<commit_message>
TO-DO: Remove / shorten lag-phase stuff from intro
After reviewing intro again, realized I should remove lag-phase stuff from intro, as I didn't explicitly test this in the model. rather, some possible explinations of lag phases are included, but not all.
</commit_message>
<xml_diff>
--- a/manuscript/Aiello-Lammens-Fral_Spatial_Demog.docx
+++ b/manuscript/Aiello-Lammens-Fral_Spatial_Demog.docx
@@ -318,12 +318,11 @@
       <w:r>
         <w:rPr>
           <w:b/>
-          <w:strike/>
           <w:color w:val="FF0000"/>
           <w:sz w:val="28"/>
           <w:szCs w:val="28"/>
         </w:rPr>
-        <w:t>1241</w:t>
+        <w:t>10</w:t>
       </w:r>
       <w:r>
         <w:rPr>
@@ -332,7 +331,7 @@
           <w:sz w:val="28"/>
           <w:szCs w:val="28"/>
         </w:rPr>
-        <w:t xml:space="preserve"> </w:t>
+        <w:t>40</w:t>
       </w:r>
       <w:r>
         <w:rPr>
@@ -341,7 +340,7 @@
           <w:sz w:val="28"/>
           <w:szCs w:val="28"/>
         </w:rPr>
-        <w:t xml:space="preserve">1084 </w:t>
+        <w:t xml:space="preserve"> </w:t>
       </w:r>
       <w:r>
         <w:rPr>
@@ -476,7 +475,19 @@
         <w:rPr>
           <w:rFonts w:cs="Times New Roman"/>
         </w:rPr>
-        <w:t xml:space="preserve">. These tools are particularly useful for forecasting changes in population abundances and distribution for species experiencing changing environmental conditions, such as those expected due to global climate change (e.g., </w:t>
+        <w:t>. These tools are particularly useful for forecasting changes in population abundances and distribution</w:t>
+      </w:r>
+      <w:r>
+        <w:rPr>
+          <w:rFonts w:cs="Times New Roman"/>
+        </w:rPr>
+        <w:t>s</w:t>
+      </w:r>
+      <w:r>
+        <w:rPr>
+          <w:rFonts w:cs="Times New Roman"/>
+        </w:rPr>
+        <w:t xml:space="preserve"> for species experiencing changing environmental conditions, such as those expected due to global climate change (e.g., </w:t>
       </w:r>
       <w:r>
         <w:rPr>
@@ -977,191 +988,7 @@
         <w:rPr>
           <w:rFonts w:cs="Times New Roman"/>
         </w:rPr>
-        <w:t xml:space="preserve">. Several explanations for why extended lags occur have been proposed. A species might only begin rapidly expanding after it has adapted to the novel range (e.g., evolution via hybridization </w:t>
-      </w:r>
-      <w:r>
-        <w:rPr>
-          <w:rFonts w:cs="Times New Roman"/>
-          <w:noProof/>
-        </w:rPr>
-        <w:t>(Ellstrand and Schierenbeck 2000)</w:t>
-      </w:r>
-      <w:r>
-        <w:rPr>
-          <w:rFonts w:cs="Times New Roman"/>
-        </w:rPr>
-        <w:t xml:space="preserve">). It may expand </w:t>
-      </w:r>
-      <w:r>
-        <w:rPr>
-          <w:rFonts w:cs="Times New Roman"/>
-        </w:rPr>
-        <w:t>following</w:t>
-      </w:r>
-      <w:r>
-        <w:rPr>
-          <w:rFonts w:cs="Times New Roman"/>
-        </w:rPr>
-        <w:t xml:space="preserve"> </w:t>
-      </w:r>
-      <w:r>
-        <w:rPr>
-          <w:rFonts w:cs="Times New Roman"/>
-        </w:rPr>
-        <w:t>landscape disturbance, such as</w:t>
-      </w:r>
-      <w:r>
-        <w:rPr>
-          <w:rFonts w:cs="Times New Roman"/>
-        </w:rPr>
-        <w:t xml:space="preserve"> logging or </w:t>
-      </w:r>
-      <w:r>
-        <w:rPr>
-          <w:rFonts w:cs="Times New Roman"/>
-        </w:rPr>
-        <w:t xml:space="preserve">a </w:t>
-      </w:r>
-      <w:r>
-        <w:rPr>
-          <w:rFonts w:cs="Times New Roman"/>
-        </w:rPr>
-        <w:t xml:space="preserve">change in ecosystem conditions (e.g., </w:t>
-      </w:r>
-      <w:r>
-        <w:rPr>
-          <w:rFonts w:cs="Times New Roman"/>
-          <w:i/>
-          <w:iCs/>
-        </w:rPr>
-        <w:t xml:space="preserve">F. </w:t>
-      </w:r>
-      <w:proofErr w:type="spellStart"/>
-      <w:r>
-        <w:rPr>
-          <w:rFonts w:cs="Times New Roman"/>
-          <w:i/>
-          <w:iCs/>
-        </w:rPr>
-        <w:t>alnus</w:t>
-      </w:r>
-      <w:proofErr w:type="spellEnd"/>
-      <w:r>
-        <w:rPr>
-          <w:rFonts w:cs="Times New Roman"/>
-          <w:i/>
-          <w:iCs/>
-        </w:rPr>
-        <w:t xml:space="preserve"> </w:t>
-      </w:r>
-      <w:r>
-        <w:rPr>
-          <w:rFonts w:cs="Times New Roman"/>
-          <w:iCs/>
-        </w:rPr>
-        <w:t xml:space="preserve">and logging </w:t>
-      </w:r>
-      <w:r>
-        <w:rPr>
-          <w:rFonts w:cs="Times New Roman"/>
-          <w:iCs/>
-          <w:noProof/>
-        </w:rPr>
-        <w:t>(Lee and Thompson 2012)</w:t>
-      </w:r>
-      <w:r>
-        <w:rPr>
-          <w:rFonts w:cs="Times New Roman"/>
-        </w:rPr>
-        <w:t xml:space="preserve">). It may only expand after </w:t>
-      </w:r>
-      <w:r>
-        <w:rPr>
-          <w:rFonts w:cs="Times New Roman"/>
-        </w:rPr>
-        <w:t>an</w:t>
-      </w:r>
-      <w:r>
-        <w:rPr>
-          <w:rFonts w:cs="Times New Roman"/>
-        </w:rPr>
-        <w:t xml:space="preserve"> invader</w:t>
-      </w:r>
-      <w:r>
-        <w:rPr>
-          <w:rFonts w:cs="Times New Roman"/>
-        </w:rPr>
-        <w:t xml:space="preserve"> that facilitates its expansion enters the ecosystem</w:t>
-      </w:r>
-      <w:r>
-        <w:rPr>
-          <w:rFonts w:cs="Times New Roman"/>
-        </w:rPr>
-        <w:t xml:space="preserve"> (e.g., </w:t>
-      </w:r>
-      <w:proofErr w:type="spellStart"/>
-      <w:r>
-        <w:rPr>
-          <w:rFonts w:cs="Times New Roman"/>
-          <w:i/>
-        </w:rPr>
-        <w:t>Celastrus</w:t>
-      </w:r>
-      <w:proofErr w:type="spellEnd"/>
-      <w:r>
-        <w:rPr>
-          <w:rFonts w:cs="Times New Roman"/>
-          <w:i/>
-        </w:rPr>
-        <w:t xml:space="preserve"> </w:t>
-      </w:r>
-      <w:proofErr w:type="spellStart"/>
-      <w:r>
-        <w:rPr>
-          <w:rFonts w:cs="Times New Roman"/>
-          <w:i/>
-        </w:rPr>
-        <w:t>orbiculatus</w:t>
-      </w:r>
-      <w:proofErr w:type="spellEnd"/>
-      <w:r>
-        <w:rPr>
-          <w:rFonts w:cs="Times New Roman"/>
-          <w:i/>
-        </w:rPr>
-        <w:t xml:space="preserve"> </w:t>
-      </w:r>
-      <w:r>
-        <w:rPr>
-          <w:rFonts w:cs="Times New Roman"/>
-        </w:rPr>
-        <w:t xml:space="preserve">(Oriental bittersweet) and </w:t>
-      </w:r>
-      <w:r>
-        <w:rPr>
-          <w:rFonts w:cs="Times New Roman"/>
-          <w:i/>
-        </w:rPr>
-        <w:t>Sturnus vulgaris</w:t>
-      </w:r>
-      <w:r>
-        <w:rPr>
-          <w:rFonts w:cs="Times New Roman"/>
-        </w:rPr>
-        <w:t xml:space="preserve"> (European starlings) </w:t>
-      </w:r>
-      <w:r>
-        <w:rPr>
-          <w:rFonts w:cs="Times New Roman"/>
-          <w:noProof/>
-        </w:rPr>
-        <w:t>(Merow et al. 2011)</w:t>
-      </w:r>
-      <w:r>
-        <w:rPr>
-          <w:rFonts w:cs="Times New Roman"/>
-        </w:rPr>
-        <w:t xml:space="preserve">). </w:t>
+        <w:t>.</w:t>
       </w:r>
     </w:p>
     <w:p>
@@ -1170,14 +997,197 @@
         <w:ind w:firstLine="720"/>
         <w:rPr>
           <w:rFonts w:cs="Times New Roman"/>
-          <w:iCs/>
         </w:rPr>
       </w:pPr>
       <w:r>
         <w:rPr>
           <w:rFonts w:cs="Times New Roman"/>
         </w:rPr>
-        <w:t xml:space="preserve">Fundamentally the processes governing dynamics of invasive species are the same as those that govern native species </w:t>
+        <w:t xml:space="preserve"> Several explanations for why extended lags occur have been proposed. A species might only begin rapidly expanding after it has adapted to the novel range (e.g., evolution via hybridization </w:t>
+      </w:r>
+      <w:r>
+        <w:rPr>
+          <w:rFonts w:cs="Times New Roman"/>
+          <w:noProof/>
+        </w:rPr>
+        <w:t>(Ellstrand and Schierenbeck 2000)</w:t>
+      </w:r>
+      <w:r>
+        <w:rPr>
+          <w:rFonts w:cs="Times New Roman"/>
+        </w:rPr>
+        <w:t xml:space="preserve">). It may expand </w:t>
+      </w:r>
+      <w:r>
+        <w:rPr>
+          <w:rFonts w:cs="Times New Roman"/>
+        </w:rPr>
+        <w:t>following</w:t>
+      </w:r>
+      <w:r>
+        <w:rPr>
+          <w:rFonts w:cs="Times New Roman"/>
+        </w:rPr>
+        <w:t xml:space="preserve"> </w:t>
+      </w:r>
+      <w:r>
+        <w:rPr>
+          <w:rFonts w:cs="Times New Roman"/>
+        </w:rPr>
+        <w:t>landscape disturbance, such as</w:t>
+      </w:r>
+      <w:r>
+        <w:rPr>
+          <w:rFonts w:cs="Times New Roman"/>
+        </w:rPr>
+        <w:t xml:space="preserve"> logging or </w:t>
+      </w:r>
+      <w:r>
+        <w:rPr>
+          <w:rFonts w:cs="Times New Roman"/>
+        </w:rPr>
+        <w:t xml:space="preserve">a </w:t>
+      </w:r>
+      <w:r>
+        <w:rPr>
+          <w:rFonts w:cs="Times New Roman"/>
+        </w:rPr>
+        <w:t xml:space="preserve">change in ecosystem conditions (e.g., </w:t>
+      </w:r>
+      <w:r>
+        <w:rPr>
+          <w:rFonts w:cs="Times New Roman"/>
+          <w:i/>
+          <w:iCs/>
+        </w:rPr>
+        <w:t xml:space="preserve">F. </w:t>
+      </w:r>
+      <w:proofErr w:type="spellStart"/>
+      <w:r>
+        <w:rPr>
+          <w:rFonts w:cs="Times New Roman"/>
+          <w:i/>
+          <w:iCs/>
+        </w:rPr>
+        <w:t>alnus</w:t>
+      </w:r>
+      <w:proofErr w:type="spellEnd"/>
+      <w:r>
+        <w:rPr>
+          <w:rFonts w:cs="Times New Roman"/>
+          <w:i/>
+          <w:iCs/>
+        </w:rPr>
+        <w:t xml:space="preserve"> </w:t>
+      </w:r>
+      <w:r>
+        <w:rPr>
+          <w:rFonts w:cs="Times New Roman"/>
+          <w:iCs/>
+        </w:rPr>
+        <w:t xml:space="preserve">and logging </w:t>
+      </w:r>
+      <w:r>
+        <w:rPr>
+          <w:rFonts w:cs="Times New Roman"/>
+          <w:iCs/>
+          <w:noProof/>
+        </w:rPr>
+        <w:t>(Lee and Thompson 2012)</w:t>
+      </w:r>
+      <w:r>
+        <w:rPr>
+          <w:rFonts w:cs="Times New Roman"/>
+        </w:rPr>
+        <w:t xml:space="preserve">). It may only expand after </w:t>
+      </w:r>
+      <w:r>
+        <w:rPr>
+          <w:rFonts w:cs="Times New Roman"/>
+        </w:rPr>
+        <w:t>an</w:t>
+      </w:r>
+      <w:r>
+        <w:rPr>
+          <w:rFonts w:cs="Times New Roman"/>
+        </w:rPr>
+        <w:t xml:space="preserve"> invader</w:t>
+      </w:r>
+      <w:r>
+        <w:rPr>
+          <w:rFonts w:cs="Times New Roman"/>
+        </w:rPr>
+        <w:t xml:space="preserve"> that facilitates its expansion enters the ecosystem</w:t>
+      </w:r>
+      <w:r>
+        <w:rPr>
+          <w:rFonts w:cs="Times New Roman"/>
+        </w:rPr>
+        <w:t xml:space="preserve"> (e.g., </w:t>
+      </w:r>
+      <w:proofErr w:type="spellStart"/>
+      <w:r>
+        <w:rPr>
+          <w:rFonts w:cs="Times New Roman"/>
+          <w:i/>
+        </w:rPr>
+        <w:t>Celastrus</w:t>
+      </w:r>
+      <w:proofErr w:type="spellEnd"/>
+      <w:r>
+        <w:rPr>
+          <w:rFonts w:cs="Times New Roman"/>
+          <w:i/>
+        </w:rPr>
+        <w:t xml:space="preserve"> </w:t>
+      </w:r>
+      <w:proofErr w:type="spellStart"/>
+      <w:r>
+        <w:rPr>
+          <w:rFonts w:cs="Times New Roman"/>
+          <w:i/>
+        </w:rPr>
+        <w:t>orbiculatus</w:t>
+      </w:r>
+      <w:proofErr w:type="spellEnd"/>
+      <w:r>
+        <w:rPr>
+          <w:rFonts w:cs="Times New Roman"/>
+          <w:i/>
+        </w:rPr>
+        <w:t xml:space="preserve"> </w:t>
+      </w:r>
+      <w:r>
+        <w:rPr>
+          <w:rFonts w:cs="Times New Roman"/>
+        </w:rPr>
+        <w:t xml:space="preserve">(Oriental bittersweet) and </w:t>
+      </w:r>
+      <w:r>
+        <w:rPr>
+          <w:rFonts w:cs="Times New Roman"/>
+          <w:i/>
+        </w:rPr>
+        <w:t>Sturnus vulgaris</w:t>
+      </w:r>
+      <w:r>
+        <w:rPr>
+          <w:rFonts w:cs="Times New Roman"/>
+        </w:rPr>
+        <w:t xml:space="preserve"> (European starlings) </w:t>
+      </w:r>
+      <w:r>
+        <w:rPr>
+          <w:rFonts w:cs="Times New Roman"/>
+          <w:noProof/>
+        </w:rPr>
+        <w:t>(Merow et al. 2011)</w:t>
+      </w:r>
+      <w:r>
+        <w:rPr>
+          <w:rFonts w:cs="Times New Roman"/>
+        </w:rPr>
+        <w:t xml:space="preserve">). Fundamentally the processes governing dynamics of invasive species are the same as those that govern native species </w:t>
       </w:r>
       <w:r>
         <w:rPr>
@@ -1204,189 +1214,6 @@
           <w:rFonts w:cs="Times New Roman"/>
         </w:rPr>
         <w:t xml:space="preserve">. </w:t>
-      </w:r>
-      <w:r>
-        <w:t xml:space="preserve">I constructed a linked demographic and species distribution model for </w:t>
-      </w:r>
-      <w:r>
-        <w:rPr>
-          <w:i/>
-        </w:rPr>
-        <w:t xml:space="preserve">F. </w:t>
-      </w:r>
-      <w:proofErr w:type="spellStart"/>
-      <w:r>
-        <w:rPr>
-          <w:i/>
-        </w:rPr>
-        <w:t>alnus</w:t>
-      </w:r>
-      <w:proofErr w:type="spellEnd"/>
-      <w:r>
-        <w:t xml:space="preserve"> to examine the demographic processes that result in </w:t>
-      </w:r>
-      <w:proofErr w:type="spellStart"/>
-      <w:r>
-        <w:t>areal</w:t>
-      </w:r>
-      <w:proofErr w:type="spellEnd"/>
-      <w:r>
-        <w:t xml:space="preserve"> growth matching its pattern of spread through the 20</w:t>
-      </w:r>
-      <w:r>
-        <w:rPr>
-          <w:vertAlign w:val="superscript"/>
-        </w:rPr>
-        <w:t>th</w:t>
-      </w:r>
-      <w:r>
-        <w:t xml:space="preserve"> century. </w:t>
-      </w:r>
-      <w:r>
-        <w:rPr>
-          <w:rFonts w:cs="Times New Roman"/>
-          <w:i/>
-          <w:iCs/>
-        </w:rPr>
-        <w:t xml:space="preserve">F. </w:t>
-      </w:r>
-      <w:proofErr w:type="spellStart"/>
-      <w:r>
-        <w:rPr>
-          <w:rFonts w:cs="Times New Roman"/>
-          <w:i/>
-          <w:iCs/>
-        </w:rPr>
-        <w:t>alnus</w:t>
-      </w:r>
-      <w:proofErr w:type="spellEnd"/>
-      <w:r>
-        <w:rPr>
-          <w:rFonts w:cs="Times New Roman"/>
-          <w:i/>
-          <w:iCs/>
-        </w:rPr>
-        <w:t xml:space="preserve"> </w:t>
-      </w:r>
-      <w:r>
-        <w:rPr>
-          <w:rFonts w:cs="Times New Roman"/>
-          <w:iCs/>
-        </w:rPr>
-        <w:t xml:space="preserve">occurrence records support the existence of an extended lag </w:t>
-      </w:r>
-      <w:r>
-        <w:rPr>
-          <w:rFonts w:cs="Times New Roman"/>
-          <w:iCs/>
-        </w:rPr>
-        <w:t>from its first observation in 1879</w:t>
-      </w:r>
-      <w:r>
-        <w:rPr>
-          <w:rFonts w:cs="Times New Roman"/>
-          <w:iCs/>
-        </w:rPr>
-        <w:t xml:space="preserve"> </w:t>
-      </w:r>
-      <w:r>
-        <w:rPr>
-          <w:rFonts w:cs="Times New Roman"/>
-          <w:iCs/>
-        </w:rPr>
-        <w:t xml:space="preserve">to </w:t>
-      </w:r>
-      <w:r>
-        <w:rPr>
-          <w:rFonts w:cs="Times New Roman"/>
-          <w:iCs/>
-        </w:rPr>
-        <w:t>approximately 1910 to 1920</w:t>
-      </w:r>
-      <w:r>
-        <w:rPr>
-          <w:rFonts w:cs="Times New Roman"/>
-          <w:iCs/>
-        </w:rPr>
-        <w:t xml:space="preserve"> (</w:t>
-      </w:r>
-      <w:r>
-        <w:rPr>
-          <w:rFonts w:cs="Times New Roman"/>
-          <w:iCs/>
-          <w:shd w:val="clear" w:color="auto" w:fill="FFFF00"/>
-        </w:rPr>
-        <w:t>Aiello-Lammens 2019, In Review</w:t>
-      </w:r>
-      <w:r>
-        <w:rPr>
-          <w:rFonts w:cs="Times New Roman"/>
-          <w:iCs/>
-        </w:rPr>
-        <w:t>)</w:t>
-      </w:r>
-      <w:r>
-        <w:rPr>
-          <w:rFonts w:cs="Times New Roman"/>
-          <w:iCs/>
-        </w:rPr>
-        <w:t xml:space="preserve">. </w:t>
-      </w:r>
-      <w:r>
-        <w:rPr>
-          <w:rFonts w:cs="Times New Roman"/>
-          <w:iCs/>
-        </w:rPr>
-        <w:t xml:space="preserve">While some authors have proposed that the extended lag phase for </w:t>
-      </w:r>
-      <w:r>
-        <w:rPr>
-          <w:rFonts w:cs="Times New Roman"/>
-          <w:i/>
-          <w:iCs/>
-        </w:rPr>
-        <w:t xml:space="preserve">F. </w:t>
-      </w:r>
-      <w:proofErr w:type="spellStart"/>
-      <w:r>
-        <w:rPr>
-          <w:rFonts w:cs="Times New Roman"/>
-          <w:i/>
-          <w:iCs/>
-        </w:rPr>
-        <w:t>alnus</w:t>
-      </w:r>
-      <w:proofErr w:type="spellEnd"/>
-      <w:r>
-        <w:rPr>
-          <w:rFonts w:cs="Times New Roman"/>
-          <w:i/>
-          <w:iCs/>
-        </w:rPr>
-        <w:t xml:space="preserve"> </w:t>
-      </w:r>
-      <w:r>
-        <w:rPr>
-          <w:rFonts w:cs="Times New Roman"/>
-          <w:iCs/>
-        </w:rPr>
-        <w:t>is a result of the time required for European starling to spread through North America (Howell and Blackwell 1977) or the time required for adaptation (</w:t>
-      </w:r>
-      <w:proofErr w:type="spellStart"/>
-      <w:r>
-        <w:rPr>
-          <w:rFonts w:cs="Times New Roman"/>
-          <w:iCs/>
-        </w:rPr>
-        <w:t>Frappier</w:t>
-      </w:r>
-      <w:proofErr w:type="spellEnd"/>
-      <w:r>
-        <w:rPr>
-          <w:rFonts w:cs="Times New Roman"/>
-          <w:iCs/>
-        </w:rPr>
-        <w:t xml:space="preserve"> et al. 2003b), these hypotheses have not been examined in detail.</w:t>
       </w:r>
     </w:p>
     <w:p>
@@ -1395,520 +1222,680 @@
         <w:ind w:firstLine="720"/>
         <w:rPr>
           <w:rFonts w:cs="Times New Roman"/>
-          <w:iCs/>
         </w:rPr>
       </w:pPr>
+      <w:r>
+        <w:rPr>
+          <w:rFonts w:cs="Times New Roman"/>
+        </w:rPr>
+        <w:t xml:space="preserve">In this study, </w:t>
+      </w:r>
+      <w:r>
+        <w:t xml:space="preserve">I constructed a linked demographic and species distribution model for </w:t>
+      </w:r>
+      <w:r>
+        <w:rPr>
+          <w:i/>
+        </w:rPr>
+        <w:t xml:space="preserve">F. </w:t>
+      </w:r>
+      <w:proofErr w:type="spellStart"/>
+      <w:r>
+        <w:rPr>
+          <w:i/>
+        </w:rPr>
+        <w:t>alnus</w:t>
+      </w:r>
+      <w:proofErr w:type="spellEnd"/>
+      <w:r>
+        <w:t xml:space="preserve"> to examine the demographic processes that result in </w:t>
+      </w:r>
+      <w:proofErr w:type="spellStart"/>
+      <w:r>
+        <w:t>areal</w:t>
+      </w:r>
+      <w:proofErr w:type="spellEnd"/>
+      <w:r>
+        <w:t xml:space="preserve"> growth matching its pattern of spread through the 20</w:t>
+      </w:r>
+      <w:r>
+        <w:rPr>
+          <w:vertAlign w:val="superscript"/>
+        </w:rPr>
+        <w:t>th</w:t>
+      </w:r>
+      <w:r>
+        <w:t xml:space="preserve"> century. </w:t>
+      </w:r>
+      <w:r>
+        <w:t xml:space="preserve">Analysis of </w:t>
+      </w:r>
+      <w:r>
+        <w:rPr>
+          <w:rFonts w:cs="Times New Roman"/>
+          <w:i/>
+          <w:iCs/>
+        </w:rPr>
+        <w:t xml:space="preserve">F. </w:t>
+      </w:r>
+      <w:proofErr w:type="spellStart"/>
+      <w:r>
+        <w:rPr>
+          <w:rFonts w:cs="Times New Roman"/>
+          <w:i/>
+          <w:iCs/>
+        </w:rPr>
+        <w:t>alnus</w:t>
+      </w:r>
+      <w:proofErr w:type="spellEnd"/>
+      <w:r>
+        <w:rPr>
+          <w:rFonts w:cs="Times New Roman"/>
+          <w:i/>
+          <w:iCs/>
+        </w:rPr>
+        <w:t xml:space="preserve"> </w:t>
+      </w:r>
+      <w:r>
+        <w:rPr>
+          <w:rFonts w:cs="Times New Roman"/>
+          <w:iCs/>
+        </w:rPr>
+        <w:t xml:space="preserve">occurrence records </w:t>
+      </w:r>
+      <w:r>
+        <w:rPr>
+          <w:rFonts w:cs="Times New Roman"/>
+          <w:iCs/>
+        </w:rPr>
+        <w:t>suggest</w:t>
+      </w:r>
+      <w:r>
+        <w:rPr>
+          <w:rFonts w:cs="Times New Roman"/>
+          <w:iCs/>
+        </w:rPr>
+        <w:t xml:space="preserve"> an extended lag </w:t>
+      </w:r>
+      <w:r>
+        <w:rPr>
+          <w:rFonts w:cs="Times New Roman"/>
+          <w:iCs/>
+        </w:rPr>
+        <w:t>from its first observation in 1879</w:t>
+      </w:r>
+      <w:r>
+        <w:rPr>
+          <w:rFonts w:cs="Times New Roman"/>
+          <w:iCs/>
+        </w:rPr>
+        <w:t xml:space="preserve"> </w:t>
+      </w:r>
+      <w:r>
+        <w:rPr>
+          <w:rFonts w:cs="Times New Roman"/>
+          <w:iCs/>
+        </w:rPr>
+        <w:t xml:space="preserve">to </w:t>
+      </w:r>
+      <w:r>
+        <w:rPr>
+          <w:rFonts w:cs="Times New Roman"/>
+          <w:iCs/>
+        </w:rPr>
+        <w:t>approximately 1910 to 1920</w:t>
+      </w:r>
+      <w:r>
+        <w:rPr>
+          <w:rFonts w:cs="Times New Roman"/>
+          <w:iCs/>
+        </w:rPr>
+        <w:t xml:space="preserve"> (</w:t>
+      </w:r>
+      <w:r>
+        <w:rPr>
+          <w:rFonts w:cs="Times New Roman"/>
+          <w:iCs/>
+          <w:shd w:val="clear" w:color="auto" w:fill="FFFF00"/>
+        </w:rPr>
+        <w:t>Aiello-Lammens 2019, In Review</w:t>
+      </w:r>
+      <w:r>
+        <w:rPr>
+          <w:rFonts w:cs="Times New Roman"/>
+          <w:iCs/>
+        </w:rPr>
+        <w:t>)</w:t>
+      </w:r>
+      <w:r>
+        <w:rPr>
+          <w:rFonts w:cs="Times New Roman"/>
+          <w:iCs/>
+        </w:rPr>
+        <w:t xml:space="preserve">. </w:t>
+      </w:r>
+      <w:r>
+        <w:rPr>
+          <w:rFonts w:cs="Times New Roman"/>
+        </w:rPr>
+        <w:t>I used linked demographic and distribution models t</w:t>
+      </w:r>
+      <w:r>
+        <w:rPr>
+          <w:rFonts w:cs="Times New Roman"/>
+        </w:rPr>
+        <w:t xml:space="preserve">o </w:t>
+      </w:r>
+      <w:r>
+        <w:rPr>
+          <w:rFonts w:cs="Times New Roman"/>
+        </w:rPr>
+        <w:t xml:space="preserve">test multiple hypotheses regarding the invasion of </w:t>
+      </w:r>
+      <w:r>
+        <w:rPr>
+          <w:rFonts w:eastAsiaTheme="minorEastAsia" w:cs="Times New Roman"/>
+          <w:i/>
+          <w:iCs/>
+        </w:rPr>
+        <w:t xml:space="preserve">F. </w:t>
+      </w:r>
+      <w:proofErr w:type="spellStart"/>
+      <w:r>
+        <w:rPr>
+          <w:rFonts w:eastAsiaTheme="minorEastAsia" w:cs="Times New Roman"/>
+          <w:i/>
+          <w:iCs/>
+        </w:rPr>
+        <w:t>alnus</w:t>
+      </w:r>
+      <w:proofErr w:type="spellEnd"/>
+      <w:r>
+        <w:rPr>
+          <w:rFonts w:eastAsiaTheme="minorEastAsia" w:cs="Times New Roman"/>
+          <w:i/>
+          <w:iCs/>
+        </w:rPr>
+        <w:t xml:space="preserve"> </w:t>
+      </w:r>
+      <w:r>
+        <w:rPr>
+          <w:rFonts w:eastAsiaTheme="minorEastAsia" w:cs="Times New Roman"/>
+          <w:iCs/>
+        </w:rPr>
+        <w:t xml:space="preserve">in North America. First, that </w:t>
+      </w:r>
+      <w:r>
+        <w:rPr>
+          <w:rFonts w:eastAsiaTheme="minorEastAsia" w:cs="Times New Roman"/>
+          <w:iCs/>
+        </w:rPr>
+        <w:t xml:space="preserve">life-history characteristics, including high fecundity and survival, were integral to the expansion of </w:t>
+      </w:r>
+      <w:r>
+        <w:rPr>
+          <w:rFonts w:eastAsiaTheme="minorEastAsia" w:cs="Times New Roman"/>
+          <w:i/>
+          <w:iCs/>
+        </w:rPr>
+        <w:t xml:space="preserve">F. </w:t>
+      </w:r>
+      <w:proofErr w:type="spellStart"/>
+      <w:r>
+        <w:rPr>
+          <w:rFonts w:eastAsiaTheme="minorEastAsia" w:cs="Times New Roman"/>
+          <w:i/>
+          <w:iCs/>
+        </w:rPr>
+        <w:t>alnus</w:t>
+      </w:r>
+      <w:proofErr w:type="spellEnd"/>
+      <w:r>
+        <w:rPr>
+          <w:rFonts w:eastAsiaTheme="minorEastAsia" w:cs="Times New Roman"/>
+          <w:i/>
+          <w:iCs/>
+        </w:rPr>
+        <w:t>.</w:t>
+      </w:r>
+      <w:r>
+        <w:rPr>
+          <w:rFonts w:eastAsiaTheme="minorEastAsia" w:cs="Times New Roman"/>
+          <w:iCs/>
+        </w:rPr>
+        <w:t xml:space="preserve"> Second, that </w:t>
+      </w:r>
+      <w:r>
+        <w:rPr>
+          <w:rFonts w:eastAsiaTheme="minorEastAsia" w:cs="Times New Roman"/>
+          <w:iCs/>
+        </w:rPr>
+        <w:lastRenderedPageBreak/>
+        <w:t>20</w:t>
+      </w:r>
+      <w:r>
+        <w:rPr>
+          <w:rFonts w:eastAsiaTheme="minorEastAsia" w:cs="Times New Roman"/>
+          <w:iCs/>
+          <w:vertAlign w:val="superscript"/>
+        </w:rPr>
+        <w:t>th</w:t>
+      </w:r>
+      <w:r>
+        <w:rPr>
+          <w:rFonts w:eastAsiaTheme="minorEastAsia" w:cs="Times New Roman"/>
+          <w:iCs/>
+        </w:rPr>
+        <w:t xml:space="preserve"> century land-use change, particularly conversion from intensive agriculture to old-field and forest habitat in northeastern United States, was positively associated with </w:t>
+      </w:r>
+      <w:r>
+        <w:rPr>
+          <w:rFonts w:eastAsiaTheme="minorEastAsia" w:cs="Times New Roman"/>
+          <w:i/>
+          <w:iCs/>
+        </w:rPr>
+        <w:t xml:space="preserve">F. </w:t>
+      </w:r>
+      <w:proofErr w:type="spellStart"/>
+      <w:r>
+        <w:rPr>
+          <w:rFonts w:eastAsiaTheme="minorEastAsia" w:cs="Times New Roman"/>
+          <w:i/>
+          <w:iCs/>
+        </w:rPr>
+        <w:t>alnus</w:t>
+      </w:r>
+      <w:proofErr w:type="spellEnd"/>
+      <w:r>
+        <w:rPr>
+          <w:rFonts w:eastAsiaTheme="minorEastAsia" w:cs="Times New Roman"/>
+          <w:i/>
+          <w:iCs/>
+        </w:rPr>
+        <w:t xml:space="preserve"> </w:t>
+      </w:r>
+      <w:r>
+        <w:rPr>
+          <w:rFonts w:eastAsiaTheme="minorEastAsia" w:cs="Times New Roman"/>
+          <w:iCs/>
+        </w:rPr>
+        <w:t>range expansion.</w:t>
+      </w:r>
+      <w:r>
+        <w:rPr>
+          <w:rFonts w:eastAsiaTheme="minorEastAsia" w:cs="Times New Roman"/>
+          <w:iCs/>
+        </w:rPr>
+        <w:t xml:space="preserve"> Third, that long-distance dispersal events were an important </w:t>
+      </w:r>
+      <w:proofErr w:type="spellStart"/>
+      <w:r>
+        <w:rPr>
+          <w:rFonts w:eastAsiaTheme="minorEastAsia" w:cs="Times New Roman"/>
+          <w:iCs/>
+        </w:rPr>
+        <w:t>contribute</w:t>
+      </w:r>
+      <w:r>
+        <w:rPr>
+          <w:rFonts w:eastAsiaTheme="minorEastAsia" w:cs="Times New Roman"/>
+          <w:iCs/>
+        </w:rPr>
+        <w:t>r</w:t>
+      </w:r>
+      <w:proofErr w:type="spellEnd"/>
+      <w:r>
+        <w:rPr>
+          <w:rFonts w:eastAsiaTheme="minorEastAsia" w:cs="Times New Roman"/>
+          <w:iCs/>
+        </w:rPr>
+        <w:t xml:space="preserve"> to its rapid spread.</w:t>
+      </w:r>
+      <w:r>
+        <w:rPr>
+          <w:rFonts w:eastAsiaTheme="minorEastAsia" w:cs="Times New Roman"/>
+          <w:iCs/>
+        </w:rPr>
+        <w:t xml:space="preserve"> </w:t>
+      </w:r>
+      <w:r>
+        <w:rPr>
+          <w:rFonts w:cs="Times New Roman"/>
+        </w:rPr>
+        <w:t>I estimate</w:t>
+      </w:r>
+      <w:r>
+        <w:rPr>
+          <w:rFonts w:cs="Times New Roman"/>
+        </w:rPr>
+        <w:t>d</w:t>
+      </w:r>
+      <w:r>
+        <w:rPr>
+          <w:rFonts w:cs="Times New Roman"/>
+        </w:rPr>
+        <w:t xml:space="preserve"> </w:t>
+      </w:r>
+      <w:r>
+        <w:rPr>
+          <w:rFonts w:cs="Times New Roman"/>
+        </w:rPr>
+        <w:t>model</w:t>
+      </w:r>
+      <w:r>
+        <w:rPr>
+          <w:rFonts w:cs="Times New Roman"/>
+        </w:rPr>
+        <w:t xml:space="preserve"> parameters using demographic data collected </w:t>
+      </w:r>
+      <w:r>
+        <w:rPr>
+          <w:rFonts w:cs="Times New Roman"/>
+        </w:rPr>
+        <w:t>in</w:t>
+      </w:r>
+      <w:r>
+        <w:rPr>
+          <w:rFonts w:cs="Times New Roman"/>
+        </w:rPr>
+        <w:t xml:space="preserve"> field surveys from </w:t>
+      </w:r>
+      <w:r>
+        <w:rPr>
+          <w:rFonts w:cs="Times New Roman"/>
+        </w:rPr>
+        <w:t xml:space="preserve">two </w:t>
+      </w:r>
+      <w:r>
+        <w:rPr>
+          <w:rFonts w:cs="Times New Roman"/>
+        </w:rPr>
+        <w:t xml:space="preserve">geographic locations </w:t>
+      </w:r>
+      <w:r>
+        <w:rPr>
+          <w:rFonts w:cs="Times New Roman"/>
+        </w:rPr>
+        <w:t>in northeast Nort</w:t>
+      </w:r>
+      <w:r>
+        <w:rPr>
+          <w:rFonts w:cs="Times New Roman"/>
+        </w:rPr>
+        <w:t>h America</w:t>
+      </w:r>
+      <w:r>
+        <w:rPr>
+          <w:rFonts w:cs="Times New Roman"/>
+        </w:rPr>
+        <w:t xml:space="preserve"> over three years</w:t>
+      </w:r>
+      <w:r>
+        <w:rPr>
+          <w:rFonts w:cs="Times New Roman"/>
+        </w:rPr>
+        <w:t xml:space="preserve">, as well as </w:t>
+      </w:r>
+      <w:r>
+        <w:rPr>
+          <w:rFonts w:cs="Times New Roman"/>
+        </w:rPr>
+        <w:t xml:space="preserve">data from </w:t>
+      </w:r>
+      <w:r>
+        <w:rPr>
+          <w:rFonts w:cs="Times New Roman"/>
+        </w:rPr>
+        <w:t xml:space="preserve">peer-reviewed </w:t>
+      </w:r>
+      <w:r>
+        <w:rPr>
+          <w:rFonts w:cs="Times New Roman"/>
+        </w:rPr>
+        <w:t xml:space="preserve">and </w:t>
+      </w:r>
+      <w:r>
+        <w:rPr>
+          <w:rFonts w:cs="Times New Roman"/>
+        </w:rPr>
+        <w:t>grey literature</w:t>
+      </w:r>
+      <w:r>
+        <w:rPr>
+          <w:rFonts w:cs="Times New Roman"/>
+        </w:rPr>
+        <w:t>.</w:t>
+      </w:r>
+      <w:r>
+        <w:rPr>
+          <w:rFonts w:cs="Times New Roman"/>
+        </w:rPr>
+        <w:t xml:space="preserve"> </w:t>
+      </w:r>
+      <w:r>
+        <w:rPr>
+          <w:rFonts w:cs="Times New Roman"/>
+          <w:iCs/>
+        </w:rPr>
+        <w:t xml:space="preserve">I </w:t>
+      </w:r>
+      <w:r>
+        <w:rPr>
+          <w:rFonts w:cs="Times New Roman"/>
+          <w:iCs/>
+        </w:rPr>
+        <w:t xml:space="preserve">compared </w:t>
+      </w:r>
+      <w:r>
+        <w:rPr>
+          <w:rFonts w:cs="Times New Roman"/>
+          <w:iCs/>
+        </w:rPr>
+        <w:t xml:space="preserve">patterns of </w:t>
+      </w:r>
+      <w:r>
+        <w:rPr>
+          <w:rFonts w:cs="Times New Roman"/>
+          <w:iCs/>
+        </w:rPr>
+        <w:t>the simulated spatial spread</w:t>
+      </w:r>
+      <w:r>
+        <w:rPr>
+          <w:rFonts w:cs="Times New Roman"/>
+          <w:iCs/>
+        </w:rPr>
+        <w:t xml:space="preserve"> for </w:t>
+      </w:r>
+      <w:r>
+        <w:rPr>
+          <w:rFonts w:eastAsiaTheme="minorEastAsia" w:cs="Times New Roman"/>
+          <w:i/>
+          <w:iCs/>
+        </w:rPr>
+        <w:t xml:space="preserve">F. </w:t>
+      </w:r>
+      <w:proofErr w:type="spellStart"/>
+      <w:r>
+        <w:rPr>
+          <w:rFonts w:eastAsiaTheme="minorEastAsia" w:cs="Times New Roman"/>
+          <w:i/>
+          <w:iCs/>
+        </w:rPr>
+        <w:t>alnus</w:t>
+      </w:r>
+      <w:proofErr w:type="spellEnd"/>
+      <w:r>
+        <w:rPr>
+          <w:rFonts w:eastAsiaTheme="minorEastAsia" w:cs="Times New Roman"/>
+          <w:i/>
+          <w:iCs/>
+        </w:rPr>
+        <w:t xml:space="preserve"> </w:t>
+      </w:r>
+      <w:r>
+        <w:rPr>
+          <w:rFonts w:cs="Times New Roman"/>
+          <w:iCs/>
+        </w:rPr>
+        <w:t xml:space="preserve">to </w:t>
+      </w:r>
+      <w:r>
+        <w:rPr>
+          <w:rFonts w:cs="Times New Roman"/>
+          <w:iCs/>
+        </w:rPr>
+        <w:t xml:space="preserve">patterns of </w:t>
+      </w:r>
+      <w:r>
+        <w:rPr>
+          <w:rFonts w:cs="Times New Roman"/>
+          <w:iCs/>
+        </w:rPr>
+        <w:t xml:space="preserve">observed occurrences through time. </w:t>
+      </w:r>
+      <w:r>
+        <w:rPr>
+          <w:rFonts w:cs="Times New Roman"/>
+          <w:iCs/>
+        </w:rPr>
+        <w:t>Exploring the parameter uncertainty space for this model and examin</w:t>
+      </w:r>
+      <w:r>
+        <w:rPr>
+          <w:rFonts w:cs="Times New Roman"/>
+          <w:iCs/>
+        </w:rPr>
+        <w:t>in</w:t>
+      </w:r>
+      <w:r>
+        <w:rPr>
+          <w:rFonts w:cs="Times New Roman"/>
+          <w:iCs/>
+        </w:rPr>
+        <w:t>g d</w:t>
+      </w:r>
+      <w:r>
+        <w:rPr>
+          <w:rFonts w:cs="Times New Roman"/>
+          <w:iCs/>
+        </w:rPr>
+        <w:t xml:space="preserve">eviations of the simulated spread from observed occurrences </w:t>
+      </w:r>
+      <w:r>
+        <w:rPr>
+          <w:rFonts w:cs="Times New Roman"/>
+          <w:iCs/>
+        </w:rPr>
+        <w:t>allow</w:t>
+      </w:r>
+      <w:r>
+        <w:rPr>
+          <w:rFonts w:cs="Times New Roman"/>
+          <w:iCs/>
+        </w:rPr>
+        <w:t>ed</w:t>
+      </w:r>
+      <w:r>
+        <w:rPr>
+          <w:rFonts w:cs="Times New Roman"/>
+          <w:iCs/>
+        </w:rPr>
+        <w:t xml:space="preserve"> for both testing of my initial hypotheses and development of </w:t>
+      </w:r>
+      <w:r>
+        <w:rPr>
+          <w:rFonts w:cs="Times New Roman"/>
+          <w:iCs/>
+        </w:rPr>
+        <w:t>additional</w:t>
+      </w:r>
+      <w:r>
+        <w:rPr>
+          <w:rFonts w:cs="Times New Roman"/>
+          <w:iCs/>
+        </w:rPr>
+        <w:t xml:space="preserve"> </w:t>
+      </w:r>
+      <w:r>
+        <w:rPr>
+          <w:rFonts w:cs="Times New Roman"/>
+          <w:iCs/>
+        </w:rPr>
+        <w:t>explanations.</w:t>
+      </w:r>
+      <w:r>
+        <w:rPr>
+          <w:rFonts w:cs="Times New Roman"/>
+          <w:iCs/>
+        </w:rPr>
+        <w:t xml:space="preserve"> While</w:t>
+      </w:r>
+      <w:r>
+        <w:rPr>
+          <w:rFonts w:cs="Times New Roman"/>
+          <w:iCs/>
+        </w:rPr>
+        <w:t xml:space="preserve"> this model focuses specifically on the dynamics of </w:t>
+      </w:r>
+      <w:r>
+        <w:rPr>
+          <w:rFonts w:cs="Times New Roman"/>
+          <w:i/>
+          <w:iCs/>
+        </w:rPr>
+        <w:t xml:space="preserve">F. </w:t>
+      </w:r>
+      <w:proofErr w:type="spellStart"/>
+      <w:r>
+        <w:rPr>
+          <w:rFonts w:cs="Times New Roman"/>
+          <w:i/>
+          <w:iCs/>
+        </w:rPr>
+        <w:t>alnus</w:t>
+      </w:r>
+      <w:proofErr w:type="spellEnd"/>
+      <w:r>
+        <w:rPr>
+          <w:rFonts w:cs="Times New Roman"/>
+          <w:i/>
+          <w:iCs/>
+        </w:rPr>
+        <w:t xml:space="preserve">, </w:t>
+      </w:r>
+      <w:r>
+        <w:rPr>
+          <w:rFonts w:cs="Times New Roman"/>
+          <w:iCs/>
+        </w:rPr>
+        <w:t xml:space="preserve">it provides a framework </w:t>
+      </w:r>
+      <w:r>
+        <w:rPr>
+          <w:rFonts w:cs="Times New Roman"/>
+          <w:iCs/>
+        </w:rPr>
+        <w:t>to apply to</w:t>
+      </w:r>
+      <w:r>
+        <w:rPr>
+          <w:rFonts w:cs="Times New Roman"/>
+          <w:iCs/>
+        </w:rPr>
+        <w:t xml:space="preserve"> other invasive species. </w:t>
+      </w:r>
+      <w:bookmarkStart w:id="1" w:name="methods-and-results"/>
+      <w:r>
+        <w:rPr>
+          <w:rFonts w:cs="Times New Roman"/>
+        </w:rPr>
+        <w:br w:type="page"/>
+      </w:r>
     </w:p>
     <w:p>
       <w:pPr>
         <w:spacing w:line="480" w:lineRule="auto"/>
-        <w:ind w:firstLine="720"/>
-        <w:rPr>
-          <w:rFonts w:eastAsiaTheme="majorEastAsia" w:cs="Times New Roman"/>
-          <w:b/>
-          <w:bCs/>
-          <w:color w:val="345A8A" w:themeColor="accent1" w:themeShade="B5"/>
-          <w:sz w:val="28"/>
-          <w:szCs w:val="36"/>
-        </w:rPr>
-      </w:pPr>
-      <w:r>
-        <w:rPr>
-          <w:rFonts w:cs="Times New Roman"/>
-        </w:rPr>
-        <w:t xml:space="preserve">In this study, </w:t>
-      </w:r>
-      <w:r>
-        <w:rPr>
-          <w:rFonts w:cs="Times New Roman"/>
-        </w:rPr>
-        <w:t>I used linked demographic and distribution models t</w:t>
-      </w:r>
-      <w:r>
-        <w:rPr>
-          <w:rFonts w:cs="Times New Roman"/>
-        </w:rPr>
-        <w:t xml:space="preserve">o </w:t>
-      </w:r>
-      <w:r>
-        <w:rPr>
-          <w:rFonts w:cs="Times New Roman"/>
-        </w:rPr>
-        <w:t xml:space="preserve">test multiple hypotheses regarding the invasion of </w:t>
-      </w:r>
-      <w:r>
-        <w:rPr>
-          <w:rFonts w:eastAsiaTheme="minorEastAsia" w:cs="Times New Roman"/>
-          <w:i/>
-          <w:iCs/>
-        </w:rPr>
-        <w:t xml:space="preserve">F. </w:t>
-      </w:r>
-      <w:proofErr w:type="spellStart"/>
-      <w:r>
-        <w:rPr>
-          <w:rFonts w:eastAsiaTheme="minorEastAsia" w:cs="Times New Roman"/>
-          <w:i/>
-          <w:iCs/>
-        </w:rPr>
-        <w:t>alnus</w:t>
-      </w:r>
-      <w:proofErr w:type="spellEnd"/>
-      <w:r>
-        <w:rPr>
-          <w:rFonts w:eastAsiaTheme="minorEastAsia" w:cs="Times New Roman"/>
-          <w:i/>
-          <w:iCs/>
-        </w:rPr>
-        <w:t xml:space="preserve"> </w:t>
-      </w:r>
-      <w:r>
-        <w:rPr>
-          <w:rFonts w:eastAsiaTheme="minorEastAsia" w:cs="Times New Roman"/>
-          <w:iCs/>
-        </w:rPr>
-        <w:t xml:space="preserve">in North America. First, that </w:t>
-      </w:r>
-      <w:r>
-        <w:rPr>
-          <w:rFonts w:eastAsiaTheme="minorEastAsia" w:cs="Times New Roman"/>
-          <w:iCs/>
-        </w:rPr>
-        <w:t xml:space="preserve">life-history characteristics, including high fecundity and survival, were integral to the expansion of </w:t>
-      </w:r>
-      <w:r>
-        <w:rPr>
-          <w:rFonts w:eastAsiaTheme="minorEastAsia" w:cs="Times New Roman"/>
-          <w:i/>
-          <w:iCs/>
-        </w:rPr>
-        <w:t xml:space="preserve">F. </w:t>
-      </w:r>
-      <w:proofErr w:type="spellStart"/>
-      <w:r>
-        <w:rPr>
-          <w:rFonts w:eastAsiaTheme="minorEastAsia" w:cs="Times New Roman"/>
-          <w:i/>
-          <w:iCs/>
-        </w:rPr>
-        <w:t>alnus</w:t>
-      </w:r>
-      <w:proofErr w:type="spellEnd"/>
-      <w:r>
-        <w:rPr>
-          <w:rFonts w:eastAsiaTheme="minorEastAsia" w:cs="Times New Roman"/>
-          <w:i/>
-          <w:iCs/>
-        </w:rPr>
-        <w:t>.</w:t>
-      </w:r>
-      <w:r>
-        <w:rPr>
-          <w:rFonts w:eastAsiaTheme="minorEastAsia" w:cs="Times New Roman"/>
-          <w:iCs/>
-        </w:rPr>
-        <w:t xml:space="preserve"> Second, that 20</w:t>
-      </w:r>
-      <w:r>
-        <w:rPr>
-          <w:rFonts w:eastAsiaTheme="minorEastAsia" w:cs="Times New Roman"/>
-          <w:iCs/>
-          <w:vertAlign w:val="superscript"/>
-        </w:rPr>
-        <w:t>th</w:t>
-      </w:r>
-      <w:r>
-        <w:rPr>
-          <w:rFonts w:eastAsiaTheme="minorEastAsia" w:cs="Times New Roman"/>
-          <w:iCs/>
-        </w:rPr>
-        <w:t xml:space="preserve"> century land-use change, particularly conversion from intensive agriculture to old-field and forest habitat in northeastern United States, was positively associated with </w:t>
-      </w:r>
-      <w:r>
-        <w:rPr>
-          <w:rFonts w:eastAsiaTheme="minorEastAsia" w:cs="Times New Roman"/>
-          <w:i/>
-          <w:iCs/>
-        </w:rPr>
-        <w:t xml:space="preserve">F. </w:t>
-      </w:r>
-      <w:proofErr w:type="spellStart"/>
-      <w:r>
-        <w:rPr>
-          <w:rFonts w:eastAsiaTheme="minorEastAsia" w:cs="Times New Roman"/>
-          <w:i/>
-          <w:iCs/>
-        </w:rPr>
-        <w:t>alnus</w:t>
-      </w:r>
-      <w:proofErr w:type="spellEnd"/>
-      <w:r>
-        <w:rPr>
-          <w:rFonts w:eastAsiaTheme="minorEastAsia" w:cs="Times New Roman"/>
-          <w:i/>
-          <w:iCs/>
-        </w:rPr>
-        <w:t xml:space="preserve"> </w:t>
-      </w:r>
-      <w:r>
-        <w:rPr>
-          <w:rFonts w:eastAsiaTheme="minorEastAsia" w:cs="Times New Roman"/>
-          <w:iCs/>
-        </w:rPr>
-        <w:t>range expansion.</w:t>
-      </w:r>
-      <w:r>
-        <w:rPr>
-          <w:rFonts w:eastAsiaTheme="minorEastAsia" w:cs="Times New Roman"/>
-          <w:iCs/>
-        </w:rPr>
-        <w:t xml:space="preserve"> Third, that long-distance dispersal events were an important contributed to its rapid spread.</w:t>
-      </w:r>
-      <w:r>
-        <w:rPr>
-          <w:rFonts w:eastAsiaTheme="minorEastAsia" w:cs="Times New Roman"/>
-          <w:iCs/>
-        </w:rPr>
-        <w:t xml:space="preserve"> </w:t>
-      </w:r>
-      <w:r>
-        <w:rPr>
-          <w:rFonts w:cs="Times New Roman"/>
-        </w:rPr>
-        <w:t>I estimate</w:t>
-      </w:r>
-      <w:r>
-        <w:rPr>
-          <w:rFonts w:cs="Times New Roman"/>
-        </w:rPr>
-        <w:t>d</w:t>
-      </w:r>
-      <w:r>
-        <w:rPr>
-          <w:rFonts w:cs="Times New Roman"/>
-        </w:rPr>
-        <w:t xml:space="preserve"> </w:t>
-      </w:r>
-      <w:r>
-        <w:rPr>
-          <w:rFonts w:cs="Times New Roman"/>
-        </w:rPr>
-        <w:t>model</w:t>
-      </w:r>
-      <w:r>
-        <w:rPr>
-          <w:rFonts w:cs="Times New Roman"/>
-        </w:rPr>
-        <w:t xml:space="preserve"> parameters using demographic data collected </w:t>
-      </w:r>
-      <w:r>
-        <w:rPr>
-          <w:rFonts w:cs="Times New Roman"/>
-        </w:rPr>
-        <w:t>in</w:t>
-      </w:r>
-      <w:r>
-        <w:rPr>
-          <w:rFonts w:cs="Times New Roman"/>
-        </w:rPr>
-        <w:t xml:space="preserve"> field surveys from </w:t>
-      </w:r>
-      <w:r>
-        <w:rPr>
-          <w:rFonts w:cs="Times New Roman"/>
-        </w:rPr>
-        <w:t xml:space="preserve">two </w:t>
-      </w:r>
-      <w:r>
-        <w:rPr>
-          <w:rFonts w:cs="Times New Roman"/>
-        </w:rPr>
-        <w:t xml:space="preserve">geographic locations </w:t>
-      </w:r>
-      <w:r>
-        <w:rPr>
-          <w:rFonts w:cs="Times New Roman"/>
-        </w:rPr>
-        <w:t>in northeast Nort</w:t>
-      </w:r>
-      <w:r>
-        <w:rPr>
-          <w:rFonts w:cs="Times New Roman"/>
-        </w:rPr>
-        <w:t>h America</w:t>
-      </w:r>
-      <w:r>
-        <w:rPr>
-          <w:rFonts w:cs="Times New Roman"/>
-        </w:rPr>
-        <w:t xml:space="preserve"> over three years</w:t>
-      </w:r>
-      <w:r>
-        <w:rPr>
-          <w:rFonts w:cs="Times New Roman"/>
-        </w:rPr>
-        <w:t xml:space="preserve">, as well as </w:t>
-      </w:r>
-      <w:r>
-        <w:rPr>
-          <w:rFonts w:cs="Times New Roman"/>
-        </w:rPr>
-        <w:t xml:space="preserve">data from </w:t>
-      </w:r>
-      <w:r>
-        <w:rPr>
-          <w:rFonts w:cs="Times New Roman"/>
-        </w:rPr>
-        <w:t xml:space="preserve">peer-reviewed </w:t>
-      </w:r>
-      <w:r>
-        <w:rPr>
-          <w:rFonts w:cs="Times New Roman"/>
-        </w:rPr>
-        <w:t xml:space="preserve">and </w:t>
-      </w:r>
-      <w:r>
-        <w:rPr>
-          <w:rFonts w:cs="Times New Roman"/>
-        </w:rPr>
-        <w:t>grey literature</w:t>
-      </w:r>
-      <w:r>
-        <w:rPr>
-          <w:rFonts w:cs="Times New Roman"/>
-        </w:rPr>
-        <w:t>.</w:t>
-      </w:r>
-      <w:r>
-        <w:rPr>
-          <w:rFonts w:cs="Times New Roman"/>
-        </w:rPr>
-        <w:t xml:space="preserve"> </w:t>
-      </w:r>
-      <w:r>
-        <w:rPr>
-          <w:rFonts w:cs="Times New Roman"/>
-          <w:iCs/>
-        </w:rPr>
-        <w:t xml:space="preserve">I </w:t>
-      </w:r>
-      <w:r>
-        <w:rPr>
-          <w:rFonts w:cs="Times New Roman"/>
-          <w:iCs/>
-        </w:rPr>
-        <w:t xml:space="preserve">compared </w:t>
-      </w:r>
-      <w:r>
-        <w:rPr>
-          <w:rFonts w:cs="Times New Roman"/>
-          <w:iCs/>
-        </w:rPr>
-        <w:t xml:space="preserve">patterns of </w:t>
-      </w:r>
-      <w:r>
-        <w:rPr>
-          <w:rFonts w:cs="Times New Roman"/>
-          <w:iCs/>
-        </w:rPr>
-        <w:t>the simulated spatial spread</w:t>
-      </w:r>
-      <w:r>
-        <w:rPr>
-          <w:rFonts w:cs="Times New Roman"/>
-          <w:iCs/>
-        </w:rPr>
-        <w:t xml:space="preserve"> for </w:t>
-      </w:r>
-      <w:r>
-        <w:rPr>
-          <w:rFonts w:eastAsiaTheme="minorEastAsia" w:cs="Times New Roman"/>
-          <w:i/>
-          <w:iCs/>
-        </w:rPr>
-        <w:t xml:space="preserve">F. </w:t>
-      </w:r>
-      <w:proofErr w:type="spellStart"/>
-      <w:r>
-        <w:rPr>
-          <w:rFonts w:eastAsiaTheme="minorEastAsia" w:cs="Times New Roman"/>
-          <w:i/>
-          <w:iCs/>
-        </w:rPr>
-        <w:t>alnus</w:t>
-      </w:r>
-      <w:proofErr w:type="spellEnd"/>
-      <w:r>
-        <w:rPr>
-          <w:rFonts w:eastAsiaTheme="minorEastAsia" w:cs="Times New Roman"/>
-          <w:i/>
-          <w:iCs/>
-        </w:rPr>
-        <w:t xml:space="preserve"> </w:t>
-      </w:r>
-      <w:r>
-        <w:rPr>
-          <w:rFonts w:cs="Times New Roman"/>
-          <w:iCs/>
-        </w:rPr>
-        <w:t xml:space="preserve">to </w:t>
-      </w:r>
-      <w:r>
-        <w:rPr>
-          <w:rFonts w:cs="Times New Roman"/>
-          <w:iCs/>
-        </w:rPr>
-        <w:t xml:space="preserve">patterns of </w:t>
-      </w:r>
-      <w:r>
-        <w:rPr>
-          <w:rFonts w:cs="Times New Roman"/>
-          <w:iCs/>
-        </w:rPr>
-        <w:t xml:space="preserve">observed occurrences through time. </w:t>
-      </w:r>
-      <w:r>
-        <w:rPr>
-          <w:rFonts w:cs="Times New Roman"/>
-          <w:iCs/>
-        </w:rPr>
-        <w:t>Exploring the parameter uncertainty space for this model and examin</w:t>
-      </w:r>
-      <w:r>
-        <w:rPr>
-          <w:rFonts w:cs="Times New Roman"/>
-          <w:iCs/>
-        </w:rPr>
-        <w:t>in</w:t>
-      </w:r>
-      <w:r>
-        <w:rPr>
-          <w:rFonts w:cs="Times New Roman"/>
-          <w:iCs/>
-        </w:rPr>
-        <w:t>g d</w:t>
-      </w:r>
-      <w:r>
-        <w:rPr>
-          <w:rFonts w:cs="Times New Roman"/>
-          <w:iCs/>
-        </w:rPr>
-        <w:t xml:space="preserve">eviations of the simulated spread from observed occurrences </w:t>
-      </w:r>
-      <w:r>
-        <w:rPr>
-          <w:rFonts w:cs="Times New Roman"/>
-          <w:iCs/>
-        </w:rPr>
-        <w:t>allow</w:t>
-      </w:r>
-      <w:r>
-        <w:rPr>
-          <w:rFonts w:cs="Times New Roman"/>
-          <w:iCs/>
-        </w:rPr>
-        <w:t>ed</w:t>
-      </w:r>
-      <w:r>
-        <w:rPr>
-          <w:rFonts w:cs="Times New Roman"/>
-          <w:iCs/>
-        </w:rPr>
-        <w:t xml:space="preserve"> for both testing of my initial hypotheses and development of </w:t>
-      </w:r>
-      <w:r>
-        <w:rPr>
-          <w:rFonts w:cs="Times New Roman"/>
-          <w:iCs/>
-        </w:rPr>
-        <w:t>additional</w:t>
-      </w:r>
-      <w:r>
-        <w:rPr>
-          <w:rFonts w:cs="Times New Roman"/>
-          <w:iCs/>
-        </w:rPr>
-        <w:t xml:space="preserve"> </w:t>
-      </w:r>
-      <w:r>
-        <w:rPr>
-          <w:rFonts w:cs="Times New Roman"/>
-          <w:iCs/>
-        </w:rPr>
-        <w:t>explanations.</w:t>
-      </w:r>
-      <w:r>
-        <w:rPr>
-          <w:rFonts w:cs="Times New Roman"/>
-          <w:iCs/>
-        </w:rPr>
-        <w:t xml:space="preserve"> While</w:t>
-      </w:r>
-      <w:r>
-        <w:rPr>
-          <w:rFonts w:cs="Times New Roman"/>
-          <w:iCs/>
-        </w:rPr>
-        <w:t xml:space="preserve"> this model focuses specifically on the dynamics of </w:t>
-      </w:r>
-      <w:r>
-        <w:rPr>
-          <w:rFonts w:cs="Times New Roman"/>
-          <w:i/>
-          <w:iCs/>
-        </w:rPr>
-        <w:t xml:space="preserve">F. </w:t>
-      </w:r>
-      <w:proofErr w:type="spellStart"/>
-      <w:r>
-        <w:rPr>
-          <w:rFonts w:cs="Times New Roman"/>
-          <w:i/>
-          <w:iCs/>
-        </w:rPr>
-        <w:t>alnus</w:t>
-      </w:r>
-      <w:proofErr w:type="spellEnd"/>
-      <w:r>
-        <w:rPr>
-          <w:rFonts w:cs="Times New Roman"/>
-          <w:i/>
-          <w:iCs/>
-        </w:rPr>
-        <w:t xml:space="preserve">, </w:t>
-      </w:r>
-      <w:r>
-        <w:rPr>
-          <w:rFonts w:cs="Times New Roman"/>
-          <w:iCs/>
-        </w:rPr>
-        <w:t xml:space="preserve">it provides a framework </w:t>
-      </w:r>
-      <w:r>
-        <w:rPr>
-          <w:rFonts w:cs="Times New Roman"/>
-          <w:iCs/>
-        </w:rPr>
-        <w:t>to apply to</w:t>
-      </w:r>
-      <w:r>
-        <w:rPr>
-          <w:rFonts w:cs="Times New Roman"/>
-          <w:iCs/>
-        </w:rPr>
-        <w:t xml:space="preserve"> other invasive species. </w:t>
-      </w:r>
-      <w:bookmarkStart w:id="1" w:name="methods-and-results"/>
-      <w:r>
-        <w:rPr>
-          <w:rFonts w:cs="Times New Roman"/>
-        </w:rPr>
-        <w:br w:type="page"/>
-      </w:r>
-    </w:p>
-    <w:p>
-      <w:pPr>
-        <w:spacing w:line="480" w:lineRule="auto"/>
         <w:rPr>
           <w:b/>
           <w:sz w:val="28"/>
@@ -1941,82 +1928,8 @@
         </w:rPr>
         <w:t>(</w:t>
       </w:r>
-      <w:r>
-        <w:rPr>
-          <w:b/>
-          <w:strike/>
-          <w:color w:val="FF0000"/>
-          <w:sz w:val="28"/>
-          <w:szCs w:val="28"/>
-        </w:rPr>
-        <w:t>4279</w:t>
-      </w:r>
-      <w:r>
-        <w:rPr>
-          <w:b/>
-          <w:color w:val="FF0000"/>
-          <w:sz w:val="28"/>
-          <w:szCs w:val="28"/>
-        </w:rPr>
-        <w:t xml:space="preserve"> </w:t>
-      </w:r>
-      <w:r>
-        <w:rPr>
-          <w:b/>
-          <w:strike/>
-          <w:color w:val="FF0000"/>
-          <w:sz w:val="28"/>
-          <w:szCs w:val="28"/>
-        </w:rPr>
-        <w:t>3934</w:t>
-      </w:r>
-      <w:r>
-        <w:rPr>
-          <w:b/>
-          <w:color w:val="FF0000"/>
-          <w:sz w:val="28"/>
-          <w:szCs w:val="28"/>
-        </w:rPr>
-        <w:t xml:space="preserve"> </w:t>
-      </w:r>
-      <w:r>
-        <w:rPr>
-          <w:b/>
-          <w:strike/>
-          <w:color w:val="FF0000"/>
-          <w:sz w:val="28"/>
-          <w:szCs w:val="28"/>
-        </w:rPr>
-        <w:t>3444</w:t>
-      </w:r>
-      <w:r>
-        <w:rPr>
-          <w:b/>
-          <w:color w:val="FF0000"/>
-          <w:sz w:val="28"/>
-          <w:szCs w:val="28"/>
-        </w:rPr>
-        <w:t xml:space="preserve"> </w:t>
-      </w:r>
-      <w:r>
-        <w:rPr>
-          <w:b/>
-          <w:strike/>
-          <w:color w:val="FF0000"/>
-          <w:sz w:val="28"/>
-          <w:szCs w:val="28"/>
-        </w:rPr>
-        <w:t>3288</w:t>
-      </w:r>
-      <w:r>
-        <w:rPr>
-          <w:b/>
-          <w:color w:val="FF0000"/>
-          <w:sz w:val="28"/>
-          <w:szCs w:val="28"/>
-        </w:rPr>
-        <w:t xml:space="preserve"> </w:t>
-      </w:r>
+      <w:bookmarkStart w:id="2" w:name="_GoBack"/>
+      <w:bookmarkEnd w:id="2"/>
       <w:r>
         <w:rPr>
           <w:b/>
@@ -6527,8 +6440,6 @@
         </w:rPr>
         <w:t xml:space="preserve">1478 </w:t>
       </w:r>
-      <w:bookmarkStart w:id="2" w:name="_GoBack"/>
-      <w:bookmarkEnd w:id="2"/>
       <w:r>
         <w:rPr>
           <w:b/>
@@ -21491,7 +21402,7 @@
                         <a:effectLst/>
                         <a:extLst>
                           <a:ext uri="{C572A759-6A51-4108-AA02-DFA0A04FC94B}">
-                            <ma14:wrappingTextBoxFlag xmlns:ma14="http://schemas.microsoft.com/office/mac/drawingml/2011/main" xmlns:w="http://schemas.openxmlformats.org/wordprocessingml/2006/main" xmlns:w10="urn:schemas-microsoft-com:office:word" xmlns:v="urn:schemas-microsoft-com:vml" xmlns:o="urn:schemas-microsoft-com:office:office" xmlns:mv="urn:schemas-microsoft-com:mac:vml" xmlns:mo="http://schemas.microsoft.com/office/mac/office/2008/main" xmlns=""/>
+                            <ma14:wrappingTextBoxFlag xmlns="" xmlns:mo="http://schemas.microsoft.com/office/mac/office/2008/main" xmlns:mv="urn:schemas-microsoft-com:mac:vml" xmlns:o="urn:schemas-microsoft-com:office:office" xmlns:v="urn:schemas-microsoft-com:vml" xmlns:w10="urn:schemas-microsoft-com:office:word" xmlns:w="http://schemas.openxmlformats.org/wordprocessingml/2006/main" xmlns:ma14="http://schemas.microsoft.com/office/mac/drawingml/2011/main"/>
                           </a:ext>
                         </a:extLst>
                       </wps:spPr>
@@ -21613,7 +21524,7 @@
                         <a:effectLst/>
                         <a:extLst>
                           <a:ext uri="{C572A759-6A51-4108-AA02-DFA0A04FC94B}">
-                            <ma14:wrappingTextBoxFlag xmlns:ma14="http://schemas.microsoft.com/office/mac/drawingml/2011/main" xmlns:w="http://schemas.openxmlformats.org/wordprocessingml/2006/main" xmlns:w10="urn:schemas-microsoft-com:office:word" xmlns:v="urn:schemas-microsoft-com:vml" xmlns:o="urn:schemas-microsoft-com:office:office" xmlns:mv="urn:schemas-microsoft-com:mac:vml" xmlns:mo="http://schemas.microsoft.com/office/mac/office/2008/main" xmlns=""/>
+                            <ma14:wrappingTextBoxFlag xmlns="" xmlns:mo="http://schemas.microsoft.com/office/mac/office/2008/main" xmlns:mv="urn:schemas-microsoft-com:mac:vml" xmlns:o="urn:schemas-microsoft-com:office:office" xmlns:v="urn:schemas-microsoft-com:vml" xmlns:w10="urn:schemas-microsoft-com:office:word" xmlns:w="http://schemas.openxmlformats.org/wordprocessingml/2006/main" xmlns:ma14="http://schemas.microsoft.com/office/mac/drawingml/2011/main"/>
                           </a:ext>
                         </a:extLst>
                       </wps:spPr>
@@ -21731,7 +21642,7 @@
                         <a:effectLst/>
                         <a:extLst>
                           <a:ext uri="{C572A759-6A51-4108-AA02-DFA0A04FC94B}">
-                            <ma14:wrappingTextBoxFlag xmlns:ma14="http://schemas.microsoft.com/office/mac/drawingml/2011/main" xmlns:w="http://schemas.openxmlformats.org/wordprocessingml/2006/main" xmlns:w10="urn:schemas-microsoft-com:office:word" xmlns:v="urn:schemas-microsoft-com:vml" xmlns:o="urn:schemas-microsoft-com:office:office" xmlns:mv="urn:schemas-microsoft-com:mac:vml" xmlns:mo="http://schemas.microsoft.com/office/mac/office/2008/main" xmlns=""/>
+                            <ma14:wrappingTextBoxFlag xmlns="" xmlns:mo="http://schemas.microsoft.com/office/mac/office/2008/main" xmlns:mv="urn:schemas-microsoft-com:mac:vml" xmlns:o="urn:schemas-microsoft-com:office:office" xmlns:v="urn:schemas-microsoft-com:vml" xmlns:w10="urn:schemas-microsoft-com:office:word" xmlns:w="http://schemas.openxmlformats.org/wordprocessingml/2006/main" xmlns:ma14="http://schemas.microsoft.com/office/mac/drawingml/2011/main"/>
                           </a:ext>
                         </a:extLst>
                       </wps:spPr>
@@ -21878,7 +21789,7 @@
                                     </pic:cNvPicPr>
                                   </pic:nvPicPr>
                                   <pic:blipFill>
-                                    <a:blip r:embed="rId9">
+                                    <a:blip r:embed="rId8">
                                       <a:extLst>
                                         <a:ext uri="{28A0092B-C50C-407E-A947-70E740481C1C}">
                                           <a14:useLocalDpi xmlns:a14="http://schemas.microsoft.com/office/drawing/2010/main" val="0"/>
@@ -21957,7 +21868,7 @@
                         <a:effectLst/>
                         <a:extLst>
                           <a:ext uri="{C572A759-6A51-4108-AA02-DFA0A04FC94B}">
-                            <ma14:wrappingTextBoxFlag xmlns:ma14="http://schemas.microsoft.com/office/mac/drawingml/2011/main" xmlns:w="http://schemas.openxmlformats.org/wordprocessingml/2006/main" xmlns:w10="urn:schemas-microsoft-com:office:word" xmlns:v="urn:schemas-microsoft-com:vml" xmlns:o="urn:schemas-microsoft-com:office:office" xmlns:mv="urn:schemas-microsoft-com:mac:vml" xmlns:mo="http://schemas.microsoft.com/office/mac/office/2008/main" xmlns=""/>
+                            <ma14:wrappingTextBoxFlag xmlns="" xmlns:mo="http://schemas.microsoft.com/office/mac/office/2008/main" xmlns:mv="urn:schemas-microsoft-com:mac:vml" xmlns:o="urn:schemas-microsoft-com:office:office" xmlns:v="urn:schemas-microsoft-com:vml" xmlns:w10="urn:schemas-microsoft-com:office:word" xmlns:w="http://schemas.openxmlformats.org/wordprocessingml/2006/main" xmlns:ma14="http://schemas.microsoft.com/office/mac/drawingml/2011/main"/>
                           </a:ext>
                         </a:extLst>
                       </wps:spPr>
@@ -22064,7 +21975,7 @@
                     <pic:cNvPicPr/>
                   </pic:nvPicPr>
                   <pic:blipFill>
-                    <a:blip r:embed="rId10">
+                    <a:blip r:embed="rId9">
                       <a:extLst>
                         <a:ext uri="{28A0092B-C50C-407E-A947-70E740481C1C}">
                           <a14:useLocalDpi xmlns:a14="http://schemas.microsoft.com/office/drawing/2010/main" val="0"/>
@@ -22110,8 +22021,8 @@
           <w:b/>
         </w:rPr>
         <w:sectPr>
-          <w:footerReference w:type="even" r:id="rId11"/>
-          <w:footerReference w:type="default" r:id="rId12"/>
+          <w:footerReference w:type="even" r:id="rId10"/>
+          <w:footerReference w:type="default" r:id="rId11"/>
           <w:pgSz w:w="12240" w:h="15840"/>
           <w:pgMar w:top="1440" w:right="1440" w:bottom="1440" w:left="1440" w:header="720" w:footer="720" w:gutter="0"/>
           <w:cols w:space="720"/>
@@ -22219,7 +22130,7 @@
                     <pic:cNvPicPr/>
                   </pic:nvPicPr>
                   <pic:blipFill>
-                    <a:blip r:embed="rId13">
+                    <a:blip r:embed="rId12">
                       <a:extLst>
                         <a:ext uri="{28A0092B-C50C-407E-A947-70E740481C1C}">
                           <a14:useLocalDpi xmlns:a14="http://schemas.microsoft.com/office/drawing/2010/main" val="0"/>
@@ -22309,6 +22220,124 @@
                 <pic:pic xmlns:pic="http://schemas.openxmlformats.org/drawingml/2006/picture">
                   <pic:nvPicPr>
                     <pic:cNvPr id="0" name="Hist_Dens_Sim_Sens_gt_05.pdf"/>
+                    <pic:cNvPicPr/>
+                  </pic:nvPicPr>
+                  <pic:blipFill>
+                    <a:blip r:embed="rId13">
+                      <a:extLst>
+                        <a:ext uri="{28A0092B-C50C-407E-A947-70E740481C1C}">
+                          <a14:useLocalDpi xmlns:a14="http://schemas.microsoft.com/office/drawing/2010/main" val="0"/>
+                        </a:ext>
+                      </a:extLst>
+                    </a:blip>
+                    <a:stretch>
+                      <a:fillRect/>
+                    </a:stretch>
+                  </pic:blipFill>
+                  <pic:spPr>
+                    <a:xfrm>
+                      <a:off x="0" y="0"/>
+                      <a:ext cx="5943600" cy="5943600"/>
+                    </a:xfrm>
+                    <a:prstGeom prst="rect">
+                      <a:avLst/>
+                    </a:prstGeom>
+                  </pic:spPr>
+                </pic:pic>
+              </a:graphicData>
+            </a:graphic>
+          </wp:inline>
+        </w:drawing>
+      </w:r>
+    </w:p>
+    <w:p>
+      <w:pPr>
+        <w:rPr>
+          <w:b/>
+        </w:rPr>
+      </w:pPr>
+      <w:r>
+        <w:rPr>
+          <w:b/>
+        </w:rPr>
+        <w:br w:type="page"/>
+      </w:r>
+    </w:p>
+    <w:p>
+      <w:r>
+        <w:rPr>
+          <w:b/>
+        </w:rPr>
+        <w:lastRenderedPageBreak/>
+        <w:t xml:space="preserve">Figure </w:t>
+      </w:r>
+      <w:r>
+        <w:rPr>
+          <w:b/>
+        </w:rPr>
+        <w:t>4.</w:t>
+      </w:r>
+      <w:r>
+        <w:t xml:space="preserve"> Sensitivity of simulation models as calculated in 1925, 1950, 1975, and 2000. </w:t>
+      </w:r>
+      <w:bookmarkStart w:id="9" w:name="OLE_LINK3"/>
+      <w:bookmarkStart w:id="10" w:name="OLE_LINK4"/>
+      <w:r>
+        <w:t xml:space="preserve">Simulations plotted here were those using plot effective density dependence, land-use change, and long-distance dispersal weighted by human population density. </w:t>
+      </w:r>
+      <w:bookmarkEnd w:id="9"/>
+      <w:bookmarkEnd w:id="10"/>
+      <w:r>
+        <w:t xml:space="preserve">The sensitivity of each model with respect to historical occurrence records was calculated for each year of the simulation (1911 to 2010). A sensitivity value of 1 indicates that the simulation predicted occurrences in all populations where </w:t>
+      </w:r>
+      <w:r>
+        <w:rPr>
+          <w:rFonts w:cs="Times New Roman"/>
+          <w:i/>
+          <w:iCs/>
+        </w:rPr>
+        <w:t xml:space="preserve">F. </w:t>
+      </w:r>
+      <w:proofErr w:type="spellStart"/>
+      <w:r>
+        <w:rPr>
+          <w:rFonts w:cs="Times New Roman"/>
+          <w:i/>
+          <w:iCs/>
+        </w:rPr>
+        <w:t>alnus</w:t>
+      </w:r>
+      <w:proofErr w:type="spellEnd"/>
+      <w:r>
+        <w:rPr>
+          <w:rFonts w:cs="Times New Roman"/>
+          <w:iCs/>
+        </w:rPr>
+        <w:t xml:space="preserve"> was observed in that year or prior. </w:t>
+      </w:r>
+      <w:r>
+        <w:t xml:space="preserve">Results from three different occupancy thresholds are represented by three different colors. </w:t>
+      </w:r>
+    </w:p>
+    <w:p>
+      <w:r>
+        <w:rPr>
+          <w:b/>
+          <w:noProof/>
+        </w:rPr>
+        <w:drawing>
+          <wp:inline distT="0" distB="0" distL="0" distR="0" wp14:anchorId="6FD72CEA" wp14:editId="7D291057">
+            <wp:extent cx="5943600" cy="5943600"/>
+            <wp:effectExtent l="0" t="0" r="0" b="0"/>
+            <wp:docPr id="3" name="Picture 3"/>
+            <wp:cNvGraphicFramePr>
+              <a:graphicFrameLocks xmlns:a="http://schemas.openxmlformats.org/drawingml/2006/main" noChangeAspect="1"/>
+            </wp:cNvGraphicFramePr>
+            <a:graphic xmlns:a="http://schemas.openxmlformats.org/drawingml/2006/main">
+              <a:graphicData uri="http://schemas.openxmlformats.org/drawingml/2006/picture">
+                <pic:pic xmlns:pic="http://schemas.openxmlformats.org/drawingml/2006/picture">
+                  <pic:nvPicPr>
+                    <pic:cNvPr id="0" name="Sensitivity_All_Models.pdf"/>
                     <pic:cNvPicPr/>
                   </pic:nvPicPr>
                   <pic:blipFill>
@@ -22338,87 +22367,120 @@
           </wp:inline>
         </w:drawing>
       </w:r>
+      <w:r>
+        <w:rPr>
+          <w:b/>
+          <w:u w:val="single"/>
+        </w:rPr>
+        <w:br w:type="page"/>
+      </w:r>
+      <w:r>
+        <w:rPr>
+          <w:b/>
+        </w:rPr>
+        <w:lastRenderedPageBreak/>
+        <w:t>Figure 5.</w:t>
+      </w:r>
+      <w:r>
+        <w:t xml:space="preserve"> Number of patches classified as occupied in 1925, 1950, 1975, and 2000. The total number of patches that could be potentially occupied was limited to those patches in which </w:t>
+      </w:r>
+      <w:r>
+        <w:rPr>
+          <w:rFonts w:cs="Times New Roman"/>
+          <w:i/>
+          <w:iCs/>
+        </w:rPr>
+        <w:t xml:space="preserve">F. </w:t>
+      </w:r>
+      <w:proofErr w:type="spellStart"/>
+      <w:r>
+        <w:rPr>
+          <w:rFonts w:cs="Times New Roman"/>
+          <w:i/>
+          <w:iCs/>
+        </w:rPr>
+        <w:t>alnus</w:t>
+      </w:r>
+      <w:proofErr w:type="spellEnd"/>
+      <w:r>
+        <w:rPr>
+          <w:rFonts w:cs="Times New Roman"/>
+          <w:i/>
+          <w:iCs/>
+        </w:rPr>
+        <w:t xml:space="preserve"> </w:t>
+      </w:r>
+      <w:r>
+        <w:rPr>
+          <w:rFonts w:cs="Times New Roman"/>
+          <w:iCs/>
+        </w:rPr>
+        <w:t>or an associated species were observed in historically (total patches = 974).</w:t>
+      </w:r>
+      <w:r>
+        <w:t xml:space="preserve"> Simulations plotted here were those using plot effective density dependence, land-use change, and random long-distance dispersal weighted by human population density. </w:t>
+      </w:r>
+      <w:bookmarkStart w:id="11" w:name="OLE_LINK5"/>
+      <w:bookmarkStart w:id="12" w:name="OLE_LINK6"/>
+      <w:r>
+        <w:t xml:space="preserve">Results from three different occupancy thresholds are represented by three different colors. </w:t>
+      </w:r>
+      <w:bookmarkEnd w:id="11"/>
+      <w:bookmarkEnd w:id="12"/>
+      <w:r>
+        <w:t xml:space="preserve">The total number of patches that were occupied by </w:t>
+      </w:r>
+      <w:r>
+        <w:rPr>
+          <w:rFonts w:cs="Times New Roman"/>
+          <w:i/>
+          <w:iCs/>
+        </w:rPr>
+        <w:t xml:space="preserve">F. </w:t>
+      </w:r>
+      <w:proofErr w:type="spellStart"/>
+      <w:r>
+        <w:rPr>
+          <w:rFonts w:cs="Times New Roman"/>
+          <w:i/>
+          <w:iCs/>
+        </w:rPr>
+        <w:t>alnus</w:t>
+      </w:r>
+      <w:proofErr w:type="spellEnd"/>
+      <w:r>
+        <w:rPr>
+          <w:rFonts w:cs="Times New Roman"/>
+          <w:i/>
+          <w:iCs/>
+        </w:rPr>
+        <w:t xml:space="preserve"> </w:t>
+      </w:r>
+      <w:r>
+        <w:rPr>
+          <w:rFonts w:cs="Times New Roman"/>
+          <w:iCs/>
+        </w:rPr>
+        <w:t>based on collected occurrence records were: 1925 – 20, 1950 – 58, 1975 – 143, and 2000 – 267.</w:t>
+      </w:r>
     </w:p>
     <w:p>
       <w:pPr>
         <w:rPr>
           <w:b/>
+          <w:u w:val="single"/>
         </w:rPr>
       </w:pPr>
       <w:r>
         <w:rPr>
           <w:b/>
-        </w:rPr>
-        <w:br w:type="page"/>
-      </w:r>
-    </w:p>
-    <w:p>
-      <w:r>
-        <w:rPr>
-          <w:b/>
-        </w:rPr>
-        <w:lastRenderedPageBreak/>
-        <w:t xml:space="preserve">Figure </w:t>
-      </w:r>
-      <w:r>
-        <w:rPr>
-          <w:b/>
-        </w:rPr>
-        <w:t>4.</w:t>
-      </w:r>
-      <w:r>
-        <w:t xml:space="preserve"> Sensitivity of simulation models as calculated in 1925, 1950, 1975, and 2000. </w:t>
-      </w:r>
-      <w:bookmarkStart w:id="9" w:name="OLE_LINK3"/>
-      <w:bookmarkStart w:id="10" w:name="OLE_LINK4"/>
-      <w:r>
-        <w:t xml:space="preserve">Simulations plotted here were those using plot effective density dependence, land-use change, and long-distance dispersal weighted by human population density. </w:t>
-      </w:r>
-      <w:bookmarkEnd w:id="9"/>
-      <w:bookmarkEnd w:id="10"/>
-      <w:r>
-        <w:t xml:space="preserve">The sensitivity of each model with respect to historical occurrence records was calculated for each year of the simulation (1911 to 2010). A sensitivity value of 1 indicates that the simulation predicted occurrences in all populations where </w:t>
-      </w:r>
-      <w:r>
-        <w:rPr>
-          <w:rFonts w:cs="Times New Roman"/>
-          <w:i/>
-          <w:iCs/>
-        </w:rPr>
-        <w:t xml:space="preserve">F. </w:t>
-      </w:r>
-      <w:proofErr w:type="spellStart"/>
-      <w:r>
-        <w:rPr>
-          <w:rFonts w:cs="Times New Roman"/>
-          <w:i/>
-          <w:iCs/>
-        </w:rPr>
-        <w:t>alnus</w:t>
-      </w:r>
-      <w:proofErr w:type="spellEnd"/>
-      <w:r>
-        <w:rPr>
-          <w:rFonts w:cs="Times New Roman"/>
-          <w:iCs/>
-        </w:rPr>
-        <w:t xml:space="preserve"> was observed in that year or prior. </w:t>
-      </w:r>
-      <w:r>
-        <w:t xml:space="preserve">Results from three different occupancy thresholds are represented by three different colors. </w:t>
-      </w:r>
-    </w:p>
-    <w:p>
-      <w:r>
-        <w:rPr>
-          <w:b/>
           <w:noProof/>
         </w:rPr>
         <w:drawing>
-          <wp:inline distT="0" distB="0" distL="0" distR="0" wp14:anchorId="6FD72CEA" wp14:editId="7D291057">
+          <wp:inline distT="0" distB="0" distL="0" distR="0" wp14:anchorId="1B28BD44" wp14:editId="5D751B24">
             <wp:extent cx="5943600" cy="5943600"/>
             <wp:effectExtent l="0" t="0" r="0" b="0"/>
-            <wp:docPr id="3" name="Picture 3"/>
+            <wp:docPr id="9" name="Picture 9"/>
             <wp:cNvGraphicFramePr>
               <a:graphicFrameLocks xmlns:a="http://schemas.openxmlformats.org/drawingml/2006/main" noChangeAspect="1"/>
             </wp:cNvGraphicFramePr>
@@ -22426,7 +22488,7 @@
               <a:graphicData uri="http://schemas.openxmlformats.org/drawingml/2006/picture">
                 <pic:pic xmlns:pic="http://schemas.openxmlformats.org/drawingml/2006/picture">
                   <pic:nvPicPr>
-                    <pic:cNvPr id="0" name="Sensitivity_All_Models.pdf"/>
+                    <pic:cNvPr id="0" name="Occupancy_DensEff_PopD_BoxPlot.pdf"/>
                     <pic:cNvPicPr/>
                   </pic:nvPicPr>
                   <pic:blipFill>
@@ -22463,113 +22525,53 @@
         </w:rPr>
         <w:br w:type="page"/>
       </w:r>
-      <w:r>
-        <w:rPr>
-          <w:b/>
-        </w:rPr>
-        <w:lastRenderedPageBreak/>
-        <w:t>Figure 5.</w:t>
-      </w:r>
-      <w:r>
-        <w:t xml:space="preserve"> Number of patches classified as occupied in 1925, 1950, 1975, and 2000. The total number of patches that could be potentially occupied was limited to those patches in which </w:t>
-      </w:r>
-      <w:r>
-        <w:rPr>
-          <w:rFonts w:cs="Times New Roman"/>
-          <w:i/>
-          <w:iCs/>
-        </w:rPr>
-        <w:t xml:space="preserve">F. </w:t>
-      </w:r>
-      <w:proofErr w:type="spellStart"/>
-      <w:r>
-        <w:rPr>
-          <w:rFonts w:cs="Times New Roman"/>
-          <w:i/>
-          <w:iCs/>
-        </w:rPr>
-        <w:t>alnus</w:t>
-      </w:r>
-      <w:proofErr w:type="spellEnd"/>
-      <w:r>
-        <w:rPr>
-          <w:rFonts w:cs="Times New Roman"/>
-          <w:i/>
-          <w:iCs/>
-        </w:rPr>
-        <w:t xml:space="preserve"> </w:t>
-      </w:r>
-      <w:r>
-        <w:rPr>
-          <w:rFonts w:cs="Times New Roman"/>
-          <w:iCs/>
-        </w:rPr>
-        <w:t>or an associated species were observed in historically (total patches = 974).</w:t>
-      </w:r>
-      <w:r>
-        <w:t xml:space="preserve"> Simulations plotted here were those using plot effective density dependence, land-use change, and random long-distance dispersal weighted by human population density. </w:t>
-      </w:r>
-      <w:bookmarkStart w:id="11" w:name="OLE_LINK5"/>
-      <w:bookmarkStart w:id="12" w:name="OLE_LINK6"/>
-      <w:r>
-        <w:t xml:space="preserve">Results from three different occupancy thresholds are represented by three different colors. </w:t>
-      </w:r>
-      <w:bookmarkEnd w:id="11"/>
-      <w:bookmarkEnd w:id="12"/>
-      <w:r>
-        <w:t xml:space="preserve">The total number of patches that were occupied by </w:t>
-      </w:r>
-      <w:r>
-        <w:rPr>
-          <w:rFonts w:cs="Times New Roman"/>
-          <w:i/>
-          <w:iCs/>
-        </w:rPr>
-        <w:t xml:space="preserve">F. </w:t>
-      </w:r>
-      <w:proofErr w:type="spellStart"/>
-      <w:r>
-        <w:rPr>
-          <w:rFonts w:cs="Times New Roman"/>
-          <w:i/>
-          <w:iCs/>
-        </w:rPr>
-        <w:t>alnus</w:t>
-      </w:r>
-      <w:proofErr w:type="spellEnd"/>
-      <w:r>
-        <w:rPr>
-          <w:rFonts w:cs="Times New Roman"/>
-          <w:i/>
-          <w:iCs/>
-        </w:rPr>
-        <w:t xml:space="preserve"> </w:t>
-      </w:r>
-      <w:r>
-        <w:rPr>
-          <w:rFonts w:cs="Times New Roman"/>
-          <w:iCs/>
-        </w:rPr>
-        <w:t>based on collected occurrence records were: 1925 – 20, 1950 – 58, 1975 – 143, and 2000 – 267.</w:t>
-      </w:r>
     </w:p>
     <w:p>
       <w:pPr>
+        <w:spacing w:after="0"/>
+      </w:pPr>
+      <w:r>
         <w:rPr>
           <w:b/>
-          <w:u w:val="single"/>
+        </w:rPr>
+        <w:lastRenderedPageBreak/>
+        <w:t>Figure 6</w:t>
+      </w:r>
+      <w:r>
+        <w:rPr>
+          <w:b/>
+        </w:rPr>
+        <w:t xml:space="preserve">. </w:t>
+      </w:r>
+      <w:r>
+        <w:t>Sensitivity versus positive predictive power for simulations using plot effective density dependence, land-use change, and long-distance dispersal weighted by human population density. Model fit measures were calculated based on an occupancy threshold of 1000 individuals. Loss function for cumulative occupied area values are presented in four ranges, each represented by a different symbol. Simulations classified as having a combined sensitivity and positive predictive power metric value of 1 (90 of 500 simulations) are within the region labeled as such.</w:t>
+      </w:r>
+    </w:p>
+    <w:p>
+      <w:pPr>
+        <w:spacing w:after="0"/>
+        <w:rPr>
+          <w:b/>
         </w:rPr>
       </w:pPr>
-      <w:r>
+    </w:p>
+    <w:p>
+      <w:pPr>
+        <w:spacing w:after="0"/>
         <w:rPr>
           <w:b/>
+        </w:rPr>
+      </w:pPr>
+      <w:r>
+        <w:rPr>
+          <w:b/>
           <w:noProof/>
         </w:rPr>
         <w:drawing>
-          <wp:inline distT="0" distB="0" distL="0" distR="0" wp14:anchorId="1B28BD44" wp14:editId="5D751B24">
+          <wp:inline distT="0" distB="0" distL="0" distR="0" wp14:anchorId="3AF179C8" wp14:editId="5B8532BB">
             <wp:extent cx="5943600" cy="5943600"/>
             <wp:effectExtent l="0" t="0" r="0" b="0"/>
-            <wp:docPr id="9" name="Picture 9"/>
+            <wp:docPr id="1" name="Picture 1"/>
             <wp:cNvGraphicFramePr>
               <a:graphicFrameLocks xmlns:a="http://schemas.openxmlformats.org/drawingml/2006/main" noChangeAspect="1"/>
             </wp:cNvGraphicFramePr>
@@ -22577,7 +22579,7 @@
               <a:graphicData uri="http://schemas.openxmlformats.org/drawingml/2006/picture">
                 <pic:pic xmlns:pic="http://schemas.openxmlformats.org/drawingml/2006/picture">
                   <pic:nvPicPr>
-                    <pic:cNvPr id="0" name="Occupancy_DensEff_PopD_BoxPlot.pdf"/>
+                    <pic:cNvPr id="0" name="Sensitivity_vs_PPP_popd_1k.pdf"/>
                     <pic:cNvPicPr/>
                   </pic:nvPicPr>
                   <pic:blipFill>
@@ -22610,57 +22612,89 @@
       <w:r>
         <w:rPr>
           <w:b/>
-          <w:u w:val="single"/>
         </w:rPr>
         <w:br w:type="page"/>
+      </w:r>
+    </w:p>
+    <w:p>
+      <w:r>
+        <w:rPr>
+          <w:b/>
+        </w:rPr>
+        <w:lastRenderedPageBreak/>
+        <w:t>Figure 7</w:t>
+      </w:r>
+      <w:r>
+        <w:rPr>
+          <w:b/>
+        </w:rPr>
+        <w:t xml:space="preserve">. </w:t>
+      </w:r>
+      <w:r>
+        <w:t>C</w:t>
+      </w:r>
+      <w:r>
+        <w:t xml:space="preserve">umulative </w:t>
+      </w:r>
+      <w:r>
+        <w:t>occupied area (</w:t>
+      </w:r>
+      <w:r>
+        <w:t xml:space="preserve">measured as the number of 20 x 20 km patches classified as occupied) curves </w:t>
+      </w:r>
+      <w:r>
+        <w:t>for all</w:t>
+      </w:r>
+      <w:r>
+        <w:t xml:space="preserve"> simulation models. Simulations </w:t>
+      </w:r>
+      <w:r>
+        <w:t>presented</w:t>
+      </w:r>
+      <w:r>
+        <w:t xml:space="preserve"> here are those using plot effective density dependence, land-use change, and long-distance dispersal weighted by human population density. Black line represents cumulative </w:t>
+      </w:r>
+      <w:r>
+        <w:t xml:space="preserve">occupied area for </w:t>
+      </w:r>
+      <w:r>
+        <w:rPr>
+          <w:rFonts w:eastAsiaTheme="minorEastAsia" w:cs="Times New Roman"/>
+          <w:i/>
+          <w:iCs/>
+        </w:rPr>
+        <w:t xml:space="preserve">F. </w:t>
+      </w:r>
+      <w:proofErr w:type="spellStart"/>
+      <w:r>
+        <w:rPr>
+          <w:rFonts w:eastAsiaTheme="minorEastAsia" w:cs="Times New Roman"/>
+          <w:i/>
+          <w:iCs/>
+        </w:rPr>
+        <w:t>alnus</w:t>
+      </w:r>
+      <w:proofErr w:type="spellEnd"/>
+      <w:r>
+        <w:t xml:space="preserve"> based on historical occurrence records. Results from three different occupancy thresholds are represented by three different colors.</w:t>
       </w:r>
     </w:p>
     <w:p>
       <w:pPr>
-        <w:spacing w:after="0"/>
+        <w:rPr>
+          <w:rFonts w:ascii="Times" w:eastAsiaTheme="minorEastAsia" w:hAnsi="Times" w:cs="Times New Roman"/>
+        </w:rPr>
       </w:pPr>
       <w:r>
         <w:rPr>
-          <w:b/>
-        </w:rPr>
-        <w:lastRenderedPageBreak/>
-        <w:t>Figure 6</w:t>
-      </w:r>
-      <w:r>
-        <w:rPr>
-          <w:b/>
-        </w:rPr>
-        <w:t xml:space="preserve">. </w:t>
-      </w:r>
-      <w:r>
-        <w:t>Sensitivity versus positive predictive power for simulations using plot effective density dependence, land-use change, and long-distance dispersal weighted by human population density. Model fit measures were calculated based on an occupancy threshold of 1000 individuals. Loss function for cumulative occupied area values are presented in four ranges, each represented by a different symbol. Simulations classified as having a combined sensitivity and positive predictive power metric value of 1 (90 of 500 simulations) are within the region labeled as such.</w:t>
-      </w:r>
-    </w:p>
-    <w:p>
-      <w:pPr>
-        <w:spacing w:after="0"/>
-        <w:rPr>
-          <w:b/>
-        </w:rPr>
-      </w:pPr>
-    </w:p>
-    <w:p>
-      <w:pPr>
-        <w:spacing w:after="0"/>
-        <w:rPr>
-          <w:b/>
-        </w:rPr>
-      </w:pPr>
-      <w:r>
-        <w:rPr>
-          <w:b/>
+          <w:rFonts w:ascii="Times" w:eastAsiaTheme="minorEastAsia" w:hAnsi="Times" w:cs="Times New Roman"/>
           <w:noProof/>
         </w:rPr>
         <w:drawing>
-          <wp:inline distT="0" distB="0" distL="0" distR="0" wp14:anchorId="3AF179C8" wp14:editId="5B8532BB">
+          <wp:inline distT="0" distB="0" distL="0" distR="0" wp14:anchorId="14047177" wp14:editId="28AF0F4C">
             <wp:extent cx="5943600" cy="5943600"/>
             <wp:effectExtent l="0" t="0" r="0" b="0"/>
-            <wp:docPr id="1" name="Picture 1"/>
+            <wp:docPr id="4" name="Picture 4"/>
             <wp:cNvGraphicFramePr>
               <a:graphicFrameLocks xmlns:a="http://schemas.openxmlformats.org/drawingml/2006/main" noChangeAspect="1"/>
             </wp:cNvGraphicFramePr>
@@ -22668,7 +22702,7 @@
               <a:graphicData uri="http://schemas.openxmlformats.org/drawingml/2006/picture">
                 <pic:pic xmlns:pic="http://schemas.openxmlformats.org/drawingml/2006/picture">
                   <pic:nvPicPr>
-                    <pic:cNvPr id="0" name="Sensitivity_vs_PPP_popd_1k.pdf"/>
+                    <pic:cNvPr id="0" name="Cumulative_AOO_DensEff_PopD_allsims.jpg"/>
                     <pic:cNvPicPr/>
                   </pic:nvPicPr>
                   <pic:blipFill>
@@ -22700,90 +22734,92 @@
       </w:r>
       <w:r>
         <w:rPr>
-          <w:b/>
+          <w:rFonts w:ascii="Times" w:eastAsiaTheme="minorEastAsia" w:hAnsi="Times" w:cs="Times New Roman"/>
         </w:rPr>
         <w:br w:type="page"/>
-      </w:r>
-    </w:p>
-    <w:p>
-      <w:r>
-        <w:rPr>
-          <w:b/>
-        </w:rPr>
-        <w:lastRenderedPageBreak/>
-        <w:t>Figure 7</w:t>
-      </w:r>
-      <w:r>
-        <w:rPr>
-          <w:b/>
-        </w:rPr>
-        <w:t xml:space="preserve">. </w:t>
-      </w:r>
-      <w:r>
-        <w:t>C</w:t>
-      </w:r>
-      <w:r>
-        <w:t xml:space="preserve">umulative </w:t>
-      </w:r>
-      <w:r>
-        <w:t>occupied area (</w:t>
-      </w:r>
-      <w:r>
-        <w:t xml:space="preserve">measured as the number of 20 x 20 km patches classified as occupied) curves </w:t>
-      </w:r>
-      <w:r>
-        <w:t>for all</w:t>
-      </w:r>
-      <w:r>
-        <w:t xml:space="preserve"> simulation models. Simulations </w:t>
-      </w:r>
-      <w:r>
-        <w:t>presented</w:t>
-      </w:r>
-      <w:r>
-        <w:t xml:space="preserve"> here are those using plot effective density dependence, land-use change, and long-distance dispersal weighted by human population density. Black line represents cumulative </w:t>
-      </w:r>
-      <w:r>
-        <w:t xml:space="preserve">occupied area for </w:t>
-      </w:r>
-      <w:r>
-        <w:rPr>
-          <w:rFonts w:eastAsiaTheme="minorEastAsia" w:cs="Times New Roman"/>
-          <w:i/>
-          <w:iCs/>
-        </w:rPr>
-        <w:t xml:space="preserve">F. </w:t>
-      </w:r>
-      <w:proofErr w:type="spellStart"/>
-      <w:r>
-        <w:rPr>
-          <w:rFonts w:eastAsiaTheme="minorEastAsia" w:cs="Times New Roman"/>
-          <w:i/>
-          <w:iCs/>
-        </w:rPr>
-        <w:t>alnus</w:t>
-      </w:r>
-      <w:proofErr w:type="spellEnd"/>
-      <w:r>
-        <w:t xml:space="preserve"> based on historical occurrence records. Results from three different occupancy thresholds are represented by three different colors.</w:t>
       </w:r>
     </w:p>
     <w:p>
       <w:pPr>
         <w:rPr>
-          <w:rFonts w:ascii="Times" w:eastAsiaTheme="minorEastAsia" w:hAnsi="Times" w:cs="Times New Roman"/>
+          <w:b/>
         </w:rPr>
       </w:pPr>
       <w:r>
         <w:rPr>
-          <w:rFonts w:ascii="Times" w:eastAsiaTheme="minorEastAsia" w:hAnsi="Times" w:cs="Times New Roman"/>
+          <w:b/>
+        </w:rPr>
+        <w:lastRenderedPageBreak/>
+        <w:t>Figure 12</w:t>
+      </w:r>
+      <w:r>
+        <w:rPr>
+          <w:b/>
+        </w:rPr>
+        <w:t xml:space="preserve">. </w:t>
+      </w:r>
+      <w:r>
+        <w:t xml:space="preserve">Response curves of predictor variables versus </w:t>
+      </w:r>
+      <w:r>
+        <w:t>combined</w:t>
+      </w:r>
+      <w:r>
+        <w:t xml:space="preserve"> sensitivity </w:t>
+      </w:r>
+      <w:r>
+        <w:t>and</w:t>
+      </w:r>
+      <w:r>
+        <w:t xml:space="preserve"> positive predictive power</w:t>
+      </w:r>
+      <w:r>
+        <w:t xml:space="preserve"> metric </w:t>
+      </w:r>
+      <w:r>
+        <w:t xml:space="preserve">from BRT analysis. </w:t>
+      </w:r>
+      <w:r>
+        <w:t>Each p</w:t>
+      </w:r>
+      <w:r>
+        <w:t xml:space="preserve">arameter relative influence value </w:t>
+      </w:r>
+      <w:r>
+        <w:t xml:space="preserve">is </w:t>
+      </w:r>
+      <w:r>
+        <w:t>in p</w:t>
+      </w:r>
+      <w:r>
+        <w:t xml:space="preserve">arentheses after </w:t>
+      </w:r>
+      <w:r>
+        <w:t xml:space="preserve">the </w:t>
+      </w:r>
+      <w:r>
+        <w:t>parameter name</w:t>
+      </w:r>
+      <w:r>
+        <w:t>. Higher</w:t>
+      </w:r>
+      <w:r>
+        <w:t xml:space="preserve"> logit(p)</w:t>
+      </w:r>
+      <w:r>
+        <w:t xml:space="preserve"> values indicate better fit.</w:t>
+      </w:r>
+    </w:p>
+    <w:p>
+      <w:r>
+        <w:rPr>
           <w:noProof/>
         </w:rPr>
         <w:drawing>
-          <wp:inline distT="0" distB="0" distL="0" distR="0" wp14:anchorId="14047177" wp14:editId="28AF0F4C">
+          <wp:inline distT="0" distB="0" distL="0" distR="0" wp14:anchorId="70A80F70" wp14:editId="5075F627">
             <wp:extent cx="5943600" cy="5943600"/>
             <wp:effectExtent l="0" t="0" r="0" b="0"/>
-            <wp:docPr id="4" name="Picture 4"/>
+            <wp:docPr id="6" name="Picture 6"/>
             <wp:cNvGraphicFramePr>
               <a:graphicFrameLocks xmlns:a="http://schemas.openxmlformats.org/drawingml/2006/main" noChangeAspect="1"/>
             </wp:cNvGraphicFramePr>
@@ -22791,7 +22827,7 @@
               <a:graphicData uri="http://schemas.openxmlformats.org/drawingml/2006/picture">
                 <pic:pic xmlns:pic="http://schemas.openxmlformats.org/drawingml/2006/picture">
                   <pic:nvPicPr>
-                    <pic:cNvPr id="0" name="Cumulative_AOO_DensEff_PopD_allsims.jpg"/>
+                    <pic:cNvPr id="0" name="BRT_Response_Curves.pdf"/>
                     <pic:cNvPicPr/>
                   </pic:nvPicPr>
                   <pic:blipFill>
@@ -22821,131 +22857,6 @@
           </wp:inline>
         </w:drawing>
       </w:r>
-      <w:r>
-        <w:rPr>
-          <w:rFonts w:ascii="Times" w:eastAsiaTheme="minorEastAsia" w:hAnsi="Times" w:cs="Times New Roman"/>
-        </w:rPr>
-        <w:br w:type="page"/>
-      </w:r>
-    </w:p>
-    <w:p>
-      <w:pPr>
-        <w:rPr>
-          <w:b/>
-        </w:rPr>
-      </w:pPr>
-      <w:r>
-        <w:rPr>
-          <w:b/>
-        </w:rPr>
-        <w:lastRenderedPageBreak/>
-        <w:t>Figure 12</w:t>
-      </w:r>
-      <w:r>
-        <w:rPr>
-          <w:b/>
-        </w:rPr>
-        <w:t xml:space="preserve">. </w:t>
-      </w:r>
-      <w:r>
-        <w:t xml:space="preserve">Response curves of predictor variables versus </w:t>
-      </w:r>
-      <w:r>
-        <w:t>combined</w:t>
-      </w:r>
-      <w:r>
-        <w:t xml:space="preserve"> sensitivity </w:t>
-      </w:r>
-      <w:r>
-        <w:t>and</w:t>
-      </w:r>
-      <w:r>
-        <w:t xml:space="preserve"> positive predictive power</w:t>
-      </w:r>
-      <w:r>
-        <w:t xml:space="preserve"> metric </w:t>
-      </w:r>
-      <w:r>
-        <w:t xml:space="preserve">from BRT analysis. </w:t>
-      </w:r>
-      <w:r>
-        <w:t>Each p</w:t>
-      </w:r>
-      <w:r>
-        <w:t xml:space="preserve">arameter relative influence value </w:t>
-      </w:r>
-      <w:r>
-        <w:t xml:space="preserve">is </w:t>
-      </w:r>
-      <w:r>
-        <w:t>in p</w:t>
-      </w:r>
-      <w:r>
-        <w:t xml:space="preserve">arentheses after </w:t>
-      </w:r>
-      <w:r>
-        <w:t xml:space="preserve">the </w:t>
-      </w:r>
-      <w:r>
-        <w:t>parameter name</w:t>
-      </w:r>
-      <w:r>
-        <w:t>. Higher</w:t>
-      </w:r>
-      <w:r>
-        <w:t xml:space="preserve"> logit(p)</w:t>
-      </w:r>
-      <w:r>
-        <w:t xml:space="preserve"> values indicate better fit.</w:t>
-      </w:r>
-    </w:p>
-    <w:p>
-      <w:r>
-        <w:rPr>
-          <w:noProof/>
-        </w:rPr>
-        <w:drawing>
-          <wp:inline distT="0" distB="0" distL="0" distR="0" wp14:anchorId="70A80F70" wp14:editId="5075F627">
-            <wp:extent cx="5943600" cy="5943600"/>
-            <wp:effectExtent l="0" t="0" r="0" b="0"/>
-            <wp:docPr id="6" name="Picture 6"/>
-            <wp:cNvGraphicFramePr>
-              <a:graphicFrameLocks xmlns:a="http://schemas.openxmlformats.org/drawingml/2006/main" noChangeAspect="1"/>
-            </wp:cNvGraphicFramePr>
-            <a:graphic xmlns:a="http://schemas.openxmlformats.org/drawingml/2006/main">
-              <a:graphicData uri="http://schemas.openxmlformats.org/drawingml/2006/picture">
-                <pic:pic xmlns:pic="http://schemas.openxmlformats.org/drawingml/2006/picture">
-                  <pic:nvPicPr>
-                    <pic:cNvPr id="0" name="BRT_Response_Curves.pdf"/>
-                    <pic:cNvPicPr/>
-                  </pic:nvPicPr>
-                  <pic:blipFill>
-                    <a:blip r:embed="rId19">
-                      <a:extLst>
-                        <a:ext uri="{28A0092B-C50C-407E-A947-70E740481C1C}">
-                          <a14:useLocalDpi xmlns:a14="http://schemas.microsoft.com/office/drawing/2010/main" val="0"/>
-                        </a:ext>
-                      </a:extLst>
-                    </a:blip>
-                    <a:stretch>
-                      <a:fillRect/>
-                    </a:stretch>
-                  </pic:blipFill>
-                  <pic:spPr>
-                    <a:xfrm>
-                      <a:off x="0" y="0"/>
-                      <a:ext cx="5943600" cy="5943600"/>
-                    </a:xfrm>
-                    <a:prstGeom prst="rect">
-                      <a:avLst/>
-                    </a:prstGeom>
-                  </pic:spPr>
-                </pic:pic>
-              </a:graphicData>
-            </a:graphic>
-          </wp:inline>
-        </w:drawing>
-      </w:r>
     </w:p>
     <w:p>
       <w:pPr>
@@ -23011,7 +22922,7 @@
                     <pic:cNvPicPr/>
                   </pic:nvPicPr>
                   <pic:blipFill>
-                    <a:blip r:embed="rId20">
+                    <a:blip r:embed="rId19">
                       <a:extLst>
                         <a:ext uri="{28A0092B-C50C-407E-A947-70E740481C1C}">
                           <a14:useLocalDpi xmlns:a14="http://schemas.microsoft.com/office/drawing/2010/main" val="0"/>
@@ -23123,7 +23034,7 @@
                         <a:effectLst/>
                         <a:extLst>
                           <a:ext uri="{C572A759-6A51-4108-AA02-DFA0A04FC94B}">
-                            <ma14:wrappingTextBoxFlag xmlns:ma14="http://schemas.microsoft.com/office/mac/drawingml/2011/main" xmlns:w="http://schemas.openxmlformats.org/wordprocessingml/2006/main" xmlns:w10="urn:schemas-microsoft-com:office:word" xmlns:v="urn:schemas-microsoft-com:vml" xmlns:o="urn:schemas-microsoft-com:office:office" xmlns:mv="urn:schemas-microsoft-com:mac:vml" xmlns:mo="http://schemas.microsoft.com/office/mac/office/2008/main" xmlns=""/>
+                            <ma14:wrappingTextBoxFlag xmlns="" xmlns:mo="http://schemas.microsoft.com/office/mac/office/2008/main" xmlns:mv="urn:schemas-microsoft-com:mac:vml" xmlns:o="urn:schemas-microsoft-com:office:office" xmlns:v="urn:schemas-microsoft-com:vml" xmlns:w10="urn:schemas-microsoft-com:office:word" xmlns:w="http://schemas.openxmlformats.org/wordprocessingml/2006/main" xmlns:ma14="http://schemas.microsoft.com/office/mac/drawingml/2011/main"/>
                           </a:ext>
                         </a:extLst>
                       </wps:spPr>
@@ -23241,7 +23152,7 @@
                         <a:effectLst/>
                         <a:extLst>
                           <a:ext uri="{C572A759-6A51-4108-AA02-DFA0A04FC94B}">
-                            <ma14:wrappingTextBoxFlag xmlns:ma14="http://schemas.microsoft.com/office/mac/drawingml/2011/main" xmlns:w="http://schemas.openxmlformats.org/wordprocessingml/2006/main" xmlns:w10="urn:schemas-microsoft-com:office:word" xmlns:v="urn:schemas-microsoft-com:vml" xmlns:o="urn:schemas-microsoft-com:office:office" xmlns:mv="urn:schemas-microsoft-com:mac:vml" xmlns:mo="http://schemas.microsoft.com/office/mac/office/2008/main" xmlns=""/>
+                            <ma14:wrappingTextBoxFlag xmlns="" xmlns:mo="http://schemas.microsoft.com/office/mac/office/2008/main" xmlns:mv="urn:schemas-microsoft-com:mac:vml" xmlns:o="urn:schemas-microsoft-com:office:office" xmlns:v="urn:schemas-microsoft-com:vml" xmlns:w10="urn:schemas-microsoft-com:office:word" xmlns:w="http://schemas.openxmlformats.org/wordprocessingml/2006/main" xmlns:ma14="http://schemas.microsoft.com/office/mac/drawingml/2011/main"/>
                           </a:ext>
                         </a:extLst>
                       </wps:spPr>
@@ -23359,7 +23270,7 @@
                         <a:effectLst/>
                         <a:extLst>
                           <a:ext uri="{C572A759-6A51-4108-AA02-DFA0A04FC94B}">
-                            <ma14:wrappingTextBoxFlag xmlns:ma14="http://schemas.microsoft.com/office/mac/drawingml/2011/main" xmlns:w="http://schemas.openxmlformats.org/wordprocessingml/2006/main" xmlns:w10="urn:schemas-microsoft-com:office:word" xmlns:v="urn:schemas-microsoft-com:vml" xmlns:o="urn:schemas-microsoft-com:office:office" xmlns:mv="urn:schemas-microsoft-com:mac:vml" xmlns:mo="http://schemas.microsoft.com/office/mac/office/2008/main" xmlns=""/>
+                            <ma14:wrappingTextBoxFlag xmlns="" xmlns:mo="http://schemas.microsoft.com/office/mac/office/2008/main" xmlns:mv="urn:schemas-microsoft-com:mac:vml" xmlns:o="urn:schemas-microsoft-com:office:office" xmlns:v="urn:schemas-microsoft-com:vml" xmlns:w10="urn:schemas-microsoft-com:office:word" xmlns:w="http://schemas.openxmlformats.org/wordprocessingml/2006/main" xmlns:ma14="http://schemas.microsoft.com/office/mac/drawingml/2011/main"/>
                           </a:ext>
                         </a:extLst>
                       </wps:spPr>
@@ -23465,7 +23376,7 @@
                     <pic:cNvPicPr/>
                   </pic:nvPicPr>
                   <pic:blipFill>
-                    <a:blip r:embed="rId21">
+                    <a:blip r:embed="rId20">
                       <a:extLst>
                         <a:ext uri="{28A0092B-C50C-407E-A947-70E740481C1C}">
                           <a14:useLocalDpi xmlns:a14="http://schemas.microsoft.com/office/drawing/2010/main" val="0"/>
@@ -23547,7 +23458,7 @@
                         <a:effectLst/>
                         <a:extLst>
                           <a:ext uri="{C572A759-6A51-4108-AA02-DFA0A04FC94B}">
-                            <ma14:wrappingTextBoxFlag xmlns:ma14="http://schemas.microsoft.com/office/mac/drawingml/2011/main" xmlns:w="http://schemas.openxmlformats.org/wordprocessingml/2006/main" xmlns:w10="urn:schemas-microsoft-com:office:word" xmlns:v="urn:schemas-microsoft-com:vml" xmlns:o="urn:schemas-microsoft-com:office:office" xmlns:mv="urn:schemas-microsoft-com:mac:vml" xmlns:mo="http://schemas.microsoft.com/office/mac/office/2008/main" xmlns=""/>
+                            <ma14:wrappingTextBoxFlag xmlns="" xmlns:mo="http://schemas.microsoft.com/office/mac/office/2008/main" xmlns:mv="urn:schemas-microsoft-com:mac:vml" xmlns:o="urn:schemas-microsoft-com:office:office" xmlns:v="urn:schemas-microsoft-com:vml" xmlns:w10="urn:schemas-microsoft-com:office:word" xmlns:w="http://schemas.openxmlformats.org/wordprocessingml/2006/main" xmlns:ma14="http://schemas.microsoft.com/office/mac/drawingml/2011/main"/>
                           </a:ext>
                         </a:extLst>
                       </wps:spPr>
@@ -28892,7 +28803,7 @@
 </file>
 
 <file path=customXml/itemProps1.xml><?xml version="1.0" encoding="utf-8"?>
-<ds:datastoreItem xmlns:ds="http://schemas.openxmlformats.org/officeDocument/2006/customXml" ds:itemID="{81DD05E7-F63D-D843-BB4C-61089709DA3E}">
+<ds:datastoreItem xmlns:ds="http://schemas.openxmlformats.org/officeDocument/2006/customXml" ds:itemID="{C9421F20-8A5B-1843-AE4F-26F656AE5BAD}">
   <ds:schemaRefs>
     <ds:schemaRef ds:uri="http://schemas.openxmlformats.org/officeDocument/2006/bibliography"/>
   </ds:schemaRefs>

</xml_diff>

<commit_message>
Removed most lag stuff from intro, but need to add a bit back in still.
</commit_message>
<xml_diff>
--- a/manuscript/Aiello-Lammens-Fral_Spatial_Demog.docx
+++ b/manuscript/Aiello-Lammens-Fral_Spatial_Demog.docx
@@ -322,16 +322,7 @@
           <w:sz w:val="28"/>
           <w:szCs w:val="28"/>
         </w:rPr>
-        <w:t>10</w:t>
-      </w:r>
-      <w:r>
-        <w:rPr>
-          <w:b/>
-          <w:color w:val="FF0000"/>
-          <w:sz w:val="28"/>
-          <w:szCs w:val="28"/>
-        </w:rPr>
-        <w:t>40</w:t>
+        <w:t>802</w:t>
       </w:r>
       <w:r>
         <w:rPr>
@@ -420,19 +411,19 @@
         <w:rPr>
           <w:rFonts w:cs="Times New Roman"/>
         </w:rPr>
-        <w:t xml:space="preserve"> demographic and species distribution models (SDMs) produces results that represent a</w:t>
-      </w:r>
-      <w:r>
-        <w:rPr>
-          <w:rFonts w:cs="Times New Roman"/>
-        </w:rPr>
-        <w:t xml:space="preserve"> more complete picture of </w:t>
-      </w:r>
-      <w:r>
-        <w:rPr>
-          <w:rFonts w:cs="Times New Roman"/>
-        </w:rPr>
-        <w:t>species</w:t>
+        <w:t xml:space="preserve"> demographic and species distribution models (SDMs) produces results that incorporat</w:t>
+      </w:r>
+      <w:r>
+        <w:rPr>
+          <w:rFonts w:cs="Times New Roman"/>
+        </w:rPr>
+        <w:t>e</w:t>
+      </w:r>
+      <w:r>
+        <w:rPr>
+          <w:rFonts w:cs="Times New Roman"/>
+        </w:rPr>
+        <w:t xml:space="preserve"> interactions between species demography and the environmental conditions a species experiences</w:t>
       </w:r>
       <w:r>
         <w:rPr>
@@ -443,20 +434,85 @@
       <w:r>
         <w:rPr>
           <w:rFonts w:cs="Times New Roman"/>
-        </w:rPr>
-        <w:t xml:space="preserve">dynamics than either model alone </w:t>
-      </w:r>
-      <w:r>
-        <w:rPr>
-          <w:rFonts w:cs="Times New Roman"/>
-        </w:rPr>
-        <w:t xml:space="preserve">could </w:t>
-      </w:r>
-      <w:r>
-        <w:rPr>
-          <w:rFonts w:cs="Times New Roman"/>
-        </w:rPr>
-        <w:t>by incorporating interactions between species demography and the environmental conditions a species experiences</w:t>
+          <w:noProof/>
+        </w:rPr>
+        <w:t>(Akçakaya 2001, Akçakaya et al. 2004, Franklin 2010, Fordham et al. 2013)</w:t>
+      </w:r>
+      <w:r>
+        <w:rPr>
+          <w:rFonts w:cs="Times New Roman"/>
+        </w:rPr>
+        <w:t>. These tools are particularly useful for forecasting changes in population abundances and distribution</w:t>
+      </w:r>
+      <w:r>
+        <w:rPr>
+          <w:rFonts w:cs="Times New Roman"/>
+        </w:rPr>
+        <w:t>s</w:t>
+      </w:r>
+      <w:r>
+        <w:rPr>
+          <w:rFonts w:cs="Times New Roman"/>
+        </w:rPr>
+        <w:t xml:space="preserve"> for species experiencing changing environmental conditions (e.g., </w:t>
+      </w:r>
+      <w:r>
+        <w:rPr>
+          <w:rFonts w:cs="Times New Roman"/>
+          <w:noProof/>
+        </w:rPr>
+        <w:t>(Keith et al. 2008, Brook et al. 2009, Aiello-Lammens et al. 2011, Pearson et al. 2014</w:t>
+      </w:r>
+      <w:r>
+        <w:rPr>
+          <w:rFonts w:cs="Times New Roman"/>
+          <w:noProof/>
+        </w:rPr>
+        <w:t xml:space="preserve">, </w:t>
+      </w:r>
+      <w:r>
+        <w:rPr>
+          <w:noProof/>
+        </w:rPr>
+        <w:t>Fordham et al. 2013, Franklin et al. 2013</w:t>
+      </w:r>
+      <w:r>
+        <w:rPr>
+          <w:rFonts w:cs="Times New Roman"/>
+          <w:noProof/>
+        </w:rPr>
+        <w:t>)</w:t>
+      </w:r>
+      <w:r>
+        <w:rPr>
+          <w:rFonts w:cs="Times New Roman"/>
+        </w:rPr>
+        <w:t>.</w:t>
+      </w:r>
+      <w:r>
+        <w:rPr>
+          <w:rFonts w:cs="Times New Roman"/>
+        </w:rPr>
+        <w:t xml:space="preserve"> However, they are </w:t>
+      </w:r>
+      <w:r>
+        <w:rPr>
+          <w:rFonts w:cs="Times New Roman"/>
+        </w:rPr>
+        <w:t>underutilized</w:t>
+      </w:r>
+      <w:r>
+        <w:rPr>
+          <w:rFonts w:cs="Times New Roman"/>
+        </w:rPr>
+        <w:t xml:space="preserve"> in the study of invasive species, with few studies accounting for both species demography and dynamic environments (</w:t>
+      </w:r>
+      <w:r>
+        <w:rPr>
+          <w:rFonts w:cs="Times New Roman"/>
+          <w:highlight w:val="yellow"/>
+        </w:rPr>
+        <w:t>e.g.,</w:t>
       </w:r>
       <w:r>
         <w:rPr>
@@ -469,75 +525,6 @@
           <w:rFonts w:cs="Times New Roman"/>
           <w:noProof/>
         </w:rPr>
-        <w:t>(Akçakaya 2001, Akçakaya et al. 2004, Franklin 2010, Fordham et al. 2013)</w:t>
-      </w:r>
-      <w:r>
-        <w:rPr>
-          <w:rFonts w:cs="Times New Roman"/>
-        </w:rPr>
-        <w:t>. These tools are particularly useful for forecasting changes in population abundances and distribution</w:t>
-      </w:r>
-      <w:r>
-        <w:rPr>
-          <w:rFonts w:cs="Times New Roman"/>
-        </w:rPr>
-        <w:t>s</w:t>
-      </w:r>
-      <w:r>
-        <w:rPr>
-          <w:rFonts w:cs="Times New Roman"/>
-        </w:rPr>
-        <w:t xml:space="preserve"> for species experiencing changing environmental conditions, such as those expected due to global climate change (e.g., </w:t>
-      </w:r>
-      <w:r>
-        <w:rPr>
-          <w:rFonts w:cs="Times New Roman"/>
-          <w:noProof/>
-        </w:rPr>
-        <w:t>(Keith et al. 2008, Brook et al. 2009, Aiello-Lammens et al. 2011, Pearson et al. 2014)</w:t>
-      </w:r>
-      <w:r>
-        <w:rPr>
-          <w:rFonts w:cs="Times New Roman"/>
-        </w:rPr>
-        <w:t>.</w:t>
-      </w:r>
-      <w:r>
-        <w:rPr>
-          <w:rFonts w:cs="Times New Roman"/>
-        </w:rPr>
-        <w:t xml:space="preserve"> However, they are </w:t>
-      </w:r>
-      <w:r>
-        <w:rPr>
-          <w:rFonts w:cs="Times New Roman"/>
-        </w:rPr>
-        <w:t>underutilized</w:t>
-      </w:r>
-      <w:r>
-        <w:rPr>
-          <w:rFonts w:cs="Times New Roman"/>
-        </w:rPr>
-        <w:t xml:space="preserve"> in the study of invasive species, with few studies accounting for both species demography and dynamic environments (</w:t>
-      </w:r>
-      <w:r>
-        <w:rPr>
-          <w:rFonts w:cs="Times New Roman"/>
-          <w:highlight w:val="yellow"/>
-        </w:rPr>
-        <w:t>e.g.,</w:t>
-      </w:r>
-      <w:r>
-        <w:rPr>
-          <w:rFonts w:cs="Times New Roman"/>
-        </w:rPr>
-        <w:t xml:space="preserve"> </w:t>
-      </w:r>
-      <w:r>
-        <w:rPr>
-          <w:rFonts w:cs="Times New Roman"/>
-          <w:noProof/>
-        </w:rPr>
         <w:t>(Urban et al. 2007, Fordham et al. 2012)</w:t>
       </w:r>
       <w:r>
@@ -556,7 +543,25 @@
         <w:rPr>
           <w:rFonts w:cs="Times New Roman"/>
         </w:rPr>
-        <w:t xml:space="preserve">This kind of retrospective analysis </w:t>
+        <w:t>Such</w:t>
+      </w:r>
+      <w:r>
+        <w:rPr>
+          <w:rFonts w:cs="Times New Roman"/>
+        </w:rPr>
+        <w:t xml:space="preserve"> retrospective analys</w:t>
+      </w:r>
+      <w:r>
+        <w:rPr>
+          <w:rFonts w:cs="Times New Roman"/>
+        </w:rPr>
+        <w:t>e</w:t>
+      </w:r>
+      <w:r>
+        <w:rPr>
+          <w:rFonts w:cs="Times New Roman"/>
+        </w:rPr>
+        <w:t xml:space="preserve">s </w:t>
       </w:r>
       <w:r>
         <w:rPr>
@@ -790,14 +795,14 @@
         <w:rPr>
           <w:rFonts w:cs="Times New Roman"/>
         </w:rPr>
-        <w:t xml:space="preserve">But these models can also be used to “predict” historical species </w:t>
+        <w:t xml:space="preserve">But these models can also be used to “predict” historical species occurrence patterns, allowing us to investigate the demographic processes that likely lead to </w:t>
       </w:r>
       <w:r>
         <w:rPr>
           <w:rFonts w:cs="Times New Roman"/>
         </w:rPr>
         <w:lastRenderedPageBreak/>
-        <w:t xml:space="preserve">occurrence patterns, allowing us to investigate the demographic processes that likely lead to observed patterns. </w:t>
+        <w:t xml:space="preserve">observed patterns. </w:t>
       </w:r>
       <w:r>
         <w:rPr>
@@ -871,49 +876,37 @@
         <w:rPr>
           <w:rFonts w:cs="Times New Roman"/>
         </w:rPr>
-        <w:t xml:space="preserve">. Thus, these models integrate local and regional processes governing species abundance and occurrence patterns. </w:t>
-      </w:r>
-      <w:r>
-        <w:t xml:space="preserve">While increasingly emphasized in conservation applications </w:t>
-      </w:r>
-      <w:r>
-        <w:rPr>
-          <w:noProof/>
-        </w:rPr>
-        <w:t>(Fordham et al. 2013, Franklin et al. 2013)</w:t>
-      </w:r>
-      <w:r>
-        <w:t xml:space="preserve">, there are few applications of integrated models to invasive species research (see </w:t>
-      </w:r>
-      <w:r>
-        <w:rPr>
-          <w:noProof/>
-        </w:rPr>
-        <w:t>(Fordham et al. 2012)</w:t>
-      </w:r>
-      <w:r>
-        <w:t xml:space="preserve"> as one example). </w:t>
-      </w:r>
-      <w:r>
-        <w:t xml:space="preserve">Theoretical work has shown that landscape level characteristics, such as distance between suitable patches and habitat </w:t>
-      </w:r>
-      <w:r>
-        <w:t>fragmentation</w:t>
-      </w:r>
-      <w:r>
-        <w:t xml:space="preserve">, strongly influence species invasions </w:t>
-      </w:r>
-      <w:r>
-        <w:rPr>
-          <w:noProof/>
-        </w:rPr>
-        <w:t>(With 2002, 2004)</w:t>
-      </w:r>
-      <w:r>
+        <w:t xml:space="preserve">. </w:t>
+      </w:r>
+      <w:r>
+        <w:rPr>
+          <w:rFonts w:cs="Times New Roman"/>
+        </w:rPr>
+        <w:t>Further, dynamic habitat models (e.g., SDMs) can be used allowing for the incorporation of changes to a landscape through time.</w:t>
+      </w:r>
+      <w:r>
+        <w:rPr>
+          <w:rFonts w:cs="Times New Roman"/>
+        </w:rPr>
+        <w:t xml:space="preserve"> </w:t>
+      </w:r>
+      <w:r>
+        <w:rPr>
+          <w:rFonts w:cs="Times New Roman"/>
+        </w:rPr>
+        <w:t>Thus, these models integrate local and regional processes governing species abundance and occurrence patterns</w:t>
+      </w:r>
+      <w:r>
+        <w:rPr>
+          <w:rFonts w:cs="Times New Roman"/>
+        </w:rPr>
+        <w:t xml:space="preserve"> over time</w:t>
+      </w:r>
+      <w:r>
+        <w:rPr>
+          <w:rFonts w:cs="Times New Roman"/>
+        </w:rPr>
         <w:t>.</w:t>
-      </w:r>
-      <w:r>
-        <w:t xml:space="preserve"> Integrated modeling methods provide a way to test these theoretical predictions using empirical data.</w:t>
       </w:r>
     </w:p>
     <w:p>
@@ -928,67 +921,105 @@
         <w:rPr>
           <w:rFonts w:cs="Times New Roman"/>
         </w:rPr>
-        <w:t xml:space="preserve">The processes governing the spatial spread and population increases of non-native species have been, and continues to be, the focus of a great deal of research (reviewed in </w:t>
-      </w:r>
-      <w:r>
-        <w:rPr>
-          <w:rFonts w:cs="Times New Roman"/>
-          <w:noProof/>
-        </w:rPr>
-        <w:t>(Hengeveld 1989, Mack et al. 2000, Sakai et al. 2001, Theoharides and Dukes 2007, Blackburn et al. 2011)</w:t>
-      </w:r>
-      <w:r>
-        <w:rPr>
-          <w:rFonts w:cs="Times New Roman"/>
-        </w:rPr>
-        <w:t xml:space="preserve"> and references there in). One of the remaining gaps in our knowledge is a full understanding of the processes governing population dynamics during invasive species lag phases </w:t>
-      </w:r>
-      <w:r>
-        <w:rPr>
-          <w:rFonts w:cs="Times New Roman"/>
-          <w:noProof/>
-        </w:rPr>
-        <w:t>(Pyšek and Hulme 2005, Blackburn et al. 2011, Gurevitch et al. 2011)</w:t>
-      </w:r>
-      <w:r>
-        <w:rPr>
-          <w:rFonts w:cs="Times New Roman"/>
-        </w:rPr>
-        <w:t xml:space="preserve">. The lag phase is the period of time between the establishment of self-sustaining populations and rapid expansion in abundance and area of occupancy characteristic of invasive species </w:t>
-      </w:r>
-      <w:r>
-        <w:rPr>
-          <w:rFonts w:cs="Times New Roman"/>
-          <w:noProof/>
-        </w:rPr>
-        <w:t xml:space="preserve">(Kowarik 1995, Crooks </w:t>
-      </w:r>
-      <w:r>
-        <w:rPr>
-          <w:rFonts w:cs="Times New Roman"/>
-          <w:noProof/>
-        </w:rPr>
-        <w:lastRenderedPageBreak/>
-        <w:t>and Soulé 1999, Sakai et al. 2001, Pyšek and Hulme 2005, Theoharides and Dukes 2007)</w:t>
-      </w:r>
-      <w:r>
-        <w:rPr>
-          <w:rFonts w:cs="Times New Roman"/>
-        </w:rPr>
-        <w:t xml:space="preserve">. This lag may simply be the result of the time required for a population to grow large enough that emigration leads to colonization of new populations. However, lags that extend longer than such constraints are commonly reported for invasive plants in varying geographic locations </w:t>
-      </w:r>
-      <w:r>
-        <w:rPr>
-          <w:rFonts w:cs="Times New Roman"/>
-          <w:noProof/>
-        </w:rPr>
-        <w:t>(Kowarik 1995, Crooks and Soulé 1999, Aikio et al. 2010a, Larkin 2011)</w:t>
-      </w:r>
-      <w:r>
-        <w:rPr>
-          <w:rFonts w:cs="Times New Roman"/>
-        </w:rPr>
-        <w:t>.</w:t>
+        <w:t xml:space="preserve">The processes governing the spatial spread and population increases of non-native species </w:t>
+      </w:r>
+      <w:r>
+        <w:rPr>
+          <w:rFonts w:cs="Times New Roman"/>
+        </w:rPr>
+        <w:t xml:space="preserve">occur over </w:t>
+      </w:r>
+      <w:r>
+        <w:rPr>
+          <w:rFonts w:cs="Times New Roman"/>
+        </w:rPr>
+        <w:t>multiple spatial and temporal scales</w:t>
+      </w:r>
+      <w:r>
+        <w:rPr>
+          <w:rFonts w:cs="Times New Roman"/>
+        </w:rPr>
+        <w:t xml:space="preserve"> (</w:t>
+      </w:r>
+      <w:r>
+        <w:rPr>
+          <w:rFonts w:cs="Times New Roman"/>
+          <w:noProof/>
+        </w:rPr>
+        <w:t>Sakai et al. 2001, Theoharides and Dukes 2007, Blackburn et al. 2011</w:t>
+      </w:r>
+      <w:r>
+        <w:rPr>
+          <w:rFonts w:cs="Times New Roman"/>
+          <w:noProof/>
+        </w:rPr>
+        <w:t xml:space="preserve">), and thus the </w:t>
+      </w:r>
+      <w:r>
+        <w:rPr>
+          <w:rFonts w:cs="Times New Roman"/>
+        </w:rPr>
+        <w:t xml:space="preserve">utility of analysis tools </w:t>
+      </w:r>
+      <w:r>
+        <w:rPr>
+          <w:rFonts w:cs="Times New Roman"/>
+        </w:rPr>
+        <w:t xml:space="preserve">that allow for investigation across multiple scale levels </w:t>
+      </w:r>
+      <w:r>
+        <w:rPr>
+          <w:rFonts w:cs="Times New Roman"/>
+        </w:rPr>
+        <w:t>cannot be overstated</w:t>
+      </w:r>
+      <w:r>
+        <w:rPr>
+          <w:rFonts w:cs="Times New Roman"/>
+        </w:rPr>
+        <w:t xml:space="preserve">. Theoretical and modeling work has addressed </w:t>
+      </w:r>
+      <w:r>
+        <w:rPr>
+          <w:rFonts w:cs="Times New Roman"/>
+        </w:rPr>
+        <w:t xml:space="preserve">cross-scale investigations. For example, With (2002, 2004) demonstrated </w:t>
+      </w:r>
+      <w:r>
+        <w:rPr>
+          <w:rFonts w:cs="Times New Roman"/>
+        </w:rPr>
+        <w:t>that landscape level characteristics, such as distance between suitable patches and habitat fragmentation, strongly influence species invasions</w:t>
+      </w:r>
+      <w:r>
+        <w:rPr>
+          <w:rFonts w:cs="Times New Roman"/>
+        </w:rPr>
+        <w:t xml:space="preserve">. </w:t>
+      </w:r>
+      <w:r>
+        <w:rPr>
+          <w:rFonts w:cs="Times New Roman"/>
+        </w:rPr>
+        <w:t xml:space="preserve">Integrated modeling methods provide a way to test these theoretical predictions </w:t>
+      </w:r>
+      <w:r>
+        <w:rPr>
+          <w:rFonts w:cs="Times New Roman"/>
+        </w:rPr>
+        <w:t>with</w:t>
+      </w:r>
+      <w:r>
+        <w:rPr>
+          <w:rFonts w:cs="Times New Roman"/>
+        </w:rPr>
+        <w:t xml:space="preserve"> empirical data.</w:t>
+      </w:r>
+      <w:r>
+        <w:rPr>
+          <w:rFonts w:cs="Times New Roman"/>
+        </w:rPr>
+        <w:t xml:space="preserve"> </w:t>
       </w:r>
     </w:p>
     <w:p>
@@ -1003,191 +1034,15 @@
         <w:rPr>
           <w:rFonts w:cs="Times New Roman"/>
         </w:rPr>
-        <w:t xml:space="preserve"> Several explanations for why extended lags occur have been proposed. A species might only begin rapidly expanding after it has adapted to the novel range (e.g., evolution via hybridization </w:t>
-      </w:r>
-      <w:r>
-        <w:rPr>
-          <w:rFonts w:cs="Times New Roman"/>
-          <w:noProof/>
-        </w:rPr>
-        <w:t>(Ellstrand and Schierenbeck 2000)</w:t>
-      </w:r>
-      <w:r>
-        <w:rPr>
-          <w:rFonts w:cs="Times New Roman"/>
-        </w:rPr>
-        <w:t xml:space="preserve">). It may expand </w:t>
-      </w:r>
-      <w:r>
-        <w:rPr>
-          <w:rFonts w:cs="Times New Roman"/>
-        </w:rPr>
-        <w:t>following</w:t>
-      </w:r>
-      <w:r>
-        <w:rPr>
-          <w:rFonts w:cs="Times New Roman"/>
-        </w:rPr>
-        <w:t xml:space="preserve"> </w:t>
-      </w:r>
-      <w:r>
-        <w:rPr>
-          <w:rFonts w:cs="Times New Roman"/>
-        </w:rPr>
-        <w:t>landscape disturbance, such as</w:t>
-      </w:r>
-      <w:r>
-        <w:rPr>
-          <w:rFonts w:cs="Times New Roman"/>
-        </w:rPr>
-        <w:t xml:space="preserve"> logging or </w:t>
-      </w:r>
-      <w:r>
-        <w:rPr>
-          <w:rFonts w:cs="Times New Roman"/>
-        </w:rPr>
-        <w:t xml:space="preserve">a </w:t>
-      </w:r>
-      <w:r>
-        <w:rPr>
-          <w:rFonts w:cs="Times New Roman"/>
-        </w:rPr>
-        <w:t xml:space="preserve">change in ecosystem conditions (e.g., </w:t>
-      </w:r>
-      <w:r>
-        <w:rPr>
-          <w:rFonts w:cs="Times New Roman"/>
-          <w:i/>
-          <w:iCs/>
-        </w:rPr>
-        <w:t xml:space="preserve">F. </w:t>
-      </w:r>
-      <w:proofErr w:type="spellStart"/>
-      <w:r>
-        <w:rPr>
-          <w:rFonts w:cs="Times New Roman"/>
-          <w:i/>
-          <w:iCs/>
-        </w:rPr>
-        <w:t>alnus</w:t>
-      </w:r>
-      <w:proofErr w:type="spellEnd"/>
-      <w:r>
-        <w:rPr>
-          <w:rFonts w:cs="Times New Roman"/>
-          <w:i/>
-          <w:iCs/>
-        </w:rPr>
-        <w:t xml:space="preserve"> </w:t>
-      </w:r>
-      <w:r>
-        <w:rPr>
-          <w:rFonts w:cs="Times New Roman"/>
-          <w:iCs/>
-        </w:rPr>
-        <w:t xml:space="preserve">and logging </w:t>
-      </w:r>
-      <w:r>
-        <w:rPr>
-          <w:rFonts w:cs="Times New Roman"/>
-          <w:iCs/>
-          <w:noProof/>
-        </w:rPr>
-        <w:t>(Lee and Thompson 2012)</w:t>
-      </w:r>
-      <w:r>
-        <w:rPr>
-          <w:rFonts w:cs="Times New Roman"/>
-        </w:rPr>
-        <w:t xml:space="preserve">). It may only expand after </w:t>
-      </w:r>
-      <w:r>
-        <w:rPr>
-          <w:rFonts w:cs="Times New Roman"/>
-        </w:rPr>
-        <w:t>an</w:t>
-      </w:r>
-      <w:r>
-        <w:rPr>
-          <w:rFonts w:cs="Times New Roman"/>
-        </w:rPr>
-        <w:t xml:space="preserve"> invader</w:t>
-      </w:r>
-      <w:r>
-        <w:rPr>
-          <w:rFonts w:cs="Times New Roman"/>
-        </w:rPr>
-        <w:t xml:space="preserve"> that facilitates its expansion enters the ecosystem</w:t>
-      </w:r>
-      <w:r>
-        <w:rPr>
-          <w:rFonts w:cs="Times New Roman"/>
-        </w:rPr>
-        <w:t xml:space="preserve"> (e.g., </w:t>
-      </w:r>
-      <w:proofErr w:type="spellStart"/>
-      <w:r>
-        <w:rPr>
-          <w:rFonts w:cs="Times New Roman"/>
-          <w:i/>
-        </w:rPr>
-        <w:t>Celastrus</w:t>
-      </w:r>
-      <w:proofErr w:type="spellEnd"/>
-      <w:r>
-        <w:rPr>
-          <w:rFonts w:cs="Times New Roman"/>
-          <w:i/>
-        </w:rPr>
-        <w:t xml:space="preserve"> </w:t>
-      </w:r>
-      <w:proofErr w:type="spellStart"/>
-      <w:r>
-        <w:rPr>
-          <w:rFonts w:cs="Times New Roman"/>
-          <w:i/>
-        </w:rPr>
-        <w:t>orbiculatus</w:t>
-      </w:r>
-      <w:proofErr w:type="spellEnd"/>
-      <w:r>
-        <w:rPr>
-          <w:rFonts w:cs="Times New Roman"/>
-          <w:i/>
-        </w:rPr>
-        <w:t xml:space="preserve"> </w:t>
-      </w:r>
-      <w:r>
-        <w:rPr>
-          <w:rFonts w:cs="Times New Roman"/>
-        </w:rPr>
-        <w:t xml:space="preserve">(Oriental bittersweet) and </w:t>
-      </w:r>
-      <w:r>
-        <w:rPr>
-          <w:rFonts w:cs="Times New Roman"/>
-          <w:i/>
-        </w:rPr>
-        <w:t>Sturnus vulgaris</w:t>
-      </w:r>
-      <w:r>
-        <w:rPr>
-          <w:rFonts w:cs="Times New Roman"/>
-        </w:rPr>
-        <w:t xml:space="preserve"> (European starlings) </w:t>
-      </w:r>
-      <w:r>
-        <w:rPr>
-          <w:rFonts w:cs="Times New Roman"/>
-          <w:noProof/>
-        </w:rPr>
-        <w:t>(Merow et al. 2011)</w:t>
-      </w:r>
-      <w:r>
-        <w:rPr>
-          <w:rFonts w:cs="Times New Roman"/>
-        </w:rPr>
-        <w:t xml:space="preserve">). Fundamentally the processes governing dynamics of invasive species are the same as those that govern native species </w:t>
+        <w:t xml:space="preserve">STUFF ON LAGS AND OTHER PHASES HERE. </w:t>
+      </w:r>
+      <w:bookmarkStart w:id="1" w:name="_GoBack"/>
+      <w:bookmarkEnd w:id="1"/>
+      <w:r>
+        <w:rPr>
+          <w:rFonts w:cs="Times New Roman"/>
+        </w:rPr>
+        <w:t xml:space="preserve">Fundamentally the processes governing dynamics of invasive species are the same as those that govern native species </w:t>
       </w:r>
       <w:r>
         <w:rPr>
@@ -1200,7 +1055,38 @@
         <w:rPr>
           <w:rFonts w:cs="Times New Roman"/>
         </w:rPr>
-        <w:t xml:space="preserve">. As such, properly parameterized ecological models should be able to reproduce patterns of species occurrence during its spread. However, for such models to be successful, they must incorporate both local and regional ecological dynamics </w:t>
+        <w:t xml:space="preserve">. As such, properly parameterized ecological models should be able to reproduce patterns of species occurrence during </w:t>
+      </w:r>
+      <w:r>
+        <w:rPr>
+          <w:rFonts w:cs="Times New Roman"/>
+        </w:rPr>
+        <w:t>the observed</w:t>
+      </w:r>
+      <w:r>
+        <w:rPr>
+          <w:rFonts w:cs="Times New Roman"/>
+        </w:rPr>
+        <w:t xml:space="preserve"> spread</w:t>
+      </w:r>
+      <w:r>
+        <w:rPr>
+          <w:rFonts w:cs="Times New Roman"/>
+        </w:rPr>
+        <w:t xml:space="preserve"> of an invasive species</w:t>
+      </w:r>
+      <w:r>
+        <w:rPr>
+          <w:rFonts w:cs="Times New Roman"/>
+        </w:rPr>
+        <w:t xml:space="preserve">. </w:t>
+      </w:r>
+      <w:r>
+        <w:rPr>
+          <w:rFonts w:cs="Times New Roman"/>
+        </w:rPr>
+        <w:lastRenderedPageBreak/>
+        <w:t xml:space="preserve">However, for such models to be successful, they must incorporate both local and regional ecological dynamics </w:t>
       </w:r>
       <w:r>
         <w:rPr>
@@ -1224,6 +1110,15 @@
           <w:rFonts w:cs="Times New Roman"/>
         </w:rPr>
       </w:pPr>
+    </w:p>
+    <w:p>
+      <w:pPr>
+        <w:spacing w:line="480" w:lineRule="auto"/>
+        <w:ind w:firstLine="720"/>
+        <w:rPr>
+          <w:rFonts w:cs="Times New Roman"/>
+        </w:rPr>
+      </w:pPr>
       <w:r>
         <w:rPr>
           <w:rFonts w:cs="Times New Roman"/>
@@ -1463,15 +1358,7 @@
           <w:rFonts w:eastAsiaTheme="minorEastAsia" w:cs="Times New Roman"/>
           <w:iCs/>
         </w:rPr>
-        <w:t xml:space="preserve"> Second, that </w:t>
-      </w:r>
-      <w:r>
-        <w:rPr>
-          <w:rFonts w:eastAsiaTheme="minorEastAsia" w:cs="Times New Roman"/>
-          <w:iCs/>
-        </w:rPr>
-        <w:lastRenderedPageBreak/>
-        <w:t>20</w:t>
+        <w:t xml:space="preserve"> Second, that 20</w:t>
       </w:r>
       <w:r>
         <w:rPr>
@@ -1885,7 +1772,7 @@
         </w:rPr>
         <w:t xml:space="preserve"> other invasive species. </w:t>
       </w:r>
-      <w:bookmarkStart w:id="1" w:name="methods-and-results"/>
+      <w:bookmarkStart w:id="2" w:name="methods-and-results"/>
       <w:r>
         <w:rPr>
           <w:rFonts w:cs="Times New Roman"/>
@@ -6371,7 +6258,7 @@
         <w:t>. The values were chosen to represent perfect observation, to match the initial population sizes used in simulations, and to represent a density of approximately one reproductive plant per square kilometer in a 20 x 20 km patch, respectively.</w:t>
       </w:r>
     </w:p>
-    <w:bookmarkEnd w:id="1"/>
+    <w:bookmarkEnd w:id="2"/>
     <w:p>
       <w:pPr>
         <w:spacing w:line="480" w:lineRule="auto"/>
@@ -7302,8 +7189,8 @@
           </w:rPr>
           <m:t>=</m:t>
         </m:r>
-        <w:bookmarkStart w:id="2" w:name="OLE_LINK1"/>
-        <w:bookmarkStart w:id="3" w:name="OLE_LINK2"/>
+        <w:bookmarkStart w:id="3" w:name="OLE_LINK1"/>
+        <w:bookmarkStart w:id="4" w:name="OLE_LINK2"/>
         <m:sSub>
           <m:sSubPr>
             <m:ctrlPr>
@@ -7375,8 +7262,8 @@
         </w:rPr>
         <w:t xml:space="preserve"> </w:t>
       </w:r>
-      <w:bookmarkEnd w:id="2"/>
       <w:bookmarkEnd w:id="3"/>
+      <w:bookmarkEnd w:id="4"/>
       <w:r>
         <w:rPr>
           <w:rFonts w:cs="Times New Roman"/>
@@ -9431,8 +9318,8 @@
           <w:iCs/>
         </w:rPr>
       </w:pPr>
-      <w:bookmarkStart w:id="4" w:name="OLE_LINK9"/>
-      <w:bookmarkStart w:id="5" w:name="OLE_LINK10"/>
+      <w:bookmarkStart w:id="5" w:name="OLE_LINK9"/>
+      <w:bookmarkStart w:id="6" w:name="OLE_LINK10"/>
       <w:r>
         <w:rPr>
           <w:i/>
@@ -9465,8 +9352,8 @@
         </w:rPr>
         <w:t xml:space="preserve"> occurrence</w:t>
       </w:r>
-      <w:bookmarkEnd w:id="4"/>
       <w:bookmarkEnd w:id="5"/>
+      <w:bookmarkEnd w:id="6"/>
       <w:r>
         <w:rPr>
           <w:rFonts w:cs="Times New Roman"/>
@@ -9803,8 +9690,6 @@
         </w:rPr>
         <w:t>2402</w:t>
       </w:r>
-      <w:bookmarkStart w:id="6" w:name="_GoBack"/>
-      <w:bookmarkEnd w:id="6"/>
       <w:r>
         <w:rPr>
           <w:b/>
@@ -18964,7 +18849,7 @@
                         <a:effectLst/>
                         <a:extLst>
                           <a:ext uri="{C572A759-6A51-4108-AA02-DFA0A04FC94B}">
-                            <ma14:wrappingTextBoxFlag xmlns:ma14="http://schemas.microsoft.com/office/mac/drawingml/2011/main" xmlns:w="http://schemas.openxmlformats.org/wordprocessingml/2006/main" xmlns:w10="urn:schemas-microsoft-com:office:word" xmlns:v="urn:schemas-microsoft-com:vml" xmlns:o="urn:schemas-microsoft-com:office:office" xmlns:mv="urn:schemas-microsoft-com:mac:vml" xmlns:mo="http://schemas.microsoft.com/office/mac/office/2008/main" xmlns=""/>
+                            <ma14:wrappingTextBoxFlag xmlns="" xmlns:mo="http://schemas.microsoft.com/office/mac/office/2008/main" xmlns:mv="urn:schemas-microsoft-com:mac:vml" xmlns:o="urn:schemas-microsoft-com:office:office" xmlns:v="urn:schemas-microsoft-com:vml" xmlns:w10="urn:schemas-microsoft-com:office:word" xmlns:w="http://schemas.openxmlformats.org/wordprocessingml/2006/main" xmlns:ma14="http://schemas.microsoft.com/office/mac/drawingml/2011/main"/>
                           </a:ext>
                         </a:extLst>
                       </wps:spPr>
@@ -19086,7 +18971,7 @@
                         <a:effectLst/>
                         <a:extLst>
                           <a:ext uri="{C572A759-6A51-4108-AA02-DFA0A04FC94B}">
-                            <ma14:wrappingTextBoxFlag xmlns:ma14="http://schemas.microsoft.com/office/mac/drawingml/2011/main" xmlns:w="http://schemas.openxmlformats.org/wordprocessingml/2006/main" xmlns:w10="urn:schemas-microsoft-com:office:word" xmlns:v="urn:schemas-microsoft-com:vml" xmlns:o="urn:schemas-microsoft-com:office:office" xmlns:mv="urn:schemas-microsoft-com:mac:vml" xmlns:mo="http://schemas.microsoft.com/office/mac/office/2008/main" xmlns=""/>
+                            <ma14:wrappingTextBoxFlag xmlns="" xmlns:mo="http://schemas.microsoft.com/office/mac/office/2008/main" xmlns:mv="urn:schemas-microsoft-com:mac:vml" xmlns:o="urn:schemas-microsoft-com:office:office" xmlns:v="urn:schemas-microsoft-com:vml" xmlns:w10="urn:schemas-microsoft-com:office:word" xmlns:w="http://schemas.openxmlformats.org/wordprocessingml/2006/main" xmlns:ma14="http://schemas.microsoft.com/office/mac/drawingml/2011/main"/>
                           </a:ext>
                         </a:extLst>
                       </wps:spPr>
@@ -19204,7 +19089,7 @@
                         <a:effectLst/>
                         <a:extLst>
                           <a:ext uri="{C572A759-6A51-4108-AA02-DFA0A04FC94B}">
-                            <ma14:wrappingTextBoxFlag xmlns:ma14="http://schemas.microsoft.com/office/mac/drawingml/2011/main" xmlns:w="http://schemas.openxmlformats.org/wordprocessingml/2006/main" xmlns:w10="urn:schemas-microsoft-com:office:word" xmlns:v="urn:schemas-microsoft-com:vml" xmlns:o="urn:schemas-microsoft-com:office:office" xmlns:mv="urn:schemas-microsoft-com:mac:vml" xmlns:mo="http://schemas.microsoft.com/office/mac/office/2008/main" xmlns=""/>
+                            <ma14:wrappingTextBoxFlag xmlns="" xmlns:mo="http://schemas.microsoft.com/office/mac/office/2008/main" xmlns:mv="urn:schemas-microsoft-com:mac:vml" xmlns:o="urn:schemas-microsoft-com:office:office" xmlns:v="urn:schemas-microsoft-com:vml" xmlns:w10="urn:schemas-microsoft-com:office:word" xmlns:w="http://schemas.openxmlformats.org/wordprocessingml/2006/main" xmlns:ma14="http://schemas.microsoft.com/office/mac/drawingml/2011/main"/>
                           </a:ext>
                         </a:extLst>
                       </wps:spPr>
@@ -19430,7 +19315,7 @@
                         <a:effectLst/>
                         <a:extLst>
                           <a:ext uri="{C572A759-6A51-4108-AA02-DFA0A04FC94B}">
-                            <ma14:wrappingTextBoxFlag xmlns:ma14="http://schemas.microsoft.com/office/mac/drawingml/2011/main" xmlns:w="http://schemas.openxmlformats.org/wordprocessingml/2006/main" xmlns:w10="urn:schemas-microsoft-com:office:word" xmlns:v="urn:schemas-microsoft-com:vml" xmlns:o="urn:schemas-microsoft-com:office:office" xmlns:mv="urn:schemas-microsoft-com:mac:vml" xmlns:mo="http://schemas.microsoft.com/office/mac/office/2008/main" xmlns=""/>
+                            <ma14:wrappingTextBoxFlag xmlns="" xmlns:mo="http://schemas.microsoft.com/office/mac/office/2008/main" xmlns:mv="urn:schemas-microsoft-com:mac:vml" xmlns:o="urn:schemas-microsoft-com:office:office" xmlns:v="urn:schemas-microsoft-com:vml" xmlns:w10="urn:schemas-microsoft-com:office:word" xmlns:w="http://schemas.openxmlformats.org/wordprocessingml/2006/main" xmlns:ma14="http://schemas.microsoft.com/office/mac/drawingml/2011/main"/>
                           </a:ext>
                         </a:extLst>
                       </wps:spPr>
@@ -20596,7 +20481,7 @@
                         <a:effectLst/>
                         <a:extLst>
                           <a:ext uri="{C572A759-6A51-4108-AA02-DFA0A04FC94B}">
-                            <ma14:wrappingTextBoxFlag xmlns:ma14="http://schemas.microsoft.com/office/mac/drawingml/2011/main" xmlns:w="http://schemas.openxmlformats.org/wordprocessingml/2006/main" xmlns:w10="urn:schemas-microsoft-com:office:word" xmlns:v="urn:schemas-microsoft-com:vml" xmlns:o="urn:schemas-microsoft-com:office:office" xmlns:mv="urn:schemas-microsoft-com:mac:vml" xmlns:mo="http://schemas.microsoft.com/office/mac/office/2008/main" xmlns=""/>
+                            <ma14:wrappingTextBoxFlag xmlns="" xmlns:mo="http://schemas.microsoft.com/office/mac/office/2008/main" xmlns:mv="urn:schemas-microsoft-com:mac:vml" xmlns:o="urn:schemas-microsoft-com:office:office" xmlns:v="urn:schemas-microsoft-com:vml" xmlns:w10="urn:schemas-microsoft-com:office:word" xmlns:w="http://schemas.openxmlformats.org/wordprocessingml/2006/main" xmlns:ma14="http://schemas.microsoft.com/office/mac/drawingml/2011/main"/>
                           </a:ext>
                         </a:extLst>
                       </wps:spPr>
@@ -20714,7 +20599,7 @@
                         <a:effectLst/>
                         <a:extLst>
                           <a:ext uri="{C572A759-6A51-4108-AA02-DFA0A04FC94B}">
-                            <ma14:wrappingTextBoxFlag xmlns:ma14="http://schemas.microsoft.com/office/mac/drawingml/2011/main" xmlns:w="http://schemas.openxmlformats.org/wordprocessingml/2006/main" xmlns:w10="urn:schemas-microsoft-com:office:word" xmlns:v="urn:schemas-microsoft-com:vml" xmlns:o="urn:schemas-microsoft-com:office:office" xmlns:mv="urn:schemas-microsoft-com:mac:vml" xmlns:mo="http://schemas.microsoft.com/office/mac/office/2008/main" xmlns=""/>
+                            <ma14:wrappingTextBoxFlag xmlns="" xmlns:mo="http://schemas.microsoft.com/office/mac/office/2008/main" xmlns:mv="urn:schemas-microsoft-com:mac:vml" xmlns:o="urn:schemas-microsoft-com:office:office" xmlns:v="urn:schemas-microsoft-com:vml" xmlns:w10="urn:schemas-microsoft-com:office:word" xmlns:w="http://schemas.openxmlformats.org/wordprocessingml/2006/main" xmlns:ma14="http://schemas.microsoft.com/office/mac/drawingml/2011/main"/>
                           </a:ext>
                         </a:extLst>
                       </wps:spPr>
@@ -20832,7 +20717,7 @@
                         <a:effectLst/>
                         <a:extLst>
                           <a:ext uri="{C572A759-6A51-4108-AA02-DFA0A04FC94B}">
-                            <ma14:wrappingTextBoxFlag xmlns:ma14="http://schemas.microsoft.com/office/mac/drawingml/2011/main" xmlns:w="http://schemas.openxmlformats.org/wordprocessingml/2006/main" xmlns:w10="urn:schemas-microsoft-com:office:word" xmlns:v="urn:schemas-microsoft-com:vml" xmlns:o="urn:schemas-microsoft-com:office:office" xmlns:mv="urn:schemas-microsoft-com:mac:vml" xmlns:mo="http://schemas.microsoft.com/office/mac/office/2008/main" xmlns=""/>
+                            <ma14:wrappingTextBoxFlag xmlns="" xmlns:mo="http://schemas.microsoft.com/office/mac/office/2008/main" xmlns:mv="urn:schemas-microsoft-com:mac:vml" xmlns:o="urn:schemas-microsoft-com:office:office" xmlns:v="urn:schemas-microsoft-com:vml" xmlns:w10="urn:schemas-microsoft-com:office:word" xmlns:w="http://schemas.openxmlformats.org/wordprocessingml/2006/main" xmlns:ma14="http://schemas.microsoft.com/office/mac/drawingml/2011/main"/>
                           </a:ext>
                         </a:extLst>
                       </wps:spPr>
@@ -21020,7 +20905,7 @@
                         <a:effectLst/>
                         <a:extLst>
                           <a:ext uri="{C572A759-6A51-4108-AA02-DFA0A04FC94B}">
-                            <ma14:wrappingTextBoxFlag xmlns:ma14="http://schemas.microsoft.com/office/mac/drawingml/2011/main" xmlns:w="http://schemas.openxmlformats.org/wordprocessingml/2006/main" xmlns:w10="urn:schemas-microsoft-com:office:word" xmlns:v="urn:schemas-microsoft-com:vml" xmlns:o="urn:schemas-microsoft-com:office:office" xmlns:mv="urn:schemas-microsoft-com:mac:vml" xmlns:mo="http://schemas.microsoft.com/office/mac/office/2008/main" xmlns=""/>
+                            <ma14:wrappingTextBoxFlag xmlns="" xmlns:mo="http://schemas.microsoft.com/office/mac/office/2008/main" xmlns:mv="urn:schemas-microsoft-com:mac:vml" xmlns:o="urn:schemas-microsoft-com:office:office" xmlns:v="urn:schemas-microsoft-com:vml" xmlns:w10="urn:schemas-microsoft-com:office:word" xmlns:w="http://schemas.openxmlformats.org/wordprocessingml/2006/main" xmlns:ma14="http://schemas.microsoft.com/office/mac/drawingml/2011/main"/>
                           </a:ext>
                         </a:extLst>
                       </wps:spPr>
@@ -26365,7 +26250,7 @@
 </file>
 
 <file path=customXml/itemProps1.xml><?xml version="1.0" encoding="utf-8"?>
-<ds:datastoreItem xmlns:ds="http://schemas.openxmlformats.org/officeDocument/2006/customXml" ds:itemID="{018D4E3E-CEFE-9A46-A212-274114EF4176}">
+<ds:datastoreItem xmlns:ds="http://schemas.openxmlformats.org/officeDocument/2006/customXml" ds:itemID="{749C2C15-D880-E848-9CF9-6C968B7CA785}">
   <ds:schemaRefs>
     <ds:schemaRef ds:uri="http://schemas.openxmlformats.org/officeDocument/2006/bibliography"/>
   </ds:schemaRefs>

</xml_diff>

<commit_message>
Edits to the intro - incorporated back in some of the lag phase stuff to ground to intro a bit more.
</commit_message>
<xml_diff>
--- a/manuscript/Aiello-Lammens-Fral_Spatial_Demog.docx
+++ b/manuscript/Aiello-Lammens-Fral_Spatial_Demog.docx
@@ -322,8 +322,10 @@
           <w:sz w:val="28"/>
           <w:szCs w:val="28"/>
         </w:rPr>
-        <w:t>802</w:t>
-      </w:r>
+        <w:t>931</w:t>
+      </w:r>
+      <w:bookmarkStart w:id="1" w:name="_GoBack"/>
+      <w:bookmarkEnd w:id="1"/>
       <w:r>
         <w:rPr>
           <w:b/>
@@ -356,231 +358,33 @@
         <w:rPr>
           <w:rFonts w:cs="Times New Roman"/>
         </w:rPr>
-        <w:t xml:space="preserve">Comparisons between </w:t>
-      </w:r>
-      <w:r>
-        <w:rPr>
-          <w:rFonts w:cs="Times New Roman"/>
-        </w:rPr>
-        <w:t xml:space="preserve">the results of ecological models </w:t>
-      </w:r>
-      <w:r>
-        <w:rPr>
-          <w:rFonts w:cs="Times New Roman"/>
-        </w:rPr>
-        <w:t xml:space="preserve">and </w:t>
-      </w:r>
-      <w:r>
-        <w:rPr>
-          <w:rFonts w:cs="Times New Roman"/>
-        </w:rPr>
-        <w:t xml:space="preserve">empirical observations </w:t>
-      </w:r>
-      <w:r>
-        <w:rPr>
-          <w:rFonts w:cs="Times New Roman"/>
-        </w:rPr>
-        <w:t xml:space="preserve">can </w:t>
-      </w:r>
-      <w:r>
-        <w:rPr>
-          <w:rFonts w:cs="Times New Roman"/>
-        </w:rPr>
-        <w:t xml:space="preserve">provide insights into processes of population dynamics </w:t>
-      </w:r>
-      <w:r>
-        <w:rPr>
-          <w:rFonts w:cs="Times New Roman"/>
-          <w:noProof/>
-        </w:rPr>
-        <w:t>(Hastings et al. 2005)</w:t>
+        <w:t xml:space="preserve">Understanding the processes associated with successful establishment and spread of novel species is a major goal of invasion ecology. Over the past 50 years, numerous theories explaining why some species are invasive and other are not have been proposed, tested, and refined (LOWRY). Fundamentally the processes governing dynamics of invasive species are the same as those that govern native species </w:t>
+      </w:r>
+      <w:r>
+        <w:rPr>
+          <w:rFonts w:cs="Times New Roman"/>
+          <w:noProof/>
+        </w:rPr>
+        <w:t>(Gurevitch et al. 2011)</w:t>
+      </w:r>
+      <w:r>
+        <w:rPr>
+          <w:rFonts w:cs="Times New Roman"/>
+        </w:rPr>
+        <w:t xml:space="preserve">. As such, it is possible to use properly parameterized ecological models to reproduce patterns of species occurrence during the observed spread of an invasive species. However, for such models to be successful, they must incorporate both local and regional ecological dynamics </w:t>
+      </w:r>
+      <w:r>
+        <w:rPr>
+          <w:rFonts w:cs="Times New Roman"/>
+          <w:noProof/>
+        </w:rPr>
+        <w:t>(Pyšek and Hulme 2005)</w:t>
       </w:r>
       <w:r>
         <w:rPr>
           <w:rFonts w:cs="Times New Roman"/>
         </w:rPr>
         <w:t xml:space="preserve">. </w:t>
-      </w:r>
-      <w:r>
-        <w:rPr>
-          <w:rFonts w:cs="Times New Roman"/>
-        </w:rPr>
-        <w:t>Integrating</w:t>
-      </w:r>
-      <w:r>
-        <w:rPr>
-          <w:rFonts w:cs="Times New Roman"/>
-        </w:rPr>
-        <w:t xml:space="preserve"> demographic and species distribution models (SDMs) produces results that incorporat</w:t>
-      </w:r>
-      <w:r>
-        <w:rPr>
-          <w:rFonts w:cs="Times New Roman"/>
-        </w:rPr>
-        <w:t>e</w:t>
-      </w:r>
-      <w:r>
-        <w:rPr>
-          <w:rFonts w:cs="Times New Roman"/>
-        </w:rPr>
-        <w:t xml:space="preserve"> interactions between species demography and the environmental conditions a species experiences</w:t>
-      </w:r>
-      <w:r>
-        <w:rPr>
-          <w:rFonts w:cs="Times New Roman"/>
-        </w:rPr>
-        <w:t xml:space="preserve"> </w:t>
-      </w:r>
-      <w:r>
-        <w:rPr>
-          <w:rFonts w:cs="Times New Roman"/>
-          <w:noProof/>
-        </w:rPr>
-        <w:t>(Akçakaya 2001, Akçakaya et al. 2004, Franklin 2010, Fordham et al. 2013)</w:t>
-      </w:r>
-      <w:r>
-        <w:rPr>
-          <w:rFonts w:cs="Times New Roman"/>
-        </w:rPr>
-        <w:t>. These tools are particularly useful for forecasting changes in population abundances and distribution</w:t>
-      </w:r>
-      <w:r>
-        <w:rPr>
-          <w:rFonts w:cs="Times New Roman"/>
-        </w:rPr>
-        <w:t>s</w:t>
-      </w:r>
-      <w:r>
-        <w:rPr>
-          <w:rFonts w:cs="Times New Roman"/>
-        </w:rPr>
-        <w:t xml:space="preserve"> for species experiencing changing environmental conditions (e.g., </w:t>
-      </w:r>
-      <w:r>
-        <w:rPr>
-          <w:rFonts w:cs="Times New Roman"/>
-          <w:noProof/>
-        </w:rPr>
-        <w:t>(Keith et al. 2008, Brook et al. 2009, Aiello-Lammens et al. 2011, Pearson et al. 2014</w:t>
-      </w:r>
-      <w:r>
-        <w:rPr>
-          <w:rFonts w:cs="Times New Roman"/>
-          <w:noProof/>
-        </w:rPr>
-        <w:t xml:space="preserve">, </w:t>
-      </w:r>
-      <w:r>
-        <w:rPr>
-          <w:noProof/>
-        </w:rPr>
-        <w:t>Fordham et al. 2013, Franklin et al. 2013</w:t>
-      </w:r>
-      <w:r>
-        <w:rPr>
-          <w:rFonts w:cs="Times New Roman"/>
-          <w:noProof/>
-        </w:rPr>
-        <w:t>)</w:t>
-      </w:r>
-      <w:r>
-        <w:rPr>
-          <w:rFonts w:cs="Times New Roman"/>
-        </w:rPr>
-        <w:t>.</w:t>
-      </w:r>
-      <w:r>
-        <w:rPr>
-          <w:rFonts w:cs="Times New Roman"/>
-        </w:rPr>
-        <w:t xml:space="preserve"> However, they are </w:t>
-      </w:r>
-      <w:r>
-        <w:rPr>
-          <w:rFonts w:cs="Times New Roman"/>
-        </w:rPr>
-        <w:t>underutilized</w:t>
-      </w:r>
-      <w:r>
-        <w:rPr>
-          <w:rFonts w:cs="Times New Roman"/>
-        </w:rPr>
-        <w:t xml:space="preserve"> in the study of invasive species, with few studies accounting for both species demography and dynamic environments (</w:t>
-      </w:r>
-      <w:r>
-        <w:rPr>
-          <w:rFonts w:cs="Times New Roman"/>
-          <w:highlight w:val="yellow"/>
-        </w:rPr>
-        <w:t>e.g.,</w:t>
-      </w:r>
-      <w:r>
-        <w:rPr>
-          <w:rFonts w:cs="Times New Roman"/>
-        </w:rPr>
-        <w:t xml:space="preserve"> </w:t>
-      </w:r>
-      <w:r>
-        <w:rPr>
-          <w:rFonts w:cs="Times New Roman"/>
-          <w:noProof/>
-        </w:rPr>
-        <w:t>(Urban et al. 2007, Fordham et al. 2012)</w:t>
-      </w:r>
-      <w:r>
-        <w:rPr>
-          <w:rFonts w:cs="Times New Roman"/>
-        </w:rPr>
-        <w:t xml:space="preserve">. </w:t>
-      </w:r>
-      <w:r>
-        <w:rPr>
-          <w:rFonts w:cs="Times New Roman"/>
-        </w:rPr>
-        <w:t xml:space="preserve">Further, existing studies primarily focus on forecasting future spread, rather than on understanding the processes resulting in past and current observations. </w:t>
-      </w:r>
-      <w:r>
-        <w:rPr>
-          <w:rFonts w:cs="Times New Roman"/>
-        </w:rPr>
-        <w:t>Such</w:t>
-      </w:r>
-      <w:r>
-        <w:rPr>
-          <w:rFonts w:cs="Times New Roman"/>
-        </w:rPr>
-        <w:t xml:space="preserve"> retrospective analys</w:t>
-      </w:r>
-      <w:r>
-        <w:rPr>
-          <w:rFonts w:cs="Times New Roman"/>
-        </w:rPr>
-        <w:t>e</w:t>
-      </w:r>
-      <w:r>
-        <w:rPr>
-          <w:rFonts w:cs="Times New Roman"/>
-        </w:rPr>
-        <w:t xml:space="preserve">s </w:t>
-      </w:r>
-      <w:r>
-        <w:rPr>
-          <w:rFonts w:cs="Times New Roman"/>
-        </w:rPr>
-        <w:t>offers an important tool in testing hypotheses related to species decline (</w:t>
-      </w:r>
-      <w:r>
-        <w:rPr>
-          <w:rFonts w:cs="Times New Roman"/>
-          <w:shd w:val="clear" w:color="auto" w:fill="FFFF00"/>
-        </w:rPr>
-        <w:t>STANTON REF, THYOLOCINE REF</w:t>
-      </w:r>
-      <w:r>
-        <w:rPr>
-          <w:rFonts w:cs="Times New Roman"/>
-        </w:rPr>
-        <w:t>), and could be applied to species invasions.</w:t>
       </w:r>
     </w:p>
     <w:p>
@@ -595,37 +399,74 @@
         <w:rPr>
           <w:rFonts w:cs="Times New Roman"/>
         </w:rPr>
-        <w:t xml:space="preserve">Demographic models </w:t>
-      </w:r>
-      <w:r>
-        <w:rPr>
-          <w:rFonts w:cs="Times New Roman"/>
-        </w:rPr>
-        <w:t xml:space="preserve">link </w:t>
-      </w:r>
-      <w:r>
-        <w:rPr>
-          <w:rFonts w:cs="Times New Roman"/>
-        </w:rPr>
-        <w:t>a</w:t>
-      </w:r>
-      <w:r>
-        <w:rPr>
-          <w:rFonts w:cs="Times New Roman"/>
-        </w:rPr>
-        <w:t xml:space="preserve"> mathematical representation of the life-cycle of an individual organism to </w:t>
-      </w:r>
-      <w:r>
-        <w:rPr>
-          <w:rFonts w:cs="Times New Roman"/>
-        </w:rPr>
-        <w:t>a</w:t>
-      </w:r>
-      <w:r>
-        <w:rPr>
-          <w:rFonts w:cs="Times New Roman"/>
-        </w:rPr>
-        <w:t xml:space="preserve"> population of that organism</w:t>
+        <w:t xml:space="preserve">Comparisons between </w:t>
+      </w:r>
+      <w:r>
+        <w:rPr>
+          <w:rFonts w:cs="Times New Roman"/>
+        </w:rPr>
+        <w:t xml:space="preserve">the results of ecological models </w:t>
+      </w:r>
+      <w:r>
+        <w:rPr>
+          <w:rFonts w:cs="Times New Roman"/>
+        </w:rPr>
+        <w:t xml:space="preserve">and </w:t>
+      </w:r>
+      <w:r>
+        <w:rPr>
+          <w:rFonts w:cs="Times New Roman"/>
+        </w:rPr>
+        <w:t xml:space="preserve">empirical observations </w:t>
+      </w:r>
+      <w:r>
+        <w:rPr>
+          <w:rFonts w:cs="Times New Roman"/>
+        </w:rPr>
+        <w:t xml:space="preserve">can </w:t>
+      </w:r>
+      <w:r>
+        <w:rPr>
+          <w:rFonts w:cs="Times New Roman"/>
+        </w:rPr>
+        <w:t xml:space="preserve">provide insights into processes of population dynamics </w:t>
+      </w:r>
+      <w:r>
+        <w:rPr>
+          <w:rFonts w:cs="Times New Roman"/>
+          <w:noProof/>
+        </w:rPr>
+        <w:t>(Hastings et al. 2005)</w:t>
+      </w:r>
+      <w:r>
+        <w:rPr>
+          <w:rFonts w:cs="Times New Roman"/>
+        </w:rPr>
+        <w:t xml:space="preserve">. </w:t>
+      </w:r>
+      <w:r>
+        <w:rPr>
+          <w:rFonts w:cs="Times New Roman"/>
+        </w:rPr>
+        <w:t>Integrating</w:t>
+      </w:r>
+      <w:r>
+        <w:rPr>
+          <w:rFonts w:cs="Times New Roman"/>
+        </w:rPr>
+        <w:t xml:space="preserve"> demographic and species distribution models (SDMs) produces results that incorporat</w:t>
+      </w:r>
+      <w:r>
+        <w:rPr>
+          <w:rFonts w:cs="Times New Roman"/>
+        </w:rPr>
+        <w:t>e</w:t>
+      </w:r>
+      <w:r>
+        <w:rPr>
+          <w:rFonts w:cs="Times New Roman"/>
+        </w:rPr>
+        <w:t xml:space="preserve"> interactions between species demography and the environmental conditions a species experiences</w:t>
       </w:r>
       <w:r>
         <w:rPr>
@@ -638,19 +479,83 @@
           <w:rFonts w:cs="Times New Roman"/>
           <w:noProof/>
         </w:rPr>
-        <w:t>(Caswell 2006 p. 2)</w:t>
-      </w:r>
-      <w:r>
-        <w:rPr>
-          <w:rFonts w:cs="Times New Roman"/>
-        </w:rPr>
-        <w:t>, providing</w:t>
-      </w:r>
-      <w:r>
-        <w:rPr>
-          <w:rFonts w:cs="Times New Roman"/>
-        </w:rPr>
-        <w:t xml:space="preserve"> a way to examine population dynamics and forecast population growth and/or decline.</w:t>
+        <w:t>(Akçakaya 2001, Akçakaya et al. 2004, Franklin 2010, Fordham et al. 2013)</w:t>
+      </w:r>
+      <w:r>
+        <w:rPr>
+          <w:rFonts w:cs="Times New Roman"/>
+        </w:rPr>
+        <w:t>. These tools are particularly useful for forecasting changes in population abundances and distribution</w:t>
+      </w:r>
+      <w:r>
+        <w:rPr>
+          <w:rFonts w:cs="Times New Roman"/>
+        </w:rPr>
+        <w:t>s</w:t>
+      </w:r>
+      <w:r>
+        <w:rPr>
+          <w:rFonts w:cs="Times New Roman"/>
+        </w:rPr>
+        <w:t xml:space="preserve"> for species experiencing changing environmental conditions (e.g., </w:t>
+      </w:r>
+      <w:r>
+        <w:rPr>
+          <w:rFonts w:cs="Times New Roman"/>
+          <w:noProof/>
+        </w:rPr>
+        <w:t>(Keith et al. 2008, Brook et al. 2009, Aiello-Lammens et al. 2011, Pearson et al. 2014</w:t>
+      </w:r>
+      <w:r>
+        <w:rPr>
+          <w:rFonts w:cs="Times New Roman"/>
+          <w:noProof/>
+        </w:rPr>
+        <w:t xml:space="preserve">, </w:t>
+      </w:r>
+      <w:r>
+        <w:rPr>
+          <w:noProof/>
+        </w:rPr>
+        <w:t>Fordham et al. 2013, Franklin et al. 2013</w:t>
+      </w:r>
+      <w:r>
+        <w:rPr>
+          <w:rFonts w:cs="Times New Roman"/>
+          <w:noProof/>
+        </w:rPr>
+        <w:t>)</w:t>
+      </w:r>
+      <w:r>
+        <w:rPr>
+          <w:rFonts w:cs="Times New Roman"/>
+        </w:rPr>
+        <w:t>.</w:t>
+      </w:r>
+      <w:r>
+        <w:rPr>
+          <w:rFonts w:cs="Times New Roman"/>
+        </w:rPr>
+        <w:t xml:space="preserve"> However, they are </w:t>
+      </w:r>
+      <w:r>
+        <w:rPr>
+          <w:rFonts w:cs="Times New Roman"/>
+        </w:rPr>
+        <w:t>underutilized</w:t>
+      </w:r>
+      <w:r>
+        <w:rPr>
+          <w:rFonts w:cs="Times New Roman"/>
+        </w:rPr>
+        <w:t xml:space="preserve"> in the study of invasive species, with few studies accounting for both species demography and dynamic environments (</w:t>
+      </w:r>
+      <w:r>
+        <w:rPr>
+          <w:rFonts w:cs="Times New Roman"/>
+          <w:highlight w:val="yellow"/>
+        </w:rPr>
+        <w:t>e.g.,</w:t>
       </w:r>
       <w:r>
         <w:rPr>
@@ -661,129 +566,9 @@
       <w:r>
         <w:rPr>
           <w:rFonts w:cs="Times New Roman"/>
-        </w:rPr>
-        <w:t xml:space="preserve">A relatively large amount of </w:t>
-      </w:r>
-      <w:r>
-        <w:rPr>
-          <w:rFonts w:cs="Times New Roman"/>
-        </w:rPr>
-        <w:t xml:space="preserve">data </w:t>
-      </w:r>
-      <w:r>
-        <w:rPr>
-          <w:rFonts w:cs="Times New Roman"/>
-        </w:rPr>
-        <w:t xml:space="preserve">is </w:t>
-      </w:r>
-      <w:r>
-        <w:rPr>
-          <w:rFonts w:cs="Times New Roman"/>
-        </w:rPr>
-        <w:t xml:space="preserve">required to properly parameterize these models, </w:t>
-      </w:r>
-      <w:r>
-        <w:rPr>
-          <w:rFonts w:cs="Times New Roman"/>
-        </w:rPr>
-        <w:t xml:space="preserve">limiting </w:t>
-      </w:r>
-      <w:r>
-        <w:rPr>
-          <w:rFonts w:cs="Times New Roman"/>
-        </w:rPr>
-        <w:t>most</w:t>
-      </w:r>
-      <w:r>
-        <w:rPr>
-          <w:rFonts w:cs="Times New Roman"/>
-        </w:rPr>
-        <w:t xml:space="preserve"> studies </w:t>
-      </w:r>
-      <w:r>
-        <w:rPr>
-          <w:rFonts w:cs="Times New Roman"/>
-        </w:rPr>
-        <w:t>to a particular</w:t>
-      </w:r>
-      <w:r>
-        <w:rPr>
-          <w:rFonts w:cs="Times New Roman"/>
-        </w:rPr>
-        <w:t xml:space="preserve"> geographic focus </w:t>
-      </w:r>
-      <w:r>
-        <w:rPr>
-          <w:rFonts w:cs="Times New Roman"/>
-        </w:rPr>
-        <w:t>or research</w:t>
-      </w:r>
-      <w:r>
-        <w:rPr>
-          <w:rFonts w:cs="Times New Roman"/>
-        </w:rPr>
-        <w:t xml:space="preserve"> question</w:t>
-      </w:r>
-      <w:r>
-        <w:rPr>
-          <w:rFonts w:cs="Times New Roman"/>
-        </w:rPr>
-        <w:t xml:space="preserve"> </w:t>
-      </w:r>
-      <w:r>
-        <w:rPr>
-          <w:rFonts w:cs="Times New Roman"/>
-        </w:rPr>
-        <w:t>(e.g. examining density dependence effects in a particular forest area)</w:t>
-      </w:r>
-      <w:r>
-        <w:rPr>
-          <w:rFonts w:cs="Times New Roman"/>
-        </w:rPr>
-        <w:t>,</w:t>
-      </w:r>
-      <w:r>
-        <w:rPr>
-          <w:rFonts w:cs="Times New Roman"/>
-        </w:rPr>
-        <w:t xml:space="preserve"> or </w:t>
-      </w:r>
-      <w:r>
-        <w:rPr>
-          <w:rFonts w:cs="Times New Roman"/>
-        </w:rPr>
-        <w:t xml:space="preserve">to </w:t>
-      </w:r>
-      <w:r>
-        <w:rPr>
-          <w:rFonts w:cs="Times New Roman"/>
-        </w:rPr>
-        <w:t>inform</w:t>
-      </w:r>
-      <w:r>
-        <w:rPr>
-          <w:rFonts w:cs="Times New Roman"/>
-        </w:rPr>
-        <w:t>ing</w:t>
-      </w:r>
-      <w:r>
-        <w:rPr>
-          <w:rFonts w:cs="Times New Roman"/>
-        </w:rPr>
-        <w:t xml:space="preserve"> management decisions </w:t>
-      </w:r>
-      <w:r>
-        <w:rPr>
-          <w:rFonts w:cs="Times New Roman"/>
-        </w:rPr>
-        <w:t xml:space="preserve">involving one or few populations (e.g., </w:t>
-      </w:r>
-      <w:r>
-        <w:rPr>
-          <w:rFonts w:cs="Times New Roman"/>
-          <w:noProof/>
-        </w:rPr>
-        <w:t>Davis et al. 2006; Harris et al. 2009)</w:t>
+          <w:noProof/>
+        </w:rPr>
+        <w:t>(Urban et al. 2007, Fordham et al. 2012)</w:t>
       </w:r>
       <w:r>
         <w:rPr>
@@ -795,118 +580,50 @@
         <w:rPr>
           <w:rFonts w:cs="Times New Roman"/>
         </w:rPr>
-        <w:t xml:space="preserve">But these models can also be used to “predict” historical species occurrence patterns, allowing us to investigate the demographic processes that likely lead to </w:t>
-      </w:r>
-      <w:r>
-        <w:rPr>
-          <w:rFonts w:cs="Times New Roman"/>
-        </w:rPr>
-        <w:lastRenderedPageBreak/>
-        <w:t xml:space="preserve">observed patterns. </w:t>
-      </w:r>
-      <w:r>
-        <w:rPr>
-          <w:rFonts w:cs="Times New Roman"/>
-        </w:rPr>
-        <w:t>Species distribution models (</w:t>
-      </w:r>
-      <w:r>
-        <w:rPr>
-          <w:rFonts w:cs="Times New Roman"/>
-        </w:rPr>
-        <w:t>SDMs</w:t>
-      </w:r>
-      <w:r>
-        <w:rPr>
-          <w:rFonts w:cs="Times New Roman"/>
-        </w:rPr>
-        <w:t>)</w:t>
-      </w:r>
-      <w:r>
-        <w:rPr>
-          <w:rFonts w:cs="Times New Roman"/>
-        </w:rPr>
-        <w:t xml:space="preserve"> provide a way of estimating habitat suitability for a species by establishing a statistical relationship between observed species occurrences and the environmental conditions associated with those occurrence locations </w:t>
-      </w:r>
-      <w:r>
-        <w:rPr>
-          <w:rFonts w:cs="Times New Roman"/>
-          <w:noProof/>
-        </w:rPr>
-        <w:t>(Peterson et al. 2011)</w:t>
-      </w:r>
-      <w:r>
-        <w:rPr>
-          <w:rFonts w:cs="Times New Roman"/>
-        </w:rPr>
-        <w:t xml:space="preserve">. Integrating demographic models with models of landscape characteristics (e.g., SDMs) </w:t>
-      </w:r>
-      <w:r>
-        <w:rPr>
-          <w:rFonts w:cs="Times New Roman"/>
-        </w:rPr>
-        <w:t>results in</w:t>
-      </w:r>
-      <w:r>
-        <w:rPr>
-          <w:rFonts w:cs="Times New Roman"/>
-        </w:rPr>
-        <w:t xml:space="preserve"> spatially informed simulations that incorporate species demographic processes such as growth, survival, and reproduction with spatial process that include dispersal between local populations</w:t>
-      </w:r>
-      <w:r>
-        <w:rPr>
-          <w:rFonts w:cs="Times New Roman"/>
-        </w:rPr>
-        <w:t xml:space="preserve"> and</w:t>
-      </w:r>
-      <w:r>
-        <w:rPr>
-          <w:rFonts w:cs="Times New Roman"/>
-        </w:rPr>
-        <w:t xml:space="preserve"> population colonization and extinction </w:t>
-      </w:r>
-      <w:r>
-        <w:rPr>
-          <w:rFonts w:cs="Times New Roman"/>
-          <w:noProof/>
-        </w:rPr>
-        <w:t>(Akçakaya 2000, 2001)</w:t>
-      </w:r>
-      <w:r>
-        <w:rPr>
-          <w:rFonts w:cs="Times New Roman"/>
-        </w:rPr>
-        <w:t xml:space="preserve">. </w:t>
-      </w:r>
-      <w:r>
-        <w:rPr>
-          <w:rFonts w:cs="Times New Roman"/>
-        </w:rPr>
-        <w:t>Further, dynamic habitat models (e.g., SDMs) can be used allowing for the incorporation of changes to a landscape through time.</w:t>
-      </w:r>
-      <w:r>
-        <w:rPr>
-          <w:rFonts w:cs="Times New Roman"/>
-        </w:rPr>
-        <w:t xml:space="preserve"> </w:t>
-      </w:r>
-      <w:r>
-        <w:rPr>
-          <w:rFonts w:cs="Times New Roman"/>
-        </w:rPr>
-        <w:t>Thus, these models integrate local and regional processes governing species abundance and occurrence patterns</w:t>
-      </w:r>
-      <w:r>
-        <w:rPr>
-          <w:rFonts w:cs="Times New Roman"/>
-        </w:rPr>
-        <w:t xml:space="preserve"> over time</w:t>
-      </w:r>
-      <w:r>
-        <w:rPr>
-          <w:rFonts w:cs="Times New Roman"/>
-        </w:rPr>
-        <w:t>.</w:t>
+        <w:t xml:space="preserve">Further, existing studies primarily focus on forecasting future spread, rather than on understanding the processes resulting in past and current observations. </w:t>
+      </w:r>
+      <w:r>
+        <w:rPr>
+          <w:rFonts w:cs="Times New Roman"/>
+        </w:rPr>
+        <w:t>Such</w:t>
+      </w:r>
+      <w:r>
+        <w:rPr>
+          <w:rFonts w:cs="Times New Roman"/>
+        </w:rPr>
+        <w:t xml:space="preserve"> retrospective analys</w:t>
+      </w:r>
+      <w:r>
+        <w:rPr>
+          <w:rFonts w:cs="Times New Roman"/>
+        </w:rPr>
+        <w:t>e</w:t>
+      </w:r>
+      <w:r>
+        <w:rPr>
+          <w:rFonts w:cs="Times New Roman"/>
+        </w:rPr>
+        <w:t xml:space="preserve">s </w:t>
+      </w:r>
+      <w:r>
+        <w:rPr>
+          <w:rFonts w:cs="Times New Roman"/>
+        </w:rPr>
+        <w:t>offers an important tool in testing hypotheses related to species decline (</w:t>
+      </w:r>
+      <w:r>
+        <w:rPr>
+          <w:rFonts w:cs="Times New Roman"/>
+          <w:shd w:val="clear" w:color="auto" w:fill="FFFF00"/>
+        </w:rPr>
+        <w:t>STANTON REF, THYOLOCINE REF</w:t>
+      </w:r>
+      <w:r>
+        <w:rPr>
+          <w:rFonts w:cs="Times New Roman"/>
+        </w:rPr>
+        <w:t>), and could be applied to species invasions.</w:t>
       </w:r>
     </w:p>
     <w:p>
@@ -921,75 +638,196 @@
         <w:rPr>
           <w:rFonts w:cs="Times New Roman"/>
         </w:rPr>
-        <w:t xml:space="preserve">The processes governing the spatial spread and population increases of non-native species </w:t>
-      </w:r>
-      <w:r>
-        <w:rPr>
-          <w:rFonts w:cs="Times New Roman"/>
-        </w:rPr>
-        <w:t xml:space="preserve">occur over </w:t>
-      </w:r>
-      <w:r>
-        <w:rPr>
-          <w:rFonts w:cs="Times New Roman"/>
-        </w:rPr>
-        <w:t>multiple spatial and temporal scales</w:t>
-      </w:r>
-      <w:r>
-        <w:rPr>
-          <w:rFonts w:cs="Times New Roman"/>
-        </w:rPr>
-        <w:t xml:space="preserve"> (</w:t>
-      </w:r>
-      <w:r>
-        <w:rPr>
-          <w:rFonts w:cs="Times New Roman"/>
-          <w:noProof/>
-        </w:rPr>
-        <w:t>Sakai et al. 2001, Theoharides and Dukes 2007, Blackburn et al. 2011</w:t>
-      </w:r>
-      <w:r>
-        <w:rPr>
-          <w:rFonts w:cs="Times New Roman"/>
-          <w:noProof/>
-        </w:rPr>
-        <w:t xml:space="preserve">), and thus the </w:t>
-      </w:r>
-      <w:r>
-        <w:rPr>
-          <w:rFonts w:cs="Times New Roman"/>
-        </w:rPr>
-        <w:t xml:space="preserve">utility of analysis tools </w:t>
-      </w:r>
-      <w:r>
-        <w:rPr>
-          <w:rFonts w:cs="Times New Roman"/>
-        </w:rPr>
-        <w:t xml:space="preserve">that allow for investigation across multiple scale levels </w:t>
-      </w:r>
-      <w:r>
-        <w:rPr>
-          <w:rFonts w:cs="Times New Roman"/>
-        </w:rPr>
-        <w:t>cannot be overstated</w:t>
-      </w:r>
-      <w:r>
-        <w:rPr>
-          <w:rFonts w:cs="Times New Roman"/>
-        </w:rPr>
-        <w:t xml:space="preserve">. Theoretical and modeling work has addressed </w:t>
-      </w:r>
-      <w:r>
-        <w:rPr>
-          <w:rFonts w:cs="Times New Roman"/>
-        </w:rPr>
-        <w:t xml:space="preserve">cross-scale investigations. For example, With (2002, 2004) demonstrated </w:t>
-      </w:r>
-      <w:r>
-        <w:rPr>
-          <w:rFonts w:cs="Times New Roman"/>
-        </w:rPr>
-        <w:t>that landscape level characteristics, such as distance between suitable patches and habitat fragmentation, strongly influence species invasions</w:t>
+        <w:lastRenderedPageBreak/>
+        <w:t xml:space="preserve">Demographic models </w:t>
+      </w:r>
+      <w:r>
+        <w:rPr>
+          <w:rFonts w:cs="Times New Roman"/>
+        </w:rPr>
+        <w:t xml:space="preserve">link </w:t>
+      </w:r>
+      <w:r>
+        <w:rPr>
+          <w:rFonts w:cs="Times New Roman"/>
+        </w:rPr>
+        <w:t>a</w:t>
+      </w:r>
+      <w:r>
+        <w:rPr>
+          <w:rFonts w:cs="Times New Roman"/>
+        </w:rPr>
+        <w:t xml:space="preserve"> mathematical representation of the life-cycle of an individual organism to </w:t>
+      </w:r>
+      <w:r>
+        <w:rPr>
+          <w:rFonts w:cs="Times New Roman"/>
+        </w:rPr>
+        <w:t>a</w:t>
+      </w:r>
+      <w:r>
+        <w:rPr>
+          <w:rFonts w:cs="Times New Roman"/>
+        </w:rPr>
+        <w:t xml:space="preserve"> population of that organism</w:t>
+      </w:r>
+      <w:r>
+        <w:rPr>
+          <w:rFonts w:cs="Times New Roman"/>
+        </w:rPr>
+        <w:t xml:space="preserve"> </w:t>
+      </w:r>
+      <w:r>
+        <w:rPr>
+          <w:rFonts w:cs="Times New Roman"/>
+          <w:noProof/>
+        </w:rPr>
+        <w:t>(Caswell 2006 p. 2)</w:t>
+      </w:r>
+      <w:r>
+        <w:rPr>
+          <w:rFonts w:cs="Times New Roman"/>
+        </w:rPr>
+        <w:t>, providing</w:t>
+      </w:r>
+      <w:r>
+        <w:rPr>
+          <w:rFonts w:cs="Times New Roman"/>
+        </w:rPr>
+        <w:t xml:space="preserve"> a way to examine population dynamics and forecast population growth and/or decline.</w:t>
+      </w:r>
+      <w:r>
+        <w:rPr>
+          <w:rFonts w:cs="Times New Roman"/>
+        </w:rPr>
+        <w:t xml:space="preserve"> </w:t>
+      </w:r>
+      <w:r>
+        <w:rPr>
+          <w:rFonts w:cs="Times New Roman"/>
+        </w:rPr>
+        <w:t xml:space="preserve">A relatively large amount of </w:t>
+      </w:r>
+      <w:r>
+        <w:rPr>
+          <w:rFonts w:cs="Times New Roman"/>
+        </w:rPr>
+        <w:t xml:space="preserve">data </w:t>
+      </w:r>
+      <w:r>
+        <w:rPr>
+          <w:rFonts w:cs="Times New Roman"/>
+        </w:rPr>
+        <w:t xml:space="preserve">is </w:t>
+      </w:r>
+      <w:r>
+        <w:rPr>
+          <w:rFonts w:cs="Times New Roman"/>
+        </w:rPr>
+        <w:t xml:space="preserve">required to properly parameterize these models, </w:t>
+      </w:r>
+      <w:r>
+        <w:rPr>
+          <w:rFonts w:cs="Times New Roman"/>
+        </w:rPr>
+        <w:t xml:space="preserve">limiting </w:t>
+      </w:r>
+      <w:r>
+        <w:rPr>
+          <w:rFonts w:cs="Times New Roman"/>
+        </w:rPr>
+        <w:t>most</w:t>
+      </w:r>
+      <w:r>
+        <w:rPr>
+          <w:rFonts w:cs="Times New Roman"/>
+        </w:rPr>
+        <w:t xml:space="preserve"> studies </w:t>
+      </w:r>
+      <w:r>
+        <w:rPr>
+          <w:rFonts w:cs="Times New Roman"/>
+        </w:rPr>
+        <w:t>to a particular</w:t>
+      </w:r>
+      <w:r>
+        <w:rPr>
+          <w:rFonts w:cs="Times New Roman"/>
+        </w:rPr>
+        <w:t xml:space="preserve"> geographic focus </w:t>
+      </w:r>
+      <w:r>
+        <w:rPr>
+          <w:rFonts w:cs="Times New Roman"/>
+        </w:rPr>
+        <w:t>or research</w:t>
+      </w:r>
+      <w:r>
+        <w:rPr>
+          <w:rFonts w:cs="Times New Roman"/>
+        </w:rPr>
+        <w:t xml:space="preserve"> question</w:t>
+      </w:r>
+      <w:r>
+        <w:rPr>
+          <w:rFonts w:cs="Times New Roman"/>
+        </w:rPr>
+        <w:t xml:space="preserve"> </w:t>
+      </w:r>
+      <w:r>
+        <w:rPr>
+          <w:rFonts w:cs="Times New Roman"/>
+        </w:rPr>
+        <w:t>(e.g. examining density dependence effects in a particular forest area)</w:t>
+      </w:r>
+      <w:r>
+        <w:rPr>
+          <w:rFonts w:cs="Times New Roman"/>
+        </w:rPr>
+        <w:t>,</w:t>
+      </w:r>
+      <w:r>
+        <w:rPr>
+          <w:rFonts w:cs="Times New Roman"/>
+        </w:rPr>
+        <w:t xml:space="preserve"> or </w:t>
+      </w:r>
+      <w:r>
+        <w:rPr>
+          <w:rFonts w:cs="Times New Roman"/>
+        </w:rPr>
+        <w:t xml:space="preserve">to </w:t>
+      </w:r>
+      <w:r>
+        <w:rPr>
+          <w:rFonts w:cs="Times New Roman"/>
+        </w:rPr>
+        <w:t>inform</w:t>
+      </w:r>
+      <w:r>
+        <w:rPr>
+          <w:rFonts w:cs="Times New Roman"/>
+        </w:rPr>
+        <w:t>ing</w:t>
+      </w:r>
+      <w:r>
+        <w:rPr>
+          <w:rFonts w:cs="Times New Roman"/>
+        </w:rPr>
+        <w:t xml:space="preserve"> management decisions </w:t>
+      </w:r>
+      <w:r>
+        <w:rPr>
+          <w:rFonts w:cs="Times New Roman"/>
+        </w:rPr>
+        <w:t xml:space="preserve">involving one or few populations (e.g., </w:t>
+      </w:r>
+      <w:r>
+        <w:rPr>
+          <w:rFonts w:cs="Times New Roman"/>
+          <w:noProof/>
+        </w:rPr>
+        <w:t>Davis et al. 2006; Harris et al. 2009)</w:t>
       </w:r>
       <w:r>
         <w:rPr>
@@ -1001,25 +839,129 @@
         <w:rPr>
           <w:rFonts w:cs="Times New Roman"/>
         </w:rPr>
-        <w:t xml:space="preserve">Integrated modeling methods provide a way to test these theoretical predictions </w:t>
-      </w:r>
-      <w:r>
-        <w:rPr>
-          <w:rFonts w:cs="Times New Roman"/>
-        </w:rPr>
-        <w:t>with</w:t>
-      </w:r>
-      <w:r>
-        <w:rPr>
-          <w:rFonts w:cs="Times New Roman"/>
-        </w:rPr>
-        <w:t xml:space="preserve"> empirical data.</w:t>
-      </w:r>
-      <w:r>
-        <w:rPr>
-          <w:rFonts w:cs="Times New Roman"/>
-        </w:rPr>
-        <w:t xml:space="preserve"> </w:t>
+        <w:t xml:space="preserve">But these models can also be used to “predict” historical species occurrence patterns, allowing us to investigate the demographic processes that likely lead to observed patterns. </w:t>
+      </w:r>
+      <w:r>
+        <w:rPr>
+          <w:rFonts w:cs="Times New Roman"/>
+        </w:rPr>
+        <w:t>Species distribution models (</w:t>
+      </w:r>
+      <w:r>
+        <w:rPr>
+          <w:rFonts w:cs="Times New Roman"/>
+        </w:rPr>
+        <w:t>SDMs</w:t>
+      </w:r>
+      <w:r>
+        <w:rPr>
+          <w:rFonts w:cs="Times New Roman"/>
+        </w:rPr>
+        <w:t>)</w:t>
+      </w:r>
+      <w:r>
+        <w:rPr>
+          <w:rFonts w:cs="Times New Roman"/>
+        </w:rPr>
+        <w:t xml:space="preserve"> provide a way of estimating habitat suitability for a species by establishing a statistical relationship between observed species occurrences and the environmental conditions associated with those occurrence locations </w:t>
+      </w:r>
+      <w:r>
+        <w:rPr>
+          <w:rFonts w:cs="Times New Roman"/>
+          <w:noProof/>
+        </w:rPr>
+        <w:t>(Peterson et al. 2011)</w:t>
+      </w:r>
+      <w:r>
+        <w:rPr>
+          <w:rFonts w:cs="Times New Roman"/>
+        </w:rPr>
+        <w:t xml:space="preserve">. Integrating demographic models with models of landscape characteristics (e.g., SDMs) </w:t>
+      </w:r>
+      <w:r>
+        <w:rPr>
+          <w:rFonts w:cs="Times New Roman"/>
+        </w:rPr>
+        <w:t>results in</w:t>
+      </w:r>
+      <w:r>
+        <w:rPr>
+          <w:rFonts w:cs="Times New Roman"/>
+        </w:rPr>
+        <w:t xml:space="preserve"> spatially informed simulations that incorporate species demographic processes such as growth, survival, and reproduction with spatial process that include dispersal between local populations</w:t>
+      </w:r>
+      <w:r>
+        <w:rPr>
+          <w:rFonts w:cs="Times New Roman"/>
+        </w:rPr>
+        <w:t xml:space="preserve"> and</w:t>
+      </w:r>
+      <w:r>
+        <w:rPr>
+          <w:rFonts w:cs="Times New Roman"/>
+        </w:rPr>
+        <w:t xml:space="preserve"> population colonization and extinction </w:t>
+      </w:r>
+      <w:r>
+        <w:rPr>
+          <w:rFonts w:cs="Times New Roman"/>
+          <w:noProof/>
+        </w:rPr>
+        <w:t>(Akçakaya 2000, 2001)</w:t>
+      </w:r>
+      <w:r>
+        <w:rPr>
+          <w:rFonts w:cs="Times New Roman"/>
+        </w:rPr>
+        <w:t xml:space="preserve">. </w:t>
+      </w:r>
+      <w:r>
+        <w:rPr>
+          <w:rFonts w:cs="Times New Roman"/>
+        </w:rPr>
+        <w:t xml:space="preserve">Further, dynamic habitat models can be used </w:t>
+      </w:r>
+      <w:r>
+        <w:rPr>
+          <w:rFonts w:cs="Times New Roman"/>
+        </w:rPr>
+        <w:t>to</w:t>
+      </w:r>
+      <w:r>
+        <w:rPr>
+          <w:rFonts w:cs="Times New Roman"/>
+        </w:rPr>
+        <w:t xml:space="preserve"> incorporat</w:t>
+      </w:r>
+      <w:r>
+        <w:rPr>
+          <w:rFonts w:cs="Times New Roman"/>
+        </w:rPr>
+        <w:t>e</w:t>
+      </w:r>
+      <w:r>
+        <w:rPr>
+          <w:rFonts w:cs="Times New Roman"/>
+        </w:rPr>
+        <w:t xml:space="preserve"> changes to a landscape through time. </w:t>
+      </w:r>
+      <w:r>
+        <w:rPr>
+          <w:rFonts w:cs="Times New Roman"/>
+        </w:rPr>
+        <w:t>Thus, these models integrate local and regional processes governing species abundance and occurrence patterns</w:t>
+      </w:r>
+      <w:r>
+        <w:rPr>
+          <w:rFonts w:cs="Times New Roman"/>
+        </w:rPr>
+        <w:t xml:space="preserve"> over time</w:t>
+      </w:r>
+      <w:r>
+        <w:rPr>
+          <w:rFonts w:cs="Times New Roman"/>
+        </w:rPr>
+        <w:t>.</w:t>
       </w:r>
     </w:p>
     <w:p>
@@ -1034,46 +976,176 @@
         <w:rPr>
           <w:rFonts w:cs="Times New Roman"/>
         </w:rPr>
-        <w:t xml:space="preserve">STUFF ON LAGS AND OTHER PHASES HERE. </w:t>
-      </w:r>
-      <w:bookmarkStart w:id="1" w:name="_GoBack"/>
-      <w:bookmarkEnd w:id="1"/>
-      <w:r>
-        <w:rPr>
-          <w:rFonts w:cs="Times New Roman"/>
-        </w:rPr>
-        <w:t xml:space="preserve">Fundamentally the processes governing dynamics of invasive species are the same as those that govern native species </w:t>
-      </w:r>
-      <w:r>
-        <w:rPr>
-          <w:rFonts w:cs="Times New Roman"/>
-          <w:noProof/>
-        </w:rPr>
-        <w:t>(Gurevitch et al. 2011)</w:t>
-      </w:r>
-      <w:r>
-        <w:rPr>
-          <w:rFonts w:cs="Times New Roman"/>
-        </w:rPr>
-        <w:t xml:space="preserve">. As such, properly parameterized ecological models should be able to reproduce patterns of species occurrence during </w:t>
-      </w:r>
-      <w:r>
-        <w:rPr>
-          <w:rFonts w:cs="Times New Roman"/>
-        </w:rPr>
-        <w:t>the observed</w:t>
-      </w:r>
-      <w:r>
-        <w:rPr>
-          <w:rFonts w:cs="Times New Roman"/>
-        </w:rPr>
-        <w:t xml:space="preserve"> spread</w:t>
-      </w:r>
-      <w:r>
-        <w:rPr>
-          <w:rFonts w:cs="Times New Roman"/>
-        </w:rPr>
-        <w:t xml:space="preserve"> of an invasive species</w:t>
+        <w:t xml:space="preserve">The processes governing the spatial spread and population increases of non-native species </w:t>
+      </w:r>
+      <w:r>
+        <w:rPr>
+          <w:rFonts w:cs="Times New Roman"/>
+        </w:rPr>
+        <w:t>occur over multiple spatial and temporal scales (</w:t>
+      </w:r>
+      <w:r>
+        <w:rPr>
+          <w:rFonts w:cs="Times New Roman"/>
+          <w:noProof/>
+        </w:rPr>
+        <w:t>Sakai et al. 2001, Theoharides and Dukes 2007, Blackburn et al. 2011</w:t>
+      </w:r>
+      <w:r>
+        <w:rPr>
+          <w:rFonts w:cs="Times New Roman"/>
+          <w:noProof/>
+        </w:rPr>
+        <w:t xml:space="preserve">), and thus the </w:t>
+      </w:r>
+      <w:r>
+        <w:rPr>
+          <w:rFonts w:cs="Times New Roman"/>
+        </w:rPr>
+        <w:t xml:space="preserve">utility of analysis tools that allow for investigation across multiple scale levels cannot be overstated. Theoretical and modeling work has addressed </w:t>
+      </w:r>
+      <w:r>
+        <w:rPr>
+          <w:rFonts w:cs="Times New Roman"/>
+        </w:rPr>
+        <w:t xml:space="preserve">cross-scale investigations. For example, </w:t>
+      </w:r>
+      <w:r>
+        <w:rPr>
+          <w:rFonts w:cs="Times New Roman"/>
+        </w:rPr>
+        <w:t xml:space="preserve">there has been extensive investigations of </w:t>
+      </w:r>
+      <w:r>
+        <w:rPr>
+          <w:rFonts w:cs="Times New Roman"/>
+        </w:rPr>
+        <w:lastRenderedPageBreak/>
+        <w:t xml:space="preserve">the influence of propagule pressure on invasion success (reviewed in SIMBERLOFF REF), leading some to suggest </w:t>
+      </w:r>
+      <w:r>
+        <w:rPr>
+          <w:rFonts w:cs="Times New Roman"/>
+        </w:rPr>
+        <w:t xml:space="preserve">that mathematical parameterizations of propagule pressure could serve as a </w:t>
+      </w:r>
+      <w:r>
+        <w:rPr>
+          <w:rFonts w:cs="Times New Roman"/>
+        </w:rPr>
+        <w:t xml:space="preserve">null model of invasion </w:t>
+      </w:r>
+      <w:r>
+        <w:rPr>
+          <w:rFonts w:cs="Times New Roman"/>
+        </w:rPr>
+        <w:t xml:space="preserve">(COLAUTTI ET AL REF). </w:t>
+      </w:r>
+      <w:r>
+        <w:rPr>
+          <w:rFonts w:cs="Times New Roman"/>
+        </w:rPr>
+        <w:t>Several cross-scale mechanisms have been proposed</w:t>
+      </w:r>
+      <w:r>
+        <w:rPr>
+          <w:rFonts w:cs="Times New Roman"/>
+        </w:rPr>
+        <w:t>, and in some cases simulated,</w:t>
+      </w:r>
+      <w:r>
+        <w:rPr>
+          <w:rFonts w:cs="Times New Roman"/>
+        </w:rPr>
+        <w:t xml:space="preserve"> to explain temporal lags between stages of invasion</w:t>
+      </w:r>
+      <w:r>
+        <w:rPr>
+          <w:rFonts w:cs="Times New Roman"/>
+        </w:rPr>
+        <w:t>, incorporating a mix of population ecology, biogeography, and evolution</w:t>
+      </w:r>
+      <w:r>
+        <w:rPr>
+          <w:rFonts w:cs="Times New Roman"/>
+        </w:rPr>
+        <w:t xml:space="preserve"> </w:t>
+      </w:r>
+      <w:r>
+        <w:rPr>
+          <w:rFonts w:cs="Times New Roman"/>
+        </w:rPr>
+        <w:t>(</w:t>
+      </w:r>
+      <w:proofErr w:type="spellStart"/>
+      <w:r>
+        <w:rPr>
+          <w:rFonts w:cs="Times New Roman"/>
+        </w:rPr>
+        <w:t>Kowarik</w:t>
+      </w:r>
+      <w:proofErr w:type="spellEnd"/>
+      <w:r>
+        <w:rPr>
+          <w:rFonts w:cs="Times New Roman"/>
+        </w:rPr>
+        <w:t xml:space="preserve"> 1995, Crooks and </w:t>
+      </w:r>
+      <w:proofErr w:type="spellStart"/>
+      <w:r>
+        <w:rPr>
+          <w:rFonts w:cs="Times New Roman"/>
+        </w:rPr>
+        <w:t>Soulé</w:t>
+      </w:r>
+      <w:proofErr w:type="spellEnd"/>
+      <w:r>
+        <w:rPr>
+          <w:rFonts w:cs="Times New Roman"/>
+        </w:rPr>
+        <w:t xml:space="preserve"> 1999, Sakai et al. 2001, </w:t>
+      </w:r>
+      <w:proofErr w:type="spellStart"/>
+      <w:r>
+        <w:rPr>
+          <w:rFonts w:cs="Times New Roman"/>
+        </w:rPr>
+        <w:t>Pyšek</w:t>
+      </w:r>
+      <w:proofErr w:type="spellEnd"/>
+      <w:r>
+        <w:rPr>
+          <w:rFonts w:cs="Times New Roman"/>
+        </w:rPr>
+        <w:t xml:space="preserve"> and </w:t>
+      </w:r>
+      <w:proofErr w:type="spellStart"/>
+      <w:r>
+        <w:rPr>
+          <w:rFonts w:cs="Times New Roman"/>
+        </w:rPr>
+        <w:t>Hulme</w:t>
+      </w:r>
+      <w:proofErr w:type="spellEnd"/>
+      <w:r>
+        <w:rPr>
+          <w:rFonts w:cs="Times New Roman"/>
+        </w:rPr>
+        <w:t xml:space="preserve"> 2005, </w:t>
+      </w:r>
+      <w:proofErr w:type="spellStart"/>
+      <w:r>
+        <w:rPr>
+          <w:rFonts w:cs="Times New Roman"/>
+        </w:rPr>
+        <w:t>Theoharides</w:t>
+      </w:r>
+      <w:proofErr w:type="spellEnd"/>
+      <w:r>
+        <w:rPr>
+          <w:rFonts w:cs="Times New Roman"/>
+        </w:rPr>
+        <w:t xml:space="preserve"> and Dukes 2007)</w:t>
       </w:r>
       <w:r>
         <w:rPr>
@@ -1085,21 +1157,49 @@
         <w:rPr>
           <w:rFonts w:cs="Times New Roman"/>
         </w:rPr>
-        <w:lastRenderedPageBreak/>
-        <w:t xml:space="preserve">However, for such models to be successful, they must incorporate both local and regional ecological dynamics </w:t>
-      </w:r>
-      <w:r>
-        <w:rPr>
-          <w:rFonts w:cs="Times New Roman"/>
-          <w:noProof/>
-        </w:rPr>
-        <w:t>(Pyšek and Hulme 2005)</w:t>
+        <w:t xml:space="preserve">In simulation work, </w:t>
+      </w:r>
+      <w:r>
+        <w:rPr>
+          <w:rFonts w:cs="Times New Roman"/>
+        </w:rPr>
+        <w:t xml:space="preserve">With (2002, 2004) demonstrated </w:t>
+      </w:r>
+      <w:r>
+        <w:rPr>
+          <w:rFonts w:cs="Times New Roman"/>
+        </w:rPr>
+        <w:t>that landscape level characteristics, such as distance between suitable patches and habitat fragmentation, strongly influence species invasions</w:t>
       </w:r>
       <w:r>
         <w:rPr>
           <w:rFonts w:cs="Times New Roman"/>
         </w:rPr>
         <w:t xml:space="preserve">. </w:t>
+      </w:r>
+      <w:r>
+        <w:rPr>
+          <w:rFonts w:cs="Times New Roman"/>
+        </w:rPr>
+        <w:t xml:space="preserve">Integrated modeling methods provide a way to test these theoretical predictions </w:t>
+      </w:r>
+      <w:r>
+        <w:rPr>
+          <w:rFonts w:cs="Times New Roman"/>
+        </w:rPr>
+        <w:t>with</w:t>
+      </w:r>
+      <w:r>
+        <w:rPr>
+          <w:rFonts w:cs="Times New Roman"/>
+        </w:rPr>
+        <w:t xml:space="preserve"> empirical data.</w:t>
+      </w:r>
+      <w:r>
+        <w:rPr>
+          <w:rFonts w:cs="Times New Roman"/>
+        </w:rPr>
+        <w:t xml:space="preserve"> </w:t>
       </w:r>
     </w:p>
     <w:p>
@@ -1110,15 +1210,6 @@
           <w:rFonts w:cs="Times New Roman"/>
         </w:rPr>
       </w:pPr>
-    </w:p>
-    <w:p>
-      <w:pPr>
-        <w:spacing w:line="480" w:lineRule="auto"/>
-        <w:ind w:firstLine="720"/>
-        <w:rPr>
-          <w:rFonts w:cs="Times New Roman"/>
-        </w:rPr>
-      </w:pPr>
       <w:r>
         <w:rPr>
           <w:rFonts w:cs="Times New Roman"/>
@@ -1632,6 +1723,7 @@
           <w:rFonts w:cs="Times New Roman"/>
           <w:iCs/>
         </w:rPr>
+        <w:lastRenderedPageBreak/>
         <w:t xml:space="preserve">patterns of </w:t>
       </w:r>
       <w:r>
@@ -18849,7 +18941,7 @@
                         <a:effectLst/>
                         <a:extLst>
                           <a:ext uri="{C572A759-6A51-4108-AA02-DFA0A04FC94B}">
-                            <ma14:wrappingTextBoxFlag xmlns="" xmlns:mo="http://schemas.microsoft.com/office/mac/office/2008/main" xmlns:mv="urn:schemas-microsoft-com:mac:vml" xmlns:o="urn:schemas-microsoft-com:office:office" xmlns:v="urn:schemas-microsoft-com:vml" xmlns:w10="urn:schemas-microsoft-com:office:word" xmlns:w="http://schemas.openxmlformats.org/wordprocessingml/2006/main" xmlns:ma14="http://schemas.microsoft.com/office/mac/drawingml/2011/main"/>
+                            <ma14:wrappingTextBoxFlag xmlns:ma14="http://schemas.microsoft.com/office/mac/drawingml/2011/main" xmlns:w="http://schemas.openxmlformats.org/wordprocessingml/2006/main" xmlns:w10="urn:schemas-microsoft-com:office:word" xmlns:v="urn:schemas-microsoft-com:vml" xmlns:o="urn:schemas-microsoft-com:office:office" xmlns:mv="urn:schemas-microsoft-com:mac:vml" xmlns:mo="http://schemas.microsoft.com/office/mac/office/2008/main" xmlns=""/>
                           </a:ext>
                         </a:extLst>
                       </wps:spPr>
@@ -18971,7 +19063,7 @@
                         <a:effectLst/>
                         <a:extLst>
                           <a:ext uri="{C572A759-6A51-4108-AA02-DFA0A04FC94B}">
-                            <ma14:wrappingTextBoxFlag xmlns="" xmlns:mo="http://schemas.microsoft.com/office/mac/office/2008/main" xmlns:mv="urn:schemas-microsoft-com:mac:vml" xmlns:o="urn:schemas-microsoft-com:office:office" xmlns:v="urn:schemas-microsoft-com:vml" xmlns:w10="urn:schemas-microsoft-com:office:word" xmlns:w="http://schemas.openxmlformats.org/wordprocessingml/2006/main" xmlns:ma14="http://schemas.microsoft.com/office/mac/drawingml/2011/main"/>
+                            <ma14:wrappingTextBoxFlag xmlns:ma14="http://schemas.microsoft.com/office/mac/drawingml/2011/main" xmlns:w="http://schemas.openxmlformats.org/wordprocessingml/2006/main" xmlns:w10="urn:schemas-microsoft-com:office:word" xmlns:v="urn:schemas-microsoft-com:vml" xmlns:o="urn:schemas-microsoft-com:office:office" xmlns:mv="urn:schemas-microsoft-com:mac:vml" xmlns:mo="http://schemas.microsoft.com/office/mac/office/2008/main" xmlns=""/>
                           </a:ext>
                         </a:extLst>
                       </wps:spPr>
@@ -19089,7 +19181,7 @@
                         <a:effectLst/>
                         <a:extLst>
                           <a:ext uri="{C572A759-6A51-4108-AA02-DFA0A04FC94B}">
-                            <ma14:wrappingTextBoxFlag xmlns="" xmlns:mo="http://schemas.microsoft.com/office/mac/office/2008/main" xmlns:mv="urn:schemas-microsoft-com:mac:vml" xmlns:o="urn:schemas-microsoft-com:office:office" xmlns:v="urn:schemas-microsoft-com:vml" xmlns:w10="urn:schemas-microsoft-com:office:word" xmlns:w="http://schemas.openxmlformats.org/wordprocessingml/2006/main" xmlns:ma14="http://schemas.microsoft.com/office/mac/drawingml/2011/main"/>
+                            <ma14:wrappingTextBoxFlag xmlns:ma14="http://schemas.microsoft.com/office/mac/drawingml/2011/main" xmlns:w="http://schemas.openxmlformats.org/wordprocessingml/2006/main" xmlns:w10="urn:schemas-microsoft-com:office:word" xmlns:v="urn:schemas-microsoft-com:vml" xmlns:o="urn:schemas-microsoft-com:office:office" xmlns:mv="urn:schemas-microsoft-com:mac:vml" xmlns:mo="http://schemas.microsoft.com/office/mac/office/2008/main" xmlns=""/>
                           </a:ext>
                         </a:extLst>
                       </wps:spPr>
@@ -19315,7 +19407,7 @@
                         <a:effectLst/>
                         <a:extLst>
                           <a:ext uri="{C572A759-6A51-4108-AA02-DFA0A04FC94B}">
-                            <ma14:wrappingTextBoxFlag xmlns="" xmlns:mo="http://schemas.microsoft.com/office/mac/office/2008/main" xmlns:mv="urn:schemas-microsoft-com:mac:vml" xmlns:o="urn:schemas-microsoft-com:office:office" xmlns:v="urn:schemas-microsoft-com:vml" xmlns:w10="urn:schemas-microsoft-com:office:word" xmlns:w="http://schemas.openxmlformats.org/wordprocessingml/2006/main" xmlns:ma14="http://schemas.microsoft.com/office/mac/drawingml/2011/main"/>
+                            <ma14:wrappingTextBoxFlag xmlns:ma14="http://schemas.microsoft.com/office/mac/drawingml/2011/main" xmlns:w="http://schemas.openxmlformats.org/wordprocessingml/2006/main" xmlns:w10="urn:schemas-microsoft-com:office:word" xmlns:v="urn:schemas-microsoft-com:vml" xmlns:o="urn:schemas-microsoft-com:office:office" xmlns:mv="urn:schemas-microsoft-com:mac:vml" xmlns:mo="http://schemas.microsoft.com/office/mac/office/2008/main" xmlns=""/>
                           </a:ext>
                         </a:extLst>
                       </wps:spPr>
@@ -20481,7 +20573,7 @@
                         <a:effectLst/>
                         <a:extLst>
                           <a:ext uri="{C572A759-6A51-4108-AA02-DFA0A04FC94B}">
-                            <ma14:wrappingTextBoxFlag xmlns="" xmlns:mo="http://schemas.microsoft.com/office/mac/office/2008/main" xmlns:mv="urn:schemas-microsoft-com:mac:vml" xmlns:o="urn:schemas-microsoft-com:office:office" xmlns:v="urn:schemas-microsoft-com:vml" xmlns:w10="urn:schemas-microsoft-com:office:word" xmlns:w="http://schemas.openxmlformats.org/wordprocessingml/2006/main" xmlns:ma14="http://schemas.microsoft.com/office/mac/drawingml/2011/main"/>
+                            <ma14:wrappingTextBoxFlag xmlns:ma14="http://schemas.microsoft.com/office/mac/drawingml/2011/main" xmlns:w="http://schemas.openxmlformats.org/wordprocessingml/2006/main" xmlns:w10="urn:schemas-microsoft-com:office:word" xmlns:v="urn:schemas-microsoft-com:vml" xmlns:o="urn:schemas-microsoft-com:office:office" xmlns:mv="urn:schemas-microsoft-com:mac:vml" xmlns:mo="http://schemas.microsoft.com/office/mac/office/2008/main" xmlns=""/>
                           </a:ext>
                         </a:extLst>
                       </wps:spPr>
@@ -20599,7 +20691,7 @@
                         <a:effectLst/>
                         <a:extLst>
                           <a:ext uri="{C572A759-6A51-4108-AA02-DFA0A04FC94B}">
-                            <ma14:wrappingTextBoxFlag xmlns="" xmlns:mo="http://schemas.microsoft.com/office/mac/office/2008/main" xmlns:mv="urn:schemas-microsoft-com:mac:vml" xmlns:o="urn:schemas-microsoft-com:office:office" xmlns:v="urn:schemas-microsoft-com:vml" xmlns:w10="urn:schemas-microsoft-com:office:word" xmlns:w="http://schemas.openxmlformats.org/wordprocessingml/2006/main" xmlns:ma14="http://schemas.microsoft.com/office/mac/drawingml/2011/main"/>
+                            <ma14:wrappingTextBoxFlag xmlns:ma14="http://schemas.microsoft.com/office/mac/drawingml/2011/main" xmlns:w="http://schemas.openxmlformats.org/wordprocessingml/2006/main" xmlns:w10="urn:schemas-microsoft-com:office:word" xmlns:v="urn:schemas-microsoft-com:vml" xmlns:o="urn:schemas-microsoft-com:office:office" xmlns:mv="urn:schemas-microsoft-com:mac:vml" xmlns:mo="http://schemas.microsoft.com/office/mac/office/2008/main" xmlns=""/>
                           </a:ext>
                         </a:extLst>
                       </wps:spPr>
@@ -20717,7 +20809,7 @@
                         <a:effectLst/>
                         <a:extLst>
                           <a:ext uri="{C572A759-6A51-4108-AA02-DFA0A04FC94B}">
-                            <ma14:wrappingTextBoxFlag xmlns="" xmlns:mo="http://schemas.microsoft.com/office/mac/office/2008/main" xmlns:mv="urn:schemas-microsoft-com:mac:vml" xmlns:o="urn:schemas-microsoft-com:office:office" xmlns:v="urn:schemas-microsoft-com:vml" xmlns:w10="urn:schemas-microsoft-com:office:word" xmlns:w="http://schemas.openxmlformats.org/wordprocessingml/2006/main" xmlns:ma14="http://schemas.microsoft.com/office/mac/drawingml/2011/main"/>
+                            <ma14:wrappingTextBoxFlag xmlns:ma14="http://schemas.microsoft.com/office/mac/drawingml/2011/main" xmlns:w="http://schemas.openxmlformats.org/wordprocessingml/2006/main" xmlns:w10="urn:schemas-microsoft-com:office:word" xmlns:v="urn:schemas-microsoft-com:vml" xmlns:o="urn:schemas-microsoft-com:office:office" xmlns:mv="urn:schemas-microsoft-com:mac:vml" xmlns:mo="http://schemas.microsoft.com/office/mac/office/2008/main" xmlns=""/>
                           </a:ext>
                         </a:extLst>
                       </wps:spPr>
@@ -20905,7 +20997,7 @@
                         <a:effectLst/>
                         <a:extLst>
                           <a:ext uri="{C572A759-6A51-4108-AA02-DFA0A04FC94B}">
-                            <ma14:wrappingTextBoxFlag xmlns="" xmlns:mo="http://schemas.microsoft.com/office/mac/office/2008/main" xmlns:mv="urn:schemas-microsoft-com:mac:vml" xmlns:o="urn:schemas-microsoft-com:office:office" xmlns:v="urn:schemas-microsoft-com:vml" xmlns:w10="urn:schemas-microsoft-com:office:word" xmlns:w="http://schemas.openxmlformats.org/wordprocessingml/2006/main" xmlns:ma14="http://schemas.microsoft.com/office/mac/drawingml/2011/main"/>
+                            <ma14:wrappingTextBoxFlag xmlns:ma14="http://schemas.microsoft.com/office/mac/drawingml/2011/main" xmlns:w="http://schemas.openxmlformats.org/wordprocessingml/2006/main" xmlns:w10="urn:schemas-microsoft-com:office:word" xmlns:v="urn:schemas-microsoft-com:vml" xmlns:o="urn:schemas-microsoft-com:office:office" xmlns:mv="urn:schemas-microsoft-com:mac:vml" xmlns:mo="http://schemas.microsoft.com/office/mac/office/2008/main" xmlns=""/>
                           </a:ext>
                         </a:extLst>
                       </wps:spPr>
@@ -26250,7 +26342,7 @@
 </file>
 
 <file path=customXml/itemProps1.xml><?xml version="1.0" encoding="utf-8"?>
-<ds:datastoreItem xmlns:ds="http://schemas.openxmlformats.org/officeDocument/2006/customXml" ds:itemID="{749C2C15-D880-E848-9CF9-6C968B7CA785}">
+<ds:datastoreItem xmlns:ds="http://schemas.openxmlformats.org/officeDocument/2006/customXml" ds:itemID="{E008A734-355D-E54D-A944-B98E4E88F593}">
   <ds:schemaRefs>
     <ds:schemaRef ds:uri="http://schemas.openxmlformats.org/officeDocument/2006/bibliography"/>
   </ds:schemaRefs>

</xml_diff>

<commit_message>
Edits to Abstract based on Resit's comments. Looked over needed changes for figures.
</commit_message>
<xml_diff>
--- a/manuscript/Aiello-Lammens-Fral_Spatial_Demog.docx
+++ b/manuscript/Aiello-Lammens-Fral_Spatial_Demog.docx
@@ -17,7 +17,14 @@
           <w:rFonts w:cs="Times New Roman"/>
           <w:b/>
         </w:rPr>
-        <w:t xml:space="preserve">Testing invasion hypotheses with </w:t>
+        <w:t>Understanding invasions</w:t>
+      </w:r>
+      <w:r>
+        <w:rPr>
+          <w:rFonts w:cs="Times New Roman"/>
+          <w:b/>
+        </w:rPr>
+        <w:t xml:space="preserve"> with </w:t>
       </w:r>
       <w:r>
         <w:rPr>
@@ -54,50 +61,54 @@
         <w:ind w:firstLine="720"/>
       </w:pPr>
       <w:r>
-        <w:t xml:space="preserve">The ecological processes that result in species distributions </w:t>
-      </w:r>
-      <w:r>
-        <w:t xml:space="preserve">occur </w:t>
-      </w:r>
-      <w:r>
-        <w:t>over multiple</w:t>
-      </w:r>
-      <w:r>
-        <w:t xml:space="preserve"> spatial and temporal scales, from interactions between individual organisms to climatic effects on habitat quality. </w:t>
-      </w:r>
-      <w:r>
-        <w:t xml:space="preserve">Recent advances in species range modeling directly link </w:t>
-      </w:r>
-      <w:r>
-        <w:t xml:space="preserve">observations of </w:t>
-      </w:r>
-      <w:r>
-        <w:t xml:space="preserve">different life history </w:t>
-      </w:r>
-      <w:r>
-        <w:t>characteristics</w:t>
-      </w:r>
-      <w:r>
-        <w:t xml:space="preserve"> to environmental gradients</w:t>
-      </w:r>
-      <w:r>
-        <w:t xml:space="preserve">, providing a way to integrate the processes that shape patterns of biogeography. Application of these methods is increasing in conservation biology related studies, but </w:t>
-      </w:r>
-      <w:r>
-        <w:t>are underutilized</w:t>
-      </w:r>
-      <w:r>
-        <w:t xml:space="preserve"> in invasion biology. As a demonstration of the utility of these methods</w:t>
-      </w:r>
-      <w:r>
-        <w:t xml:space="preserve">, I developed a linked </w:t>
-      </w:r>
-      <w:r>
-        <w:t xml:space="preserve">demographic and species distribution model for the invasive species </w:t>
-      </w:r>
-      <w:r>
-        <w:rPr>
-          <w:rFonts w:cs="Times New Roman"/>
+        <w:t xml:space="preserve">The invasion by a species, and its temporal and spatial patterns, are determined by the species' life history, the biological and environmental context, and human activities. Untangling the contributions of these factors based on current ecology and distribution </w:t>
+      </w:r>
+      <w:r>
+        <w:t>for individual</w:t>
+      </w:r>
+      <w:r>
+        <w:t xml:space="preserve"> invasive</w:t>
+      </w:r>
+      <w:r>
+        <w:t xml:space="preserve"> species</w:t>
+      </w:r>
+      <w:r>
+        <w:t xml:space="preserve"> has proven difficult. An alternative is using </w:t>
+      </w:r>
+      <w:r>
+        <w:t xml:space="preserve">linked distribution and </w:t>
+      </w:r>
+      <w:r>
+        <w:t xml:space="preserve">demographic models and the past </w:t>
+      </w:r>
+      <w:proofErr w:type="spellStart"/>
+      <w:r>
+        <w:t>spatio</w:t>
+      </w:r>
+      <w:proofErr w:type="spellEnd"/>
+      <w:r>
+        <w:t xml:space="preserve">-temporal patterns of </w:t>
+      </w:r>
+      <w:r>
+        <w:t>an</w:t>
+      </w:r>
+      <w:r>
+        <w:t xml:space="preserve"> invasion to test alternative</w:t>
+      </w:r>
+      <w:r>
+        <w:t xml:space="preserve"> </w:t>
+      </w:r>
+      <w:r>
+        <w:t xml:space="preserve">hypotheses.  Recent advances in modeling species ranges and dynamics allow directly linking observations of species occurrences, life history characteristics and environmental gradients, increasing our ability to analyze and predict the processes that shape patterns of biogeography. Application of these methods is increasing in conservation biology, but underutilized in invasion biology. To demonstrate the utility of these methods, I developed a </w:t>
+      </w:r>
+      <w:r>
+        <w:t>linked</w:t>
+      </w:r>
+      <w:r>
+        <w:t xml:space="preserve"> demographic and species distribution model for the invasive species </w:t>
+      </w:r>
+      <w:r>
+        <w:rPr>
           <w:i/>
           <w:iCs/>
         </w:rPr>
@@ -106,7 +117,6 @@
       <w:proofErr w:type="spellStart"/>
       <w:r>
         <w:rPr>
-          <w:rFonts w:cs="Times New Roman"/>
           <w:i/>
           <w:iCs/>
         </w:rPr>
@@ -114,48 +124,90 @@
       </w:r>
       <w:proofErr w:type="spellEnd"/>
       <w:r>
-        <w:rPr>
-          <w:rFonts w:cs="Times New Roman"/>
-          <w:iCs/>
-        </w:rPr>
+        <w:t>. Using a global sensitivity analysis approach, I created simulations</w:t>
+      </w:r>
+      <w:r>
+        <w:t xml:space="preserve"> representing an extensive parameter uncertainty space, and identified regions in this space that best explain historic occurr</w:t>
+      </w:r>
+      <w:r>
+        <w:t xml:space="preserve">ence patterns for this species. </w:t>
+      </w:r>
+      <w:r>
+        <w:t xml:space="preserve">Investigations of parameter uncertainty space facilitate invasion hypothesis testing, as parameter values can be associated with specific hypotheses </w:t>
+      </w:r>
+      <w:r>
+        <w:rPr>
+          <w:i/>
+          <w:iCs/>
+        </w:rPr>
+        <w:t>a priori</w:t>
+      </w:r>
+      <w:r>
         <w:t xml:space="preserve">. </w:t>
       </w:r>
       <w:r>
-        <w:rPr>
-          <w:rFonts w:cs="Times New Roman"/>
-          <w:iCs/>
-        </w:rPr>
-        <w:t>Using a</w:t>
-      </w:r>
-      <w:r>
-        <w:t xml:space="preserve"> global sensitivity analysis approach</w:t>
-      </w:r>
-      <w:r>
-        <w:t>, I</w:t>
-      </w:r>
-      <w:r>
-        <w:t xml:space="preserve"> create</w:t>
-      </w:r>
-      <w:r>
-        <w:t>d</w:t>
-      </w:r>
-      <w:r>
-        <w:t xml:space="preserve"> simulations representing an extensive parameter uncertainty space, and identified regions in this space that best explain historic occurr</w:t>
-      </w:r>
-      <w:r>
-        <w:t xml:space="preserve">ence patterns for this species. </w:t>
-      </w:r>
-      <w:r>
-        <w:t xml:space="preserve">Investigations of parameter uncertainty space facilitate invasion hypothesis testing, as parameter values can be associated with specific hypotheses </w:t>
-      </w:r>
-      <w:r>
-        <w:rPr>
-          <w:i/>
-          <w:iCs/>
-        </w:rPr>
-        <w:t>a priori</w:t>
-      </w:r>
-      <w:r>
+        <w:t xml:space="preserve">In the case of </w:t>
+      </w:r>
+      <w:r>
+        <w:rPr>
+          <w:rFonts w:eastAsiaTheme="minorEastAsia" w:cs="Times New Roman"/>
+          <w:i/>
+          <w:iCs/>
+        </w:rPr>
+        <w:t xml:space="preserve">F. </w:t>
+      </w:r>
+      <w:proofErr w:type="spellStart"/>
+      <w:r>
+        <w:rPr>
+          <w:rFonts w:eastAsiaTheme="minorEastAsia" w:cs="Times New Roman"/>
+          <w:i/>
+          <w:iCs/>
+        </w:rPr>
+        <w:t>Alnus</w:t>
+      </w:r>
+      <w:proofErr w:type="spellEnd"/>
+      <w:r>
+        <w:rPr>
+          <w:rFonts w:eastAsiaTheme="minorEastAsia" w:cs="Times New Roman"/>
+          <w:i/>
+          <w:iCs/>
+        </w:rPr>
+        <w:t xml:space="preserve">, </w:t>
+      </w:r>
+      <w:r>
+        <w:rPr>
+          <w:iCs/>
+        </w:rPr>
+        <w:t>s</w:t>
+      </w:r>
+      <w:r>
+        <w:rPr>
+          <w:iCs/>
+        </w:rPr>
+        <w:t xml:space="preserve">imulations parameterized with moderate fecundity, high survival, and extensive long-distance dispersal values </w:t>
+      </w:r>
+      <w:r>
+        <w:rPr>
+          <w:iCs/>
+        </w:rPr>
+        <w:t>best-predicted</w:t>
+      </w:r>
+      <w:r>
+        <w:rPr>
+          <w:iCs/>
+        </w:rPr>
+        <w:t xml:space="preserve"> </w:t>
+      </w:r>
+      <w:r>
+        <w:rPr>
+          <w:iCs/>
+        </w:rPr>
+        <w:t>historic occurrences</w:t>
+      </w:r>
+      <w:r>
+        <w:rPr>
+          <w:iCs/>
+        </w:rPr>
         <w:t xml:space="preserve">. </w:t>
       </w:r>
       <w:r>
@@ -168,105 +220,70 @@
         <w:rPr>
           <w:iCs/>
         </w:rPr>
-        <w:t xml:space="preserve">imulations parameterized with moderate fecundity, high survival, and extensive long-distance dispersal values </w:t>
-      </w:r>
-      <w:r>
-        <w:rPr>
-          <w:iCs/>
-        </w:rPr>
-        <w:t>best-predicted</w:t>
-      </w:r>
-      <w:r>
-        <w:rPr>
-          <w:iCs/>
-        </w:rPr>
+        <w:t xml:space="preserve">trong interaction effects between fecundity and long-distance dispersal </w:t>
+      </w:r>
+      <w:r>
+        <w:rPr>
+          <w:iCs/>
+        </w:rPr>
+        <w:t>indicate</w:t>
+      </w:r>
+      <w:r>
+        <w:rPr>
+          <w:iCs/>
+        </w:rPr>
+        <w:t xml:space="preserve"> that a successful invasion required both of these processes</w:t>
+      </w:r>
+      <w:r>
+        <w:rPr>
+          <w:iCs/>
+        </w:rPr>
+        <w:t>, which occur at different spatial scales</w:t>
+      </w:r>
+      <w:r>
+        <w:rPr>
+          <w:iCs/>
+        </w:rPr>
+        <w:t>. Lastly, long-distance dispersal was most likely</w:t>
+      </w:r>
+      <w:r>
+        <w:rPr>
+          <w:iCs/>
+        </w:rPr>
+        <w:t xml:space="preserve"> facilitated by human transport</w:t>
+      </w:r>
+      <w:r>
+        <w:rPr>
+          <w:iCs/>
+        </w:rPr>
+        <w:t>.</w:t>
+      </w:r>
+      <w:r>
+        <w:rPr>
+          <w:iCs/>
+        </w:rPr>
+        <w:t xml:space="preserve"> Results from </w:t>
+      </w:r>
+      <w:r>
+        <w:rPr>
+          <w:iCs/>
+        </w:rPr>
+        <w:t>linked</w:t>
+      </w:r>
+      <w:r>
+        <w:rPr>
+          <w:iCs/>
+        </w:rPr>
+        <w:t xml:space="preserve"> models</w:t>
+      </w:r>
+      <w:r>
+        <w:t xml:space="preserve"> improved our understanding of the roles various</w:t>
+      </w:r>
+      <w:r>
         <w:t xml:space="preserve"> </w:t>
       </w:r>
       <w:r>
-        <w:rPr>
-          <w:iCs/>
-        </w:rPr>
-        <w:t>historic occurrences</w:t>
-      </w:r>
-      <w:r>
-        <w:rPr>
-          <w:iCs/>
-        </w:rPr>
-        <w:t xml:space="preserve">. </w:t>
-      </w:r>
-      <w:r>
-        <w:rPr>
-          <w:iCs/>
-        </w:rPr>
-        <w:t>S</w:t>
-      </w:r>
-      <w:r>
-        <w:rPr>
-          <w:iCs/>
-        </w:rPr>
-        <w:t xml:space="preserve">trong interaction effects between fecundity and long-distance dispersal </w:t>
-      </w:r>
-      <w:r>
-        <w:rPr>
-          <w:iCs/>
-        </w:rPr>
-        <w:t>indicate</w:t>
-      </w:r>
-      <w:r>
-        <w:rPr>
-          <w:iCs/>
-        </w:rPr>
-        <w:t xml:space="preserve"> that a successful invasion required both of these processes</w:t>
-      </w:r>
-      <w:r>
-        <w:rPr>
-          <w:iCs/>
-        </w:rPr>
-        <w:t>, which occur at different spatial scales</w:t>
-      </w:r>
-      <w:r>
-        <w:rPr>
-          <w:iCs/>
-        </w:rPr>
-        <w:t>. Lastly, long-distance dispersal was most likely</w:t>
-      </w:r>
-      <w:r>
-        <w:rPr>
-          <w:iCs/>
-        </w:rPr>
-        <w:t xml:space="preserve"> facilitated by human transport</w:t>
-      </w:r>
-      <w:r>
-        <w:rPr>
-          <w:iCs/>
-        </w:rPr>
-        <w:t>.</w:t>
-      </w:r>
-      <w:r>
-        <w:rPr>
-          <w:iCs/>
-        </w:rPr>
-        <w:t xml:space="preserve"> Results from </w:t>
-      </w:r>
-      <w:r>
-        <w:rPr>
-          <w:iCs/>
-        </w:rPr>
-        <w:t>linked</w:t>
-      </w:r>
-      <w:r>
-        <w:rPr>
-          <w:iCs/>
-        </w:rPr>
-        <w:t xml:space="preserve"> models</w:t>
-      </w:r>
-      <w:r>
-        <w:t xml:space="preserve"> improved our understanding of the roles various</w:t>
-      </w:r>
-      <w:r>
-        <w:t xml:space="preserve"> </w:t>
-      </w:r>
-      <w:r>
+        <w:lastRenderedPageBreak/>
         <w:t>population processes</w:t>
       </w:r>
       <w:r>
@@ -6461,21 +6478,6 @@
           <w:color w:val="FF0000"/>
         </w:rPr>
         <w:t>(</w:t>
-      </w:r>
-      <w:r>
-        <w:rPr>
-          <w:b/>
-          <w:strike/>
-          <w:color w:val="FF0000"/>
-        </w:rPr>
-        <w:t>2285</w:t>
-      </w:r>
-      <w:r>
-        <w:rPr>
-          <w:b/>
-          <w:color w:val="FF0000"/>
-        </w:rPr>
-        <w:t xml:space="preserve"> </w:t>
       </w:r>
       <w:r>
         <w:rPr>
@@ -8854,7 +8856,14 @@
           <w:rFonts w:cs="Times New Roman"/>
           <w:iCs/>
         </w:rPr>
-        <w:t>Figure 1D</w:t>
+        <w:t>Figure 1</w:t>
+      </w:r>
+      <w:r>
+        <w:rPr>
+          <w:rFonts w:cs="Times New Roman"/>
+          <w:iCs/>
+        </w:rPr>
+        <w:t>d</w:t>
       </w:r>
       <w:r>
         <w:rPr>
@@ -9180,7 +9189,23 @@
           <w:rFonts w:cs="Times New Roman"/>
           <w:iCs/>
         </w:rPr>
-        <w:t xml:space="preserve"> Sensitivity values varied widely through time both within and among simulations (Figure 4). They were also greatly affected by occupancy threshold values</w:t>
+        <w:t xml:space="preserve"> Sensitivity values varied widely through time both within and among simulations (</w:t>
+      </w:r>
+      <w:bookmarkStart w:id="4" w:name="_GoBack"/>
+      <w:r>
+        <w:rPr>
+          <w:rFonts w:cs="Times New Roman"/>
+          <w:iCs/>
+        </w:rPr>
+        <w:t>Figure 4</w:t>
+      </w:r>
+      <w:bookmarkEnd w:id="4"/>
+      <w:r>
+        <w:rPr>
+          <w:rFonts w:cs="Times New Roman"/>
+          <w:iCs/>
+        </w:rPr>
+        <w:t>). They were also greatly affected by occupancy threshold values</w:t>
       </w:r>
       <w:r>
         <w:rPr>
@@ -9477,8 +9502,8 @@
           <w:iCs/>
         </w:rPr>
       </w:pPr>
-      <w:bookmarkStart w:id="4" w:name="OLE_LINK9"/>
-      <w:bookmarkStart w:id="5" w:name="OLE_LINK10"/>
+      <w:bookmarkStart w:id="5" w:name="OLE_LINK9"/>
+      <w:bookmarkStart w:id="6" w:name="OLE_LINK10"/>
       <w:r>
         <w:rPr>
           <w:i/>
@@ -9511,8 +9536,8 @@
         </w:rPr>
         <w:t xml:space="preserve"> occurrence</w:t>
       </w:r>
-      <w:bookmarkEnd w:id="4"/>
       <w:bookmarkEnd w:id="5"/>
+      <w:bookmarkEnd w:id="6"/>
       <w:r>
         <w:rPr>
           <w:rFonts w:cs="Times New Roman"/>
@@ -9856,8 +9881,6 @@
         </w:rPr>
         <w:t>258</w:t>
       </w:r>
-      <w:bookmarkStart w:id="6" w:name="_GoBack"/>
-      <w:bookmarkEnd w:id="6"/>
       <w:r>
         <w:rPr>
           <w:b/>
@@ -13518,187 +13541,6 @@
       <w:pPr>
         <w:spacing w:line="480" w:lineRule="auto"/>
         <w:rPr>
-          <w:rFonts w:cs="Times New Roman"/>
-          <w:iCs/>
-        </w:rPr>
-      </w:pPr>
-      <w:r>
-        <w:rPr>
-          <w:rFonts w:cs="Times New Roman"/>
-          <w:iCs/>
-        </w:rPr>
-        <w:tab/>
-        <w:t xml:space="preserve">Another process not include in my calculations of fecundity was seed bank dynamics. </w:t>
-      </w:r>
-      <w:r>
-        <w:rPr>
-          <w:rFonts w:cs="Times New Roman"/>
-          <w:i/>
-          <w:iCs/>
-        </w:rPr>
-        <w:t xml:space="preserve">F. </w:t>
-      </w:r>
-      <w:proofErr w:type="spellStart"/>
-      <w:r>
-        <w:rPr>
-          <w:rFonts w:cs="Times New Roman"/>
-          <w:i/>
-          <w:iCs/>
-        </w:rPr>
-        <w:t>alnus</w:t>
-      </w:r>
-      <w:proofErr w:type="spellEnd"/>
-      <w:r>
-        <w:rPr>
-          <w:rFonts w:cs="Times New Roman"/>
-          <w:i/>
-          <w:iCs/>
-        </w:rPr>
-        <w:t xml:space="preserve"> </w:t>
-      </w:r>
-      <w:r>
-        <w:rPr>
-          <w:rFonts w:cs="Times New Roman"/>
-          <w:iCs/>
-        </w:rPr>
-        <w:t xml:space="preserve">seeds remain viable for upwards of three years </w:t>
-      </w:r>
-      <w:r>
-        <w:rPr>
-          <w:rFonts w:cs="Times New Roman"/>
-          <w:iCs/>
-          <w:noProof/>
-        </w:rPr>
-        <w:t>(Godwin 1943, Granstrom 1988)</w:t>
-      </w:r>
-      <w:r>
-        <w:rPr>
-          <w:rFonts w:cs="Times New Roman"/>
-          <w:iCs/>
-        </w:rPr>
-        <w:t xml:space="preserve"> and there is some evidence for a role for a seed bank after experimental removal </w:t>
-      </w:r>
-      <w:r>
-        <w:rPr>
-          <w:rFonts w:cs="Times New Roman"/>
-          <w:iCs/>
-          <w:noProof/>
-        </w:rPr>
-        <w:t>(Frappier et al. 2004)</w:t>
-      </w:r>
-      <w:r>
-        <w:rPr>
-          <w:rFonts w:cs="Times New Roman"/>
-          <w:iCs/>
-        </w:rPr>
-        <w:t xml:space="preserve">. However others have found no evidence for a role of seed banks in the population dynamics of this species </w:t>
-      </w:r>
-      <w:r>
-        <w:rPr>
-          <w:rFonts w:cs="Times New Roman"/>
-          <w:iCs/>
-          <w:noProof/>
-        </w:rPr>
-        <w:t>(Kostel-Hughes et al. 1998, Hampe 2004)</w:t>
-      </w:r>
-      <w:r>
-        <w:rPr>
-          <w:rFonts w:cs="Times New Roman"/>
-          <w:iCs/>
-        </w:rPr>
-        <w:t xml:space="preserve">. If seed bank dynamics do play </w:t>
-      </w:r>
-      <w:r>
-        <w:rPr>
-          <w:rFonts w:cs="Times New Roman"/>
-          <w:iCs/>
-        </w:rPr>
-        <w:t>a</w:t>
-      </w:r>
-      <w:r>
-        <w:rPr>
-          <w:rFonts w:cs="Times New Roman"/>
-          <w:iCs/>
-        </w:rPr>
-        <w:t xml:space="preserve"> role in </w:t>
-      </w:r>
-      <w:r>
-        <w:rPr>
-          <w:rFonts w:cs="Times New Roman"/>
-          <w:i/>
-          <w:iCs/>
-        </w:rPr>
-        <w:t xml:space="preserve">F. </w:t>
-      </w:r>
-      <w:proofErr w:type="spellStart"/>
-      <w:r>
-        <w:rPr>
-          <w:rFonts w:cs="Times New Roman"/>
-          <w:i/>
-          <w:iCs/>
-        </w:rPr>
-        <w:t>alnus</w:t>
-      </w:r>
-      <w:proofErr w:type="spellEnd"/>
-      <w:r>
-        <w:rPr>
-          <w:rFonts w:cs="Times New Roman"/>
-          <w:i/>
-          <w:iCs/>
-        </w:rPr>
-        <w:t xml:space="preserve"> </w:t>
-      </w:r>
-      <w:r>
-        <w:rPr>
-          <w:rFonts w:cs="Times New Roman"/>
-          <w:iCs/>
-        </w:rPr>
-        <w:t xml:space="preserve">demography, I may have </w:t>
-      </w:r>
-      <w:r>
-        <w:rPr>
-          <w:rFonts w:cs="Times New Roman"/>
-          <w:iCs/>
-        </w:rPr>
-        <w:t>overestimated</w:t>
-      </w:r>
-      <w:r>
-        <w:rPr>
-          <w:rFonts w:cs="Times New Roman"/>
-          <w:iCs/>
-        </w:rPr>
-        <w:t xml:space="preserve"> fecundity by overestimating germination rates. This would suggest that simulations with moderate levels of fecundity best represent the demography of </w:t>
-      </w:r>
-      <w:r>
-        <w:rPr>
-          <w:rFonts w:cs="Times New Roman"/>
-          <w:i/>
-          <w:iCs/>
-        </w:rPr>
-        <w:t xml:space="preserve">F. </w:t>
-      </w:r>
-      <w:proofErr w:type="spellStart"/>
-      <w:r>
-        <w:rPr>
-          <w:rFonts w:cs="Times New Roman"/>
-          <w:i/>
-          <w:iCs/>
-        </w:rPr>
-        <w:t>alnus</w:t>
-      </w:r>
-      <w:proofErr w:type="spellEnd"/>
-      <w:r>
-        <w:rPr>
-          <w:rFonts w:cs="Times New Roman"/>
-          <w:iCs/>
-        </w:rPr>
-        <w:t>, which would further support the role of moderate to high LDD events, assuming that the combined sensitivity and positive predictive power metric is more informative of simulation fit. Future field studies should address the role of seed bank dynamics.</w:t>
-      </w:r>
-    </w:p>
-    <w:p>
-      <w:pPr>
-        <w:spacing w:after="0" w:line="480" w:lineRule="auto"/>
-        <w:rPr>
           <w:rFonts w:eastAsiaTheme="majorEastAsia" w:cstheme="majorBidi"/>
           <w:b/>
           <w:bCs/>
@@ -13707,7 +13549,178 @@
         </w:rPr>
       </w:pPr>
       <w:r>
-        <w:lastRenderedPageBreak/>
+        <w:rPr>
+          <w:rFonts w:cs="Times New Roman"/>
+          <w:iCs/>
+        </w:rPr>
+        <w:tab/>
+        <w:t xml:space="preserve">Another process not include in my calculations of fecundity was seed bank dynamics. </w:t>
+      </w:r>
+      <w:r>
+        <w:rPr>
+          <w:rFonts w:cs="Times New Roman"/>
+          <w:i/>
+          <w:iCs/>
+        </w:rPr>
+        <w:t xml:space="preserve">F. </w:t>
+      </w:r>
+      <w:proofErr w:type="spellStart"/>
+      <w:r>
+        <w:rPr>
+          <w:rFonts w:cs="Times New Roman"/>
+          <w:i/>
+          <w:iCs/>
+        </w:rPr>
+        <w:t>alnus</w:t>
+      </w:r>
+      <w:proofErr w:type="spellEnd"/>
+      <w:r>
+        <w:rPr>
+          <w:rFonts w:cs="Times New Roman"/>
+          <w:i/>
+          <w:iCs/>
+        </w:rPr>
+        <w:t xml:space="preserve"> </w:t>
+      </w:r>
+      <w:r>
+        <w:rPr>
+          <w:rFonts w:cs="Times New Roman"/>
+          <w:iCs/>
+        </w:rPr>
+        <w:t xml:space="preserve">seeds remain viable for upwards of three years </w:t>
+      </w:r>
+      <w:r>
+        <w:rPr>
+          <w:rFonts w:cs="Times New Roman"/>
+          <w:iCs/>
+          <w:noProof/>
+        </w:rPr>
+        <w:t>(Godwin 1943, Granstrom 1988)</w:t>
+      </w:r>
+      <w:r>
+        <w:rPr>
+          <w:rFonts w:cs="Times New Roman"/>
+          <w:iCs/>
+        </w:rPr>
+        <w:t xml:space="preserve"> and there is some evidence for a role for a seed bank after experimental removal </w:t>
+      </w:r>
+      <w:r>
+        <w:rPr>
+          <w:rFonts w:cs="Times New Roman"/>
+          <w:iCs/>
+          <w:noProof/>
+        </w:rPr>
+        <w:t>(Frappier et al. 2004)</w:t>
+      </w:r>
+      <w:r>
+        <w:rPr>
+          <w:rFonts w:cs="Times New Roman"/>
+          <w:iCs/>
+        </w:rPr>
+        <w:t xml:space="preserve">. However others have found no evidence for a role of seed banks in the population dynamics of this species </w:t>
+      </w:r>
+      <w:r>
+        <w:rPr>
+          <w:rFonts w:cs="Times New Roman"/>
+          <w:iCs/>
+          <w:noProof/>
+        </w:rPr>
+        <w:t>(Kostel-Hughes et al. 1998, Hampe 2004)</w:t>
+      </w:r>
+      <w:r>
+        <w:rPr>
+          <w:rFonts w:cs="Times New Roman"/>
+          <w:iCs/>
+        </w:rPr>
+        <w:t xml:space="preserve">. If seed bank dynamics do play </w:t>
+      </w:r>
+      <w:r>
+        <w:rPr>
+          <w:rFonts w:cs="Times New Roman"/>
+          <w:iCs/>
+        </w:rPr>
+        <w:t>a</w:t>
+      </w:r>
+      <w:r>
+        <w:rPr>
+          <w:rFonts w:cs="Times New Roman"/>
+          <w:iCs/>
+        </w:rPr>
+        <w:t xml:space="preserve"> role in </w:t>
+      </w:r>
+      <w:r>
+        <w:rPr>
+          <w:rFonts w:cs="Times New Roman"/>
+          <w:i/>
+          <w:iCs/>
+        </w:rPr>
+        <w:t xml:space="preserve">F. </w:t>
+      </w:r>
+      <w:proofErr w:type="spellStart"/>
+      <w:r>
+        <w:rPr>
+          <w:rFonts w:cs="Times New Roman"/>
+          <w:i/>
+          <w:iCs/>
+        </w:rPr>
+        <w:t>alnus</w:t>
+      </w:r>
+      <w:proofErr w:type="spellEnd"/>
+      <w:r>
+        <w:rPr>
+          <w:rFonts w:cs="Times New Roman"/>
+          <w:i/>
+          <w:iCs/>
+        </w:rPr>
+        <w:t xml:space="preserve"> </w:t>
+      </w:r>
+      <w:r>
+        <w:rPr>
+          <w:rFonts w:cs="Times New Roman"/>
+          <w:iCs/>
+        </w:rPr>
+        <w:t xml:space="preserve">demography, I may have </w:t>
+      </w:r>
+      <w:r>
+        <w:rPr>
+          <w:rFonts w:cs="Times New Roman"/>
+          <w:iCs/>
+        </w:rPr>
+        <w:t>overestimated</w:t>
+      </w:r>
+      <w:r>
+        <w:rPr>
+          <w:rFonts w:cs="Times New Roman"/>
+          <w:iCs/>
+        </w:rPr>
+        <w:t xml:space="preserve"> fecundity by overestimating germination rates. This would suggest that simulations with moderate levels of fecundity best represent the demography of </w:t>
+      </w:r>
+      <w:r>
+        <w:rPr>
+          <w:rFonts w:cs="Times New Roman"/>
+          <w:i/>
+          <w:iCs/>
+        </w:rPr>
+        <w:t xml:space="preserve">F. </w:t>
+      </w:r>
+      <w:proofErr w:type="spellStart"/>
+      <w:r>
+        <w:rPr>
+          <w:rFonts w:cs="Times New Roman"/>
+          <w:i/>
+          <w:iCs/>
+        </w:rPr>
+        <w:t>alnus</w:t>
+      </w:r>
+      <w:proofErr w:type="spellEnd"/>
+      <w:r>
+        <w:rPr>
+          <w:rFonts w:cs="Times New Roman"/>
+          <w:iCs/>
+        </w:rPr>
+        <w:t>, which would further support the role of moderate to high LDD events, assuming that the combined sensitivity and positive predictive power metric is more informative of simulation fit. Future field studies should address the role of seed bank dynamics.</w:t>
+      </w:r>
+      <w:r>
         <w:br w:type="page"/>
       </w:r>
     </w:p>
@@ -18468,7 +18481,7 @@
                         <a:effectLst/>
                         <a:extLst>
                           <a:ext uri="{C572A759-6A51-4108-AA02-DFA0A04FC94B}">
-                            <ma14:wrappingTextBoxFlag xmlns:ma14="http://schemas.microsoft.com/office/mac/drawingml/2011/main" xmlns:w="http://schemas.openxmlformats.org/wordprocessingml/2006/main" xmlns:w10="urn:schemas-microsoft-com:office:word" xmlns:v="urn:schemas-microsoft-com:vml" xmlns:o="urn:schemas-microsoft-com:office:office" xmlns:mv="urn:schemas-microsoft-com:mac:vml" xmlns:mo="http://schemas.microsoft.com/office/mac/office/2008/main" xmlns=""/>
+                            <ma14:wrappingTextBoxFlag xmlns="" xmlns:mo="http://schemas.microsoft.com/office/mac/office/2008/main" xmlns:mv="urn:schemas-microsoft-com:mac:vml" xmlns:o="urn:schemas-microsoft-com:office:office" xmlns:v="urn:schemas-microsoft-com:vml" xmlns:w10="urn:schemas-microsoft-com:office:word" xmlns:w="http://schemas.openxmlformats.org/wordprocessingml/2006/main" xmlns:ma14="http://schemas.microsoft.com/office/mac/drawingml/2011/main"/>
                           </a:ext>
                         </a:extLst>
                       </wps:spPr>
@@ -18590,7 +18603,7 @@
                         <a:effectLst/>
                         <a:extLst>
                           <a:ext uri="{C572A759-6A51-4108-AA02-DFA0A04FC94B}">
-                            <ma14:wrappingTextBoxFlag xmlns:ma14="http://schemas.microsoft.com/office/mac/drawingml/2011/main" xmlns:w="http://schemas.openxmlformats.org/wordprocessingml/2006/main" xmlns:w10="urn:schemas-microsoft-com:office:word" xmlns:v="urn:schemas-microsoft-com:vml" xmlns:o="urn:schemas-microsoft-com:office:office" xmlns:mv="urn:schemas-microsoft-com:mac:vml" xmlns:mo="http://schemas.microsoft.com/office/mac/office/2008/main" xmlns=""/>
+                            <ma14:wrappingTextBoxFlag xmlns="" xmlns:mo="http://schemas.microsoft.com/office/mac/office/2008/main" xmlns:mv="urn:schemas-microsoft-com:mac:vml" xmlns:o="urn:schemas-microsoft-com:office:office" xmlns:v="urn:schemas-microsoft-com:vml" xmlns:w10="urn:schemas-microsoft-com:office:word" xmlns:w="http://schemas.openxmlformats.org/wordprocessingml/2006/main" xmlns:ma14="http://schemas.microsoft.com/office/mac/drawingml/2011/main"/>
                           </a:ext>
                         </a:extLst>
                       </wps:spPr>
@@ -18708,7 +18721,7 @@
                         <a:effectLst/>
                         <a:extLst>
                           <a:ext uri="{C572A759-6A51-4108-AA02-DFA0A04FC94B}">
-                            <ma14:wrappingTextBoxFlag xmlns:ma14="http://schemas.microsoft.com/office/mac/drawingml/2011/main" xmlns:w="http://schemas.openxmlformats.org/wordprocessingml/2006/main" xmlns:w10="urn:schemas-microsoft-com:office:word" xmlns:v="urn:schemas-microsoft-com:vml" xmlns:o="urn:schemas-microsoft-com:office:office" xmlns:mv="urn:schemas-microsoft-com:mac:vml" xmlns:mo="http://schemas.microsoft.com/office/mac/office/2008/main" xmlns=""/>
+                            <ma14:wrappingTextBoxFlag xmlns="" xmlns:mo="http://schemas.microsoft.com/office/mac/office/2008/main" xmlns:mv="urn:schemas-microsoft-com:mac:vml" xmlns:o="urn:schemas-microsoft-com:office:office" xmlns:v="urn:schemas-microsoft-com:vml" xmlns:w10="urn:schemas-microsoft-com:office:word" xmlns:w="http://schemas.openxmlformats.org/wordprocessingml/2006/main" xmlns:ma14="http://schemas.microsoft.com/office/mac/drawingml/2011/main"/>
                           </a:ext>
                         </a:extLst>
                       </wps:spPr>
@@ -18934,7 +18947,7 @@
                         <a:effectLst/>
                         <a:extLst>
                           <a:ext uri="{C572A759-6A51-4108-AA02-DFA0A04FC94B}">
-                            <ma14:wrappingTextBoxFlag xmlns:ma14="http://schemas.microsoft.com/office/mac/drawingml/2011/main" xmlns:w="http://schemas.openxmlformats.org/wordprocessingml/2006/main" xmlns:w10="urn:schemas-microsoft-com:office:word" xmlns:v="urn:schemas-microsoft-com:vml" xmlns:o="urn:schemas-microsoft-com:office:office" xmlns:mv="urn:schemas-microsoft-com:mac:vml" xmlns:mo="http://schemas.microsoft.com/office/mac/office/2008/main" xmlns=""/>
+                            <ma14:wrappingTextBoxFlag xmlns="" xmlns:mo="http://schemas.microsoft.com/office/mac/office/2008/main" xmlns:mv="urn:schemas-microsoft-com:mac:vml" xmlns:o="urn:schemas-microsoft-com:office:office" xmlns:v="urn:schemas-microsoft-com:vml" xmlns:w10="urn:schemas-microsoft-com:office:word" xmlns:w="http://schemas.openxmlformats.org/wordprocessingml/2006/main" xmlns:ma14="http://schemas.microsoft.com/office/mac/drawingml/2011/main"/>
                           </a:ext>
                         </a:extLst>
                       </wps:spPr>
@@ -19245,12 +19258,20 @@
       </w:pPr>
     </w:p>
     <w:p>
+      <w:commentRangeStart w:id="9"/>
       <w:r>
         <w:rPr>
           <w:b/>
         </w:rPr>
         <w:lastRenderedPageBreak/>
         <w:t>Figure 3</w:t>
+      </w:r>
+      <w:commentRangeEnd w:id="9"/>
+      <w:r>
+        <w:rPr>
+          <w:rStyle w:val="CommentReference"/>
+        </w:rPr>
+        <w:commentReference w:id="9"/>
       </w:r>
       <w:r>
         <w:rPr>
@@ -19286,366 +19307,6 @@
                 <pic:pic xmlns:pic="http://schemas.openxmlformats.org/drawingml/2006/picture">
                   <pic:nvPicPr>
                     <pic:cNvPr id="0" name="Hist_Dens_Sim_Sens_gt_05.pdf"/>
-                    <pic:cNvPicPr/>
-                  </pic:nvPicPr>
-                  <pic:blipFill>
-                    <a:blip r:embed="rId13">
-                      <a:extLst>
-                        <a:ext uri="{28A0092B-C50C-407E-A947-70E740481C1C}">
-                          <a14:useLocalDpi xmlns:a14="http://schemas.microsoft.com/office/drawing/2010/main" val="0"/>
-                        </a:ext>
-                      </a:extLst>
-                    </a:blip>
-                    <a:stretch>
-                      <a:fillRect/>
-                    </a:stretch>
-                  </pic:blipFill>
-                  <pic:spPr>
-                    <a:xfrm>
-                      <a:off x="0" y="0"/>
-                      <a:ext cx="5943600" cy="5943600"/>
-                    </a:xfrm>
-                    <a:prstGeom prst="rect">
-                      <a:avLst/>
-                    </a:prstGeom>
-                  </pic:spPr>
-                </pic:pic>
-              </a:graphicData>
-            </a:graphic>
-          </wp:inline>
-        </w:drawing>
-      </w:r>
-    </w:p>
-    <w:p>
-      <w:pPr>
-        <w:rPr>
-          <w:b/>
-        </w:rPr>
-      </w:pPr>
-      <w:r>
-        <w:rPr>
-          <w:b/>
-        </w:rPr>
-        <w:br w:type="page"/>
-      </w:r>
-    </w:p>
-    <w:p>
-      <w:r>
-        <w:rPr>
-          <w:b/>
-        </w:rPr>
-        <w:lastRenderedPageBreak/>
-        <w:t xml:space="preserve">Figure </w:t>
-      </w:r>
-      <w:r>
-        <w:rPr>
-          <w:b/>
-        </w:rPr>
-        <w:t>4.</w:t>
-      </w:r>
-      <w:r>
-        <w:t xml:space="preserve"> Sensitivity of simulation models as calculated in 1925, 1950, 1975, and 2000. </w:t>
-      </w:r>
-      <w:bookmarkStart w:id="9" w:name="OLE_LINK3"/>
-      <w:bookmarkStart w:id="10" w:name="OLE_LINK4"/>
-      <w:r>
-        <w:t xml:space="preserve">Simulations plotted here were those using plot effective density dependence, land-use change, and long-distance dispersal weighted by human population density. </w:t>
-      </w:r>
-      <w:bookmarkEnd w:id="9"/>
-      <w:bookmarkEnd w:id="10"/>
-      <w:r>
-        <w:t xml:space="preserve">The sensitivity of each model with respect to historical occurrence records was calculated for each year of the simulation (1911 to 2010). A sensitivity value of 1 indicates that the simulation predicted occurrences in all populations where </w:t>
-      </w:r>
-      <w:r>
-        <w:rPr>
-          <w:rFonts w:cs="Times New Roman"/>
-          <w:i/>
-          <w:iCs/>
-        </w:rPr>
-        <w:t xml:space="preserve">F. </w:t>
-      </w:r>
-      <w:proofErr w:type="spellStart"/>
-      <w:r>
-        <w:rPr>
-          <w:rFonts w:cs="Times New Roman"/>
-          <w:i/>
-          <w:iCs/>
-        </w:rPr>
-        <w:t>alnus</w:t>
-      </w:r>
-      <w:proofErr w:type="spellEnd"/>
-      <w:r>
-        <w:rPr>
-          <w:rFonts w:cs="Times New Roman"/>
-          <w:iCs/>
-        </w:rPr>
-        <w:t xml:space="preserve"> was observed in that year or prior. </w:t>
-      </w:r>
-      <w:r>
-        <w:t xml:space="preserve">Results from three different occupancy thresholds are represented by three different colors. </w:t>
-      </w:r>
-    </w:p>
-    <w:p>
-      <w:r>
-        <w:rPr>
-          <w:b/>
-          <w:noProof/>
-        </w:rPr>
-        <w:drawing>
-          <wp:inline distT="0" distB="0" distL="0" distR="0" wp14:anchorId="6FD72CEA" wp14:editId="7D291057">
-            <wp:extent cx="5943600" cy="5943600"/>
-            <wp:effectExtent l="0" t="0" r="0" b="0"/>
-            <wp:docPr id="3" name="Picture 3"/>
-            <wp:cNvGraphicFramePr>
-              <a:graphicFrameLocks xmlns:a="http://schemas.openxmlformats.org/drawingml/2006/main" noChangeAspect="1"/>
-            </wp:cNvGraphicFramePr>
-            <a:graphic xmlns:a="http://schemas.openxmlformats.org/drawingml/2006/main">
-              <a:graphicData uri="http://schemas.openxmlformats.org/drawingml/2006/picture">
-                <pic:pic xmlns:pic="http://schemas.openxmlformats.org/drawingml/2006/picture">
-                  <pic:nvPicPr>
-                    <pic:cNvPr id="0" name="Sensitivity_All_Models.pdf"/>
-                    <pic:cNvPicPr/>
-                  </pic:nvPicPr>
-                  <pic:blipFill>
-                    <a:blip r:embed="rId14">
-                      <a:extLst>
-                        <a:ext uri="{28A0092B-C50C-407E-A947-70E740481C1C}">
-                          <a14:useLocalDpi xmlns:a14="http://schemas.microsoft.com/office/drawing/2010/main" val="0"/>
-                        </a:ext>
-                      </a:extLst>
-                    </a:blip>
-                    <a:stretch>
-                      <a:fillRect/>
-                    </a:stretch>
-                  </pic:blipFill>
-                  <pic:spPr>
-                    <a:xfrm>
-                      <a:off x="0" y="0"/>
-                      <a:ext cx="5943600" cy="5943600"/>
-                    </a:xfrm>
-                    <a:prstGeom prst="rect">
-                      <a:avLst/>
-                    </a:prstGeom>
-                  </pic:spPr>
-                </pic:pic>
-              </a:graphicData>
-            </a:graphic>
-          </wp:inline>
-        </w:drawing>
-      </w:r>
-      <w:r>
-        <w:rPr>
-          <w:b/>
-          <w:u w:val="single"/>
-        </w:rPr>
-        <w:br w:type="page"/>
-      </w:r>
-      <w:r>
-        <w:rPr>
-          <w:b/>
-        </w:rPr>
-        <w:lastRenderedPageBreak/>
-        <w:t>Figure 5.</w:t>
-      </w:r>
-      <w:r>
-        <w:t xml:space="preserve"> Number of patches classified as occupied in 1925, 1950, 1975, and 2000. The total number of patches that could be potentially occupied was limited to those patches in which </w:t>
-      </w:r>
-      <w:r>
-        <w:rPr>
-          <w:rFonts w:cs="Times New Roman"/>
-          <w:i/>
-          <w:iCs/>
-        </w:rPr>
-        <w:t xml:space="preserve">F. </w:t>
-      </w:r>
-      <w:proofErr w:type="spellStart"/>
-      <w:r>
-        <w:rPr>
-          <w:rFonts w:cs="Times New Roman"/>
-          <w:i/>
-          <w:iCs/>
-        </w:rPr>
-        <w:t>alnus</w:t>
-      </w:r>
-      <w:proofErr w:type="spellEnd"/>
-      <w:r>
-        <w:rPr>
-          <w:rFonts w:cs="Times New Roman"/>
-          <w:i/>
-          <w:iCs/>
-        </w:rPr>
-        <w:t xml:space="preserve"> </w:t>
-      </w:r>
-      <w:r>
-        <w:rPr>
-          <w:rFonts w:cs="Times New Roman"/>
-          <w:iCs/>
-        </w:rPr>
-        <w:t>or an associated species were observed in historically (total patches = 974).</w:t>
-      </w:r>
-      <w:r>
-        <w:t xml:space="preserve"> Simulations plotted here were those using plot effective density dependence, land-use change, and random long-distance dispersal weighted by human population density. </w:t>
-      </w:r>
-      <w:bookmarkStart w:id="11" w:name="OLE_LINK5"/>
-      <w:bookmarkStart w:id="12" w:name="OLE_LINK6"/>
-      <w:r>
-        <w:t xml:space="preserve">Results from three different occupancy thresholds are represented by three different colors. </w:t>
-      </w:r>
-      <w:bookmarkEnd w:id="11"/>
-      <w:bookmarkEnd w:id="12"/>
-      <w:r>
-        <w:t xml:space="preserve">The total number of patches that were occupied by </w:t>
-      </w:r>
-      <w:r>
-        <w:rPr>
-          <w:rFonts w:cs="Times New Roman"/>
-          <w:i/>
-          <w:iCs/>
-        </w:rPr>
-        <w:t xml:space="preserve">F. </w:t>
-      </w:r>
-      <w:proofErr w:type="spellStart"/>
-      <w:r>
-        <w:rPr>
-          <w:rFonts w:cs="Times New Roman"/>
-          <w:i/>
-          <w:iCs/>
-        </w:rPr>
-        <w:t>alnus</w:t>
-      </w:r>
-      <w:proofErr w:type="spellEnd"/>
-      <w:r>
-        <w:rPr>
-          <w:rFonts w:cs="Times New Roman"/>
-          <w:i/>
-          <w:iCs/>
-        </w:rPr>
-        <w:t xml:space="preserve"> </w:t>
-      </w:r>
-      <w:r>
-        <w:rPr>
-          <w:rFonts w:cs="Times New Roman"/>
-          <w:iCs/>
-        </w:rPr>
-        <w:t>based on collected occurrence records were: 1925 – 20, 1950 – 58, 1975 – 143, and 2000 – 267.</w:t>
-      </w:r>
-    </w:p>
-    <w:p>
-      <w:pPr>
-        <w:rPr>
-          <w:b/>
-          <w:u w:val="single"/>
-        </w:rPr>
-      </w:pPr>
-      <w:r>
-        <w:rPr>
-          <w:b/>
-          <w:noProof/>
-        </w:rPr>
-        <w:drawing>
-          <wp:inline distT="0" distB="0" distL="0" distR="0" wp14:anchorId="1B28BD44" wp14:editId="5D751B24">
-            <wp:extent cx="5943600" cy="5943600"/>
-            <wp:effectExtent l="0" t="0" r="0" b="0"/>
-            <wp:docPr id="9" name="Picture 9"/>
-            <wp:cNvGraphicFramePr>
-              <a:graphicFrameLocks xmlns:a="http://schemas.openxmlformats.org/drawingml/2006/main" noChangeAspect="1"/>
-            </wp:cNvGraphicFramePr>
-            <a:graphic xmlns:a="http://schemas.openxmlformats.org/drawingml/2006/main">
-              <a:graphicData uri="http://schemas.openxmlformats.org/drawingml/2006/picture">
-                <pic:pic xmlns:pic="http://schemas.openxmlformats.org/drawingml/2006/picture">
-                  <pic:nvPicPr>
-                    <pic:cNvPr id="0" name="Occupancy_DensEff_PopD_BoxPlot.pdf"/>
-                    <pic:cNvPicPr/>
-                  </pic:nvPicPr>
-                  <pic:blipFill>
-                    <a:blip r:embed="rId15">
-                      <a:extLst>
-                        <a:ext uri="{28A0092B-C50C-407E-A947-70E740481C1C}">
-                          <a14:useLocalDpi xmlns:a14="http://schemas.microsoft.com/office/drawing/2010/main" val="0"/>
-                        </a:ext>
-                      </a:extLst>
-                    </a:blip>
-                    <a:stretch>
-                      <a:fillRect/>
-                    </a:stretch>
-                  </pic:blipFill>
-                  <pic:spPr>
-                    <a:xfrm>
-                      <a:off x="0" y="0"/>
-                      <a:ext cx="5943600" cy="5943600"/>
-                    </a:xfrm>
-                    <a:prstGeom prst="rect">
-                      <a:avLst/>
-                    </a:prstGeom>
-                  </pic:spPr>
-                </pic:pic>
-              </a:graphicData>
-            </a:graphic>
-          </wp:inline>
-        </w:drawing>
-      </w:r>
-      <w:r>
-        <w:rPr>
-          <w:b/>
-          <w:u w:val="single"/>
-        </w:rPr>
-        <w:br w:type="page"/>
-      </w:r>
-    </w:p>
-    <w:p>
-      <w:pPr>
-        <w:spacing w:after="0"/>
-      </w:pPr>
-      <w:r>
-        <w:rPr>
-          <w:b/>
-        </w:rPr>
-        <w:lastRenderedPageBreak/>
-        <w:t>Figure 6</w:t>
-      </w:r>
-      <w:r>
-        <w:rPr>
-          <w:b/>
-        </w:rPr>
-        <w:t xml:space="preserve">. </w:t>
-      </w:r>
-      <w:r>
-        <w:t>Sensitivity versus positive predictive power for simulations using plot effective density dependence, land-use change, and long-distance dispersal weighted by human population density. Model fit measures were calculated based on an occupancy threshold of 1000 individuals. Loss function for cumulative occupied area values are presented in four ranges, each represented by a different symbol. Simulations classified as having a combined sensitivity and positive predictive power metric value of 1 (90 of 500 simulations) are within the region labeled as such.</w:t>
-      </w:r>
-    </w:p>
-    <w:p>
-      <w:pPr>
-        <w:spacing w:after="0"/>
-        <w:rPr>
-          <w:b/>
-        </w:rPr>
-      </w:pPr>
-    </w:p>
-    <w:p>
-      <w:pPr>
-        <w:spacing w:after="0"/>
-        <w:rPr>
-          <w:b/>
-        </w:rPr>
-      </w:pPr>
-      <w:r>
-        <w:rPr>
-          <w:b/>
-          <w:noProof/>
-        </w:rPr>
-        <w:drawing>
-          <wp:inline distT="0" distB="0" distL="0" distR="0" wp14:anchorId="3AF179C8" wp14:editId="5B8532BB">
-            <wp:extent cx="5943600" cy="5943600"/>
-            <wp:effectExtent l="0" t="0" r="0" b="0"/>
-            <wp:docPr id="1" name="Picture 1"/>
-            <wp:cNvGraphicFramePr>
-              <a:graphicFrameLocks xmlns:a="http://schemas.openxmlformats.org/drawingml/2006/main" noChangeAspect="1"/>
-            </wp:cNvGraphicFramePr>
-            <a:graphic xmlns:a="http://schemas.openxmlformats.org/drawingml/2006/main">
-              <a:graphicData uri="http://schemas.openxmlformats.org/drawingml/2006/picture">
-                <pic:pic xmlns:pic="http://schemas.openxmlformats.org/drawingml/2006/picture">
-                  <pic:nvPicPr>
-                    <pic:cNvPr id="0" name="Sensitivity_vs_PPP_popd_1k.pdf"/>
                     <pic:cNvPicPr/>
                   </pic:nvPicPr>
                   <pic:blipFill>
@@ -19675,92 +19336,101 @@
           </wp:inline>
         </w:drawing>
       </w:r>
-      <w:r>
-        <w:rPr>
-          <w:b/>
-        </w:rPr>
-        <w:br w:type="page"/>
-      </w:r>
-    </w:p>
-    <w:p>
-      <w:r>
-        <w:rPr>
-          <w:b/>
-        </w:rPr>
-        <w:lastRenderedPageBreak/>
-        <w:t>Figure 7</w:t>
-      </w:r>
-      <w:r>
-        <w:rPr>
-          <w:b/>
-        </w:rPr>
-        <w:t xml:space="preserve">. </w:t>
-      </w:r>
-      <w:r>
-        <w:t>C</w:t>
-      </w:r>
-      <w:r>
-        <w:t xml:space="preserve">umulative </w:t>
-      </w:r>
-      <w:r>
-        <w:t>occupied area (</w:t>
-      </w:r>
-      <w:r>
-        <w:t xml:space="preserve">measured as the number of 20 x 20 km patches classified as occupied) curves </w:t>
-      </w:r>
-      <w:r>
-        <w:t>for all</w:t>
-      </w:r>
-      <w:r>
-        <w:t xml:space="preserve"> simulation models. Simulations </w:t>
-      </w:r>
-      <w:r>
-        <w:t>presented</w:t>
-      </w:r>
-      <w:r>
-        <w:t xml:space="preserve"> here are those using plot effective density dependence, land-use change, and long-distance dispersal weighted by human population density. Black line represents cumulative </w:t>
-      </w:r>
-      <w:r>
-        <w:t xml:space="preserve">occupied area for </w:t>
-      </w:r>
-      <w:r>
-        <w:rPr>
-          <w:rFonts w:eastAsiaTheme="minorEastAsia" w:cs="Times New Roman"/>
-          <w:i/>
-          <w:iCs/>
-        </w:rPr>
-        <w:t xml:space="preserve">F. </w:t>
-      </w:r>
-      <w:proofErr w:type="spellStart"/>
-      <w:r>
-        <w:rPr>
-          <w:rFonts w:eastAsiaTheme="minorEastAsia" w:cs="Times New Roman"/>
-          <w:i/>
-          <w:iCs/>
-        </w:rPr>
-        <w:t>alnus</w:t>
-      </w:r>
-      <w:proofErr w:type="spellEnd"/>
-      <w:r>
-        <w:t xml:space="preserve"> based on historical occurrence records. Results from three different occupancy thresholds are represented by three different colors.</w:t>
-      </w:r>
     </w:p>
     <w:p>
       <w:pPr>
         <w:rPr>
-          <w:rFonts w:ascii="Times" w:eastAsiaTheme="minorEastAsia" w:hAnsi="Times" w:cs="Times New Roman"/>
+          <w:b/>
         </w:rPr>
       </w:pPr>
       <w:r>
         <w:rPr>
-          <w:rFonts w:ascii="Times" w:eastAsiaTheme="minorEastAsia" w:hAnsi="Times" w:cs="Times New Roman"/>
+          <w:b/>
+        </w:rPr>
+        <w:br w:type="page"/>
+      </w:r>
+    </w:p>
+    <w:p>
+      <w:commentRangeStart w:id="10"/>
+      <w:r>
+        <w:rPr>
+          <w:b/>
+        </w:rPr>
+        <w:lastRenderedPageBreak/>
+        <w:t xml:space="preserve">Figure </w:t>
+      </w:r>
+      <w:r>
+        <w:rPr>
+          <w:b/>
+        </w:rPr>
+        <w:t>4</w:t>
+      </w:r>
+      <w:commentRangeEnd w:id="10"/>
+      <w:r>
+        <w:rPr>
+          <w:rStyle w:val="CommentReference"/>
+        </w:rPr>
+        <w:commentReference w:id="10"/>
+      </w:r>
+      <w:r>
+        <w:rPr>
+          <w:b/>
+        </w:rPr>
+        <w:t>.</w:t>
+      </w:r>
+      <w:r>
+        <w:t xml:space="preserve"> Sensitivity of simulation models as calculated in 1925, 1950, 1975, and 2000. </w:t>
+      </w:r>
+      <w:bookmarkStart w:id="11" w:name="OLE_LINK3"/>
+      <w:bookmarkStart w:id="12" w:name="OLE_LINK4"/>
+      <w:r>
+        <w:t xml:space="preserve">Simulations plotted here were those using plot effective density dependence, land-use change, and long-distance dispersal weighted by human population density. </w:t>
+      </w:r>
+      <w:bookmarkEnd w:id="11"/>
+      <w:bookmarkEnd w:id="12"/>
+      <w:r>
+        <w:t xml:space="preserve">The sensitivity of each model with respect to historical occurrence records was calculated for each year of the simulation (1911 to 2010). A sensitivity value of 1 indicates that the simulation predicted occurrences in all populations where </w:t>
+      </w:r>
+      <w:r>
+        <w:rPr>
+          <w:rFonts w:cs="Times New Roman"/>
+          <w:i/>
+          <w:iCs/>
+        </w:rPr>
+        <w:t xml:space="preserve">F. </w:t>
+      </w:r>
+      <w:proofErr w:type="spellStart"/>
+      <w:r>
+        <w:rPr>
+          <w:rFonts w:cs="Times New Roman"/>
+          <w:i/>
+          <w:iCs/>
+        </w:rPr>
+        <w:t>alnus</w:t>
+      </w:r>
+      <w:proofErr w:type="spellEnd"/>
+      <w:r>
+        <w:rPr>
+          <w:rFonts w:cs="Times New Roman"/>
+          <w:iCs/>
+        </w:rPr>
+        <w:t xml:space="preserve"> was observed in that year or prior. </w:t>
+      </w:r>
+      <w:r>
+        <w:t xml:space="preserve">Results from three different occupancy thresholds are represented by three different colors. </w:t>
+      </w:r>
+    </w:p>
+    <w:p>
+      <w:r>
+        <w:rPr>
+          <w:b/>
           <w:noProof/>
         </w:rPr>
         <w:drawing>
-          <wp:inline distT="0" distB="0" distL="0" distR="0" wp14:anchorId="14047177" wp14:editId="28AF0F4C">
+          <wp:inline distT="0" distB="0" distL="0" distR="0" wp14:anchorId="6FD72CEA" wp14:editId="7D291057">
             <wp:extent cx="5943600" cy="5943600"/>
             <wp:effectExtent l="0" t="0" r="0" b="0"/>
-            <wp:docPr id="4" name="Picture 4"/>
+            <wp:docPr id="3" name="Picture 3"/>
             <wp:cNvGraphicFramePr>
               <a:graphicFrameLocks xmlns:a="http://schemas.openxmlformats.org/drawingml/2006/main" noChangeAspect="1"/>
             </wp:cNvGraphicFramePr>
@@ -19768,7 +19438,7 @@
               <a:graphicData uri="http://schemas.openxmlformats.org/drawingml/2006/picture">
                 <pic:pic xmlns:pic="http://schemas.openxmlformats.org/drawingml/2006/picture">
                   <pic:nvPicPr>
-                    <pic:cNvPr id="0" name="Cumulative_AOO_DensEff_PopD_allsims.jpg"/>
+                    <pic:cNvPr id="0" name="Sensitivity_All_Models.pdf"/>
                     <pic:cNvPicPr/>
                   </pic:nvPicPr>
                   <pic:blipFill>
@@ -19800,92 +19470,118 @@
       </w:r>
       <w:r>
         <w:rPr>
-          <w:rFonts w:ascii="Times" w:eastAsiaTheme="minorEastAsia" w:hAnsi="Times" w:cs="Times New Roman"/>
+          <w:b/>
+          <w:u w:val="single"/>
         </w:rPr>
         <w:br w:type="page"/>
+      </w:r>
+      <w:r>
+        <w:rPr>
+          <w:b/>
+        </w:rPr>
+        <w:lastRenderedPageBreak/>
+        <w:t>Figure 5.</w:t>
+      </w:r>
+      <w:r>
+        <w:t xml:space="preserve"> Number of patches classified as occupied in 1925, 1950, 1975, and 2000. The total number of patches that could be potentially occupied was limited to those patches in which </w:t>
+      </w:r>
+      <w:r>
+        <w:rPr>
+          <w:rFonts w:cs="Times New Roman"/>
+          <w:i/>
+          <w:iCs/>
+        </w:rPr>
+        <w:t xml:space="preserve">F. </w:t>
+      </w:r>
+      <w:proofErr w:type="spellStart"/>
+      <w:r>
+        <w:rPr>
+          <w:rFonts w:cs="Times New Roman"/>
+          <w:i/>
+          <w:iCs/>
+        </w:rPr>
+        <w:t>alnus</w:t>
+      </w:r>
+      <w:proofErr w:type="spellEnd"/>
+      <w:r>
+        <w:rPr>
+          <w:rFonts w:cs="Times New Roman"/>
+          <w:i/>
+          <w:iCs/>
+        </w:rPr>
+        <w:t xml:space="preserve"> </w:t>
+      </w:r>
+      <w:r>
+        <w:rPr>
+          <w:rFonts w:cs="Times New Roman"/>
+          <w:iCs/>
+        </w:rPr>
+        <w:t>or an associated species were observed in historically (total patches = 974).</w:t>
+      </w:r>
+      <w:r>
+        <w:t xml:space="preserve"> Simulations plotted here were those using plot effective density dependence, land-use change, and random long-distance dispersal weighted by human population density. </w:t>
+      </w:r>
+      <w:bookmarkStart w:id="13" w:name="OLE_LINK5"/>
+      <w:bookmarkStart w:id="14" w:name="OLE_LINK6"/>
+      <w:r>
+        <w:t xml:space="preserve">Results from three different occupancy thresholds are represented by three different colors. </w:t>
+      </w:r>
+      <w:bookmarkEnd w:id="13"/>
+      <w:bookmarkEnd w:id="14"/>
+      <w:r>
+        <w:t xml:space="preserve">The total number of patches that were occupied by </w:t>
+      </w:r>
+      <w:r>
+        <w:rPr>
+          <w:rFonts w:cs="Times New Roman"/>
+          <w:i/>
+          <w:iCs/>
+        </w:rPr>
+        <w:t xml:space="preserve">F. </w:t>
+      </w:r>
+      <w:proofErr w:type="spellStart"/>
+      <w:r>
+        <w:rPr>
+          <w:rFonts w:cs="Times New Roman"/>
+          <w:i/>
+          <w:iCs/>
+        </w:rPr>
+        <w:t>alnus</w:t>
+      </w:r>
+      <w:proofErr w:type="spellEnd"/>
+      <w:r>
+        <w:rPr>
+          <w:rFonts w:cs="Times New Roman"/>
+          <w:i/>
+          <w:iCs/>
+        </w:rPr>
+        <w:t xml:space="preserve"> </w:t>
+      </w:r>
+      <w:r>
+        <w:rPr>
+          <w:rFonts w:cs="Times New Roman"/>
+          <w:iCs/>
+        </w:rPr>
+        <w:t>based on collected occurrence records were: 1925 – 20, 1950 – 58, 1975 – 143, and 2000 – 267.</w:t>
       </w:r>
     </w:p>
     <w:p>
       <w:pPr>
         <w:rPr>
           <w:b/>
+          <w:u w:val="single"/>
         </w:rPr>
       </w:pPr>
       <w:r>
         <w:rPr>
           <w:b/>
-        </w:rPr>
-        <w:lastRenderedPageBreak/>
-        <w:t>Figure 12</w:t>
-      </w:r>
-      <w:r>
-        <w:rPr>
-          <w:b/>
-        </w:rPr>
-        <w:t xml:space="preserve">. </w:t>
-      </w:r>
-      <w:r>
-        <w:t xml:space="preserve">Response curves of predictor variables versus </w:t>
-      </w:r>
-      <w:r>
-        <w:t>combined</w:t>
-      </w:r>
-      <w:r>
-        <w:t xml:space="preserve"> sensitivity </w:t>
-      </w:r>
-      <w:r>
-        <w:t>and</w:t>
-      </w:r>
-      <w:r>
-        <w:t xml:space="preserve"> positive predictive power</w:t>
-      </w:r>
-      <w:r>
-        <w:t xml:space="preserve"> metric </w:t>
-      </w:r>
-      <w:r>
-        <w:t xml:space="preserve">from BRT analysis. </w:t>
-      </w:r>
-      <w:r>
-        <w:t>Each p</w:t>
-      </w:r>
-      <w:r>
-        <w:t xml:space="preserve">arameter relative influence value </w:t>
-      </w:r>
-      <w:r>
-        <w:t xml:space="preserve">is </w:t>
-      </w:r>
-      <w:r>
-        <w:t>in p</w:t>
-      </w:r>
-      <w:r>
-        <w:t xml:space="preserve">arentheses after </w:t>
-      </w:r>
-      <w:r>
-        <w:t xml:space="preserve">the </w:t>
-      </w:r>
-      <w:r>
-        <w:t>parameter name</w:t>
-      </w:r>
-      <w:r>
-        <w:t>. Higher</w:t>
-      </w:r>
-      <w:r>
-        <w:t xml:space="preserve"> logit(p)</w:t>
-      </w:r>
-      <w:r>
-        <w:t xml:space="preserve"> values indicate better fit.</w:t>
-      </w:r>
-    </w:p>
-    <w:p>
-      <w:r>
-        <w:rPr>
           <w:noProof/>
         </w:rPr>
         <w:drawing>
-          <wp:inline distT="0" distB="0" distL="0" distR="0" wp14:anchorId="70A80F70" wp14:editId="5075F627">
+          <wp:inline distT="0" distB="0" distL="0" distR="0" wp14:anchorId="1B28BD44" wp14:editId="5D751B24">
             <wp:extent cx="5943600" cy="5943600"/>
             <wp:effectExtent l="0" t="0" r="0" b="0"/>
-            <wp:docPr id="6" name="Picture 6"/>
+            <wp:docPr id="9" name="Picture 9"/>
             <wp:cNvGraphicFramePr>
               <a:graphicFrameLocks xmlns:a="http://schemas.openxmlformats.org/drawingml/2006/main" noChangeAspect="1"/>
             </wp:cNvGraphicFramePr>
@@ -19893,7 +19589,7 @@
               <a:graphicData uri="http://schemas.openxmlformats.org/drawingml/2006/picture">
                 <pic:pic xmlns:pic="http://schemas.openxmlformats.org/drawingml/2006/picture">
                   <pic:nvPicPr>
-                    <pic:cNvPr id="0" name="BRT_Response_Curves.pdf"/>
+                    <pic:cNvPr id="0" name="Occupancy_DensEff_PopD_BoxPlot.pdf"/>
                     <pic:cNvPicPr/>
                   </pic:nvPicPr>
                   <pic:blipFill>
@@ -19923,6 +19619,345 @@
           </wp:inline>
         </w:drawing>
       </w:r>
+      <w:r>
+        <w:rPr>
+          <w:b/>
+          <w:u w:val="single"/>
+        </w:rPr>
+        <w:br w:type="page"/>
+      </w:r>
+    </w:p>
+    <w:p>
+      <w:pPr>
+        <w:spacing w:after="0"/>
+      </w:pPr>
+      <w:r>
+        <w:rPr>
+          <w:b/>
+        </w:rPr>
+        <w:lastRenderedPageBreak/>
+        <w:t>Figure 6</w:t>
+      </w:r>
+      <w:r>
+        <w:rPr>
+          <w:b/>
+        </w:rPr>
+        <w:t xml:space="preserve">. </w:t>
+      </w:r>
+      <w:r>
+        <w:t>Sensitivity versus positive predictive power for simulations using plot effective density dependence, land-use change, and long-distance dispersal weighted by human population density. Model fit measures were calculated based on an occupancy threshold of 1000 individuals. Simulations classified as having a combined sensitivity and positive predictive power metric value of 1 (90 of 500 simulations) are within the region labeled as such.</w:t>
+      </w:r>
+    </w:p>
+    <w:p>
+      <w:pPr>
+        <w:spacing w:after="0"/>
+        <w:rPr>
+          <w:b/>
+        </w:rPr>
+      </w:pPr>
+    </w:p>
+    <w:p>
+      <w:pPr>
+        <w:spacing w:after="0"/>
+        <w:rPr>
+          <w:b/>
+        </w:rPr>
+      </w:pPr>
+      <w:r>
+        <w:rPr>
+          <w:b/>
+          <w:noProof/>
+        </w:rPr>
+        <w:drawing>
+          <wp:inline distT="0" distB="0" distL="0" distR="0" wp14:anchorId="3AF179C8" wp14:editId="5B8532BB">
+            <wp:extent cx="5943600" cy="5943600"/>
+            <wp:effectExtent l="0" t="0" r="0" b="0"/>
+            <wp:docPr id="1" name="Picture 1"/>
+            <wp:cNvGraphicFramePr>
+              <a:graphicFrameLocks xmlns:a="http://schemas.openxmlformats.org/drawingml/2006/main" noChangeAspect="1"/>
+            </wp:cNvGraphicFramePr>
+            <a:graphic xmlns:a="http://schemas.openxmlformats.org/drawingml/2006/main">
+              <a:graphicData uri="http://schemas.openxmlformats.org/drawingml/2006/picture">
+                <pic:pic xmlns:pic="http://schemas.openxmlformats.org/drawingml/2006/picture">
+                  <pic:nvPicPr>
+                    <pic:cNvPr id="0" name="Sensitivity_vs_PPP_popd_1k.pdf"/>
+                    <pic:cNvPicPr/>
+                  </pic:nvPicPr>
+                  <pic:blipFill>
+                    <a:blip r:embed="rId19">
+                      <a:extLst>
+                        <a:ext uri="{28A0092B-C50C-407E-A947-70E740481C1C}">
+                          <a14:useLocalDpi xmlns:a14="http://schemas.microsoft.com/office/drawing/2010/main" val="0"/>
+                        </a:ext>
+                      </a:extLst>
+                    </a:blip>
+                    <a:stretch>
+                      <a:fillRect/>
+                    </a:stretch>
+                  </pic:blipFill>
+                  <pic:spPr>
+                    <a:xfrm>
+                      <a:off x="0" y="0"/>
+                      <a:ext cx="5943600" cy="5943600"/>
+                    </a:xfrm>
+                    <a:prstGeom prst="rect">
+                      <a:avLst/>
+                    </a:prstGeom>
+                  </pic:spPr>
+                </pic:pic>
+              </a:graphicData>
+            </a:graphic>
+          </wp:inline>
+        </w:drawing>
+      </w:r>
+      <w:r>
+        <w:rPr>
+          <w:b/>
+        </w:rPr>
+        <w:br w:type="page"/>
+      </w:r>
+    </w:p>
+    <w:p>
+      <w:r>
+        <w:rPr>
+          <w:b/>
+        </w:rPr>
+        <w:lastRenderedPageBreak/>
+        <w:t>Figure 7</w:t>
+      </w:r>
+      <w:r>
+        <w:rPr>
+          <w:b/>
+        </w:rPr>
+        <w:t xml:space="preserve">. </w:t>
+      </w:r>
+      <w:r>
+        <w:t>C</w:t>
+      </w:r>
+      <w:r>
+        <w:t xml:space="preserve">umulative </w:t>
+      </w:r>
+      <w:r>
+        <w:t>occupied area (</w:t>
+      </w:r>
+      <w:r>
+        <w:t xml:space="preserve">measured as the number of 20 x 20 km patches classified as occupied) curves </w:t>
+      </w:r>
+      <w:r>
+        <w:t>for all</w:t>
+      </w:r>
+      <w:r>
+        <w:t xml:space="preserve"> simulation models. Simulations </w:t>
+      </w:r>
+      <w:r>
+        <w:t>presented</w:t>
+      </w:r>
+      <w:r>
+        <w:t xml:space="preserve"> here are those using plot effective density dependence, land-use change, and long-distance dispersal weighted by human population density. Black line represents cumulative </w:t>
+      </w:r>
+      <w:r>
+        <w:t xml:space="preserve">occupied area for </w:t>
+      </w:r>
+      <w:r>
+        <w:rPr>
+          <w:rFonts w:eastAsiaTheme="minorEastAsia" w:cs="Times New Roman"/>
+          <w:i/>
+          <w:iCs/>
+        </w:rPr>
+        <w:t xml:space="preserve">F. </w:t>
+      </w:r>
+      <w:proofErr w:type="spellStart"/>
+      <w:r>
+        <w:rPr>
+          <w:rFonts w:eastAsiaTheme="minorEastAsia" w:cs="Times New Roman"/>
+          <w:i/>
+          <w:iCs/>
+        </w:rPr>
+        <w:t>alnus</w:t>
+      </w:r>
+      <w:proofErr w:type="spellEnd"/>
+      <w:r>
+        <w:t xml:space="preserve"> based on historical occurrence records. Results from three different occupancy thresholds are represented by three different colors.</w:t>
+      </w:r>
+    </w:p>
+    <w:p>
+      <w:pPr>
+        <w:rPr>
+          <w:rFonts w:ascii="Times" w:eastAsiaTheme="minorEastAsia" w:hAnsi="Times" w:cs="Times New Roman"/>
+        </w:rPr>
+      </w:pPr>
+      <w:r>
+        <w:rPr>
+          <w:rFonts w:ascii="Times" w:eastAsiaTheme="minorEastAsia" w:hAnsi="Times" w:cs="Times New Roman"/>
+          <w:noProof/>
+        </w:rPr>
+        <w:drawing>
+          <wp:inline distT="0" distB="0" distL="0" distR="0" wp14:anchorId="14047177" wp14:editId="28AF0F4C">
+            <wp:extent cx="5943600" cy="5943600"/>
+            <wp:effectExtent l="0" t="0" r="0" b="0"/>
+            <wp:docPr id="4" name="Picture 4"/>
+            <wp:cNvGraphicFramePr>
+              <a:graphicFrameLocks xmlns:a="http://schemas.openxmlformats.org/drawingml/2006/main" noChangeAspect="1"/>
+            </wp:cNvGraphicFramePr>
+            <a:graphic xmlns:a="http://schemas.openxmlformats.org/drawingml/2006/main">
+              <a:graphicData uri="http://schemas.openxmlformats.org/drawingml/2006/picture">
+                <pic:pic xmlns:pic="http://schemas.openxmlformats.org/drawingml/2006/picture">
+                  <pic:nvPicPr>
+                    <pic:cNvPr id="0" name="Cumulative_AOO_DensEff_PopD_allsims.jpg"/>
+                    <pic:cNvPicPr/>
+                  </pic:nvPicPr>
+                  <pic:blipFill>
+                    <a:blip r:embed="rId20">
+                      <a:extLst>
+                        <a:ext uri="{28A0092B-C50C-407E-A947-70E740481C1C}">
+                          <a14:useLocalDpi xmlns:a14="http://schemas.microsoft.com/office/drawing/2010/main" val="0"/>
+                        </a:ext>
+                      </a:extLst>
+                    </a:blip>
+                    <a:stretch>
+                      <a:fillRect/>
+                    </a:stretch>
+                  </pic:blipFill>
+                  <pic:spPr>
+                    <a:xfrm>
+                      <a:off x="0" y="0"/>
+                      <a:ext cx="5943600" cy="5943600"/>
+                    </a:xfrm>
+                    <a:prstGeom prst="rect">
+                      <a:avLst/>
+                    </a:prstGeom>
+                  </pic:spPr>
+                </pic:pic>
+              </a:graphicData>
+            </a:graphic>
+          </wp:inline>
+        </w:drawing>
+      </w:r>
+      <w:r>
+        <w:rPr>
+          <w:rFonts w:ascii="Times" w:eastAsiaTheme="minorEastAsia" w:hAnsi="Times" w:cs="Times New Roman"/>
+        </w:rPr>
+        <w:br w:type="page"/>
+      </w:r>
+    </w:p>
+    <w:p>
+      <w:pPr>
+        <w:rPr>
+          <w:b/>
+        </w:rPr>
+      </w:pPr>
+      <w:r>
+        <w:rPr>
+          <w:b/>
+        </w:rPr>
+        <w:lastRenderedPageBreak/>
+        <w:t>Figure 12</w:t>
+      </w:r>
+      <w:r>
+        <w:rPr>
+          <w:b/>
+        </w:rPr>
+        <w:t xml:space="preserve">. </w:t>
+      </w:r>
+      <w:r>
+        <w:t xml:space="preserve">Response curves of predictor variables versus </w:t>
+      </w:r>
+      <w:r>
+        <w:t>combined</w:t>
+      </w:r>
+      <w:r>
+        <w:t xml:space="preserve"> sensitivity </w:t>
+      </w:r>
+      <w:r>
+        <w:t>and</w:t>
+      </w:r>
+      <w:r>
+        <w:t xml:space="preserve"> positive predictive power</w:t>
+      </w:r>
+      <w:r>
+        <w:t xml:space="preserve"> metric </w:t>
+      </w:r>
+      <w:r>
+        <w:t xml:space="preserve">from BRT analysis. </w:t>
+      </w:r>
+      <w:r>
+        <w:t>Each p</w:t>
+      </w:r>
+      <w:r>
+        <w:t xml:space="preserve">arameter relative influence value </w:t>
+      </w:r>
+      <w:r>
+        <w:t xml:space="preserve">is </w:t>
+      </w:r>
+      <w:r>
+        <w:t>in p</w:t>
+      </w:r>
+      <w:r>
+        <w:t xml:space="preserve">arentheses after </w:t>
+      </w:r>
+      <w:r>
+        <w:t xml:space="preserve">the </w:t>
+      </w:r>
+      <w:r>
+        <w:t>parameter name</w:t>
+      </w:r>
+      <w:r>
+        <w:t>. Higher</w:t>
+      </w:r>
+      <w:r>
+        <w:t xml:space="preserve"> logit(p)</w:t>
+      </w:r>
+      <w:r>
+        <w:t xml:space="preserve"> values indicate better fit.</w:t>
+      </w:r>
+    </w:p>
+    <w:p>
+      <w:r>
+        <w:rPr>
+          <w:noProof/>
+        </w:rPr>
+        <w:drawing>
+          <wp:inline distT="0" distB="0" distL="0" distR="0" wp14:anchorId="70A80F70" wp14:editId="5075F627">
+            <wp:extent cx="5943600" cy="5943600"/>
+            <wp:effectExtent l="0" t="0" r="0" b="0"/>
+            <wp:docPr id="6" name="Picture 6"/>
+            <wp:cNvGraphicFramePr>
+              <a:graphicFrameLocks xmlns:a="http://schemas.openxmlformats.org/drawingml/2006/main" noChangeAspect="1"/>
+            </wp:cNvGraphicFramePr>
+            <a:graphic xmlns:a="http://schemas.openxmlformats.org/drawingml/2006/main">
+              <a:graphicData uri="http://schemas.openxmlformats.org/drawingml/2006/picture">
+                <pic:pic xmlns:pic="http://schemas.openxmlformats.org/drawingml/2006/picture">
+                  <pic:nvPicPr>
+                    <pic:cNvPr id="0" name="BRT_Response_Curves.pdf"/>
+                    <pic:cNvPicPr/>
+                  </pic:nvPicPr>
+                  <pic:blipFill>
+                    <a:blip r:embed="rId21">
+                      <a:extLst>
+                        <a:ext uri="{28A0092B-C50C-407E-A947-70E740481C1C}">
+                          <a14:useLocalDpi xmlns:a14="http://schemas.microsoft.com/office/drawing/2010/main" val="0"/>
+                        </a:ext>
+                      </a:extLst>
+                    </a:blip>
+                    <a:stretch>
+                      <a:fillRect/>
+                    </a:stretch>
+                  </pic:blipFill>
+                  <pic:spPr>
+                    <a:xfrm>
+                      <a:off x="0" y="0"/>
+                      <a:ext cx="5943600" cy="5943600"/>
+                    </a:xfrm>
+                    <a:prstGeom prst="rect">
+                      <a:avLst/>
+                    </a:prstGeom>
+                  </pic:spPr>
+                </pic:pic>
+              </a:graphicData>
+            </a:graphic>
+          </wp:inline>
+        </w:drawing>
+      </w:r>
     </w:p>
     <w:p>
       <w:pPr>
@@ -19988,7 +20023,7 @@
                     <pic:cNvPicPr/>
                   </pic:nvPicPr>
                   <pic:blipFill>
-                    <a:blip r:embed="rId19">
+                    <a:blip r:embed="rId22">
                       <a:extLst>
                         <a:ext uri="{28A0092B-C50C-407E-A947-70E740481C1C}">
                           <a14:useLocalDpi xmlns:a14="http://schemas.microsoft.com/office/drawing/2010/main" val="0"/>
@@ -20100,7 +20135,7 @@
                         <a:effectLst/>
                         <a:extLst>
                           <a:ext uri="{C572A759-6A51-4108-AA02-DFA0A04FC94B}">
-                            <ma14:wrappingTextBoxFlag xmlns:ma14="http://schemas.microsoft.com/office/mac/drawingml/2011/main" xmlns:w="http://schemas.openxmlformats.org/wordprocessingml/2006/main" xmlns:w10="urn:schemas-microsoft-com:office:word" xmlns:v="urn:schemas-microsoft-com:vml" xmlns:o="urn:schemas-microsoft-com:office:office" xmlns:mv="urn:schemas-microsoft-com:mac:vml" xmlns:mo="http://schemas.microsoft.com/office/mac/office/2008/main" xmlns=""/>
+                            <ma14:wrappingTextBoxFlag xmlns="" xmlns:mo="http://schemas.microsoft.com/office/mac/office/2008/main" xmlns:mv="urn:schemas-microsoft-com:mac:vml" xmlns:o="urn:schemas-microsoft-com:office:office" xmlns:v="urn:schemas-microsoft-com:vml" xmlns:w10="urn:schemas-microsoft-com:office:word" xmlns:w="http://schemas.openxmlformats.org/wordprocessingml/2006/main" xmlns:ma14="http://schemas.microsoft.com/office/mac/drawingml/2011/main"/>
                           </a:ext>
                         </a:extLst>
                       </wps:spPr>
@@ -20218,7 +20253,7 @@
                         <a:effectLst/>
                         <a:extLst>
                           <a:ext uri="{C572A759-6A51-4108-AA02-DFA0A04FC94B}">
-                            <ma14:wrappingTextBoxFlag xmlns:ma14="http://schemas.microsoft.com/office/mac/drawingml/2011/main" xmlns:w="http://schemas.openxmlformats.org/wordprocessingml/2006/main" xmlns:w10="urn:schemas-microsoft-com:office:word" xmlns:v="urn:schemas-microsoft-com:vml" xmlns:o="urn:schemas-microsoft-com:office:office" xmlns:mv="urn:schemas-microsoft-com:mac:vml" xmlns:mo="http://schemas.microsoft.com/office/mac/office/2008/main" xmlns=""/>
+                            <ma14:wrappingTextBoxFlag xmlns="" xmlns:mo="http://schemas.microsoft.com/office/mac/office/2008/main" xmlns:mv="urn:schemas-microsoft-com:mac:vml" xmlns:o="urn:schemas-microsoft-com:office:office" xmlns:v="urn:schemas-microsoft-com:vml" xmlns:w10="urn:schemas-microsoft-com:office:word" xmlns:w="http://schemas.openxmlformats.org/wordprocessingml/2006/main" xmlns:ma14="http://schemas.microsoft.com/office/mac/drawingml/2011/main"/>
                           </a:ext>
                         </a:extLst>
                       </wps:spPr>
@@ -20336,7 +20371,7 @@
                         <a:effectLst/>
                         <a:extLst>
                           <a:ext uri="{C572A759-6A51-4108-AA02-DFA0A04FC94B}">
-                            <ma14:wrappingTextBoxFlag xmlns:ma14="http://schemas.microsoft.com/office/mac/drawingml/2011/main" xmlns:w="http://schemas.openxmlformats.org/wordprocessingml/2006/main" xmlns:w10="urn:schemas-microsoft-com:office:word" xmlns:v="urn:schemas-microsoft-com:vml" xmlns:o="urn:schemas-microsoft-com:office:office" xmlns:mv="urn:schemas-microsoft-com:mac:vml" xmlns:mo="http://schemas.microsoft.com/office/mac/office/2008/main" xmlns=""/>
+                            <ma14:wrappingTextBoxFlag xmlns="" xmlns:mo="http://schemas.microsoft.com/office/mac/office/2008/main" xmlns:mv="urn:schemas-microsoft-com:mac:vml" xmlns:o="urn:schemas-microsoft-com:office:office" xmlns:v="urn:schemas-microsoft-com:vml" xmlns:w10="urn:schemas-microsoft-com:office:word" xmlns:w="http://schemas.openxmlformats.org/wordprocessingml/2006/main" xmlns:ma14="http://schemas.microsoft.com/office/mac/drawingml/2011/main"/>
                           </a:ext>
                         </a:extLst>
                       </wps:spPr>
@@ -20442,7 +20477,7 @@
                     <pic:cNvPicPr/>
                   </pic:nvPicPr>
                   <pic:blipFill>
-                    <a:blip r:embed="rId20">
+                    <a:blip r:embed="rId23">
                       <a:extLst>
                         <a:ext uri="{28A0092B-C50C-407E-A947-70E740481C1C}">
                           <a14:useLocalDpi xmlns:a14="http://schemas.microsoft.com/office/drawing/2010/main" val="0"/>
@@ -20524,7 +20559,7 @@
                         <a:effectLst/>
                         <a:extLst>
                           <a:ext uri="{C572A759-6A51-4108-AA02-DFA0A04FC94B}">
-                            <ma14:wrappingTextBoxFlag xmlns:ma14="http://schemas.microsoft.com/office/mac/drawingml/2011/main" xmlns:w="http://schemas.openxmlformats.org/wordprocessingml/2006/main" xmlns:w10="urn:schemas-microsoft-com:office:word" xmlns:v="urn:schemas-microsoft-com:vml" xmlns:o="urn:schemas-microsoft-com:office:office" xmlns:mv="urn:schemas-microsoft-com:mac:vml" xmlns:mo="http://schemas.microsoft.com/office/mac/office/2008/main" xmlns=""/>
+                            <ma14:wrappingTextBoxFlag xmlns="" xmlns:mo="http://schemas.microsoft.com/office/mac/office/2008/main" xmlns:mv="urn:schemas-microsoft-com:mac:vml" xmlns:o="urn:schemas-microsoft-com:office:office" xmlns:v="urn:schemas-microsoft-com:vml" xmlns:w10="urn:schemas-microsoft-com:office:word" xmlns:w="http://schemas.openxmlformats.org/wordprocessingml/2006/main" xmlns:ma14="http://schemas.microsoft.com/office/mac/drawingml/2011/main"/>
                           </a:ext>
                         </a:extLst>
                       </wps:spPr>
@@ -23658,6 +23693,57 @@
     </w:sectPr>
   </w:body>
 </w:document>
+</file>
+
+<file path=word/comments.xml><?xml version="1.0" encoding="utf-8"?>
+<w:comments xmlns:wpc="http://schemas.microsoft.com/office/word/2010/wordprocessingCanvas" xmlns:cx="http://schemas.microsoft.com/office/drawing/2014/chartex" xmlns:cx1="http://schemas.microsoft.com/office/drawing/2015/9/8/chartex" xmlns:cx2="http://schemas.microsoft.com/office/drawing/2015/10/21/chartex" xmlns:cx3="http://schemas.microsoft.com/office/drawing/2016/5/9/chartex" xmlns:cx4="http://schemas.microsoft.com/office/drawing/2016/5/10/chartex" xmlns:cx5="http://schemas.microsoft.com/office/drawing/2016/5/11/chartex" xmlns:cx6="http://schemas.microsoft.com/office/drawing/2016/5/12/chartex" xmlns:cx7="http://schemas.microsoft.com/office/drawing/2016/5/13/chartex" xmlns:cx8="http://schemas.microsoft.com/office/drawing/2016/5/14/chartex" xmlns:mc="http://schemas.openxmlformats.org/markup-compatibility/2006" xmlns:aink="http://schemas.microsoft.com/office/drawing/2016/ink" xmlns:am3d="http://schemas.microsoft.com/office/drawing/2017/model3d" xmlns:o="urn:schemas-microsoft-com:office:office" xmlns:r="http://schemas.openxmlformats.org/officeDocument/2006/relationships" xmlns:m="http://schemas.openxmlformats.org/officeDocument/2006/math" xmlns:v="urn:schemas-microsoft-com:vml" xmlns:wp14="http://schemas.microsoft.com/office/word/2010/wordprocessingDrawing" xmlns:wp="http://schemas.openxmlformats.org/drawingml/2006/wordprocessingDrawing" xmlns:w10="urn:schemas-microsoft-com:office:word" xmlns:w="http://schemas.openxmlformats.org/wordprocessingml/2006/main" xmlns:w14="http://schemas.microsoft.com/office/word/2010/wordml" xmlns:w15="http://schemas.microsoft.com/office/word/2012/wordml" xmlns:w16cid="http://schemas.microsoft.com/office/word/2016/wordml/cid" xmlns:w16se="http://schemas.microsoft.com/office/word/2015/wordml/symex" xmlns:wpg="http://schemas.microsoft.com/office/word/2010/wordprocessingGroup" xmlns:wpi="http://schemas.microsoft.com/office/word/2010/wordprocessingInk" xmlns:wne="http://schemas.microsoft.com/office/word/2006/wordml" xmlns:wps="http://schemas.microsoft.com/office/word/2010/wordprocessingShape" mc:Ignorable="w14 w15 w16se w16cid wp14">
+  <w:comment w:id="9" w:author="Aiello-Lammens, Matthew E." w:date="2019-09-10T11:12:00Z" w:initials="AME">
+    <w:p>
+      <w:pPr>
+        <w:pStyle w:val="CommentText"/>
+      </w:pPr>
+      <w:r>
+        <w:rPr>
+          <w:rStyle w:val="CommentReference"/>
+        </w:rPr>
+        <w:annotationRef/>
+      </w:r>
+      <w:r>
+        <w:t>Move to appendix.</w:t>
+      </w:r>
+    </w:p>
+  </w:comment>
+  <w:comment w:id="10" w:author="Aiello-Lammens, Matthew E." w:date="2019-09-10T11:14:00Z" w:initials="AME">
+    <w:p>
+      <w:pPr>
+        <w:pStyle w:val="CommentText"/>
+      </w:pPr>
+      <w:r>
+        <w:rPr>
+          <w:rStyle w:val="CommentReference"/>
+        </w:rPr>
+        <w:annotationRef/>
+      </w:r>
+      <w:r>
+        <w:t>Combine Figures 4 and 5 into two-panel figure.</w:t>
+      </w:r>
+    </w:p>
+  </w:comment>
+</w:comments>
+</file>
+
+<file path=word/commentsExtended.xml><?xml version="1.0" encoding="utf-8"?>
+<w15:commentsEx xmlns:wpc="http://schemas.microsoft.com/office/word/2010/wordprocessingCanvas" xmlns:cx="http://schemas.microsoft.com/office/drawing/2014/chartex" xmlns:cx1="http://schemas.microsoft.com/office/drawing/2015/9/8/chartex" xmlns:cx2="http://schemas.microsoft.com/office/drawing/2015/10/21/chartex" xmlns:cx3="http://schemas.microsoft.com/office/drawing/2016/5/9/chartex" xmlns:cx4="http://schemas.microsoft.com/office/drawing/2016/5/10/chartex" xmlns:cx5="http://schemas.microsoft.com/office/drawing/2016/5/11/chartex" xmlns:cx6="http://schemas.microsoft.com/office/drawing/2016/5/12/chartex" xmlns:cx7="http://schemas.microsoft.com/office/drawing/2016/5/13/chartex" xmlns:cx8="http://schemas.microsoft.com/office/drawing/2016/5/14/chartex" xmlns:mc="http://schemas.openxmlformats.org/markup-compatibility/2006" xmlns:aink="http://schemas.microsoft.com/office/drawing/2016/ink" xmlns:am3d="http://schemas.microsoft.com/office/drawing/2017/model3d" xmlns:o="urn:schemas-microsoft-com:office:office" xmlns:r="http://schemas.openxmlformats.org/officeDocument/2006/relationships" xmlns:m="http://schemas.openxmlformats.org/officeDocument/2006/math" xmlns:v="urn:schemas-microsoft-com:vml" xmlns:wp14="http://schemas.microsoft.com/office/word/2010/wordprocessingDrawing" xmlns:wp="http://schemas.openxmlformats.org/drawingml/2006/wordprocessingDrawing" xmlns:w10="urn:schemas-microsoft-com:office:word" xmlns:w="http://schemas.openxmlformats.org/wordprocessingml/2006/main" xmlns:w14="http://schemas.microsoft.com/office/word/2010/wordml" xmlns:w15="http://schemas.microsoft.com/office/word/2012/wordml" xmlns:w16cid="http://schemas.microsoft.com/office/word/2016/wordml/cid" xmlns:w16se="http://schemas.microsoft.com/office/word/2015/wordml/symex" xmlns:wpg="http://schemas.microsoft.com/office/word/2010/wordprocessingGroup" xmlns:wpi="http://schemas.microsoft.com/office/word/2010/wordprocessingInk" xmlns:wne="http://schemas.microsoft.com/office/word/2006/wordml" xmlns:wps="http://schemas.microsoft.com/office/word/2010/wordprocessingShape" mc:Ignorable="w14 w15 w16se w16cid wp14">
+  <w15:commentEx w15:paraId="77E3CFC8" w15:done="0"/>
+  <w15:commentEx w15:paraId="37686596" w15:done="0"/>
+</w15:commentsEx>
+</file>
+
+<file path=word/commentsIds.xml><?xml version="1.0" encoding="utf-8"?>
+<w16cid:commentsIds xmlns:wpc="http://schemas.microsoft.com/office/word/2010/wordprocessingCanvas" xmlns:cx="http://schemas.microsoft.com/office/drawing/2014/chartex" xmlns:cx1="http://schemas.microsoft.com/office/drawing/2015/9/8/chartex" xmlns:cx2="http://schemas.microsoft.com/office/drawing/2015/10/21/chartex" xmlns:cx3="http://schemas.microsoft.com/office/drawing/2016/5/9/chartex" xmlns:cx4="http://schemas.microsoft.com/office/drawing/2016/5/10/chartex" xmlns:cx5="http://schemas.microsoft.com/office/drawing/2016/5/11/chartex" xmlns:cx6="http://schemas.microsoft.com/office/drawing/2016/5/12/chartex" xmlns:cx7="http://schemas.microsoft.com/office/drawing/2016/5/13/chartex" xmlns:cx8="http://schemas.microsoft.com/office/drawing/2016/5/14/chartex" xmlns:mc="http://schemas.openxmlformats.org/markup-compatibility/2006" xmlns:aink="http://schemas.microsoft.com/office/drawing/2016/ink" xmlns:am3d="http://schemas.microsoft.com/office/drawing/2017/model3d" xmlns:o="urn:schemas-microsoft-com:office:office" xmlns:r="http://schemas.openxmlformats.org/officeDocument/2006/relationships" xmlns:m="http://schemas.openxmlformats.org/officeDocument/2006/math" xmlns:v="urn:schemas-microsoft-com:vml" xmlns:wp14="http://schemas.microsoft.com/office/word/2010/wordprocessingDrawing" xmlns:wp="http://schemas.openxmlformats.org/drawingml/2006/wordprocessingDrawing" xmlns:w10="urn:schemas-microsoft-com:office:word" xmlns:w="http://schemas.openxmlformats.org/wordprocessingml/2006/main" xmlns:w14="http://schemas.microsoft.com/office/word/2010/wordml" xmlns:w15="http://schemas.microsoft.com/office/word/2012/wordml" xmlns:w16cid="http://schemas.microsoft.com/office/word/2016/wordml/cid" xmlns:w16se="http://schemas.microsoft.com/office/word/2015/wordml/symex" xmlns:wpg="http://schemas.microsoft.com/office/word/2010/wordprocessingGroup" xmlns:wpi="http://schemas.microsoft.com/office/word/2010/wordprocessingInk" xmlns:wne="http://schemas.microsoft.com/office/word/2006/wordml" xmlns:wps="http://schemas.microsoft.com/office/word/2010/wordprocessingShape" mc:Ignorable="w14 w15 w16se w16cid wp14">
+  <w16cid:commentId w16cid:paraId="77E3CFC8" w16cid:durableId="2122038A"/>
+  <w16cid:commentId w16cid:paraId="37686596" w16cid:durableId="2122040E"/>
+</w16cid:commentsIds>
 </file>
 
 <file path=word/endnotes.xml><?xml version="1.0" encoding="utf-8"?>
@@ -24342,6 +24428,14 @@
 </w:numbering>
 </file>
 
+<file path=word/people.xml><?xml version="1.0" encoding="utf-8"?>
+<w15:people xmlns:wpc="http://schemas.microsoft.com/office/word/2010/wordprocessingCanvas" xmlns:cx="http://schemas.microsoft.com/office/drawing/2014/chartex" xmlns:cx1="http://schemas.microsoft.com/office/drawing/2015/9/8/chartex" xmlns:cx2="http://schemas.microsoft.com/office/drawing/2015/10/21/chartex" xmlns:cx3="http://schemas.microsoft.com/office/drawing/2016/5/9/chartex" xmlns:cx4="http://schemas.microsoft.com/office/drawing/2016/5/10/chartex" xmlns:cx5="http://schemas.microsoft.com/office/drawing/2016/5/11/chartex" xmlns:cx6="http://schemas.microsoft.com/office/drawing/2016/5/12/chartex" xmlns:cx7="http://schemas.microsoft.com/office/drawing/2016/5/13/chartex" xmlns:cx8="http://schemas.microsoft.com/office/drawing/2016/5/14/chartex" xmlns:mc="http://schemas.openxmlformats.org/markup-compatibility/2006" xmlns:aink="http://schemas.microsoft.com/office/drawing/2016/ink" xmlns:am3d="http://schemas.microsoft.com/office/drawing/2017/model3d" xmlns:o="urn:schemas-microsoft-com:office:office" xmlns:r="http://schemas.openxmlformats.org/officeDocument/2006/relationships" xmlns:m="http://schemas.openxmlformats.org/officeDocument/2006/math" xmlns:v="urn:schemas-microsoft-com:vml" xmlns:wp14="http://schemas.microsoft.com/office/word/2010/wordprocessingDrawing" xmlns:wp="http://schemas.openxmlformats.org/drawingml/2006/wordprocessingDrawing" xmlns:w10="urn:schemas-microsoft-com:office:word" xmlns:w="http://schemas.openxmlformats.org/wordprocessingml/2006/main" xmlns:w14="http://schemas.microsoft.com/office/word/2010/wordml" xmlns:w15="http://schemas.microsoft.com/office/word/2012/wordml" xmlns:w16cid="http://schemas.microsoft.com/office/word/2016/wordml/cid" xmlns:w16se="http://schemas.microsoft.com/office/word/2015/wordml/symex" xmlns:wpg="http://schemas.microsoft.com/office/word/2010/wordprocessingGroup" xmlns:wpi="http://schemas.microsoft.com/office/word/2010/wordprocessingInk" xmlns:wne="http://schemas.microsoft.com/office/word/2006/wordml" xmlns:wps="http://schemas.microsoft.com/office/word/2010/wordprocessingShape" mc:Ignorable="w14 w15 w16se w16cid wp14">
+  <w15:person w15:author="Aiello-Lammens, Matthew E.">
+    <w15:presenceInfo w15:providerId="AD" w15:userId="S::maiellolammens@pace.edu::8fccb1cb-06c4-43ec-ac45-9f889263c1e7"/>
+  </w15:person>
+</w15:people>
+</file>
+
 <file path=word/styles.xml><?xml version="1.0" encoding="utf-8"?>
 <w:styles xmlns:mc="http://schemas.openxmlformats.org/markup-compatibility/2006" xmlns:r="http://schemas.openxmlformats.org/officeDocument/2006/relationships" xmlns:w="http://schemas.openxmlformats.org/wordprocessingml/2006/main" xmlns:w14="http://schemas.microsoft.com/office/word/2010/wordml" xmlns:w15="http://schemas.microsoft.com/office/word/2012/wordml" xmlns:w16cid="http://schemas.microsoft.com/office/word/2016/wordml/cid" xmlns:w16se="http://schemas.microsoft.com/office/word/2015/wordml/symex" mc:Ignorable="w14 w15 w16se w16cid">
   <w:docDefaults>
@@ -24355,7 +24449,7 @@
     </w:rPrDefault>
     <w:pPrDefault/>
   </w:docDefaults>
-  <w:latentStyles w:defLockedState="0" w:defUIPriority="99" w:defSemiHidden="0" w:defUnhideWhenUsed="0" w:defQFormat="0" w:count="376">
+  <w:latentStyles w:defLockedState="0" w:defUIPriority="99" w:defSemiHidden="0" w:defUnhideWhenUsed="0" w:defQFormat="0" w:count="377">
     <w:lsdException w:name="Normal" w:uiPriority="0" w:qFormat="1"/>
     <w:lsdException w:name="heading 1" w:uiPriority="9" w:qFormat="1"/>
     <w:lsdException w:name="heading 2" w:semiHidden="1" w:uiPriority="9" w:unhideWhenUsed="1" w:qFormat="1"/>
@@ -24461,7 +24555,6 @@
     <w:lsdException w:name="HTML Sample" w:semiHidden="1" w:unhideWhenUsed="1"/>
     <w:lsdException w:name="HTML Typewriter" w:semiHidden="1" w:unhideWhenUsed="1"/>
     <w:lsdException w:name="HTML Variable" w:semiHidden="1" w:unhideWhenUsed="1"/>
-    <w:lsdException w:name="Normal Table" w:semiHidden="1" w:unhideWhenUsed="1"/>
     <w:lsdException w:name="annotation subject" w:semiHidden="1" w:uiPriority="0" w:unhideWhenUsed="1"/>
     <w:lsdException w:name="No List" w:semiHidden="1" w:unhideWhenUsed="1"/>
     <w:lsdException w:name="Outline List 1" w:semiHidden="1" w:unhideWhenUsed="1"/>
@@ -24508,10 +24601,8 @@
     <w:lsdException w:name="Table Subtle 2" w:semiHidden="1" w:unhideWhenUsed="1"/>
     <w:lsdException w:name="Table Web 1" w:semiHidden="1" w:unhideWhenUsed="1"/>
     <w:lsdException w:name="Table Web 2" w:semiHidden="1" w:unhideWhenUsed="1"/>
-    <w:lsdException w:name="Table Web 3" w:semiHidden="1" w:unhideWhenUsed="1"/>
     <w:lsdException w:name="Balloon Text" w:semiHidden="1" w:uiPriority="0" w:unhideWhenUsed="1"/>
     <w:lsdException w:name="Table Grid" w:uiPriority="59"/>
-    <w:lsdException w:name="Table Theme" w:semiHidden="1" w:unhideWhenUsed="1"/>
     <w:lsdException w:name="Placeholder Text" w:semiHidden="1" w:uiPriority="0"/>
     <w:lsdException w:name="No Spacing" w:uiPriority="1" w:qFormat="1"/>
     <w:lsdException w:name="Light Shading" w:uiPriority="60"/>
@@ -24723,6 +24814,7 @@
     <w:lsdException w:name="Hashtag" w:semiHidden="1" w:unhideWhenUsed="1"/>
     <w:lsdException w:name="Unresolved Mention" w:semiHidden="1" w:unhideWhenUsed="1"/>
     <w:lsdException w:name="Smart Link" w:semiHidden="1" w:unhideWhenUsed="1"/>
+    <w:lsdException w:name="Smart Link Error" w:semiHidden="1" w:unhideWhenUsed="1"/>
   </w:latentStyles>
   <w:style w:type="paragraph" w:default="1" w:styleId="Normal">
     <w:name w:val="Normal"/>
@@ -24851,7 +24943,6 @@
   <w:style w:type="character" w:default="1" w:styleId="DefaultParagraphFont">
     <w:name w:val="Default Paragraph Font"/>
     <w:uiPriority w:val="1"/>
-    <w:semiHidden/>
     <w:unhideWhenUsed/>
   </w:style>
   <w:style w:type="table" w:default="1" w:styleId="TableNormal">
@@ -25869,7 +25960,7 @@
 </file>
 
 <file path=customXml/itemProps1.xml><?xml version="1.0" encoding="utf-8"?>
-<ds:datastoreItem xmlns:ds="http://schemas.openxmlformats.org/officeDocument/2006/customXml" ds:itemID="{67258A4E-C5A5-D64B-8574-57A0E5FF8312}">
+<ds:datastoreItem xmlns:ds="http://schemas.openxmlformats.org/officeDocument/2006/customXml" ds:itemID="{3E0204F2-2D0B-3844-9949-27CE4ADACEEE}">
   <ds:schemaRefs>
     <ds:schemaRef ds:uri="http://schemas.openxmlformats.org/officeDocument/2006/bibliography"/>
   </ds:schemaRefs>

</xml_diff>

<commit_message>
Created new PPP vs Sens file, removing loss function stuff, and changes in multiple scripts files to fix path problems
</commit_message>
<xml_diff>
--- a/manuscript/Aiello-Lammens-Fral_Spatial_Demog.docx
+++ b/manuscript/Aiello-Lammens-Fral_Spatial_Demog.docx
@@ -9189,23 +9189,7 @@
           <w:rFonts w:cs="Times New Roman"/>
           <w:iCs/>
         </w:rPr>
-        <w:t xml:space="preserve"> Sensitivity values varied widely through time both within and among simulations (</w:t>
-      </w:r>
-      <w:bookmarkStart w:id="4" w:name="_GoBack"/>
-      <w:r>
-        <w:rPr>
-          <w:rFonts w:cs="Times New Roman"/>
-          <w:iCs/>
-        </w:rPr>
-        <w:t>Figure 4</w:t>
-      </w:r>
-      <w:bookmarkEnd w:id="4"/>
-      <w:r>
-        <w:rPr>
-          <w:rFonts w:cs="Times New Roman"/>
-          <w:iCs/>
-        </w:rPr>
-        <w:t>). They were also greatly affected by occupancy threshold values</w:t>
+        <w:t xml:space="preserve"> Sensitivity values varied widely through time both within and among simulations (Figure 4). They were also greatly affected by occupancy threshold values</w:t>
       </w:r>
       <w:r>
         <w:rPr>
@@ -9502,8 +9486,8 @@
           <w:iCs/>
         </w:rPr>
       </w:pPr>
-      <w:bookmarkStart w:id="5" w:name="OLE_LINK9"/>
-      <w:bookmarkStart w:id="6" w:name="OLE_LINK10"/>
+      <w:bookmarkStart w:id="4" w:name="OLE_LINK9"/>
+      <w:bookmarkStart w:id="5" w:name="OLE_LINK10"/>
       <w:r>
         <w:rPr>
           <w:i/>
@@ -9536,8 +9520,8 @@
         </w:rPr>
         <w:t xml:space="preserve"> occurrence</w:t>
       </w:r>
+      <w:bookmarkEnd w:id="4"/>
       <w:bookmarkEnd w:id="5"/>
-      <w:bookmarkEnd w:id="6"/>
       <w:r>
         <w:rPr>
           <w:rFonts w:cs="Times New Roman"/>
@@ -15167,8 +15151,8 @@
                 <w:szCs w:val="22"/>
               </w:rPr>
             </w:pPr>
-            <w:bookmarkStart w:id="7" w:name="OLE_LINK7"/>
-            <w:bookmarkStart w:id="8" w:name="OLE_LINK8"/>
+            <w:bookmarkStart w:id="6" w:name="OLE_LINK7"/>
+            <w:bookmarkStart w:id="7" w:name="OLE_LINK8"/>
             <w:r>
               <w:rPr>
                 <w:rFonts w:cs="Times New Roman"/>
@@ -15177,8 +15161,8 @@
               </w:rPr>
               <w:t>Julian day number at start of growing season</w:t>
             </w:r>
+            <w:bookmarkEnd w:id="6"/>
             <w:bookmarkEnd w:id="7"/>
-            <w:bookmarkEnd w:id="8"/>
           </w:p>
         </w:tc>
         <w:tc>
@@ -18481,7 +18465,7 @@
                         <a:effectLst/>
                         <a:extLst>
                           <a:ext uri="{C572A759-6A51-4108-AA02-DFA0A04FC94B}">
-                            <ma14:wrappingTextBoxFlag xmlns="" xmlns:mo="http://schemas.microsoft.com/office/mac/office/2008/main" xmlns:mv="urn:schemas-microsoft-com:mac:vml" xmlns:o="urn:schemas-microsoft-com:office:office" xmlns:v="urn:schemas-microsoft-com:vml" xmlns:w10="urn:schemas-microsoft-com:office:word" xmlns:w="http://schemas.openxmlformats.org/wordprocessingml/2006/main" xmlns:ma14="http://schemas.microsoft.com/office/mac/drawingml/2011/main"/>
+                            <ma14:wrappingTextBoxFlag xmlns:ma14="http://schemas.microsoft.com/office/mac/drawingml/2011/main" xmlns:w="http://schemas.openxmlformats.org/wordprocessingml/2006/main" xmlns:w10="urn:schemas-microsoft-com:office:word" xmlns:v="urn:schemas-microsoft-com:vml" xmlns:o="urn:schemas-microsoft-com:office:office" xmlns:mv="urn:schemas-microsoft-com:mac:vml" xmlns:mo="http://schemas.microsoft.com/office/mac/office/2008/main" xmlns=""/>
                           </a:ext>
                         </a:extLst>
                       </wps:spPr>
@@ -18603,7 +18587,7 @@
                         <a:effectLst/>
                         <a:extLst>
                           <a:ext uri="{C572A759-6A51-4108-AA02-DFA0A04FC94B}">
-                            <ma14:wrappingTextBoxFlag xmlns="" xmlns:mo="http://schemas.microsoft.com/office/mac/office/2008/main" xmlns:mv="urn:schemas-microsoft-com:mac:vml" xmlns:o="urn:schemas-microsoft-com:office:office" xmlns:v="urn:schemas-microsoft-com:vml" xmlns:w10="urn:schemas-microsoft-com:office:word" xmlns:w="http://schemas.openxmlformats.org/wordprocessingml/2006/main" xmlns:ma14="http://schemas.microsoft.com/office/mac/drawingml/2011/main"/>
+                            <ma14:wrappingTextBoxFlag xmlns:ma14="http://schemas.microsoft.com/office/mac/drawingml/2011/main" xmlns:w="http://schemas.openxmlformats.org/wordprocessingml/2006/main" xmlns:w10="urn:schemas-microsoft-com:office:word" xmlns:v="urn:schemas-microsoft-com:vml" xmlns:o="urn:schemas-microsoft-com:office:office" xmlns:mv="urn:schemas-microsoft-com:mac:vml" xmlns:mo="http://schemas.microsoft.com/office/mac/office/2008/main" xmlns=""/>
                           </a:ext>
                         </a:extLst>
                       </wps:spPr>
@@ -18721,7 +18705,7 @@
                         <a:effectLst/>
                         <a:extLst>
                           <a:ext uri="{C572A759-6A51-4108-AA02-DFA0A04FC94B}">
-                            <ma14:wrappingTextBoxFlag xmlns="" xmlns:mo="http://schemas.microsoft.com/office/mac/office/2008/main" xmlns:mv="urn:schemas-microsoft-com:mac:vml" xmlns:o="urn:schemas-microsoft-com:office:office" xmlns:v="urn:schemas-microsoft-com:vml" xmlns:w10="urn:schemas-microsoft-com:office:word" xmlns:w="http://schemas.openxmlformats.org/wordprocessingml/2006/main" xmlns:ma14="http://schemas.microsoft.com/office/mac/drawingml/2011/main"/>
+                            <ma14:wrappingTextBoxFlag xmlns:ma14="http://schemas.microsoft.com/office/mac/drawingml/2011/main" xmlns:w="http://schemas.openxmlformats.org/wordprocessingml/2006/main" xmlns:w10="urn:schemas-microsoft-com:office:word" xmlns:v="urn:schemas-microsoft-com:vml" xmlns:o="urn:schemas-microsoft-com:office:office" xmlns:mv="urn:schemas-microsoft-com:mac:vml" xmlns:mo="http://schemas.microsoft.com/office/mac/office/2008/main" xmlns=""/>
                           </a:ext>
                         </a:extLst>
                       </wps:spPr>
@@ -18868,7 +18852,7 @@
                                     </pic:cNvPicPr>
                                   </pic:nvPicPr>
                                   <pic:blipFill>
-                                    <a:blip r:embed="rId8">
+                                    <a:blip r:embed="rId9">
                                       <a:extLst>
                                         <a:ext uri="{28A0092B-C50C-407E-A947-70E740481C1C}">
                                           <a14:useLocalDpi xmlns:a14="http://schemas.microsoft.com/office/drawing/2010/main" val="0"/>
@@ -18947,7 +18931,7 @@
                         <a:effectLst/>
                         <a:extLst>
                           <a:ext uri="{C572A759-6A51-4108-AA02-DFA0A04FC94B}">
-                            <ma14:wrappingTextBoxFlag xmlns="" xmlns:mo="http://schemas.microsoft.com/office/mac/office/2008/main" xmlns:mv="urn:schemas-microsoft-com:mac:vml" xmlns:o="urn:schemas-microsoft-com:office:office" xmlns:v="urn:schemas-microsoft-com:vml" xmlns:w10="urn:schemas-microsoft-com:office:word" xmlns:w="http://schemas.openxmlformats.org/wordprocessingml/2006/main" xmlns:ma14="http://schemas.microsoft.com/office/mac/drawingml/2011/main"/>
+                            <ma14:wrappingTextBoxFlag xmlns:ma14="http://schemas.microsoft.com/office/mac/drawingml/2011/main" xmlns:w="http://schemas.openxmlformats.org/wordprocessingml/2006/main" xmlns:w10="urn:schemas-microsoft-com:office:word" xmlns:v="urn:schemas-microsoft-com:vml" xmlns:o="urn:schemas-microsoft-com:office:office" xmlns:mv="urn:schemas-microsoft-com:mac:vml" xmlns:mo="http://schemas.microsoft.com/office/mac/office/2008/main" xmlns=""/>
                           </a:ext>
                         </a:extLst>
                       </wps:spPr>
@@ -19054,7 +19038,7 @@
                     <pic:cNvPicPr/>
                   </pic:nvPicPr>
                   <pic:blipFill>
-                    <a:blip r:embed="rId9">
+                    <a:blip r:embed="rId10">
                       <a:extLst>
                         <a:ext uri="{28A0092B-C50C-407E-A947-70E740481C1C}">
                           <a14:useLocalDpi xmlns:a14="http://schemas.microsoft.com/office/drawing/2010/main" val="0"/>
@@ -19100,8 +19084,8 @@
           <w:b/>
         </w:rPr>
         <w:sectPr>
-          <w:footerReference w:type="even" r:id="rId10"/>
-          <w:footerReference w:type="default" r:id="rId11"/>
+          <w:footerReference w:type="even" r:id="rId11"/>
+          <w:footerReference w:type="default" r:id="rId12"/>
           <w:pgSz w:w="12240" w:h="15840"/>
           <w:pgMar w:top="1440" w:right="1440" w:bottom="1440" w:left="1440" w:header="720" w:footer="720" w:gutter="0"/>
           <w:cols w:space="720"/>
@@ -19209,7 +19193,7 @@
                     <pic:cNvPicPr/>
                   </pic:nvPicPr>
                   <pic:blipFill>
-                    <a:blip r:embed="rId12">
+                    <a:blip r:embed="rId13">
                       <a:extLst>
                         <a:ext uri="{28A0092B-C50C-407E-A947-70E740481C1C}">
                           <a14:useLocalDpi xmlns:a14="http://schemas.microsoft.com/office/drawing/2010/main" val="0"/>
@@ -19258,7 +19242,7 @@
       </w:pPr>
     </w:p>
     <w:p>
-      <w:commentRangeStart w:id="9"/>
+      <w:commentRangeStart w:id="8"/>
       <w:r>
         <w:rPr>
           <w:b/>
@@ -19266,12 +19250,12 @@
         <w:lastRenderedPageBreak/>
         <w:t>Figure 3</w:t>
       </w:r>
-      <w:commentRangeEnd w:id="9"/>
+      <w:commentRangeEnd w:id="8"/>
       <w:r>
         <w:rPr>
           <w:rStyle w:val="CommentReference"/>
         </w:rPr>
-        <w:commentReference w:id="9"/>
+        <w:commentReference w:id="8"/>
       </w:r>
       <w:r>
         <w:rPr>
@@ -19307,138 +19291,6 @@
                 <pic:pic xmlns:pic="http://schemas.openxmlformats.org/drawingml/2006/picture">
                   <pic:nvPicPr>
                     <pic:cNvPr id="0" name="Hist_Dens_Sim_Sens_gt_05.pdf"/>
-                    <pic:cNvPicPr/>
-                  </pic:nvPicPr>
-                  <pic:blipFill>
-                    <a:blip r:embed="rId16">
-                      <a:extLst>
-                        <a:ext uri="{28A0092B-C50C-407E-A947-70E740481C1C}">
-                          <a14:useLocalDpi xmlns:a14="http://schemas.microsoft.com/office/drawing/2010/main" val="0"/>
-                        </a:ext>
-                      </a:extLst>
-                    </a:blip>
-                    <a:stretch>
-                      <a:fillRect/>
-                    </a:stretch>
-                  </pic:blipFill>
-                  <pic:spPr>
-                    <a:xfrm>
-                      <a:off x="0" y="0"/>
-                      <a:ext cx="5943600" cy="5943600"/>
-                    </a:xfrm>
-                    <a:prstGeom prst="rect">
-                      <a:avLst/>
-                    </a:prstGeom>
-                  </pic:spPr>
-                </pic:pic>
-              </a:graphicData>
-            </a:graphic>
-          </wp:inline>
-        </w:drawing>
-      </w:r>
-    </w:p>
-    <w:p>
-      <w:pPr>
-        <w:rPr>
-          <w:b/>
-        </w:rPr>
-      </w:pPr>
-      <w:r>
-        <w:rPr>
-          <w:b/>
-        </w:rPr>
-        <w:br w:type="page"/>
-      </w:r>
-    </w:p>
-    <w:p>
-      <w:commentRangeStart w:id="10"/>
-      <w:r>
-        <w:rPr>
-          <w:b/>
-        </w:rPr>
-        <w:lastRenderedPageBreak/>
-        <w:t xml:space="preserve">Figure </w:t>
-      </w:r>
-      <w:r>
-        <w:rPr>
-          <w:b/>
-        </w:rPr>
-        <w:t>4</w:t>
-      </w:r>
-      <w:commentRangeEnd w:id="10"/>
-      <w:r>
-        <w:rPr>
-          <w:rStyle w:val="CommentReference"/>
-        </w:rPr>
-        <w:commentReference w:id="10"/>
-      </w:r>
-      <w:r>
-        <w:rPr>
-          <w:b/>
-        </w:rPr>
-        <w:t>.</w:t>
-      </w:r>
-      <w:r>
-        <w:t xml:space="preserve"> Sensitivity of simulation models as calculated in 1925, 1950, 1975, and 2000. </w:t>
-      </w:r>
-      <w:bookmarkStart w:id="11" w:name="OLE_LINK3"/>
-      <w:bookmarkStart w:id="12" w:name="OLE_LINK4"/>
-      <w:r>
-        <w:t xml:space="preserve">Simulations plotted here were those using plot effective density dependence, land-use change, and long-distance dispersal weighted by human population density. </w:t>
-      </w:r>
-      <w:bookmarkEnd w:id="11"/>
-      <w:bookmarkEnd w:id="12"/>
-      <w:r>
-        <w:t xml:space="preserve">The sensitivity of each model with respect to historical occurrence records was calculated for each year of the simulation (1911 to 2010). A sensitivity value of 1 indicates that the simulation predicted occurrences in all populations where </w:t>
-      </w:r>
-      <w:r>
-        <w:rPr>
-          <w:rFonts w:cs="Times New Roman"/>
-          <w:i/>
-          <w:iCs/>
-        </w:rPr>
-        <w:t xml:space="preserve">F. </w:t>
-      </w:r>
-      <w:proofErr w:type="spellStart"/>
-      <w:r>
-        <w:rPr>
-          <w:rFonts w:cs="Times New Roman"/>
-          <w:i/>
-          <w:iCs/>
-        </w:rPr>
-        <w:t>alnus</w:t>
-      </w:r>
-      <w:proofErr w:type="spellEnd"/>
-      <w:r>
-        <w:rPr>
-          <w:rFonts w:cs="Times New Roman"/>
-          <w:iCs/>
-        </w:rPr>
-        <w:t xml:space="preserve"> was observed in that year or prior. </w:t>
-      </w:r>
-      <w:r>
-        <w:t xml:space="preserve">Results from three different occupancy thresholds are represented by three different colors. </w:t>
-      </w:r>
-    </w:p>
-    <w:p>
-      <w:r>
-        <w:rPr>
-          <w:b/>
-          <w:noProof/>
-        </w:rPr>
-        <w:drawing>
-          <wp:inline distT="0" distB="0" distL="0" distR="0" wp14:anchorId="6FD72CEA" wp14:editId="7D291057">
-            <wp:extent cx="5943600" cy="5943600"/>
-            <wp:effectExtent l="0" t="0" r="0" b="0"/>
-            <wp:docPr id="3" name="Picture 3"/>
-            <wp:cNvGraphicFramePr>
-              <a:graphicFrameLocks xmlns:a="http://schemas.openxmlformats.org/drawingml/2006/main" noChangeAspect="1"/>
-            </wp:cNvGraphicFramePr>
-            <a:graphic xmlns:a="http://schemas.openxmlformats.org/drawingml/2006/main">
-              <a:graphicData uri="http://schemas.openxmlformats.org/drawingml/2006/picture">
-                <pic:pic xmlns:pic="http://schemas.openxmlformats.org/drawingml/2006/picture">
-                  <pic:nvPicPr>
-                    <pic:cNvPr id="0" name="Sensitivity_All_Models.pdf"/>
                     <pic:cNvPicPr/>
                   </pic:nvPicPr>
                   <pic:blipFill>
@@ -19468,120 +19320,101 @@
           </wp:inline>
         </w:drawing>
       </w:r>
-      <w:r>
-        <w:rPr>
-          <w:b/>
-          <w:u w:val="single"/>
-        </w:rPr>
-        <w:br w:type="page"/>
-      </w:r>
-      <w:r>
-        <w:rPr>
-          <w:b/>
-        </w:rPr>
-        <w:lastRenderedPageBreak/>
-        <w:t>Figure 5.</w:t>
-      </w:r>
-      <w:r>
-        <w:t xml:space="preserve"> Number of patches classified as occupied in 1925, 1950, 1975, and 2000. The total number of patches that could be potentially occupied was limited to those patches in which </w:t>
-      </w:r>
-      <w:r>
-        <w:rPr>
-          <w:rFonts w:cs="Times New Roman"/>
-          <w:i/>
-          <w:iCs/>
-        </w:rPr>
-        <w:t xml:space="preserve">F. </w:t>
-      </w:r>
-      <w:proofErr w:type="spellStart"/>
-      <w:r>
-        <w:rPr>
-          <w:rFonts w:cs="Times New Roman"/>
-          <w:i/>
-          <w:iCs/>
-        </w:rPr>
-        <w:t>alnus</w:t>
-      </w:r>
-      <w:proofErr w:type="spellEnd"/>
-      <w:r>
-        <w:rPr>
-          <w:rFonts w:cs="Times New Roman"/>
-          <w:i/>
-          <w:iCs/>
-        </w:rPr>
-        <w:t xml:space="preserve"> </w:t>
-      </w:r>
-      <w:r>
-        <w:rPr>
-          <w:rFonts w:cs="Times New Roman"/>
-          <w:iCs/>
-        </w:rPr>
-        <w:t>or an associated species were observed in historically (total patches = 974).</w:t>
-      </w:r>
-      <w:r>
-        <w:t xml:space="preserve"> Simulations plotted here were those using plot effective density dependence, land-use change, and random long-distance dispersal weighted by human population density. </w:t>
-      </w:r>
-      <w:bookmarkStart w:id="13" w:name="OLE_LINK5"/>
-      <w:bookmarkStart w:id="14" w:name="OLE_LINK6"/>
-      <w:r>
-        <w:t xml:space="preserve">Results from three different occupancy thresholds are represented by three different colors. </w:t>
-      </w:r>
-      <w:bookmarkEnd w:id="13"/>
-      <w:bookmarkEnd w:id="14"/>
-      <w:r>
-        <w:t xml:space="preserve">The total number of patches that were occupied by </w:t>
-      </w:r>
-      <w:r>
-        <w:rPr>
-          <w:rFonts w:cs="Times New Roman"/>
-          <w:i/>
-          <w:iCs/>
-        </w:rPr>
-        <w:t xml:space="preserve">F. </w:t>
-      </w:r>
-      <w:proofErr w:type="spellStart"/>
-      <w:r>
-        <w:rPr>
-          <w:rFonts w:cs="Times New Roman"/>
-          <w:i/>
-          <w:iCs/>
-        </w:rPr>
-        <w:t>alnus</w:t>
-      </w:r>
-      <w:proofErr w:type="spellEnd"/>
-      <w:r>
-        <w:rPr>
-          <w:rFonts w:cs="Times New Roman"/>
-          <w:i/>
-          <w:iCs/>
-        </w:rPr>
-        <w:t xml:space="preserve"> </w:t>
-      </w:r>
-      <w:r>
-        <w:rPr>
-          <w:rFonts w:cs="Times New Roman"/>
-          <w:iCs/>
-        </w:rPr>
-        <w:t>based on collected occurrence records were: 1925 – 20, 1950 – 58, 1975 – 143, and 2000 – 267.</w:t>
-      </w:r>
     </w:p>
     <w:p>
       <w:pPr>
         <w:rPr>
           <w:b/>
-          <w:u w:val="single"/>
         </w:rPr>
       </w:pPr>
       <w:r>
         <w:rPr>
           <w:b/>
+        </w:rPr>
+        <w:br w:type="page"/>
+      </w:r>
+    </w:p>
+    <w:p>
+      <w:commentRangeStart w:id="9"/>
+      <w:r>
+        <w:rPr>
+          <w:b/>
+        </w:rPr>
+        <w:lastRenderedPageBreak/>
+        <w:t xml:space="preserve">Figure </w:t>
+      </w:r>
+      <w:r>
+        <w:rPr>
+          <w:b/>
+        </w:rPr>
+        <w:t>4</w:t>
+      </w:r>
+      <w:commentRangeEnd w:id="9"/>
+      <w:r>
+        <w:rPr>
+          <w:rStyle w:val="CommentReference"/>
+        </w:rPr>
+        <w:commentReference w:id="9"/>
+      </w:r>
+      <w:r>
+        <w:rPr>
+          <w:b/>
+        </w:rPr>
+        <w:t>.</w:t>
+      </w:r>
+      <w:r>
+        <w:t xml:space="preserve"> Sensitivity of simulation models as calculated in 1925, 1950, 1975, and 2000. </w:t>
+      </w:r>
+      <w:bookmarkStart w:id="10" w:name="OLE_LINK3"/>
+      <w:bookmarkStart w:id="11" w:name="OLE_LINK4"/>
+      <w:r>
+        <w:t xml:space="preserve">Simulations plotted here were those using plot effective density dependence, land-use change, and long-distance dispersal weighted by human population density. </w:t>
+      </w:r>
+      <w:bookmarkEnd w:id="10"/>
+      <w:bookmarkEnd w:id="11"/>
+      <w:r>
+        <w:t xml:space="preserve">The sensitivity of each model with respect to historical occurrence records was calculated for each year of the simulation (1911 to 2010). A sensitivity value of 1 indicates that the simulation predicted occurrences in all populations where </w:t>
+      </w:r>
+      <w:r>
+        <w:rPr>
+          <w:rFonts w:cs="Times New Roman"/>
+          <w:i/>
+          <w:iCs/>
+        </w:rPr>
+        <w:t xml:space="preserve">F. </w:t>
+      </w:r>
+      <w:proofErr w:type="spellStart"/>
+      <w:r>
+        <w:rPr>
+          <w:rFonts w:cs="Times New Roman"/>
+          <w:i/>
+          <w:iCs/>
+        </w:rPr>
+        <w:t>alnus</w:t>
+      </w:r>
+      <w:proofErr w:type="spellEnd"/>
+      <w:r>
+        <w:rPr>
+          <w:rFonts w:cs="Times New Roman"/>
+          <w:iCs/>
+        </w:rPr>
+        <w:t xml:space="preserve"> was observed in that year or prior. </w:t>
+      </w:r>
+      <w:r>
+        <w:t xml:space="preserve">Results from three different occupancy thresholds are represented by three different colors. </w:t>
+      </w:r>
+    </w:p>
+    <w:p>
+      <w:r>
+        <w:rPr>
+          <w:b/>
           <w:noProof/>
         </w:rPr>
         <w:drawing>
-          <wp:inline distT="0" distB="0" distL="0" distR="0" wp14:anchorId="1B28BD44" wp14:editId="5D751B24">
+          <wp:inline distT="0" distB="0" distL="0" distR="0" wp14:anchorId="6FD72CEA" wp14:editId="7D291057">
             <wp:extent cx="5943600" cy="5943600"/>
             <wp:effectExtent l="0" t="0" r="0" b="0"/>
-            <wp:docPr id="9" name="Picture 9"/>
+            <wp:docPr id="3" name="Picture 3"/>
             <wp:cNvGraphicFramePr>
               <a:graphicFrameLocks xmlns:a="http://schemas.openxmlformats.org/drawingml/2006/main" noChangeAspect="1"/>
             </wp:cNvGraphicFramePr>
@@ -19589,7 +19422,7 @@
               <a:graphicData uri="http://schemas.openxmlformats.org/drawingml/2006/picture">
                 <pic:pic xmlns:pic="http://schemas.openxmlformats.org/drawingml/2006/picture">
                   <pic:nvPicPr>
-                    <pic:cNvPr id="0" name="Occupancy_DensEff_PopD_BoxPlot.pdf"/>
+                    <pic:cNvPr id="0" name="Sensitivity_All_Models.pdf"/>
                     <pic:cNvPicPr/>
                   </pic:nvPicPr>
                   <pic:blipFill>
@@ -19626,53 +19459,113 @@
         </w:rPr>
         <w:br w:type="page"/>
       </w:r>
+      <w:r>
+        <w:rPr>
+          <w:b/>
+        </w:rPr>
+        <w:lastRenderedPageBreak/>
+        <w:t>Figure 5.</w:t>
+      </w:r>
+      <w:r>
+        <w:t xml:space="preserve"> Number of patches classified as occupied in 1925, 1950, 1975, and 2000. The total number of patches that could be potentially occupied was limited to those patches in which </w:t>
+      </w:r>
+      <w:r>
+        <w:rPr>
+          <w:rFonts w:cs="Times New Roman"/>
+          <w:i/>
+          <w:iCs/>
+        </w:rPr>
+        <w:t xml:space="preserve">F. </w:t>
+      </w:r>
+      <w:proofErr w:type="spellStart"/>
+      <w:r>
+        <w:rPr>
+          <w:rFonts w:cs="Times New Roman"/>
+          <w:i/>
+          <w:iCs/>
+        </w:rPr>
+        <w:t>alnus</w:t>
+      </w:r>
+      <w:proofErr w:type="spellEnd"/>
+      <w:r>
+        <w:rPr>
+          <w:rFonts w:cs="Times New Roman"/>
+          <w:i/>
+          <w:iCs/>
+        </w:rPr>
+        <w:t xml:space="preserve"> </w:t>
+      </w:r>
+      <w:r>
+        <w:rPr>
+          <w:rFonts w:cs="Times New Roman"/>
+          <w:iCs/>
+        </w:rPr>
+        <w:t>or an associated species were observed in historically (total patches = 974).</w:t>
+      </w:r>
+      <w:r>
+        <w:t xml:space="preserve"> Simulations plotted here were those using plot effective density dependence, land-use change, and random long-distance dispersal weighted by human population density. </w:t>
+      </w:r>
+      <w:bookmarkStart w:id="12" w:name="OLE_LINK5"/>
+      <w:bookmarkStart w:id="13" w:name="OLE_LINK6"/>
+      <w:r>
+        <w:t xml:space="preserve">Results from three different occupancy thresholds are represented by three different colors. </w:t>
+      </w:r>
+      <w:bookmarkEnd w:id="12"/>
+      <w:bookmarkEnd w:id="13"/>
+      <w:r>
+        <w:t xml:space="preserve">The total number of patches that were occupied by </w:t>
+      </w:r>
+      <w:r>
+        <w:rPr>
+          <w:rFonts w:cs="Times New Roman"/>
+          <w:i/>
+          <w:iCs/>
+        </w:rPr>
+        <w:t xml:space="preserve">F. </w:t>
+      </w:r>
+      <w:proofErr w:type="spellStart"/>
+      <w:r>
+        <w:rPr>
+          <w:rFonts w:cs="Times New Roman"/>
+          <w:i/>
+          <w:iCs/>
+        </w:rPr>
+        <w:t>alnus</w:t>
+      </w:r>
+      <w:proofErr w:type="spellEnd"/>
+      <w:r>
+        <w:rPr>
+          <w:rFonts w:cs="Times New Roman"/>
+          <w:i/>
+          <w:iCs/>
+        </w:rPr>
+        <w:t xml:space="preserve"> </w:t>
+      </w:r>
+      <w:r>
+        <w:rPr>
+          <w:rFonts w:cs="Times New Roman"/>
+          <w:iCs/>
+        </w:rPr>
+        <w:t>based on collected occurrence records were: 1925 – 20, 1950 – 58, 1975 – 143, and 2000 – 267.</w:t>
+      </w:r>
     </w:p>
     <w:p>
       <w:pPr>
-        <w:spacing w:after="0"/>
+        <w:rPr>
+          <w:b/>
+          <w:u w:val="single"/>
+        </w:rPr>
       </w:pPr>
       <w:r>
         <w:rPr>
           <w:b/>
-        </w:rPr>
-        <w:lastRenderedPageBreak/>
-        <w:t>Figure 6</w:t>
-      </w:r>
-      <w:r>
-        <w:rPr>
-          <w:b/>
-        </w:rPr>
-        <w:t xml:space="preserve">. </w:t>
-      </w:r>
-      <w:r>
-        <w:t>Sensitivity versus positive predictive power for simulations using plot effective density dependence, land-use change, and long-distance dispersal weighted by human population density. Model fit measures were calculated based on an occupancy threshold of 1000 individuals. Simulations classified as having a combined sensitivity and positive predictive power metric value of 1 (90 of 500 simulations) are within the region labeled as such.</w:t>
-      </w:r>
-    </w:p>
-    <w:p>
-      <w:pPr>
-        <w:spacing w:after="0"/>
-        <w:rPr>
-          <w:b/>
-        </w:rPr>
-      </w:pPr>
-    </w:p>
-    <w:p>
-      <w:pPr>
-        <w:spacing w:after="0"/>
-        <w:rPr>
-          <w:b/>
-        </w:rPr>
-      </w:pPr>
-      <w:r>
-        <w:rPr>
-          <w:b/>
           <w:noProof/>
         </w:rPr>
         <w:drawing>
-          <wp:inline distT="0" distB="0" distL="0" distR="0" wp14:anchorId="3AF179C8" wp14:editId="5B8532BB">
+          <wp:inline distT="0" distB="0" distL="0" distR="0" wp14:anchorId="1B28BD44" wp14:editId="5D751B24">
             <wp:extent cx="5943600" cy="5943600"/>
             <wp:effectExtent l="0" t="0" r="0" b="0"/>
-            <wp:docPr id="1" name="Picture 1"/>
+            <wp:docPr id="9" name="Picture 9"/>
             <wp:cNvGraphicFramePr>
               <a:graphicFrameLocks xmlns:a="http://schemas.openxmlformats.org/drawingml/2006/main" noChangeAspect="1"/>
             </wp:cNvGraphicFramePr>
@@ -19680,7 +19573,7 @@
               <a:graphicData uri="http://schemas.openxmlformats.org/drawingml/2006/picture">
                 <pic:pic xmlns:pic="http://schemas.openxmlformats.org/drawingml/2006/picture">
                   <pic:nvPicPr>
-                    <pic:cNvPr id="0" name="Sensitivity_vs_PPP_popd_1k.pdf"/>
+                    <pic:cNvPr id="0" name="Occupancy_DensEff_PopD_BoxPlot.pdf"/>
                     <pic:cNvPicPr/>
                   </pic:nvPicPr>
                   <pic:blipFill>
@@ -19713,89 +19606,65 @@
       <w:r>
         <w:rPr>
           <w:b/>
+          <w:u w:val="single"/>
         </w:rPr>
         <w:br w:type="page"/>
-      </w:r>
-    </w:p>
-    <w:p>
-      <w:r>
-        <w:rPr>
-          <w:b/>
-        </w:rPr>
-        <w:lastRenderedPageBreak/>
-        <w:t>Figure 7</w:t>
-      </w:r>
-      <w:r>
-        <w:rPr>
-          <w:b/>
-        </w:rPr>
-        <w:t xml:space="preserve">. </w:t>
-      </w:r>
-      <w:r>
-        <w:t>C</w:t>
-      </w:r>
-      <w:r>
-        <w:t xml:space="preserve">umulative </w:t>
-      </w:r>
-      <w:r>
-        <w:t>occupied area (</w:t>
-      </w:r>
-      <w:r>
-        <w:t xml:space="preserve">measured as the number of 20 x 20 km patches classified as occupied) curves </w:t>
-      </w:r>
-      <w:r>
-        <w:t>for all</w:t>
-      </w:r>
-      <w:r>
-        <w:t xml:space="preserve"> simulation models. Simulations </w:t>
-      </w:r>
-      <w:r>
-        <w:t>presented</w:t>
-      </w:r>
-      <w:r>
-        <w:t xml:space="preserve"> here are those using plot effective density dependence, land-use change, and long-distance dispersal weighted by human population density. Black line represents cumulative </w:t>
-      </w:r>
-      <w:r>
-        <w:t xml:space="preserve">occupied area for </w:t>
-      </w:r>
-      <w:r>
-        <w:rPr>
-          <w:rFonts w:eastAsiaTheme="minorEastAsia" w:cs="Times New Roman"/>
-          <w:i/>
-          <w:iCs/>
-        </w:rPr>
-        <w:t xml:space="preserve">F. </w:t>
-      </w:r>
-      <w:proofErr w:type="spellStart"/>
-      <w:r>
-        <w:rPr>
-          <w:rFonts w:eastAsiaTheme="minorEastAsia" w:cs="Times New Roman"/>
-          <w:i/>
-          <w:iCs/>
-        </w:rPr>
-        <w:t>alnus</w:t>
-      </w:r>
-      <w:proofErr w:type="spellEnd"/>
-      <w:r>
-        <w:t xml:space="preserve"> based on historical occurrence records. Results from three different occupancy thresholds are represented by three different colors.</w:t>
       </w:r>
     </w:p>
     <w:p>
       <w:pPr>
-        <w:rPr>
-          <w:rFonts w:ascii="Times" w:eastAsiaTheme="minorEastAsia" w:hAnsi="Times" w:cs="Times New Roman"/>
-        </w:rPr>
+        <w:spacing w:after="0"/>
       </w:pPr>
       <w:r>
         <w:rPr>
-          <w:rFonts w:ascii="Times" w:eastAsiaTheme="minorEastAsia" w:hAnsi="Times" w:cs="Times New Roman"/>
+          <w:b/>
+        </w:rPr>
+        <w:lastRenderedPageBreak/>
+        <w:t>Figure 6</w:t>
+      </w:r>
+      <w:r>
+        <w:rPr>
+          <w:b/>
+        </w:rPr>
+        <w:t xml:space="preserve">. </w:t>
+      </w:r>
+      <w:r>
+        <w:t xml:space="preserve">Sensitivity versus positive predictive power for simulations using plot effective density dependence, land-use change, and long-distance dispersal weighted by human population density. Model fit measures were calculated based on an occupancy threshold of 1000 individuals. Simulations classified as having a combined sensitivity and positive predictive power metric value of 1 (90 of 500 simulations) are </w:t>
+      </w:r>
+      <w:r>
+        <w:t>black, all others are grey</w:t>
+      </w:r>
+      <w:bookmarkStart w:id="14" w:name="_GoBack"/>
+      <w:bookmarkEnd w:id="14"/>
+      <w:r>
+        <w:t>.</w:t>
+      </w:r>
+    </w:p>
+    <w:p>
+      <w:pPr>
+        <w:spacing w:after="0"/>
+        <w:rPr>
+          <w:b/>
+        </w:rPr>
+      </w:pPr>
+    </w:p>
+    <w:p>
+      <w:pPr>
+        <w:spacing w:after="0"/>
+        <w:rPr>
+          <w:b/>
+        </w:rPr>
+      </w:pPr>
+      <w:r>
+        <w:rPr>
+          <w:b/>
           <w:noProof/>
         </w:rPr>
         <w:drawing>
-          <wp:inline distT="0" distB="0" distL="0" distR="0" wp14:anchorId="14047177" wp14:editId="28AF0F4C">
+          <wp:inline distT="0" distB="0" distL="0" distR="0" wp14:anchorId="3AF179C8" wp14:editId="60BD84B2">
             <wp:extent cx="5943600" cy="5943600"/>
             <wp:effectExtent l="0" t="0" r="0" b="0"/>
-            <wp:docPr id="4" name="Picture 4"/>
+            <wp:docPr id="1" name="Picture 1"/>
             <wp:cNvGraphicFramePr>
               <a:graphicFrameLocks xmlns:a="http://schemas.openxmlformats.org/drawingml/2006/main" noChangeAspect="1"/>
             </wp:cNvGraphicFramePr>
@@ -19803,17 +19672,11 @@
               <a:graphicData uri="http://schemas.openxmlformats.org/drawingml/2006/picture">
                 <pic:pic xmlns:pic="http://schemas.openxmlformats.org/drawingml/2006/picture">
                   <pic:nvPicPr>
-                    <pic:cNvPr id="0" name="Cumulative_AOO_DensEff_PopD_allsims.jpg"/>
+                    <pic:cNvPr id="0" name="Sensitivity_vs_PPP_popd_1k.pdf"/>
                     <pic:cNvPicPr/>
                   </pic:nvPicPr>
                   <pic:blipFill>
-                    <a:blip r:embed="rId20">
-                      <a:extLst>
-                        <a:ext uri="{28A0092B-C50C-407E-A947-70E740481C1C}">
-                          <a14:useLocalDpi xmlns:a14="http://schemas.microsoft.com/office/drawing/2010/main" val="0"/>
-                        </a:ext>
-                      </a:extLst>
-                    </a:blip>
+                    <a:blip r:embed="rId20"/>
                     <a:stretch>
                       <a:fillRect/>
                     </a:stretch>
@@ -19835,92 +19698,90 @@
       </w:r>
       <w:r>
         <w:rPr>
-          <w:rFonts w:ascii="Times" w:eastAsiaTheme="minorEastAsia" w:hAnsi="Times" w:cs="Times New Roman"/>
+          <w:b/>
         </w:rPr>
         <w:br w:type="page"/>
+      </w:r>
+    </w:p>
+    <w:p>
+      <w:r>
+        <w:rPr>
+          <w:b/>
+        </w:rPr>
+        <w:lastRenderedPageBreak/>
+        <w:t>Figure 7</w:t>
+      </w:r>
+      <w:r>
+        <w:rPr>
+          <w:b/>
+        </w:rPr>
+        <w:t xml:space="preserve">. </w:t>
+      </w:r>
+      <w:r>
+        <w:t>C</w:t>
+      </w:r>
+      <w:r>
+        <w:t xml:space="preserve">umulative </w:t>
+      </w:r>
+      <w:r>
+        <w:t>occupied area (</w:t>
+      </w:r>
+      <w:r>
+        <w:t xml:space="preserve">measured as the number of 20 x 20 km patches classified as occupied) curves </w:t>
+      </w:r>
+      <w:r>
+        <w:t>for all</w:t>
+      </w:r>
+      <w:r>
+        <w:t xml:space="preserve"> simulation models. Simulations </w:t>
+      </w:r>
+      <w:r>
+        <w:t>presented</w:t>
+      </w:r>
+      <w:r>
+        <w:t xml:space="preserve"> here are those using plot effective density dependence, land-use change, and long-distance dispersal weighted by human population density. Black line represents cumulative </w:t>
+      </w:r>
+      <w:r>
+        <w:t xml:space="preserve">occupied area for </w:t>
+      </w:r>
+      <w:r>
+        <w:rPr>
+          <w:rFonts w:eastAsiaTheme="minorEastAsia" w:cs="Times New Roman"/>
+          <w:i/>
+          <w:iCs/>
+        </w:rPr>
+        <w:t xml:space="preserve">F. </w:t>
+      </w:r>
+      <w:proofErr w:type="spellStart"/>
+      <w:r>
+        <w:rPr>
+          <w:rFonts w:eastAsiaTheme="minorEastAsia" w:cs="Times New Roman"/>
+          <w:i/>
+          <w:iCs/>
+        </w:rPr>
+        <w:t>alnus</w:t>
+      </w:r>
+      <w:proofErr w:type="spellEnd"/>
+      <w:r>
+        <w:t xml:space="preserve"> based on historical occurrence records. Results from three different occupancy thresholds are represented by three different colors.</w:t>
       </w:r>
     </w:p>
     <w:p>
       <w:pPr>
         <w:rPr>
-          <w:b/>
+          <w:rFonts w:ascii="Times" w:eastAsiaTheme="minorEastAsia" w:hAnsi="Times" w:cs="Times New Roman"/>
         </w:rPr>
       </w:pPr>
       <w:r>
         <w:rPr>
-          <w:b/>
-        </w:rPr>
-        <w:lastRenderedPageBreak/>
-        <w:t>Figure 12</w:t>
-      </w:r>
-      <w:r>
-        <w:rPr>
-          <w:b/>
-        </w:rPr>
-        <w:t xml:space="preserve">. </w:t>
-      </w:r>
-      <w:r>
-        <w:t xml:space="preserve">Response curves of predictor variables versus </w:t>
-      </w:r>
-      <w:r>
-        <w:t>combined</w:t>
-      </w:r>
-      <w:r>
-        <w:t xml:space="preserve"> sensitivity </w:t>
-      </w:r>
-      <w:r>
-        <w:t>and</w:t>
-      </w:r>
-      <w:r>
-        <w:t xml:space="preserve"> positive predictive power</w:t>
-      </w:r>
-      <w:r>
-        <w:t xml:space="preserve"> metric </w:t>
-      </w:r>
-      <w:r>
-        <w:t xml:space="preserve">from BRT analysis. </w:t>
-      </w:r>
-      <w:r>
-        <w:t>Each p</w:t>
-      </w:r>
-      <w:r>
-        <w:t xml:space="preserve">arameter relative influence value </w:t>
-      </w:r>
-      <w:r>
-        <w:t xml:space="preserve">is </w:t>
-      </w:r>
-      <w:r>
-        <w:t>in p</w:t>
-      </w:r>
-      <w:r>
-        <w:t xml:space="preserve">arentheses after </w:t>
-      </w:r>
-      <w:r>
-        <w:t xml:space="preserve">the </w:t>
-      </w:r>
-      <w:r>
-        <w:t>parameter name</w:t>
-      </w:r>
-      <w:r>
-        <w:t>. Higher</w:t>
-      </w:r>
-      <w:r>
-        <w:t xml:space="preserve"> logit(p)</w:t>
-      </w:r>
-      <w:r>
-        <w:t xml:space="preserve"> values indicate better fit.</w:t>
-      </w:r>
-    </w:p>
-    <w:p>
-      <w:r>
-        <w:rPr>
+          <w:rFonts w:ascii="Times" w:eastAsiaTheme="minorEastAsia" w:hAnsi="Times" w:cs="Times New Roman"/>
           <w:noProof/>
         </w:rPr>
         <w:drawing>
-          <wp:inline distT="0" distB="0" distL="0" distR="0" wp14:anchorId="70A80F70" wp14:editId="5075F627">
+          <wp:inline distT="0" distB="0" distL="0" distR="0" wp14:anchorId="14047177" wp14:editId="28AF0F4C">
             <wp:extent cx="5943600" cy="5943600"/>
             <wp:effectExtent l="0" t="0" r="0" b="0"/>
-            <wp:docPr id="6" name="Picture 6"/>
+            <wp:docPr id="4" name="Picture 4"/>
             <wp:cNvGraphicFramePr>
               <a:graphicFrameLocks xmlns:a="http://schemas.openxmlformats.org/drawingml/2006/main" noChangeAspect="1"/>
             </wp:cNvGraphicFramePr>
@@ -19928,7 +19789,7 @@
               <a:graphicData uri="http://schemas.openxmlformats.org/drawingml/2006/picture">
                 <pic:pic xmlns:pic="http://schemas.openxmlformats.org/drawingml/2006/picture">
                   <pic:nvPicPr>
-                    <pic:cNvPr id="0" name="BRT_Response_Curves.pdf"/>
+                    <pic:cNvPr id="0" name="Cumulative_AOO_DensEff_PopD_allsims.jpg"/>
                     <pic:cNvPicPr/>
                   </pic:nvPicPr>
                   <pic:blipFill>
@@ -19958,6 +19819,131 @@
           </wp:inline>
         </w:drawing>
       </w:r>
+      <w:r>
+        <w:rPr>
+          <w:rFonts w:ascii="Times" w:eastAsiaTheme="minorEastAsia" w:hAnsi="Times" w:cs="Times New Roman"/>
+        </w:rPr>
+        <w:br w:type="page"/>
+      </w:r>
+    </w:p>
+    <w:p>
+      <w:pPr>
+        <w:rPr>
+          <w:b/>
+        </w:rPr>
+      </w:pPr>
+      <w:r>
+        <w:rPr>
+          <w:b/>
+        </w:rPr>
+        <w:lastRenderedPageBreak/>
+        <w:t>Figure 12</w:t>
+      </w:r>
+      <w:r>
+        <w:rPr>
+          <w:b/>
+        </w:rPr>
+        <w:t xml:space="preserve">. </w:t>
+      </w:r>
+      <w:r>
+        <w:t xml:space="preserve">Response curves of predictor variables versus </w:t>
+      </w:r>
+      <w:r>
+        <w:t>combined</w:t>
+      </w:r>
+      <w:r>
+        <w:t xml:space="preserve"> sensitivity </w:t>
+      </w:r>
+      <w:r>
+        <w:t>and</w:t>
+      </w:r>
+      <w:r>
+        <w:t xml:space="preserve"> positive predictive power</w:t>
+      </w:r>
+      <w:r>
+        <w:t xml:space="preserve"> metric </w:t>
+      </w:r>
+      <w:r>
+        <w:t xml:space="preserve">from BRT analysis. </w:t>
+      </w:r>
+      <w:r>
+        <w:t>Each p</w:t>
+      </w:r>
+      <w:r>
+        <w:t xml:space="preserve">arameter relative influence value </w:t>
+      </w:r>
+      <w:r>
+        <w:t xml:space="preserve">is </w:t>
+      </w:r>
+      <w:r>
+        <w:t>in p</w:t>
+      </w:r>
+      <w:r>
+        <w:t xml:space="preserve">arentheses after </w:t>
+      </w:r>
+      <w:r>
+        <w:t xml:space="preserve">the </w:t>
+      </w:r>
+      <w:r>
+        <w:t>parameter name</w:t>
+      </w:r>
+      <w:r>
+        <w:t>. Higher</w:t>
+      </w:r>
+      <w:r>
+        <w:t xml:space="preserve"> logit(p)</w:t>
+      </w:r>
+      <w:r>
+        <w:t xml:space="preserve"> values indicate better fit.</w:t>
+      </w:r>
+    </w:p>
+    <w:p>
+      <w:r>
+        <w:rPr>
+          <w:noProof/>
+        </w:rPr>
+        <w:drawing>
+          <wp:inline distT="0" distB="0" distL="0" distR="0" wp14:anchorId="70A80F70" wp14:editId="5075F627">
+            <wp:extent cx="5943600" cy="5943600"/>
+            <wp:effectExtent l="0" t="0" r="0" b="0"/>
+            <wp:docPr id="6" name="Picture 6"/>
+            <wp:cNvGraphicFramePr>
+              <a:graphicFrameLocks xmlns:a="http://schemas.openxmlformats.org/drawingml/2006/main" noChangeAspect="1"/>
+            </wp:cNvGraphicFramePr>
+            <a:graphic xmlns:a="http://schemas.openxmlformats.org/drawingml/2006/main">
+              <a:graphicData uri="http://schemas.openxmlformats.org/drawingml/2006/picture">
+                <pic:pic xmlns:pic="http://schemas.openxmlformats.org/drawingml/2006/picture">
+                  <pic:nvPicPr>
+                    <pic:cNvPr id="0" name="BRT_Response_Curves.pdf"/>
+                    <pic:cNvPicPr/>
+                  </pic:nvPicPr>
+                  <pic:blipFill>
+                    <a:blip r:embed="rId22">
+                      <a:extLst>
+                        <a:ext uri="{28A0092B-C50C-407E-A947-70E740481C1C}">
+                          <a14:useLocalDpi xmlns:a14="http://schemas.microsoft.com/office/drawing/2010/main" val="0"/>
+                        </a:ext>
+                      </a:extLst>
+                    </a:blip>
+                    <a:stretch>
+                      <a:fillRect/>
+                    </a:stretch>
+                  </pic:blipFill>
+                  <pic:spPr>
+                    <a:xfrm>
+                      <a:off x="0" y="0"/>
+                      <a:ext cx="5943600" cy="5943600"/>
+                    </a:xfrm>
+                    <a:prstGeom prst="rect">
+                      <a:avLst/>
+                    </a:prstGeom>
+                  </pic:spPr>
+                </pic:pic>
+              </a:graphicData>
+            </a:graphic>
+          </wp:inline>
+        </w:drawing>
+      </w:r>
     </w:p>
     <w:p>
       <w:pPr>
@@ -20023,7 +20009,7 @@
                     <pic:cNvPicPr/>
                   </pic:nvPicPr>
                   <pic:blipFill>
-                    <a:blip r:embed="rId22">
+                    <a:blip r:embed="rId23">
                       <a:extLst>
                         <a:ext uri="{28A0092B-C50C-407E-A947-70E740481C1C}">
                           <a14:useLocalDpi xmlns:a14="http://schemas.microsoft.com/office/drawing/2010/main" val="0"/>
@@ -20135,7 +20121,7 @@
                         <a:effectLst/>
                         <a:extLst>
                           <a:ext uri="{C572A759-6A51-4108-AA02-DFA0A04FC94B}">
-                            <ma14:wrappingTextBoxFlag xmlns="" xmlns:mo="http://schemas.microsoft.com/office/mac/office/2008/main" xmlns:mv="urn:schemas-microsoft-com:mac:vml" xmlns:o="urn:schemas-microsoft-com:office:office" xmlns:v="urn:schemas-microsoft-com:vml" xmlns:w10="urn:schemas-microsoft-com:office:word" xmlns:w="http://schemas.openxmlformats.org/wordprocessingml/2006/main" xmlns:ma14="http://schemas.microsoft.com/office/mac/drawingml/2011/main"/>
+                            <ma14:wrappingTextBoxFlag xmlns:ma14="http://schemas.microsoft.com/office/mac/drawingml/2011/main" xmlns:w="http://schemas.openxmlformats.org/wordprocessingml/2006/main" xmlns:w10="urn:schemas-microsoft-com:office:word" xmlns:v="urn:schemas-microsoft-com:vml" xmlns:o="urn:schemas-microsoft-com:office:office" xmlns:mv="urn:schemas-microsoft-com:mac:vml" xmlns:mo="http://schemas.microsoft.com/office/mac/office/2008/main" xmlns=""/>
                           </a:ext>
                         </a:extLst>
                       </wps:spPr>
@@ -20253,7 +20239,7 @@
                         <a:effectLst/>
                         <a:extLst>
                           <a:ext uri="{C572A759-6A51-4108-AA02-DFA0A04FC94B}">
-                            <ma14:wrappingTextBoxFlag xmlns="" xmlns:mo="http://schemas.microsoft.com/office/mac/office/2008/main" xmlns:mv="urn:schemas-microsoft-com:mac:vml" xmlns:o="urn:schemas-microsoft-com:office:office" xmlns:v="urn:schemas-microsoft-com:vml" xmlns:w10="urn:schemas-microsoft-com:office:word" xmlns:w="http://schemas.openxmlformats.org/wordprocessingml/2006/main" xmlns:ma14="http://schemas.microsoft.com/office/mac/drawingml/2011/main"/>
+                            <ma14:wrappingTextBoxFlag xmlns:ma14="http://schemas.microsoft.com/office/mac/drawingml/2011/main" xmlns:w="http://schemas.openxmlformats.org/wordprocessingml/2006/main" xmlns:w10="urn:schemas-microsoft-com:office:word" xmlns:v="urn:schemas-microsoft-com:vml" xmlns:o="urn:schemas-microsoft-com:office:office" xmlns:mv="urn:schemas-microsoft-com:mac:vml" xmlns:mo="http://schemas.microsoft.com/office/mac/office/2008/main" xmlns=""/>
                           </a:ext>
                         </a:extLst>
                       </wps:spPr>
@@ -20371,7 +20357,7 @@
                         <a:effectLst/>
                         <a:extLst>
                           <a:ext uri="{C572A759-6A51-4108-AA02-DFA0A04FC94B}">
-                            <ma14:wrappingTextBoxFlag xmlns="" xmlns:mo="http://schemas.microsoft.com/office/mac/office/2008/main" xmlns:mv="urn:schemas-microsoft-com:mac:vml" xmlns:o="urn:schemas-microsoft-com:office:office" xmlns:v="urn:schemas-microsoft-com:vml" xmlns:w10="urn:schemas-microsoft-com:office:word" xmlns:w="http://schemas.openxmlformats.org/wordprocessingml/2006/main" xmlns:ma14="http://schemas.microsoft.com/office/mac/drawingml/2011/main"/>
+                            <ma14:wrappingTextBoxFlag xmlns:ma14="http://schemas.microsoft.com/office/mac/drawingml/2011/main" xmlns:w="http://schemas.openxmlformats.org/wordprocessingml/2006/main" xmlns:w10="urn:schemas-microsoft-com:office:word" xmlns:v="urn:schemas-microsoft-com:vml" xmlns:o="urn:schemas-microsoft-com:office:office" xmlns:mv="urn:schemas-microsoft-com:mac:vml" xmlns:mo="http://schemas.microsoft.com/office/mac/office/2008/main" xmlns=""/>
                           </a:ext>
                         </a:extLst>
                       </wps:spPr>
@@ -20477,7 +20463,7 @@
                     <pic:cNvPicPr/>
                   </pic:nvPicPr>
                   <pic:blipFill>
-                    <a:blip r:embed="rId23">
+                    <a:blip r:embed="rId24">
                       <a:extLst>
                         <a:ext uri="{28A0092B-C50C-407E-A947-70E740481C1C}">
                           <a14:useLocalDpi xmlns:a14="http://schemas.microsoft.com/office/drawing/2010/main" val="0"/>
@@ -20559,7 +20545,7 @@
                         <a:effectLst/>
                         <a:extLst>
                           <a:ext uri="{C572A759-6A51-4108-AA02-DFA0A04FC94B}">
-                            <ma14:wrappingTextBoxFlag xmlns="" xmlns:mo="http://schemas.microsoft.com/office/mac/office/2008/main" xmlns:mv="urn:schemas-microsoft-com:mac:vml" xmlns:o="urn:schemas-microsoft-com:office:office" xmlns:v="urn:schemas-microsoft-com:vml" xmlns:w10="urn:schemas-microsoft-com:office:word" xmlns:w="http://schemas.openxmlformats.org/wordprocessingml/2006/main" xmlns:ma14="http://schemas.microsoft.com/office/mac/drawingml/2011/main"/>
+                            <ma14:wrappingTextBoxFlag xmlns:ma14="http://schemas.microsoft.com/office/mac/drawingml/2011/main" xmlns:w="http://schemas.openxmlformats.org/wordprocessingml/2006/main" xmlns:w10="urn:schemas-microsoft-com:office:word" xmlns:v="urn:schemas-microsoft-com:vml" xmlns:o="urn:schemas-microsoft-com:office:office" xmlns:mv="urn:schemas-microsoft-com:mac:vml" xmlns:mo="http://schemas.microsoft.com/office/mac/office/2008/main" xmlns=""/>
                           </a:ext>
                         </a:extLst>
                       </wps:spPr>
@@ -23697,7 +23683,7 @@
 
 <file path=word/comments.xml><?xml version="1.0" encoding="utf-8"?>
 <w:comments xmlns:wpc="http://schemas.microsoft.com/office/word/2010/wordprocessingCanvas" xmlns:cx="http://schemas.microsoft.com/office/drawing/2014/chartex" xmlns:cx1="http://schemas.microsoft.com/office/drawing/2015/9/8/chartex" xmlns:cx2="http://schemas.microsoft.com/office/drawing/2015/10/21/chartex" xmlns:cx3="http://schemas.microsoft.com/office/drawing/2016/5/9/chartex" xmlns:cx4="http://schemas.microsoft.com/office/drawing/2016/5/10/chartex" xmlns:cx5="http://schemas.microsoft.com/office/drawing/2016/5/11/chartex" xmlns:cx6="http://schemas.microsoft.com/office/drawing/2016/5/12/chartex" xmlns:cx7="http://schemas.microsoft.com/office/drawing/2016/5/13/chartex" xmlns:cx8="http://schemas.microsoft.com/office/drawing/2016/5/14/chartex" xmlns:mc="http://schemas.openxmlformats.org/markup-compatibility/2006" xmlns:aink="http://schemas.microsoft.com/office/drawing/2016/ink" xmlns:am3d="http://schemas.microsoft.com/office/drawing/2017/model3d" xmlns:o="urn:schemas-microsoft-com:office:office" xmlns:r="http://schemas.openxmlformats.org/officeDocument/2006/relationships" xmlns:m="http://schemas.openxmlformats.org/officeDocument/2006/math" xmlns:v="urn:schemas-microsoft-com:vml" xmlns:wp14="http://schemas.microsoft.com/office/word/2010/wordprocessingDrawing" xmlns:wp="http://schemas.openxmlformats.org/drawingml/2006/wordprocessingDrawing" xmlns:w10="urn:schemas-microsoft-com:office:word" xmlns:w="http://schemas.openxmlformats.org/wordprocessingml/2006/main" xmlns:w14="http://schemas.microsoft.com/office/word/2010/wordml" xmlns:w15="http://schemas.microsoft.com/office/word/2012/wordml" xmlns:w16cid="http://schemas.microsoft.com/office/word/2016/wordml/cid" xmlns:w16se="http://schemas.microsoft.com/office/word/2015/wordml/symex" xmlns:wpg="http://schemas.microsoft.com/office/word/2010/wordprocessingGroup" xmlns:wpi="http://schemas.microsoft.com/office/word/2010/wordprocessingInk" xmlns:wne="http://schemas.microsoft.com/office/word/2006/wordml" xmlns:wps="http://schemas.microsoft.com/office/word/2010/wordprocessingShape" mc:Ignorable="w14 w15 w16se w16cid wp14">
-  <w:comment w:id="9" w:author="Aiello-Lammens, Matthew E." w:date="2019-09-10T11:12:00Z" w:initials="AME">
+  <w:comment w:id="8" w:author="Aiello-Lammens, Matthew E." w:date="2019-09-10T11:12:00Z" w:initials="AME">
     <w:p>
       <w:pPr>
         <w:pStyle w:val="CommentText"/>
@@ -23713,7 +23699,7 @@
       </w:r>
     </w:p>
   </w:comment>
-  <w:comment w:id="10" w:author="Aiello-Lammens, Matthew E." w:date="2019-09-10T11:14:00Z" w:initials="AME">
+  <w:comment w:id="9" w:author="Aiello-Lammens, Matthew E." w:date="2019-09-10T11:14:00Z" w:initials="AME">
     <w:p>
       <w:pPr>
         <w:pStyle w:val="CommentText"/>
@@ -24555,6 +24541,7 @@
     <w:lsdException w:name="HTML Sample" w:semiHidden="1" w:unhideWhenUsed="1"/>
     <w:lsdException w:name="HTML Typewriter" w:semiHidden="1" w:unhideWhenUsed="1"/>
     <w:lsdException w:name="HTML Variable" w:semiHidden="1" w:unhideWhenUsed="1"/>
+    <w:lsdException w:name="Normal Table" w:semiHidden="1" w:unhideWhenUsed="1"/>
     <w:lsdException w:name="annotation subject" w:semiHidden="1" w:uiPriority="0" w:unhideWhenUsed="1"/>
     <w:lsdException w:name="No List" w:semiHidden="1" w:unhideWhenUsed="1"/>
     <w:lsdException w:name="Outline List 1" w:semiHidden="1" w:unhideWhenUsed="1"/>
@@ -24601,8 +24588,10 @@
     <w:lsdException w:name="Table Subtle 2" w:semiHidden="1" w:unhideWhenUsed="1"/>
     <w:lsdException w:name="Table Web 1" w:semiHidden="1" w:unhideWhenUsed="1"/>
     <w:lsdException w:name="Table Web 2" w:semiHidden="1" w:unhideWhenUsed="1"/>
+    <w:lsdException w:name="Table Web 3" w:semiHidden="1" w:unhideWhenUsed="1"/>
     <w:lsdException w:name="Balloon Text" w:semiHidden="1" w:uiPriority="0" w:unhideWhenUsed="1"/>
     <w:lsdException w:name="Table Grid" w:uiPriority="59"/>
+    <w:lsdException w:name="Table Theme" w:semiHidden="1" w:unhideWhenUsed="1"/>
     <w:lsdException w:name="Placeholder Text" w:semiHidden="1" w:uiPriority="0"/>
     <w:lsdException w:name="No Spacing" w:uiPriority="1" w:qFormat="1"/>
     <w:lsdException w:name="Light Shading" w:uiPriority="60"/>
@@ -24943,6 +24932,7 @@
   <w:style w:type="character" w:default="1" w:styleId="DefaultParagraphFont">
     <w:name w:val="Default Paragraph Font"/>
     <w:uiPriority w:val="1"/>
+    <w:semiHidden/>
     <w:unhideWhenUsed/>
   </w:style>
   <w:style w:type="table" w:default="1" w:styleId="TableNormal">
@@ -25960,7 +25950,7 @@
 </file>
 
 <file path=customXml/itemProps1.xml><?xml version="1.0" encoding="utf-8"?>
-<ds:datastoreItem xmlns:ds="http://schemas.openxmlformats.org/officeDocument/2006/customXml" ds:itemID="{3E0204F2-2D0B-3844-9949-27CE4ADACEEE}">
+<ds:datastoreItem xmlns:ds="http://schemas.openxmlformats.org/officeDocument/2006/customXml" ds:itemID="{9F32D215-CE75-704E-BBC7-CDAE2FA22ED7}">
   <ds:schemaRefs>
     <ds:schemaRef ds:uri="http://schemas.openxmlformats.org/officeDocument/2006/bibliography"/>
   </ds:schemaRefs>

</xml_diff>

<commit_message>
Completed reviewing results. Next step is to go through methods one more time, and sync with Online Resources document.
</commit_message>
<xml_diff>
--- a/manuscript/Aiello-Lammens-Fral_Spatial_Demog.docx
+++ b/manuscript/Aiello-Lammens-Fral_Spatial_Demog.docx
@@ -9289,7 +9289,13 @@
         <w:t xml:space="preserve"> dependence</w:t>
       </w:r>
       <w:r>
-        <w:t xml:space="preserve">) had no significant effects on measures of simulation sensitivity or positive predictive power (paired t-tests; Table S1). Additionally, expected minimum population sizes were not significantly different. However, simulations parameterized with effective plot density versus ceiling type density dependence resulted in greater final metapopulation abundance values (t = -6.483, P &lt; 0.001, df = 499), as did simulations with no land-use change versus land-use change (t = -2.813, P &lt; 0.01, df = 499). </w:t>
+        <w:t xml:space="preserve">) had no significant effects on measures of simulation sensitivity or positive predictive power (paired t-tests; </w:t>
+      </w:r>
+      <w:r>
+        <w:t xml:space="preserve">Online Resources </w:t>
+      </w:r>
+      <w:r>
+        <w:t xml:space="preserve">Table S1). Additionally, expected minimum population sizes were not significantly different. However, simulations parameterized with effective plot density versus ceiling type density dependence resulted in greater final metapopulation abundance values (t = -6.483, P &lt; 0.001, df = 499), as did simulations with no land-use change versus land-use change (t = -2.813, P &lt; 0.01, df = 499). </w:t>
       </w:r>
       <w:r>
         <w:lastRenderedPageBreak/>
@@ -9305,7 +9311,13 @@
         <w:t>, as t</w:t>
       </w:r>
       <w:r>
-        <w:t xml:space="preserve">hese model structures are biologically more realistic than the alternatives. </w:t>
+        <w:t xml:space="preserve">hese model structures are </w:t>
+      </w:r>
+      <w:r>
+        <w:t>ecologically</w:t>
+      </w:r>
+      <w:r>
+        <w:t xml:space="preserve"> more realistic than the alternatives. </w:t>
       </w:r>
     </w:p>
     <w:p>
@@ -9314,7 +9326,15 @@
         <w:ind w:firstLine="720"/>
       </w:pPr>
       <w:r>
-        <w:t>Simulations parameterized with weighted random LDD had significantly higher sensitivity values when compared with paired simulations parameterized with complete random LDD (t = 27.032, df = 499, P &lt;&lt; 0.001). There were no significant differences in positive predictive power assuming an occupancy threshold of 1000. However, for an occupancy threshold of 1, the weighted LDD simulations returned significantly higher positive predictive power values compared to the random LDD simulations (t = 21.940, df = 499, P &lt;&lt; 0.001). These results indicate that simulations incorporating LDD weighted by human population density provide better fits to historic occurrence patterns than those using complete random LDD. Subsequent results represent simulations using weighted LDD, in addition to land-use change and effective density.</w:t>
+        <w:t xml:space="preserve">Simulations parameterized with weighted random LDD had significantly higher sensitivity values when compared with paired simulations parameterized with complete random LDD (t = 27.032, df = 499, P &lt;&lt; 0.001). There were no significant differences in positive predictive power assuming an occupancy threshold of 1000. However, for an occupancy threshold of 1, the weighted LDD simulations returned significantly higher positive predictive power values compared to the random LDD simulations (t = 21.940, df = 499, P &lt;&lt; 0.001). These results </w:t>
+      </w:r>
+      <w:r>
+        <w:t>suggest</w:t>
+      </w:r>
+      <w:bookmarkStart w:id="4" w:name="_GoBack"/>
+      <w:bookmarkEnd w:id="4"/>
+      <w:r>
+        <w:t xml:space="preserve"> that simulations incorporating LDD weighted by human population density provide better fits to historic occurrence patterns than those using complete random LDD. Subsequent results represent simulations using weighted LDD, in addition to land-use change and effective density.</w:t>
       </w:r>
     </w:p>
     <w:p>
@@ -9640,8 +9660,8 @@
           <w:iCs/>
         </w:rPr>
       </w:pPr>
-      <w:bookmarkStart w:id="4" w:name="OLE_LINK9"/>
-      <w:bookmarkStart w:id="5" w:name="OLE_LINK10"/>
+      <w:bookmarkStart w:id="5" w:name="OLE_LINK9"/>
+      <w:bookmarkStart w:id="6" w:name="OLE_LINK10"/>
       <w:r>
         <w:rPr>
           <w:i/>
@@ -9674,8 +9694,8 @@
         </w:rPr>
         <w:t xml:space="preserve"> occurrence</w:t>
       </w:r>
-      <w:bookmarkEnd w:id="4"/>
       <w:bookmarkEnd w:id="5"/>
+      <w:bookmarkEnd w:id="6"/>
       <w:r>
         <w:rPr>
           <w:rFonts w:cs="Times New Roman"/>
@@ -15313,8 +15333,8 @@
                 <w:szCs w:val="22"/>
               </w:rPr>
             </w:pPr>
-            <w:bookmarkStart w:id="6" w:name="OLE_LINK7"/>
-            <w:bookmarkStart w:id="7" w:name="OLE_LINK8"/>
+            <w:bookmarkStart w:id="7" w:name="OLE_LINK7"/>
+            <w:bookmarkStart w:id="8" w:name="OLE_LINK8"/>
             <w:r>
               <w:rPr>
                 <w:rFonts w:cs="Times New Roman"/>
@@ -15323,8 +15343,8 @@
               </w:rPr>
               <w:t>Julian day number at start of growing season</w:t>
             </w:r>
-            <w:bookmarkEnd w:id="6"/>
             <w:bookmarkEnd w:id="7"/>
+            <w:bookmarkEnd w:id="8"/>
           </w:p>
         </w:tc>
         <w:tc>
@@ -18627,7 +18647,7 @@
                         <a:effectLst/>
                         <a:extLst>
                           <a:ext uri="{C572A759-6A51-4108-AA02-DFA0A04FC94B}">
-                            <ma14:wrappingTextBoxFlag xmlns:ma14="http://schemas.microsoft.com/office/mac/drawingml/2011/main" xmlns:w="http://schemas.openxmlformats.org/wordprocessingml/2006/main" xmlns:w10="urn:schemas-microsoft-com:office:word" xmlns:v="urn:schemas-microsoft-com:vml" xmlns:o="urn:schemas-microsoft-com:office:office" xmlns:mv="urn:schemas-microsoft-com:mac:vml" xmlns:mo="http://schemas.microsoft.com/office/mac/office/2008/main" xmlns=""/>
+                            <ma14:wrappingTextBoxFlag xmlns="" xmlns:mo="http://schemas.microsoft.com/office/mac/office/2008/main" xmlns:mv="urn:schemas-microsoft-com:mac:vml" xmlns:o="urn:schemas-microsoft-com:office:office" xmlns:v="urn:schemas-microsoft-com:vml" xmlns:w10="urn:schemas-microsoft-com:office:word" xmlns:w="http://schemas.openxmlformats.org/wordprocessingml/2006/main" xmlns:ma14="http://schemas.microsoft.com/office/mac/drawingml/2011/main"/>
                           </a:ext>
                         </a:extLst>
                       </wps:spPr>
@@ -18749,7 +18769,7 @@
                         <a:effectLst/>
                         <a:extLst>
                           <a:ext uri="{C572A759-6A51-4108-AA02-DFA0A04FC94B}">
-                            <ma14:wrappingTextBoxFlag xmlns:ma14="http://schemas.microsoft.com/office/mac/drawingml/2011/main" xmlns:w="http://schemas.openxmlformats.org/wordprocessingml/2006/main" xmlns:w10="urn:schemas-microsoft-com:office:word" xmlns:v="urn:schemas-microsoft-com:vml" xmlns:o="urn:schemas-microsoft-com:office:office" xmlns:mv="urn:schemas-microsoft-com:mac:vml" xmlns:mo="http://schemas.microsoft.com/office/mac/office/2008/main" xmlns=""/>
+                            <ma14:wrappingTextBoxFlag xmlns="" xmlns:mo="http://schemas.microsoft.com/office/mac/office/2008/main" xmlns:mv="urn:schemas-microsoft-com:mac:vml" xmlns:o="urn:schemas-microsoft-com:office:office" xmlns:v="urn:schemas-microsoft-com:vml" xmlns:w10="urn:schemas-microsoft-com:office:word" xmlns:w="http://schemas.openxmlformats.org/wordprocessingml/2006/main" xmlns:ma14="http://schemas.microsoft.com/office/mac/drawingml/2011/main"/>
                           </a:ext>
                         </a:extLst>
                       </wps:spPr>
@@ -18867,7 +18887,7 @@
                         <a:effectLst/>
                         <a:extLst>
                           <a:ext uri="{C572A759-6A51-4108-AA02-DFA0A04FC94B}">
-                            <ma14:wrappingTextBoxFlag xmlns:ma14="http://schemas.microsoft.com/office/mac/drawingml/2011/main" xmlns:w="http://schemas.openxmlformats.org/wordprocessingml/2006/main" xmlns:w10="urn:schemas-microsoft-com:office:word" xmlns:v="urn:schemas-microsoft-com:vml" xmlns:o="urn:schemas-microsoft-com:office:office" xmlns:mv="urn:schemas-microsoft-com:mac:vml" xmlns:mo="http://schemas.microsoft.com/office/mac/office/2008/main" xmlns=""/>
+                            <ma14:wrappingTextBoxFlag xmlns="" xmlns:mo="http://schemas.microsoft.com/office/mac/office/2008/main" xmlns:mv="urn:schemas-microsoft-com:mac:vml" xmlns:o="urn:schemas-microsoft-com:office:office" xmlns:v="urn:schemas-microsoft-com:vml" xmlns:w10="urn:schemas-microsoft-com:office:word" xmlns:w="http://schemas.openxmlformats.org/wordprocessingml/2006/main" xmlns:ma14="http://schemas.microsoft.com/office/mac/drawingml/2011/main"/>
                           </a:ext>
                         </a:extLst>
                       </wps:spPr>
@@ -19014,7 +19034,7 @@
                                     </pic:cNvPicPr>
                                   </pic:nvPicPr>
                                   <pic:blipFill>
-                                    <a:blip r:embed="rId8">
+                                    <a:blip r:embed="rId9">
                                       <a:extLst>
                                         <a:ext uri="{28A0092B-C50C-407E-A947-70E740481C1C}">
                                           <a14:useLocalDpi xmlns:a14="http://schemas.microsoft.com/office/drawing/2010/main" val="0"/>
@@ -19093,7 +19113,7 @@
                         <a:effectLst/>
                         <a:extLst>
                           <a:ext uri="{C572A759-6A51-4108-AA02-DFA0A04FC94B}">
-                            <ma14:wrappingTextBoxFlag xmlns:ma14="http://schemas.microsoft.com/office/mac/drawingml/2011/main" xmlns:w="http://schemas.openxmlformats.org/wordprocessingml/2006/main" xmlns:w10="urn:schemas-microsoft-com:office:word" xmlns:v="urn:schemas-microsoft-com:vml" xmlns:o="urn:schemas-microsoft-com:office:office" xmlns:mv="urn:schemas-microsoft-com:mac:vml" xmlns:mo="http://schemas.microsoft.com/office/mac/office/2008/main" xmlns=""/>
+                            <ma14:wrappingTextBoxFlag xmlns="" xmlns:mo="http://schemas.microsoft.com/office/mac/office/2008/main" xmlns:mv="urn:schemas-microsoft-com:mac:vml" xmlns:o="urn:schemas-microsoft-com:office:office" xmlns:v="urn:schemas-microsoft-com:vml" xmlns:w10="urn:schemas-microsoft-com:office:word" xmlns:w="http://schemas.openxmlformats.org/wordprocessingml/2006/main" xmlns:ma14="http://schemas.microsoft.com/office/mac/drawingml/2011/main"/>
                           </a:ext>
                         </a:extLst>
                       </wps:spPr>
@@ -19200,7 +19220,7 @@
                     <pic:cNvPicPr/>
                   </pic:nvPicPr>
                   <pic:blipFill>
-                    <a:blip r:embed="rId9">
+                    <a:blip r:embed="rId10">
                       <a:extLst>
                         <a:ext uri="{28A0092B-C50C-407E-A947-70E740481C1C}">
                           <a14:useLocalDpi xmlns:a14="http://schemas.microsoft.com/office/drawing/2010/main" val="0"/>
@@ -19246,8 +19266,8 @@
           <w:b/>
         </w:rPr>
         <w:sectPr>
-          <w:footerReference w:type="even" r:id="rId10"/>
-          <w:footerReference w:type="default" r:id="rId11"/>
+          <w:footerReference w:type="even" r:id="rId11"/>
+          <w:footerReference w:type="default" r:id="rId12"/>
           <w:pgSz w:w="12240" w:h="15840"/>
           <w:pgMar w:top="1440" w:right="1440" w:bottom="1440" w:left="1440" w:header="720" w:footer="720" w:gutter="0"/>
           <w:cols w:space="720"/>
@@ -19355,7 +19375,7 @@
                     <pic:cNvPicPr/>
                   </pic:nvPicPr>
                   <pic:blipFill>
-                    <a:blip r:embed="rId12">
+                    <a:blip r:embed="rId13">
                       <a:extLst>
                         <a:ext uri="{28A0092B-C50C-407E-A947-70E740481C1C}">
                           <a14:useLocalDpi xmlns:a14="http://schemas.microsoft.com/office/drawing/2010/main" val="0"/>
@@ -19404,8 +19424,6 @@
       </w:pPr>
     </w:p>
     <w:p>
-      <w:bookmarkStart w:id="8" w:name="_GoBack"/>
-      <w:bookmarkEnd w:id="8"/>
       <w:commentRangeStart w:id="9"/>
       <w:r>
         <w:rPr>
@@ -19497,7 +19515,7 @@
                     <pic:cNvPicPr/>
                   </pic:nvPicPr>
                   <pic:blipFill>
-                    <a:blip r:embed="rId16"/>
+                    <a:blip r:embed="rId17"/>
                     <a:stretch>
                       <a:fillRect/>
                     </a:stretch>
@@ -19642,7 +19660,7 @@
                     <pic:cNvPicPr/>
                   </pic:nvPicPr>
                   <pic:blipFill>
-                    <a:blip r:embed="rId17">
+                    <a:blip r:embed="rId18">
                       <a:extLst>
                         <a:ext uri="{28A0092B-C50C-407E-A947-70E740481C1C}">
                           <a14:useLocalDpi xmlns:a14="http://schemas.microsoft.com/office/drawing/2010/main" val="0"/>
@@ -19739,131 +19757,6 @@
                     <pic:cNvPicPr/>
                   </pic:nvPicPr>
                   <pic:blipFill>
-                    <a:blip r:embed="rId18"/>
-                    <a:stretch>
-                      <a:fillRect/>
-                    </a:stretch>
-                  </pic:blipFill>
-                  <pic:spPr>
-                    <a:xfrm>
-                      <a:off x="0" y="0"/>
-                      <a:ext cx="5943600" cy="5943600"/>
-                    </a:xfrm>
-                    <a:prstGeom prst="rect">
-                      <a:avLst/>
-                    </a:prstGeom>
-                  </pic:spPr>
-                </pic:pic>
-              </a:graphicData>
-            </a:graphic>
-          </wp:inline>
-        </w:drawing>
-      </w:r>
-      <w:r>
-        <w:rPr>
-          <w:b/>
-        </w:rPr>
-        <w:br w:type="page"/>
-      </w:r>
-    </w:p>
-    <w:p>
-      <w:commentRangeStart w:id="14"/>
-      <w:r>
-        <w:rPr>
-          <w:b/>
-        </w:rPr>
-        <w:lastRenderedPageBreak/>
-        <w:t>Figure 7</w:t>
-      </w:r>
-      <w:commentRangeEnd w:id="14"/>
-      <w:r>
-        <w:rPr>
-          <w:rStyle w:val="CommentReference"/>
-        </w:rPr>
-        <w:commentReference w:id="14"/>
-      </w:r>
-      <w:r>
-        <w:rPr>
-          <w:b/>
-        </w:rPr>
-        <w:t xml:space="preserve">. </w:t>
-      </w:r>
-      <w:r>
-        <w:t>C</w:t>
-      </w:r>
-      <w:r>
-        <w:t xml:space="preserve">umulative </w:t>
-      </w:r>
-      <w:r>
-        <w:t>occupied area (</w:t>
-      </w:r>
-      <w:r>
-        <w:t xml:space="preserve">measured as the number of 20 x 20 km patches classified as occupied) curves </w:t>
-      </w:r>
-      <w:r>
-        <w:t>for all</w:t>
-      </w:r>
-      <w:r>
-        <w:t xml:space="preserve"> simulation models. Simulations </w:t>
-      </w:r>
-      <w:r>
-        <w:t>presented</w:t>
-      </w:r>
-      <w:r>
-        <w:t xml:space="preserve"> here are those using plot effective density dependence, land-use change, and long-distance dispersal weighted by human population density. Black line represents cumulative </w:t>
-      </w:r>
-      <w:r>
-        <w:t xml:space="preserve">occupied area for </w:t>
-      </w:r>
-      <w:r>
-        <w:rPr>
-          <w:rFonts w:eastAsiaTheme="minorEastAsia" w:cs="Times New Roman"/>
-          <w:i/>
-          <w:iCs/>
-        </w:rPr>
-        <w:t xml:space="preserve">F. </w:t>
-      </w:r>
-      <w:proofErr w:type="spellStart"/>
-      <w:r>
-        <w:rPr>
-          <w:rFonts w:eastAsiaTheme="minorEastAsia" w:cs="Times New Roman"/>
-          <w:i/>
-          <w:iCs/>
-        </w:rPr>
-        <w:t>alnus</w:t>
-      </w:r>
-      <w:proofErr w:type="spellEnd"/>
-      <w:r>
-        <w:t xml:space="preserve"> based on historical occurrence records. Results from three different occupancy thresholds are represented by three different colors.</w:t>
-      </w:r>
-    </w:p>
-    <w:p>
-      <w:pPr>
-        <w:rPr>
-          <w:rFonts w:ascii="Times" w:eastAsiaTheme="minorEastAsia" w:hAnsi="Times" w:cs="Times New Roman"/>
-        </w:rPr>
-      </w:pPr>
-      <w:r>
-        <w:rPr>
-          <w:rFonts w:ascii="Times" w:eastAsiaTheme="minorEastAsia" w:hAnsi="Times" w:cs="Times New Roman"/>
-          <w:noProof/>
-        </w:rPr>
-        <w:drawing>
-          <wp:inline distT="0" distB="0" distL="0" distR="0" wp14:anchorId="14047177" wp14:editId="700F36A8">
-            <wp:extent cx="5943600" cy="5943600"/>
-            <wp:effectExtent l="0" t="0" r="0" b="0"/>
-            <wp:docPr id="4" name="Picture 4"/>
-            <wp:cNvGraphicFramePr>
-              <a:graphicFrameLocks xmlns:a="http://schemas.openxmlformats.org/drawingml/2006/main" noChangeAspect="1"/>
-            </wp:cNvGraphicFramePr>
-            <a:graphic xmlns:a="http://schemas.openxmlformats.org/drawingml/2006/main">
-              <a:graphicData uri="http://schemas.openxmlformats.org/drawingml/2006/picture">
-                <pic:pic xmlns:pic="http://schemas.openxmlformats.org/drawingml/2006/picture">
-                  <pic:nvPicPr>
-                    <pic:cNvPr id="0" name="Cumulative_AOO_DensEff_PopD_allsims.jpg"/>
-                    <pic:cNvPicPr/>
-                  </pic:nvPicPr>
-                  <pic:blipFill>
                     <a:blip r:embed="rId19"/>
                     <a:stretch>
                       <a:fillRect/>
@@ -19886,6 +19779,131 @@
       </w:r>
       <w:r>
         <w:rPr>
+          <w:b/>
+        </w:rPr>
+        <w:br w:type="page"/>
+      </w:r>
+    </w:p>
+    <w:p>
+      <w:commentRangeStart w:id="14"/>
+      <w:r>
+        <w:rPr>
+          <w:b/>
+        </w:rPr>
+        <w:lastRenderedPageBreak/>
+        <w:t>Figure 7</w:t>
+      </w:r>
+      <w:commentRangeEnd w:id="14"/>
+      <w:r>
+        <w:rPr>
+          <w:rStyle w:val="CommentReference"/>
+        </w:rPr>
+        <w:commentReference w:id="14"/>
+      </w:r>
+      <w:r>
+        <w:rPr>
+          <w:b/>
+        </w:rPr>
+        <w:t xml:space="preserve">. </w:t>
+      </w:r>
+      <w:r>
+        <w:t>C</w:t>
+      </w:r>
+      <w:r>
+        <w:t xml:space="preserve">umulative </w:t>
+      </w:r>
+      <w:r>
+        <w:t>occupied area (</w:t>
+      </w:r>
+      <w:r>
+        <w:t xml:space="preserve">measured as the number of 20 x 20 km patches classified as occupied) curves </w:t>
+      </w:r>
+      <w:r>
+        <w:t>for all</w:t>
+      </w:r>
+      <w:r>
+        <w:t xml:space="preserve"> simulation models. Simulations </w:t>
+      </w:r>
+      <w:r>
+        <w:t>presented</w:t>
+      </w:r>
+      <w:r>
+        <w:t xml:space="preserve"> here are those using plot effective density dependence, land-use change, and long-distance dispersal weighted by human population density. Black line represents cumulative </w:t>
+      </w:r>
+      <w:r>
+        <w:t xml:space="preserve">occupied area for </w:t>
+      </w:r>
+      <w:r>
+        <w:rPr>
+          <w:rFonts w:eastAsiaTheme="minorEastAsia" w:cs="Times New Roman"/>
+          <w:i/>
+          <w:iCs/>
+        </w:rPr>
+        <w:t xml:space="preserve">F. </w:t>
+      </w:r>
+      <w:proofErr w:type="spellStart"/>
+      <w:r>
+        <w:rPr>
+          <w:rFonts w:eastAsiaTheme="minorEastAsia" w:cs="Times New Roman"/>
+          <w:i/>
+          <w:iCs/>
+        </w:rPr>
+        <w:t>alnus</w:t>
+      </w:r>
+      <w:proofErr w:type="spellEnd"/>
+      <w:r>
+        <w:t xml:space="preserve"> based on historical occurrence records. Results from three different occupancy thresholds are represented by three different colors.</w:t>
+      </w:r>
+    </w:p>
+    <w:p>
+      <w:pPr>
+        <w:rPr>
+          <w:rFonts w:ascii="Times" w:eastAsiaTheme="minorEastAsia" w:hAnsi="Times" w:cs="Times New Roman"/>
+        </w:rPr>
+      </w:pPr>
+      <w:r>
+        <w:rPr>
+          <w:rFonts w:ascii="Times" w:eastAsiaTheme="minorEastAsia" w:hAnsi="Times" w:cs="Times New Roman"/>
+          <w:noProof/>
+        </w:rPr>
+        <w:drawing>
+          <wp:inline distT="0" distB="0" distL="0" distR="0" wp14:anchorId="14047177" wp14:editId="700F36A8">
+            <wp:extent cx="5943600" cy="5943600"/>
+            <wp:effectExtent l="0" t="0" r="0" b="0"/>
+            <wp:docPr id="4" name="Picture 4"/>
+            <wp:cNvGraphicFramePr>
+              <a:graphicFrameLocks xmlns:a="http://schemas.openxmlformats.org/drawingml/2006/main" noChangeAspect="1"/>
+            </wp:cNvGraphicFramePr>
+            <a:graphic xmlns:a="http://schemas.openxmlformats.org/drawingml/2006/main">
+              <a:graphicData uri="http://schemas.openxmlformats.org/drawingml/2006/picture">
+                <pic:pic xmlns:pic="http://schemas.openxmlformats.org/drawingml/2006/picture">
+                  <pic:nvPicPr>
+                    <pic:cNvPr id="0" name="Cumulative_AOO_DensEff_PopD_allsims.jpg"/>
+                    <pic:cNvPicPr/>
+                  </pic:nvPicPr>
+                  <pic:blipFill>
+                    <a:blip r:embed="rId20"/>
+                    <a:stretch>
+                      <a:fillRect/>
+                    </a:stretch>
+                  </pic:blipFill>
+                  <pic:spPr>
+                    <a:xfrm>
+                      <a:off x="0" y="0"/>
+                      <a:ext cx="5943600" cy="5943600"/>
+                    </a:xfrm>
+                    <a:prstGeom prst="rect">
+                      <a:avLst/>
+                    </a:prstGeom>
+                  </pic:spPr>
+                </pic:pic>
+              </a:graphicData>
+            </a:graphic>
+          </wp:inline>
+        </w:drawing>
+      </w:r>
+      <w:r>
+        <w:rPr>
           <w:rFonts w:ascii="Times" w:eastAsiaTheme="minorEastAsia" w:hAnsi="Times" w:cs="Times New Roman"/>
         </w:rPr>
         <w:br w:type="page"/>
@@ -19983,7 +20001,7 @@
                     <pic:cNvPicPr/>
                   </pic:nvPicPr>
                   <pic:blipFill>
-                    <a:blip r:embed="rId20">
+                    <a:blip r:embed="rId21">
                       <a:extLst>
                         <a:ext uri="{28A0092B-C50C-407E-A947-70E740481C1C}">
                           <a14:useLocalDpi xmlns:a14="http://schemas.microsoft.com/office/drawing/2010/main" val="0"/>
@@ -20074,7 +20092,7 @@
                     <pic:cNvPicPr/>
                   </pic:nvPicPr>
                   <pic:blipFill>
-                    <a:blip r:embed="rId21">
+                    <a:blip r:embed="rId22">
                       <a:extLst>
                         <a:ext uri="{28A0092B-C50C-407E-A947-70E740481C1C}">
                           <a14:useLocalDpi xmlns:a14="http://schemas.microsoft.com/office/drawing/2010/main" val="0"/>
@@ -20186,7 +20204,7 @@
                         <a:effectLst/>
                         <a:extLst>
                           <a:ext uri="{C572A759-6A51-4108-AA02-DFA0A04FC94B}">
-                            <ma14:wrappingTextBoxFlag xmlns:ma14="http://schemas.microsoft.com/office/mac/drawingml/2011/main" xmlns:w="http://schemas.openxmlformats.org/wordprocessingml/2006/main" xmlns:w10="urn:schemas-microsoft-com:office:word" xmlns:v="urn:schemas-microsoft-com:vml" xmlns:o="urn:schemas-microsoft-com:office:office" xmlns:mv="urn:schemas-microsoft-com:mac:vml" xmlns:mo="http://schemas.microsoft.com/office/mac/office/2008/main" xmlns=""/>
+                            <ma14:wrappingTextBoxFlag xmlns="" xmlns:mo="http://schemas.microsoft.com/office/mac/office/2008/main" xmlns:mv="urn:schemas-microsoft-com:mac:vml" xmlns:o="urn:schemas-microsoft-com:office:office" xmlns:v="urn:schemas-microsoft-com:vml" xmlns:w10="urn:schemas-microsoft-com:office:word" xmlns:w="http://schemas.openxmlformats.org/wordprocessingml/2006/main" xmlns:ma14="http://schemas.microsoft.com/office/mac/drawingml/2011/main"/>
                           </a:ext>
                         </a:extLst>
                       </wps:spPr>
@@ -20304,7 +20322,7 @@
                         <a:effectLst/>
                         <a:extLst>
                           <a:ext uri="{C572A759-6A51-4108-AA02-DFA0A04FC94B}">
-                            <ma14:wrappingTextBoxFlag xmlns:ma14="http://schemas.microsoft.com/office/mac/drawingml/2011/main" xmlns:w="http://schemas.openxmlformats.org/wordprocessingml/2006/main" xmlns:w10="urn:schemas-microsoft-com:office:word" xmlns:v="urn:schemas-microsoft-com:vml" xmlns:o="urn:schemas-microsoft-com:office:office" xmlns:mv="urn:schemas-microsoft-com:mac:vml" xmlns:mo="http://schemas.microsoft.com/office/mac/office/2008/main" xmlns=""/>
+                            <ma14:wrappingTextBoxFlag xmlns="" xmlns:mo="http://schemas.microsoft.com/office/mac/office/2008/main" xmlns:mv="urn:schemas-microsoft-com:mac:vml" xmlns:o="urn:schemas-microsoft-com:office:office" xmlns:v="urn:schemas-microsoft-com:vml" xmlns:w10="urn:schemas-microsoft-com:office:word" xmlns:w="http://schemas.openxmlformats.org/wordprocessingml/2006/main" xmlns:ma14="http://schemas.microsoft.com/office/mac/drawingml/2011/main"/>
                           </a:ext>
                         </a:extLst>
                       </wps:spPr>
@@ -20422,7 +20440,7 @@
                         <a:effectLst/>
                         <a:extLst>
                           <a:ext uri="{C572A759-6A51-4108-AA02-DFA0A04FC94B}">
-                            <ma14:wrappingTextBoxFlag xmlns:ma14="http://schemas.microsoft.com/office/mac/drawingml/2011/main" xmlns:w="http://schemas.openxmlformats.org/wordprocessingml/2006/main" xmlns:w10="urn:schemas-microsoft-com:office:word" xmlns:v="urn:schemas-microsoft-com:vml" xmlns:o="urn:schemas-microsoft-com:office:office" xmlns:mv="urn:schemas-microsoft-com:mac:vml" xmlns:mo="http://schemas.microsoft.com/office/mac/office/2008/main" xmlns=""/>
+                            <ma14:wrappingTextBoxFlag xmlns="" xmlns:mo="http://schemas.microsoft.com/office/mac/office/2008/main" xmlns:mv="urn:schemas-microsoft-com:mac:vml" xmlns:o="urn:schemas-microsoft-com:office:office" xmlns:v="urn:schemas-microsoft-com:vml" xmlns:w10="urn:schemas-microsoft-com:office:word" xmlns:w="http://schemas.openxmlformats.org/wordprocessingml/2006/main" xmlns:ma14="http://schemas.microsoft.com/office/mac/drawingml/2011/main"/>
                           </a:ext>
                         </a:extLst>
                       </wps:spPr>
@@ -20528,7 +20546,7 @@
                     <pic:cNvPicPr/>
                   </pic:nvPicPr>
                   <pic:blipFill>
-                    <a:blip r:embed="rId22">
+                    <a:blip r:embed="rId23">
                       <a:extLst>
                         <a:ext uri="{28A0092B-C50C-407E-A947-70E740481C1C}">
                           <a14:useLocalDpi xmlns:a14="http://schemas.microsoft.com/office/drawing/2010/main" val="0"/>
@@ -20610,7 +20628,7 @@
                         <a:effectLst/>
                         <a:extLst>
                           <a:ext uri="{C572A759-6A51-4108-AA02-DFA0A04FC94B}">
-                            <ma14:wrappingTextBoxFlag xmlns:ma14="http://schemas.microsoft.com/office/mac/drawingml/2011/main" xmlns:w="http://schemas.openxmlformats.org/wordprocessingml/2006/main" xmlns:w10="urn:schemas-microsoft-com:office:word" xmlns:v="urn:schemas-microsoft-com:vml" xmlns:o="urn:schemas-microsoft-com:office:office" xmlns:mv="urn:schemas-microsoft-com:mac:vml" xmlns:mo="http://schemas.microsoft.com/office/mac/office/2008/main" xmlns=""/>
+                            <ma14:wrappingTextBoxFlag xmlns="" xmlns:mo="http://schemas.microsoft.com/office/mac/office/2008/main" xmlns:mv="urn:schemas-microsoft-com:mac:vml" xmlns:o="urn:schemas-microsoft-com:office:office" xmlns:v="urn:schemas-microsoft-com:vml" xmlns:w10="urn:schemas-microsoft-com:office:word" xmlns:w="http://schemas.openxmlformats.org/wordprocessingml/2006/main" xmlns:ma14="http://schemas.microsoft.com/office/mac/drawingml/2011/main"/>
                           </a:ext>
                         </a:extLst>
                       </wps:spPr>
@@ -26028,7 +26046,7 @@
 </file>
 
 <file path=customXml/itemProps1.xml><?xml version="1.0" encoding="utf-8"?>
-<ds:datastoreItem xmlns:ds="http://schemas.openxmlformats.org/officeDocument/2006/customXml" ds:itemID="{28641944-2C65-8442-A358-B5CF6C5AA729}">
+<ds:datastoreItem xmlns:ds="http://schemas.openxmlformats.org/officeDocument/2006/customXml" ds:itemID="{3BC91FB9-A991-BC4D-97A9-06B19A4E209E}">
   <ds:schemaRefs>
     <ds:schemaRef ds:uri="http://schemas.openxmlformats.org/officeDocument/2006/bibliography"/>
   </ds:schemaRefs>

</xml_diff>

<commit_message>
Began edits to supp info. Continue at Demographic Model section.
</commit_message>
<xml_diff>
--- a/manuscript/Aiello-Lammens-Fral_Spatial_Demog.docx
+++ b/manuscript/Aiello-Lammens-Fral_Spatial_Demog.docx
@@ -2574,14 +2574,28 @@
           <w:rFonts w:cs="Times New Roman"/>
           <w:iCs/>
         </w:rPr>
-        <w:t xml:space="preserve">per location </w:t>
-      </w:r>
-      <w:r>
-        <w:rPr>
-          <w:rFonts w:cs="Times New Roman"/>
-          <w:iCs/>
-        </w:rPr>
-        <w:t>that</w:t>
+        <w:t>per location</w:t>
+      </w:r>
+      <w:r>
+        <w:rPr>
+          <w:rFonts w:cs="Times New Roman"/>
+          <w:iCs/>
+        </w:rPr>
+        <w:t>.</w:t>
+      </w:r>
+      <w:r>
+        <w:rPr>
+          <w:rFonts w:cs="Times New Roman"/>
+          <w:iCs/>
+        </w:rPr>
+        <w:t xml:space="preserve"> </w:t>
+      </w:r>
+      <w:r>
+        <w:rPr>
+          <w:rFonts w:cs="Times New Roman"/>
+          <w:iCs/>
+        </w:rPr>
+        <w:t>Sites</w:t>
       </w:r>
       <w:r>
         <w:rPr>
@@ -2661,7 +2675,19 @@
         <w:rPr>
           <w:rFonts w:cs="Times New Roman"/>
         </w:rPr>
-        <w:t xml:space="preserve"> 15 or 20 </w:t>
+        <w:t xml:space="preserve"> </w:t>
+      </w:r>
+      <w:r>
+        <w:rPr>
+          <w:rFonts w:cs="Times New Roman"/>
+        </w:rPr>
+        <w:t xml:space="preserve">I establish </w:t>
+      </w:r>
+      <w:r>
+        <w:rPr>
+          <w:rFonts w:cs="Times New Roman"/>
+        </w:rPr>
+        <w:t xml:space="preserve">15 or 20 </w:t>
       </w:r>
       <w:r>
         <w:rPr>
@@ -2673,7 +2699,7 @@
         <w:rPr>
           <w:rFonts w:cs="Times New Roman"/>
         </w:rPr>
-        <w:t xml:space="preserve">2 x 2 meter plots were established, </w:t>
+        <w:t xml:space="preserve">2 x 2 meter plots </w:t>
       </w:r>
       <w:r>
         <w:rPr>
@@ -3018,10 +3044,11 @@
         <w:rPr>
           <w:rFonts w:cs="Times New Roman"/>
           <w:iCs/>
-          <w:highlight w:val="yellow"/>
-        </w:rPr>
-        <w:t xml:space="preserve"> XXX</w:t>
-      </w:r>
+        </w:rPr>
+        <w:t xml:space="preserve"> – Appendix 1</w:t>
+      </w:r>
+      <w:bookmarkStart w:id="2" w:name="_GoBack"/>
+      <w:bookmarkEnd w:id="2"/>
       <w:r>
         <w:rPr>
           <w:rFonts w:cs="Times New Roman"/>
@@ -7460,8 +7487,8 @@
           </w:rPr>
           <m:t>=</m:t>
         </m:r>
-        <w:bookmarkStart w:id="2" w:name="OLE_LINK1"/>
-        <w:bookmarkStart w:id="3" w:name="OLE_LINK2"/>
+        <w:bookmarkStart w:id="3" w:name="OLE_LINK1"/>
+        <w:bookmarkStart w:id="4" w:name="OLE_LINK2"/>
         <m:sSub>
           <m:sSubPr>
             <m:ctrlPr>
@@ -7533,8 +7560,8 @@
         </w:rPr>
         <w:t xml:space="preserve"> </w:t>
       </w:r>
-      <w:bookmarkEnd w:id="2"/>
       <w:bookmarkEnd w:id="3"/>
+      <w:bookmarkEnd w:id="4"/>
       <w:r>
         <w:rPr>
           <w:rFonts w:cs="Times New Roman"/>
@@ -9331,8 +9358,6 @@
       <w:r>
         <w:t>suggest</w:t>
       </w:r>
-      <w:bookmarkStart w:id="4" w:name="_GoBack"/>
-      <w:bookmarkEnd w:id="4"/>
       <w:r>
         <w:t xml:space="preserve"> that simulations incorporating LDD weighted by human population density provide better fits to historic occurrence patterns than those using complete random LDD. Subsequent results represent simulations using weighted LDD, in addition to land-use change and effective density.</w:t>
       </w:r>
@@ -9440,7 +9465,7 @@
           <w:rFonts w:cs="Times New Roman"/>
           <w:iCs/>
         </w:rPr>
-        <w:t>i.e., 1950; Figure 4</w:t>
+        <w:t>Figure 4</w:t>
       </w:r>
       <w:r>
         <w:rPr>
@@ -9475,7 +9500,14 @@
           <w:rFonts w:cs="Times New Roman"/>
           <w:iCs/>
         </w:rPr>
-        <w:t xml:space="preserve">local and long-distance dispersal </w:t>
+        <w:t>local and long-distance dispersal parameterizations to</w:t>
+      </w:r>
+      <w:r>
+        <w:rPr>
+          <w:rFonts w:cs="Times New Roman"/>
+          <w:iCs/>
+        </w:rPr>
+        <w:t xml:space="preserve"> </w:t>
       </w:r>
       <w:r>
         <w:rPr>
@@ -9483,14 +9515,7 @@
           <w:iCs/>
         </w:rPr>
         <w:lastRenderedPageBreak/>
-        <w:t>parameterizations to</w:t>
-      </w:r>
-      <w:r>
-        <w:rPr>
-          <w:rFonts w:cs="Times New Roman"/>
-          <w:iCs/>
-        </w:rPr>
-        <w:t xml:space="preserve"> adequately track the historic</w:t>
+        <w:t>adequately track the historic</w:t>
       </w:r>
       <w:r>
         <w:rPr>
@@ -9606,7 +9631,30 @@
           <w:rFonts w:cs="Times New Roman"/>
           <w:iCs/>
         </w:rPr>
-        <w:t xml:space="preserve"> the number of patches predicted as occupied (Figure 5). This results in lower positive predictive power compared to the occupancy threshold of 1000 and 2000 measures. </w:t>
+        <w:t xml:space="preserve"> the number of patches predicted as occupied (</w:t>
+      </w:r>
+      <w:r>
+        <w:rPr>
+          <w:rFonts w:cs="Times New Roman"/>
+          <w:iCs/>
+          <w:highlight w:val="yellow"/>
+        </w:rPr>
+        <w:t xml:space="preserve">Figure </w:t>
+      </w:r>
+      <w:r>
+        <w:rPr>
+          <w:rFonts w:cs="Times New Roman"/>
+          <w:iCs/>
+          <w:highlight w:val="yellow"/>
+        </w:rPr>
+        <w:t>7</w:t>
+      </w:r>
+      <w:r>
+        <w:rPr>
+          <w:rFonts w:cs="Times New Roman"/>
+          <w:iCs/>
+        </w:rPr>
+        <w:t xml:space="preserve">). This results in lower positive predictive power compared to the occupancy threshold of 1000 and 2000 measures. </w:t>
       </w:r>
       <w:r>
         <w:rPr>
@@ -9753,15 +9801,13 @@
         </w:rPr>
         <w:t xml:space="preserve">94 of the 500 simulation models </w:t>
       </w:r>
-      <w:proofErr w:type="spellStart"/>
-      <w:r>
-        <w:rPr>
-          <w:rFonts w:cs="Times New Roman"/>
-          <w:iCs/>
-        </w:rPr>
-        <w:t>yieled</w:t>
-      </w:r>
-      <w:proofErr w:type="spellEnd"/>
+      <w:r>
+        <w:rPr>
+          <w:rFonts w:cs="Times New Roman"/>
+          <w:iCs/>
+        </w:rPr>
+        <w:t>yielded</w:t>
+      </w:r>
       <w:r>
         <w:rPr>
           <w:rFonts w:cs="Times New Roman"/>
@@ -9816,14 +9862,42 @@
           <w:rFonts w:cs="Times New Roman"/>
           <w:iCs/>
         </w:rPr>
-        <w:t xml:space="preserve">number of LLD events (21.5%), and metapopulation initial abundance (14.2%). </w:t>
-      </w:r>
-      <w:r>
-        <w:rPr>
-          <w:rFonts w:cs="Times New Roman"/>
-          <w:iCs/>
-        </w:rPr>
-        <w:t xml:space="preserve">The remaining parameters, with the exception of carrying capacity, all have influence values between </w:t>
+        <w:t>number of LLD events (21.5%), and metapopulation initial abundance (14.2%)</w:t>
+      </w:r>
+      <w:r>
+        <w:rPr>
+          <w:rFonts w:cs="Times New Roman"/>
+          <w:iCs/>
+        </w:rPr>
+        <w:t xml:space="preserve"> on distinguishing between a combined metric value of 0 or 1</w:t>
+      </w:r>
+      <w:r>
+        <w:rPr>
+          <w:rFonts w:cs="Times New Roman"/>
+          <w:iCs/>
+        </w:rPr>
+        <w:t xml:space="preserve">. </w:t>
+      </w:r>
+      <w:r>
+        <w:rPr>
+          <w:rFonts w:cs="Times New Roman"/>
+          <w:iCs/>
+        </w:rPr>
+        <w:t>The remaining parameters, with the exception of carrying capacity, all ha</w:t>
+      </w:r>
+      <w:r>
+        <w:rPr>
+          <w:rFonts w:cs="Times New Roman"/>
+          <w:iCs/>
+        </w:rPr>
+        <w:t>d</w:t>
+      </w:r>
+      <w:r>
+        <w:rPr>
+          <w:rFonts w:cs="Times New Roman"/>
+          <w:iCs/>
+        </w:rPr>
+        <w:t xml:space="preserve"> influence values between </w:t>
       </w:r>
       <w:r>
         <w:rPr>
@@ -9977,7 +10051,15 @@
           <w:rFonts w:cs="Times New Roman"/>
           <w:iCs/>
         </w:rPr>
-        <w:t>variability (standard deviation) of fecundity</w:t>
+        <w:t xml:space="preserve">variability (standard </w:t>
+      </w:r>
+      <w:r>
+        <w:rPr>
+          <w:rFonts w:cs="Times New Roman"/>
+          <w:iCs/>
+        </w:rPr>
+        <w:lastRenderedPageBreak/>
+        <w:t>deviation) of fecundity</w:t>
       </w:r>
       <w:r>
         <w:rPr>
@@ -9991,15 +10073,7 @@
           <w:rFonts w:cs="Times New Roman"/>
           <w:iCs/>
         </w:rPr>
-        <w:t xml:space="preserve">Additionally, there were moderate interactions </w:t>
-      </w:r>
-      <w:r>
-        <w:rPr>
-          <w:rFonts w:cs="Times New Roman"/>
-          <w:iCs/>
-        </w:rPr>
-        <w:lastRenderedPageBreak/>
-        <w:t xml:space="preserve">between LDD and metapopulation initial abundance. </w:t>
+        <w:t xml:space="preserve">Additionally, there were moderate interactions between LDD and metapopulation initial abundance. </w:t>
       </w:r>
       <w:r>
         <w:rPr>
@@ -18647,7 +18721,7 @@
                         <a:effectLst/>
                         <a:extLst>
                           <a:ext uri="{C572A759-6A51-4108-AA02-DFA0A04FC94B}">
-                            <ma14:wrappingTextBoxFlag xmlns="" xmlns:mo="http://schemas.microsoft.com/office/mac/office/2008/main" xmlns:mv="urn:schemas-microsoft-com:mac:vml" xmlns:o="urn:schemas-microsoft-com:office:office" xmlns:v="urn:schemas-microsoft-com:vml" xmlns:w10="urn:schemas-microsoft-com:office:word" xmlns:w="http://schemas.openxmlformats.org/wordprocessingml/2006/main" xmlns:ma14="http://schemas.microsoft.com/office/mac/drawingml/2011/main"/>
+                            <ma14:wrappingTextBoxFlag xmlns:ma14="http://schemas.microsoft.com/office/mac/drawingml/2011/main" xmlns:w="http://schemas.openxmlformats.org/wordprocessingml/2006/main" xmlns:w10="urn:schemas-microsoft-com:office:word" xmlns:v="urn:schemas-microsoft-com:vml" xmlns:o="urn:schemas-microsoft-com:office:office" xmlns:mv="urn:schemas-microsoft-com:mac:vml" xmlns:mo="http://schemas.microsoft.com/office/mac/office/2008/main" xmlns=""/>
                           </a:ext>
                         </a:extLst>
                       </wps:spPr>
@@ -18769,7 +18843,7 @@
                         <a:effectLst/>
                         <a:extLst>
                           <a:ext uri="{C572A759-6A51-4108-AA02-DFA0A04FC94B}">
-                            <ma14:wrappingTextBoxFlag xmlns="" xmlns:mo="http://schemas.microsoft.com/office/mac/office/2008/main" xmlns:mv="urn:schemas-microsoft-com:mac:vml" xmlns:o="urn:schemas-microsoft-com:office:office" xmlns:v="urn:schemas-microsoft-com:vml" xmlns:w10="urn:schemas-microsoft-com:office:word" xmlns:w="http://schemas.openxmlformats.org/wordprocessingml/2006/main" xmlns:ma14="http://schemas.microsoft.com/office/mac/drawingml/2011/main"/>
+                            <ma14:wrappingTextBoxFlag xmlns:ma14="http://schemas.microsoft.com/office/mac/drawingml/2011/main" xmlns:w="http://schemas.openxmlformats.org/wordprocessingml/2006/main" xmlns:w10="urn:schemas-microsoft-com:office:word" xmlns:v="urn:schemas-microsoft-com:vml" xmlns:o="urn:schemas-microsoft-com:office:office" xmlns:mv="urn:schemas-microsoft-com:mac:vml" xmlns:mo="http://schemas.microsoft.com/office/mac/office/2008/main" xmlns=""/>
                           </a:ext>
                         </a:extLst>
                       </wps:spPr>
@@ -18887,7 +18961,7 @@
                         <a:effectLst/>
                         <a:extLst>
                           <a:ext uri="{C572A759-6A51-4108-AA02-DFA0A04FC94B}">
-                            <ma14:wrappingTextBoxFlag xmlns="" xmlns:mo="http://schemas.microsoft.com/office/mac/office/2008/main" xmlns:mv="urn:schemas-microsoft-com:mac:vml" xmlns:o="urn:schemas-microsoft-com:office:office" xmlns:v="urn:schemas-microsoft-com:vml" xmlns:w10="urn:schemas-microsoft-com:office:word" xmlns:w="http://schemas.openxmlformats.org/wordprocessingml/2006/main" xmlns:ma14="http://schemas.microsoft.com/office/mac/drawingml/2011/main"/>
+                            <ma14:wrappingTextBoxFlag xmlns:ma14="http://schemas.microsoft.com/office/mac/drawingml/2011/main" xmlns:w="http://schemas.openxmlformats.org/wordprocessingml/2006/main" xmlns:w10="urn:schemas-microsoft-com:office:word" xmlns:v="urn:schemas-microsoft-com:vml" xmlns:o="urn:schemas-microsoft-com:office:office" xmlns:mv="urn:schemas-microsoft-com:mac:vml" xmlns:mo="http://schemas.microsoft.com/office/mac/office/2008/main" xmlns=""/>
                           </a:ext>
                         </a:extLst>
                       </wps:spPr>
@@ -19034,7 +19108,7 @@
                                     </pic:cNvPicPr>
                                   </pic:nvPicPr>
                                   <pic:blipFill>
-                                    <a:blip r:embed="rId9">
+                                    <a:blip r:embed="rId8">
                                       <a:extLst>
                                         <a:ext uri="{28A0092B-C50C-407E-A947-70E740481C1C}">
                                           <a14:useLocalDpi xmlns:a14="http://schemas.microsoft.com/office/drawing/2010/main" val="0"/>
@@ -19113,7 +19187,7 @@
                         <a:effectLst/>
                         <a:extLst>
                           <a:ext uri="{C572A759-6A51-4108-AA02-DFA0A04FC94B}">
-                            <ma14:wrappingTextBoxFlag xmlns="" xmlns:mo="http://schemas.microsoft.com/office/mac/office/2008/main" xmlns:mv="urn:schemas-microsoft-com:mac:vml" xmlns:o="urn:schemas-microsoft-com:office:office" xmlns:v="urn:schemas-microsoft-com:vml" xmlns:w10="urn:schemas-microsoft-com:office:word" xmlns:w="http://schemas.openxmlformats.org/wordprocessingml/2006/main" xmlns:ma14="http://schemas.microsoft.com/office/mac/drawingml/2011/main"/>
+                            <ma14:wrappingTextBoxFlag xmlns:ma14="http://schemas.microsoft.com/office/mac/drawingml/2011/main" xmlns:w="http://schemas.openxmlformats.org/wordprocessingml/2006/main" xmlns:w10="urn:schemas-microsoft-com:office:word" xmlns:v="urn:schemas-microsoft-com:vml" xmlns:o="urn:schemas-microsoft-com:office:office" xmlns:mv="urn:schemas-microsoft-com:mac:vml" xmlns:mo="http://schemas.microsoft.com/office/mac/office/2008/main" xmlns=""/>
                           </a:ext>
                         </a:extLst>
                       </wps:spPr>
@@ -19220,7 +19294,7 @@
                     <pic:cNvPicPr/>
                   </pic:nvPicPr>
                   <pic:blipFill>
-                    <a:blip r:embed="rId10">
+                    <a:blip r:embed="rId9">
                       <a:extLst>
                         <a:ext uri="{28A0092B-C50C-407E-A947-70E740481C1C}">
                           <a14:useLocalDpi xmlns:a14="http://schemas.microsoft.com/office/drawing/2010/main" val="0"/>
@@ -19266,8 +19340,8 @@
           <w:b/>
         </w:rPr>
         <w:sectPr>
-          <w:footerReference w:type="even" r:id="rId11"/>
-          <w:footerReference w:type="default" r:id="rId12"/>
+          <w:footerReference w:type="even" r:id="rId10"/>
+          <w:footerReference w:type="default" r:id="rId11"/>
           <w:pgSz w:w="12240" w:h="15840"/>
           <w:pgMar w:top="1440" w:right="1440" w:bottom="1440" w:left="1440" w:header="720" w:footer="720" w:gutter="0"/>
           <w:cols w:space="720"/>
@@ -19375,7 +19449,7 @@
                     <pic:cNvPicPr/>
                   </pic:nvPicPr>
                   <pic:blipFill>
-                    <a:blip r:embed="rId13">
+                    <a:blip r:embed="rId12">
                       <a:extLst>
                         <a:ext uri="{28A0092B-C50C-407E-A947-70E740481C1C}">
                           <a14:useLocalDpi xmlns:a14="http://schemas.microsoft.com/office/drawing/2010/main" val="0"/>
@@ -19424,7 +19498,6 @@
       </w:pPr>
     </w:p>
     <w:p>
-      <w:commentRangeStart w:id="9"/>
       <w:r>
         <w:rPr>
           <w:b/>
@@ -19436,31 +19509,24 @@
         <w:rPr>
           <w:b/>
         </w:rPr>
-        <w:t>4</w:t>
-      </w:r>
-      <w:commentRangeEnd w:id="9"/>
-      <w:r>
-        <w:rPr>
-          <w:rStyle w:val="CommentReference"/>
-        </w:rPr>
-        <w:commentReference w:id="9"/>
-      </w:r>
-      <w:r>
-        <w:rPr>
-          <w:b/>
-        </w:rPr>
-        <w:t>.</w:t>
-      </w:r>
-      <w:r>
-        <w:t xml:space="preserve"> Sensitivity of simulation models as calculated in 1925, 1950, 1975, and 2000. </w:t>
-      </w:r>
-      <w:bookmarkStart w:id="10" w:name="OLE_LINK3"/>
-      <w:bookmarkStart w:id="11" w:name="OLE_LINK4"/>
+        <w:t>4.</w:t>
+      </w:r>
+      <w:r>
+        <w:t xml:space="preserve"> Sensitivity of simulation models </w:t>
+      </w:r>
+      <w:r>
+        <w:t>through time</w:t>
+      </w:r>
+      <w:r>
+        <w:t xml:space="preserve">. </w:t>
+      </w:r>
+      <w:bookmarkStart w:id="9" w:name="OLE_LINK3"/>
+      <w:bookmarkStart w:id="10" w:name="OLE_LINK4"/>
       <w:r>
         <w:t xml:space="preserve">Simulations plotted here were those using plot effective density dependence, land-use change, and long-distance dispersal weighted by human population density. </w:t>
       </w:r>
+      <w:bookmarkEnd w:id="9"/>
       <w:bookmarkEnd w:id="10"/>
-      <w:bookmarkEnd w:id="11"/>
       <w:r>
         <w:t xml:space="preserve">The sensitivity of each model with respect to historical occurrence records was calculated for each year of the simulation (1911 to 2010). A sensitivity value of 1 indicates that the simulation predicted occurrences in all populations where </w:t>
       </w:r>
@@ -19490,7 +19556,13 @@
         <w:t xml:space="preserve"> was observed in that year or prior. </w:t>
       </w:r>
       <w:r>
-        <w:t xml:space="preserve">Results from three different occupancy thresholds are represented by three different colors. </w:t>
+        <w:t>Results from</w:t>
+      </w:r>
+      <w:r>
+        <w:t xml:space="preserve"> the</w:t>
+      </w:r>
+      <w:r>
+        <w:t xml:space="preserve"> three different occupancy thresholds are represented by three different colors. </w:t>
       </w:r>
     </w:p>
     <w:p>
@@ -19515,7 +19587,7 @@
                     <pic:cNvPicPr/>
                   </pic:nvPicPr>
                   <pic:blipFill>
-                    <a:blip r:embed="rId17"/>
+                    <a:blip r:embed="rId13"/>
                     <a:stretch>
                       <a:fillRect/>
                     </a:stretch>
@@ -19542,113 +19614,59 @@
         </w:rPr>
         <w:br w:type="page"/>
       </w:r>
-      <w:r>
-        <w:rPr>
-          <w:b/>
-        </w:rPr>
-        <w:lastRenderedPageBreak/>
-        <w:t>Figure 5.</w:t>
-      </w:r>
-      <w:r>
-        <w:t xml:space="preserve"> Number of patches classified as occupied in 1925, 1950, 1975, and 2000. The total number of patches that could be potentially occupied was limited to those patches in which </w:t>
-      </w:r>
-      <w:r>
-        <w:rPr>
-          <w:rFonts w:cs="Times New Roman"/>
-          <w:i/>
-          <w:iCs/>
-        </w:rPr>
-        <w:t xml:space="preserve">F. </w:t>
-      </w:r>
-      <w:proofErr w:type="spellStart"/>
-      <w:r>
-        <w:rPr>
-          <w:rFonts w:cs="Times New Roman"/>
-          <w:i/>
-          <w:iCs/>
-        </w:rPr>
-        <w:t>alnus</w:t>
-      </w:r>
-      <w:proofErr w:type="spellEnd"/>
-      <w:r>
-        <w:rPr>
-          <w:rFonts w:cs="Times New Roman"/>
-          <w:i/>
-          <w:iCs/>
-        </w:rPr>
-        <w:t xml:space="preserve"> </w:t>
-      </w:r>
-      <w:r>
-        <w:rPr>
-          <w:rFonts w:cs="Times New Roman"/>
-          <w:iCs/>
-        </w:rPr>
-        <w:t>or an associated species were observed in historically (total patches = 974).</w:t>
-      </w:r>
-      <w:r>
-        <w:t xml:space="preserve"> Simulations plotted here were those using plot effective density dependence, land-use change, and random long-distance dispersal weighted by human population density. </w:t>
-      </w:r>
-      <w:bookmarkStart w:id="12" w:name="OLE_LINK5"/>
-      <w:bookmarkStart w:id="13" w:name="OLE_LINK6"/>
-      <w:r>
-        <w:t xml:space="preserve">Results from three different occupancy thresholds are represented by three different colors. </w:t>
-      </w:r>
-      <w:bookmarkEnd w:id="12"/>
-      <w:bookmarkEnd w:id="13"/>
-      <w:r>
-        <w:t xml:space="preserve">The total number of patches that were occupied by </w:t>
-      </w:r>
-      <w:r>
-        <w:rPr>
-          <w:rFonts w:cs="Times New Roman"/>
-          <w:i/>
-          <w:iCs/>
-        </w:rPr>
-        <w:t xml:space="preserve">F. </w:t>
-      </w:r>
-      <w:proofErr w:type="spellStart"/>
-      <w:r>
-        <w:rPr>
-          <w:rFonts w:cs="Times New Roman"/>
-          <w:i/>
-          <w:iCs/>
-        </w:rPr>
-        <w:t>alnus</w:t>
-      </w:r>
-      <w:proofErr w:type="spellEnd"/>
-      <w:r>
-        <w:rPr>
-          <w:rFonts w:cs="Times New Roman"/>
-          <w:i/>
-          <w:iCs/>
-        </w:rPr>
-        <w:t xml:space="preserve"> </w:t>
-      </w:r>
-      <w:r>
-        <w:rPr>
-          <w:rFonts w:cs="Times New Roman"/>
-          <w:iCs/>
-        </w:rPr>
-        <w:t>based on collected occurrence records were: 1925 – 20, 1950 – 58, 1975 – 143, and 2000 – 267.</w:t>
-      </w:r>
     </w:p>
     <w:p>
       <w:pPr>
+        <w:spacing w:after="0"/>
+      </w:pPr>
+      <w:r>
         <w:rPr>
           <w:b/>
-          <w:u w:val="single"/>
+        </w:rPr>
+        <w:lastRenderedPageBreak/>
+        <w:t>Figure 6</w:t>
+      </w:r>
+      <w:r>
+        <w:rPr>
+          <w:b/>
+        </w:rPr>
+        <w:t xml:space="preserve">. </w:t>
+      </w:r>
+      <w:r>
+        <w:t xml:space="preserve">Sensitivity versus positive predictive power for simulations using plot effective density dependence, land-use change, and long-distance dispersal weighted by human population density. Model fit measures were calculated based on an occupancy threshold of 1000 individuals. Simulations classified as having a combined sensitivity and positive predictive power metric value of 1 (90 of 500 simulations) are </w:t>
+      </w:r>
+      <w:r>
+        <w:t>black, all others are grey</w:t>
+      </w:r>
+      <w:r>
+        <w:t>.</w:t>
+      </w:r>
+    </w:p>
+    <w:p>
+      <w:pPr>
+        <w:spacing w:after="0"/>
+        <w:rPr>
+          <w:b/>
         </w:rPr>
       </w:pPr>
-      <w:r>
+    </w:p>
+    <w:p>
+      <w:pPr>
+        <w:spacing w:after="0"/>
         <w:rPr>
           <w:b/>
+        </w:rPr>
+      </w:pPr>
+      <w:r>
+        <w:rPr>
+          <w:b/>
           <w:noProof/>
         </w:rPr>
         <w:drawing>
-          <wp:inline distT="0" distB="0" distL="0" distR="0" wp14:anchorId="1B28BD44" wp14:editId="5D751B24">
+          <wp:inline distT="0" distB="0" distL="0" distR="0" wp14:anchorId="3AF179C8" wp14:editId="60BD84B2">
             <wp:extent cx="5943600" cy="5943600"/>
             <wp:effectExtent l="0" t="0" r="0" b="0"/>
-            <wp:docPr id="9" name="Picture 9"/>
+            <wp:docPr id="1" name="Picture 1"/>
             <wp:cNvGraphicFramePr>
               <a:graphicFrameLocks xmlns:a="http://schemas.openxmlformats.org/drawingml/2006/main" noChangeAspect="1"/>
             </wp:cNvGraphicFramePr>
@@ -19656,11 +19674,256 @@
               <a:graphicData uri="http://schemas.openxmlformats.org/drawingml/2006/picture">
                 <pic:pic xmlns:pic="http://schemas.openxmlformats.org/drawingml/2006/picture">
                   <pic:nvPicPr>
-                    <pic:cNvPr id="0" name="Occupancy_DensEff_PopD_BoxPlot.pdf"/>
+                    <pic:cNvPr id="0" name="Sensitivity_vs_PPP_popd_1k.pdf"/>
                     <pic:cNvPicPr/>
                   </pic:nvPicPr>
                   <pic:blipFill>
-                    <a:blip r:embed="rId18">
+                    <a:blip r:embed="rId14"/>
+                    <a:stretch>
+                      <a:fillRect/>
+                    </a:stretch>
+                  </pic:blipFill>
+                  <pic:spPr>
+                    <a:xfrm>
+                      <a:off x="0" y="0"/>
+                      <a:ext cx="5943600" cy="5943600"/>
+                    </a:xfrm>
+                    <a:prstGeom prst="rect">
+                      <a:avLst/>
+                    </a:prstGeom>
+                  </pic:spPr>
+                </pic:pic>
+              </a:graphicData>
+            </a:graphic>
+          </wp:inline>
+        </w:drawing>
+      </w:r>
+      <w:r>
+        <w:rPr>
+          <w:b/>
+        </w:rPr>
+        <w:br w:type="page"/>
+      </w:r>
+    </w:p>
+    <w:p>
+      <w:r>
+        <w:rPr>
+          <w:b/>
+        </w:rPr>
+        <w:lastRenderedPageBreak/>
+        <w:t>Figure 7</w:t>
+      </w:r>
+      <w:r>
+        <w:rPr>
+          <w:b/>
+        </w:rPr>
+        <w:t xml:space="preserve">. </w:t>
+      </w:r>
+      <w:r>
+        <w:t>C</w:t>
+      </w:r>
+      <w:r>
+        <w:t xml:space="preserve">umulative </w:t>
+      </w:r>
+      <w:r>
+        <w:t>occupied area (</w:t>
+      </w:r>
+      <w:r>
+        <w:t xml:space="preserve">measured as the number of 20 x 20 km patches classified as occupied) curves </w:t>
+      </w:r>
+      <w:r>
+        <w:t>for all</w:t>
+      </w:r>
+      <w:r>
+        <w:t xml:space="preserve"> simulation models. Simulations </w:t>
+      </w:r>
+      <w:r>
+        <w:t>presented</w:t>
+      </w:r>
+      <w:r>
+        <w:t xml:space="preserve"> here are those using plot effective density dependence, land-use change, and long-distance dispersal weighted by human population density. </w:t>
+      </w:r>
+      <w:r>
+        <w:t>The b</w:t>
+      </w:r>
+      <w:r>
+        <w:t xml:space="preserve">lack line represents cumulative </w:t>
+      </w:r>
+      <w:r>
+        <w:t xml:space="preserve">occupied area for </w:t>
+      </w:r>
+      <w:r>
+        <w:rPr>
+          <w:rFonts w:eastAsiaTheme="minorEastAsia" w:cs="Times New Roman"/>
+          <w:i/>
+          <w:iCs/>
+        </w:rPr>
+        <w:t xml:space="preserve">F. </w:t>
+      </w:r>
+      <w:proofErr w:type="spellStart"/>
+      <w:r>
+        <w:rPr>
+          <w:rFonts w:eastAsiaTheme="minorEastAsia" w:cs="Times New Roman"/>
+          <w:i/>
+          <w:iCs/>
+        </w:rPr>
+        <w:t>alnus</w:t>
+      </w:r>
+      <w:proofErr w:type="spellEnd"/>
+      <w:r>
+        <w:t xml:space="preserve"> based on historical occurrence records. Results from three different occupancy thresholds are represented by three different colors.</w:t>
+      </w:r>
+      <w:r>
+        <w:t xml:space="preserve"> The red line represents the square-root of the maximum number of patches occupied, based on the historical observations.</w:t>
+      </w:r>
+    </w:p>
+    <w:p>
+      <w:pPr>
+        <w:rPr>
+          <w:rFonts w:ascii="Times" w:eastAsiaTheme="minorEastAsia" w:hAnsi="Times" w:cs="Times New Roman"/>
+        </w:rPr>
+      </w:pPr>
+      <w:r>
+        <w:rPr>
+          <w:rFonts w:ascii="Times" w:eastAsiaTheme="minorEastAsia" w:hAnsi="Times" w:cs="Times New Roman"/>
+          <w:noProof/>
+        </w:rPr>
+        <w:drawing>
+          <wp:inline distT="0" distB="0" distL="0" distR="0" wp14:anchorId="14047177" wp14:editId="700F36A8">
+            <wp:extent cx="5943600" cy="5943600"/>
+            <wp:effectExtent l="0" t="0" r="0" b="0"/>
+            <wp:docPr id="4" name="Picture 4"/>
+            <wp:cNvGraphicFramePr>
+              <a:graphicFrameLocks xmlns:a="http://schemas.openxmlformats.org/drawingml/2006/main" noChangeAspect="1"/>
+            </wp:cNvGraphicFramePr>
+            <a:graphic xmlns:a="http://schemas.openxmlformats.org/drawingml/2006/main">
+              <a:graphicData uri="http://schemas.openxmlformats.org/drawingml/2006/picture">
+                <pic:pic xmlns:pic="http://schemas.openxmlformats.org/drawingml/2006/picture">
+                  <pic:nvPicPr>
+                    <pic:cNvPr id="0" name="Cumulative_AOO_DensEff_PopD_allsims.jpg"/>
+                    <pic:cNvPicPr/>
+                  </pic:nvPicPr>
+                  <pic:blipFill>
+                    <a:blip r:embed="rId15"/>
+                    <a:stretch>
+                      <a:fillRect/>
+                    </a:stretch>
+                  </pic:blipFill>
+                  <pic:spPr>
+                    <a:xfrm>
+                      <a:off x="0" y="0"/>
+                      <a:ext cx="5943600" cy="5943600"/>
+                    </a:xfrm>
+                    <a:prstGeom prst="rect">
+                      <a:avLst/>
+                    </a:prstGeom>
+                  </pic:spPr>
+                </pic:pic>
+              </a:graphicData>
+            </a:graphic>
+          </wp:inline>
+        </w:drawing>
+      </w:r>
+      <w:r>
+        <w:rPr>
+          <w:rFonts w:ascii="Times" w:eastAsiaTheme="minorEastAsia" w:hAnsi="Times" w:cs="Times New Roman"/>
+        </w:rPr>
+        <w:br w:type="page"/>
+      </w:r>
+    </w:p>
+    <w:p>
+      <w:pPr>
+        <w:rPr>
+          <w:b/>
+        </w:rPr>
+      </w:pPr>
+      <w:r>
+        <w:rPr>
+          <w:b/>
+        </w:rPr>
+        <w:lastRenderedPageBreak/>
+        <w:t>Figure 12</w:t>
+      </w:r>
+      <w:r>
+        <w:rPr>
+          <w:b/>
+        </w:rPr>
+        <w:t xml:space="preserve">. </w:t>
+      </w:r>
+      <w:r>
+        <w:t xml:space="preserve">Response curves of predictor variables versus </w:t>
+      </w:r>
+      <w:r>
+        <w:t>combined</w:t>
+      </w:r>
+      <w:r>
+        <w:t xml:space="preserve"> sensitivity </w:t>
+      </w:r>
+      <w:r>
+        <w:t>and</w:t>
+      </w:r>
+      <w:r>
+        <w:t xml:space="preserve"> positive predictive power</w:t>
+      </w:r>
+      <w:r>
+        <w:t xml:space="preserve"> metric </w:t>
+      </w:r>
+      <w:r>
+        <w:t xml:space="preserve">from BRT analysis. </w:t>
+      </w:r>
+      <w:r>
+        <w:t>Each p</w:t>
+      </w:r>
+      <w:r>
+        <w:t xml:space="preserve">arameter relative influence value </w:t>
+      </w:r>
+      <w:r>
+        <w:t xml:space="preserve">is </w:t>
+      </w:r>
+      <w:r>
+        <w:t>in p</w:t>
+      </w:r>
+      <w:r>
+        <w:t xml:space="preserve">arentheses after </w:t>
+      </w:r>
+      <w:r>
+        <w:t xml:space="preserve">the </w:t>
+      </w:r>
+      <w:r>
+        <w:t>parameter name</w:t>
+      </w:r>
+      <w:r>
+        <w:t>. Higher</w:t>
+      </w:r>
+      <w:r>
+        <w:t xml:space="preserve"> logit(p)</w:t>
+      </w:r>
+      <w:r>
+        <w:t xml:space="preserve"> values indicate better fit.</w:t>
+      </w:r>
+    </w:p>
+    <w:p>
+      <w:r>
+        <w:rPr>
+          <w:noProof/>
+        </w:rPr>
+        <w:drawing>
+          <wp:inline distT="0" distB="0" distL="0" distR="0" wp14:anchorId="70A80F70" wp14:editId="5075F627">
+            <wp:extent cx="5943600" cy="5943600"/>
+            <wp:effectExtent l="0" t="0" r="0" b="0"/>
+            <wp:docPr id="6" name="Picture 6"/>
+            <wp:cNvGraphicFramePr>
+              <a:graphicFrameLocks xmlns:a="http://schemas.openxmlformats.org/drawingml/2006/main" noChangeAspect="1"/>
+            </wp:cNvGraphicFramePr>
+            <a:graphic xmlns:a="http://schemas.openxmlformats.org/drawingml/2006/main">
+              <a:graphicData uri="http://schemas.openxmlformats.org/drawingml/2006/picture">
+                <pic:pic xmlns:pic="http://schemas.openxmlformats.org/drawingml/2006/picture">
+                  <pic:nvPicPr>
+                    <pic:cNvPr id="0" name="BRT_Response_Curves.pdf"/>
+                    <pic:cNvPicPr/>
+                  </pic:nvPicPr>
+                  <pic:blipFill>
+                    <a:blip r:embed="rId16">
                       <a:extLst>
                         <a:ext uri="{28A0092B-C50C-407E-A947-70E740481C1C}">
                           <a14:useLocalDpi xmlns:a14="http://schemas.microsoft.com/office/drawing/2010/main" val="0"/>
@@ -19686,347 +19949,6 @@
           </wp:inline>
         </w:drawing>
       </w:r>
-      <w:r>
-        <w:rPr>
-          <w:b/>
-          <w:u w:val="single"/>
-        </w:rPr>
-        <w:br w:type="page"/>
-      </w:r>
-    </w:p>
-    <w:p>
-      <w:pPr>
-        <w:spacing w:after="0"/>
-      </w:pPr>
-      <w:r>
-        <w:rPr>
-          <w:b/>
-        </w:rPr>
-        <w:lastRenderedPageBreak/>
-        <w:t>Figure 6</w:t>
-      </w:r>
-      <w:r>
-        <w:rPr>
-          <w:b/>
-        </w:rPr>
-        <w:t xml:space="preserve">. </w:t>
-      </w:r>
-      <w:r>
-        <w:t xml:space="preserve">Sensitivity versus positive predictive power for simulations using plot effective density dependence, land-use change, and long-distance dispersal weighted by human population density. Model fit measures were calculated based on an occupancy threshold of 1000 individuals. Simulations classified as having a combined sensitivity and positive predictive power metric value of 1 (90 of 500 simulations) are </w:t>
-      </w:r>
-      <w:r>
-        <w:t>black, all others are grey</w:t>
-      </w:r>
-      <w:r>
-        <w:t>.</w:t>
-      </w:r>
-    </w:p>
-    <w:p>
-      <w:pPr>
-        <w:spacing w:after="0"/>
-        <w:rPr>
-          <w:b/>
-        </w:rPr>
-      </w:pPr>
-    </w:p>
-    <w:p>
-      <w:pPr>
-        <w:spacing w:after="0"/>
-        <w:rPr>
-          <w:b/>
-        </w:rPr>
-      </w:pPr>
-      <w:r>
-        <w:rPr>
-          <w:b/>
-          <w:noProof/>
-        </w:rPr>
-        <w:drawing>
-          <wp:inline distT="0" distB="0" distL="0" distR="0" wp14:anchorId="3AF179C8" wp14:editId="60BD84B2">
-            <wp:extent cx="5943600" cy="5943600"/>
-            <wp:effectExtent l="0" t="0" r="0" b="0"/>
-            <wp:docPr id="1" name="Picture 1"/>
-            <wp:cNvGraphicFramePr>
-              <a:graphicFrameLocks xmlns:a="http://schemas.openxmlformats.org/drawingml/2006/main" noChangeAspect="1"/>
-            </wp:cNvGraphicFramePr>
-            <a:graphic xmlns:a="http://schemas.openxmlformats.org/drawingml/2006/main">
-              <a:graphicData uri="http://schemas.openxmlformats.org/drawingml/2006/picture">
-                <pic:pic xmlns:pic="http://schemas.openxmlformats.org/drawingml/2006/picture">
-                  <pic:nvPicPr>
-                    <pic:cNvPr id="0" name="Sensitivity_vs_PPP_popd_1k.pdf"/>
-                    <pic:cNvPicPr/>
-                  </pic:nvPicPr>
-                  <pic:blipFill>
-                    <a:blip r:embed="rId19"/>
-                    <a:stretch>
-                      <a:fillRect/>
-                    </a:stretch>
-                  </pic:blipFill>
-                  <pic:spPr>
-                    <a:xfrm>
-                      <a:off x="0" y="0"/>
-                      <a:ext cx="5943600" cy="5943600"/>
-                    </a:xfrm>
-                    <a:prstGeom prst="rect">
-                      <a:avLst/>
-                    </a:prstGeom>
-                  </pic:spPr>
-                </pic:pic>
-              </a:graphicData>
-            </a:graphic>
-          </wp:inline>
-        </w:drawing>
-      </w:r>
-      <w:r>
-        <w:rPr>
-          <w:b/>
-        </w:rPr>
-        <w:br w:type="page"/>
-      </w:r>
-    </w:p>
-    <w:p>
-      <w:commentRangeStart w:id="14"/>
-      <w:r>
-        <w:rPr>
-          <w:b/>
-        </w:rPr>
-        <w:lastRenderedPageBreak/>
-        <w:t>Figure 7</w:t>
-      </w:r>
-      <w:commentRangeEnd w:id="14"/>
-      <w:r>
-        <w:rPr>
-          <w:rStyle w:val="CommentReference"/>
-        </w:rPr>
-        <w:commentReference w:id="14"/>
-      </w:r>
-      <w:r>
-        <w:rPr>
-          <w:b/>
-        </w:rPr>
-        <w:t xml:space="preserve">. </w:t>
-      </w:r>
-      <w:r>
-        <w:t>C</w:t>
-      </w:r>
-      <w:r>
-        <w:t xml:space="preserve">umulative </w:t>
-      </w:r>
-      <w:r>
-        <w:t>occupied area (</w:t>
-      </w:r>
-      <w:r>
-        <w:t xml:space="preserve">measured as the number of 20 x 20 km patches classified as occupied) curves </w:t>
-      </w:r>
-      <w:r>
-        <w:t>for all</w:t>
-      </w:r>
-      <w:r>
-        <w:t xml:space="preserve"> simulation models. Simulations </w:t>
-      </w:r>
-      <w:r>
-        <w:t>presented</w:t>
-      </w:r>
-      <w:r>
-        <w:t xml:space="preserve"> here are those using plot effective density dependence, land-use change, and long-distance dispersal weighted by human population density. Black line represents cumulative </w:t>
-      </w:r>
-      <w:r>
-        <w:t xml:space="preserve">occupied area for </w:t>
-      </w:r>
-      <w:r>
-        <w:rPr>
-          <w:rFonts w:eastAsiaTheme="minorEastAsia" w:cs="Times New Roman"/>
-          <w:i/>
-          <w:iCs/>
-        </w:rPr>
-        <w:t xml:space="preserve">F. </w:t>
-      </w:r>
-      <w:proofErr w:type="spellStart"/>
-      <w:r>
-        <w:rPr>
-          <w:rFonts w:eastAsiaTheme="minorEastAsia" w:cs="Times New Roman"/>
-          <w:i/>
-          <w:iCs/>
-        </w:rPr>
-        <w:t>alnus</w:t>
-      </w:r>
-      <w:proofErr w:type="spellEnd"/>
-      <w:r>
-        <w:t xml:space="preserve"> based on historical occurrence records. Results from three different occupancy thresholds are represented by three different colors.</w:t>
-      </w:r>
-    </w:p>
-    <w:p>
-      <w:pPr>
-        <w:rPr>
-          <w:rFonts w:ascii="Times" w:eastAsiaTheme="minorEastAsia" w:hAnsi="Times" w:cs="Times New Roman"/>
-        </w:rPr>
-      </w:pPr>
-      <w:r>
-        <w:rPr>
-          <w:rFonts w:ascii="Times" w:eastAsiaTheme="minorEastAsia" w:hAnsi="Times" w:cs="Times New Roman"/>
-          <w:noProof/>
-        </w:rPr>
-        <w:drawing>
-          <wp:inline distT="0" distB="0" distL="0" distR="0" wp14:anchorId="14047177" wp14:editId="700F36A8">
-            <wp:extent cx="5943600" cy="5943600"/>
-            <wp:effectExtent l="0" t="0" r="0" b="0"/>
-            <wp:docPr id="4" name="Picture 4"/>
-            <wp:cNvGraphicFramePr>
-              <a:graphicFrameLocks xmlns:a="http://schemas.openxmlformats.org/drawingml/2006/main" noChangeAspect="1"/>
-            </wp:cNvGraphicFramePr>
-            <a:graphic xmlns:a="http://schemas.openxmlformats.org/drawingml/2006/main">
-              <a:graphicData uri="http://schemas.openxmlformats.org/drawingml/2006/picture">
-                <pic:pic xmlns:pic="http://schemas.openxmlformats.org/drawingml/2006/picture">
-                  <pic:nvPicPr>
-                    <pic:cNvPr id="0" name="Cumulative_AOO_DensEff_PopD_allsims.jpg"/>
-                    <pic:cNvPicPr/>
-                  </pic:nvPicPr>
-                  <pic:blipFill>
-                    <a:blip r:embed="rId20"/>
-                    <a:stretch>
-                      <a:fillRect/>
-                    </a:stretch>
-                  </pic:blipFill>
-                  <pic:spPr>
-                    <a:xfrm>
-                      <a:off x="0" y="0"/>
-                      <a:ext cx="5943600" cy="5943600"/>
-                    </a:xfrm>
-                    <a:prstGeom prst="rect">
-                      <a:avLst/>
-                    </a:prstGeom>
-                  </pic:spPr>
-                </pic:pic>
-              </a:graphicData>
-            </a:graphic>
-          </wp:inline>
-        </w:drawing>
-      </w:r>
-      <w:r>
-        <w:rPr>
-          <w:rFonts w:ascii="Times" w:eastAsiaTheme="minorEastAsia" w:hAnsi="Times" w:cs="Times New Roman"/>
-        </w:rPr>
-        <w:br w:type="page"/>
-      </w:r>
-    </w:p>
-    <w:p>
-      <w:pPr>
-        <w:rPr>
-          <w:b/>
-        </w:rPr>
-      </w:pPr>
-      <w:r>
-        <w:rPr>
-          <w:b/>
-        </w:rPr>
-        <w:lastRenderedPageBreak/>
-        <w:t>Figure 12</w:t>
-      </w:r>
-      <w:r>
-        <w:rPr>
-          <w:b/>
-        </w:rPr>
-        <w:t xml:space="preserve">. </w:t>
-      </w:r>
-      <w:r>
-        <w:t xml:space="preserve">Response curves of predictor variables versus </w:t>
-      </w:r>
-      <w:r>
-        <w:t>combined</w:t>
-      </w:r>
-      <w:r>
-        <w:t xml:space="preserve"> sensitivity </w:t>
-      </w:r>
-      <w:r>
-        <w:t>and</w:t>
-      </w:r>
-      <w:r>
-        <w:t xml:space="preserve"> positive predictive power</w:t>
-      </w:r>
-      <w:r>
-        <w:t xml:space="preserve"> metric </w:t>
-      </w:r>
-      <w:r>
-        <w:t xml:space="preserve">from BRT analysis. </w:t>
-      </w:r>
-      <w:r>
-        <w:t>Each p</w:t>
-      </w:r>
-      <w:r>
-        <w:t xml:space="preserve">arameter relative influence value </w:t>
-      </w:r>
-      <w:r>
-        <w:t xml:space="preserve">is </w:t>
-      </w:r>
-      <w:r>
-        <w:t>in p</w:t>
-      </w:r>
-      <w:r>
-        <w:t xml:space="preserve">arentheses after </w:t>
-      </w:r>
-      <w:r>
-        <w:t xml:space="preserve">the </w:t>
-      </w:r>
-      <w:r>
-        <w:t>parameter name</w:t>
-      </w:r>
-      <w:r>
-        <w:t>. Higher</w:t>
-      </w:r>
-      <w:r>
-        <w:t xml:space="preserve"> logit(p)</w:t>
-      </w:r>
-      <w:r>
-        <w:t xml:space="preserve"> values indicate better fit.</w:t>
-      </w:r>
-    </w:p>
-    <w:p>
-      <w:r>
-        <w:rPr>
-          <w:noProof/>
-        </w:rPr>
-        <w:drawing>
-          <wp:inline distT="0" distB="0" distL="0" distR="0" wp14:anchorId="70A80F70" wp14:editId="5075F627">
-            <wp:extent cx="5943600" cy="5943600"/>
-            <wp:effectExtent l="0" t="0" r="0" b="0"/>
-            <wp:docPr id="6" name="Picture 6"/>
-            <wp:cNvGraphicFramePr>
-              <a:graphicFrameLocks xmlns:a="http://schemas.openxmlformats.org/drawingml/2006/main" noChangeAspect="1"/>
-            </wp:cNvGraphicFramePr>
-            <a:graphic xmlns:a="http://schemas.openxmlformats.org/drawingml/2006/main">
-              <a:graphicData uri="http://schemas.openxmlformats.org/drawingml/2006/picture">
-                <pic:pic xmlns:pic="http://schemas.openxmlformats.org/drawingml/2006/picture">
-                  <pic:nvPicPr>
-                    <pic:cNvPr id="0" name="BRT_Response_Curves.pdf"/>
-                    <pic:cNvPicPr/>
-                  </pic:nvPicPr>
-                  <pic:blipFill>
-                    <a:blip r:embed="rId21">
-                      <a:extLst>
-                        <a:ext uri="{28A0092B-C50C-407E-A947-70E740481C1C}">
-                          <a14:useLocalDpi xmlns:a14="http://schemas.microsoft.com/office/drawing/2010/main" val="0"/>
-                        </a:ext>
-                      </a:extLst>
-                    </a:blip>
-                    <a:stretch>
-                      <a:fillRect/>
-                    </a:stretch>
-                  </pic:blipFill>
-                  <pic:spPr>
-                    <a:xfrm>
-                      <a:off x="0" y="0"/>
-                      <a:ext cx="5943600" cy="5943600"/>
-                    </a:xfrm>
-                    <a:prstGeom prst="rect">
-                      <a:avLst/>
-                    </a:prstGeom>
-                  </pic:spPr>
-                </pic:pic>
-              </a:graphicData>
-            </a:graphic>
-          </wp:inline>
-        </w:drawing>
-      </w:r>
     </w:p>
     <w:p>
       <w:pPr>
@@ -20092,7 +20014,7 @@
                     <pic:cNvPicPr/>
                   </pic:nvPicPr>
                   <pic:blipFill>
-                    <a:blip r:embed="rId22">
+                    <a:blip r:embed="rId17">
                       <a:extLst>
                         <a:ext uri="{28A0092B-C50C-407E-A947-70E740481C1C}">
                           <a14:useLocalDpi xmlns:a14="http://schemas.microsoft.com/office/drawing/2010/main" val="0"/>
@@ -20204,7 +20126,7 @@
                         <a:effectLst/>
                         <a:extLst>
                           <a:ext uri="{C572A759-6A51-4108-AA02-DFA0A04FC94B}">
-                            <ma14:wrappingTextBoxFlag xmlns="" xmlns:mo="http://schemas.microsoft.com/office/mac/office/2008/main" xmlns:mv="urn:schemas-microsoft-com:mac:vml" xmlns:o="urn:schemas-microsoft-com:office:office" xmlns:v="urn:schemas-microsoft-com:vml" xmlns:w10="urn:schemas-microsoft-com:office:word" xmlns:w="http://schemas.openxmlformats.org/wordprocessingml/2006/main" xmlns:ma14="http://schemas.microsoft.com/office/mac/drawingml/2011/main"/>
+                            <ma14:wrappingTextBoxFlag xmlns:ma14="http://schemas.microsoft.com/office/mac/drawingml/2011/main" xmlns:w="http://schemas.openxmlformats.org/wordprocessingml/2006/main" xmlns:w10="urn:schemas-microsoft-com:office:word" xmlns:v="urn:schemas-microsoft-com:vml" xmlns:o="urn:schemas-microsoft-com:office:office" xmlns:mv="urn:schemas-microsoft-com:mac:vml" xmlns:mo="http://schemas.microsoft.com/office/mac/office/2008/main" xmlns=""/>
                           </a:ext>
                         </a:extLst>
                       </wps:spPr>
@@ -20322,7 +20244,7 @@
                         <a:effectLst/>
                         <a:extLst>
                           <a:ext uri="{C572A759-6A51-4108-AA02-DFA0A04FC94B}">
-                            <ma14:wrappingTextBoxFlag xmlns="" xmlns:mo="http://schemas.microsoft.com/office/mac/office/2008/main" xmlns:mv="urn:schemas-microsoft-com:mac:vml" xmlns:o="urn:schemas-microsoft-com:office:office" xmlns:v="urn:schemas-microsoft-com:vml" xmlns:w10="urn:schemas-microsoft-com:office:word" xmlns:w="http://schemas.openxmlformats.org/wordprocessingml/2006/main" xmlns:ma14="http://schemas.microsoft.com/office/mac/drawingml/2011/main"/>
+                            <ma14:wrappingTextBoxFlag xmlns:ma14="http://schemas.microsoft.com/office/mac/drawingml/2011/main" xmlns:w="http://schemas.openxmlformats.org/wordprocessingml/2006/main" xmlns:w10="urn:schemas-microsoft-com:office:word" xmlns:v="urn:schemas-microsoft-com:vml" xmlns:o="urn:schemas-microsoft-com:office:office" xmlns:mv="urn:schemas-microsoft-com:mac:vml" xmlns:mo="http://schemas.microsoft.com/office/mac/office/2008/main" xmlns=""/>
                           </a:ext>
                         </a:extLst>
                       </wps:spPr>
@@ -20440,7 +20362,7 @@
                         <a:effectLst/>
                         <a:extLst>
                           <a:ext uri="{C572A759-6A51-4108-AA02-DFA0A04FC94B}">
-                            <ma14:wrappingTextBoxFlag xmlns="" xmlns:mo="http://schemas.microsoft.com/office/mac/office/2008/main" xmlns:mv="urn:schemas-microsoft-com:mac:vml" xmlns:o="urn:schemas-microsoft-com:office:office" xmlns:v="urn:schemas-microsoft-com:vml" xmlns:w10="urn:schemas-microsoft-com:office:word" xmlns:w="http://schemas.openxmlformats.org/wordprocessingml/2006/main" xmlns:ma14="http://schemas.microsoft.com/office/mac/drawingml/2011/main"/>
+                            <ma14:wrappingTextBoxFlag xmlns:ma14="http://schemas.microsoft.com/office/mac/drawingml/2011/main" xmlns:w="http://schemas.openxmlformats.org/wordprocessingml/2006/main" xmlns:w10="urn:schemas-microsoft-com:office:word" xmlns:v="urn:schemas-microsoft-com:vml" xmlns:o="urn:schemas-microsoft-com:office:office" xmlns:mv="urn:schemas-microsoft-com:mac:vml" xmlns:mo="http://schemas.microsoft.com/office/mac/office/2008/main" xmlns=""/>
                           </a:ext>
                         </a:extLst>
                       </wps:spPr>
@@ -20546,7 +20468,7 @@
                     <pic:cNvPicPr/>
                   </pic:nvPicPr>
                   <pic:blipFill>
-                    <a:blip r:embed="rId23">
+                    <a:blip r:embed="rId18">
                       <a:extLst>
                         <a:ext uri="{28A0092B-C50C-407E-A947-70E740481C1C}">
                           <a14:useLocalDpi xmlns:a14="http://schemas.microsoft.com/office/drawing/2010/main" val="0"/>
@@ -20628,7 +20550,7 @@
                         <a:effectLst/>
                         <a:extLst>
                           <a:ext uri="{C572A759-6A51-4108-AA02-DFA0A04FC94B}">
-                            <ma14:wrappingTextBoxFlag xmlns="" xmlns:mo="http://schemas.microsoft.com/office/mac/office/2008/main" xmlns:mv="urn:schemas-microsoft-com:mac:vml" xmlns:o="urn:schemas-microsoft-com:office:office" xmlns:v="urn:schemas-microsoft-com:vml" xmlns:w10="urn:schemas-microsoft-com:office:word" xmlns:w="http://schemas.openxmlformats.org/wordprocessingml/2006/main" xmlns:ma14="http://schemas.microsoft.com/office/mac/drawingml/2011/main"/>
+                            <ma14:wrappingTextBoxFlag xmlns:ma14="http://schemas.microsoft.com/office/mac/drawingml/2011/main" xmlns:w="http://schemas.openxmlformats.org/wordprocessingml/2006/main" xmlns:w10="urn:schemas-microsoft-com:office:word" xmlns:v="urn:schemas-microsoft-com:vml" xmlns:o="urn:schemas-microsoft-com:office:office" xmlns:mv="urn:schemas-microsoft-com:mac:vml" xmlns:mo="http://schemas.microsoft.com/office/mac/office/2008/main" xmlns=""/>
                           </a:ext>
                         </a:extLst>
                       </wps:spPr>
@@ -23762,70 +23684,6 @@
     </w:sectPr>
   </w:body>
 </w:document>
-</file>
-
-<file path=word/comments.xml><?xml version="1.0" encoding="utf-8"?>
-<w:comments xmlns:wpc="http://schemas.microsoft.com/office/word/2010/wordprocessingCanvas" xmlns:cx="http://schemas.microsoft.com/office/drawing/2014/chartex" xmlns:cx1="http://schemas.microsoft.com/office/drawing/2015/9/8/chartex" xmlns:cx2="http://schemas.microsoft.com/office/drawing/2015/10/21/chartex" xmlns:cx3="http://schemas.microsoft.com/office/drawing/2016/5/9/chartex" xmlns:cx4="http://schemas.microsoft.com/office/drawing/2016/5/10/chartex" xmlns:cx5="http://schemas.microsoft.com/office/drawing/2016/5/11/chartex" xmlns:cx6="http://schemas.microsoft.com/office/drawing/2016/5/12/chartex" xmlns:cx7="http://schemas.microsoft.com/office/drawing/2016/5/13/chartex" xmlns:cx8="http://schemas.microsoft.com/office/drawing/2016/5/14/chartex" xmlns:mc="http://schemas.openxmlformats.org/markup-compatibility/2006" xmlns:aink="http://schemas.microsoft.com/office/drawing/2016/ink" xmlns:am3d="http://schemas.microsoft.com/office/drawing/2017/model3d" xmlns:o="urn:schemas-microsoft-com:office:office" xmlns:r="http://schemas.openxmlformats.org/officeDocument/2006/relationships" xmlns:m="http://schemas.openxmlformats.org/officeDocument/2006/math" xmlns:v="urn:schemas-microsoft-com:vml" xmlns:wp14="http://schemas.microsoft.com/office/word/2010/wordprocessingDrawing" xmlns:wp="http://schemas.openxmlformats.org/drawingml/2006/wordprocessingDrawing" xmlns:w10="urn:schemas-microsoft-com:office:word" xmlns:w="http://schemas.openxmlformats.org/wordprocessingml/2006/main" xmlns:w14="http://schemas.microsoft.com/office/word/2010/wordml" xmlns:w15="http://schemas.microsoft.com/office/word/2012/wordml" xmlns:w16cid="http://schemas.microsoft.com/office/word/2016/wordml/cid" xmlns:w16se="http://schemas.microsoft.com/office/word/2015/wordml/symex" xmlns:wpg="http://schemas.microsoft.com/office/word/2010/wordprocessingGroup" xmlns:wpi="http://schemas.microsoft.com/office/word/2010/wordprocessingInk" xmlns:wne="http://schemas.microsoft.com/office/word/2006/wordml" xmlns:wps="http://schemas.microsoft.com/office/word/2010/wordprocessingShape" mc:Ignorable="w14 w15 w16se w16cid wp14">
-  <w:comment w:id="9" w:author="Aiello-Lammens, Matthew E." w:date="2019-09-10T11:14:00Z" w:initials="AME">
-    <w:p>
-      <w:pPr>
-        <w:pStyle w:val="CommentText"/>
-      </w:pPr>
-      <w:r>
-        <w:rPr>
-          <w:rStyle w:val="CommentReference"/>
-        </w:rPr>
-        <w:annotationRef/>
-      </w:r>
-      <w:r>
-        <w:t>Combine Figures 4 and 5 into two-panel figure.</w:t>
-      </w:r>
-    </w:p>
-    <w:p>
-      <w:pPr>
-        <w:pStyle w:val="CommentText"/>
-      </w:pPr>
-    </w:p>
-    <w:p>
-      <w:pPr>
-        <w:pStyle w:val="CommentText"/>
-      </w:pPr>
-      <w:r>
-        <w:t>2019-09-12 – I changed out this figure to show sensitivity through time for each year. I think this is a little messy, but much more informative.</w:t>
-      </w:r>
-    </w:p>
-  </w:comment>
-  <w:comment w:id="14" w:author="Aiello-Lammens, Matthew E." w:date="2019-09-12T09:10:00Z" w:initials="AME">
-    <w:p>
-      <w:pPr>
-        <w:pStyle w:val="CommentText"/>
-      </w:pPr>
-      <w:r>
-        <w:rPr>
-          <w:rStyle w:val="CommentReference"/>
-        </w:rPr>
-        <w:annotationRef/>
-      </w:r>
-      <w:r>
-        <w:t>This figure is not referenced in the text right now. But it could replace Figure 5, and I think is more informative</w:t>
-      </w:r>
-    </w:p>
-  </w:comment>
-</w:comments>
-</file>
-
-<file path=word/commentsExtended.xml><?xml version="1.0" encoding="utf-8"?>
-<w15:commentsEx xmlns:wpc="http://schemas.microsoft.com/office/word/2010/wordprocessingCanvas" xmlns:cx="http://schemas.microsoft.com/office/drawing/2014/chartex" xmlns:cx1="http://schemas.microsoft.com/office/drawing/2015/9/8/chartex" xmlns:cx2="http://schemas.microsoft.com/office/drawing/2015/10/21/chartex" xmlns:cx3="http://schemas.microsoft.com/office/drawing/2016/5/9/chartex" xmlns:cx4="http://schemas.microsoft.com/office/drawing/2016/5/10/chartex" xmlns:cx5="http://schemas.microsoft.com/office/drawing/2016/5/11/chartex" xmlns:cx6="http://schemas.microsoft.com/office/drawing/2016/5/12/chartex" xmlns:cx7="http://schemas.microsoft.com/office/drawing/2016/5/13/chartex" xmlns:cx8="http://schemas.microsoft.com/office/drawing/2016/5/14/chartex" xmlns:mc="http://schemas.openxmlformats.org/markup-compatibility/2006" xmlns:aink="http://schemas.microsoft.com/office/drawing/2016/ink" xmlns:am3d="http://schemas.microsoft.com/office/drawing/2017/model3d" xmlns:o="urn:schemas-microsoft-com:office:office" xmlns:r="http://schemas.openxmlformats.org/officeDocument/2006/relationships" xmlns:m="http://schemas.openxmlformats.org/officeDocument/2006/math" xmlns:v="urn:schemas-microsoft-com:vml" xmlns:wp14="http://schemas.microsoft.com/office/word/2010/wordprocessingDrawing" xmlns:wp="http://schemas.openxmlformats.org/drawingml/2006/wordprocessingDrawing" xmlns:w10="urn:schemas-microsoft-com:office:word" xmlns:w="http://schemas.openxmlformats.org/wordprocessingml/2006/main" xmlns:w14="http://schemas.microsoft.com/office/word/2010/wordml" xmlns:w15="http://schemas.microsoft.com/office/word/2012/wordml" xmlns:w16cid="http://schemas.microsoft.com/office/word/2016/wordml/cid" xmlns:w16se="http://schemas.microsoft.com/office/word/2015/wordml/symex" xmlns:wpg="http://schemas.microsoft.com/office/word/2010/wordprocessingGroup" xmlns:wpi="http://schemas.microsoft.com/office/word/2010/wordprocessingInk" xmlns:wne="http://schemas.microsoft.com/office/word/2006/wordml" xmlns:wps="http://schemas.microsoft.com/office/word/2010/wordprocessingShape" mc:Ignorable="w14 w15 w16se w16cid wp14">
-  <w15:commentEx w15:paraId="37686596" w15:done="0"/>
-  <w15:commentEx w15:paraId="2CED3BB1" w15:done="0"/>
-</w15:commentsEx>
-</file>
-
-<file path=word/commentsIds.xml><?xml version="1.0" encoding="utf-8"?>
-<w16cid:commentsIds xmlns:wpc="http://schemas.microsoft.com/office/word/2010/wordprocessingCanvas" xmlns:cx="http://schemas.microsoft.com/office/drawing/2014/chartex" xmlns:cx1="http://schemas.microsoft.com/office/drawing/2015/9/8/chartex" xmlns:cx2="http://schemas.microsoft.com/office/drawing/2015/10/21/chartex" xmlns:cx3="http://schemas.microsoft.com/office/drawing/2016/5/9/chartex" xmlns:cx4="http://schemas.microsoft.com/office/drawing/2016/5/10/chartex" xmlns:cx5="http://schemas.microsoft.com/office/drawing/2016/5/11/chartex" xmlns:cx6="http://schemas.microsoft.com/office/drawing/2016/5/12/chartex" xmlns:cx7="http://schemas.microsoft.com/office/drawing/2016/5/13/chartex" xmlns:cx8="http://schemas.microsoft.com/office/drawing/2016/5/14/chartex" xmlns:mc="http://schemas.openxmlformats.org/markup-compatibility/2006" xmlns:aink="http://schemas.microsoft.com/office/drawing/2016/ink" xmlns:am3d="http://schemas.microsoft.com/office/drawing/2017/model3d" xmlns:o="urn:schemas-microsoft-com:office:office" xmlns:r="http://schemas.openxmlformats.org/officeDocument/2006/relationships" xmlns:m="http://schemas.openxmlformats.org/officeDocument/2006/math" xmlns:v="urn:schemas-microsoft-com:vml" xmlns:wp14="http://schemas.microsoft.com/office/word/2010/wordprocessingDrawing" xmlns:wp="http://schemas.openxmlformats.org/drawingml/2006/wordprocessingDrawing" xmlns:w10="urn:schemas-microsoft-com:office:word" xmlns:w="http://schemas.openxmlformats.org/wordprocessingml/2006/main" xmlns:w14="http://schemas.microsoft.com/office/word/2010/wordml" xmlns:w15="http://schemas.microsoft.com/office/word/2012/wordml" xmlns:w16cid="http://schemas.microsoft.com/office/word/2016/wordml/cid" xmlns:w16se="http://schemas.microsoft.com/office/word/2015/wordml/symex" xmlns:wpg="http://schemas.microsoft.com/office/word/2010/wordprocessingGroup" xmlns:wpi="http://schemas.microsoft.com/office/word/2010/wordprocessingInk" xmlns:wne="http://schemas.microsoft.com/office/word/2006/wordml" xmlns:wps="http://schemas.microsoft.com/office/word/2010/wordprocessingShape" mc:Ignorable="w14 w15 w16se w16cid wp14">
-  <w16cid:commentId w16cid:paraId="37686596" w16cid:durableId="2122040E"/>
-  <w16cid:commentId w16cid:paraId="2CED3BB1" w16cid:durableId="212489F8"/>
-</w16cid:commentsIds>
 </file>
 
 <file path=word/endnotes.xml><?xml version="1.0" encoding="utf-8"?>
@@ -24508,14 +24366,6 @@
     <w:abstractNumId w:val="2"/>
   </w:num>
 </w:numbering>
-</file>
-
-<file path=word/people.xml><?xml version="1.0" encoding="utf-8"?>
-<w15:people xmlns:wpc="http://schemas.microsoft.com/office/word/2010/wordprocessingCanvas" xmlns:cx="http://schemas.microsoft.com/office/drawing/2014/chartex" xmlns:cx1="http://schemas.microsoft.com/office/drawing/2015/9/8/chartex" xmlns:cx2="http://schemas.microsoft.com/office/drawing/2015/10/21/chartex" xmlns:cx3="http://schemas.microsoft.com/office/drawing/2016/5/9/chartex" xmlns:cx4="http://schemas.microsoft.com/office/drawing/2016/5/10/chartex" xmlns:cx5="http://schemas.microsoft.com/office/drawing/2016/5/11/chartex" xmlns:cx6="http://schemas.microsoft.com/office/drawing/2016/5/12/chartex" xmlns:cx7="http://schemas.microsoft.com/office/drawing/2016/5/13/chartex" xmlns:cx8="http://schemas.microsoft.com/office/drawing/2016/5/14/chartex" xmlns:mc="http://schemas.openxmlformats.org/markup-compatibility/2006" xmlns:aink="http://schemas.microsoft.com/office/drawing/2016/ink" xmlns:am3d="http://schemas.microsoft.com/office/drawing/2017/model3d" xmlns:o="urn:schemas-microsoft-com:office:office" xmlns:r="http://schemas.openxmlformats.org/officeDocument/2006/relationships" xmlns:m="http://schemas.openxmlformats.org/officeDocument/2006/math" xmlns:v="urn:schemas-microsoft-com:vml" xmlns:wp14="http://schemas.microsoft.com/office/word/2010/wordprocessingDrawing" xmlns:wp="http://schemas.openxmlformats.org/drawingml/2006/wordprocessingDrawing" xmlns:w10="urn:schemas-microsoft-com:office:word" xmlns:w="http://schemas.openxmlformats.org/wordprocessingml/2006/main" xmlns:w14="http://schemas.microsoft.com/office/word/2010/wordml" xmlns:w15="http://schemas.microsoft.com/office/word/2012/wordml" xmlns:w16cid="http://schemas.microsoft.com/office/word/2016/wordml/cid" xmlns:w16se="http://schemas.microsoft.com/office/word/2015/wordml/symex" xmlns:wpg="http://schemas.microsoft.com/office/word/2010/wordprocessingGroup" xmlns:wpi="http://schemas.microsoft.com/office/word/2010/wordprocessingInk" xmlns:wne="http://schemas.microsoft.com/office/word/2006/wordml" xmlns:wps="http://schemas.microsoft.com/office/word/2010/wordprocessingShape" mc:Ignorable="w14 w15 w16se w16cid wp14">
-  <w15:person w15:author="Aiello-Lammens, Matthew E.">
-    <w15:presenceInfo w15:providerId="AD" w15:userId="S::maiellolammens@pace.edu::8fccb1cb-06c4-43ec-ac45-9f889263c1e7"/>
-  </w15:person>
-</w15:people>
 </file>
 
 <file path=word/styles.xml><?xml version="1.0" encoding="utf-8"?>
@@ -26046,7 +25896,7 @@
 </file>
 
 <file path=customXml/itemProps1.xml><?xml version="1.0" encoding="utf-8"?>
-<ds:datastoreItem xmlns:ds="http://schemas.openxmlformats.org/officeDocument/2006/customXml" ds:itemID="{3BC91FB9-A991-BC4D-97A9-06B19A4E209E}">
+<ds:datastoreItem xmlns:ds="http://schemas.openxmlformats.org/officeDocument/2006/customXml" ds:itemID="{FD8EA068-EDF7-5A42-8AB2-C2A98E097640}">
   <ds:schemaRefs>
     <ds:schemaRef ds:uri="http://schemas.openxmlformats.org/officeDocument/2006/bibliography"/>
   </ds:schemaRefs>

</xml_diff>

<commit_message>
Edits to the Supp Info. Need to wrap up edits of the Effective Density section.
</commit_message>
<xml_diff>
--- a/manuscript/Aiello-Lammens-Fral_Spatial_Demog.docx
+++ b/manuscript/Aiello-Lammens-Fral_Spatial_Demog.docx
@@ -3047,8 +3047,6 @@
         </w:rPr>
         <w:t xml:space="preserve"> – Appendix 1</w:t>
       </w:r>
-      <w:bookmarkStart w:id="2" w:name="_GoBack"/>
-      <w:bookmarkEnd w:id="2"/>
       <w:r>
         <w:rPr>
           <w:rFonts w:cs="Times New Roman"/>
@@ -3836,8 +3834,17 @@
           <w:iCs/>
           <w:highlight w:val="yellow"/>
         </w:rPr>
-        <w:t>Online Resource XXX</w:t>
-      </w:r>
+        <w:t>Online Resource</w:t>
+      </w:r>
+      <w:r>
+        <w:rPr>
+          <w:rFonts w:cs="Times New Roman"/>
+          <w:iCs/>
+        </w:rPr>
+        <w:t xml:space="preserve"> – Appendix 2</w:t>
+      </w:r>
+      <w:bookmarkStart w:id="2" w:name="_GoBack"/>
+      <w:bookmarkEnd w:id="2"/>
       <w:r>
         <w:rPr>
           <w:rFonts w:cs="Times New Roman"/>
@@ -18721,7 +18728,7 @@
                         <a:effectLst/>
                         <a:extLst>
                           <a:ext uri="{C572A759-6A51-4108-AA02-DFA0A04FC94B}">
-                            <ma14:wrappingTextBoxFlag xmlns:ma14="http://schemas.microsoft.com/office/mac/drawingml/2011/main" xmlns:w="http://schemas.openxmlformats.org/wordprocessingml/2006/main" xmlns:w10="urn:schemas-microsoft-com:office:word" xmlns:v="urn:schemas-microsoft-com:vml" xmlns:o="urn:schemas-microsoft-com:office:office" xmlns:mv="urn:schemas-microsoft-com:mac:vml" xmlns:mo="http://schemas.microsoft.com/office/mac/office/2008/main" xmlns=""/>
+                            <ma14:wrappingTextBoxFlag xmlns="" xmlns:mo="http://schemas.microsoft.com/office/mac/office/2008/main" xmlns:mv="urn:schemas-microsoft-com:mac:vml" xmlns:o="urn:schemas-microsoft-com:office:office" xmlns:v="urn:schemas-microsoft-com:vml" xmlns:w10="urn:schemas-microsoft-com:office:word" xmlns:w="http://schemas.openxmlformats.org/wordprocessingml/2006/main" xmlns:ma14="http://schemas.microsoft.com/office/mac/drawingml/2011/main"/>
                           </a:ext>
                         </a:extLst>
                       </wps:spPr>
@@ -18843,7 +18850,7 @@
                         <a:effectLst/>
                         <a:extLst>
                           <a:ext uri="{C572A759-6A51-4108-AA02-DFA0A04FC94B}">
-                            <ma14:wrappingTextBoxFlag xmlns:ma14="http://schemas.microsoft.com/office/mac/drawingml/2011/main" xmlns:w="http://schemas.openxmlformats.org/wordprocessingml/2006/main" xmlns:w10="urn:schemas-microsoft-com:office:word" xmlns:v="urn:schemas-microsoft-com:vml" xmlns:o="urn:schemas-microsoft-com:office:office" xmlns:mv="urn:schemas-microsoft-com:mac:vml" xmlns:mo="http://schemas.microsoft.com/office/mac/office/2008/main" xmlns=""/>
+                            <ma14:wrappingTextBoxFlag xmlns="" xmlns:mo="http://schemas.microsoft.com/office/mac/office/2008/main" xmlns:mv="urn:schemas-microsoft-com:mac:vml" xmlns:o="urn:schemas-microsoft-com:office:office" xmlns:v="urn:schemas-microsoft-com:vml" xmlns:w10="urn:schemas-microsoft-com:office:word" xmlns:w="http://schemas.openxmlformats.org/wordprocessingml/2006/main" xmlns:ma14="http://schemas.microsoft.com/office/mac/drawingml/2011/main"/>
                           </a:ext>
                         </a:extLst>
                       </wps:spPr>
@@ -18961,7 +18968,7 @@
                         <a:effectLst/>
                         <a:extLst>
                           <a:ext uri="{C572A759-6A51-4108-AA02-DFA0A04FC94B}">
-                            <ma14:wrappingTextBoxFlag xmlns:ma14="http://schemas.microsoft.com/office/mac/drawingml/2011/main" xmlns:w="http://schemas.openxmlformats.org/wordprocessingml/2006/main" xmlns:w10="urn:schemas-microsoft-com:office:word" xmlns:v="urn:schemas-microsoft-com:vml" xmlns:o="urn:schemas-microsoft-com:office:office" xmlns:mv="urn:schemas-microsoft-com:mac:vml" xmlns:mo="http://schemas.microsoft.com/office/mac/office/2008/main" xmlns=""/>
+                            <ma14:wrappingTextBoxFlag xmlns="" xmlns:mo="http://schemas.microsoft.com/office/mac/office/2008/main" xmlns:mv="urn:schemas-microsoft-com:mac:vml" xmlns:o="urn:schemas-microsoft-com:office:office" xmlns:v="urn:schemas-microsoft-com:vml" xmlns:w10="urn:schemas-microsoft-com:office:word" xmlns:w="http://schemas.openxmlformats.org/wordprocessingml/2006/main" xmlns:ma14="http://schemas.microsoft.com/office/mac/drawingml/2011/main"/>
                           </a:ext>
                         </a:extLst>
                       </wps:spPr>
@@ -19108,7 +19115,7 @@
                                     </pic:cNvPicPr>
                                   </pic:nvPicPr>
                                   <pic:blipFill>
-                                    <a:blip r:embed="rId8">
+                                    <a:blip r:embed="rId9">
                                       <a:extLst>
                                         <a:ext uri="{28A0092B-C50C-407E-A947-70E740481C1C}">
                                           <a14:useLocalDpi xmlns:a14="http://schemas.microsoft.com/office/drawing/2010/main" val="0"/>
@@ -19187,7 +19194,7 @@
                         <a:effectLst/>
                         <a:extLst>
                           <a:ext uri="{C572A759-6A51-4108-AA02-DFA0A04FC94B}">
-                            <ma14:wrappingTextBoxFlag xmlns:ma14="http://schemas.microsoft.com/office/mac/drawingml/2011/main" xmlns:w="http://schemas.openxmlformats.org/wordprocessingml/2006/main" xmlns:w10="urn:schemas-microsoft-com:office:word" xmlns:v="urn:schemas-microsoft-com:vml" xmlns:o="urn:schemas-microsoft-com:office:office" xmlns:mv="urn:schemas-microsoft-com:mac:vml" xmlns:mo="http://schemas.microsoft.com/office/mac/office/2008/main" xmlns=""/>
+                            <ma14:wrappingTextBoxFlag xmlns="" xmlns:mo="http://schemas.microsoft.com/office/mac/office/2008/main" xmlns:mv="urn:schemas-microsoft-com:mac:vml" xmlns:o="urn:schemas-microsoft-com:office:office" xmlns:v="urn:schemas-microsoft-com:vml" xmlns:w10="urn:schemas-microsoft-com:office:word" xmlns:w="http://schemas.openxmlformats.org/wordprocessingml/2006/main" xmlns:ma14="http://schemas.microsoft.com/office/mac/drawingml/2011/main"/>
                           </a:ext>
                         </a:extLst>
                       </wps:spPr>
@@ -19294,7 +19301,7 @@
                     <pic:cNvPicPr/>
                   </pic:nvPicPr>
                   <pic:blipFill>
-                    <a:blip r:embed="rId9">
+                    <a:blip r:embed="rId10">
                       <a:extLst>
                         <a:ext uri="{28A0092B-C50C-407E-A947-70E740481C1C}">
                           <a14:useLocalDpi xmlns:a14="http://schemas.microsoft.com/office/drawing/2010/main" val="0"/>
@@ -19340,8 +19347,8 @@
           <w:b/>
         </w:rPr>
         <w:sectPr>
-          <w:footerReference w:type="even" r:id="rId10"/>
-          <w:footerReference w:type="default" r:id="rId11"/>
+          <w:footerReference w:type="even" r:id="rId11"/>
+          <w:footerReference w:type="default" r:id="rId12"/>
           <w:pgSz w:w="12240" w:h="15840"/>
           <w:pgMar w:top="1440" w:right="1440" w:bottom="1440" w:left="1440" w:header="720" w:footer="720" w:gutter="0"/>
           <w:cols w:space="720"/>
@@ -19449,7 +19456,7 @@
                     <pic:cNvPicPr/>
                   </pic:nvPicPr>
                   <pic:blipFill>
-                    <a:blip r:embed="rId12">
+                    <a:blip r:embed="rId13">
                       <a:extLst>
                         <a:ext uri="{28A0092B-C50C-407E-A947-70E740481C1C}">
                           <a14:useLocalDpi xmlns:a14="http://schemas.microsoft.com/office/drawing/2010/main" val="0"/>
@@ -19587,97 +19594,6 @@
                     <pic:cNvPicPr/>
                   </pic:nvPicPr>
                   <pic:blipFill>
-                    <a:blip r:embed="rId13"/>
-                    <a:stretch>
-                      <a:fillRect/>
-                    </a:stretch>
-                  </pic:blipFill>
-                  <pic:spPr>
-                    <a:xfrm>
-                      <a:off x="0" y="0"/>
-                      <a:ext cx="5943600" cy="5943600"/>
-                    </a:xfrm>
-                    <a:prstGeom prst="rect">
-                      <a:avLst/>
-                    </a:prstGeom>
-                  </pic:spPr>
-                </pic:pic>
-              </a:graphicData>
-            </a:graphic>
-          </wp:inline>
-        </w:drawing>
-      </w:r>
-      <w:r>
-        <w:rPr>
-          <w:b/>
-          <w:u w:val="single"/>
-        </w:rPr>
-        <w:br w:type="page"/>
-      </w:r>
-    </w:p>
-    <w:p>
-      <w:pPr>
-        <w:spacing w:after="0"/>
-      </w:pPr>
-      <w:r>
-        <w:rPr>
-          <w:b/>
-        </w:rPr>
-        <w:lastRenderedPageBreak/>
-        <w:t>Figure 6</w:t>
-      </w:r>
-      <w:r>
-        <w:rPr>
-          <w:b/>
-        </w:rPr>
-        <w:t xml:space="preserve">. </w:t>
-      </w:r>
-      <w:r>
-        <w:t xml:space="preserve">Sensitivity versus positive predictive power for simulations using plot effective density dependence, land-use change, and long-distance dispersal weighted by human population density. Model fit measures were calculated based on an occupancy threshold of 1000 individuals. Simulations classified as having a combined sensitivity and positive predictive power metric value of 1 (90 of 500 simulations) are </w:t>
-      </w:r>
-      <w:r>
-        <w:t>black, all others are grey</w:t>
-      </w:r>
-      <w:r>
-        <w:t>.</w:t>
-      </w:r>
-    </w:p>
-    <w:p>
-      <w:pPr>
-        <w:spacing w:after="0"/>
-        <w:rPr>
-          <w:b/>
-        </w:rPr>
-      </w:pPr>
-    </w:p>
-    <w:p>
-      <w:pPr>
-        <w:spacing w:after="0"/>
-        <w:rPr>
-          <w:b/>
-        </w:rPr>
-      </w:pPr>
-      <w:r>
-        <w:rPr>
-          <w:b/>
-          <w:noProof/>
-        </w:rPr>
-        <w:drawing>
-          <wp:inline distT="0" distB="0" distL="0" distR="0" wp14:anchorId="3AF179C8" wp14:editId="60BD84B2">
-            <wp:extent cx="5943600" cy="5943600"/>
-            <wp:effectExtent l="0" t="0" r="0" b="0"/>
-            <wp:docPr id="1" name="Picture 1"/>
-            <wp:cNvGraphicFramePr>
-              <a:graphicFrameLocks xmlns:a="http://schemas.openxmlformats.org/drawingml/2006/main" noChangeAspect="1"/>
-            </wp:cNvGraphicFramePr>
-            <a:graphic xmlns:a="http://schemas.openxmlformats.org/drawingml/2006/main">
-              <a:graphicData uri="http://schemas.openxmlformats.org/drawingml/2006/picture">
-                <pic:pic xmlns:pic="http://schemas.openxmlformats.org/drawingml/2006/picture">
-                  <pic:nvPicPr>
-                    <pic:cNvPr id="0" name="Sensitivity_vs_PPP_popd_1k.pdf"/>
-                    <pic:cNvPicPr/>
-                  </pic:nvPicPr>
-                  <pic:blipFill>
                     <a:blip r:embed="rId14"/>
                     <a:stretch>
                       <a:fillRect/>
@@ -19701,98 +19617,63 @@
       <w:r>
         <w:rPr>
           <w:b/>
+          <w:u w:val="single"/>
         </w:rPr>
         <w:br w:type="page"/>
-      </w:r>
-    </w:p>
-    <w:p>
-      <w:r>
-        <w:rPr>
-          <w:b/>
-        </w:rPr>
-        <w:lastRenderedPageBreak/>
-        <w:t>Figure 7</w:t>
-      </w:r>
-      <w:r>
-        <w:rPr>
-          <w:b/>
-        </w:rPr>
-        <w:t xml:space="preserve">. </w:t>
-      </w:r>
-      <w:r>
-        <w:t>C</w:t>
-      </w:r>
-      <w:r>
-        <w:t xml:space="preserve">umulative </w:t>
-      </w:r>
-      <w:r>
-        <w:t>occupied area (</w:t>
-      </w:r>
-      <w:r>
-        <w:t xml:space="preserve">measured as the number of 20 x 20 km patches classified as occupied) curves </w:t>
-      </w:r>
-      <w:r>
-        <w:t>for all</w:t>
-      </w:r>
-      <w:r>
-        <w:t xml:space="preserve"> simulation models. Simulations </w:t>
-      </w:r>
-      <w:r>
-        <w:t>presented</w:t>
-      </w:r>
-      <w:r>
-        <w:t xml:space="preserve"> here are those using plot effective density dependence, land-use change, and long-distance dispersal weighted by human population density. </w:t>
-      </w:r>
-      <w:r>
-        <w:t>The b</w:t>
-      </w:r>
-      <w:r>
-        <w:t xml:space="preserve">lack line represents cumulative </w:t>
-      </w:r>
-      <w:r>
-        <w:t xml:space="preserve">occupied area for </w:t>
-      </w:r>
-      <w:r>
-        <w:rPr>
-          <w:rFonts w:eastAsiaTheme="minorEastAsia" w:cs="Times New Roman"/>
-          <w:i/>
-          <w:iCs/>
-        </w:rPr>
-        <w:t xml:space="preserve">F. </w:t>
-      </w:r>
-      <w:proofErr w:type="spellStart"/>
-      <w:r>
-        <w:rPr>
-          <w:rFonts w:eastAsiaTheme="minorEastAsia" w:cs="Times New Roman"/>
-          <w:i/>
-          <w:iCs/>
-        </w:rPr>
-        <w:t>alnus</w:t>
-      </w:r>
-      <w:proofErr w:type="spellEnd"/>
-      <w:r>
-        <w:t xml:space="preserve"> based on historical occurrence records. Results from three different occupancy thresholds are represented by three different colors.</w:t>
-      </w:r>
-      <w:r>
-        <w:t xml:space="preserve"> The red line represents the square-root of the maximum number of patches occupied, based on the historical observations.</w:t>
       </w:r>
     </w:p>
     <w:p>
       <w:pPr>
-        <w:rPr>
-          <w:rFonts w:ascii="Times" w:eastAsiaTheme="minorEastAsia" w:hAnsi="Times" w:cs="Times New Roman"/>
-        </w:rPr>
+        <w:spacing w:after="0"/>
       </w:pPr>
       <w:r>
         <w:rPr>
-          <w:rFonts w:ascii="Times" w:eastAsiaTheme="minorEastAsia" w:hAnsi="Times" w:cs="Times New Roman"/>
+          <w:b/>
+        </w:rPr>
+        <w:lastRenderedPageBreak/>
+        <w:t>Figure 6</w:t>
+      </w:r>
+      <w:r>
+        <w:rPr>
+          <w:b/>
+        </w:rPr>
+        <w:t xml:space="preserve">. </w:t>
+      </w:r>
+      <w:r>
+        <w:t xml:space="preserve">Sensitivity versus positive predictive power for simulations using plot effective density dependence, land-use change, and long-distance dispersal weighted by human population density. Model fit measures were calculated based on an occupancy threshold of 1000 individuals. Simulations classified as having a combined sensitivity and positive predictive power metric value of 1 (90 of 500 simulations) are </w:t>
+      </w:r>
+      <w:r>
+        <w:t>black, all others are grey</w:t>
+      </w:r>
+      <w:r>
+        <w:t>.</w:t>
+      </w:r>
+    </w:p>
+    <w:p>
+      <w:pPr>
+        <w:spacing w:after="0"/>
+        <w:rPr>
+          <w:b/>
+        </w:rPr>
+      </w:pPr>
+    </w:p>
+    <w:p>
+      <w:pPr>
+        <w:spacing w:after="0"/>
+        <w:rPr>
+          <w:b/>
+        </w:rPr>
+      </w:pPr>
+      <w:r>
+        <w:rPr>
+          <w:b/>
           <w:noProof/>
         </w:rPr>
         <w:drawing>
-          <wp:inline distT="0" distB="0" distL="0" distR="0" wp14:anchorId="14047177" wp14:editId="700F36A8">
+          <wp:inline distT="0" distB="0" distL="0" distR="0" wp14:anchorId="3AF179C8" wp14:editId="60BD84B2">
             <wp:extent cx="5943600" cy="5943600"/>
             <wp:effectExtent l="0" t="0" r="0" b="0"/>
-            <wp:docPr id="4" name="Picture 4"/>
+            <wp:docPr id="1" name="Picture 1"/>
             <wp:cNvGraphicFramePr>
               <a:graphicFrameLocks xmlns:a="http://schemas.openxmlformats.org/drawingml/2006/main" noChangeAspect="1"/>
             </wp:cNvGraphicFramePr>
@@ -19800,7 +19681,7 @@
               <a:graphicData uri="http://schemas.openxmlformats.org/drawingml/2006/picture">
                 <pic:pic xmlns:pic="http://schemas.openxmlformats.org/drawingml/2006/picture">
                   <pic:nvPicPr>
-                    <pic:cNvPr id="0" name="Cumulative_AOO_DensEff_PopD_allsims.jpg"/>
+                    <pic:cNvPr id="0" name="Sensitivity_vs_PPP_popd_1k.pdf"/>
                     <pic:cNvPicPr/>
                   </pic:nvPicPr>
                   <pic:blipFill>
@@ -19826,6 +19707,132 @@
       </w:r>
       <w:r>
         <w:rPr>
+          <w:b/>
+        </w:rPr>
+        <w:br w:type="page"/>
+      </w:r>
+    </w:p>
+    <w:p>
+      <w:r>
+        <w:rPr>
+          <w:b/>
+        </w:rPr>
+        <w:lastRenderedPageBreak/>
+        <w:t>Figure 7</w:t>
+      </w:r>
+      <w:r>
+        <w:rPr>
+          <w:b/>
+        </w:rPr>
+        <w:t xml:space="preserve">. </w:t>
+      </w:r>
+      <w:r>
+        <w:t>C</w:t>
+      </w:r>
+      <w:r>
+        <w:t xml:space="preserve">umulative </w:t>
+      </w:r>
+      <w:r>
+        <w:t>occupied area (</w:t>
+      </w:r>
+      <w:r>
+        <w:t xml:space="preserve">measured as the number of 20 x 20 km patches classified as occupied) curves </w:t>
+      </w:r>
+      <w:r>
+        <w:t>for all</w:t>
+      </w:r>
+      <w:r>
+        <w:t xml:space="preserve"> simulation models. Simulations </w:t>
+      </w:r>
+      <w:r>
+        <w:t>presented</w:t>
+      </w:r>
+      <w:r>
+        <w:t xml:space="preserve"> here are those using plot effective density dependence, land-use change, and long-distance dispersal weighted by human population density. </w:t>
+      </w:r>
+      <w:r>
+        <w:t>The b</w:t>
+      </w:r>
+      <w:r>
+        <w:t xml:space="preserve">lack line represents cumulative </w:t>
+      </w:r>
+      <w:r>
+        <w:t xml:space="preserve">occupied area for </w:t>
+      </w:r>
+      <w:r>
+        <w:rPr>
+          <w:rFonts w:eastAsiaTheme="minorEastAsia" w:cs="Times New Roman"/>
+          <w:i/>
+          <w:iCs/>
+        </w:rPr>
+        <w:t xml:space="preserve">F. </w:t>
+      </w:r>
+      <w:proofErr w:type="spellStart"/>
+      <w:r>
+        <w:rPr>
+          <w:rFonts w:eastAsiaTheme="minorEastAsia" w:cs="Times New Roman"/>
+          <w:i/>
+          <w:iCs/>
+        </w:rPr>
+        <w:t>alnus</w:t>
+      </w:r>
+      <w:proofErr w:type="spellEnd"/>
+      <w:r>
+        <w:t xml:space="preserve"> based on historical occurrence records. Results from three different occupancy thresholds are represented by three different colors.</w:t>
+      </w:r>
+      <w:r>
+        <w:t xml:space="preserve"> The red line represents the square-root of the maximum number of patches occupied, based on the historical observations.</w:t>
+      </w:r>
+    </w:p>
+    <w:p>
+      <w:pPr>
+        <w:rPr>
+          <w:rFonts w:ascii="Times" w:eastAsiaTheme="minorEastAsia" w:hAnsi="Times" w:cs="Times New Roman"/>
+        </w:rPr>
+      </w:pPr>
+      <w:r>
+        <w:rPr>
+          <w:rFonts w:ascii="Times" w:eastAsiaTheme="minorEastAsia" w:hAnsi="Times" w:cs="Times New Roman"/>
+          <w:noProof/>
+        </w:rPr>
+        <w:drawing>
+          <wp:inline distT="0" distB="0" distL="0" distR="0" wp14:anchorId="14047177" wp14:editId="700F36A8">
+            <wp:extent cx="5943600" cy="5943600"/>
+            <wp:effectExtent l="0" t="0" r="0" b="0"/>
+            <wp:docPr id="4" name="Picture 4"/>
+            <wp:cNvGraphicFramePr>
+              <a:graphicFrameLocks xmlns:a="http://schemas.openxmlformats.org/drawingml/2006/main" noChangeAspect="1"/>
+            </wp:cNvGraphicFramePr>
+            <a:graphic xmlns:a="http://schemas.openxmlformats.org/drawingml/2006/main">
+              <a:graphicData uri="http://schemas.openxmlformats.org/drawingml/2006/picture">
+                <pic:pic xmlns:pic="http://schemas.openxmlformats.org/drawingml/2006/picture">
+                  <pic:nvPicPr>
+                    <pic:cNvPr id="0" name="Cumulative_AOO_DensEff_PopD_allsims.jpg"/>
+                    <pic:cNvPicPr/>
+                  </pic:nvPicPr>
+                  <pic:blipFill>
+                    <a:blip r:embed="rId16"/>
+                    <a:stretch>
+                      <a:fillRect/>
+                    </a:stretch>
+                  </pic:blipFill>
+                  <pic:spPr>
+                    <a:xfrm>
+                      <a:off x="0" y="0"/>
+                      <a:ext cx="5943600" cy="5943600"/>
+                    </a:xfrm>
+                    <a:prstGeom prst="rect">
+                      <a:avLst/>
+                    </a:prstGeom>
+                  </pic:spPr>
+                </pic:pic>
+              </a:graphicData>
+            </a:graphic>
+          </wp:inline>
+        </w:drawing>
+      </w:r>
+      <w:r>
+        <w:rPr>
           <w:rFonts w:ascii="Times" w:eastAsiaTheme="minorEastAsia" w:hAnsi="Times" w:cs="Times New Roman"/>
         </w:rPr>
         <w:br w:type="page"/>
@@ -19923,7 +19930,7 @@
                     <pic:cNvPicPr/>
                   </pic:nvPicPr>
                   <pic:blipFill>
-                    <a:blip r:embed="rId16">
+                    <a:blip r:embed="rId17">
                       <a:extLst>
                         <a:ext uri="{28A0092B-C50C-407E-A947-70E740481C1C}">
                           <a14:useLocalDpi xmlns:a14="http://schemas.microsoft.com/office/drawing/2010/main" val="0"/>
@@ -20014,7 +20021,7 @@
                     <pic:cNvPicPr/>
                   </pic:nvPicPr>
                   <pic:blipFill>
-                    <a:blip r:embed="rId17">
+                    <a:blip r:embed="rId18">
                       <a:extLst>
                         <a:ext uri="{28A0092B-C50C-407E-A947-70E740481C1C}">
                           <a14:useLocalDpi xmlns:a14="http://schemas.microsoft.com/office/drawing/2010/main" val="0"/>
@@ -20126,7 +20133,7 @@
                         <a:effectLst/>
                         <a:extLst>
                           <a:ext uri="{C572A759-6A51-4108-AA02-DFA0A04FC94B}">
-                            <ma14:wrappingTextBoxFlag xmlns:ma14="http://schemas.microsoft.com/office/mac/drawingml/2011/main" xmlns:w="http://schemas.openxmlformats.org/wordprocessingml/2006/main" xmlns:w10="urn:schemas-microsoft-com:office:word" xmlns:v="urn:schemas-microsoft-com:vml" xmlns:o="urn:schemas-microsoft-com:office:office" xmlns:mv="urn:schemas-microsoft-com:mac:vml" xmlns:mo="http://schemas.microsoft.com/office/mac/office/2008/main" xmlns=""/>
+                            <ma14:wrappingTextBoxFlag xmlns="" xmlns:mo="http://schemas.microsoft.com/office/mac/office/2008/main" xmlns:mv="urn:schemas-microsoft-com:mac:vml" xmlns:o="urn:schemas-microsoft-com:office:office" xmlns:v="urn:schemas-microsoft-com:vml" xmlns:w10="urn:schemas-microsoft-com:office:word" xmlns:w="http://schemas.openxmlformats.org/wordprocessingml/2006/main" xmlns:ma14="http://schemas.microsoft.com/office/mac/drawingml/2011/main"/>
                           </a:ext>
                         </a:extLst>
                       </wps:spPr>
@@ -20244,7 +20251,7 @@
                         <a:effectLst/>
                         <a:extLst>
                           <a:ext uri="{C572A759-6A51-4108-AA02-DFA0A04FC94B}">
-                            <ma14:wrappingTextBoxFlag xmlns:ma14="http://schemas.microsoft.com/office/mac/drawingml/2011/main" xmlns:w="http://schemas.openxmlformats.org/wordprocessingml/2006/main" xmlns:w10="urn:schemas-microsoft-com:office:word" xmlns:v="urn:schemas-microsoft-com:vml" xmlns:o="urn:schemas-microsoft-com:office:office" xmlns:mv="urn:schemas-microsoft-com:mac:vml" xmlns:mo="http://schemas.microsoft.com/office/mac/office/2008/main" xmlns=""/>
+                            <ma14:wrappingTextBoxFlag xmlns="" xmlns:mo="http://schemas.microsoft.com/office/mac/office/2008/main" xmlns:mv="urn:schemas-microsoft-com:mac:vml" xmlns:o="urn:schemas-microsoft-com:office:office" xmlns:v="urn:schemas-microsoft-com:vml" xmlns:w10="urn:schemas-microsoft-com:office:word" xmlns:w="http://schemas.openxmlformats.org/wordprocessingml/2006/main" xmlns:ma14="http://schemas.microsoft.com/office/mac/drawingml/2011/main"/>
                           </a:ext>
                         </a:extLst>
                       </wps:spPr>
@@ -20362,7 +20369,7 @@
                         <a:effectLst/>
                         <a:extLst>
                           <a:ext uri="{C572A759-6A51-4108-AA02-DFA0A04FC94B}">
-                            <ma14:wrappingTextBoxFlag xmlns:ma14="http://schemas.microsoft.com/office/mac/drawingml/2011/main" xmlns:w="http://schemas.openxmlformats.org/wordprocessingml/2006/main" xmlns:w10="urn:schemas-microsoft-com:office:word" xmlns:v="urn:schemas-microsoft-com:vml" xmlns:o="urn:schemas-microsoft-com:office:office" xmlns:mv="urn:schemas-microsoft-com:mac:vml" xmlns:mo="http://schemas.microsoft.com/office/mac/office/2008/main" xmlns=""/>
+                            <ma14:wrappingTextBoxFlag xmlns="" xmlns:mo="http://schemas.microsoft.com/office/mac/office/2008/main" xmlns:mv="urn:schemas-microsoft-com:mac:vml" xmlns:o="urn:schemas-microsoft-com:office:office" xmlns:v="urn:schemas-microsoft-com:vml" xmlns:w10="urn:schemas-microsoft-com:office:word" xmlns:w="http://schemas.openxmlformats.org/wordprocessingml/2006/main" xmlns:ma14="http://schemas.microsoft.com/office/mac/drawingml/2011/main"/>
                           </a:ext>
                         </a:extLst>
                       </wps:spPr>
@@ -20468,7 +20475,7 @@
                     <pic:cNvPicPr/>
                   </pic:nvPicPr>
                   <pic:blipFill>
-                    <a:blip r:embed="rId18">
+                    <a:blip r:embed="rId19">
                       <a:extLst>
                         <a:ext uri="{28A0092B-C50C-407E-A947-70E740481C1C}">
                           <a14:useLocalDpi xmlns:a14="http://schemas.microsoft.com/office/drawing/2010/main" val="0"/>
@@ -20550,7 +20557,7 @@
                         <a:effectLst/>
                         <a:extLst>
                           <a:ext uri="{C572A759-6A51-4108-AA02-DFA0A04FC94B}">
-                            <ma14:wrappingTextBoxFlag xmlns:ma14="http://schemas.microsoft.com/office/mac/drawingml/2011/main" xmlns:w="http://schemas.openxmlformats.org/wordprocessingml/2006/main" xmlns:w10="urn:schemas-microsoft-com:office:word" xmlns:v="urn:schemas-microsoft-com:vml" xmlns:o="urn:schemas-microsoft-com:office:office" xmlns:mv="urn:schemas-microsoft-com:mac:vml" xmlns:mo="http://schemas.microsoft.com/office/mac/office/2008/main" xmlns=""/>
+                            <ma14:wrappingTextBoxFlag xmlns="" xmlns:mo="http://schemas.microsoft.com/office/mac/office/2008/main" xmlns:mv="urn:schemas-microsoft-com:mac:vml" xmlns:o="urn:schemas-microsoft-com:office:office" xmlns:v="urn:schemas-microsoft-com:vml" xmlns:w10="urn:schemas-microsoft-com:office:word" xmlns:w="http://schemas.openxmlformats.org/wordprocessingml/2006/main" xmlns:ma14="http://schemas.microsoft.com/office/mac/drawingml/2011/main"/>
                           </a:ext>
                         </a:extLst>
                       </wps:spPr>
@@ -25896,7 +25903,7 @@
 </file>
 
 <file path=customXml/itemProps1.xml><?xml version="1.0" encoding="utf-8"?>
-<ds:datastoreItem xmlns:ds="http://schemas.openxmlformats.org/officeDocument/2006/customXml" ds:itemID="{FD8EA068-EDF7-5A42-8AB2-C2A98E097640}">
+<ds:datastoreItem xmlns:ds="http://schemas.openxmlformats.org/officeDocument/2006/customXml" ds:itemID="{1FBF3AEC-B5B8-E644-B4DA-AB63A1C87858}">
   <ds:schemaRefs>
     <ds:schemaRef ds:uri="http://schemas.openxmlformats.org/officeDocument/2006/bibliography"/>
   </ds:schemaRefs>

</xml_diff>

<commit_message>
Finished going through Online Supp Info doc. Do references next.
</commit_message>
<xml_diff>
--- a/manuscript/Aiello-Lammens-Fral_Spatial_Demog.docx
+++ b/manuscript/Aiello-Lammens-Fral_Spatial_Demog.docx
@@ -3843,8 +3843,6 @@
         </w:rPr>
         <w:t xml:space="preserve"> – Appendix 2</w:t>
       </w:r>
-      <w:bookmarkStart w:id="2" w:name="_GoBack"/>
-      <w:bookmarkEnd w:id="2"/>
       <w:r>
         <w:rPr>
           <w:rFonts w:cs="Times New Roman"/>
@@ -4461,7 +4459,14 @@
           <w:iCs/>
           <w:highlight w:val="yellow"/>
         </w:rPr>
-        <w:t>Online Resource XXX</w:t>
+        <w:t xml:space="preserve">Online Resource </w:t>
+      </w:r>
+      <w:r>
+        <w:rPr>
+          <w:rFonts w:cs="Times New Roman"/>
+          <w:iCs/>
+        </w:rPr>
+        <w:t>– Appendix 3</w:t>
       </w:r>
       <w:r>
         <w:rPr>
@@ -4727,7 +4732,13 @@
         <w:t>to construct</w:t>
       </w:r>
       <w:r>
-        <w:t xml:space="preserve"> a metapopulation model. </w:t>
+        <w:t xml:space="preserve"> a metapopulation model</w:t>
+      </w:r>
+      <w:r>
+        <w:t xml:space="preserve"> using RAMAS GIS</w:t>
+      </w:r>
+      <w:r>
+        <w:t xml:space="preserve">. </w:t>
       </w:r>
       <w:r>
         <w:t xml:space="preserve">In </w:t>
@@ -4854,7 +4865,42 @@
           <w:rFonts w:cs="Times New Roman"/>
           <w:iCs/>
         </w:rPr>
-        <w:t xml:space="preserve"> to compare to the dynamic model described above</w:t>
+        <w:t xml:space="preserve"> </w:t>
+      </w:r>
+      <w:r>
+        <w:rPr>
+          <w:rFonts w:cs="Times New Roman"/>
+          <w:iCs/>
+        </w:rPr>
+        <w:t>and</w:t>
+      </w:r>
+      <w:r>
+        <w:rPr>
+          <w:rFonts w:cs="Times New Roman"/>
+          <w:iCs/>
+        </w:rPr>
+        <w:t xml:space="preserve"> compare</w:t>
+      </w:r>
+      <w:r>
+        <w:rPr>
+          <w:rFonts w:cs="Times New Roman"/>
+          <w:iCs/>
+        </w:rPr>
+        <w:t xml:space="preserve">d results from these simulations to those using a </w:t>
+      </w:r>
+      <w:r>
+        <w:rPr>
+          <w:rFonts w:cs="Times New Roman"/>
+          <w:iCs/>
+        </w:rPr>
+        <w:t xml:space="preserve">dynamic </w:t>
+      </w:r>
+      <w:r>
+        <w:rPr>
+          <w:rFonts w:cs="Times New Roman"/>
+          <w:iCs/>
+        </w:rPr>
+        <w:t>metapopulation structure</w:t>
       </w:r>
       <w:r>
         <w:rPr>
@@ -5266,22 +5312,22 @@
           <w:iCs/>
           <w:highlight w:val="yellow"/>
         </w:rPr>
-        <w:t>Online Resources XXX</w:t>
-      </w:r>
-      <w:r>
-        <w:rPr>
-          <w:rFonts w:cs="Times New Roman"/>
-          <w:iCs/>
-        </w:rPr>
-        <w:t xml:space="preserve"> for details) and therefore carrying capacity was measured as the number </w:t>
-      </w:r>
-      <w:r>
-        <w:rPr>
-          <w:rFonts w:cs="Times New Roman"/>
-          <w:iCs/>
-        </w:rPr>
         <w:lastRenderedPageBreak/>
-        <w:t xml:space="preserve">of 2 x 2 m cells within the 20 x 20 km patch that have suitable </w:t>
+        <w:t xml:space="preserve">Online Resources </w:t>
+      </w:r>
+      <w:r>
+        <w:rPr>
+          <w:rFonts w:cs="Times New Roman"/>
+          <w:iCs/>
+        </w:rPr>
+        <w:t>– Appendix 2</w:t>
+      </w:r>
+      <w:r>
+        <w:rPr>
+          <w:rFonts w:cs="Times New Roman"/>
+          <w:iCs/>
+        </w:rPr>
+        <w:t xml:space="preserve"> for details) and therefore carrying capacity was measured as the number of 2 x 2 m cells within the 20 x 20 km patch that have suitable </w:t>
       </w:r>
       <w:r>
         <w:rPr>
@@ -5481,7 +5527,14 @@
           <w:rFonts w:eastAsiaTheme="minorEastAsia" w:cs="Times New Roman"/>
           <w:iCs/>
         </w:rPr>
-        <w:t xml:space="preserve"> by 0.5 and 0.25, respectively. </w:t>
+        <w:t xml:space="preserve"> by 0.5 and </w:t>
+      </w:r>
+      <w:r>
+        <w:rPr>
+          <w:rFonts w:eastAsiaTheme="minorEastAsia" w:cs="Times New Roman"/>
+          <w:iCs/>
+        </w:rPr>
+        <w:t xml:space="preserve">0.25, respectively. </w:t>
       </w:r>
       <w:r>
         <w:rPr>
@@ -5528,12 +5581,16 @@
       <w:pPr>
         <w:spacing w:line="480" w:lineRule="auto"/>
         <w:rPr>
-          <w:i/>
+          <w:b/>
+          <w:bCs/>
+          <w:iCs/>
         </w:rPr>
       </w:pPr>
       <w:r>
         <w:rPr>
-          <w:i/>
+          <w:b/>
+          <w:bCs/>
+          <w:iCs/>
         </w:rPr>
         <w:t>Exploring parameter space via global sensitivity analysis</w:t>
       </w:r>
@@ -5694,7 +5751,14 @@
           <w:rFonts w:cs="Times New Roman"/>
           <w:iCs/>
         </w:rPr>
-        <w:t xml:space="preserve">. To examine the impact of two structural model changes, the functional description of density dependence and changes in land-use through time, I created four simulations for each of the 500 parameter sets representing all model structure combinations: ceiling density dependence + land-use change, ceiling density dependence + no </w:t>
+        <w:t xml:space="preserve"> – Appendix 4</w:t>
+      </w:r>
+      <w:r>
+        <w:rPr>
+          <w:rFonts w:cs="Times New Roman"/>
+          <w:iCs/>
+        </w:rPr>
+        <w:t xml:space="preserve">. To examine the impact of two structural model changes, the functional description of density dependence and changes in land-use through time, I created four simulations for each of the 500 parameter sets representing all model </w:t>
       </w:r>
       <w:r>
         <w:rPr>
@@ -5702,7 +5766,7 @@
           <w:iCs/>
         </w:rPr>
         <w:lastRenderedPageBreak/>
-        <w:t>land-use change, effective density dependence + land-use change, and effective density</w:t>
+        <w:t>structure combinations: ceiling density dependence + land-use change, ceiling density dependence + no land-use change, effective density dependence + land-use change, and effective density</w:t>
       </w:r>
       <w:r>
         <w:rPr>
@@ -5736,7 +5800,30 @@
           <w:rFonts w:cs="Times New Roman"/>
           <w:iCs/>
         </w:rPr>
-        <w:t xml:space="preserve">Model evaluation metrics, described below, were calculated for each simulation. Additionally, changes in model endpoints due to structural differences in the models were calculated based on pair-wise comparisons (i.e., comparisons among the four simulations with matched input parameter sets). </w:t>
+        <w:t>Model evaluation metrics, described below, were calculated for each simulation. Additionally, changes in model endpoints due to structural differences in the models were calculated based on pair-wise comparisons (i.e., comparisons among the four simulations with matched input parameter sets)</w:t>
+      </w:r>
+      <w:r>
+        <w:rPr>
+          <w:rFonts w:cs="Times New Roman"/>
+          <w:iCs/>
+        </w:rPr>
+        <w:t xml:space="preserve"> (AIELLO-LAMMENS &amp; AKCAKAYA REF</w:t>
+      </w:r>
+      <w:bookmarkStart w:id="2" w:name="_GoBack"/>
+      <w:bookmarkEnd w:id="2"/>
+      <w:r>
+        <w:rPr>
+          <w:rFonts w:cs="Times New Roman"/>
+          <w:iCs/>
+        </w:rPr>
+        <w:t>)</w:t>
+      </w:r>
+      <w:r>
+        <w:rPr>
+          <w:rFonts w:cs="Times New Roman"/>
+          <w:iCs/>
+        </w:rPr>
+        <w:t xml:space="preserve">. </w:t>
       </w:r>
       <w:r>
         <w:t>I used boosted regression tree analysis to calculate the relative influence of varying input parameters on model evaluation metrics</w:t>
@@ -5823,6 +5910,7 @@
         </w:rPr>
       </w:pPr>
       <w:r>
+        <w:lastRenderedPageBreak/>
         <w:t xml:space="preserve">I </w:t>
       </w:r>
       <w:r>
@@ -5901,16 +5989,7 @@
           <w:iCs/>
           <w:shd w:val="clear" w:color="auto" w:fill="FFFF00"/>
         </w:rPr>
-        <w:t xml:space="preserve">Aiello-Lammens </w:t>
-      </w:r>
-      <w:r>
-        <w:rPr>
-          <w:rFonts w:cs="Times New Roman"/>
-          <w:iCs/>
-          <w:shd w:val="clear" w:color="auto" w:fill="FFFF00"/>
-        </w:rPr>
-        <w:lastRenderedPageBreak/>
-        <w:t>in review</w:t>
+        <w:t>Aiello-Lammens in review</w:t>
       </w:r>
       <w:r>
         <w:rPr>
@@ -6354,7 +6433,15 @@
           <w:rFonts w:cs="Times New Roman"/>
           <w:iCs/>
         </w:rPr>
-        <w:t xml:space="preserve">historical data adequately represents </w:t>
+        <w:t xml:space="preserve">historical data </w:t>
+      </w:r>
+      <w:r>
+        <w:rPr>
+          <w:rFonts w:cs="Times New Roman"/>
+          <w:iCs/>
+        </w:rPr>
+        <w:lastRenderedPageBreak/>
+        <w:t xml:space="preserve">adequately represents </w:t>
       </w:r>
       <w:r>
         <w:rPr>
@@ -6462,15 +6549,7 @@
           <w:rFonts w:cs="Times New Roman"/>
           <w:iCs/>
         </w:rPr>
-        <w:t xml:space="preserve"> To account for </w:t>
-      </w:r>
-      <w:r>
-        <w:rPr>
-          <w:rFonts w:cs="Times New Roman"/>
-          <w:iCs/>
-        </w:rPr>
-        <w:lastRenderedPageBreak/>
-        <w:t xml:space="preserve">this I used three </w:t>
+        <w:t xml:space="preserve"> To account for this I used three </w:t>
       </w:r>
       <w:r>
         <w:rPr>
@@ -18728,7 +18807,7 @@
                         <a:effectLst/>
                         <a:extLst>
                           <a:ext uri="{C572A759-6A51-4108-AA02-DFA0A04FC94B}">
-                            <ma14:wrappingTextBoxFlag xmlns="" xmlns:mo="http://schemas.microsoft.com/office/mac/office/2008/main" xmlns:mv="urn:schemas-microsoft-com:mac:vml" xmlns:o="urn:schemas-microsoft-com:office:office" xmlns:v="urn:schemas-microsoft-com:vml" xmlns:w10="urn:schemas-microsoft-com:office:word" xmlns:w="http://schemas.openxmlformats.org/wordprocessingml/2006/main" xmlns:ma14="http://schemas.microsoft.com/office/mac/drawingml/2011/main"/>
+                            <ma14:wrappingTextBoxFlag xmlns:ma14="http://schemas.microsoft.com/office/mac/drawingml/2011/main" xmlns:w="http://schemas.openxmlformats.org/wordprocessingml/2006/main" xmlns:w10="urn:schemas-microsoft-com:office:word" xmlns:v="urn:schemas-microsoft-com:vml" xmlns:o="urn:schemas-microsoft-com:office:office" xmlns:mv="urn:schemas-microsoft-com:mac:vml" xmlns:mo="http://schemas.microsoft.com/office/mac/office/2008/main" xmlns=""/>
                           </a:ext>
                         </a:extLst>
                       </wps:spPr>
@@ -18850,7 +18929,7 @@
                         <a:effectLst/>
                         <a:extLst>
                           <a:ext uri="{C572A759-6A51-4108-AA02-DFA0A04FC94B}">
-                            <ma14:wrappingTextBoxFlag xmlns="" xmlns:mo="http://schemas.microsoft.com/office/mac/office/2008/main" xmlns:mv="urn:schemas-microsoft-com:mac:vml" xmlns:o="urn:schemas-microsoft-com:office:office" xmlns:v="urn:schemas-microsoft-com:vml" xmlns:w10="urn:schemas-microsoft-com:office:word" xmlns:w="http://schemas.openxmlformats.org/wordprocessingml/2006/main" xmlns:ma14="http://schemas.microsoft.com/office/mac/drawingml/2011/main"/>
+                            <ma14:wrappingTextBoxFlag xmlns:ma14="http://schemas.microsoft.com/office/mac/drawingml/2011/main" xmlns:w="http://schemas.openxmlformats.org/wordprocessingml/2006/main" xmlns:w10="urn:schemas-microsoft-com:office:word" xmlns:v="urn:schemas-microsoft-com:vml" xmlns:o="urn:schemas-microsoft-com:office:office" xmlns:mv="urn:schemas-microsoft-com:mac:vml" xmlns:mo="http://schemas.microsoft.com/office/mac/office/2008/main" xmlns=""/>
                           </a:ext>
                         </a:extLst>
                       </wps:spPr>
@@ -18968,7 +19047,7 @@
                         <a:effectLst/>
                         <a:extLst>
                           <a:ext uri="{C572A759-6A51-4108-AA02-DFA0A04FC94B}">
-                            <ma14:wrappingTextBoxFlag xmlns="" xmlns:mo="http://schemas.microsoft.com/office/mac/office/2008/main" xmlns:mv="urn:schemas-microsoft-com:mac:vml" xmlns:o="urn:schemas-microsoft-com:office:office" xmlns:v="urn:schemas-microsoft-com:vml" xmlns:w10="urn:schemas-microsoft-com:office:word" xmlns:w="http://schemas.openxmlformats.org/wordprocessingml/2006/main" xmlns:ma14="http://schemas.microsoft.com/office/mac/drawingml/2011/main"/>
+                            <ma14:wrappingTextBoxFlag xmlns:ma14="http://schemas.microsoft.com/office/mac/drawingml/2011/main" xmlns:w="http://schemas.openxmlformats.org/wordprocessingml/2006/main" xmlns:w10="urn:schemas-microsoft-com:office:word" xmlns:v="urn:schemas-microsoft-com:vml" xmlns:o="urn:schemas-microsoft-com:office:office" xmlns:mv="urn:schemas-microsoft-com:mac:vml" xmlns:mo="http://schemas.microsoft.com/office/mac/office/2008/main" xmlns=""/>
                           </a:ext>
                         </a:extLst>
                       </wps:spPr>
@@ -19194,7 +19273,7 @@
                         <a:effectLst/>
                         <a:extLst>
                           <a:ext uri="{C572A759-6A51-4108-AA02-DFA0A04FC94B}">
-                            <ma14:wrappingTextBoxFlag xmlns="" xmlns:mo="http://schemas.microsoft.com/office/mac/office/2008/main" xmlns:mv="urn:schemas-microsoft-com:mac:vml" xmlns:o="urn:schemas-microsoft-com:office:office" xmlns:v="urn:schemas-microsoft-com:vml" xmlns:w10="urn:schemas-microsoft-com:office:word" xmlns:w="http://schemas.openxmlformats.org/wordprocessingml/2006/main" xmlns:ma14="http://schemas.microsoft.com/office/mac/drawingml/2011/main"/>
+                            <ma14:wrappingTextBoxFlag xmlns:ma14="http://schemas.microsoft.com/office/mac/drawingml/2011/main" xmlns:w="http://schemas.openxmlformats.org/wordprocessingml/2006/main" xmlns:w10="urn:schemas-microsoft-com:office:word" xmlns:v="urn:schemas-microsoft-com:vml" xmlns:o="urn:schemas-microsoft-com:office:office" xmlns:mv="urn:schemas-microsoft-com:mac:vml" xmlns:mo="http://schemas.microsoft.com/office/mac/office/2008/main" xmlns=""/>
                           </a:ext>
                         </a:extLst>
                       </wps:spPr>
@@ -20133,7 +20212,7 @@
                         <a:effectLst/>
                         <a:extLst>
                           <a:ext uri="{C572A759-6A51-4108-AA02-DFA0A04FC94B}">
-                            <ma14:wrappingTextBoxFlag xmlns="" xmlns:mo="http://schemas.microsoft.com/office/mac/office/2008/main" xmlns:mv="urn:schemas-microsoft-com:mac:vml" xmlns:o="urn:schemas-microsoft-com:office:office" xmlns:v="urn:schemas-microsoft-com:vml" xmlns:w10="urn:schemas-microsoft-com:office:word" xmlns:w="http://schemas.openxmlformats.org/wordprocessingml/2006/main" xmlns:ma14="http://schemas.microsoft.com/office/mac/drawingml/2011/main"/>
+                            <ma14:wrappingTextBoxFlag xmlns:ma14="http://schemas.microsoft.com/office/mac/drawingml/2011/main" xmlns:w="http://schemas.openxmlformats.org/wordprocessingml/2006/main" xmlns:w10="urn:schemas-microsoft-com:office:word" xmlns:v="urn:schemas-microsoft-com:vml" xmlns:o="urn:schemas-microsoft-com:office:office" xmlns:mv="urn:schemas-microsoft-com:mac:vml" xmlns:mo="http://schemas.microsoft.com/office/mac/office/2008/main" xmlns=""/>
                           </a:ext>
                         </a:extLst>
                       </wps:spPr>
@@ -20251,7 +20330,7 @@
                         <a:effectLst/>
                         <a:extLst>
                           <a:ext uri="{C572A759-6A51-4108-AA02-DFA0A04FC94B}">
-                            <ma14:wrappingTextBoxFlag xmlns="" xmlns:mo="http://schemas.microsoft.com/office/mac/office/2008/main" xmlns:mv="urn:schemas-microsoft-com:mac:vml" xmlns:o="urn:schemas-microsoft-com:office:office" xmlns:v="urn:schemas-microsoft-com:vml" xmlns:w10="urn:schemas-microsoft-com:office:word" xmlns:w="http://schemas.openxmlformats.org/wordprocessingml/2006/main" xmlns:ma14="http://schemas.microsoft.com/office/mac/drawingml/2011/main"/>
+                            <ma14:wrappingTextBoxFlag xmlns:ma14="http://schemas.microsoft.com/office/mac/drawingml/2011/main" xmlns:w="http://schemas.openxmlformats.org/wordprocessingml/2006/main" xmlns:w10="urn:schemas-microsoft-com:office:word" xmlns:v="urn:schemas-microsoft-com:vml" xmlns:o="urn:schemas-microsoft-com:office:office" xmlns:mv="urn:schemas-microsoft-com:mac:vml" xmlns:mo="http://schemas.microsoft.com/office/mac/office/2008/main" xmlns=""/>
                           </a:ext>
                         </a:extLst>
                       </wps:spPr>
@@ -20369,7 +20448,7 @@
                         <a:effectLst/>
                         <a:extLst>
                           <a:ext uri="{C572A759-6A51-4108-AA02-DFA0A04FC94B}">
-                            <ma14:wrappingTextBoxFlag xmlns="" xmlns:mo="http://schemas.microsoft.com/office/mac/office/2008/main" xmlns:mv="urn:schemas-microsoft-com:mac:vml" xmlns:o="urn:schemas-microsoft-com:office:office" xmlns:v="urn:schemas-microsoft-com:vml" xmlns:w10="urn:schemas-microsoft-com:office:word" xmlns:w="http://schemas.openxmlformats.org/wordprocessingml/2006/main" xmlns:ma14="http://schemas.microsoft.com/office/mac/drawingml/2011/main"/>
+                            <ma14:wrappingTextBoxFlag xmlns:ma14="http://schemas.microsoft.com/office/mac/drawingml/2011/main" xmlns:w="http://schemas.openxmlformats.org/wordprocessingml/2006/main" xmlns:w10="urn:schemas-microsoft-com:office:word" xmlns:v="urn:schemas-microsoft-com:vml" xmlns:o="urn:schemas-microsoft-com:office:office" xmlns:mv="urn:schemas-microsoft-com:mac:vml" xmlns:mo="http://schemas.microsoft.com/office/mac/office/2008/main" xmlns=""/>
                           </a:ext>
                         </a:extLst>
                       </wps:spPr>
@@ -20557,7 +20636,7 @@
                         <a:effectLst/>
                         <a:extLst>
                           <a:ext uri="{C572A759-6A51-4108-AA02-DFA0A04FC94B}">
-                            <ma14:wrappingTextBoxFlag xmlns="" xmlns:mo="http://schemas.microsoft.com/office/mac/office/2008/main" xmlns:mv="urn:schemas-microsoft-com:mac:vml" xmlns:o="urn:schemas-microsoft-com:office:office" xmlns:v="urn:schemas-microsoft-com:vml" xmlns:w10="urn:schemas-microsoft-com:office:word" xmlns:w="http://schemas.openxmlformats.org/wordprocessingml/2006/main" xmlns:ma14="http://schemas.microsoft.com/office/mac/drawingml/2011/main"/>
+                            <ma14:wrappingTextBoxFlag xmlns:ma14="http://schemas.microsoft.com/office/mac/drawingml/2011/main" xmlns:w="http://schemas.openxmlformats.org/wordprocessingml/2006/main" xmlns:w10="urn:schemas-microsoft-com:office:word" xmlns:v="urn:schemas-microsoft-com:vml" xmlns:o="urn:schemas-microsoft-com:office:office" xmlns:mv="urn:schemas-microsoft-com:mac:vml" xmlns:mo="http://schemas.microsoft.com/office/mac/office/2008/main" xmlns=""/>
                           </a:ext>
                         </a:extLst>
                       </wps:spPr>
@@ -25903,7 +25982,7 @@
 </file>
 
 <file path=customXml/itemProps1.xml><?xml version="1.0" encoding="utf-8"?>
-<ds:datastoreItem xmlns:ds="http://schemas.openxmlformats.org/officeDocument/2006/customXml" ds:itemID="{1FBF3AEC-B5B8-E644-B4DA-AB63A1C87858}">
+<ds:datastoreItem xmlns:ds="http://schemas.openxmlformats.org/officeDocument/2006/customXml" ds:itemID="{206C1971-422C-E34D-A00B-9B6C93186074}">
   <ds:schemaRefs>
     <ds:schemaRef ds:uri="http://schemas.openxmlformats.org/officeDocument/2006/bibliography"/>
   </ds:schemaRefs>

</xml_diff>

<commit_message>
Added refs with Zotero in Intro. Need to finish this.
</commit_message>
<xml_diff>
--- a/manuscript/Aiello-Lammens-Fral_Spatial_Demog.docx
+++ b/manuscript/Aiello-Lammens-Fral_Spatial_Demog.docx
@@ -415,7 +415,43 @@
         <w:rPr>
           <w:rFonts w:cs="Times New Roman"/>
         </w:rPr>
-        <w:t>Understanding the processes associated with successful establishment and spread of novel species is a major goal of invasion ecology. Over the past 50 years, numerous theories explaining why some species are invasive and other are not have been proposed, tested, and refined (LOWRY). Fundamentally the processes governing dynamics of invasive species are the same as those govern</w:t>
+        <w:t xml:space="preserve">Understanding the processes associated with successful establishment and spread of novel species is a major goal of invasion ecology. Over the past 50 years, numerous theories explaining why some species are invasive and other are not have been proposed, tested, and refined </w:t>
+      </w:r>
+      <w:r>
+        <w:rPr>
+          <w:rFonts w:cs="Times New Roman"/>
+        </w:rPr>
+        <w:fldChar w:fldCharType="begin"/>
+      </w:r>
+      <w:r>
+        <w:rPr>
+          <w:rFonts w:cs="Times New Roman"/>
+        </w:rPr>
+        <w:instrText xml:space="preserve"> ADDIN ZOTERO_ITEM CSL_CITATION {"citationID":"a1lcj14skcn","properties":{"formattedCitation":"(Lowry et al. 2012)","plainCitation":"(Lowry et al. 2012)","noteIndex":0},"citationItems":[{"id":2776,"uris":["http://zotero.org/users/193070/items/7TS59P62"],"uri":["http://zotero.org/users/193070/items/7TS59P62"],"itemData":{"id":2776,"type":"article-journal","title":"Biological invasions: a field synopsis, systematic review, and database of the literature.","container-title":"Ecology and Evolution","page":"182-96","volume":"3","issue":"1","abstract":"Species introductions of anthropogenic origins are a major aspect of rapid ecological change globally. Research on biological invasions has generated a large literature on many different aspects of this phenomenon. Here, we describe and categorize some aspects of this literature, to better understand what has been studied and what we know, mapping well-studied areas and important gaps. To do so, we employ the techniques of systematic reviewing widely adopted in other scientific disciplines, to further the use of approaches in reviewing the literature that are as scientific, repeatable, and transparent as those employed in a primary study. We identified 2398 relevant studies in a field synopsis of the biological invasions literature. A majority of these studies (58%) were concerned with hypotheses for causes of biological invasions, while studies on impacts of invasions were the next most common (32% of the publications). We examined 1537 papers in greater detail in a systematic review. Superior competitive abilities of invaders, environmental disturbance, and invaded community species richness were the most common hypotheses examined. Most studies examined only a single hypothesis. Almost half of the papers were field observational studies. Studies of terrestrial invasions dominate the literature, with most of these concerning plant invasions. The focus of the literature overall is uneven, with important gaps in areas of theoretical and practical importance.","DOI":"10.1002/ece3.431","ISSN":"2045-7758","note":"PMID: 23404636\nCitation Key: Lowry2012","author":[{"family":"Lowry","given":"Edward"},{"family":"Rollinson","given":"Emily J"},{"family":"Laybourn","given":"Adam J"},{"family":"Scott","given":"Tracy E"},{"family":"Aiello-Lammens","given":"Matthew E."},{"family":"Gray","given":"Sarah M"},{"family":"Mickley","given":"James"},{"family":"Gurevitch","given":"Jessica"}],"issued":{"date-parts":[["2012",1]]}}}],"schema":"https://github.com/citation-style-language/schema/raw/master/csl-citation.json"} </w:instrText>
+      </w:r>
+      <w:r>
+        <w:rPr>
+          <w:rFonts w:cs="Times New Roman"/>
+        </w:rPr>
+        <w:fldChar w:fldCharType="separate"/>
+      </w:r>
+      <w:r>
+        <w:rPr>
+          <w:rFonts w:cs="Times New Roman"/>
+        </w:rPr>
+        <w:t>(Lowry et al. 2012)</w:t>
+      </w:r>
+      <w:r>
+        <w:rPr>
+          <w:rFonts w:cs="Times New Roman"/>
+        </w:rPr>
+        <w:fldChar w:fldCharType="end"/>
+      </w:r>
+      <w:r>
+        <w:rPr>
+          <w:rFonts w:cs="Times New Roman"/>
+        </w:rPr>
+        <w:t>. Fundamentally the processes governing dynamics of invasive species are the same as those govern</w:t>
       </w:r>
       <w:r>
         <w:rPr>
@@ -427,14 +463,62 @@
         <w:rPr>
           <w:rFonts w:cs="Times New Roman"/>
         </w:rPr>
-        <w:t xml:space="preserve"> native species </w:t>
-      </w:r>
-      <w:r>
-        <w:rPr>
-          <w:rFonts w:cs="Times New Roman"/>
-          <w:noProof/>
-        </w:rPr>
-        <w:t>(Gurevitch et al. 2011)</w:t>
+        <w:t xml:space="preserve"> native species</w:t>
+      </w:r>
+      <w:r>
+        <w:rPr>
+          <w:rFonts w:cs="Times New Roman"/>
+          <w:noProof/>
+        </w:rPr>
+        <w:t xml:space="preserve"> </w:t>
+      </w:r>
+      <w:r>
+        <w:rPr>
+          <w:rFonts w:cs="Times New Roman"/>
+          <w:noProof/>
+        </w:rPr>
+        <w:fldChar w:fldCharType="begin"/>
+      </w:r>
+      <w:r>
+        <w:rPr>
+          <w:rFonts w:cs="Times New Roman"/>
+          <w:noProof/>
+        </w:rPr>
+        <w:instrText xml:space="preserve"> ADDIN ZOTERO_ITEM CSL_CITATION {"citationID":"a109dnh0gaq","properties":{"formattedCitation":"(Gurevitch et al. 2011)","plainCitation":"(Gurevitch et al. 2011)","noteIndex":0},"citationItems":[{"id":2033,"uris":["http://zotero.org/users/193070/items/PTIRBQDJ"],"uri":["http://zotero.org/users/193070/items/PTIRBQDJ"],"itemData":{"id":2033,"type":"article-journal","title":"Emergent insights from the synthesis of conceptual frameworks for biological invasions","container-title":"Ecology Letters","page":"407-418","volume":"14","issue":"4","DOI":"10.1111/j.1461-0248.2011.01594.x","note":"Citation Key: Gurevitch2011","author":[{"family":"Gurevitch","given":"Jessica"},{"family":"Fox","given":"Gordon A"},{"family":"Wardle","given":"G M"},{"literal":"Inderjit"},{"family":"Taub","given":"D"}],"issued":{"date-parts":[["2011"]]}}}],"schema":"https://github.com/citation-style-language/schema/raw/master/csl-citation.json"} </w:instrText>
+      </w:r>
+      <w:r>
+        <w:rPr>
+          <w:rFonts w:cs="Times New Roman"/>
+          <w:noProof/>
+        </w:rPr>
+        <w:fldChar w:fldCharType="separate"/>
+      </w:r>
+      <w:r>
+        <w:rPr>
+          <w:rFonts w:cs="Times New Roman"/>
+        </w:rPr>
+        <w:t>(</w:t>
+      </w:r>
+      <w:proofErr w:type="spellStart"/>
+      <w:r>
+        <w:rPr>
+          <w:rFonts w:cs="Times New Roman"/>
+        </w:rPr>
+        <w:t>Gurevitch</w:t>
+      </w:r>
+      <w:proofErr w:type="spellEnd"/>
+      <w:r>
+        <w:rPr>
+          <w:rFonts w:cs="Times New Roman"/>
+        </w:rPr>
+        <w:t xml:space="preserve"> et al. 2011)</w:t>
+      </w:r>
+      <w:r>
+        <w:rPr>
+          <w:rFonts w:cs="Times New Roman"/>
+          <w:noProof/>
+        </w:rPr>
+        <w:fldChar w:fldCharType="end"/>
       </w:r>
       <w:r>
         <w:rPr>
@@ -488,14 +572,71 @@
         <w:rPr>
           <w:rFonts w:cs="Times New Roman"/>
         </w:rPr>
-        <w:t xml:space="preserve"> the spread of an invasive species. However, for such models to be successful, they must incorporate both local and regional ecological dynamics </w:t>
-      </w:r>
-      <w:r>
-        <w:rPr>
-          <w:rFonts w:cs="Times New Roman"/>
-          <w:noProof/>
-        </w:rPr>
-        <w:t>(Pyšek and Hulme 2005)</w:t>
+        <w:t xml:space="preserve"> the spread of an invasive species. However, for such models to be successful, they must incorporate both local and regional ecological dynamics</w:t>
+      </w:r>
+      <w:r>
+        <w:rPr>
+          <w:rFonts w:cs="Times New Roman"/>
+        </w:rPr>
+        <w:t xml:space="preserve"> </w:t>
+      </w:r>
+      <w:r>
+        <w:rPr>
+          <w:rFonts w:cs="Times New Roman"/>
+        </w:rPr>
+        <w:fldChar w:fldCharType="begin"/>
+      </w:r>
+      <w:r>
+        <w:rPr>
+          <w:rFonts w:cs="Times New Roman"/>
+        </w:rPr>
+        <w:instrText xml:space="preserve"> ADDIN ZOTERO_ITEM CSL_CITATION {"citationID":"a147j5skqf5","properties":{"formattedCitation":"(Py\\uc0\\u353{}ek and Hulme 2005)","plainCitation":"(Pyšek and Hulme 2005)","noteIndex":0},"citationItems":[{"id":2182,"uris":["http://zotero.org/users/193070/items/F89JTE98"],"uri":["http://zotero.org/users/193070/items/F89JTE98"],"itemData":{"id":2182,"type":"article-journal","title":"Spatio-temporal dynamics of plant invasions: linking pattern to process","container-title":"Ecoscience","page":"302-315","volume":"12","issue":"3","note":"publisher: BioOne\nCitation Key: Pysek2005","author":[{"family":"Pyšek","given":"Petr"},{"family":"Hulme","given":"P E"}],"issued":{"date-parts":[["2005"]]}}}],"schema":"https://github.com/citation-style-language/schema/raw/master/csl-citation.json"} </w:instrText>
+      </w:r>
+      <w:r>
+        <w:rPr>
+          <w:rFonts w:cs="Times New Roman"/>
+        </w:rPr>
+        <w:fldChar w:fldCharType="separate"/>
+      </w:r>
+      <w:r>
+        <w:rPr>
+          <w:rFonts w:cs="Times New Roman"/>
+        </w:rPr>
+        <w:t>(</w:t>
+      </w:r>
+      <w:proofErr w:type="spellStart"/>
+      <w:r>
+        <w:rPr>
+          <w:rFonts w:cs="Times New Roman"/>
+        </w:rPr>
+        <w:t>Pyšek</w:t>
+      </w:r>
+      <w:proofErr w:type="spellEnd"/>
+      <w:r>
+        <w:rPr>
+          <w:rFonts w:cs="Times New Roman"/>
+        </w:rPr>
+        <w:t xml:space="preserve"> and </w:t>
+      </w:r>
+      <w:proofErr w:type="spellStart"/>
+      <w:r>
+        <w:rPr>
+          <w:rFonts w:cs="Times New Roman"/>
+        </w:rPr>
+        <w:t>Hulme</w:t>
+      </w:r>
+      <w:proofErr w:type="spellEnd"/>
+      <w:r>
+        <w:rPr>
+          <w:rFonts w:cs="Times New Roman"/>
+        </w:rPr>
+        <w:t xml:space="preserve"> 2005)</w:t>
+      </w:r>
+      <w:r>
+        <w:rPr>
+          <w:rFonts w:cs="Times New Roman"/>
+        </w:rPr>
+        <w:fldChar w:fldCharType="end"/>
       </w:r>
       <w:r>
         <w:rPr>
@@ -557,9 +698,32 @@
       <w:r>
         <w:rPr>
           <w:rFonts w:cs="Times New Roman"/>
-          <w:noProof/>
-        </w:rPr>
-        <w:t>(Caswell 2006 p. 2)</w:t>
+        </w:rPr>
+        <w:fldChar w:fldCharType="begin"/>
+      </w:r>
+      <w:r>
+        <w:rPr>
+          <w:rFonts w:cs="Times New Roman"/>
+        </w:rPr>
+        <w:instrText xml:space="preserve"> ADDIN ZOTERO_ITEM CSL_CITATION {"citationID":"a328sg9mej","properties":{"formattedCitation":"(Caswell 2006)","plainCitation":"(Caswell 2006)","noteIndex":0},"citationItems":[{"id":2612,"uris":["http://zotero.org/users/193070/items/KLVDQ92I"],"uri":["http://zotero.org/users/193070/items/KLVDQ92I"],"itemData":{"id":2612,"type":"book","title":"Matrix Population Models: Construction, Analysis, and Interpretation","publisher":"Sinauer Associates","publisher-place":"Sunderland, MA","number-of-pages":"722","edition":"Second","event-place":"Sunderland, MA","URL":"http://www.amazon.com/Matrix-Population-Models-Second-Paperback/dp/087893121X/ref=sr_1_1?s=books&amp;ie=UTF8&amp;qid=1364214445&amp;sr=1-1&amp;keywords=matrix+models","ISBN":"0-87893-121-X","note":"Citation Key: Caswell2006","author":[{"family":"Caswell","given":"Hal"}],"issued":{"date-parts":[["2006"]]},"accessed":{"date-parts":[["2013",3,25]]}}}],"schema":"https://github.com/citation-style-language/schema/raw/master/csl-citation.json"} </w:instrText>
+      </w:r>
+      <w:r>
+        <w:rPr>
+          <w:rFonts w:cs="Times New Roman"/>
+        </w:rPr>
+        <w:fldChar w:fldCharType="separate"/>
+      </w:r>
+      <w:r>
+        <w:rPr>
+          <w:rFonts w:cs="Times New Roman"/>
+        </w:rPr>
+        <w:t>(Caswell 2006)</w:t>
+      </w:r>
+      <w:r>
+        <w:rPr>
+          <w:rFonts w:cs="Times New Roman"/>
+        </w:rPr>
+        <w:fldChar w:fldCharType="end"/>
       </w:r>
       <w:r>
         <w:rPr>
@@ -697,14 +861,56 @@
         <w:rPr>
           <w:rFonts w:cs="Times New Roman"/>
         </w:rPr>
-        <w:t xml:space="preserve">involving one or few populations (e.g., </w:t>
-      </w:r>
-      <w:r>
-        <w:rPr>
-          <w:rFonts w:cs="Times New Roman"/>
-          <w:noProof/>
-        </w:rPr>
-        <w:t>Davis et al. 2006; Harris et al. 2009)</w:t>
+        <w:t xml:space="preserve">involving one or few populations </w:t>
+      </w:r>
+      <w:r>
+        <w:rPr>
+          <w:rFonts w:cs="Times New Roman"/>
+        </w:rPr>
+        <w:t>(</w:t>
+      </w:r>
+      <w:r>
+        <w:rPr>
+          <w:rFonts w:cs="Times New Roman"/>
+          <w:highlight w:val="yellow"/>
+        </w:rPr>
+        <w:t>e.g.,</w:t>
+      </w:r>
+      <w:r>
+        <w:rPr>
+          <w:rFonts w:cs="Times New Roman"/>
+        </w:rPr>
+        <w:t xml:space="preserve"> </w:t>
+      </w:r>
+      <w:r>
+        <w:rPr>
+          <w:rFonts w:cs="Times New Roman"/>
+        </w:rPr>
+        <w:fldChar w:fldCharType="begin"/>
+      </w:r>
+      <w:r>
+        <w:rPr>
+          <w:rFonts w:cs="Times New Roman"/>
+        </w:rPr>
+        <w:instrText xml:space="preserve"> ADDIN ZOTERO_ITEM CSL_CITATION {"citationID":"ae5cre909n","properties":{"formattedCitation":"(Davis et al. 2006; Harris et al. 2009)","plainCitation":"(Davis et al. 2006; Harris et al. 2009)","noteIndex":0},"citationItems":[{"id":1819,"uris":["http://zotero.org/users/193070/items/6AQ9DLH4"],"uri":["http://zotero.org/users/193070/items/6AQ9DLH4"],"itemData":{"id":1819,"type":"article-journal","title":"Demographic models inform selection of biocontrol agents for garlic mustard (&lt;i&gt;Alliaria petiolata&lt;/i&gt;)","container-title":"Ecological Applications","page":"2399-2410","volume":"16","issue":"6","abstract":"Nonindigenous invasive plants pose a major threat to natural communities worldwide. Biological control of weeds via selected introduction of their natural enemies can affect control over large spatial areas but also risk nontarget effects. To maximize effectiveness while minimizing risk, weed biocontrol programs should introduce the minimum number of host-specific natural enemies necessary to control an invasive nonindigenous plant. We used elasticity analysis of a matrix model to help inform biocontrol agent selection for garlic mustard (Alliaria petiolata (M. Bieb.) Cavara and Grande). The Eurasian biennial A. petiolata is considered one of the most problematic invaders of temperate forests in North America. Four weevil species in the genus Ceutorhynchus (Coleoptera: Curculionidae) are currently considered potential biocontrol agents. These species attack rosettes (C. scrobicollis), stems (C. roberti, C. alliariae), and seeds (C. constrictus) of A. petiolata. Elasticity analyses using A. petiolata demographic parameters from North America indicated that changes in the rosette-to-flowering-plant transition and changes in fecundity consistently had the greatest impact on population growth rate. These results suggest that attack by the rosette-feeder C. scrobicollis, which reduces overwintering survival, and seed or stem feeders that reduce seed output should be particularly effective. Model outcomes differed greatly as A. petiolata demographic parameters were varied within ranges observed in North America, indicating that successful control of A. petiolata populations may occur under some, but not all, conditions. Using these a priori analyses we predict: (1) rosette mortality and reduction of seed output will be the most important factors determining A. petiolata demography; (2) the root-crown feeder C. scrobicollis will have the most significant impact on A. petiolata demography; (3) releases of single control agents are unlikely to control A. petiolata across its full range of demographic variability; (4) combinations of agents that simultaneously reduce rosette survival and seed production will be required to suppress the most vigorous A. petiolata populations. These predictions can be tested using established long-term monitoring sites coupled with a designed release program. If demographic models can successfully predict biocontrol agent impact on invasive plant populations, a continued dialogue and collaboration between empirical and theoretical approaches may be the key to the development of successful biocontrol tactics for plant invaders in the future.","note":"publisher: Ecological Society of America\nCitation Key: Davis2006\nPlace: Department of Crop and Soil Science, Michigan State University, East Lansing 48824, USA. asdavis1@uiuc.edu","author":[{"family":"Davis","given":"Adam S"},{"family":"Landis","given":"Douglas A"},{"family":"Nuzzo","given":"Victoria"},{"family":"Blossey","given":"Bernd"},{"family":"Gerber","given":"Esther"},{"family":"Hinz","given":"Hariet L"}],"issued":{"date-parts":[["2006"]]}}},{"id":676,"uris":["http://zotero.org/users/193070/items/EETWESDD"],"uri":["http://zotero.org/users/193070/items/EETWESDD"],"itemData":{"id":676,"type":"article-journal","title":"Invasive species control: Incorporating demographic data and seed dispersal into a management model for Rhododendron ponticum","container-title":"Ecological Informatics","page":"226-233","volume":"4","issue":"4","DOI":"10.1016/j.ecoinf.2009.07.005","note":"publisher: Elsevier B.V.\nCitation Key: Harris2009","author":[{"family":"Harris","given":"C M"},{"family":"Park","given":"K J"},{"family":"Atkinson","given":"R"},{"family":"Edwards","given":"C"},{"family":"Travis","given":"J M J"}],"issued":{"date-parts":[["2009"]]}}}],"schema":"https://github.com/citation-style-language/schema/raw/master/csl-citation.json"} </w:instrText>
+      </w:r>
+      <w:r>
+        <w:rPr>
+          <w:rFonts w:cs="Times New Roman"/>
+        </w:rPr>
+        <w:fldChar w:fldCharType="separate"/>
+      </w:r>
+      <w:r>
+        <w:rPr>
+          <w:rFonts w:cs="Times New Roman"/>
+        </w:rPr>
+        <w:t>(Davis et al. 2006; Harris et al. 2009)</w:t>
+      </w:r>
+      <w:r>
+        <w:rPr>
+          <w:rFonts w:cs="Times New Roman"/>
+        </w:rPr>
+        <w:fldChar w:fldCharType="end"/>
       </w:r>
       <w:r>
         <w:rPr>
@@ -745,9 +951,32 @@
       <w:r>
         <w:rPr>
           <w:rFonts w:cs="Times New Roman"/>
-          <w:noProof/>
+        </w:rPr>
+        <w:fldChar w:fldCharType="begin"/>
+      </w:r>
+      <w:r>
+        <w:rPr>
+          <w:rFonts w:cs="Times New Roman"/>
+        </w:rPr>
+        <w:instrText xml:space="preserve"> ADDIN ZOTERO_ITEM CSL_CITATION {"citationID":"at3ahtbu24","properties":{"formattedCitation":"(Peterson et al. 2011)","plainCitation":"(Peterson et al. 2011)","noteIndex":0},"citationItems":[{"id":2907,"uris":["http://zotero.org/users/193070/items/ERZT92IC"],"uri":["http://zotero.org/users/193070/items/ERZT92IC"],"itemData":{"id":2907,"type":"book","title":"Ecological niches and geographic distributions (MPB-49)","publisher":"Princeton University Press","publisher-place":"Princeton","event-place":"Princeton","note":"Citation Key: peterson2011ecological","author":[{"family":"Peterson","given":"A Townsend"},{"family":"Soberón","given":"Jorge"},{"family":"Pearson","given":"Richard G"},{"family":"Anderson","given":"Robert P."},{"family":"Martínez-Meyer","given":"Enrique"},{"family":"Nakamura","given":"Miguel"},{"family":"Araújo","given":"Miguel B."}],"issued":{"date-parts":[["2011"]]}}}],"schema":"https://github.com/citation-style-language/schema/raw/master/csl-citation.json"} </w:instrText>
+      </w:r>
+      <w:r>
+        <w:rPr>
+          <w:rFonts w:cs="Times New Roman"/>
+        </w:rPr>
+        <w:fldChar w:fldCharType="separate"/>
+      </w:r>
+      <w:r>
+        <w:rPr>
+          <w:rFonts w:cs="Times New Roman"/>
         </w:rPr>
         <w:t>(Peterson et al. 2011)</w:t>
+      </w:r>
+      <w:r>
+        <w:rPr>
+          <w:rFonts w:cs="Times New Roman"/>
+        </w:rPr>
+        <w:fldChar w:fldCharType="end"/>
       </w:r>
       <w:r>
         <w:rPr>
@@ -790,35 +1019,71 @@
         <w:rPr>
           <w:rFonts w:cs="Times New Roman"/>
         </w:rPr>
-        <w:t xml:space="preserve">population colonization and extinction </w:t>
-      </w:r>
-      <w:r>
-        <w:rPr>
-          <w:rFonts w:cs="Times New Roman"/>
-          <w:noProof/>
-        </w:rPr>
-        <w:t>(Akçakaya 2000, 2001</w:t>
-      </w:r>
-      <w:r>
-        <w:rPr>
-          <w:rFonts w:cs="Times New Roman"/>
-          <w:noProof/>
-        </w:rPr>
-        <w:t xml:space="preserve">; </w:t>
-      </w:r>
-      <w:r>
-        <w:rPr>
-          <w:rFonts w:cs="Times New Roman"/>
-          <w:noProof/>
-        </w:rPr>
-        <w:t>Akçakaya 2001, Akçakaya et al. 2004, Franklin 2010</w:t>
-      </w:r>
-      <w:r>
-        <w:rPr>
-          <w:rFonts w:cs="Times New Roman"/>
-          <w:noProof/>
-        </w:rPr>
-        <w:t>)</w:t>
+        <w:t>population colonization and extinction</w:t>
+      </w:r>
+      <w:r>
+        <w:rPr>
+          <w:rFonts w:cs="Times New Roman"/>
+        </w:rPr>
+        <w:t xml:space="preserve"> </w:t>
+      </w:r>
+      <w:r>
+        <w:rPr>
+          <w:rFonts w:cs="Times New Roman"/>
+        </w:rPr>
+        <w:fldChar w:fldCharType="begin"/>
+      </w:r>
+      <w:r>
+        <w:rPr>
+          <w:rFonts w:cs="Times New Roman"/>
+        </w:rPr>
+        <w:instrText xml:space="preserve"> ADDIN ZOTERO_ITEM CSL_CITATION {"citationID":"a249h06ksi1","properties":{"formattedCitation":"(Ak\\uc0\\u231{}akaya 2000, 2001; Ak\\uc0\\u231{}akaya et al. 2004; Franklin 2010)","plainCitation":"(Akçakaya 2000, 2001; Akçakaya et al. 2004; Franklin 2010)","noteIndex":0},"citationItems":[{"id":1909,"uris":["http://zotero.org/users/193070/items/9BVTEV5S"],"uri":["http://zotero.org/users/193070/items/9BVTEV5S"],"itemData":{"id":1909,"type":"article-journal","title":"Population viability analyses with demographically and spatially structured models","container-title":"Ecological Bulletins","page":"23-38","note":"publisher: JSTOR\nCitation Key: Akcakaya2000a","author":[{"family":"Akçakaya","given":"H. Reşit"}],"issued":{"date-parts":[["2000"]]}}},{"id":1590,"uris":["http://zotero.org/users/193070/items/KY2G2HND"],"uri":["http://zotero.org/users/193070/items/KY2G2HND"],"itemData":{"id":1590,"type":"article-journal","title":"Linking population-level risk assessment with landscape and habitat models","container-title":"The Science of the total environment","page":"283-291","volume":"274","issue":"1-3","abstract":"Ecological risk assessment at the population level often involves predicting the effects of a particular change in the land-use patterns on the viability of native species. A common method of addressing such questions is modeling the metapopulation dynamics of the species in the landscape. However, the landscape and, as a result, the spatial structure of the metapopulation usually do not remain unchanged, thus the assessment of viability must incorporate the dynamic nature of the landscape. A new link being developed between a metapopulation modeling program (RAMAS) and a landscape dynamics program (LANDIS) will allow the transitional dynamics of the landscape to be incorporated into assessment of viability and threat. This approach combines methods of landscape prediction with those of metapopulation simulation. The link between the landscape model and metapopulation model is provided by statistical models of habitat suitability for the species in focus.","note":"Citation Key: Akcakaya2001\nPlace: Applied Biomathematics, Setauket, NY 11733, USA. resit@ramas.com","author":[{"family":"Akçakaya","given":"H. Reşit"}],"issued":{"date-parts":[["2001"]]}}},{"id":586,"uris":["http://zotero.org/users/193070/items/BXIEJ94E"],"uri":["http://zotero.org/users/193070/items/BXIEJ94E"],"itemData":{"id":586,"type":"article-journal","title":"Integrating landscape and metapopulation modeling approaches: viability of the sharp‐tailed grouse in a dynamic landscape","container-title":"Conservation Biology","page":"526-537","volume":"18","issue":"2","note":"publisher: Blackwell Science Inc\nCitation Key: Akcakaya2004a","author":[{"family":"Akçakaya","given":"H. Reşit"},{"family":"Radeloff","given":"V C"},{"family":"Mladenoff","given":"D J"},{"family":"He","given":"H S"}],"issued":{"date-parts":[["2004"]]}}},{"id":308,"uris":["http://zotero.org/users/193070/items/BN2DG4D9"],"uri":["http://zotero.org/users/193070/items/BN2DG4D9"],"itemData":{"id":308,"type":"article-journal","title":"Moving beyond static species distribution models in support of conservation biogeography","container-title":"Diversity and Distributions","page":"321-330","volume":"16","issue":"3","DOI":"10.1111/j.1472-4642.2010.00641.x","note":"Citation Key: Franklin2010","author":[{"family":"Franklin","given":"Janet"}],"issued":{"date-parts":[["2010"]]}}}],"schema":"https://github.com/citation-style-language/schema/raw/master/csl-citation.json"} </w:instrText>
+      </w:r>
+      <w:r>
+        <w:rPr>
+          <w:rFonts w:cs="Times New Roman"/>
+        </w:rPr>
+        <w:fldChar w:fldCharType="separate"/>
+      </w:r>
+      <w:r>
+        <w:rPr>
+          <w:rFonts w:cs="Times New Roman"/>
+        </w:rPr>
+        <w:t>(</w:t>
+      </w:r>
+      <w:proofErr w:type="spellStart"/>
+      <w:r>
+        <w:rPr>
+          <w:rFonts w:cs="Times New Roman"/>
+        </w:rPr>
+        <w:t>Akçakaya</w:t>
+      </w:r>
+      <w:proofErr w:type="spellEnd"/>
+      <w:r>
+        <w:rPr>
+          <w:rFonts w:cs="Times New Roman"/>
+        </w:rPr>
+        <w:t xml:space="preserve"> 2000, 2001; </w:t>
+      </w:r>
+      <w:proofErr w:type="spellStart"/>
+      <w:r>
+        <w:rPr>
+          <w:rFonts w:cs="Times New Roman"/>
+        </w:rPr>
+        <w:t>Akçakaya</w:t>
+      </w:r>
+      <w:proofErr w:type="spellEnd"/>
+      <w:r>
+        <w:rPr>
+          <w:rFonts w:cs="Times New Roman"/>
+        </w:rPr>
+        <w:t xml:space="preserve"> et al. 2004; Franklin 2010)</w:t>
+      </w:r>
+      <w:r>
+        <w:rPr>
+          <w:rFonts w:cs="Times New Roman"/>
+        </w:rPr>
+        <w:fldChar w:fldCharType="end"/>
       </w:r>
       <w:r>
         <w:rPr>
@@ -860,46 +1125,37 @@
         <w:rPr>
           <w:rFonts w:cs="Times New Roman"/>
         </w:rPr>
-        <w:t xml:space="preserve"> (</w:t>
-      </w:r>
-      <w:r>
-        <w:rPr>
-          <w:rFonts w:cs="Times New Roman"/>
-          <w:noProof/>
-        </w:rPr>
-        <w:t>Keith et al. 2008, Brook et al. 2009, Aiello-Lammens et al. 2011, Pearson et al. 2014</w:t>
-      </w:r>
-      <w:r>
-        <w:rPr>
-          <w:rFonts w:cs="Times New Roman"/>
-          <w:noProof/>
-        </w:rPr>
-        <w:t xml:space="preserve">, </w:t>
-      </w:r>
-      <w:r>
-        <w:rPr>
-          <w:noProof/>
-        </w:rPr>
-        <w:t>Fordham et al. 2013, Franklin et al. 2013</w:t>
-      </w:r>
-      <w:r>
-        <w:rPr>
-          <w:noProof/>
-        </w:rPr>
-        <w:t xml:space="preserve">, </w:t>
-      </w:r>
-      <w:r>
-        <w:rPr>
-          <w:rFonts w:cs="Times New Roman"/>
-          <w:noProof/>
-        </w:rPr>
-        <w:t>Urban et al. 2007, Fordham et al. 2012</w:t>
-      </w:r>
-      <w:r>
-        <w:rPr>
-          <w:noProof/>
-        </w:rPr>
-        <w:t>)</w:t>
+        <w:t xml:space="preserve"> </w:t>
+      </w:r>
+      <w:r>
+        <w:rPr>
+          <w:rFonts w:cs="Times New Roman"/>
+        </w:rPr>
+        <w:fldChar w:fldCharType="begin"/>
+      </w:r>
+      <w:r>
+        <w:rPr>
+          <w:rFonts w:cs="Times New Roman"/>
+        </w:rPr>
+        <w:instrText xml:space="preserve"> ADDIN ZOTERO_ITEM CSL_CITATION {"citationID":"a1nt8tfdsm0","properties":{"formattedCitation":"(Urban et al. 2007; Keith et al. 2008; Brook et al. 2009; Aiello-Lammens et al. 2011; Fordham et al. 2012, 2013; Franklin et al. 2013; Pearson et al. 2014)","plainCitation":"(Urban et al. 2007; Keith et al. 2008; Brook et al. 2009; Aiello-Lammens et al. 2011; Fordham et al. 2012, 2013; Franklin et al. 2013; Pearson et al. 2014)","noteIndex":0},"citationItems":[{"id":3285,"uris":["http://zotero.org/users/193070/items/9VKNXX7S"],"uri":["http://zotero.org/users/193070/items/9VKNXX7S"],"itemData":{"id":3285,"type":"article-journal","title":"The cane toad's &lt;i&gt;(Chaunus [Bufo] marinus)&lt;/i&gt; increasing ability to invade Australia is revealed by a dynamically updated range model","container-title":"Proceedings of the Royal Society B: Biological Sciences","page":"1413-9","volume":"274","issue":"1616","abstract":"Invasive species threaten biological diversity throughout the world. Understanding the dynamics of their spread is critical to mitigating this threat. In Australia, efforts are underway to control the invasive cane toad (Chaunus [Bufo] marinus). Range models based on their native bioclimatic envelope suggest that the cane toad is nearing the end of its invasion phase. However, such models assume a conserved niche between native and invaded regions and the absence of evolution to novel habitats. Here, we develop a dynamically updated statistical model to predict the growing extent of cane toad range based on their current distribution in Australia. Results demonstrate that Australian cane toads may already have the ability to spread across an area that almost doubles their current range and that triples projections based on their native distribution. Most of the expansion in suitable habitat area has occurred in the last decade and in regions characterized by high temperatures. Increasing use of extreme habitats may indicate that novel ecological conditions have facilitated a broader realized niche or that toad populations at the invasion front have evolved greater tolerance to extreme abiotic conditions. Rapid evolution to novel habitats combined with ecological release from native enemies may explain why some species become highly successful global invaders. Predicting species ranges following invasion or climate change may often require dynamically updated range models that incorporate a broader realization of niches in the absence of natural enemies and evolution in response to novel habitats.","DOI":"10.1098/rspb.2007.0114","ISSN":"0962-8452","note":"PMID: 17389221\nCitation Key: Urban2007","author":[{"family":"Urban","given":"Mark C"},{"family":"Phillips","given":"Ben L"},{"family":"Skelly","given":"David K"},{"family":"Shine","given":"Richard"}],"issued":{"date-parts":[["2007",6,7]]}}},{"id":1513,"uris":["http://zotero.org/users/193070/items/NK2BMU3B"],"uri":["http://zotero.org/users/193070/items/NK2BMU3B"],"itemData":{"id":1513,"type":"article-journal","title":"Predicting extinction risks under climate change: coupling stochastic population models with dynamic bioclimatic habitat models","container-title":"Biology Letters","page":"560-563","volume":"4","issue":"5","DOI":"10.1098/rsbl.2008.0049","note":"Citation Key: Keith2008","author":[{"family":"Keith","given":"David A"},{"family":"Akçakaya","given":"H. Reşit"},{"family":"Thuiller","given":"Wilfried"},{"family":"Midgley","given":"Guy F"},{"family":"Pearson","given":"Richard G"},{"family":"Phillips","given":"Steven J"},{"family":"Regan","given":"Helen M"},{"family":"Araújo","given":"Miguel B."},{"family":"Rebelo","given":"Tony G"}],"issued":{"date-parts":[["2008"]]}}},{"id":1758,"uris":["http://zotero.org/users/193070/items/MJQYCXM9"],"uri":["http://zotero.org/users/193070/items/MJQYCXM9"],"itemData":{"id":1758,"type":"article-journal","title":"Integrating bioclimate with population models to improve forecasts of species extinctions under climate change","container-title":"Biology Letters","page":"723-725","volume":"5","issue":"6","DOI":"10.1098/rsbl.2009.0480","note":"Citation Key: Brook2009","author":[{"family":"Brook","given":"Barry W"},{"family":"Akçakaya","given":"H. Reşit"},{"family":"Keith","given":"D A"},{"family":"Mace","given":"Georgina M"},{"family":"Pearson","given":"R G"},{"family":"Araújo","given":"Miguel B."}],"issued":{"date-parts":[["2009"]]}}},{"id":540,"uris":["http://zotero.org/users/193070/items/A4LBI8VV"],"uri":["http://zotero.org/users/193070/items/A4LBI8VV"],"itemData":{"id":540,"type":"article-journal","title":"The impact of sea-level rise on Snowy Plovers in Florida: integrating geomorphological, habitat, and metapopulation models","container-title":"Global Change Biology","page":"3644-3654","volume":"17","issue":"12","DOI":"10.1111/j.1365-2486.2011.02497.x","note":"Citation Key: Aiello-Lammens2011a","author":[{"family":"Aiello-Lammens","given":"Matthew E."},{"family":"Chu-Agor","given":"Ma Librada"},{"family":"Convertino","given":"Matteo"},{"family":"Fischer","given":"Richard A"},{"family":"Linkov","given":"Igor"},{"family":"Akçakaya","given":"H. Reşit"}],"issued":{"date-parts":[["2011"]]}}},{"id":2403,"uris":["http://zotero.org/users/193070/items/9SNVJWEE"],"uri":["http://zotero.org/users/193070/items/9SNVJWEE"],"itemData":{"id":2403,"type":"chapter","title":"Modeling Range Shifts for Invasive Vertebrates in Response to Climate Change","page":"1-31","URL":"https://mail.google.com/mail/u/0/?ui=2&amp;view=bsp&amp;ver=ohhl4rw8mbn4","note":"Citation Key: Fordham2012","author":[{"family":"Fordham","given":"Damien A."},{"family":"Akçakaya","given":"H. Reşit"},{"family":"Araújo","given":"Miguel B."},{"family":"Brook","given":"Barry W"}],"editor":[{"literal":"Brodie"}],"issued":{"date-parts":[["2012"]]}}},{"id":3105,"uris":["http://zotero.org/users/193070/items/LWCV3LKX"],"uri":["http://zotero.org/users/193070/items/LWCV3LKX"],"itemData":{"id":3105,"type":"article-journal","title":"Population dynamics can be more important than physiological limits for determining range shifts under climate change.","container-title":"Global change biology","page":"3224-37","volume":"19","issue":"10","abstract":"Evidence is accumulating that species' responses to climate changes are best predicted by modelling the interaction of physiological limits, biotic processes and the effects of dispersal-limitation. Using commercially harvested blacklip (Haliotis rubra) and greenlip abalone (Haliotis laevigata) as case studies, we determine the relative importance of accounting for interactions among physiology, metapopulation dynamics and exploitation in predictions of range (geographical occupancy) and abundance (spatially explicit density) under various climate change scenarios. Traditional correlative ecological niche models (ENM) predict that climate change will benefit the commercial exploitation of abalone by promoting increased abundances without any reduction in range size. However, models that account simultaneously for demographic processes and physiological responses to climate-related factors result in future (and present) estimates of area of occupancy (AOO) and abundance that differ from those generated by ENMs alone. Range expansion and population growth are unlikely for blacklip abalone because of important interactions between climate-dependent mortality and metapopulation processes; in contrast, greenlip abalone should increase in abundance despite a contraction in AOO. The strongly non-linear relationship between abalone population size and AOO has important ramifications for the use of ENM predictions that rely on metrics describing change in habitat area as proxies for extinction risk. These results show that predicting species' responses to climate change often require physiological information to understand climatic range determinants, and a metapopulation model that can make full use of this data to more realistically account for processes such as local extirpation, demographic rescue, source-sink dynamics and dispersal-limitation.","DOI":"10.1111/gcb.12289","ISSN":"1354-1013","note":"PMID: 23907833\nCitation Key: Fordham2013","author":[{"family":"Fordham","given":"Damien A."},{"family":"Mellin","given":"Camille"},{"family":"Russell","given":"Bayden D"},{"family":"Akçakaya","given":"H. Reşit"},{"family":"Bradshaw","given":"Corey J A"},{"family":"Aiello-Lammens","given":"Matthew E."},{"family":"Caley","given":"Julian M"},{"family":"Connell","given":"Sean D"},{"family":"Mayfield","given":"Stephen"},{"family":"Shepherd","given":"Scoresby A"},{"family":"Brook","given":"Barry W"}],"issued":{"date-parts":[["2013",10]]}}},{"id":3309,"uris":["http://zotero.org/users/193070/items/P6ELAGJN"],"uri":["http://zotero.org/users/193070/items/P6ELAGJN"],"itemData":{"id":3309,"type":"article-journal","title":"Linking spatially explicit species distribution and population models to plan for the persistence of plant species under global change","container-title":"Environmental Conservation","page":"1-13","issue":"Keeley 1986","DOI":"10.1017/S0376892913000453","ISSN":"0376-8929","note":"Citation Key: Franklin2013","author":[{"family":"Franklin","given":"Janet"},{"family":"Regan","given":"Helen M."},{"family":"Syphard","given":"Alexandra D."}],"issued":{"date-parts":[["2013",11,28]]}}},{"id":3505,"uris":["http://zotero.org/users/193070/items/VWARUCWS"],"uri":["http://zotero.org/users/193070/items/VWARUCWS"],"itemData":{"id":3505,"type":"article-journal","title":"Life history and spatial traits predict extinction risk due to climate change","container-title":"Nature Climate Change","page":"217-221","volume":"4","issue":"February","DOI":"10.1038/NCLIMATE2113","note":"Citation Key: Pearson2014","author":[{"family":"Pearson","given":"Richard G"},{"family":"Stanton","given":"Jessica C"},{"family":"Shoemaker","given":"Kevin T"},{"family":"Aiello-Lammens","given":"Matthew E."},{"family":"Ersts","given":"Peter J"},{"family":"Horning","given":"Ned"},{"family":"Fordham","given":"Damien A"},{"family":"Raxworthy","given":"Christopher J"},{"family":"Ryu","given":"Hae Yeong"},{"family":"Mcnees","given":"Jason"},{"family":"Akçakaya","given":"H. Reşit"}],"issued":{"date-parts":[["2014"]]}}}],"schema":"https://github.com/citation-style-language/schema/raw/master/csl-citation.json"} </w:instrText>
+      </w:r>
+      <w:r>
+        <w:rPr>
+          <w:rFonts w:cs="Times New Roman"/>
+        </w:rPr>
+        <w:fldChar w:fldCharType="separate"/>
+      </w:r>
+      <w:r>
+        <w:rPr>
+          <w:rFonts w:cs="Times New Roman"/>
+        </w:rPr>
+        <w:t>(Urban et al. 2007; Keith et al. 2008; Brook et al. 2009; Aiello-Lammens et al. 2011; Fordham et al. 2012, 2013; Franklin et al. 2013; Pearson et al. 2014)</w:t>
+      </w:r>
+      <w:r>
+        <w:rPr>
+          <w:rFonts w:cs="Times New Roman"/>
+        </w:rPr>
+        <w:fldChar w:fldCharType="end"/>
       </w:r>
       <w:r>
         <w:rPr>
@@ -929,7 +1185,43 @@
         <w:rPr>
           <w:rFonts w:cs="Times New Roman"/>
         </w:rPr>
-        <w:t xml:space="preserve"> While these models are seeing increased usage in the field of conservation (REF)</w:t>
+        <w:t xml:space="preserve"> While these models are seeing increased usage in the field of conservation</w:t>
+      </w:r>
+      <w:r>
+        <w:rPr>
+          <w:rFonts w:cs="Times New Roman"/>
+        </w:rPr>
+        <w:t xml:space="preserve"> </w:t>
+      </w:r>
+      <w:r>
+        <w:rPr>
+          <w:rFonts w:cs="Times New Roman"/>
+        </w:rPr>
+        <w:fldChar w:fldCharType="begin"/>
+      </w:r>
+      <w:r>
+        <w:rPr>
+          <w:rFonts w:cs="Times New Roman"/>
+        </w:rPr>
+        <w:instrText xml:space="preserve"> ADDIN ZOTERO_ITEM CSL_CITATION {"citationID":"a2bud04jeov","properties":{"formattedCitation":"(Briscoe et al. 2019)","plainCitation":"(Briscoe et al. 2019)","noteIndex":0},"citationItems":[{"id":7009,"uris":["http://zotero.org/users/193070/items/RKUIVXC9"],"uri":["http://zotero.org/users/193070/items/RKUIVXC9"],"itemData":{"id":7009,"type":"article-journal","title":"Forecasting species range dynamics with process‐explicit models: matching methods to applications","container-title":"Ecology Letters","page":"ele.13348","source":"DOI.org (Crossref)","abstract":"Knowing where species occur is fundamental to many ecological and environmental applications. Species distribution models (SDMs) are typically based on correlations between species occurrence data and environmental predictors, with ecological processes captured only implicitly. However, there is a growing interest in approaches that explicitly model processes such as physiology, dispersal, demography and biotic interactions. These models are believed to offer more robust predictions, particularly when extrapolating to novel conditions. Many process–explicit approaches are now available, but it is not clear how we can best draw on this expanded modelling toolbox to address ecological problems and inform management decisions. Here, we review a range of process–explicit models to determine their strengths and limitations, as well as their current use. Focusing on four common applications of SDMs – regulatory planning, extinction risk, climate refugia and invasive species – we then explore which models best meet management needs. We identify barriers to more widespread and effective use of process-explicit models and outline how these might be overcome. As well as technical and data challenges, there is a pressing need for more thorough evaluation of model predictions to guide investment in method development and ensure the promise of these new approaches is fully realised.","DOI":"10.1111/ele.13348","ISSN":"1461-023X, 1461-0248","title-short":"Forecasting species range dynamics with process‐explicit models","journalAbbreviation":"Ecol Lett","language":"en","author":[{"family":"Briscoe","given":"Natalie J."},{"family":"Elith","given":"Jane"},{"family":"Salguero‐Gómez","given":"Roberto"},{"family":"Lahoz‐Monfort","given":"José J."},{"family":"Camac","given":"James S."},{"family":"Giljohann","given":"Katherine M."},{"family":"Holden","given":"Matthew H."},{"family":"Hradsky","given":"Bronwyn A."},{"family":"Kearney","given":"Michael R."},{"family":"McMahon","given":"Sean M."},{"family":"Phillips","given":"Ben L."},{"family":"Regan","given":"Tracey J."},{"family":"Rhodes","given":"Jonathan R."},{"family":"Vesk","given":"Peter A."},{"family":"Wintle","given":"Brendan A."},{"family":"Yen","given":"Jian D.L."},{"family":"Guillera‐Arroita","given":"Gurutzeta"}],"editor":[{"family":"Early","given":"Regan"}],"issued":{"date-parts":[["2019",7,29]]}}}],"schema":"https://github.com/citation-style-language/schema/raw/master/csl-citation.json"} </w:instrText>
+      </w:r>
+      <w:r>
+        <w:rPr>
+          <w:rFonts w:cs="Times New Roman"/>
+        </w:rPr>
+        <w:fldChar w:fldCharType="separate"/>
+      </w:r>
+      <w:r>
+        <w:rPr>
+          <w:rFonts w:cs="Times New Roman"/>
+        </w:rPr>
+        <w:t>(Briscoe et al. 2019)</w:t>
+      </w:r>
+      <w:r>
+        <w:rPr>
+          <w:rFonts w:cs="Times New Roman"/>
+        </w:rPr>
+        <w:fldChar w:fldCharType="end"/>
       </w:r>
       <w:r>
         <w:rPr>
@@ -986,12 +1278,35 @@
         <w:rPr>
           <w:rFonts w:cs="Times New Roman"/>
         </w:rPr>
-        <w:t xml:space="preserve">provide insights into processes of population dynamics </w:t>
-      </w:r>
-      <w:r>
-        <w:rPr>
-          <w:rFonts w:cs="Times New Roman"/>
-          <w:noProof/>
+        <w:t>provide insights into processes of population dynamics</w:t>
+      </w:r>
+      <w:r>
+        <w:rPr>
+          <w:rFonts w:cs="Times New Roman"/>
+        </w:rPr>
+        <w:t xml:space="preserve"> </w:t>
+      </w:r>
+      <w:r>
+        <w:rPr>
+          <w:rFonts w:cs="Times New Roman"/>
+        </w:rPr>
+        <w:fldChar w:fldCharType="begin"/>
+      </w:r>
+      <w:r>
+        <w:rPr>
+          <w:rFonts w:cs="Times New Roman"/>
+        </w:rPr>
+        <w:instrText xml:space="preserve"> ADDIN ZOTERO_ITEM CSL_CITATION {"citationID":"a22m6r1jbko","properties":{"formattedCitation":"(Hastings et al. 2005)","plainCitation":"(Hastings et al. 2005)","noteIndex":0},"citationItems":[{"id":1630,"uris":["http://zotero.org/users/193070/items/CDEBBX3D"],"uri":["http://zotero.org/users/193070/items/CDEBBX3D"],"itemData":{"id":1630,"type":"article-journal","title":"The spatial spread of invasions: new developments in theory and evidence","container-title":"Ecology Letters","page":"91-101","volume":"8","issue":"1","DOI":"10.1111/j.1461-0248.2004.00687.x","note":"Citation Key: Hastings2005","author":[{"family":"Hastings","given":"Alan"},{"family":"Cuddington","given":"Kim"},{"family":"Davies","given":"Kendi F"},{"family":"Dugaw","given":"Christopher J"},{"family":"Elmendorf","given":"Sarah"},{"family":"Freestone","given":"Amy"},{"family":"Harrison","given":"Susan"},{"family":"Holland","given":"Matthew"},{"family":"Lambrinos","given":"John"},{"family":"Malvadkar","given":"Urmila"},{"family":"Melbourne","given":"Brett A"},{"family":"Moore","given":"Kara"},{"family":"Taylor","given":"Caz"},{"family":"Thomson","given":"Diane"}],"issued":{"date-parts":[["2005"]]}}}],"schema":"https://github.com/citation-style-language/schema/raw/master/csl-citation.json"} </w:instrText>
+      </w:r>
+      <w:r>
+        <w:rPr>
+          <w:rFonts w:cs="Times New Roman"/>
+        </w:rPr>
+        <w:fldChar w:fldCharType="separate"/>
+      </w:r>
+      <w:r>
+        <w:rPr>
+          <w:rFonts w:cs="Times New Roman"/>
         </w:rPr>
         <w:t>(Hastings et al. 2005)</w:t>
       </w:r>
@@ -999,6 +1314,12 @@
         <w:rPr>
           <w:rFonts w:cs="Times New Roman"/>
         </w:rPr>
+        <w:fldChar w:fldCharType="end"/>
+      </w:r>
+      <w:r>
+        <w:rPr>
+          <w:rFonts w:cs="Times New Roman"/>
+        </w:rPr>
         <w:t xml:space="preserve">. </w:t>
       </w:r>
       <w:r>
@@ -1011,21 +1332,64 @@
         <w:rPr>
           <w:rFonts w:cs="Times New Roman"/>
         </w:rPr>
-        <w:t>occur over multiple spatial and temporal scales (</w:t>
-      </w:r>
-      <w:r>
-        <w:rPr>
-          <w:rFonts w:cs="Times New Roman"/>
-          <w:noProof/>
-        </w:rPr>
-        <w:t>Sakai et al. 2001, Theoharides and Dukes 2007, Blackburn et al. 2011</w:t>
-      </w:r>
-      <w:r>
-        <w:rPr>
-          <w:rFonts w:cs="Times New Roman"/>
-          <w:noProof/>
-        </w:rPr>
-        <w:t xml:space="preserve">), and thus the </w:t>
+        <w:t>occur over multiple spatial and temporal scales</w:t>
+      </w:r>
+      <w:r>
+        <w:rPr>
+          <w:rFonts w:cs="Times New Roman"/>
+        </w:rPr>
+        <w:t xml:space="preserve"> </w:t>
+      </w:r>
+      <w:r>
+        <w:rPr>
+          <w:rFonts w:cs="Times New Roman"/>
+        </w:rPr>
+        <w:fldChar w:fldCharType="begin"/>
+      </w:r>
+      <w:r>
+        <w:rPr>
+          <w:rFonts w:cs="Times New Roman"/>
+        </w:rPr>
+        <w:instrText xml:space="preserve"> ADDIN ZOTERO_ITEM CSL_CITATION {"citationID":"a27tghfpnm0","properties":{"formattedCitation":"(Sakai et al. 2001; Theoharides and Dukes 2007; Blackburn et al. 2011)","plainCitation":"(Sakai et al. 2001; Theoharides and Dukes 2007; Blackburn et al. 2011)","noteIndex":0},"citationItems":[{"id":1843,"uris":["http://zotero.org/users/193070/items/RUL2BPP8"],"uri":["http://zotero.org/users/193070/items/RUL2BPP8"],"itemData":{"id":1843,"type":"article-journal","title":"The population biology of invasive species","container-title":"Annual Review of Ecology and Systematics","page":"305-332","volume":"32","note":"publisher: JSTOR\nCitation Key: Sakai2001","author":[{"family":"Sakai","given":"A K"},{"family":"Allendorf","given":"F W"},{"family":"Holt","given":"Jodie S"},{"family":"Lodge","given":"D M"},{"family":"Molofsky","given":"J"},{"family":"With","given":"K A"},{"family":"Baughman","given":"S"},{"family":"Cabin","given":"R J"},{"family":"Cohen","given":"J E"},{"family":"Ellstrand","given":"N C"},{"family":"McCauley","given":"David E"},{"family":"O'Neil","given":"Pamela"},{"family":"Parker","given":"Ingrid M"},{"family":"Thompson","given":"John N"},{"family":"Weller","given":"Stephen G"}],"issued":{"date-parts":[["2001"]]}}},{"id":1457,"uris":["http://zotero.org/users/193070/items/HDBYFNKZ"],"uri":["http://zotero.org/users/193070/items/HDBYFNKZ"],"itemData":{"id":1457,"type":"article-journal","title":"Plant invasion across space and time: factors affecting nonindigenous species success during four stages of invasion","container-title":"New Phytologist","page":"256-273","volume":"176","issue":"2","DOI":"10.1111/j.1469-8137.2007.02207.x","note":"Citation Key: Theoharides2007","author":[{"family":"Theoharides","given":"Kathleen A"},{"family":"Dukes","given":"Jeffrey S"}],"issued":{"date-parts":[["2007"]]}}},{"id":1125,"uris":["http://zotero.org/users/193070/items/4HR5VSYT"],"uri":["http://zotero.org/users/193070/items/4HR5VSYT"],"itemData":{"id":1125,"type":"article-journal","title":"A proposed unified framework for biological invasions","container-title":"Trends in Ecology &amp; Evolution","page":"333-339","volume":"26","issue":"7","abstract":"Trends in Ecology &amp; Evolution. 10.1016/j.tree.2011.03.023","DOI":"10.1016/j.tree.2011.03.023","note":"publisher: Elsevier Ltd\nCitation Key: Blackburn2011","author":[{"family":"Blackburn","given":"Tim M"},{"family":"Pyšek","given":"Petr"},{"family":"Bacher","given":"Sven"},{"family":"Carlton","given":"James T"},{"family":"Duncan","given":"Richard P"},{"family":"Jarošík","given":"Vojtěch"},{"family":"Wilson","given":"John R U"},{"family":"Richardson","given":"David M"}],"issued":{"date-parts":[["2011"]]}}}],"schema":"https://github.com/citation-style-language/schema/raw/master/csl-citation.json"} </w:instrText>
+      </w:r>
+      <w:r>
+        <w:rPr>
+          <w:rFonts w:cs="Times New Roman"/>
+        </w:rPr>
+        <w:fldChar w:fldCharType="separate"/>
+      </w:r>
+      <w:r>
+        <w:rPr>
+          <w:rFonts w:cs="Times New Roman"/>
+        </w:rPr>
+        <w:t xml:space="preserve">(Sakai et al. 2001; </w:t>
+      </w:r>
+      <w:proofErr w:type="spellStart"/>
+      <w:r>
+        <w:rPr>
+          <w:rFonts w:cs="Times New Roman"/>
+        </w:rPr>
+        <w:t>Theoharides</w:t>
+      </w:r>
+      <w:proofErr w:type="spellEnd"/>
+      <w:r>
+        <w:rPr>
+          <w:rFonts w:cs="Times New Roman"/>
+        </w:rPr>
+        <w:t xml:space="preserve"> and Dukes 2007; Blackburn et al. 2011)</w:t>
+      </w:r>
+      <w:r>
+        <w:rPr>
+          <w:rFonts w:cs="Times New Roman"/>
+        </w:rPr>
+        <w:fldChar w:fldCharType="end"/>
+      </w:r>
+      <w:r>
+        <w:rPr>
+          <w:rFonts w:cs="Times New Roman"/>
+          <w:noProof/>
+        </w:rPr>
+        <w:t xml:space="preserve">, and thus the </w:t>
       </w:r>
       <w:r>
         <w:rPr>
@@ -1091,7 +1455,97 @@
         <w:rPr>
           <w:rFonts w:cs="Times New Roman"/>
         </w:rPr>
-        <w:t xml:space="preserve"> and extinctions </w:t>
+        <w:t xml:space="preserve"> and extinctions</w:t>
+      </w:r>
+      <w:r>
+        <w:rPr>
+          <w:rFonts w:cs="Times New Roman"/>
+        </w:rPr>
+        <w:t xml:space="preserve"> </w:t>
+      </w:r>
+      <w:r>
+        <w:rPr>
+          <w:rFonts w:cs="Times New Roman"/>
+        </w:rPr>
+        <w:fldChar w:fldCharType="begin"/>
+      </w:r>
+      <w:r>
+        <w:rPr>
+          <w:rFonts w:cs="Times New Roman"/>
+        </w:rPr>
+        <w:instrText xml:space="preserve"> ADDIN ZOTERO_ITEM CSL_CITATION {"citationID":"a1tcos9ipls","properties":{"formattedCitation":"(Prowse et al. 2013; Stanton 2014)","plainCitation":"(Prowse et al. 2013; Stanton 2014)","noteIndex":0},"citationItems":[{"id":2333,"uris":["http://zotero.org/users/193070/items/EI832ADK"],"uri":["http://zotero.org/users/193070/items/EI832ADK"],"itemData":{"id":2333,"type":"article-journal","title":"No need for disease: Testing extinction hypotheses for the thylacine using multi-species metamodels","container-title":"Journal of Animal Ecology","page":"355-364","volume":"82","issue":"2","DOI":"10.1111/1365-2656.12029","ISSN":"00218790","note":"PMID: 23347431\nCitation Key: Prowse2013\nISBN: 1365-2656","author":[{"family":"Prowse","given":"Thomas A A"},{"family":"Johnson","given":"Christopher N"},{"family":"Lacy","given":"Robert C"},{"family":"Bradshaw","given":"Corey J A"},{"family":"Pollak","given":"John P"},{"family":"Watts","given":"Michael J"},{"family":"Brook","given":"Barry W"}],"issued":{"date-parts":[["2013",1,24]]}}},{"id":4424,"uris":["http://zotero.org/users/193070/items/83NKXZ8J"],"uri":["http://zotero.org/users/193070/items/83NKXZ8J"],"itemData":{"id":4424,"type":"article-journal","title":"Present-day risk assessment would have predicted the extinction of the passenger pigeon (Ectopistes migratorius)","container-title":"Biological Conservation","page":"11-20","volume":"180","DOI":"10.1016/j.biocon.2014.09.023","ISSN":"00063207","note":"publisher: Elsevier Ltd\nCitation Key: Stanton2014a","author":[{"family":"Stanton","given":"Jessica C."}],"issued":{"date-parts":[["2014"]]}}}],"schema":"https://github.com/citation-style-language/schema/raw/master/csl-citation.json"} </w:instrText>
+      </w:r>
+      <w:r>
+        <w:rPr>
+          <w:rFonts w:cs="Times New Roman"/>
+        </w:rPr>
+        <w:fldChar w:fldCharType="separate"/>
+      </w:r>
+      <w:r>
+        <w:rPr>
+          <w:rFonts w:cs="Times New Roman"/>
+        </w:rPr>
+        <w:t>(Prowse et al. 2013; Stanton 2014)</w:t>
+      </w:r>
+      <w:r>
+        <w:rPr>
+          <w:rFonts w:cs="Times New Roman"/>
+        </w:rPr>
+        <w:fldChar w:fldCharType="end"/>
+      </w:r>
+      <w:r>
+        <w:rPr>
+          <w:rFonts w:cs="Times New Roman"/>
+        </w:rPr>
+        <w:t>. T</w:t>
+      </w:r>
+      <w:r>
+        <w:rPr>
+          <w:rFonts w:cs="Times New Roman"/>
+        </w:rPr>
+        <w:t xml:space="preserve">heoretical and modeling work has </w:t>
+      </w:r>
+      <w:r>
+        <w:rPr>
+          <w:rFonts w:cs="Times New Roman"/>
+        </w:rPr>
+        <w:t xml:space="preserve">also </w:t>
+      </w:r>
+      <w:r>
+        <w:rPr>
+          <w:rFonts w:cs="Times New Roman"/>
+        </w:rPr>
+        <w:t xml:space="preserve">addressed </w:t>
+      </w:r>
+      <w:r>
+        <w:rPr>
+          <w:rFonts w:cs="Times New Roman"/>
+        </w:rPr>
+        <w:t xml:space="preserve">cross-scale investigations. For example, </w:t>
+      </w:r>
+      <w:r>
+        <w:rPr>
+          <w:rFonts w:cs="Times New Roman"/>
+        </w:rPr>
+        <w:t xml:space="preserve">there has been extensive investigations of the influence of propagule pressure on invasion success </w:t>
+      </w:r>
+      <w:r>
+        <w:rPr>
+          <w:rFonts w:cs="Times New Roman"/>
+        </w:rPr>
+        <w:fldChar w:fldCharType="begin"/>
+      </w:r>
+      <w:r>
+        <w:rPr>
+          <w:rFonts w:cs="Times New Roman"/>
+        </w:rPr>
+        <w:instrText xml:space="preserve"> ADDIN ZOTERO_ITEM CSL_CITATION {"citationID":"a12nim2tjm1","properties":{"formattedCitation":"(Simberloff 2009)","plainCitation":"(Simberloff 2009)","noteIndex":0},"citationItems":[{"id":7016,"uris":["http://zotero.org/users/193070/items/M8AU3ZHJ"],"uri":["http://zotero.org/users/193070/items/M8AU3ZHJ"],"itemData":{"id":7016,"type":"article-journal","title":"The Role of Propagule Pressure in Biological Invasions","container-title":"Annual Review of Ecology, Evolution, and Systematics","page":"81-102","volume":"40","issue":"1","source":"Annual Reviews","abstract":"Although most studies of factors contributing to successful establishment and spread of non-native species have focused on species traits and characteristics (both biotic and abiotic), increasing empirical and statistical evidence implicates propagule pressure—propagule sizes, propagule numbers, and temporal and spatial patterns of propagule arrival—as important in both facets of invasion. Increasing propagule size enhances establishment probability primarily by lessening effects of demographic stochasticity, whereas propagule number acts primarily by diminishing impacts of environmental stochasticity. A continuing rain of propagules, particularly from a variety of sources, may erase or vitiate the expected genetic bottleneck for invasions initiated by few individuals (as most are), thereby enhancing likelihood of survival. For a few species, recent molecular evidence suggests ongoing propagule pressure aids an invasion to spread by introducing genetic variation adaptive for new areas and habitats. This phenomenon may also explain some time lags between establishment of a non-native species and its spread to become an invasive pest.","DOI":"10.1146/annurev.ecolsys.110308.120304","author":[{"family":"Simberloff","given":"Daniel"}],"issued":{"date-parts":[["2009"]]}}}],"schema":"https://github.com/citation-style-language/schema/raw/master/csl-citation.json"} </w:instrText>
+      </w:r>
+      <w:r>
+        <w:rPr>
+          <w:rFonts w:cs="Times New Roman"/>
+        </w:rPr>
+        <w:fldChar w:fldCharType="separate"/>
       </w:r>
       <w:r>
         <w:rPr>
@@ -1099,48 +1553,31 @@
         </w:rPr>
         <w:t>(</w:t>
       </w:r>
-      <w:r>
-        <w:rPr>
-          <w:rFonts w:cs="Times New Roman"/>
-          <w:shd w:val="clear" w:color="auto" w:fill="FFFF00"/>
-        </w:rPr>
-        <w:t>STANTON REF, THYOLOCINE REF</w:t>
-      </w:r>
-      <w:r>
-        <w:rPr>
-          <w:rFonts w:cs="Times New Roman"/>
-        </w:rPr>
-        <w:t>). T</w:t>
-      </w:r>
-      <w:r>
-        <w:rPr>
-          <w:rFonts w:cs="Times New Roman"/>
-        </w:rPr>
-        <w:t xml:space="preserve">heoretical and modeling work has </w:t>
-      </w:r>
-      <w:r>
-        <w:rPr>
-          <w:rFonts w:cs="Times New Roman"/>
-        </w:rPr>
-        <w:t xml:space="preserve">also </w:t>
-      </w:r>
-      <w:r>
-        <w:rPr>
-          <w:rFonts w:cs="Times New Roman"/>
-        </w:rPr>
-        <w:t xml:space="preserve">addressed </w:t>
-      </w:r>
-      <w:r>
-        <w:rPr>
-          <w:rFonts w:cs="Times New Roman"/>
-        </w:rPr>
-        <w:t xml:space="preserve">cross-scale investigations. For example, </w:t>
-      </w:r>
-      <w:r>
-        <w:rPr>
-          <w:rFonts w:cs="Times New Roman"/>
-        </w:rPr>
-        <w:t xml:space="preserve">there has been extensive investigations of the influence of propagule pressure on invasion success (reviewed in SIMBERLOFF REF), leading some to suggest </w:t>
+      <w:proofErr w:type="spellStart"/>
+      <w:r>
+        <w:rPr>
+          <w:rFonts w:cs="Times New Roman"/>
+        </w:rPr>
+        <w:t>Simberloff</w:t>
+      </w:r>
+      <w:proofErr w:type="spellEnd"/>
+      <w:r>
+        <w:rPr>
+          <w:rFonts w:cs="Times New Roman"/>
+        </w:rPr>
+        <w:t xml:space="preserve"> 2009)</w:t>
+      </w:r>
+      <w:r>
+        <w:rPr>
+          <w:rFonts w:cs="Times New Roman"/>
+        </w:rPr>
+        <w:fldChar w:fldCharType="end"/>
+      </w:r>
+      <w:r>
+        <w:rPr>
+          <w:rFonts w:cs="Times New Roman"/>
+        </w:rPr>
+        <w:t xml:space="preserve">, leading some to suggest </w:t>
       </w:r>
       <w:r>
         <w:rPr>
@@ -1152,13 +1589,63 @@
         <w:rPr>
           <w:rFonts w:cs="Times New Roman"/>
         </w:rPr>
-        <w:t xml:space="preserve">null model of invasion </w:t>
-      </w:r>
-      <w:r>
-        <w:rPr>
-          <w:rFonts w:cs="Times New Roman"/>
-        </w:rPr>
-        <w:t xml:space="preserve">(COLAUTTI ET AL REF). </w:t>
+        <w:t>null model of invasion</w:t>
+      </w:r>
+      <w:r>
+        <w:rPr>
+          <w:rFonts w:cs="Times New Roman"/>
+        </w:rPr>
+        <w:t xml:space="preserve"> </w:t>
+      </w:r>
+      <w:r>
+        <w:rPr>
+          <w:rFonts w:cs="Times New Roman"/>
+        </w:rPr>
+        <w:fldChar w:fldCharType="begin"/>
+      </w:r>
+      <w:r>
+        <w:rPr>
+          <w:rFonts w:cs="Times New Roman"/>
+        </w:rPr>
+        <w:instrText xml:space="preserve"> ADDIN ZOTERO_ITEM CSL_CITATION {"citationID":"apkfa7jf0q","properties":{"formattedCitation":"(Colautti et al. 2006)","plainCitation":"(Colautti et al. 2006)","noteIndex":0},"citationItems":[{"id":613,"uris":["http://zotero.org/users/193070/items/QKLCRMRM"],"uri":["http://zotero.org/users/193070/items/QKLCRMRM"],"itemData":{"id":613,"type":"article-journal","title":"Propagule Pressure: A Null Model for Biological Invasions","container-title":"Biological Invasions","page":"1023-1037","volume":"8","issue":"5","DOI":"10.1007/s10530-005-3735-y","note":"Citation Key: Colautti2006","author":[{"family":"Colautti","given":"Robert I"},{"family":"Grigorovich","given":"Igor A"},{"family":"MacIsaac","given":"Hugh J"}],"issued":{"date-parts":[["2006"]]}}}],"schema":"https://github.com/citation-style-language/schema/raw/master/csl-citation.json"} </w:instrText>
+      </w:r>
+      <w:r>
+        <w:rPr>
+          <w:rFonts w:cs="Times New Roman"/>
+        </w:rPr>
+        <w:fldChar w:fldCharType="separate"/>
+      </w:r>
+      <w:r>
+        <w:rPr>
+          <w:rFonts w:cs="Times New Roman"/>
+        </w:rPr>
+        <w:t>(</w:t>
+      </w:r>
+      <w:proofErr w:type="spellStart"/>
+      <w:r>
+        <w:rPr>
+          <w:rFonts w:cs="Times New Roman"/>
+        </w:rPr>
+        <w:t>Colautti</w:t>
+      </w:r>
+      <w:proofErr w:type="spellEnd"/>
+      <w:r>
+        <w:rPr>
+          <w:rFonts w:cs="Times New Roman"/>
+        </w:rPr>
+        <w:t xml:space="preserve"> et al. 2006)</w:t>
+      </w:r>
+      <w:r>
+        <w:rPr>
+          <w:rFonts w:cs="Times New Roman"/>
+        </w:rPr>
+        <w:fldChar w:fldCharType="end"/>
+      </w:r>
+      <w:r>
+        <w:rPr>
+          <w:rFonts w:cs="Times New Roman"/>
+        </w:rPr>
+        <w:t xml:space="preserve">. </w:t>
       </w:r>
       <w:r>
         <w:rPr>
@@ -1176,20 +1663,20 @@
         <w:rPr>
           <w:rFonts w:cs="Times New Roman"/>
         </w:rPr>
-        <w:t xml:space="preserve"> to explain temporal lags between </w:t>
+        <w:t xml:space="preserve"> to explain temporal lags between stages of invasion</w:t>
+      </w:r>
+      <w:r>
+        <w:rPr>
+          <w:rFonts w:cs="Times New Roman"/>
+        </w:rPr>
+        <w:t xml:space="preserve">, </w:t>
       </w:r>
       <w:r>
         <w:rPr>
           <w:rFonts w:cs="Times New Roman"/>
         </w:rPr>
         <w:lastRenderedPageBreak/>
-        <w:t>stages of invasion</w:t>
-      </w:r>
-      <w:r>
-        <w:rPr>
-          <w:rFonts w:cs="Times New Roman"/>
-        </w:rPr>
-        <w:t>, incorporating a mix of population ecology, biogeography, and evolution</w:t>
+        <w:t>incorporating a mix of population ecology, biogeography, and evolution</w:t>
       </w:r>
       <w:r>
         <w:rPr>
@@ -1201,6 +1688,24 @@
         <w:rPr>
           <w:rFonts w:cs="Times New Roman"/>
         </w:rPr>
+        <w:fldChar w:fldCharType="begin"/>
+      </w:r>
+      <w:r>
+        <w:rPr>
+          <w:rFonts w:cs="Times New Roman"/>
+        </w:rPr>
+        <w:instrText xml:space="preserve"> ADDIN ZOTERO_ITEM CSL_CITATION {"citationID":"ahs00rb5po","properties":{"formattedCitation":"(Kowarik 1995; Crooks and Soul\\uc0\\u233{} 1999; Sakai et al. 2001; Py\\uc0\\u353{}ek and Hulme 2005; Theoharides and Dukes 2007)","plainCitation":"(Kowarik 1995; Crooks and Soulé 1999; Sakai et al. 2001; Pyšek and Hulme 2005; Theoharides and Dukes 2007)","noteIndex":0},"citationItems":[{"id":6250,"uris":["http://zotero.org/users/193070/items/KEPXUNIP"],"uri":["http://zotero.org/users/193070/items/KEPXUNIP"],"itemData":{"id":6250,"type":"chapter","title":"Time lags in biological invasions with regard to success and failure of alien species","container-title":"Plant invasions: General aspects and special problems","publisher":"SPB Academic Publishing","publisher-place":"Amsterdam, The Netherlands","event-place":"Amsterdam, The Netherlands","author":[{"family":"Kowarik","given":"I."}],"editor":[{"family":"Pyšek","given":"P."},{"family":"Prach","given":"K."},{"family":"Rejmánek","given":"M."},{"family":"Wade","given":"M."}],"issued":{"date-parts":[["1995"]]}}},{"id":2759,"uris":["http://zotero.org/users/193070/items/HELTQZ3X"],"uri":["http://zotero.org/users/193070/items/HELTQZ3X"],"itemData":{"id":2759,"type":"chapter","title":"Lag times in population explosions of invasive species: causes and implications","container-title":"Invasive species and biodiversity management","publisher":"Kluwer Academic Dordrecht, The Netherlands","page":"103-125","note":"Citation Key: Crooks1999","author":[{"family":"Crooks","given":"Jeffery A"},{"family":"Soulé","given":"Michael E"}],"editor":[{"family":"Sandlund","given":"O. T."},{"family":"Schei","given":"P. J."},{"family":"Viken","given":"A."}],"issued":{"date-parts":[["1999"]]}}},{"id":1843,"uris":["http://zotero.org/users/193070/items/RUL2BPP8"],"uri":["http://zotero.org/users/193070/items/RUL2BPP8"],"itemData":{"id":1843,"type":"article-journal","title":"The population biology of invasive species","container-title":"Annual Review of Ecology and Systematics","page":"305-332","volume":"32","note":"publisher: JSTOR\nCitation Key: Sakai2001","author":[{"family":"Sakai","given":"A K"},{"family":"Allendorf","given":"F W"},{"family":"Holt","given":"Jodie S"},{"family":"Lodge","given":"D M"},{"family":"Molofsky","given":"J"},{"family":"With","given":"K A"},{"family":"Baughman","given":"S"},{"family":"Cabin","given":"R J"},{"family":"Cohen","given":"J E"},{"family":"Ellstrand","given":"N C"},{"family":"McCauley","given":"David E"},{"family":"O'Neil","given":"Pamela"},{"family":"Parker","given":"Ingrid M"},{"family":"Thompson","given":"John N"},{"family":"Weller","given":"Stephen G"}],"issued":{"date-parts":[["2001"]]}}},{"id":2182,"uris":["http://zotero.org/users/193070/items/F89JTE98"],"uri":["http://zotero.org/users/193070/items/F89JTE98"],"itemData":{"id":2182,"type":"article-journal","title":"Spatio-temporal dynamics of plant invasions: linking pattern to process","container-title":"Ecoscience","page":"302-315","volume":"12","issue":"3","note":"publisher: BioOne\nCitation Key: Pysek2005","author":[{"family":"Pyšek","given":"Petr"},{"family":"Hulme","given":"P E"}],"issued":{"date-parts":[["2005"]]}}},{"id":1457,"uris":["http://zotero.org/users/193070/items/HDBYFNKZ"],"uri":["http://zotero.org/users/193070/items/HDBYFNKZ"],"itemData":{"id":1457,"type":"article-journal","title":"Plant invasion across space and time: factors affecting nonindigenous species success during four stages of invasion","container-title":"New Phytologist","page":"256-273","volume":"176","issue":"2","DOI":"10.1111/j.1469-8137.2007.02207.x","note":"Citation Key: Theoharides2007","author":[{"family":"Theoharides","given":"Kathleen A"},{"family":"Dukes","given":"Jeffrey S"}],"issued":{"date-parts":[["2007"]]}}}],"schema":"https://github.com/citation-style-language/schema/raw/master/csl-citation.json"} </w:instrText>
+      </w:r>
+      <w:r>
+        <w:rPr>
+          <w:rFonts w:cs="Times New Roman"/>
+        </w:rPr>
+        <w:fldChar w:fldCharType="separate"/>
+      </w:r>
+      <w:r>
+        <w:rPr>
+          <w:rFonts w:cs="Times New Roman"/>
+        </w:rPr>
         <w:t>(</w:t>
       </w:r>
       <w:proofErr w:type="spellStart"/>
@@ -1215,7 +1720,7 @@
         <w:rPr>
           <w:rFonts w:cs="Times New Roman"/>
         </w:rPr>
-        <w:t xml:space="preserve"> 1995, Crooks and </w:t>
+        <w:t xml:space="preserve"> 1995; Crooks and </w:t>
       </w:r>
       <w:proofErr w:type="spellStart"/>
       <w:r>
@@ -1229,7 +1734,7 @@
         <w:rPr>
           <w:rFonts w:cs="Times New Roman"/>
         </w:rPr>
-        <w:t xml:space="preserve"> 1999, Sakai et al. 2001, </w:t>
+        <w:t xml:space="preserve"> 1999; Sakai et al. 2001; </w:t>
       </w:r>
       <w:proofErr w:type="spellStart"/>
       <w:r>
@@ -1257,7 +1762,7 @@
         <w:rPr>
           <w:rFonts w:cs="Times New Roman"/>
         </w:rPr>
-        <w:t xml:space="preserve"> 2005, </w:t>
+        <w:t xml:space="preserve"> 2005; </w:t>
       </w:r>
       <w:proofErr w:type="spellStart"/>
       <w:r>
@@ -1277,6 +1782,12 @@
         <w:rPr>
           <w:rFonts w:cs="Times New Roman"/>
         </w:rPr>
+        <w:fldChar w:fldCharType="end"/>
+      </w:r>
+      <w:r>
+        <w:rPr>
+          <w:rFonts w:cs="Times New Roman"/>
+        </w:rPr>
         <w:t xml:space="preserve">. </w:t>
       </w:r>
       <w:r>
@@ -1289,13 +1800,55 @@
         <w:rPr>
           <w:rFonts w:cs="Times New Roman"/>
         </w:rPr>
-        <w:t xml:space="preserve">n simulation work, </w:t>
-      </w:r>
-      <w:r>
-        <w:rPr>
-          <w:rFonts w:cs="Times New Roman"/>
-        </w:rPr>
-        <w:t xml:space="preserve">With (2002, 2004) demonstrated </w:t>
+        <w:t>n simulation work,</w:t>
+      </w:r>
+      <w:r>
+        <w:rPr>
+          <w:rFonts w:cs="Times New Roman"/>
+        </w:rPr>
+        <w:t xml:space="preserve"> </w:t>
+      </w:r>
+      <w:r>
+        <w:rPr>
+          <w:rFonts w:cs="Times New Roman"/>
+        </w:rPr>
+        <w:fldChar w:fldCharType="begin"/>
+      </w:r>
+      <w:r>
+        <w:rPr>
+          <w:rFonts w:cs="Times New Roman"/>
+        </w:rPr>
+        <w:instrText xml:space="preserve"> ADDIN ZOTERO_ITEM CSL_CITATION {"citationID":"a203kku3b0n","properties":{"formattedCitation":"(With 2002, 2004)","plainCitation":"(With 2002, 2004)","noteIndex":0},"citationItems":[{"id":3545,"uris":["http://zotero.org/users/193070/items/ML7QT5D3"],"uri":["http://zotero.org/users/193070/items/ML7QT5D3"],"itemData":{"id":3545,"type":"article-journal","title":"The Landscape Ecology of Invasive Spread","container-title":"Conservation Biology","page":"1192-1203","volume":"16","issue":"5","DOI":"10.1046/j.1523-1739.2002.01064.x","ISSN":"0888-8892","note":"Citation Key: With2002","author":[{"family":"With","given":"Kimberly","dropping-particle":"a."}],"issued":{"date-parts":[["2002",10]]}}},{"id":1539,"uris":["http://zotero.org/users/193070/items/7TMH8ZNF"],"uri":["http://zotero.org/users/193070/items/7TMH8ZNF"],"itemData":{"id":1539,"type":"article-journal","title":"Assessing the risk of invasive spread in fragmented landscapes.","container-title":"Risk Analysis","page":"803-815","volume":"24","issue":"4","abstract":"Little theoretical work has investigated how landscape structure affects invasive spread, even though broad-scale disturbances caused by habitat loss and fragmentation are believed to facilitate the spread of exotic species. Neutral landscape models (NLMs), derived from percolation theory in the field of landscape ecology, provide a tool for assessing the risk of invasive spread in fragmented landscapes. A percolation-based analysis of the potential for invasive spread in fragmented landscapes predicts that invasive spread may be enormously enhanced beyond some threshold level of habitat loss, which depends upon the species' dispersal abilities and the degree of habitat fragmentation. Assuming that invasive species spread primarily through disturbed areas of the landscape, poor dispersers may spread better in landscapes in which disturbances are concentrated in space, whereas good dispersers are predicted to spread better in landscapes where disturbances are small and dispersed (i.e., fragmented landscape). Assessing the risk of invasive spread in fragmented landscapes ultimately requires understanding the relative effects of landscape structure on processes that contribute to invasive spread--dispersal (successful colonization) and demography (successful establishment). Colonization success is predicted to be highest when &gt;20% of the landscape has been disturbed, particularly if disturbances are large or aggregated in space, because propagules are more likely to encounter sites suitable for colonization and establishment. However, landscape pattern becomes less important for predicting colonization success if species are capable of occasional long-distance dispersal events. Invasive species are also more likely to persist and achieve positive population growth rates (successful establishment) in landscapes with clumped disturbance patterns, which can then function as population sources that produce immigrants that invade other landscapes. Finally, the invasibility of communities may be greatest in landscapes with a concentrated pattern of disturbance, especially below some critical threshold of biodiversity. Below the critical biodiversity threshold, the introduction of a single species can trigger a cascade of extinctions among indigenous species. The application of NLMs may thus offer new insights and opportunities for the management and restoration of landscapes so as to slow the spread of invasive species.","DOI":"10.1111/j.0272-4332.2004.00480.x","note":"Citation Key: With2004\nPlace: Division of Biology, Kansas State University, Manhattan, KS 66506, USA. kwith@ksu.edu","author":[{"family":"With","given":"Kimberly A"}],"issued":{"date-parts":[["2004"]]}}}],"schema":"https://github.com/citation-style-language/schema/raw/master/csl-citation.json"} </w:instrText>
+      </w:r>
+      <w:r>
+        <w:rPr>
+          <w:rFonts w:cs="Times New Roman"/>
+        </w:rPr>
+        <w:fldChar w:fldCharType="separate"/>
+      </w:r>
+      <w:r>
+        <w:rPr>
+          <w:rFonts w:cs="Times New Roman"/>
+        </w:rPr>
+        <w:t>(With 2002, 2004)</w:t>
+      </w:r>
+      <w:r>
+        <w:rPr>
+          <w:rFonts w:cs="Times New Roman"/>
+        </w:rPr>
+        <w:fldChar w:fldCharType="end"/>
+      </w:r>
+      <w:r>
+        <w:rPr>
+          <w:rFonts w:cs="Times New Roman"/>
+        </w:rPr>
+        <w:t xml:space="preserve"> </w:t>
+      </w:r>
+      <w:r>
+        <w:rPr>
+          <w:rFonts w:cs="Times New Roman"/>
+        </w:rPr>
+        <w:t xml:space="preserve">demonstrated </w:t>
       </w:r>
       <w:r>
         <w:rPr>
@@ -5807,16 +6360,7 @@
           <w:rFonts w:cs="Times New Roman"/>
           <w:iCs/>
         </w:rPr>
-        <w:t xml:space="preserve"> (AIELLO-LAMMENS &amp; AKCAKAYA REF</w:t>
-      </w:r>
-      <w:bookmarkStart w:id="2" w:name="_GoBack"/>
-      <w:bookmarkEnd w:id="2"/>
-      <w:r>
-        <w:rPr>
-          <w:rFonts w:cs="Times New Roman"/>
-          <w:iCs/>
-        </w:rPr>
-        <w:t>)</w:t>
+        <w:t xml:space="preserve"> (AIELLO-LAMMENS &amp; AKCAKAYA REF)</w:t>
       </w:r>
       <w:r>
         <w:rPr>
@@ -7573,8 +8117,8 @@
           </w:rPr>
           <m:t>=</m:t>
         </m:r>
-        <w:bookmarkStart w:id="3" w:name="OLE_LINK1"/>
-        <w:bookmarkStart w:id="4" w:name="OLE_LINK2"/>
+        <w:bookmarkStart w:id="2" w:name="OLE_LINK1"/>
+        <w:bookmarkStart w:id="3" w:name="OLE_LINK2"/>
         <m:sSub>
           <m:sSubPr>
             <m:ctrlPr>
@@ -7646,8 +8190,8 @@
         </w:rPr>
         <w:t xml:space="preserve"> </w:t>
       </w:r>
+      <w:bookmarkEnd w:id="2"/>
       <w:bookmarkEnd w:id="3"/>
-      <w:bookmarkEnd w:id="4"/>
       <w:r>
         <w:rPr>
           <w:rFonts w:cs="Times New Roman"/>
@@ -9794,8 +10338,8 @@
           <w:iCs/>
         </w:rPr>
       </w:pPr>
-      <w:bookmarkStart w:id="5" w:name="OLE_LINK9"/>
-      <w:bookmarkStart w:id="6" w:name="OLE_LINK10"/>
+      <w:bookmarkStart w:id="4" w:name="OLE_LINK9"/>
+      <w:bookmarkStart w:id="5" w:name="OLE_LINK10"/>
       <w:r>
         <w:rPr>
           <w:i/>
@@ -9828,8 +10372,8 @@
         </w:rPr>
         <w:t xml:space="preserve"> occurrence</w:t>
       </w:r>
+      <w:bookmarkEnd w:id="4"/>
       <w:bookmarkEnd w:id="5"/>
-      <w:bookmarkEnd w:id="6"/>
       <w:r>
         <w:rPr>
           <w:rFonts w:cs="Times New Roman"/>
@@ -15493,8 +16037,8 @@
                 <w:szCs w:val="22"/>
               </w:rPr>
             </w:pPr>
-            <w:bookmarkStart w:id="7" w:name="OLE_LINK7"/>
-            <w:bookmarkStart w:id="8" w:name="OLE_LINK8"/>
+            <w:bookmarkStart w:id="6" w:name="OLE_LINK7"/>
+            <w:bookmarkStart w:id="7" w:name="OLE_LINK8"/>
             <w:r>
               <w:rPr>
                 <w:rFonts w:cs="Times New Roman"/>
@@ -15503,8 +16047,8 @@
               </w:rPr>
               <w:t>Julian day number at start of growing season</w:t>
             </w:r>
+            <w:bookmarkEnd w:id="6"/>
             <w:bookmarkEnd w:id="7"/>
-            <w:bookmarkEnd w:id="8"/>
           </w:p>
         </w:tc>
         <w:tc>
@@ -18807,7 +19351,7 @@
                         <a:effectLst/>
                         <a:extLst>
                           <a:ext uri="{C572A759-6A51-4108-AA02-DFA0A04FC94B}">
-                            <ma14:wrappingTextBoxFlag xmlns:ma14="http://schemas.microsoft.com/office/mac/drawingml/2011/main" xmlns:w="http://schemas.openxmlformats.org/wordprocessingml/2006/main" xmlns:w10="urn:schemas-microsoft-com:office:word" xmlns:v="urn:schemas-microsoft-com:vml" xmlns:o="urn:schemas-microsoft-com:office:office" xmlns:mv="urn:schemas-microsoft-com:mac:vml" xmlns:mo="http://schemas.microsoft.com/office/mac/office/2008/main" xmlns=""/>
+                            <ma14:wrappingTextBoxFlag xmlns="" xmlns:mo="http://schemas.microsoft.com/office/mac/office/2008/main" xmlns:mv="urn:schemas-microsoft-com:mac:vml" xmlns:o="urn:schemas-microsoft-com:office:office" xmlns:v="urn:schemas-microsoft-com:vml" xmlns:w10="urn:schemas-microsoft-com:office:word" xmlns:w="http://schemas.openxmlformats.org/wordprocessingml/2006/main" xmlns:ma14="http://schemas.microsoft.com/office/mac/drawingml/2011/main"/>
                           </a:ext>
                         </a:extLst>
                       </wps:spPr>
@@ -18929,7 +19473,7 @@
                         <a:effectLst/>
                         <a:extLst>
                           <a:ext uri="{C572A759-6A51-4108-AA02-DFA0A04FC94B}">
-                            <ma14:wrappingTextBoxFlag xmlns:ma14="http://schemas.microsoft.com/office/mac/drawingml/2011/main" xmlns:w="http://schemas.openxmlformats.org/wordprocessingml/2006/main" xmlns:w10="urn:schemas-microsoft-com:office:word" xmlns:v="urn:schemas-microsoft-com:vml" xmlns:o="urn:schemas-microsoft-com:office:office" xmlns:mv="urn:schemas-microsoft-com:mac:vml" xmlns:mo="http://schemas.microsoft.com/office/mac/office/2008/main" xmlns=""/>
+                            <ma14:wrappingTextBoxFlag xmlns="" xmlns:mo="http://schemas.microsoft.com/office/mac/office/2008/main" xmlns:mv="urn:schemas-microsoft-com:mac:vml" xmlns:o="urn:schemas-microsoft-com:office:office" xmlns:v="urn:schemas-microsoft-com:vml" xmlns:w10="urn:schemas-microsoft-com:office:word" xmlns:w="http://schemas.openxmlformats.org/wordprocessingml/2006/main" xmlns:ma14="http://schemas.microsoft.com/office/mac/drawingml/2011/main"/>
                           </a:ext>
                         </a:extLst>
                       </wps:spPr>
@@ -19047,7 +19591,7 @@
                         <a:effectLst/>
                         <a:extLst>
                           <a:ext uri="{C572A759-6A51-4108-AA02-DFA0A04FC94B}">
-                            <ma14:wrappingTextBoxFlag xmlns:ma14="http://schemas.microsoft.com/office/mac/drawingml/2011/main" xmlns:w="http://schemas.openxmlformats.org/wordprocessingml/2006/main" xmlns:w10="urn:schemas-microsoft-com:office:word" xmlns:v="urn:schemas-microsoft-com:vml" xmlns:o="urn:schemas-microsoft-com:office:office" xmlns:mv="urn:schemas-microsoft-com:mac:vml" xmlns:mo="http://schemas.microsoft.com/office/mac/office/2008/main" xmlns=""/>
+                            <ma14:wrappingTextBoxFlag xmlns="" xmlns:mo="http://schemas.microsoft.com/office/mac/office/2008/main" xmlns:mv="urn:schemas-microsoft-com:mac:vml" xmlns:o="urn:schemas-microsoft-com:office:office" xmlns:v="urn:schemas-microsoft-com:vml" xmlns:w10="urn:schemas-microsoft-com:office:word" xmlns:w="http://schemas.openxmlformats.org/wordprocessingml/2006/main" xmlns:ma14="http://schemas.microsoft.com/office/mac/drawingml/2011/main"/>
                           </a:ext>
                         </a:extLst>
                       </wps:spPr>
@@ -19194,7 +19738,7 @@
                                     </pic:cNvPicPr>
                                   </pic:nvPicPr>
                                   <pic:blipFill>
-                                    <a:blip r:embed="rId9">
+                                    <a:blip r:embed="rId8">
                                       <a:extLst>
                                         <a:ext uri="{28A0092B-C50C-407E-A947-70E740481C1C}">
                                           <a14:useLocalDpi xmlns:a14="http://schemas.microsoft.com/office/drawing/2010/main" val="0"/>
@@ -19273,7 +19817,7 @@
                         <a:effectLst/>
                         <a:extLst>
                           <a:ext uri="{C572A759-6A51-4108-AA02-DFA0A04FC94B}">
-                            <ma14:wrappingTextBoxFlag xmlns:ma14="http://schemas.microsoft.com/office/mac/drawingml/2011/main" xmlns:w="http://schemas.openxmlformats.org/wordprocessingml/2006/main" xmlns:w10="urn:schemas-microsoft-com:office:word" xmlns:v="urn:schemas-microsoft-com:vml" xmlns:o="urn:schemas-microsoft-com:office:office" xmlns:mv="urn:schemas-microsoft-com:mac:vml" xmlns:mo="http://schemas.microsoft.com/office/mac/office/2008/main" xmlns=""/>
+                            <ma14:wrappingTextBoxFlag xmlns="" xmlns:mo="http://schemas.microsoft.com/office/mac/office/2008/main" xmlns:mv="urn:schemas-microsoft-com:mac:vml" xmlns:o="urn:schemas-microsoft-com:office:office" xmlns:v="urn:schemas-microsoft-com:vml" xmlns:w10="urn:schemas-microsoft-com:office:word" xmlns:w="http://schemas.openxmlformats.org/wordprocessingml/2006/main" xmlns:ma14="http://schemas.microsoft.com/office/mac/drawingml/2011/main"/>
                           </a:ext>
                         </a:extLst>
                       </wps:spPr>
@@ -19380,7 +19924,7 @@
                     <pic:cNvPicPr/>
                   </pic:nvPicPr>
                   <pic:blipFill>
-                    <a:blip r:embed="rId10">
+                    <a:blip r:embed="rId9">
                       <a:extLst>
                         <a:ext uri="{28A0092B-C50C-407E-A947-70E740481C1C}">
                           <a14:useLocalDpi xmlns:a14="http://schemas.microsoft.com/office/drawing/2010/main" val="0"/>
@@ -19426,8 +19970,8 @@
           <w:b/>
         </w:rPr>
         <w:sectPr>
-          <w:footerReference w:type="even" r:id="rId11"/>
-          <w:footerReference w:type="default" r:id="rId12"/>
+          <w:footerReference w:type="even" r:id="rId10"/>
+          <w:footerReference w:type="default" r:id="rId11"/>
           <w:pgSz w:w="12240" w:h="15840"/>
           <w:pgMar w:top="1440" w:right="1440" w:bottom="1440" w:left="1440" w:header="720" w:footer="720" w:gutter="0"/>
           <w:cols w:space="720"/>
@@ -19535,7 +20079,7 @@
                     <pic:cNvPicPr/>
                   </pic:nvPicPr>
                   <pic:blipFill>
-                    <a:blip r:embed="rId13">
+                    <a:blip r:embed="rId12">
                       <a:extLst>
                         <a:ext uri="{28A0092B-C50C-407E-A947-70E740481C1C}">
                           <a14:useLocalDpi xmlns:a14="http://schemas.microsoft.com/office/drawing/2010/main" val="0"/>
@@ -19606,13 +20150,13 @@
       <w:r>
         <w:t xml:space="preserve">. </w:t>
       </w:r>
-      <w:bookmarkStart w:id="9" w:name="OLE_LINK3"/>
-      <w:bookmarkStart w:id="10" w:name="OLE_LINK4"/>
+      <w:bookmarkStart w:id="8" w:name="OLE_LINK3"/>
+      <w:bookmarkStart w:id="9" w:name="OLE_LINK4"/>
       <w:r>
         <w:t xml:space="preserve">Simulations plotted here were those using plot effective density dependence, land-use change, and long-distance dispersal weighted by human population density. </w:t>
       </w:r>
+      <w:bookmarkEnd w:id="8"/>
       <w:bookmarkEnd w:id="9"/>
-      <w:bookmarkEnd w:id="10"/>
       <w:r>
         <w:t xml:space="preserve">The sensitivity of each model with respect to historical occurrence records was calculated for each year of the simulation (1911 to 2010). A sensitivity value of 1 indicates that the simulation predicted occurrences in all populations where </w:t>
       </w:r>
@@ -19670,6 +20214,97 @@
                 <pic:pic xmlns:pic="http://schemas.openxmlformats.org/drawingml/2006/picture">
                   <pic:nvPicPr>
                     <pic:cNvPr id="0" name="Sensitivity_All_Models.pdf"/>
+                    <pic:cNvPicPr/>
+                  </pic:nvPicPr>
+                  <pic:blipFill>
+                    <a:blip r:embed="rId13"/>
+                    <a:stretch>
+                      <a:fillRect/>
+                    </a:stretch>
+                  </pic:blipFill>
+                  <pic:spPr>
+                    <a:xfrm>
+                      <a:off x="0" y="0"/>
+                      <a:ext cx="5943600" cy="5943600"/>
+                    </a:xfrm>
+                    <a:prstGeom prst="rect">
+                      <a:avLst/>
+                    </a:prstGeom>
+                  </pic:spPr>
+                </pic:pic>
+              </a:graphicData>
+            </a:graphic>
+          </wp:inline>
+        </w:drawing>
+      </w:r>
+      <w:r>
+        <w:rPr>
+          <w:b/>
+          <w:u w:val="single"/>
+        </w:rPr>
+        <w:br w:type="page"/>
+      </w:r>
+    </w:p>
+    <w:p>
+      <w:pPr>
+        <w:spacing w:after="0"/>
+      </w:pPr>
+      <w:r>
+        <w:rPr>
+          <w:b/>
+        </w:rPr>
+        <w:lastRenderedPageBreak/>
+        <w:t>Figure 6</w:t>
+      </w:r>
+      <w:r>
+        <w:rPr>
+          <w:b/>
+        </w:rPr>
+        <w:t xml:space="preserve">. </w:t>
+      </w:r>
+      <w:r>
+        <w:t xml:space="preserve">Sensitivity versus positive predictive power for simulations using plot effective density dependence, land-use change, and long-distance dispersal weighted by human population density. Model fit measures were calculated based on an occupancy threshold of 1000 individuals. Simulations classified as having a combined sensitivity and positive predictive power metric value of 1 (90 of 500 simulations) are </w:t>
+      </w:r>
+      <w:r>
+        <w:t>black, all others are grey</w:t>
+      </w:r>
+      <w:r>
+        <w:t>.</w:t>
+      </w:r>
+    </w:p>
+    <w:p>
+      <w:pPr>
+        <w:spacing w:after="0"/>
+        <w:rPr>
+          <w:b/>
+        </w:rPr>
+      </w:pPr>
+    </w:p>
+    <w:p>
+      <w:pPr>
+        <w:spacing w:after="0"/>
+        <w:rPr>
+          <w:b/>
+        </w:rPr>
+      </w:pPr>
+      <w:r>
+        <w:rPr>
+          <w:b/>
+          <w:noProof/>
+        </w:rPr>
+        <w:drawing>
+          <wp:inline distT="0" distB="0" distL="0" distR="0" wp14:anchorId="3AF179C8" wp14:editId="60BD84B2">
+            <wp:extent cx="5943600" cy="5943600"/>
+            <wp:effectExtent l="0" t="0" r="0" b="0"/>
+            <wp:docPr id="1" name="Picture 1"/>
+            <wp:cNvGraphicFramePr>
+              <a:graphicFrameLocks xmlns:a="http://schemas.openxmlformats.org/drawingml/2006/main" noChangeAspect="1"/>
+            </wp:cNvGraphicFramePr>
+            <a:graphic xmlns:a="http://schemas.openxmlformats.org/drawingml/2006/main">
+              <a:graphicData uri="http://schemas.openxmlformats.org/drawingml/2006/picture">
+                <pic:pic xmlns:pic="http://schemas.openxmlformats.org/drawingml/2006/picture">
+                  <pic:nvPicPr>
+                    <pic:cNvPr id="0" name="Sensitivity_vs_PPP_popd_1k.pdf"/>
                     <pic:cNvPicPr/>
                   </pic:nvPicPr>
                   <pic:blipFill>
@@ -19696,21 +20331,17 @@
       <w:r>
         <w:rPr>
           <w:b/>
-          <w:u w:val="single"/>
         </w:rPr>
         <w:br w:type="page"/>
       </w:r>
     </w:p>
     <w:p>
-      <w:pPr>
-        <w:spacing w:after="0"/>
-      </w:pPr>
       <w:r>
         <w:rPr>
           <w:b/>
         </w:rPr>
         <w:lastRenderedPageBreak/>
-        <w:t>Figure 6</w:t>
+        <w:t>Figure 7</w:t>
       </w:r>
       <w:r>
         <w:rPr>
@@ -19719,40 +20350,79 @@
         <w:t xml:space="preserve">. </w:t>
       </w:r>
       <w:r>
-        <w:t xml:space="preserve">Sensitivity versus positive predictive power for simulations using plot effective density dependence, land-use change, and long-distance dispersal weighted by human population density. Model fit measures were calculated based on an occupancy threshold of 1000 individuals. Simulations classified as having a combined sensitivity and positive predictive power metric value of 1 (90 of 500 simulations) are </w:t>
-      </w:r>
-      <w:r>
-        <w:t>black, all others are grey</w:t>
-      </w:r>
-      <w:r>
-        <w:t>.</w:t>
+        <w:t>C</w:t>
+      </w:r>
+      <w:r>
+        <w:t xml:space="preserve">umulative </w:t>
+      </w:r>
+      <w:r>
+        <w:t>occupied area (</w:t>
+      </w:r>
+      <w:r>
+        <w:t xml:space="preserve">measured as the number of 20 x 20 km patches classified as occupied) curves </w:t>
+      </w:r>
+      <w:r>
+        <w:t>for all</w:t>
+      </w:r>
+      <w:r>
+        <w:t xml:space="preserve"> simulation models. Simulations </w:t>
+      </w:r>
+      <w:r>
+        <w:t>presented</w:t>
+      </w:r>
+      <w:r>
+        <w:t xml:space="preserve"> here are those using plot effective density dependence, land-use change, and long-distance dispersal weighted by human population density. </w:t>
+      </w:r>
+      <w:r>
+        <w:t>The b</w:t>
+      </w:r>
+      <w:r>
+        <w:t xml:space="preserve">lack line represents cumulative </w:t>
+      </w:r>
+      <w:r>
+        <w:t xml:space="preserve">occupied area for </w:t>
+      </w:r>
+      <w:r>
+        <w:rPr>
+          <w:rFonts w:eastAsiaTheme="minorEastAsia" w:cs="Times New Roman"/>
+          <w:i/>
+          <w:iCs/>
+        </w:rPr>
+        <w:t xml:space="preserve">F. </w:t>
+      </w:r>
+      <w:proofErr w:type="spellStart"/>
+      <w:r>
+        <w:rPr>
+          <w:rFonts w:eastAsiaTheme="minorEastAsia" w:cs="Times New Roman"/>
+          <w:i/>
+          <w:iCs/>
+        </w:rPr>
+        <w:t>alnus</w:t>
+      </w:r>
+      <w:proofErr w:type="spellEnd"/>
+      <w:r>
+        <w:t xml:space="preserve"> based on historical occurrence records. Results from three different occupancy thresholds are represented by three different colors.</w:t>
+      </w:r>
+      <w:r>
+        <w:t xml:space="preserve"> The red line represents the square-root of the maximum number of patches occupied, based on the historical observations.</w:t>
       </w:r>
     </w:p>
     <w:p>
       <w:pPr>
-        <w:spacing w:after="0"/>
-        <w:rPr>
-          <w:b/>
-        </w:rPr>
-      </w:pPr>
-    </w:p>
-    <w:p>
-      <w:pPr>
-        <w:spacing w:after="0"/>
-        <w:rPr>
-          <w:b/>
-        </w:rPr>
-      </w:pPr>
-      <w:r>
-        <w:rPr>
-          <w:b/>
+        <w:rPr>
+          <w:rFonts w:ascii="Times" w:eastAsiaTheme="minorEastAsia" w:hAnsi="Times" w:cs="Times New Roman"/>
+        </w:rPr>
+      </w:pPr>
+      <w:r>
+        <w:rPr>
+          <w:rFonts w:ascii="Times" w:eastAsiaTheme="minorEastAsia" w:hAnsi="Times" w:cs="Times New Roman"/>
           <w:noProof/>
         </w:rPr>
         <w:drawing>
-          <wp:inline distT="0" distB="0" distL="0" distR="0" wp14:anchorId="3AF179C8" wp14:editId="60BD84B2">
+          <wp:inline distT="0" distB="0" distL="0" distR="0" wp14:anchorId="14047177" wp14:editId="700F36A8">
             <wp:extent cx="5943600" cy="5943600"/>
             <wp:effectExtent l="0" t="0" r="0" b="0"/>
-            <wp:docPr id="1" name="Picture 1"/>
+            <wp:docPr id="4" name="Picture 4"/>
             <wp:cNvGraphicFramePr>
               <a:graphicFrameLocks xmlns:a="http://schemas.openxmlformats.org/drawingml/2006/main" noChangeAspect="1"/>
             </wp:cNvGraphicFramePr>
@@ -19760,7 +20430,7 @@
               <a:graphicData uri="http://schemas.openxmlformats.org/drawingml/2006/picture">
                 <pic:pic xmlns:pic="http://schemas.openxmlformats.org/drawingml/2006/picture">
                   <pic:nvPicPr>
-                    <pic:cNvPr id="0" name="Sensitivity_vs_PPP_popd_1k.pdf"/>
+                    <pic:cNvPr id="0" name="Cumulative_AOO_DensEff_PopD_allsims.jpg"/>
                     <pic:cNvPicPr/>
                   </pic:nvPicPr>
                   <pic:blipFill>
@@ -19786,132 +20456,6 @@
       </w:r>
       <w:r>
         <w:rPr>
-          <w:b/>
-        </w:rPr>
-        <w:br w:type="page"/>
-      </w:r>
-    </w:p>
-    <w:p>
-      <w:r>
-        <w:rPr>
-          <w:b/>
-        </w:rPr>
-        <w:lastRenderedPageBreak/>
-        <w:t>Figure 7</w:t>
-      </w:r>
-      <w:r>
-        <w:rPr>
-          <w:b/>
-        </w:rPr>
-        <w:t xml:space="preserve">. </w:t>
-      </w:r>
-      <w:r>
-        <w:t>C</w:t>
-      </w:r>
-      <w:r>
-        <w:t xml:space="preserve">umulative </w:t>
-      </w:r>
-      <w:r>
-        <w:t>occupied area (</w:t>
-      </w:r>
-      <w:r>
-        <w:t xml:space="preserve">measured as the number of 20 x 20 km patches classified as occupied) curves </w:t>
-      </w:r>
-      <w:r>
-        <w:t>for all</w:t>
-      </w:r>
-      <w:r>
-        <w:t xml:space="preserve"> simulation models. Simulations </w:t>
-      </w:r>
-      <w:r>
-        <w:t>presented</w:t>
-      </w:r>
-      <w:r>
-        <w:t xml:space="preserve"> here are those using plot effective density dependence, land-use change, and long-distance dispersal weighted by human population density. </w:t>
-      </w:r>
-      <w:r>
-        <w:t>The b</w:t>
-      </w:r>
-      <w:r>
-        <w:t xml:space="preserve">lack line represents cumulative </w:t>
-      </w:r>
-      <w:r>
-        <w:t xml:space="preserve">occupied area for </w:t>
-      </w:r>
-      <w:r>
-        <w:rPr>
-          <w:rFonts w:eastAsiaTheme="minorEastAsia" w:cs="Times New Roman"/>
-          <w:i/>
-          <w:iCs/>
-        </w:rPr>
-        <w:t xml:space="preserve">F. </w:t>
-      </w:r>
-      <w:proofErr w:type="spellStart"/>
-      <w:r>
-        <w:rPr>
-          <w:rFonts w:eastAsiaTheme="minorEastAsia" w:cs="Times New Roman"/>
-          <w:i/>
-          <w:iCs/>
-        </w:rPr>
-        <w:t>alnus</w:t>
-      </w:r>
-      <w:proofErr w:type="spellEnd"/>
-      <w:r>
-        <w:t xml:space="preserve"> based on historical occurrence records. Results from three different occupancy thresholds are represented by three different colors.</w:t>
-      </w:r>
-      <w:r>
-        <w:t xml:space="preserve"> The red line represents the square-root of the maximum number of patches occupied, based on the historical observations.</w:t>
-      </w:r>
-    </w:p>
-    <w:p>
-      <w:pPr>
-        <w:rPr>
-          <w:rFonts w:ascii="Times" w:eastAsiaTheme="minorEastAsia" w:hAnsi="Times" w:cs="Times New Roman"/>
-        </w:rPr>
-      </w:pPr>
-      <w:r>
-        <w:rPr>
-          <w:rFonts w:ascii="Times" w:eastAsiaTheme="minorEastAsia" w:hAnsi="Times" w:cs="Times New Roman"/>
-          <w:noProof/>
-        </w:rPr>
-        <w:drawing>
-          <wp:inline distT="0" distB="0" distL="0" distR="0" wp14:anchorId="14047177" wp14:editId="700F36A8">
-            <wp:extent cx="5943600" cy="5943600"/>
-            <wp:effectExtent l="0" t="0" r="0" b="0"/>
-            <wp:docPr id="4" name="Picture 4"/>
-            <wp:cNvGraphicFramePr>
-              <a:graphicFrameLocks xmlns:a="http://schemas.openxmlformats.org/drawingml/2006/main" noChangeAspect="1"/>
-            </wp:cNvGraphicFramePr>
-            <a:graphic xmlns:a="http://schemas.openxmlformats.org/drawingml/2006/main">
-              <a:graphicData uri="http://schemas.openxmlformats.org/drawingml/2006/picture">
-                <pic:pic xmlns:pic="http://schemas.openxmlformats.org/drawingml/2006/picture">
-                  <pic:nvPicPr>
-                    <pic:cNvPr id="0" name="Cumulative_AOO_DensEff_PopD_allsims.jpg"/>
-                    <pic:cNvPicPr/>
-                  </pic:nvPicPr>
-                  <pic:blipFill>
-                    <a:blip r:embed="rId16"/>
-                    <a:stretch>
-                      <a:fillRect/>
-                    </a:stretch>
-                  </pic:blipFill>
-                  <pic:spPr>
-                    <a:xfrm>
-                      <a:off x="0" y="0"/>
-                      <a:ext cx="5943600" cy="5943600"/>
-                    </a:xfrm>
-                    <a:prstGeom prst="rect">
-                      <a:avLst/>
-                    </a:prstGeom>
-                  </pic:spPr>
-                </pic:pic>
-              </a:graphicData>
-            </a:graphic>
-          </wp:inline>
-        </w:drawing>
-      </w:r>
-      <w:r>
-        <w:rPr>
           <w:rFonts w:ascii="Times" w:eastAsiaTheme="minorEastAsia" w:hAnsi="Times" w:cs="Times New Roman"/>
         </w:rPr>
         <w:br w:type="page"/>
@@ -20009,7 +20553,7 @@
                     <pic:cNvPicPr/>
                   </pic:nvPicPr>
                   <pic:blipFill>
-                    <a:blip r:embed="rId17">
+                    <a:blip r:embed="rId16">
                       <a:extLst>
                         <a:ext uri="{28A0092B-C50C-407E-A947-70E740481C1C}">
                           <a14:useLocalDpi xmlns:a14="http://schemas.microsoft.com/office/drawing/2010/main" val="0"/>
@@ -20100,7 +20644,7 @@
                     <pic:cNvPicPr/>
                   </pic:nvPicPr>
                   <pic:blipFill>
-                    <a:blip r:embed="rId18">
+                    <a:blip r:embed="rId17">
                       <a:extLst>
                         <a:ext uri="{28A0092B-C50C-407E-A947-70E740481C1C}">
                           <a14:useLocalDpi xmlns:a14="http://schemas.microsoft.com/office/drawing/2010/main" val="0"/>
@@ -20212,7 +20756,7 @@
                         <a:effectLst/>
                         <a:extLst>
                           <a:ext uri="{C572A759-6A51-4108-AA02-DFA0A04FC94B}">
-                            <ma14:wrappingTextBoxFlag xmlns:ma14="http://schemas.microsoft.com/office/mac/drawingml/2011/main" xmlns:w="http://schemas.openxmlformats.org/wordprocessingml/2006/main" xmlns:w10="urn:schemas-microsoft-com:office:word" xmlns:v="urn:schemas-microsoft-com:vml" xmlns:o="urn:schemas-microsoft-com:office:office" xmlns:mv="urn:schemas-microsoft-com:mac:vml" xmlns:mo="http://schemas.microsoft.com/office/mac/office/2008/main" xmlns=""/>
+                            <ma14:wrappingTextBoxFlag xmlns="" xmlns:mo="http://schemas.microsoft.com/office/mac/office/2008/main" xmlns:mv="urn:schemas-microsoft-com:mac:vml" xmlns:o="urn:schemas-microsoft-com:office:office" xmlns:v="urn:schemas-microsoft-com:vml" xmlns:w10="urn:schemas-microsoft-com:office:word" xmlns:w="http://schemas.openxmlformats.org/wordprocessingml/2006/main" xmlns:ma14="http://schemas.microsoft.com/office/mac/drawingml/2011/main"/>
                           </a:ext>
                         </a:extLst>
                       </wps:spPr>
@@ -20330,7 +20874,7 @@
                         <a:effectLst/>
                         <a:extLst>
                           <a:ext uri="{C572A759-6A51-4108-AA02-DFA0A04FC94B}">
-                            <ma14:wrappingTextBoxFlag xmlns:ma14="http://schemas.microsoft.com/office/mac/drawingml/2011/main" xmlns:w="http://schemas.openxmlformats.org/wordprocessingml/2006/main" xmlns:w10="urn:schemas-microsoft-com:office:word" xmlns:v="urn:schemas-microsoft-com:vml" xmlns:o="urn:schemas-microsoft-com:office:office" xmlns:mv="urn:schemas-microsoft-com:mac:vml" xmlns:mo="http://schemas.microsoft.com/office/mac/office/2008/main" xmlns=""/>
+                            <ma14:wrappingTextBoxFlag xmlns="" xmlns:mo="http://schemas.microsoft.com/office/mac/office/2008/main" xmlns:mv="urn:schemas-microsoft-com:mac:vml" xmlns:o="urn:schemas-microsoft-com:office:office" xmlns:v="urn:schemas-microsoft-com:vml" xmlns:w10="urn:schemas-microsoft-com:office:word" xmlns:w="http://schemas.openxmlformats.org/wordprocessingml/2006/main" xmlns:ma14="http://schemas.microsoft.com/office/mac/drawingml/2011/main"/>
                           </a:ext>
                         </a:extLst>
                       </wps:spPr>
@@ -20448,7 +20992,7 @@
                         <a:effectLst/>
                         <a:extLst>
                           <a:ext uri="{C572A759-6A51-4108-AA02-DFA0A04FC94B}">
-                            <ma14:wrappingTextBoxFlag xmlns:ma14="http://schemas.microsoft.com/office/mac/drawingml/2011/main" xmlns:w="http://schemas.openxmlformats.org/wordprocessingml/2006/main" xmlns:w10="urn:schemas-microsoft-com:office:word" xmlns:v="urn:schemas-microsoft-com:vml" xmlns:o="urn:schemas-microsoft-com:office:office" xmlns:mv="urn:schemas-microsoft-com:mac:vml" xmlns:mo="http://schemas.microsoft.com/office/mac/office/2008/main" xmlns=""/>
+                            <ma14:wrappingTextBoxFlag xmlns="" xmlns:mo="http://schemas.microsoft.com/office/mac/office/2008/main" xmlns:mv="urn:schemas-microsoft-com:mac:vml" xmlns:o="urn:schemas-microsoft-com:office:office" xmlns:v="urn:schemas-microsoft-com:vml" xmlns:w10="urn:schemas-microsoft-com:office:word" xmlns:w="http://schemas.openxmlformats.org/wordprocessingml/2006/main" xmlns:ma14="http://schemas.microsoft.com/office/mac/drawingml/2011/main"/>
                           </a:ext>
                         </a:extLst>
                       </wps:spPr>
@@ -20554,7 +21098,7 @@
                     <pic:cNvPicPr/>
                   </pic:nvPicPr>
                   <pic:blipFill>
-                    <a:blip r:embed="rId19">
+                    <a:blip r:embed="rId18">
                       <a:extLst>
                         <a:ext uri="{28A0092B-C50C-407E-A947-70E740481C1C}">
                           <a14:useLocalDpi xmlns:a14="http://schemas.microsoft.com/office/drawing/2010/main" val="0"/>
@@ -20636,7 +21180,7 @@
                         <a:effectLst/>
                         <a:extLst>
                           <a:ext uri="{C572A759-6A51-4108-AA02-DFA0A04FC94B}">
-                            <ma14:wrappingTextBoxFlag xmlns:ma14="http://schemas.microsoft.com/office/mac/drawingml/2011/main" xmlns:w="http://schemas.openxmlformats.org/wordprocessingml/2006/main" xmlns:w10="urn:schemas-microsoft-com:office:word" xmlns:v="urn:schemas-microsoft-com:vml" xmlns:o="urn:schemas-microsoft-com:office:office" xmlns:mv="urn:schemas-microsoft-com:mac:vml" xmlns:mo="http://schemas.microsoft.com/office/mac/office/2008/main" xmlns=""/>
+                            <ma14:wrappingTextBoxFlag xmlns="" xmlns:mo="http://schemas.microsoft.com/office/mac/office/2008/main" xmlns:mv="urn:schemas-microsoft-com:mac:vml" xmlns:o="urn:schemas-microsoft-com:office:office" xmlns:v="urn:schemas-microsoft-com:vml" xmlns:w10="urn:schemas-microsoft-com:office:word" xmlns:w="http://schemas.openxmlformats.org/wordprocessingml/2006/main" xmlns:ma14="http://schemas.microsoft.com/office/mac/drawingml/2011/main"/>
                           </a:ext>
                         </a:extLst>
                       </wps:spPr>
@@ -20752,6 +21296,1131 @@
     </w:p>
     <w:p>
       <w:pPr>
+        <w:pStyle w:val="Bibliography"/>
+        <w:rPr>
+          <w:rFonts w:cs="Times New Roman"/>
+        </w:rPr>
+      </w:pPr>
+      <w:r>
+        <w:rPr>
+          <w:noProof/>
+        </w:rPr>
+        <w:fldChar w:fldCharType="begin"/>
+      </w:r>
+      <w:r>
+        <w:rPr>
+          <w:noProof/>
+        </w:rPr>
+        <w:instrText xml:space="preserve"> ADDIN ZOTERO_BIBL {"uncited":[],"omitted":[],"custom":[]} CSL_BIBLIOGRAPHY </w:instrText>
+      </w:r>
+      <w:r>
+        <w:rPr>
+          <w:noProof/>
+        </w:rPr>
+        <w:fldChar w:fldCharType="separate"/>
+      </w:r>
+      <w:r>
+        <w:rPr>
+          <w:rFonts w:cs="Times New Roman"/>
+        </w:rPr>
+        <w:t>Aiello-Lammens ME, Chu-</w:t>
+      </w:r>
+      <w:proofErr w:type="spellStart"/>
+      <w:r>
+        <w:rPr>
+          <w:rFonts w:cs="Times New Roman"/>
+        </w:rPr>
+        <w:t>Agor</w:t>
+      </w:r>
+      <w:proofErr w:type="spellEnd"/>
+      <w:r>
+        <w:rPr>
+          <w:rFonts w:cs="Times New Roman"/>
+        </w:rPr>
+        <w:t xml:space="preserve"> ML, </w:t>
+      </w:r>
+      <w:proofErr w:type="spellStart"/>
+      <w:r>
+        <w:rPr>
+          <w:rFonts w:cs="Times New Roman"/>
+        </w:rPr>
+        <w:t>Convertino</w:t>
+      </w:r>
+      <w:proofErr w:type="spellEnd"/>
+      <w:r>
+        <w:rPr>
+          <w:rFonts w:cs="Times New Roman"/>
+        </w:rPr>
+        <w:t xml:space="preserve"> M, et al (2011) The impact of sea-level rise on Snowy Plovers in Florida: integrating geomorphological, habitat, and metapopulation models. Global Change Biology 17:3644–3654. https://doi.org/10.1111/j.1365-2486.2011.02497.x</w:t>
+      </w:r>
+    </w:p>
+    <w:p>
+      <w:pPr>
+        <w:pStyle w:val="Bibliography"/>
+        <w:rPr>
+          <w:rFonts w:cs="Times New Roman"/>
+        </w:rPr>
+      </w:pPr>
+      <w:proofErr w:type="spellStart"/>
+      <w:r>
+        <w:rPr>
+          <w:rFonts w:cs="Times New Roman"/>
+        </w:rPr>
+        <w:t>Akçakaya</w:t>
+      </w:r>
+      <w:proofErr w:type="spellEnd"/>
+      <w:r>
+        <w:rPr>
+          <w:rFonts w:cs="Times New Roman"/>
+        </w:rPr>
+        <w:t xml:space="preserve"> HR (2000) Population viability analyses with demographically and spatially structured models. Ecological Bulletins 23–38</w:t>
+      </w:r>
+    </w:p>
+    <w:p>
+      <w:pPr>
+        <w:pStyle w:val="Bibliography"/>
+        <w:rPr>
+          <w:rFonts w:cs="Times New Roman"/>
+        </w:rPr>
+      </w:pPr>
+      <w:proofErr w:type="spellStart"/>
+      <w:r>
+        <w:rPr>
+          <w:rFonts w:cs="Times New Roman"/>
+        </w:rPr>
+        <w:t>Akçakaya</w:t>
+      </w:r>
+      <w:proofErr w:type="spellEnd"/>
+      <w:r>
+        <w:rPr>
+          <w:rFonts w:cs="Times New Roman"/>
+        </w:rPr>
+        <w:t xml:space="preserve"> HR (2001) Linking population-level risk assessment with landscape and habitat models. The Science of the total environment 274:283–291</w:t>
+      </w:r>
+    </w:p>
+    <w:p>
+      <w:pPr>
+        <w:pStyle w:val="Bibliography"/>
+        <w:rPr>
+          <w:rFonts w:cs="Times New Roman"/>
+        </w:rPr>
+      </w:pPr>
+      <w:proofErr w:type="spellStart"/>
+      <w:r>
+        <w:rPr>
+          <w:rFonts w:cs="Times New Roman"/>
+        </w:rPr>
+        <w:t>Akçakaya</w:t>
+      </w:r>
+      <w:proofErr w:type="spellEnd"/>
+      <w:r>
+        <w:rPr>
+          <w:rFonts w:cs="Times New Roman"/>
+        </w:rPr>
+        <w:t xml:space="preserve"> HR, </w:t>
+      </w:r>
+      <w:proofErr w:type="spellStart"/>
+      <w:r>
+        <w:rPr>
+          <w:rFonts w:cs="Times New Roman"/>
+        </w:rPr>
+        <w:t>Radeloff</w:t>
+      </w:r>
+      <w:proofErr w:type="spellEnd"/>
+      <w:r>
+        <w:rPr>
+          <w:rFonts w:cs="Times New Roman"/>
+        </w:rPr>
+        <w:t xml:space="preserve"> VC, </w:t>
+      </w:r>
+      <w:proofErr w:type="spellStart"/>
+      <w:r>
+        <w:rPr>
+          <w:rFonts w:cs="Times New Roman"/>
+        </w:rPr>
+        <w:t>Mladenoff</w:t>
+      </w:r>
+      <w:proofErr w:type="spellEnd"/>
+      <w:r>
+        <w:rPr>
+          <w:rFonts w:cs="Times New Roman"/>
+        </w:rPr>
+        <w:t xml:space="preserve"> DJ, He HS (2004) Integrating landscape and metapopulation modeling approaches: viability of the sharp‐tailed grouse in a dynamic landscape. Conservation Biology 18:526–537</w:t>
+      </w:r>
+    </w:p>
+    <w:p>
+      <w:pPr>
+        <w:pStyle w:val="Bibliography"/>
+        <w:rPr>
+          <w:rFonts w:cs="Times New Roman"/>
+        </w:rPr>
+      </w:pPr>
+      <w:r>
+        <w:rPr>
+          <w:rFonts w:cs="Times New Roman"/>
+        </w:rPr>
+        <w:t xml:space="preserve">Blackburn TM, </w:t>
+      </w:r>
+      <w:proofErr w:type="spellStart"/>
+      <w:r>
+        <w:rPr>
+          <w:rFonts w:cs="Times New Roman"/>
+        </w:rPr>
+        <w:t>Pyšek</w:t>
+      </w:r>
+      <w:proofErr w:type="spellEnd"/>
+      <w:r>
+        <w:rPr>
+          <w:rFonts w:cs="Times New Roman"/>
+        </w:rPr>
+        <w:t xml:space="preserve"> P, </w:t>
+      </w:r>
+      <w:proofErr w:type="spellStart"/>
+      <w:r>
+        <w:rPr>
+          <w:rFonts w:cs="Times New Roman"/>
+        </w:rPr>
+        <w:t>Bacher</w:t>
+      </w:r>
+      <w:proofErr w:type="spellEnd"/>
+      <w:r>
+        <w:rPr>
+          <w:rFonts w:cs="Times New Roman"/>
+        </w:rPr>
+        <w:t xml:space="preserve"> S, et al (2011) A proposed unified framework for biological invasions. Trends in Ecology &amp; Evolution 26:333–339. https://doi.org/10.1016/j.tree.2011.03.023</w:t>
+      </w:r>
+    </w:p>
+    <w:p>
+      <w:pPr>
+        <w:pStyle w:val="Bibliography"/>
+        <w:rPr>
+          <w:rFonts w:cs="Times New Roman"/>
+        </w:rPr>
+      </w:pPr>
+      <w:r>
+        <w:rPr>
+          <w:rFonts w:cs="Times New Roman"/>
+        </w:rPr>
+        <w:t xml:space="preserve">Briscoe NJ, </w:t>
+      </w:r>
+      <w:proofErr w:type="spellStart"/>
+      <w:r>
+        <w:rPr>
+          <w:rFonts w:cs="Times New Roman"/>
+        </w:rPr>
+        <w:t>Elith</w:t>
+      </w:r>
+      <w:proofErr w:type="spellEnd"/>
+      <w:r>
+        <w:rPr>
+          <w:rFonts w:cs="Times New Roman"/>
+        </w:rPr>
+        <w:t xml:space="preserve"> J, Salguero‐Gómez R, et al (2019) Forecasting species range dynamics with process‐explicit models: matching methods to applications. </w:t>
+      </w:r>
+      <w:proofErr w:type="spellStart"/>
+      <w:r>
+        <w:rPr>
+          <w:rFonts w:cs="Times New Roman"/>
+        </w:rPr>
+        <w:t>Ecol</w:t>
+      </w:r>
+      <w:proofErr w:type="spellEnd"/>
+      <w:r>
+        <w:rPr>
+          <w:rFonts w:cs="Times New Roman"/>
+        </w:rPr>
+        <w:t xml:space="preserve"> Lett ele.13348. https://doi.org/10.1111/ele.13348</w:t>
+      </w:r>
+    </w:p>
+    <w:p>
+      <w:pPr>
+        <w:pStyle w:val="Bibliography"/>
+        <w:rPr>
+          <w:rFonts w:cs="Times New Roman"/>
+        </w:rPr>
+      </w:pPr>
+      <w:r>
+        <w:rPr>
+          <w:rFonts w:cs="Times New Roman"/>
+        </w:rPr>
+        <w:t xml:space="preserve">Brook BW, </w:t>
+      </w:r>
+      <w:proofErr w:type="spellStart"/>
+      <w:r>
+        <w:rPr>
+          <w:rFonts w:cs="Times New Roman"/>
+        </w:rPr>
+        <w:t>Akçakaya</w:t>
+      </w:r>
+      <w:proofErr w:type="spellEnd"/>
+      <w:r>
+        <w:rPr>
+          <w:rFonts w:cs="Times New Roman"/>
+        </w:rPr>
+        <w:t xml:space="preserve"> HR, Keith DA, et al (2009) Integrating bioclimate with population models to improve forecasts of species extinctions under climate change. Biology Letters 5:723–725. https://doi.org/10.1098/rsbl.2009.0480</w:t>
+      </w:r>
+    </w:p>
+    <w:p>
+      <w:pPr>
+        <w:pStyle w:val="Bibliography"/>
+        <w:rPr>
+          <w:rFonts w:cs="Times New Roman"/>
+        </w:rPr>
+      </w:pPr>
+      <w:r>
+        <w:rPr>
+          <w:rFonts w:cs="Times New Roman"/>
+        </w:rPr>
+        <w:t>Caswell H (2006) Matrix Population Models: Construction, Analysis, and Interpretation, Second. Sinauer Associates, Sunderland, MA</w:t>
+      </w:r>
+    </w:p>
+    <w:p>
+      <w:pPr>
+        <w:pStyle w:val="Bibliography"/>
+        <w:rPr>
+          <w:rFonts w:cs="Times New Roman"/>
+        </w:rPr>
+      </w:pPr>
+      <w:proofErr w:type="spellStart"/>
+      <w:r>
+        <w:rPr>
+          <w:rFonts w:cs="Times New Roman"/>
+        </w:rPr>
+        <w:t>Colautti</w:t>
+      </w:r>
+      <w:proofErr w:type="spellEnd"/>
+      <w:r>
+        <w:rPr>
+          <w:rFonts w:cs="Times New Roman"/>
+        </w:rPr>
+        <w:t xml:space="preserve"> RI, </w:t>
+      </w:r>
+      <w:proofErr w:type="spellStart"/>
+      <w:r>
+        <w:rPr>
+          <w:rFonts w:cs="Times New Roman"/>
+        </w:rPr>
+        <w:t>Grigorovich</w:t>
+      </w:r>
+      <w:proofErr w:type="spellEnd"/>
+      <w:r>
+        <w:rPr>
+          <w:rFonts w:cs="Times New Roman"/>
+        </w:rPr>
+        <w:t xml:space="preserve"> IA, MacIsaac HJ (2006) Propagule Pressure: A Null Model for Biological Invasions. Biological Invasions 8:1023–1037. https://doi.org/10.1007/s10530-005-3735-y</w:t>
+      </w:r>
+    </w:p>
+    <w:p>
+      <w:pPr>
+        <w:pStyle w:val="Bibliography"/>
+        <w:rPr>
+          <w:rFonts w:cs="Times New Roman"/>
+        </w:rPr>
+      </w:pPr>
+      <w:r>
+        <w:rPr>
+          <w:rFonts w:cs="Times New Roman"/>
+        </w:rPr>
+        <w:t xml:space="preserve">Crooks JA, </w:t>
+      </w:r>
+      <w:proofErr w:type="spellStart"/>
+      <w:r>
+        <w:rPr>
+          <w:rFonts w:cs="Times New Roman"/>
+        </w:rPr>
+        <w:t>Soulé</w:t>
+      </w:r>
+      <w:proofErr w:type="spellEnd"/>
+      <w:r>
+        <w:rPr>
+          <w:rFonts w:cs="Times New Roman"/>
+        </w:rPr>
+        <w:t xml:space="preserve"> ME (1999) Lag times in population explosions of invasive species: causes and implications. In: </w:t>
+      </w:r>
+      <w:proofErr w:type="spellStart"/>
+      <w:r>
+        <w:rPr>
+          <w:rFonts w:cs="Times New Roman"/>
+        </w:rPr>
+        <w:t>Sandlund</w:t>
+      </w:r>
+      <w:proofErr w:type="spellEnd"/>
+      <w:r>
+        <w:rPr>
+          <w:rFonts w:cs="Times New Roman"/>
+        </w:rPr>
+        <w:t xml:space="preserve"> OT, </w:t>
+      </w:r>
+      <w:proofErr w:type="spellStart"/>
+      <w:r>
+        <w:rPr>
+          <w:rFonts w:cs="Times New Roman"/>
+        </w:rPr>
+        <w:t>Schei</w:t>
+      </w:r>
+      <w:proofErr w:type="spellEnd"/>
+      <w:r>
+        <w:rPr>
+          <w:rFonts w:cs="Times New Roman"/>
+        </w:rPr>
+        <w:t xml:space="preserve"> PJ, </w:t>
+      </w:r>
+      <w:proofErr w:type="spellStart"/>
+      <w:r>
+        <w:rPr>
+          <w:rFonts w:cs="Times New Roman"/>
+        </w:rPr>
+        <w:t>Viken</w:t>
+      </w:r>
+      <w:proofErr w:type="spellEnd"/>
+      <w:r>
+        <w:rPr>
+          <w:rFonts w:cs="Times New Roman"/>
+        </w:rPr>
+        <w:t xml:space="preserve"> A (eds) Invasive species and biodiversity management. Kluwer Academic Dordrecht, The Netherlands, pp 103–125</w:t>
+      </w:r>
+    </w:p>
+    <w:p>
+      <w:pPr>
+        <w:pStyle w:val="Bibliography"/>
+        <w:rPr>
+          <w:rFonts w:cs="Times New Roman"/>
+        </w:rPr>
+      </w:pPr>
+      <w:r>
+        <w:rPr>
+          <w:rFonts w:cs="Times New Roman"/>
+        </w:rPr>
+        <w:t>Davis AS, Landis DA, Nuzzo V, et al (2006) Demographic models inform selection of biocontrol agents for garlic mustard (</w:t>
+      </w:r>
+      <w:proofErr w:type="spellStart"/>
+      <w:r>
+        <w:rPr>
+          <w:rFonts w:cs="Times New Roman"/>
+          <w:i/>
+          <w:iCs/>
+        </w:rPr>
+        <w:t>Alliaria</w:t>
+      </w:r>
+      <w:proofErr w:type="spellEnd"/>
+      <w:r>
+        <w:rPr>
+          <w:rFonts w:cs="Times New Roman"/>
+          <w:i/>
+          <w:iCs/>
+        </w:rPr>
+        <w:t xml:space="preserve"> </w:t>
+      </w:r>
+      <w:proofErr w:type="spellStart"/>
+      <w:r>
+        <w:rPr>
+          <w:rFonts w:cs="Times New Roman"/>
+          <w:i/>
+          <w:iCs/>
+        </w:rPr>
+        <w:t>petiolata</w:t>
+      </w:r>
+      <w:proofErr w:type="spellEnd"/>
+      <w:r>
+        <w:rPr>
+          <w:rFonts w:cs="Times New Roman"/>
+        </w:rPr>
+        <w:t>). Ecological Applications 16:2399–2410</w:t>
+      </w:r>
+    </w:p>
+    <w:p>
+      <w:pPr>
+        <w:pStyle w:val="Bibliography"/>
+        <w:rPr>
+          <w:rFonts w:cs="Times New Roman"/>
+        </w:rPr>
+      </w:pPr>
+      <w:r>
+        <w:rPr>
+          <w:rFonts w:cs="Times New Roman"/>
+        </w:rPr>
+        <w:t xml:space="preserve">Fordham DA, </w:t>
+      </w:r>
+      <w:proofErr w:type="spellStart"/>
+      <w:r>
+        <w:rPr>
+          <w:rFonts w:cs="Times New Roman"/>
+        </w:rPr>
+        <w:t>Akçakaya</w:t>
+      </w:r>
+      <w:proofErr w:type="spellEnd"/>
+      <w:r>
+        <w:rPr>
+          <w:rFonts w:cs="Times New Roman"/>
+        </w:rPr>
+        <w:t xml:space="preserve"> HR, Araújo MB, Brook BW (2012) Modeling Range Shifts for Invasive Vertebrates in Response to Climate Change. In: Brodie (ed). pp 1–31</w:t>
+      </w:r>
+    </w:p>
+    <w:p>
+      <w:pPr>
+        <w:pStyle w:val="Bibliography"/>
+        <w:rPr>
+          <w:rFonts w:cs="Times New Roman"/>
+        </w:rPr>
+      </w:pPr>
+      <w:r>
+        <w:rPr>
+          <w:rFonts w:cs="Times New Roman"/>
+        </w:rPr>
+        <w:lastRenderedPageBreak/>
+        <w:t xml:space="preserve">Fordham DA, </w:t>
+      </w:r>
+      <w:proofErr w:type="spellStart"/>
+      <w:r>
+        <w:rPr>
+          <w:rFonts w:cs="Times New Roman"/>
+        </w:rPr>
+        <w:t>Mellin</w:t>
+      </w:r>
+      <w:proofErr w:type="spellEnd"/>
+      <w:r>
+        <w:rPr>
+          <w:rFonts w:cs="Times New Roman"/>
+        </w:rPr>
+        <w:t xml:space="preserve"> C, Russell BD, et al (2013) Population dynamics can be more important than physiological limits for determining range shifts under climate change. Global change biology 19:3224–37. https://doi.org/10.1111/gcb.12289</w:t>
+      </w:r>
+    </w:p>
+    <w:p>
+      <w:pPr>
+        <w:pStyle w:val="Bibliography"/>
+        <w:rPr>
+          <w:rFonts w:cs="Times New Roman"/>
+        </w:rPr>
+      </w:pPr>
+      <w:r>
+        <w:rPr>
+          <w:rFonts w:cs="Times New Roman"/>
+        </w:rPr>
+        <w:t>Franklin J (2010) Moving beyond static species distribution models in support of conservation biogeography. Diversity and Distributions 16:321–330. https://doi.org/10.1111/j.1472-4642.2010.00641.x</w:t>
+      </w:r>
+    </w:p>
+    <w:p>
+      <w:pPr>
+        <w:pStyle w:val="Bibliography"/>
+        <w:rPr>
+          <w:rFonts w:cs="Times New Roman"/>
+        </w:rPr>
+      </w:pPr>
+      <w:r>
+        <w:rPr>
+          <w:rFonts w:cs="Times New Roman"/>
+        </w:rPr>
+        <w:t xml:space="preserve">Franklin J, Regan HM, </w:t>
+      </w:r>
+      <w:proofErr w:type="spellStart"/>
+      <w:r>
+        <w:rPr>
+          <w:rFonts w:cs="Times New Roman"/>
+        </w:rPr>
+        <w:t>Syphard</w:t>
+      </w:r>
+      <w:proofErr w:type="spellEnd"/>
+      <w:r>
+        <w:rPr>
+          <w:rFonts w:cs="Times New Roman"/>
+        </w:rPr>
+        <w:t xml:space="preserve"> AD (2013) Linking spatially explicit species distribution and population models to plan for the persistence of plant species under global change. Environmental Conservation 1–13. https://doi.org/10.1017/S0376892913000453</w:t>
+      </w:r>
+    </w:p>
+    <w:p>
+      <w:pPr>
+        <w:pStyle w:val="Bibliography"/>
+        <w:rPr>
+          <w:rFonts w:cs="Times New Roman"/>
+        </w:rPr>
+      </w:pPr>
+      <w:proofErr w:type="spellStart"/>
+      <w:r>
+        <w:rPr>
+          <w:rFonts w:cs="Times New Roman"/>
+        </w:rPr>
+        <w:t>Gurevitch</w:t>
+      </w:r>
+      <w:proofErr w:type="spellEnd"/>
+      <w:r>
+        <w:rPr>
+          <w:rFonts w:cs="Times New Roman"/>
+        </w:rPr>
+        <w:t xml:space="preserve"> J, Fox GA, Wardle GM, et al (2011) Emergent insights from the synthesis of conceptual frameworks for biological invasions. Ecology Letters 14:407–418. https://doi.org/10.1111/j.1461-0248.2011.01594.x</w:t>
+      </w:r>
+    </w:p>
+    <w:p>
+      <w:pPr>
+        <w:pStyle w:val="Bibliography"/>
+        <w:rPr>
+          <w:rFonts w:cs="Times New Roman"/>
+        </w:rPr>
+      </w:pPr>
+      <w:r>
+        <w:rPr>
+          <w:rFonts w:cs="Times New Roman"/>
+        </w:rPr>
+        <w:t xml:space="preserve">Harris CM, Park KJ, Atkinson R, et al (2009) Invasive species control: Incorporating demographic data and seed dispersal into a management model for Rhododendron </w:t>
+      </w:r>
+      <w:proofErr w:type="spellStart"/>
+      <w:r>
+        <w:rPr>
+          <w:rFonts w:cs="Times New Roman"/>
+        </w:rPr>
+        <w:t>ponticum</w:t>
+      </w:r>
+      <w:proofErr w:type="spellEnd"/>
+      <w:r>
+        <w:rPr>
+          <w:rFonts w:cs="Times New Roman"/>
+        </w:rPr>
+        <w:t>. Ecological Informatics 4:226–233. https://doi.org/10.1016/j.ecoinf.2009.07.005</w:t>
+      </w:r>
+    </w:p>
+    <w:p>
+      <w:pPr>
+        <w:pStyle w:val="Bibliography"/>
+        <w:rPr>
+          <w:rFonts w:cs="Times New Roman"/>
+        </w:rPr>
+      </w:pPr>
+      <w:r>
+        <w:rPr>
+          <w:rFonts w:cs="Times New Roman"/>
+        </w:rPr>
+        <w:t xml:space="preserve">Hastings A, </w:t>
+      </w:r>
+      <w:proofErr w:type="spellStart"/>
+      <w:r>
+        <w:rPr>
+          <w:rFonts w:cs="Times New Roman"/>
+        </w:rPr>
+        <w:t>Cuddington</w:t>
+      </w:r>
+      <w:proofErr w:type="spellEnd"/>
+      <w:r>
+        <w:rPr>
+          <w:rFonts w:cs="Times New Roman"/>
+        </w:rPr>
+        <w:t xml:space="preserve"> K, Davies KF, et al (2005) The spatial spread of invasions: new developments in theory and evidence. Ecology Letters 8:91–101. https://doi.org/10.1111/j.1461-0248.2004.00687.x</w:t>
+      </w:r>
+    </w:p>
+    <w:p>
+      <w:pPr>
+        <w:pStyle w:val="Bibliography"/>
+        <w:rPr>
+          <w:rFonts w:cs="Times New Roman"/>
+        </w:rPr>
+      </w:pPr>
+      <w:r>
+        <w:rPr>
+          <w:rFonts w:cs="Times New Roman"/>
+        </w:rPr>
+        <w:t xml:space="preserve">Keith DA, </w:t>
+      </w:r>
+      <w:proofErr w:type="spellStart"/>
+      <w:r>
+        <w:rPr>
+          <w:rFonts w:cs="Times New Roman"/>
+        </w:rPr>
+        <w:t>Akçakaya</w:t>
+      </w:r>
+      <w:proofErr w:type="spellEnd"/>
+      <w:r>
+        <w:rPr>
+          <w:rFonts w:cs="Times New Roman"/>
+        </w:rPr>
+        <w:t xml:space="preserve"> HR, </w:t>
+      </w:r>
+      <w:proofErr w:type="spellStart"/>
+      <w:r>
+        <w:rPr>
+          <w:rFonts w:cs="Times New Roman"/>
+        </w:rPr>
+        <w:t>Thuiller</w:t>
+      </w:r>
+      <w:proofErr w:type="spellEnd"/>
+      <w:r>
+        <w:rPr>
+          <w:rFonts w:cs="Times New Roman"/>
+        </w:rPr>
+        <w:t xml:space="preserve"> W, et al (2008) Predicting extinction risks under climate change: coupling stochastic population models with dynamic bioclimatic habitat models. Biology Letters 4:560–563. https://doi.org/10.1098/rsbl.2008.0049</w:t>
+      </w:r>
+    </w:p>
+    <w:p>
+      <w:pPr>
+        <w:pStyle w:val="Bibliography"/>
+        <w:rPr>
+          <w:rFonts w:cs="Times New Roman"/>
+        </w:rPr>
+      </w:pPr>
+      <w:proofErr w:type="spellStart"/>
+      <w:r>
+        <w:rPr>
+          <w:rFonts w:cs="Times New Roman"/>
+        </w:rPr>
+        <w:t>Kowarik</w:t>
+      </w:r>
+      <w:proofErr w:type="spellEnd"/>
+      <w:r>
+        <w:rPr>
+          <w:rFonts w:cs="Times New Roman"/>
+        </w:rPr>
+        <w:t xml:space="preserve"> I (1995) Time lags in biological invasions with regard to success and failure of alien species. In: </w:t>
+      </w:r>
+      <w:proofErr w:type="spellStart"/>
+      <w:r>
+        <w:rPr>
+          <w:rFonts w:cs="Times New Roman"/>
+        </w:rPr>
+        <w:t>Pyšek</w:t>
+      </w:r>
+      <w:proofErr w:type="spellEnd"/>
+      <w:r>
+        <w:rPr>
+          <w:rFonts w:cs="Times New Roman"/>
+        </w:rPr>
+        <w:t xml:space="preserve"> P, </w:t>
+      </w:r>
+      <w:proofErr w:type="spellStart"/>
+      <w:r>
+        <w:rPr>
+          <w:rFonts w:cs="Times New Roman"/>
+        </w:rPr>
+        <w:t>Prach</w:t>
+      </w:r>
+      <w:proofErr w:type="spellEnd"/>
+      <w:r>
+        <w:rPr>
+          <w:rFonts w:cs="Times New Roman"/>
+        </w:rPr>
+        <w:t xml:space="preserve"> K, </w:t>
+      </w:r>
+      <w:proofErr w:type="spellStart"/>
+      <w:r>
+        <w:rPr>
+          <w:rFonts w:cs="Times New Roman"/>
+        </w:rPr>
+        <w:t>Rejmánek</w:t>
+      </w:r>
+      <w:proofErr w:type="spellEnd"/>
+      <w:r>
+        <w:rPr>
+          <w:rFonts w:cs="Times New Roman"/>
+        </w:rPr>
+        <w:t xml:space="preserve"> M, Wade M (eds) Plant invasions: General aspects and special problems. SPB Academic Publishing, Amsterdam, The Netherlands</w:t>
+      </w:r>
+    </w:p>
+    <w:p>
+      <w:pPr>
+        <w:pStyle w:val="Bibliography"/>
+        <w:rPr>
+          <w:rFonts w:cs="Times New Roman"/>
+        </w:rPr>
+      </w:pPr>
+      <w:r>
+        <w:rPr>
+          <w:rFonts w:cs="Times New Roman"/>
+        </w:rPr>
+        <w:t xml:space="preserve">Lowry E, Rollinson EJ, </w:t>
+      </w:r>
+      <w:proofErr w:type="spellStart"/>
+      <w:r>
+        <w:rPr>
+          <w:rFonts w:cs="Times New Roman"/>
+        </w:rPr>
+        <w:t>Laybourn</w:t>
+      </w:r>
+      <w:proofErr w:type="spellEnd"/>
+      <w:r>
+        <w:rPr>
+          <w:rFonts w:cs="Times New Roman"/>
+        </w:rPr>
+        <w:t xml:space="preserve"> AJ, et al (2012) Biological invasions: a field synopsis, systematic review, and database of the literature. Ecology and Evolution 3:182–96. https://doi.org/10.1002/ece3.431</w:t>
+      </w:r>
+    </w:p>
+    <w:p>
+      <w:pPr>
+        <w:pStyle w:val="Bibliography"/>
+        <w:rPr>
+          <w:rFonts w:cs="Times New Roman"/>
+        </w:rPr>
+      </w:pPr>
+      <w:r>
+        <w:rPr>
+          <w:rFonts w:cs="Times New Roman"/>
+        </w:rPr>
+        <w:t>Pearson RG, Stanton JC, Shoemaker KT, et al (2014) Life history and spatial traits predict extinction risk due to climate change. Nature Climate Change 4:217–221. https://doi.org/10.1038/NCLIMATE2113</w:t>
+      </w:r>
+    </w:p>
+    <w:p>
+      <w:pPr>
+        <w:pStyle w:val="Bibliography"/>
+        <w:rPr>
+          <w:rFonts w:cs="Times New Roman"/>
+        </w:rPr>
+      </w:pPr>
+      <w:r>
+        <w:rPr>
+          <w:rFonts w:cs="Times New Roman"/>
+        </w:rPr>
+        <w:t xml:space="preserve">Peterson AT, </w:t>
+      </w:r>
+      <w:proofErr w:type="spellStart"/>
+      <w:r>
+        <w:rPr>
+          <w:rFonts w:cs="Times New Roman"/>
+        </w:rPr>
+        <w:t>Soberón</w:t>
+      </w:r>
+      <w:proofErr w:type="spellEnd"/>
+      <w:r>
+        <w:rPr>
+          <w:rFonts w:cs="Times New Roman"/>
+        </w:rPr>
+        <w:t xml:space="preserve"> J, Pearson RG, et al (2011) Ecological niches and geographic distributions (MPB-49). Princeton University Press, Princeton</w:t>
+      </w:r>
+    </w:p>
+    <w:p>
+      <w:pPr>
+        <w:pStyle w:val="Bibliography"/>
+        <w:rPr>
+          <w:rFonts w:cs="Times New Roman"/>
+        </w:rPr>
+      </w:pPr>
+      <w:r>
+        <w:rPr>
+          <w:rFonts w:cs="Times New Roman"/>
+        </w:rPr>
+        <w:t xml:space="preserve">Prowse TAA, Johnson CN, Lacy RC, et al (2013) No need for disease: Testing extinction hypotheses for the </w:t>
+      </w:r>
+      <w:proofErr w:type="spellStart"/>
+      <w:r>
+        <w:rPr>
+          <w:rFonts w:cs="Times New Roman"/>
+        </w:rPr>
+        <w:t>thylacine</w:t>
+      </w:r>
+      <w:proofErr w:type="spellEnd"/>
+      <w:r>
+        <w:rPr>
+          <w:rFonts w:cs="Times New Roman"/>
+        </w:rPr>
+        <w:t xml:space="preserve"> using multi-species metamodels. Journal of Animal Ecology 82:355–364. https://doi.org/10.1111/1365-2656.12029</w:t>
+      </w:r>
+    </w:p>
+    <w:p>
+      <w:pPr>
+        <w:pStyle w:val="Bibliography"/>
+        <w:rPr>
+          <w:rFonts w:cs="Times New Roman"/>
+        </w:rPr>
+      </w:pPr>
+      <w:proofErr w:type="spellStart"/>
+      <w:r>
+        <w:rPr>
+          <w:rFonts w:cs="Times New Roman"/>
+        </w:rPr>
+        <w:lastRenderedPageBreak/>
+        <w:t>Pyšek</w:t>
+      </w:r>
+      <w:proofErr w:type="spellEnd"/>
+      <w:r>
+        <w:rPr>
+          <w:rFonts w:cs="Times New Roman"/>
+        </w:rPr>
+        <w:t xml:space="preserve"> P, </w:t>
+      </w:r>
+      <w:proofErr w:type="spellStart"/>
+      <w:r>
+        <w:rPr>
+          <w:rFonts w:cs="Times New Roman"/>
+        </w:rPr>
+        <w:t>Hulme</w:t>
+      </w:r>
+      <w:proofErr w:type="spellEnd"/>
+      <w:r>
+        <w:rPr>
+          <w:rFonts w:cs="Times New Roman"/>
+        </w:rPr>
+        <w:t xml:space="preserve"> PE (2005) </w:t>
+      </w:r>
+      <w:proofErr w:type="spellStart"/>
+      <w:r>
+        <w:rPr>
+          <w:rFonts w:cs="Times New Roman"/>
+        </w:rPr>
+        <w:t>Spatio</w:t>
+      </w:r>
+      <w:proofErr w:type="spellEnd"/>
+      <w:r>
+        <w:rPr>
+          <w:rFonts w:cs="Times New Roman"/>
+        </w:rPr>
+        <w:t xml:space="preserve">-temporal dynamics of plant invasions: linking pattern to process. </w:t>
+      </w:r>
+      <w:proofErr w:type="spellStart"/>
+      <w:r>
+        <w:rPr>
+          <w:rFonts w:cs="Times New Roman"/>
+        </w:rPr>
+        <w:t>Ecoscience</w:t>
+      </w:r>
+      <w:proofErr w:type="spellEnd"/>
+      <w:r>
+        <w:rPr>
+          <w:rFonts w:cs="Times New Roman"/>
+        </w:rPr>
+        <w:t xml:space="preserve"> 12:302–315</w:t>
+      </w:r>
+    </w:p>
+    <w:p>
+      <w:pPr>
+        <w:pStyle w:val="Bibliography"/>
+        <w:rPr>
+          <w:rFonts w:cs="Times New Roman"/>
+        </w:rPr>
+      </w:pPr>
+      <w:r>
+        <w:rPr>
+          <w:rFonts w:cs="Times New Roman"/>
+        </w:rPr>
+        <w:t xml:space="preserve">Sakai AK, </w:t>
+      </w:r>
+      <w:proofErr w:type="spellStart"/>
+      <w:r>
+        <w:rPr>
+          <w:rFonts w:cs="Times New Roman"/>
+        </w:rPr>
+        <w:t>Allendorf</w:t>
+      </w:r>
+      <w:proofErr w:type="spellEnd"/>
+      <w:r>
+        <w:rPr>
+          <w:rFonts w:cs="Times New Roman"/>
+        </w:rPr>
+        <w:t xml:space="preserve"> FW, Holt JS, et al (2001) The population biology of invasive species. Annual Review of Ecology and Systematics 32:305–332</w:t>
+      </w:r>
+    </w:p>
+    <w:p>
+      <w:pPr>
+        <w:pStyle w:val="Bibliography"/>
+        <w:rPr>
+          <w:rFonts w:cs="Times New Roman"/>
+        </w:rPr>
+      </w:pPr>
+      <w:proofErr w:type="spellStart"/>
+      <w:r>
+        <w:rPr>
+          <w:rFonts w:cs="Times New Roman"/>
+        </w:rPr>
+        <w:t>Simberloff</w:t>
+      </w:r>
+      <w:proofErr w:type="spellEnd"/>
+      <w:r>
+        <w:rPr>
+          <w:rFonts w:cs="Times New Roman"/>
+        </w:rPr>
+        <w:t xml:space="preserve"> D (2009) The Role of Propagule Pressure in Biological Invasions. Annual Review of Ecology, Evolution, and Systematics 40:81–102. https://doi.org/10.1146/annurev.ecolsys.110308.120304</w:t>
+      </w:r>
+    </w:p>
+    <w:p>
+      <w:pPr>
+        <w:pStyle w:val="Bibliography"/>
+        <w:rPr>
+          <w:rFonts w:cs="Times New Roman"/>
+        </w:rPr>
+      </w:pPr>
+      <w:r>
+        <w:rPr>
+          <w:rFonts w:cs="Times New Roman"/>
+        </w:rPr>
+        <w:t>Stanton JC (2014) Present-day risk assessment would have predicted the extinction of the passenger pigeon (</w:t>
+      </w:r>
+      <w:proofErr w:type="spellStart"/>
+      <w:r>
+        <w:rPr>
+          <w:rFonts w:cs="Times New Roman"/>
+        </w:rPr>
+        <w:t>Ectopistes</w:t>
+      </w:r>
+      <w:proofErr w:type="spellEnd"/>
+      <w:r>
+        <w:rPr>
+          <w:rFonts w:cs="Times New Roman"/>
+        </w:rPr>
+        <w:t xml:space="preserve"> </w:t>
+      </w:r>
+      <w:proofErr w:type="spellStart"/>
+      <w:r>
+        <w:rPr>
+          <w:rFonts w:cs="Times New Roman"/>
+        </w:rPr>
+        <w:t>migratorius</w:t>
+      </w:r>
+      <w:proofErr w:type="spellEnd"/>
+      <w:r>
+        <w:rPr>
+          <w:rFonts w:cs="Times New Roman"/>
+        </w:rPr>
+        <w:t>). Biological Conservation 180:11–20. https://doi.org/10.1016/j.biocon.2014.09.023</w:t>
+      </w:r>
+    </w:p>
+    <w:p>
+      <w:pPr>
+        <w:pStyle w:val="Bibliography"/>
+        <w:rPr>
+          <w:rFonts w:cs="Times New Roman"/>
+        </w:rPr>
+      </w:pPr>
+      <w:proofErr w:type="spellStart"/>
+      <w:r>
+        <w:rPr>
+          <w:rFonts w:cs="Times New Roman"/>
+        </w:rPr>
+        <w:t>Theoharides</w:t>
+      </w:r>
+      <w:proofErr w:type="spellEnd"/>
+      <w:r>
+        <w:rPr>
+          <w:rFonts w:cs="Times New Roman"/>
+        </w:rPr>
+        <w:t xml:space="preserve"> KA, Dukes JS (2007) Plant invasion across space and time: factors affecting nonindigenous species success during four stages of invasion. New </w:t>
+      </w:r>
+      <w:proofErr w:type="spellStart"/>
+      <w:r>
+        <w:rPr>
+          <w:rFonts w:cs="Times New Roman"/>
+        </w:rPr>
+        <w:t>Phytologist</w:t>
+      </w:r>
+      <w:proofErr w:type="spellEnd"/>
+      <w:r>
+        <w:rPr>
+          <w:rFonts w:cs="Times New Roman"/>
+        </w:rPr>
+        <w:t xml:space="preserve"> 176:256–273. https://doi.org/10.1111/j.1469-8137.2007.02207.x</w:t>
+      </w:r>
+    </w:p>
+    <w:p>
+      <w:pPr>
+        <w:pStyle w:val="Bibliography"/>
+        <w:rPr>
+          <w:rFonts w:cs="Times New Roman"/>
+        </w:rPr>
+      </w:pPr>
+      <w:r>
+        <w:rPr>
+          <w:rFonts w:cs="Times New Roman"/>
+        </w:rPr>
+        <w:t xml:space="preserve">Urban MC, Phillips BL, Skelly DK, Shine R (2007) The cane toad’s </w:t>
+      </w:r>
+      <w:r>
+        <w:rPr>
+          <w:rFonts w:cs="Times New Roman"/>
+          <w:i/>
+          <w:iCs/>
+        </w:rPr>
+        <w:t>(</w:t>
+      </w:r>
+      <w:proofErr w:type="spellStart"/>
+      <w:r>
+        <w:rPr>
+          <w:rFonts w:cs="Times New Roman"/>
+          <w:i/>
+          <w:iCs/>
+        </w:rPr>
+        <w:t>Chaunus</w:t>
+      </w:r>
+      <w:proofErr w:type="spellEnd"/>
+      <w:r>
+        <w:rPr>
+          <w:rFonts w:cs="Times New Roman"/>
+          <w:i/>
+          <w:iCs/>
+        </w:rPr>
+        <w:t xml:space="preserve"> [</w:t>
+      </w:r>
+      <w:proofErr w:type="spellStart"/>
+      <w:r>
+        <w:rPr>
+          <w:rFonts w:cs="Times New Roman"/>
+          <w:i/>
+          <w:iCs/>
+        </w:rPr>
+        <w:t>Bufo</w:t>
+      </w:r>
+      <w:proofErr w:type="spellEnd"/>
+      <w:r>
+        <w:rPr>
+          <w:rFonts w:cs="Times New Roman"/>
+          <w:i/>
+          <w:iCs/>
+        </w:rPr>
+        <w:t>] marinus)</w:t>
+      </w:r>
+      <w:r>
+        <w:rPr>
+          <w:rFonts w:cs="Times New Roman"/>
+        </w:rPr>
+        <w:t xml:space="preserve"> increasing ability to invade Australia is revealed by a dynamically updated range model. Proceedings of the Royal Society B: Biological Sciences 274:1413–9. https://doi.org/10.1098/rspb.2007.0114</w:t>
+      </w:r>
+    </w:p>
+    <w:p>
+      <w:pPr>
+        <w:pStyle w:val="Bibliography"/>
+        <w:rPr>
+          <w:rFonts w:cs="Times New Roman"/>
+        </w:rPr>
+      </w:pPr>
+      <w:r>
+        <w:rPr>
+          <w:rFonts w:cs="Times New Roman"/>
+        </w:rPr>
+        <w:t>With K a. (2002) The Landscape Ecology of Invasive Spread. Conservation Biology 16:1192–1203. https://doi.org/10.1046/j.1523-1739.2002.01064.x</w:t>
+      </w:r>
+    </w:p>
+    <w:p>
+      <w:pPr>
+        <w:pStyle w:val="Bibliography"/>
+        <w:rPr>
+          <w:rFonts w:cs="Times New Roman"/>
+        </w:rPr>
+      </w:pPr>
+      <w:r>
+        <w:rPr>
+          <w:rFonts w:cs="Times New Roman"/>
+        </w:rPr>
+        <w:t>With KA (2004) Assessing the risk of invasive spread in fragmented landscapes. Risk Analysis 24:803–815. https://doi.org/10.1111/j.0272-4332.2004.00480.x</w:t>
+      </w:r>
+    </w:p>
+    <w:p>
+      <w:pPr>
+        <w:spacing w:after="0"/>
+        <w:rPr>
+          <w:rFonts w:cs="Times New Roman"/>
+          <w:noProof/>
+        </w:rPr>
+      </w:pPr>
+      <w:r>
+        <w:rPr>
+          <w:rFonts w:cs="Times New Roman"/>
+          <w:noProof/>
+        </w:rPr>
+        <w:fldChar w:fldCharType="end"/>
+      </w:r>
+      <w:bookmarkStart w:id="10" w:name="_GoBack"/>
+      <w:bookmarkEnd w:id="10"/>
+      <w:r>
+        <w:rPr>
+          <w:rFonts w:cs="Times New Roman"/>
+          <w:noProof/>
+        </w:rPr>
+        <w:br w:type="page"/>
+      </w:r>
+    </w:p>
+    <w:p>
+      <w:pPr>
         <w:widowControl w:val="0"/>
         <w:autoSpaceDE w:val="0"/>
         <w:autoSpaceDN w:val="0"/>
@@ -20768,6 +22437,7 @@
           <w:rFonts w:cs="Times New Roman"/>
           <w:noProof/>
         </w:rPr>
+        <w:lastRenderedPageBreak/>
         <w:t>Adams, J. 1927. The germination of the seeds of some plants with fleshy fruits. American Journal of Botany:415–428.</w:t>
       </w:r>
     </w:p>
@@ -21124,15 +22794,7 @@
           <w:rFonts w:cs="Times New Roman"/>
           <w:noProof/>
         </w:rPr>
-        <w:t xml:space="preserve"> dominated forest. Biological </w:t>
-      </w:r>
-      <w:r>
-        <w:rPr>
-          <w:rFonts w:cs="Times New Roman"/>
-          <w:noProof/>
-        </w:rPr>
-        <w:lastRenderedPageBreak/>
-        <w:t>Invasions 12:1509–1520.</w:t>
+        <w:t xml:space="preserve"> dominated forest. Biological Invasions 12:1509–1520.</w:t>
       </w:r>
     </w:p>
     <w:p>
@@ -21174,7 +22836,15 @@
           <w:rFonts w:cs="Times New Roman"/>
           <w:noProof/>
         </w:rPr>
-        <w:t>Caswell, H. 2006. Matrix Population Models: Construction, Analysis, and Interpretation. Second. Sinauer Associates, Sunderland, MA.</w:t>
+        <w:t xml:space="preserve">Caswell, H. 2006. Matrix Population Models: Construction, Analysis, and Interpretation. </w:t>
+      </w:r>
+      <w:r>
+        <w:rPr>
+          <w:rFonts w:cs="Times New Roman"/>
+          <w:noProof/>
+        </w:rPr>
+        <w:lastRenderedPageBreak/>
+        <w:t>Second. Sinauer Associates, Sunderland, MA.</w:t>
       </w:r>
     </w:p>
     <w:p>
@@ -21553,7 +23223,6 @@
           <w:rFonts w:cs="Times New Roman"/>
           <w:noProof/>
         </w:rPr>
-        <w:lastRenderedPageBreak/>
         <w:t>EDDMapS. (n.d.). Early detection and distribution mapping system.</w:t>
       </w:r>
     </w:p>
@@ -21596,6 +23265,7 @@
           <w:rFonts w:cs="Times New Roman"/>
           <w:noProof/>
         </w:rPr>
+        <w:lastRenderedPageBreak/>
         <w:t>Elith, J., J. R. Leathwick, and T. Hastie. 2008. A working guide to boosted regression trees. Journal of Animal Ecology 77:802–813.</w:t>
       </w:r>
     </w:p>
@@ -21975,7 +23645,6 @@
           <w:rFonts w:cs="Times New Roman"/>
           <w:noProof/>
         </w:rPr>
-        <w:lastRenderedPageBreak/>
         <w:t>Garske, S. 2010. GLIFWC Invasive Plant Model Risk Aassessment/ Priortization Models. Great Lakes Indian Fish and Wildlife Commission.</w:t>
       </w:r>
     </w:p>
@@ -22018,6 +23687,7 @@
           <w:rFonts w:cs="Times New Roman"/>
           <w:noProof/>
         </w:rPr>
+        <w:lastRenderedPageBreak/>
         <w:t>Gavier-Pizarro, G. I., V. C. Radeloff, S. I. Stewart, C. D. Huebner, and N. S. Keuler. 2010. Housing is positively associated with invasive exotic plant species richness in New England, USA. Ecological Applications 20:1913–1925.</w:t>
       </w:r>
     </w:p>
@@ -22407,7 +24077,6 @@
           <w:rFonts w:cs="Times New Roman"/>
           <w:noProof/>
         </w:rPr>
-        <w:lastRenderedPageBreak/>
         <w:t>Hijmans, R. J., S. E. Cameron, J. L. Parra, P. G. Jones, and A. Jarvis. 2005. Very high resolution interpolated climate surfaces for global land areas. International Journal of Climatology 25:1965–1978.</w:t>
       </w:r>
     </w:p>
@@ -22429,7 +24098,15 @@
           <w:rFonts w:cs="Times New Roman"/>
           <w:noProof/>
         </w:rPr>
-        <w:t>Houlahan, J. E., and С. S. Findlay. 2004. Effect of invasive plant species on temperate wetland paint diversity. Conservation Biology 18:1132–1138.</w:t>
+        <w:t xml:space="preserve">Houlahan, J. E., and С. S. Findlay. 2004. Effect of invasive plant species on temperate wetland </w:t>
+      </w:r>
+      <w:r>
+        <w:rPr>
+          <w:rFonts w:cs="Times New Roman"/>
+          <w:noProof/>
+        </w:rPr>
+        <w:lastRenderedPageBreak/>
+        <w:t>paint diversity. Conservation Biology 18:1132–1138.</w:t>
       </w:r>
     </w:p>
     <w:p>
@@ -22766,15 +24443,7 @@
           <w:rFonts w:cs="Times New Roman"/>
           <w:noProof/>
         </w:rPr>
-        <w:t xml:space="preserve">Mason, R. a. B., J. Cooke, A. T. Moles, and M. R. Leishman. 2008. Reproductive output of </w:t>
-      </w:r>
-      <w:r>
-        <w:rPr>
-          <w:rFonts w:cs="Times New Roman"/>
-          <w:noProof/>
-        </w:rPr>
-        <w:lastRenderedPageBreak/>
-        <w:t>invasive versus native plants. Global Ecology and Biogeography 17:633–640.</w:t>
+        <w:t>Mason, R. a. B., J. Cooke, A. T. Moles, and M. R. Leishman. 2008. Reproductive output of invasive versus native plants. Global Ecology and Biogeography 17:633–640.</w:t>
       </w:r>
     </w:p>
     <w:p>
@@ -22816,6 +24485,7 @@
           <w:rFonts w:cs="Times New Roman"/>
           <w:noProof/>
         </w:rPr>
+        <w:lastRenderedPageBreak/>
         <w:t>McKenney, D., M. F. Hutchinson, P. Papadopol, K. Lawrence, J. H. Pedlar, K. Campbell, E. Milewska, R. F. Hopkinson, D. Price, and T. Owen. 2011. Customized spatial climate models for North America. Bulletin of the American Meteorological Society 92:1611–1622.</w:t>
       </w:r>
     </w:p>
@@ -23084,15 +24754,7 @@
           <w:rFonts w:cs="Times New Roman"/>
           <w:noProof/>
         </w:rPr>
-        <w:t xml:space="preserve">Nehrbass, N., E. Winkler, J. Müllerová, J. Pergl, P. Pyšek, and I. Perglová. 2006. A simulation model of plant invasion: long-distance dispersal determines the pattern of spread. Biological </w:t>
-      </w:r>
-      <w:r>
-        <w:rPr>
-          <w:rFonts w:cs="Times New Roman"/>
-          <w:noProof/>
-        </w:rPr>
-        <w:lastRenderedPageBreak/>
-        <w:t>Invasions 9:383–395.</w:t>
+        <w:t>Nehrbass, N., E. Winkler, J. Müllerová, J. Pergl, P. Pyšek, and I. Perglová. 2006. A simulation model of plant invasion: long-distance dispersal determines the pattern of spread. Biological Invasions 9:383–395.</w:t>
       </w:r>
     </w:p>
     <w:p>
@@ -23134,6 +24796,7 @@
           <w:rFonts w:cs="Times New Roman"/>
           <w:noProof/>
         </w:rPr>
+        <w:lastRenderedPageBreak/>
         <w:t xml:space="preserve">Pardini, E. A., J. M. Drake, J. M. Chase, and T. M. Knight. 2009. Complex population dynamics and control of the invasive biennial </w:t>
       </w:r>
       <w:r>
@@ -23476,15 +25139,7 @@
           <w:rFonts w:cs="Times New Roman"/>
           <w:noProof/>
         </w:rPr>
-        <w:t xml:space="preserve">Sakai, A. K., F. W. Allendorf, J. S. Holt, D. M. Lodge, J. Molofsky, K. A. With, S. Baughman, </w:t>
-      </w:r>
-      <w:r>
-        <w:rPr>
-          <w:rFonts w:cs="Times New Roman"/>
-          <w:noProof/>
-        </w:rPr>
-        <w:lastRenderedPageBreak/>
-        <w:t>R. J. Cabin, J. E. Cohen, N. C. Ellstrand, D. E. McCauley, P. O’Neil, I. M. Parker, J. N. Thompson, and S. G. Weller. 2001. The population biology of invasive species. Annual Review of Ecology and Systematics 32:305–332.</w:t>
+        <w:t>Sakai, A. K., F. W. Allendorf, J. S. Holt, D. M. Lodge, J. Molofsky, K. A. With, S. Baughman, R. J. Cabin, J. E. Cohen, N. C. Ellstrand, D. E. McCauley, P. O’Neil, I. M. Parker, J. N. Thompson, and S. G. Weller. 2001. The population biology of invasive species. Annual Review of Ecology and Systematics 32:305–332.</w:t>
       </w:r>
     </w:p>
     <w:p>
@@ -23505,7 +25160,15 @@
           <w:rFonts w:cs="Times New Roman"/>
           <w:noProof/>
         </w:rPr>
-        <w:t>Searcy, K. B., C. Pucko, and D. McClelland. 2006. The distribution and habitat preferences of introduced species in the Mount Holyoke Range, Hampshire Co., Massachusetts. Rhodora 108:43–61.</w:t>
+        <w:t xml:space="preserve">Searcy, K. B., C. Pucko, and D. McClelland. 2006. The distribution and habitat preferences of </w:t>
+      </w:r>
+      <w:r>
+        <w:rPr>
+          <w:rFonts w:cs="Times New Roman"/>
+          <w:noProof/>
+        </w:rPr>
+        <w:lastRenderedPageBreak/>
+        <w:t>introduced species in the Mount Holyoke Range, Hampshire Co., Massachusetts. Rhodora 108:43–61.</w:t>
       </w:r>
     </w:p>
     <w:p>
@@ -25654,6 +27317,18 @@
     <w:unhideWhenUsed/>
     <w:rsid w:val="009B5309"/>
   </w:style>
+  <w:style w:type="paragraph" w:styleId="Bibliography">
+    <w:name w:val="Bibliography"/>
+    <w:basedOn w:val="Normal"/>
+    <w:next w:val="Normal"/>
+    <w:uiPriority w:val="37"/>
+    <w:unhideWhenUsed/>
+    <w:rsid w:val="00B217FB"/>
+    <w:pPr>
+      <w:spacing w:after="240"/>
+      <w:ind w:left="720" w:hanging="720"/>
+    </w:pPr>
+  </w:style>
 </w:styles>
 </file>
 
@@ -25982,7 +27657,7 @@
 </file>
 
 <file path=customXml/itemProps1.xml><?xml version="1.0" encoding="utf-8"?>
-<ds:datastoreItem xmlns:ds="http://schemas.openxmlformats.org/officeDocument/2006/customXml" ds:itemID="{206C1971-422C-E34D-A00B-9B6C93186074}">
+<ds:datastoreItem xmlns:ds="http://schemas.openxmlformats.org/officeDocument/2006/customXml" ds:itemID="{4D99FB7F-037C-8640-B925-59409CB239F0}">
   <ds:schemaRefs>
     <ds:schemaRef ds:uri="http://schemas.openxmlformats.org/officeDocument/2006/bibliography"/>
   </ds:schemaRefs>

</xml_diff>

<commit_message>
Near final version! Need to format references in Supp Info, then check formating for the paper, and send.
</commit_message>
<xml_diff>
--- a/manuscript/Aiello-Lammens-Fral_Spatial_Demog.docx
+++ b/manuscript/Aiello-Lammens-Fral_Spatial_Demog.docx
@@ -236,8 +236,6 @@
         </w:rPr>
         <w:t xml:space="preserve">, </w:t>
       </w:r>
-      <w:bookmarkStart w:id="1" w:name="_GoBack"/>
-      <w:bookmarkEnd w:id="1"/>
       <w:r>
         <w:rPr>
           <w:iCs/>
@@ -2427,7 +2425,7 @@
         </w:rPr>
         <w:t xml:space="preserve"> other invasive species. </w:t>
       </w:r>
-      <w:bookmarkStart w:id="2" w:name="methods-and-results"/>
+      <w:bookmarkStart w:id="1" w:name="methods-and-results"/>
       <w:r>
         <w:rPr>
           <w:rFonts w:cs="Times New Roman"/>
@@ -4549,7 +4547,21 @@
         <w:rPr>
           <w:rFonts w:cs="Times New Roman"/>
         </w:rPr>
-        <w:t>(Akçakaya 2002)</w:t>
+        <w:t>(</w:t>
+      </w:r>
+      <w:proofErr w:type="spellStart"/>
+      <w:r>
+        <w:rPr>
+          <w:rFonts w:cs="Times New Roman"/>
+        </w:rPr>
+        <w:t>Akçakaya</w:t>
+      </w:r>
+      <w:proofErr w:type="spellEnd"/>
+      <w:r>
+        <w:rPr>
+          <w:rFonts w:cs="Times New Roman"/>
+        </w:rPr>
+        <w:t xml:space="preserve"> 2002)</w:t>
       </w:r>
       <w:r>
         <w:rPr>
@@ -5750,7 +5762,21 @@
         <w:rPr>
           <w:rFonts w:cs="Times New Roman"/>
         </w:rPr>
-        <w:t>(Merow et al. 2011)</w:t>
+        <w:t>(</w:t>
+      </w:r>
+      <w:proofErr w:type="spellStart"/>
+      <w:r>
+        <w:rPr>
+          <w:rFonts w:cs="Times New Roman"/>
+        </w:rPr>
+        <w:t>Merow</w:t>
+      </w:r>
+      <w:proofErr w:type="spellEnd"/>
+      <w:r>
+        <w:rPr>
+          <w:rFonts w:cs="Times New Roman"/>
+        </w:rPr>
+        <w:t xml:space="preserve"> et al. 2011)</w:t>
       </w:r>
       <w:r>
         <w:rPr>
@@ -7647,7 +7673,7 @@
         <w:t>. The values were chosen to represent perfect observation, to match the initial population sizes used in simulations, and to represent a density of approximately one reproductive plant per square kilometer in a 20 x 20 km patch, respectively.</w:t>
       </w:r>
     </w:p>
-    <w:bookmarkEnd w:id="2"/>
+    <w:bookmarkEnd w:id="1"/>
     <w:p>
       <w:pPr>
         <w:spacing w:line="480" w:lineRule="auto"/>
@@ -8577,8 +8603,8 @@
           </w:rPr>
           <m:t>=</m:t>
         </m:r>
-        <w:bookmarkStart w:id="3" w:name="OLE_LINK1"/>
-        <w:bookmarkStart w:id="4" w:name="OLE_LINK2"/>
+        <w:bookmarkStart w:id="2" w:name="OLE_LINK1"/>
+        <w:bookmarkStart w:id="3" w:name="OLE_LINK2"/>
         <m:sSub>
           <m:sSubPr>
             <m:ctrlPr>
@@ -8650,8 +8676,8 @@
         </w:rPr>
         <w:t xml:space="preserve"> </w:t>
       </w:r>
+      <w:bookmarkEnd w:id="2"/>
       <w:bookmarkEnd w:id="3"/>
-      <w:bookmarkEnd w:id="4"/>
       <w:r>
         <w:rPr>
           <w:rFonts w:cs="Times New Roman"/>
@@ -10902,8 +10928,8 @@
           <w:iCs/>
         </w:rPr>
       </w:pPr>
-      <w:bookmarkStart w:id="5" w:name="OLE_LINK9"/>
-      <w:bookmarkStart w:id="6" w:name="OLE_LINK10"/>
+      <w:bookmarkStart w:id="4" w:name="OLE_LINK9"/>
+      <w:bookmarkStart w:id="5" w:name="OLE_LINK10"/>
       <w:r>
         <w:rPr>
           <w:i/>
@@ -10936,8 +10962,8 @@
         </w:rPr>
         <w:t xml:space="preserve"> occurrence</w:t>
       </w:r>
+      <w:bookmarkEnd w:id="4"/>
       <w:bookmarkEnd w:id="5"/>
-      <w:bookmarkEnd w:id="6"/>
       <w:r>
         <w:rPr>
           <w:rFonts w:cs="Times New Roman"/>
@@ -11301,33 +11327,6 @@
         </w:rPr>
         <w:lastRenderedPageBreak/>
         <w:t>Discussion</w:t>
-      </w:r>
-      <w:r>
-        <w:rPr>
-          <w:b/>
-        </w:rPr>
-        <w:t xml:space="preserve"> (</w:t>
-      </w:r>
-      <w:r>
-        <w:rPr>
-          <w:b/>
-          <w:color w:val="FF0000"/>
-        </w:rPr>
-        <w:t>2</w:t>
-      </w:r>
-      <w:r>
-        <w:rPr>
-          <w:b/>
-          <w:color w:val="FF0000"/>
-        </w:rPr>
-        <w:t>258</w:t>
-      </w:r>
-      <w:r>
-        <w:rPr>
-          <w:b/>
-          <w:color w:val="FF0000"/>
-        </w:rPr>
-        <w:t xml:space="preserve"> words)</w:t>
       </w:r>
     </w:p>
     <w:p>
@@ -17330,8 +17329,8 @@
                 <w:szCs w:val="22"/>
               </w:rPr>
             </w:pPr>
-            <w:bookmarkStart w:id="7" w:name="OLE_LINK7"/>
-            <w:bookmarkStart w:id="8" w:name="OLE_LINK8"/>
+            <w:bookmarkStart w:id="6" w:name="OLE_LINK7"/>
+            <w:bookmarkStart w:id="7" w:name="OLE_LINK8"/>
             <w:r>
               <w:rPr>
                 <w:rFonts w:cs="Times New Roman"/>
@@ -17340,8 +17339,8 @@
               </w:rPr>
               <w:t>Julian day number at start of growing season</w:t>
             </w:r>
+            <w:bookmarkEnd w:id="6"/>
             <w:bookmarkEnd w:id="7"/>
-            <w:bookmarkEnd w:id="8"/>
           </w:p>
         </w:tc>
         <w:tc>
@@ -20644,7 +20643,7 @@
                         <a:effectLst/>
                         <a:extLst>
                           <a:ext uri="{C572A759-6A51-4108-AA02-DFA0A04FC94B}">
-                            <ma14:wrappingTextBoxFlag xmlns:ma14="http://schemas.microsoft.com/office/mac/drawingml/2011/main" xmlns:w="http://schemas.openxmlformats.org/wordprocessingml/2006/main" xmlns:w10="urn:schemas-microsoft-com:office:word" xmlns:v="urn:schemas-microsoft-com:vml" xmlns:o="urn:schemas-microsoft-com:office:office" xmlns:mv="urn:schemas-microsoft-com:mac:vml" xmlns:mo="http://schemas.microsoft.com/office/mac/office/2008/main" xmlns=""/>
+                            <ma14:wrappingTextBoxFlag xmlns="" xmlns:mo="http://schemas.microsoft.com/office/mac/office/2008/main" xmlns:mv="urn:schemas-microsoft-com:mac:vml" xmlns:o="urn:schemas-microsoft-com:office:office" xmlns:v="urn:schemas-microsoft-com:vml" xmlns:w10="urn:schemas-microsoft-com:office:word" xmlns:w="http://schemas.openxmlformats.org/wordprocessingml/2006/main" xmlns:ma14="http://schemas.microsoft.com/office/mac/drawingml/2011/main"/>
                           </a:ext>
                         </a:extLst>
                       </wps:spPr>
@@ -20766,7 +20765,7 @@
                         <a:effectLst/>
                         <a:extLst>
                           <a:ext uri="{C572A759-6A51-4108-AA02-DFA0A04FC94B}">
-                            <ma14:wrappingTextBoxFlag xmlns:ma14="http://schemas.microsoft.com/office/mac/drawingml/2011/main" xmlns:w="http://schemas.openxmlformats.org/wordprocessingml/2006/main" xmlns:w10="urn:schemas-microsoft-com:office:word" xmlns:v="urn:schemas-microsoft-com:vml" xmlns:o="urn:schemas-microsoft-com:office:office" xmlns:mv="urn:schemas-microsoft-com:mac:vml" xmlns:mo="http://schemas.microsoft.com/office/mac/office/2008/main" xmlns=""/>
+                            <ma14:wrappingTextBoxFlag xmlns="" xmlns:mo="http://schemas.microsoft.com/office/mac/office/2008/main" xmlns:mv="urn:schemas-microsoft-com:mac:vml" xmlns:o="urn:schemas-microsoft-com:office:office" xmlns:v="urn:schemas-microsoft-com:vml" xmlns:w10="urn:schemas-microsoft-com:office:word" xmlns:w="http://schemas.openxmlformats.org/wordprocessingml/2006/main" xmlns:ma14="http://schemas.microsoft.com/office/mac/drawingml/2011/main"/>
                           </a:ext>
                         </a:extLst>
                       </wps:spPr>
@@ -20884,7 +20883,7 @@
                         <a:effectLst/>
                         <a:extLst>
                           <a:ext uri="{C572A759-6A51-4108-AA02-DFA0A04FC94B}">
-                            <ma14:wrappingTextBoxFlag xmlns:ma14="http://schemas.microsoft.com/office/mac/drawingml/2011/main" xmlns:w="http://schemas.openxmlformats.org/wordprocessingml/2006/main" xmlns:w10="urn:schemas-microsoft-com:office:word" xmlns:v="urn:schemas-microsoft-com:vml" xmlns:o="urn:schemas-microsoft-com:office:office" xmlns:mv="urn:schemas-microsoft-com:mac:vml" xmlns:mo="http://schemas.microsoft.com/office/mac/office/2008/main" xmlns=""/>
+                            <ma14:wrappingTextBoxFlag xmlns="" xmlns:mo="http://schemas.microsoft.com/office/mac/office/2008/main" xmlns:mv="urn:schemas-microsoft-com:mac:vml" xmlns:o="urn:schemas-microsoft-com:office:office" xmlns:v="urn:schemas-microsoft-com:vml" xmlns:w10="urn:schemas-microsoft-com:office:word" xmlns:w="http://schemas.openxmlformats.org/wordprocessingml/2006/main" xmlns:ma14="http://schemas.microsoft.com/office/mac/drawingml/2011/main"/>
                           </a:ext>
                         </a:extLst>
                       </wps:spPr>
@@ -21031,7 +21030,7 @@
                                     </pic:cNvPicPr>
                                   </pic:nvPicPr>
                                   <pic:blipFill>
-                                    <a:blip r:embed="rId9">
+                                    <a:blip r:embed="rId8">
                                       <a:extLst>
                                         <a:ext uri="{28A0092B-C50C-407E-A947-70E740481C1C}">
                                           <a14:useLocalDpi xmlns:a14="http://schemas.microsoft.com/office/drawing/2010/main" val="0"/>
@@ -21110,7 +21109,7 @@
                         <a:effectLst/>
                         <a:extLst>
                           <a:ext uri="{C572A759-6A51-4108-AA02-DFA0A04FC94B}">
-                            <ma14:wrappingTextBoxFlag xmlns:ma14="http://schemas.microsoft.com/office/mac/drawingml/2011/main" xmlns:w="http://schemas.openxmlformats.org/wordprocessingml/2006/main" xmlns:w10="urn:schemas-microsoft-com:office:word" xmlns:v="urn:schemas-microsoft-com:vml" xmlns:o="urn:schemas-microsoft-com:office:office" xmlns:mv="urn:schemas-microsoft-com:mac:vml" xmlns:mo="http://schemas.microsoft.com/office/mac/office/2008/main" xmlns=""/>
+                            <ma14:wrappingTextBoxFlag xmlns="" xmlns:mo="http://schemas.microsoft.com/office/mac/office/2008/main" xmlns:mv="urn:schemas-microsoft-com:mac:vml" xmlns:o="urn:schemas-microsoft-com:office:office" xmlns:v="urn:schemas-microsoft-com:vml" xmlns:w10="urn:schemas-microsoft-com:office:word" xmlns:w="http://schemas.openxmlformats.org/wordprocessingml/2006/main" xmlns:ma14="http://schemas.microsoft.com/office/mac/drawingml/2011/main"/>
                           </a:ext>
                         </a:extLst>
                       </wps:spPr>
@@ -21217,7 +21216,7 @@
                     <pic:cNvPicPr/>
                   </pic:nvPicPr>
                   <pic:blipFill>
-                    <a:blip r:embed="rId10">
+                    <a:blip r:embed="rId9">
                       <a:extLst>
                         <a:ext uri="{28A0092B-C50C-407E-A947-70E740481C1C}">
                           <a14:useLocalDpi xmlns:a14="http://schemas.microsoft.com/office/drawing/2010/main" val="0"/>
@@ -21263,8 +21262,8 @@
           <w:b/>
         </w:rPr>
         <w:sectPr>
-          <w:footerReference w:type="even" r:id="rId11"/>
-          <w:footerReference w:type="default" r:id="rId12"/>
+          <w:footerReference w:type="even" r:id="rId10"/>
+          <w:footerReference w:type="default" r:id="rId11"/>
           <w:pgSz w:w="12240" w:h="15840"/>
           <w:pgMar w:top="1440" w:right="1440" w:bottom="1440" w:left="1440" w:header="720" w:footer="720" w:gutter="0"/>
           <w:cols w:space="720"/>
@@ -21372,7 +21371,7 @@
                     <pic:cNvPicPr/>
                   </pic:nvPicPr>
                   <pic:blipFill>
-                    <a:blip r:embed="rId13">
+                    <a:blip r:embed="rId12">
                       <a:extLst>
                         <a:ext uri="{28A0092B-C50C-407E-A947-70E740481C1C}">
                           <a14:useLocalDpi xmlns:a14="http://schemas.microsoft.com/office/drawing/2010/main" val="0"/>
@@ -21449,13 +21448,13 @@
       <w:r>
         <w:t xml:space="preserve">. </w:t>
       </w:r>
-      <w:bookmarkStart w:id="9" w:name="OLE_LINK3"/>
-      <w:bookmarkStart w:id="10" w:name="OLE_LINK4"/>
+      <w:bookmarkStart w:id="8" w:name="OLE_LINK3"/>
+      <w:bookmarkStart w:id="9" w:name="OLE_LINK4"/>
       <w:r>
         <w:t xml:space="preserve">Simulations plotted here were those using plot effective density dependence, land-use change, and long-distance dispersal weighted by human population density. </w:t>
       </w:r>
+      <w:bookmarkEnd w:id="8"/>
       <w:bookmarkEnd w:id="9"/>
-      <w:bookmarkEnd w:id="10"/>
       <w:r>
         <w:t xml:space="preserve">The sensitivity of each model with respect to historical occurrence records was calculated for each year of the simulation (1911 to 2010). A sensitivity value of 1 indicates that the simulation predicted occurrences in all populations where </w:t>
       </w:r>
@@ -21513,6 +21512,107 @@
                 <pic:pic xmlns:pic="http://schemas.openxmlformats.org/drawingml/2006/picture">
                   <pic:nvPicPr>
                     <pic:cNvPr id="0" name="Sensitivity_All_Models.pdf"/>
+                    <pic:cNvPicPr/>
+                  </pic:nvPicPr>
+                  <pic:blipFill>
+                    <a:blip r:embed="rId13"/>
+                    <a:stretch>
+                      <a:fillRect/>
+                    </a:stretch>
+                  </pic:blipFill>
+                  <pic:spPr>
+                    <a:xfrm>
+                      <a:off x="0" y="0"/>
+                      <a:ext cx="5943600" cy="5943600"/>
+                    </a:xfrm>
+                    <a:prstGeom prst="rect">
+                      <a:avLst/>
+                    </a:prstGeom>
+                  </pic:spPr>
+                </pic:pic>
+              </a:graphicData>
+            </a:graphic>
+          </wp:inline>
+        </w:drawing>
+      </w:r>
+      <w:r>
+        <w:rPr>
+          <w:b/>
+          <w:u w:val="single"/>
+        </w:rPr>
+        <w:br w:type="page"/>
+      </w:r>
+    </w:p>
+    <w:p>
+      <w:r>
+        <w:rPr>
+          <w:b/>
+        </w:rPr>
+        <w:lastRenderedPageBreak/>
+        <w:t xml:space="preserve">Figure </w:t>
+      </w:r>
+      <w:r>
+        <w:rPr>
+          <w:b/>
+        </w:rPr>
+        <w:t>4</w:t>
+      </w:r>
+      <w:r>
+        <w:rPr>
+          <w:b/>
+        </w:rPr>
+        <w:t xml:space="preserve">. </w:t>
+      </w:r>
+      <w:r>
+        <w:t xml:space="preserve">Cumulative occupied area (measured as the number of 20 x 20 km patches classified as occupied) curves for all simulation models. Simulations presented here are those using plot effective density dependence, land-use change, and long-distance dispersal weighted by human population density. The black line represents cumulative occupied area for </w:t>
+      </w:r>
+      <w:r>
+        <w:rPr>
+          <w:rFonts w:eastAsiaTheme="minorEastAsia" w:cs="Times New Roman"/>
+          <w:i/>
+          <w:iCs/>
+        </w:rPr>
+        <w:t xml:space="preserve">F. </w:t>
+      </w:r>
+      <w:proofErr w:type="spellStart"/>
+      <w:r>
+        <w:rPr>
+          <w:rFonts w:eastAsiaTheme="minorEastAsia" w:cs="Times New Roman"/>
+          <w:i/>
+          <w:iCs/>
+        </w:rPr>
+        <w:t>alnus</w:t>
+      </w:r>
+      <w:proofErr w:type="spellEnd"/>
+      <w:r>
+        <w:t xml:space="preserve"> based on historical occurrence records. Results from three different occupancy thresholds are represented by three different colors. The red line represents the square-root of the maximum number of patches occupied, based on the historical observations.</w:t>
+      </w:r>
+    </w:p>
+    <w:p>
+      <w:pPr>
+        <w:spacing w:after="0"/>
+        <w:rPr>
+          <w:b/>
+        </w:rPr>
+      </w:pPr>
+      <w:r>
+        <w:rPr>
+          <w:rFonts w:ascii="Times" w:eastAsiaTheme="minorEastAsia" w:hAnsi="Times" w:cs="Times New Roman"/>
+          <w:noProof/>
+        </w:rPr>
+        <w:drawing>
+          <wp:inline distT="0" distB="0" distL="0" distR="0" wp14:anchorId="7EB296A1" wp14:editId="2449A2D0">
+            <wp:extent cx="5943600" cy="5943600"/>
+            <wp:effectExtent l="0" t="0" r="0" b="0"/>
+            <wp:docPr id="4" name="Picture 4" descr="A screenshot of a computer&#10;&#10;Description automatically generated"/>
+            <wp:cNvGraphicFramePr>
+              <a:graphicFrameLocks xmlns:a="http://schemas.openxmlformats.org/drawingml/2006/main" noChangeAspect="1"/>
+            </wp:cNvGraphicFramePr>
+            <a:graphic xmlns:a="http://schemas.openxmlformats.org/drawingml/2006/main">
+              <a:graphicData uri="http://schemas.openxmlformats.org/drawingml/2006/picture">
+                <pic:pic xmlns:pic="http://schemas.openxmlformats.org/drawingml/2006/picture">
+                  <pic:nvPicPr>
+                    <pic:cNvPr id="0" name="Cumulative_AOO_DensEff_PopD_allsims.jpg"/>
                     <pic:cNvPicPr/>
                   </pic:nvPicPr>
                   <pic:blipFill>
@@ -21536,58 +21636,6 @@
           </wp:inline>
         </w:drawing>
       </w:r>
-      <w:r>
-        <w:rPr>
-          <w:b/>
-          <w:u w:val="single"/>
-        </w:rPr>
-        <w:br w:type="page"/>
-      </w:r>
-    </w:p>
-    <w:p>
-      <w:r>
-        <w:rPr>
-          <w:b/>
-        </w:rPr>
-        <w:lastRenderedPageBreak/>
-        <w:t xml:space="preserve">Figure </w:t>
-      </w:r>
-      <w:r>
-        <w:rPr>
-          <w:b/>
-        </w:rPr>
-        <w:t>4</w:t>
-      </w:r>
-      <w:r>
-        <w:rPr>
-          <w:b/>
-        </w:rPr>
-        <w:t xml:space="preserve">. </w:t>
-      </w:r>
-      <w:r>
-        <w:t xml:space="preserve">Cumulative occupied area (measured as the number of 20 x 20 km patches classified as occupied) curves for all simulation models. Simulations presented here are those using plot effective density dependence, land-use change, and long-distance dispersal weighted by human population density. The black line represents cumulative occupied area for </w:t>
-      </w:r>
-      <w:r>
-        <w:rPr>
-          <w:rFonts w:eastAsiaTheme="minorEastAsia" w:cs="Times New Roman"/>
-          <w:i/>
-          <w:iCs/>
-        </w:rPr>
-        <w:t xml:space="preserve">F. </w:t>
-      </w:r>
-      <w:proofErr w:type="spellStart"/>
-      <w:r>
-        <w:rPr>
-          <w:rFonts w:eastAsiaTheme="minorEastAsia" w:cs="Times New Roman"/>
-          <w:i/>
-          <w:iCs/>
-        </w:rPr>
-        <w:t>alnus</w:t>
-      </w:r>
-      <w:proofErr w:type="spellEnd"/>
-      <w:r>
-        <w:t xml:space="preserve"> based on historical occurrence records. Results from three different occupancy thresholds are represented by three different colors. The red line represents the square-root of the maximum number of patches occupied, based on the historical observations.</w:t>
-      </w:r>
     </w:p>
     <w:p>
       <w:pPr>
@@ -21598,14 +21646,69 @@
       </w:pPr>
       <w:r>
         <w:rPr>
-          <w:rFonts w:ascii="Times" w:eastAsiaTheme="minorEastAsia" w:hAnsi="Times" w:cs="Times New Roman"/>
+          <w:b/>
+        </w:rPr>
+        <w:br w:type="page"/>
+      </w:r>
+    </w:p>
+    <w:p>
+      <w:pPr>
+        <w:spacing w:after="0"/>
+      </w:pPr>
+      <w:r>
+        <w:rPr>
+          <w:b/>
+        </w:rPr>
+        <w:lastRenderedPageBreak/>
+        <w:t xml:space="preserve">Figure </w:t>
+      </w:r>
+      <w:r>
+        <w:rPr>
+          <w:b/>
+        </w:rPr>
+        <w:t>5</w:t>
+      </w:r>
+      <w:r>
+        <w:rPr>
+          <w:b/>
+        </w:rPr>
+        <w:t xml:space="preserve">. </w:t>
+      </w:r>
+      <w:r>
+        <w:t xml:space="preserve">Sensitivity versus positive predictive power for simulations using plot effective density dependence, land-use change, and long-distance dispersal weighted by human population density. Model fit measures were calculated based on an occupancy threshold of 1000 individuals. Simulations classified as having a combined sensitivity and positive predictive power metric value of 1 (90 of 500 simulations) are </w:t>
+      </w:r>
+      <w:r>
+        <w:t>black, all others are grey</w:t>
+      </w:r>
+      <w:r>
+        <w:t>.</w:t>
+      </w:r>
+    </w:p>
+    <w:p>
+      <w:pPr>
+        <w:spacing w:after="0"/>
+        <w:rPr>
+          <w:b/>
+        </w:rPr>
+      </w:pPr>
+    </w:p>
+    <w:p>
+      <w:pPr>
+        <w:spacing w:after="0"/>
+        <w:rPr>
+          <w:b/>
+        </w:rPr>
+      </w:pPr>
+      <w:r>
+        <w:rPr>
+          <w:b/>
           <w:noProof/>
         </w:rPr>
         <w:drawing>
-          <wp:inline distT="0" distB="0" distL="0" distR="0" wp14:anchorId="7EB296A1" wp14:editId="2449A2D0">
+          <wp:inline distT="0" distB="0" distL="0" distR="0" wp14:anchorId="3AF179C8" wp14:editId="60BD84B2">
             <wp:extent cx="5943600" cy="5943600"/>
             <wp:effectExtent l="0" t="0" r="0" b="0"/>
-            <wp:docPr id="4" name="Picture 4" descr="A screenshot of a computer&#10;&#10;Description automatically generated"/>
+            <wp:docPr id="1" name="Picture 1"/>
             <wp:cNvGraphicFramePr>
               <a:graphicFrameLocks xmlns:a="http://schemas.openxmlformats.org/drawingml/2006/main" noChangeAspect="1"/>
             </wp:cNvGraphicFramePr>
@@ -21613,7 +21716,7 @@
               <a:graphicData uri="http://schemas.openxmlformats.org/drawingml/2006/picture">
                 <pic:pic xmlns:pic="http://schemas.openxmlformats.org/drawingml/2006/picture">
                   <pic:nvPicPr>
-                    <pic:cNvPr id="0" name="Cumulative_AOO_DensEff_PopD_allsims.jpg"/>
+                    <pic:cNvPr id="0" name="Sensitivity_vs_PPP_popd_1k.pdf"/>
                     <pic:cNvPicPr/>
                   </pic:nvPicPr>
                   <pic:blipFill>
@@ -21637,24 +21740,18 @@
           </wp:inline>
         </w:drawing>
       </w:r>
+      <w:r>
+        <w:rPr>
+          <w:b/>
+        </w:rPr>
+        <w:br w:type="page"/>
+      </w:r>
     </w:p>
     <w:p>
       <w:pPr>
-        <w:spacing w:after="0"/>
         <w:rPr>
           <w:b/>
         </w:rPr>
-      </w:pPr>
-      <w:r>
-        <w:rPr>
-          <w:b/>
-        </w:rPr>
-        <w:br w:type="page"/>
-      </w:r>
-    </w:p>
-    <w:p>
-      <w:pPr>
-        <w:spacing w:after="0"/>
       </w:pPr>
       <w:r>
         <w:rPr>
@@ -21667,7 +21764,7 @@
         <w:rPr>
           <w:b/>
         </w:rPr>
-        <w:t>5</w:t>
+        <w:t>6</w:t>
       </w:r>
       <w:r>
         <w:rPr>
@@ -21676,104 +21773,6 @@
         <w:t xml:space="preserve">. </w:t>
       </w:r>
       <w:r>
-        <w:t xml:space="preserve">Sensitivity versus positive predictive power for simulations using plot effective density dependence, land-use change, and long-distance dispersal weighted by human population density. Model fit measures were calculated based on an occupancy threshold of 1000 individuals. Simulations classified as having a combined sensitivity and positive predictive power metric value of 1 (90 of 500 simulations) are </w:t>
-      </w:r>
-      <w:r>
-        <w:t>black, all others are grey</w:t>
-      </w:r>
-      <w:r>
-        <w:t>.</w:t>
-      </w:r>
-    </w:p>
-    <w:p>
-      <w:pPr>
-        <w:spacing w:after="0"/>
-        <w:rPr>
-          <w:b/>
-        </w:rPr>
-      </w:pPr>
-    </w:p>
-    <w:p>
-      <w:pPr>
-        <w:spacing w:after="0"/>
-        <w:rPr>
-          <w:b/>
-        </w:rPr>
-      </w:pPr>
-      <w:r>
-        <w:rPr>
-          <w:b/>
-          <w:noProof/>
-        </w:rPr>
-        <w:drawing>
-          <wp:inline distT="0" distB="0" distL="0" distR="0" wp14:anchorId="3AF179C8" wp14:editId="60BD84B2">
-            <wp:extent cx="5943600" cy="5943600"/>
-            <wp:effectExtent l="0" t="0" r="0" b="0"/>
-            <wp:docPr id="1" name="Picture 1"/>
-            <wp:cNvGraphicFramePr>
-              <a:graphicFrameLocks xmlns:a="http://schemas.openxmlformats.org/drawingml/2006/main" noChangeAspect="1"/>
-            </wp:cNvGraphicFramePr>
-            <a:graphic xmlns:a="http://schemas.openxmlformats.org/drawingml/2006/main">
-              <a:graphicData uri="http://schemas.openxmlformats.org/drawingml/2006/picture">
-                <pic:pic xmlns:pic="http://schemas.openxmlformats.org/drawingml/2006/picture">
-                  <pic:nvPicPr>
-                    <pic:cNvPr id="0" name="Sensitivity_vs_PPP_popd_1k.pdf"/>
-                    <pic:cNvPicPr/>
-                  </pic:nvPicPr>
-                  <pic:blipFill>
-                    <a:blip r:embed="rId16"/>
-                    <a:stretch>
-                      <a:fillRect/>
-                    </a:stretch>
-                  </pic:blipFill>
-                  <pic:spPr>
-                    <a:xfrm>
-                      <a:off x="0" y="0"/>
-                      <a:ext cx="5943600" cy="5943600"/>
-                    </a:xfrm>
-                    <a:prstGeom prst="rect">
-                      <a:avLst/>
-                    </a:prstGeom>
-                  </pic:spPr>
-                </pic:pic>
-              </a:graphicData>
-            </a:graphic>
-          </wp:inline>
-        </w:drawing>
-      </w:r>
-      <w:r>
-        <w:rPr>
-          <w:b/>
-        </w:rPr>
-        <w:br w:type="page"/>
-      </w:r>
-    </w:p>
-    <w:p>
-      <w:pPr>
-        <w:rPr>
-          <w:b/>
-        </w:rPr>
-      </w:pPr>
-      <w:r>
-        <w:rPr>
-          <w:b/>
-        </w:rPr>
-        <w:lastRenderedPageBreak/>
-        <w:t xml:space="preserve">Figure </w:t>
-      </w:r>
-      <w:r>
-        <w:rPr>
-          <w:b/>
-        </w:rPr>
-        <w:t>6</w:t>
-      </w:r>
-      <w:r>
-        <w:rPr>
-          <w:b/>
-        </w:rPr>
-        <w:t xml:space="preserve">. </w:t>
-      </w:r>
-      <w:r>
         <w:t xml:space="preserve">Response curves of predictor variables versus </w:t>
       </w:r>
       <w:r>
@@ -21798,7 +21797,15 @@
         <w:t>Each p</w:t>
       </w:r>
       <w:r>
-        <w:t xml:space="preserve">arameter relative influence value </w:t>
+        <w:t>arameter</w:t>
+      </w:r>
+      <w:r>
+        <w:t>s</w:t>
+      </w:r>
+      <w:bookmarkStart w:id="10" w:name="_GoBack"/>
+      <w:bookmarkEnd w:id="10"/>
+      <w:r>
+        <w:t xml:space="preserve"> relative influence value </w:t>
       </w:r>
       <w:r>
         <w:t xml:space="preserve">is </w:t>
@@ -21846,7 +21853,7 @@
                     <pic:cNvPicPr/>
                   </pic:nvPicPr>
                   <pic:blipFill>
-                    <a:blip r:embed="rId17">
+                    <a:blip r:embed="rId16">
                       <a:extLst>
                         <a:ext uri="{28A0092B-C50C-407E-A947-70E740481C1C}">
                           <a14:useLocalDpi xmlns:a14="http://schemas.microsoft.com/office/drawing/2010/main" val="0"/>
@@ -21943,7 +21950,7 @@
                     <pic:cNvPicPr/>
                   </pic:nvPicPr>
                   <pic:blipFill>
-                    <a:blip r:embed="rId18">
+                    <a:blip r:embed="rId17">
                       <a:extLst>
                         <a:ext uri="{28A0092B-C50C-407E-A947-70E740481C1C}">
                           <a14:useLocalDpi xmlns:a14="http://schemas.microsoft.com/office/drawing/2010/main" val="0"/>
@@ -22061,7 +22068,7 @@
                         <a:effectLst/>
                         <a:extLst>
                           <a:ext uri="{C572A759-6A51-4108-AA02-DFA0A04FC94B}">
-                            <ma14:wrappingTextBoxFlag xmlns:ma14="http://schemas.microsoft.com/office/mac/drawingml/2011/main" xmlns:w="http://schemas.openxmlformats.org/wordprocessingml/2006/main" xmlns:w10="urn:schemas-microsoft-com:office:word" xmlns:v="urn:schemas-microsoft-com:vml" xmlns:o="urn:schemas-microsoft-com:office:office" xmlns:mv="urn:schemas-microsoft-com:mac:vml" xmlns:mo="http://schemas.microsoft.com/office/mac/office/2008/main" xmlns=""/>
+                            <ma14:wrappingTextBoxFlag xmlns="" xmlns:mo="http://schemas.microsoft.com/office/mac/office/2008/main" xmlns:mv="urn:schemas-microsoft-com:mac:vml" xmlns:o="urn:schemas-microsoft-com:office:office" xmlns:v="urn:schemas-microsoft-com:vml" xmlns:w10="urn:schemas-microsoft-com:office:word" xmlns:w="http://schemas.openxmlformats.org/wordprocessingml/2006/main" xmlns:ma14="http://schemas.microsoft.com/office/mac/drawingml/2011/main"/>
                           </a:ext>
                         </a:extLst>
                       </wps:spPr>
@@ -22179,7 +22186,7 @@
                         <a:effectLst/>
                         <a:extLst>
                           <a:ext uri="{C572A759-6A51-4108-AA02-DFA0A04FC94B}">
-                            <ma14:wrappingTextBoxFlag xmlns:ma14="http://schemas.microsoft.com/office/mac/drawingml/2011/main" xmlns:w="http://schemas.openxmlformats.org/wordprocessingml/2006/main" xmlns:w10="urn:schemas-microsoft-com:office:word" xmlns:v="urn:schemas-microsoft-com:vml" xmlns:o="urn:schemas-microsoft-com:office:office" xmlns:mv="urn:schemas-microsoft-com:mac:vml" xmlns:mo="http://schemas.microsoft.com/office/mac/office/2008/main" xmlns=""/>
+                            <ma14:wrappingTextBoxFlag xmlns="" xmlns:mo="http://schemas.microsoft.com/office/mac/office/2008/main" xmlns:mv="urn:schemas-microsoft-com:mac:vml" xmlns:o="urn:schemas-microsoft-com:office:office" xmlns:v="urn:schemas-microsoft-com:vml" xmlns:w10="urn:schemas-microsoft-com:office:word" xmlns:w="http://schemas.openxmlformats.org/wordprocessingml/2006/main" xmlns:ma14="http://schemas.microsoft.com/office/mac/drawingml/2011/main"/>
                           </a:ext>
                         </a:extLst>
                       </wps:spPr>
@@ -22297,7 +22304,7 @@
                         <a:effectLst/>
                         <a:extLst>
                           <a:ext uri="{C572A759-6A51-4108-AA02-DFA0A04FC94B}">
-                            <ma14:wrappingTextBoxFlag xmlns:ma14="http://schemas.microsoft.com/office/mac/drawingml/2011/main" xmlns:w="http://schemas.openxmlformats.org/wordprocessingml/2006/main" xmlns:w10="urn:schemas-microsoft-com:office:word" xmlns:v="urn:schemas-microsoft-com:vml" xmlns:o="urn:schemas-microsoft-com:office:office" xmlns:mv="urn:schemas-microsoft-com:mac:vml" xmlns:mo="http://schemas.microsoft.com/office/mac/office/2008/main" xmlns=""/>
+                            <ma14:wrappingTextBoxFlag xmlns="" xmlns:mo="http://schemas.microsoft.com/office/mac/office/2008/main" xmlns:mv="urn:schemas-microsoft-com:mac:vml" xmlns:o="urn:schemas-microsoft-com:office:office" xmlns:v="urn:schemas-microsoft-com:vml" xmlns:w10="urn:schemas-microsoft-com:office:word" xmlns:w="http://schemas.openxmlformats.org/wordprocessingml/2006/main" xmlns:ma14="http://schemas.microsoft.com/office/mac/drawingml/2011/main"/>
                           </a:ext>
                         </a:extLst>
                       </wps:spPr>
@@ -22403,7 +22410,7 @@
                     <pic:cNvPicPr/>
                   </pic:nvPicPr>
                   <pic:blipFill>
-                    <a:blip r:embed="rId19">
+                    <a:blip r:embed="rId18">
                       <a:extLst>
                         <a:ext uri="{28A0092B-C50C-407E-A947-70E740481C1C}">
                           <a14:useLocalDpi xmlns:a14="http://schemas.microsoft.com/office/drawing/2010/main" val="0"/>
@@ -22485,7 +22492,7 @@
                         <a:effectLst/>
                         <a:extLst>
                           <a:ext uri="{C572A759-6A51-4108-AA02-DFA0A04FC94B}">
-                            <ma14:wrappingTextBoxFlag xmlns:ma14="http://schemas.microsoft.com/office/mac/drawingml/2011/main" xmlns:w="http://schemas.openxmlformats.org/wordprocessingml/2006/main" xmlns:w10="urn:schemas-microsoft-com:office:word" xmlns:v="urn:schemas-microsoft-com:vml" xmlns:o="urn:schemas-microsoft-com:office:office" xmlns:mv="urn:schemas-microsoft-com:mac:vml" xmlns:mo="http://schemas.microsoft.com/office/mac/office/2008/main" xmlns=""/>
+                            <ma14:wrappingTextBoxFlag xmlns="" xmlns:mo="http://schemas.microsoft.com/office/mac/office/2008/main" xmlns:mv="urn:schemas-microsoft-com:mac:vml" xmlns:o="urn:schemas-microsoft-com:office:office" xmlns:v="urn:schemas-microsoft-com:vml" xmlns:w10="urn:schemas-microsoft-com:office:word" xmlns:w="http://schemas.openxmlformats.org/wordprocessingml/2006/main" xmlns:ma14="http://schemas.microsoft.com/office/mac/drawingml/2011/main"/>
                           </a:ext>
                         </a:extLst>
                       </wps:spPr>
@@ -22642,21 +22649,7 @@
         <w:rPr>
           <w:rFonts w:cs="Times New Roman"/>
         </w:rPr>
-        <w:t xml:space="preserve">Aiello-Lammens ME (2014) Patterns and Processes of the Invasion of Frangula </w:t>
-      </w:r>
-      <w:proofErr w:type="spellStart"/>
-      <w:r>
-        <w:rPr>
-          <w:rFonts w:cs="Times New Roman"/>
-        </w:rPr>
-        <w:t>alnus</w:t>
-      </w:r>
-      <w:proofErr w:type="spellEnd"/>
-      <w:r>
-        <w:rPr>
-          <w:rFonts w:cs="Times New Roman"/>
-        </w:rPr>
-        <w:t>: An Integrated Model Framework. Ph.D., Stony Brook University</w:t>
+        <w:t>Aiello-Lammens ME (2014) Patterns and Processes of the Invasion of Frangula alnus: An Integrated Model Framework. Ph.D., Stony Brook University</w:t>
       </w:r>
     </w:p>
     <w:p>
@@ -22670,35 +22663,7 @@
         <w:rPr>
           <w:rFonts w:cs="Times New Roman"/>
         </w:rPr>
-        <w:t>Aiello-Lammens ME, Chu-</w:t>
-      </w:r>
-      <w:proofErr w:type="spellStart"/>
-      <w:r>
-        <w:rPr>
-          <w:rFonts w:cs="Times New Roman"/>
-        </w:rPr>
-        <w:t>Agor</w:t>
-      </w:r>
-      <w:proofErr w:type="spellEnd"/>
-      <w:r>
-        <w:rPr>
-          <w:rFonts w:cs="Times New Roman"/>
-        </w:rPr>
-        <w:t xml:space="preserve"> ML, </w:t>
-      </w:r>
-      <w:proofErr w:type="spellStart"/>
-      <w:r>
-        <w:rPr>
-          <w:rFonts w:cs="Times New Roman"/>
-        </w:rPr>
-        <w:t>Convertino</w:t>
-      </w:r>
-      <w:proofErr w:type="spellEnd"/>
-      <w:r>
-        <w:rPr>
-          <w:rFonts w:cs="Times New Roman"/>
-        </w:rPr>
-        <w:t xml:space="preserve"> M, et al (2011) The impact of sea-level rise on Snowy Plovers in Florida: integrating geomorphological, habitat, and metapopulation models. Global Change Biology 17:3644–3654. https://doi.org/10.1111/j.1365-2486.2011.02497.x</w:t>
+        <w:t>Aiello-Lammens ME, Chu-Agor ML, Convertino M, et al (2011) The impact of sea-level rise on Snowy Plovers in Florida: integrating geomorphological, habitat, and metapopulation models. Global Change Biology 17:3644–3654. https://doi.org/10.1111/j.1365-2486.2011.02497.x</w:t>
       </w:r>
     </w:p>
     <w:p>
@@ -22712,35 +22677,7 @@
         <w:rPr>
           <w:rFonts w:cs="Times New Roman"/>
         </w:rPr>
-        <w:t xml:space="preserve">Aiello-Lammens ME, </w:t>
-      </w:r>
-      <w:proofErr w:type="spellStart"/>
-      <w:r>
-        <w:rPr>
-          <w:rFonts w:cs="Times New Roman"/>
-        </w:rPr>
-        <w:t>Resit</w:t>
-      </w:r>
-      <w:proofErr w:type="spellEnd"/>
-      <w:r>
-        <w:rPr>
-          <w:rFonts w:cs="Times New Roman"/>
-        </w:rPr>
-        <w:t xml:space="preserve"> </w:t>
-      </w:r>
-      <w:proofErr w:type="spellStart"/>
-      <w:r>
-        <w:rPr>
-          <w:rFonts w:cs="Times New Roman"/>
-        </w:rPr>
-        <w:t>Akçakaya</w:t>
-      </w:r>
-      <w:proofErr w:type="spellEnd"/>
-      <w:r>
-        <w:rPr>
-          <w:rFonts w:cs="Times New Roman"/>
-        </w:rPr>
-        <w:t xml:space="preserve"> H (2017) Using global sensitivity analysis of demographic models for ecological impact assessment. Conservation Biology 31:116–125. https://doi.org/10.1111/cobi.12726</w:t>
+        <w:t>Aiello-Lammens ME, Resit Akçakaya H (2017) Using global sensitivity analysis of demographic models for ecological impact assessment. Conservation Biology 31:116–125. https://doi.org/10.1111/cobi.12726</w:t>
       </w:r>
     </w:p>
     <w:p>
@@ -22750,19 +22687,11 @@
           <w:rFonts w:cs="Times New Roman"/>
         </w:rPr>
       </w:pPr>
-      <w:proofErr w:type="spellStart"/>
-      <w:r>
-        <w:rPr>
-          <w:rFonts w:cs="Times New Roman"/>
-        </w:rPr>
-        <w:t>Akçakaya</w:t>
-      </w:r>
-      <w:proofErr w:type="spellEnd"/>
-      <w:r>
-        <w:rPr>
-          <w:rFonts w:cs="Times New Roman"/>
-        </w:rPr>
-        <w:t xml:space="preserve"> HR (2000) Population viability analyses with demographically and spatially structured models. Ecological Bulletins 23–38</w:t>
+      <w:r>
+        <w:rPr>
+          <w:rFonts w:cs="Times New Roman"/>
+        </w:rPr>
+        <w:t>Akçakaya HR (2000) Population viability analyses with demographically and spatially structured models. Ecological Bulletins 23–38</w:t>
       </w:r>
     </w:p>
     <w:p>
@@ -22772,19 +22701,11 @@
           <w:rFonts w:cs="Times New Roman"/>
         </w:rPr>
       </w:pPr>
-      <w:proofErr w:type="spellStart"/>
-      <w:r>
-        <w:rPr>
-          <w:rFonts w:cs="Times New Roman"/>
-        </w:rPr>
-        <w:t>Akçakaya</w:t>
-      </w:r>
-      <w:proofErr w:type="spellEnd"/>
-      <w:r>
-        <w:rPr>
-          <w:rFonts w:cs="Times New Roman"/>
-        </w:rPr>
-        <w:t xml:space="preserve"> HR (2001) Linking population-level risk assessment with landscape and habitat models. The Science of the total environment 274:283–291</w:t>
+      <w:r>
+        <w:rPr>
+          <w:rFonts w:cs="Times New Roman"/>
+        </w:rPr>
+        <w:t>Akçakaya HR (2001) Linking population-level risk assessment with landscape and habitat models. The Science of the total environment 274:283–291</w:t>
       </w:r>
     </w:p>
     <w:p>
@@ -22794,19 +22715,11 @@
           <w:rFonts w:cs="Times New Roman"/>
         </w:rPr>
       </w:pPr>
-      <w:proofErr w:type="spellStart"/>
-      <w:r>
-        <w:rPr>
-          <w:rFonts w:cs="Times New Roman"/>
-        </w:rPr>
-        <w:t>Akçakaya</w:t>
-      </w:r>
-      <w:proofErr w:type="spellEnd"/>
-      <w:r>
-        <w:rPr>
-          <w:rFonts w:cs="Times New Roman"/>
-        </w:rPr>
-        <w:t xml:space="preserve"> HR (2002) RAMAS GIS: Linking Spatial Data with Population Viability Analysis. Applied Biomathematics, Setauket</w:t>
+      <w:r>
+        <w:rPr>
+          <w:rFonts w:cs="Times New Roman"/>
+        </w:rPr>
+        <w:t>Akçakaya HR (2002) RAMAS GIS: Linking Spatial Data with Population Viability Analysis. Applied Biomathematics, Setauket</w:t>
       </w:r>
     </w:p>
     <w:p>
@@ -22816,47 +22729,11 @@
           <w:rFonts w:cs="Times New Roman"/>
         </w:rPr>
       </w:pPr>
-      <w:proofErr w:type="spellStart"/>
-      <w:r>
-        <w:rPr>
-          <w:rFonts w:cs="Times New Roman"/>
-        </w:rPr>
-        <w:t>Akçakaya</w:t>
-      </w:r>
-      <w:proofErr w:type="spellEnd"/>
-      <w:r>
-        <w:rPr>
-          <w:rFonts w:cs="Times New Roman"/>
-        </w:rPr>
-        <w:t xml:space="preserve"> HR, </w:t>
-      </w:r>
-      <w:proofErr w:type="spellStart"/>
-      <w:r>
-        <w:rPr>
-          <w:rFonts w:cs="Times New Roman"/>
-        </w:rPr>
-        <w:t>Radeloff</w:t>
-      </w:r>
-      <w:proofErr w:type="spellEnd"/>
-      <w:r>
-        <w:rPr>
-          <w:rFonts w:cs="Times New Roman"/>
-        </w:rPr>
-        <w:t xml:space="preserve"> VC, </w:t>
-      </w:r>
-      <w:proofErr w:type="spellStart"/>
-      <w:r>
-        <w:rPr>
-          <w:rFonts w:cs="Times New Roman"/>
-        </w:rPr>
-        <w:t>Mladenoff</w:t>
-      </w:r>
-      <w:proofErr w:type="spellEnd"/>
-      <w:r>
-        <w:rPr>
-          <w:rFonts w:cs="Times New Roman"/>
-        </w:rPr>
-        <w:t xml:space="preserve"> DJ, He HS (2004) Integrating landscape and metapopulation modeling approaches: viability of the sharp‐tailed grouse in a dynamic landscape. Conservation Biology 18:526–537</w:t>
+      <w:r>
+        <w:rPr>
+          <w:rFonts w:cs="Times New Roman"/>
+        </w:rPr>
+        <w:t>Akçakaya HR, Radeloff VC, Mladenoff DJ, He HS (2004) Integrating landscape and metapopulation modeling approaches: viability of the sharp‐tailed grouse in a dynamic landscape. Conservation Biology 18:526–537</w:t>
       </w:r>
     </w:p>
     <w:p>
@@ -22892,37 +22769,13 @@
           <w:i/>
           <w:iCs/>
         </w:rPr>
-        <w:t xml:space="preserve">Frangula </w:t>
-      </w:r>
-      <w:proofErr w:type="spellStart"/>
-      <w:r>
-        <w:rPr>
-          <w:rFonts w:cs="Times New Roman"/>
-          <w:i/>
-          <w:iCs/>
-        </w:rPr>
-        <w:t>alnus</w:t>
-      </w:r>
-      <w:proofErr w:type="spellEnd"/>
-      <w:r>
-        <w:rPr>
-          <w:rFonts w:cs="Times New Roman"/>
-        </w:rPr>
-        <w:t xml:space="preserve"> Mill.). </w:t>
-      </w:r>
-      <w:proofErr w:type="spellStart"/>
-      <w:r>
-        <w:rPr>
-          <w:rFonts w:cs="Times New Roman"/>
-        </w:rPr>
-        <w:t>Masters</w:t>
-      </w:r>
-      <w:proofErr w:type="spellEnd"/>
-      <w:r>
-        <w:rPr>
-          <w:rFonts w:cs="Times New Roman"/>
-        </w:rPr>
-        <w:t xml:space="preserve"> of Science, University of Wisconsin-Milwaukee</w:t>
+        <w:t>Frangula alnus</w:t>
+      </w:r>
+      <w:r>
+        <w:rPr>
+          <w:rFonts w:cs="Times New Roman"/>
+        </w:rPr>
+        <w:t xml:space="preserve"> Mill.). Masters of Science, University of Wisconsin-Milwaukee</w:t>
       </w:r>
     </w:p>
     <w:p>
@@ -22936,35 +22789,7 @@
         <w:rPr>
           <w:rFonts w:cs="Times New Roman"/>
         </w:rPr>
-        <w:t xml:space="preserve">Blackburn TM, </w:t>
-      </w:r>
-      <w:proofErr w:type="spellStart"/>
-      <w:r>
-        <w:rPr>
-          <w:rFonts w:cs="Times New Roman"/>
-        </w:rPr>
-        <w:t>Pyšek</w:t>
-      </w:r>
-      <w:proofErr w:type="spellEnd"/>
-      <w:r>
-        <w:rPr>
-          <w:rFonts w:cs="Times New Roman"/>
-        </w:rPr>
-        <w:t xml:space="preserve"> P, </w:t>
-      </w:r>
-      <w:proofErr w:type="spellStart"/>
-      <w:r>
-        <w:rPr>
-          <w:rFonts w:cs="Times New Roman"/>
-        </w:rPr>
-        <w:t>Bacher</w:t>
-      </w:r>
-      <w:proofErr w:type="spellEnd"/>
-      <w:r>
-        <w:rPr>
-          <w:rFonts w:cs="Times New Roman"/>
-        </w:rPr>
-        <w:t xml:space="preserve"> S, et al (2011) A proposed unified framework for biological invasions. Trends in Ecology &amp; Evolution 26:333–339. https://doi.org/10.1016/j.tree.2011.03.023</w:t>
+        <w:t>Blackburn TM, Pyšek P, Bacher S, et al (2011) A proposed unified framework for biological invasions. Trends in Ecology &amp; Evolution 26:333–339. https://doi.org/10.1016/j.tree.2011.03.023</w:t>
       </w:r>
     </w:p>
     <w:p>
@@ -22978,35 +22803,7 @@
         <w:rPr>
           <w:rFonts w:cs="Times New Roman"/>
         </w:rPr>
-        <w:t xml:space="preserve">Briscoe NJ, </w:t>
-      </w:r>
-      <w:proofErr w:type="spellStart"/>
-      <w:r>
-        <w:rPr>
-          <w:rFonts w:cs="Times New Roman"/>
-        </w:rPr>
-        <w:t>Elith</w:t>
-      </w:r>
-      <w:proofErr w:type="spellEnd"/>
-      <w:r>
-        <w:rPr>
-          <w:rFonts w:cs="Times New Roman"/>
-        </w:rPr>
-        <w:t xml:space="preserve"> J, Salguero‐Gómez R, et al (2019) Forecasting species range dynamics with process‐explicit models: matching methods to applications. </w:t>
-      </w:r>
-      <w:proofErr w:type="spellStart"/>
-      <w:r>
-        <w:rPr>
-          <w:rFonts w:cs="Times New Roman"/>
-        </w:rPr>
-        <w:t>Ecol</w:t>
-      </w:r>
-      <w:proofErr w:type="spellEnd"/>
-      <w:r>
-        <w:rPr>
-          <w:rFonts w:cs="Times New Roman"/>
-        </w:rPr>
-        <w:t xml:space="preserve"> Lett ele.13348. https://doi.org/10.1111/ele.13348</w:t>
+        <w:t>Briscoe NJ, Elith J, Salguero‐Gómez R, et al (2019) Forecasting species range dynamics with process‐explicit models: matching methods to applications. Ecol Lett ele.13348. https://doi.org/10.1111/ele.13348</w:t>
       </w:r>
     </w:p>
     <w:p>
@@ -23021,21 +22818,7 @@
           <w:rFonts w:cs="Times New Roman"/>
         </w:rPr>
         <w:lastRenderedPageBreak/>
-        <w:t xml:space="preserve">Brook BW, </w:t>
-      </w:r>
-      <w:proofErr w:type="spellStart"/>
-      <w:r>
-        <w:rPr>
-          <w:rFonts w:cs="Times New Roman"/>
-        </w:rPr>
-        <w:t>Akçakaya</w:t>
-      </w:r>
-      <w:proofErr w:type="spellEnd"/>
-      <w:r>
-        <w:rPr>
-          <w:rFonts w:cs="Times New Roman"/>
-        </w:rPr>
-        <w:t xml:space="preserve"> HR, Keith DA, et al (2009) Integrating bioclimate with population models to improve forecasts of species extinctions under climate change. Biology Letters 5:723–725. https://doi.org/10.1098/rsbl.2009.0480</w:t>
+        <w:t>Brook BW, Akçakaya HR, Keith DA, et al (2009) Integrating bioclimate with population models to improve forecasts of species extinctions under climate change. Biology Letters 5:723–725. https://doi.org/10.1098/rsbl.2009.0480</w:t>
       </w:r>
     </w:p>
     <w:p>
@@ -23057,18 +22840,8 @@
           <w:i/>
           <w:iCs/>
         </w:rPr>
-        <w:t xml:space="preserve">Frangula </w:t>
-      </w:r>
-      <w:proofErr w:type="spellStart"/>
-      <w:r>
-        <w:rPr>
-          <w:rFonts w:cs="Times New Roman"/>
-          <w:i/>
-          <w:iCs/>
-        </w:rPr>
-        <w:t>alnus</w:t>
-      </w:r>
-      <w:proofErr w:type="spellEnd"/>
+        <w:t>Frangula alnus</w:t>
+      </w:r>
       <w:r>
         <w:rPr>
           <w:rFonts w:cs="Times New Roman"/>
@@ -23097,47 +22870,11 @@
           <w:rFonts w:cs="Times New Roman"/>
         </w:rPr>
       </w:pPr>
-      <w:proofErr w:type="spellStart"/>
-      <w:r>
-        <w:rPr>
-          <w:rFonts w:cs="Times New Roman"/>
-        </w:rPr>
-        <w:t>Cadotte</w:t>
-      </w:r>
-      <w:proofErr w:type="spellEnd"/>
-      <w:r>
-        <w:rPr>
-          <w:rFonts w:cs="Times New Roman"/>
-        </w:rPr>
-        <w:t xml:space="preserve"> MW, Lovett-</w:t>
-      </w:r>
-      <w:proofErr w:type="spellStart"/>
-      <w:r>
-        <w:rPr>
-          <w:rFonts w:cs="Times New Roman"/>
-        </w:rPr>
-        <w:t>Doust</w:t>
-      </w:r>
-      <w:proofErr w:type="spellEnd"/>
-      <w:r>
-        <w:rPr>
-          <w:rFonts w:cs="Times New Roman"/>
-        </w:rPr>
-        <w:t xml:space="preserve"> J (2001) Ecological and taxonomic differences between native and introduced plants of southwestern Ontario. </w:t>
-      </w:r>
-      <w:proofErr w:type="spellStart"/>
-      <w:r>
-        <w:rPr>
-          <w:rFonts w:cs="Times New Roman"/>
-        </w:rPr>
-        <w:t>Ecoscience</w:t>
-      </w:r>
-      <w:proofErr w:type="spellEnd"/>
-      <w:r>
-        <w:rPr>
-          <w:rFonts w:cs="Times New Roman"/>
-        </w:rPr>
-        <w:t xml:space="preserve"> 8:230–238</w:t>
+      <w:r>
+        <w:rPr>
+          <w:rFonts w:cs="Times New Roman"/>
+        </w:rPr>
+        <w:t>Cadotte MW, Lovett-Doust J (2001) Ecological and taxonomic differences between native and introduced plants of southwestern Ontario. Ecoscience 8:230–238</w:t>
       </w:r>
     </w:p>
     <w:p>
@@ -23161,51 +22898,19 @@
           <w:rFonts w:cs="Times New Roman"/>
         </w:rPr>
       </w:pPr>
-      <w:proofErr w:type="spellStart"/>
-      <w:r>
-        <w:rPr>
-          <w:rFonts w:cs="Times New Roman"/>
-        </w:rPr>
-        <w:t>Catling</w:t>
-      </w:r>
-      <w:proofErr w:type="spellEnd"/>
-      <w:r>
-        <w:rPr>
-          <w:rFonts w:cs="Times New Roman"/>
-        </w:rPr>
-        <w:t xml:space="preserve"> PM, </w:t>
-      </w:r>
-      <w:proofErr w:type="spellStart"/>
-      <w:r>
-        <w:rPr>
-          <w:rFonts w:cs="Times New Roman"/>
-        </w:rPr>
-        <w:t>Porebski</w:t>
-      </w:r>
-      <w:proofErr w:type="spellEnd"/>
-      <w:r>
-        <w:rPr>
-          <w:rFonts w:cs="Times New Roman"/>
-        </w:rPr>
-        <w:t xml:space="preserve"> ZS (1994) The history of invasion and current status of glossy buckthorn, </w:t>
-      </w:r>
-      <w:proofErr w:type="spellStart"/>
+      <w:r>
+        <w:rPr>
+          <w:rFonts w:cs="Times New Roman"/>
+        </w:rPr>
+        <w:t xml:space="preserve">Catling PM, Porebski ZS (1994) The history of invasion and current status of glossy buckthorn, </w:t>
+      </w:r>
       <w:r>
         <w:rPr>
           <w:rFonts w:cs="Times New Roman"/>
           <w:i/>
           <w:iCs/>
         </w:rPr>
-        <w:t>Rhamnus</w:t>
-      </w:r>
-      <w:proofErr w:type="spellEnd"/>
-      <w:r>
-        <w:rPr>
-          <w:rFonts w:cs="Times New Roman"/>
-          <w:i/>
-          <w:iCs/>
-        </w:rPr>
-        <w:t xml:space="preserve"> frangula</w:t>
+        <w:t>Rhamnus frangula</w:t>
       </w:r>
       <w:r>
         <w:rPr>
@@ -23235,33 +22940,11 @@
           <w:rFonts w:cs="Times New Roman"/>
         </w:rPr>
       </w:pPr>
-      <w:proofErr w:type="spellStart"/>
-      <w:r>
-        <w:rPr>
-          <w:rFonts w:cs="Times New Roman"/>
-        </w:rPr>
-        <w:t>Colautti</w:t>
-      </w:r>
-      <w:proofErr w:type="spellEnd"/>
-      <w:r>
-        <w:rPr>
-          <w:rFonts w:cs="Times New Roman"/>
-        </w:rPr>
-        <w:t xml:space="preserve"> RI, </w:t>
-      </w:r>
-      <w:proofErr w:type="spellStart"/>
-      <w:r>
-        <w:rPr>
-          <w:rFonts w:cs="Times New Roman"/>
-        </w:rPr>
-        <w:t>Grigorovich</w:t>
-      </w:r>
-      <w:proofErr w:type="spellEnd"/>
-      <w:r>
-        <w:rPr>
-          <w:rFonts w:cs="Times New Roman"/>
-        </w:rPr>
-        <w:t xml:space="preserve"> IA, MacIsaac HJ (2006) Propagule Pressure: A Null Model for Biological Invasions. Biological Invasions 8:1023–1037. https://doi.org/10.1007/s10530-005-3735-y</w:t>
+      <w:r>
+        <w:rPr>
+          <w:rFonts w:cs="Times New Roman"/>
+        </w:rPr>
+        <w:t>Colautti RI, Grigorovich IA, MacIsaac HJ (2006) Propagule Pressure: A Null Model for Biological Invasions. Biological Invasions 8:1023–1037. https://doi.org/10.1007/s10530-005-3735-y</w:t>
       </w:r>
     </w:p>
     <w:p>
@@ -23271,19 +22954,11 @@
           <w:rFonts w:cs="Times New Roman"/>
         </w:rPr>
       </w:pPr>
-      <w:proofErr w:type="spellStart"/>
-      <w:r>
-        <w:rPr>
-          <w:rFonts w:cs="Times New Roman"/>
-        </w:rPr>
-        <w:t>Comita</w:t>
-      </w:r>
-      <w:proofErr w:type="spellEnd"/>
-      <w:r>
-        <w:rPr>
-          <w:rFonts w:cs="Times New Roman"/>
-        </w:rPr>
-        <w:t xml:space="preserve"> L, Hubbell S (2009) Local neighborhood and species’ shade tolerance influence survival in a diverse seedling bank. Ecology 90:328–334</w:t>
+      <w:r>
+        <w:rPr>
+          <w:rFonts w:cs="Times New Roman"/>
+        </w:rPr>
+        <w:t>Comita L, Hubbell S (2009) Local neighborhood and species’ shade tolerance influence survival in a diverse seedling bank. Ecology 90:328–334</w:t>
       </w:r>
     </w:p>
     <w:p>
@@ -23297,21 +22972,7 @@
         <w:rPr>
           <w:rFonts w:cs="Times New Roman"/>
         </w:rPr>
-        <w:t xml:space="preserve">Coutts SR, </w:t>
-      </w:r>
-      <w:proofErr w:type="spellStart"/>
-      <w:r>
-        <w:rPr>
-          <w:rFonts w:cs="Times New Roman"/>
-        </w:rPr>
-        <w:t>Yokomizo</w:t>
-      </w:r>
-      <w:proofErr w:type="spellEnd"/>
-      <w:r>
-        <w:rPr>
-          <w:rFonts w:cs="Times New Roman"/>
-        </w:rPr>
-        <w:t xml:space="preserve"> H (2013) Meta-models as a straightforward approach to the sensitivity analysis of complex models. Population Ecology 56:7–19. https://doi.org/10.1007/s10144-013-0422-1</w:t>
+        <w:t>Coutts SR, Yokomizo H (2013) Meta-models as a straightforward approach to the sensitivity analysis of complex models. Population Ecology 56:7–19. https://doi.org/10.1007/s10144-013-0422-1</w:t>
       </w:r>
     </w:p>
     <w:p>
@@ -23339,21 +23000,7 @@
         <w:rPr>
           <w:rFonts w:cs="Times New Roman"/>
         </w:rPr>
-        <w:t xml:space="preserve">Crooks J (2005) Lag times and exotic species: the ecology and management of biological invasions in slow-motion. </w:t>
-      </w:r>
-      <w:proofErr w:type="spellStart"/>
-      <w:r>
-        <w:rPr>
-          <w:rFonts w:cs="Times New Roman"/>
-        </w:rPr>
-        <w:t>Ecoscience</w:t>
-      </w:r>
-      <w:proofErr w:type="spellEnd"/>
-      <w:r>
-        <w:rPr>
-          <w:rFonts w:cs="Times New Roman"/>
-        </w:rPr>
-        <w:t xml:space="preserve"> 12:316–329</w:t>
+        <w:t>Crooks J (2005) Lag times and exotic species: the ecology and management of biological invasions in slow-motion. Ecoscience 12:316–329</w:t>
       </w:r>
     </w:p>
     <w:p>
@@ -23367,63 +23014,7 @@
         <w:rPr>
           <w:rFonts w:cs="Times New Roman"/>
         </w:rPr>
-        <w:t xml:space="preserve">Crooks JA, </w:t>
-      </w:r>
-      <w:proofErr w:type="spellStart"/>
-      <w:r>
-        <w:rPr>
-          <w:rFonts w:cs="Times New Roman"/>
-        </w:rPr>
-        <w:t>Soulé</w:t>
-      </w:r>
-      <w:proofErr w:type="spellEnd"/>
-      <w:r>
-        <w:rPr>
-          <w:rFonts w:cs="Times New Roman"/>
-        </w:rPr>
-        <w:t xml:space="preserve"> ME (1999) Lag times in population explosions of invasive species: causes and implications. In: </w:t>
-      </w:r>
-      <w:proofErr w:type="spellStart"/>
-      <w:r>
-        <w:rPr>
-          <w:rFonts w:cs="Times New Roman"/>
-        </w:rPr>
-        <w:t>Sandlund</w:t>
-      </w:r>
-      <w:proofErr w:type="spellEnd"/>
-      <w:r>
-        <w:rPr>
-          <w:rFonts w:cs="Times New Roman"/>
-        </w:rPr>
-        <w:t xml:space="preserve"> OT, </w:t>
-      </w:r>
-      <w:proofErr w:type="spellStart"/>
-      <w:r>
-        <w:rPr>
-          <w:rFonts w:cs="Times New Roman"/>
-        </w:rPr>
-        <w:t>Schei</w:t>
-      </w:r>
-      <w:proofErr w:type="spellEnd"/>
-      <w:r>
-        <w:rPr>
-          <w:rFonts w:cs="Times New Roman"/>
-        </w:rPr>
-        <w:t xml:space="preserve"> PJ, </w:t>
-      </w:r>
-      <w:proofErr w:type="spellStart"/>
-      <w:r>
-        <w:rPr>
-          <w:rFonts w:cs="Times New Roman"/>
-        </w:rPr>
-        <w:t>Viken</w:t>
-      </w:r>
-      <w:proofErr w:type="spellEnd"/>
-      <w:r>
-        <w:rPr>
-          <w:rFonts w:cs="Times New Roman"/>
-        </w:rPr>
-        <w:t xml:space="preserve"> A (eds) Invasive species and biodiversity management. Kluwer Academic Dordrecht, The Netherlands, pp 103–125</w:t>
+        <w:t>Crooks JA, Soulé ME (1999) Lag times in population explosions of invasive species: causes and implications. In: Sandlund OT, Schei PJ, Viken A (eds) Invasive species and biodiversity management. Kluwer Academic Dordrecht, The Netherlands, pp 103–125</w:t>
       </w:r>
     </w:p>
     <w:p>
@@ -23445,18 +23036,8 @@
           <w:i/>
           <w:iCs/>
         </w:rPr>
-        <w:t xml:space="preserve">Frangula </w:t>
-      </w:r>
-      <w:proofErr w:type="spellStart"/>
-      <w:r>
-        <w:rPr>
-          <w:rFonts w:cs="Times New Roman"/>
-          <w:i/>
-          <w:iCs/>
-        </w:rPr>
-        <w:t>alnus</w:t>
-      </w:r>
-      <w:proofErr w:type="spellEnd"/>
+        <w:t>Frangula alnus</w:t>
+      </w:r>
       <w:r>
         <w:rPr>
           <w:rFonts w:cs="Times New Roman"/>
@@ -23478,34 +23059,14 @@
         <w:lastRenderedPageBreak/>
         <w:t>Davis AS, Landis DA, Nuzzo V, et al (2006) Demographic models inform selection of biocontrol agents for garlic mustard (</w:t>
       </w:r>
-      <w:proofErr w:type="spellStart"/>
       <w:r>
         <w:rPr>
           <w:rFonts w:cs="Times New Roman"/>
           <w:i/>
           <w:iCs/>
         </w:rPr>
-        <w:t>Alliaria</w:t>
-      </w:r>
-      <w:proofErr w:type="spellEnd"/>
-      <w:r>
-        <w:rPr>
-          <w:rFonts w:cs="Times New Roman"/>
-          <w:i/>
-          <w:iCs/>
-        </w:rPr>
-        <w:t xml:space="preserve"> </w:t>
-      </w:r>
-      <w:proofErr w:type="spellStart"/>
-      <w:r>
-        <w:rPr>
-          <w:rFonts w:cs="Times New Roman"/>
-          <w:i/>
-          <w:iCs/>
-        </w:rPr>
-        <w:t>petiolata</w:t>
-      </w:r>
-      <w:proofErr w:type="spellEnd"/>
+        <w:t>Alliaria petiolata</w:t>
+      </w:r>
       <w:r>
         <w:rPr>
           <w:rFonts w:cs="Times New Roman"/>
@@ -23524,35 +23085,7 @@
         <w:rPr>
           <w:rFonts w:cs="Times New Roman"/>
         </w:rPr>
-        <w:t xml:space="preserve">Davis M, Grime J, Thompson K (2000) Fluctuating resources in plant </w:t>
-      </w:r>
-      <w:proofErr w:type="spellStart"/>
-      <w:r>
-        <w:rPr>
-          <w:rFonts w:cs="Times New Roman"/>
-        </w:rPr>
-        <w:t>communites</w:t>
-      </w:r>
-      <w:proofErr w:type="spellEnd"/>
-      <w:r>
-        <w:rPr>
-          <w:rFonts w:cs="Times New Roman"/>
-        </w:rPr>
-        <w:t xml:space="preserve">: a general theory of </w:t>
-      </w:r>
-      <w:proofErr w:type="spellStart"/>
-      <w:r>
-        <w:rPr>
-          <w:rFonts w:cs="Times New Roman"/>
-        </w:rPr>
-        <w:t>invasibility</w:t>
-      </w:r>
-      <w:proofErr w:type="spellEnd"/>
-      <w:r>
-        <w:rPr>
-          <w:rFonts w:cs="Times New Roman"/>
-        </w:rPr>
-        <w:t>. Journal of Ecology 88:528–534</w:t>
+        <w:t>Davis M, Grime J, Thompson K (2000) Fluctuating resources in plant communites: a general theory of invasibility. Journal of Ecology 88:528–534</w:t>
       </w:r>
     </w:p>
     <w:p>
@@ -23566,35 +23099,7 @@
         <w:rPr>
           <w:rFonts w:cs="Times New Roman"/>
         </w:rPr>
-        <w:t xml:space="preserve">Dwyer JM, </w:t>
-      </w:r>
-      <w:proofErr w:type="spellStart"/>
-      <w:r>
-        <w:rPr>
-          <w:rFonts w:cs="Times New Roman"/>
-        </w:rPr>
-        <w:t>Fensham</w:t>
-      </w:r>
-      <w:proofErr w:type="spellEnd"/>
-      <w:r>
-        <w:rPr>
-          <w:rFonts w:cs="Times New Roman"/>
-        </w:rPr>
-        <w:t xml:space="preserve"> RJ, Fairfax RJ, Buckley YM (2010) </w:t>
-      </w:r>
-      <w:proofErr w:type="spellStart"/>
-      <w:r>
-        <w:rPr>
-          <w:rFonts w:cs="Times New Roman"/>
-        </w:rPr>
-        <w:t>Neighbourhood</w:t>
-      </w:r>
-      <w:proofErr w:type="spellEnd"/>
-      <w:r>
-        <w:rPr>
-          <w:rFonts w:cs="Times New Roman"/>
-        </w:rPr>
-        <w:t xml:space="preserve"> effects influence drought-induced mortality of savanna trees in Australia. Journal of Vegetation Science 21:573–585. https://doi.org/10.1111/j.1654-1103.2009.01167.x</w:t>
+        <w:t>Dwyer JM, Fensham RJ, Fairfax RJ, Buckley YM (2010) Neighbourhood effects influence drought-induced mortality of savanna trees in Australia. Journal of Vegetation Science 21:573–585. https://doi.org/10.1111/j.1654-1103.2009.01167.x</w:t>
       </w:r>
     </w:p>
     <w:p>
@@ -23608,21 +23113,7 @@
         <w:rPr>
           <w:rFonts w:cs="Times New Roman"/>
         </w:rPr>
-        <w:t xml:space="preserve">Easterling MR, </w:t>
-      </w:r>
-      <w:proofErr w:type="spellStart"/>
-      <w:r>
-        <w:rPr>
-          <w:rFonts w:cs="Times New Roman"/>
-        </w:rPr>
-        <w:t>Ellner</w:t>
-      </w:r>
-      <w:proofErr w:type="spellEnd"/>
-      <w:r>
-        <w:rPr>
-          <w:rFonts w:cs="Times New Roman"/>
-        </w:rPr>
-        <w:t xml:space="preserve"> SP, Dixon PM (2000) Size-specific sensitivity: applying a new structured population model. Ecology 81:694–708</w:t>
+        <w:t>Easterling MR, Ellner SP, Dixon PM (2000) Size-specific sensitivity: applying a new structured population model. Ecology 81:694–708</w:t>
       </w:r>
     </w:p>
     <w:p>
@@ -23632,33 +23123,11 @@
           <w:rFonts w:cs="Times New Roman"/>
         </w:rPr>
       </w:pPr>
-      <w:proofErr w:type="spellStart"/>
-      <w:r>
-        <w:rPr>
-          <w:rFonts w:cs="Times New Roman"/>
-        </w:rPr>
-        <w:t>Elith</w:t>
-      </w:r>
-      <w:proofErr w:type="spellEnd"/>
-      <w:r>
-        <w:rPr>
-          <w:rFonts w:cs="Times New Roman"/>
-        </w:rPr>
-        <w:t xml:space="preserve"> J, </w:t>
-      </w:r>
-      <w:proofErr w:type="spellStart"/>
-      <w:r>
-        <w:rPr>
-          <w:rFonts w:cs="Times New Roman"/>
-        </w:rPr>
-        <w:t>Leathwick</w:t>
-      </w:r>
-      <w:proofErr w:type="spellEnd"/>
-      <w:r>
-        <w:rPr>
-          <w:rFonts w:cs="Times New Roman"/>
-        </w:rPr>
-        <w:t xml:space="preserve"> JR, Hastie T (2008) A working guide to boosted regression trees. Journal of Animal Ecology 77:802–813. https://doi.org/10.1111/j.1365-2656.2008.01390.x</w:t>
+      <w:r>
+        <w:rPr>
+          <w:rFonts w:cs="Times New Roman"/>
+        </w:rPr>
+        <w:t>Elith J, Leathwick JR, Hastie T (2008) A working guide to boosted regression trees. Journal of Animal Ecology 77:802–813. https://doi.org/10.1111/j.1365-2656.2008.01390.x</w:t>
       </w:r>
     </w:p>
     <w:p>
@@ -23668,33 +23137,11 @@
           <w:rFonts w:cs="Times New Roman"/>
         </w:rPr>
       </w:pPr>
-      <w:proofErr w:type="spellStart"/>
-      <w:r>
-        <w:rPr>
-          <w:rFonts w:cs="Times New Roman"/>
-        </w:rPr>
-        <w:t>Elith</w:t>
-      </w:r>
-      <w:proofErr w:type="spellEnd"/>
-      <w:r>
-        <w:rPr>
-          <w:rFonts w:cs="Times New Roman"/>
-        </w:rPr>
-        <w:t xml:space="preserve"> J, Phillips SJ, Hastie T, et al (2010) A statistical explanation of </w:t>
-      </w:r>
-      <w:proofErr w:type="spellStart"/>
-      <w:r>
-        <w:rPr>
-          <w:rFonts w:cs="Times New Roman"/>
-        </w:rPr>
-        <w:t>MaxEnt</w:t>
-      </w:r>
-      <w:proofErr w:type="spellEnd"/>
-      <w:r>
-        <w:rPr>
-          <w:rFonts w:cs="Times New Roman"/>
-        </w:rPr>
-        <w:t xml:space="preserve"> for ecologists. Diversity and Distributions 17:43–57. https://doi.org/10.1111/j.1472-4642.2010.00725.x</w:t>
+      <w:r>
+        <w:rPr>
+          <w:rFonts w:cs="Times New Roman"/>
+        </w:rPr>
+        <w:t>Elith J, Phillips SJ, Hastie T, et al (2010) A statistical explanation of MaxEnt for ecologists. Diversity and Distributions 17:43–57. https://doi.org/10.1111/j.1472-4642.2010.00725.x</w:t>
       </w:r>
     </w:p>
     <w:p>
@@ -23704,19 +23151,11 @@
           <w:rFonts w:cs="Times New Roman"/>
         </w:rPr>
       </w:pPr>
-      <w:proofErr w:type="spellStart"/>
-      <w:r>
-        <w:rPr>
-          <w:rFonts w:cs="Times New Roman"/>
-        </w:rPr>
-        <w:t>Ellner</w:t>
-      </w:r>
-      <w:proofErr w:type="spellEnd"/>
-      <w:r>
-        <w:rPr>
-          <w:rFonts w:cs="Times New Roman"/>
-        </w:rPr>
-        <w:t xml:space="preserve"> SP, Rees M (2006) Integral projection models for species with complex demography. The American Naturalist 167:410–428</w:t>
+      <w:r>
+        <w:rPr>
+          <w:rFonts w:cs="Times New Roman"/>
+        </w:rPr>
+        <w:t>Ellner SP, Rees M (2006) Integral projection models for species with complex demography. The American Naturalist 167:410–428</w:t>
       </w:r>
     </w:p>
     <w:p>
@@ -23726,19 +23165,11 @@
           <w:rFonts w:cs="Times New Roman"/>
         </w:rPr>
       </w:pPr>
-      <w:proofErr w:type="spellStart"/>
-      <w:r>
-        <w:rPr>
-          <w:rFonts w:cs="Times New Roman"/>
-        </w:rPr>
-        <w:t>Ellner</w:t>
-      </w:r>
-      <w:proofErr w:type="spellEnd"/>
-      <w:r>
-        <w:rPr>
-          <w:rFonts w:cs="Times New Roman"/>
-        </w:rPr>
-        <w:t xml:space="preserve"> SP, Rees M (2007) Stochastic stable population growth in integral projection models: theory and application. Journal of mathematical biology 54:227–56. https://doi.org/10.1007/s00285-006-0044-8</w:t>
+      <w:r>
+        <w:rPr>
+          <w:rFonts w:cs="Times New Roman"/>
+        </w:rPr>
+        <w:t>Ellner SP, Rees M (2007) Stochastic stable population growth in integral projection models: theory and application. Journal of mathematical biology 54:227–56. https://doi.org/10.1007/s00285-006-0044-8</w:t>
       </w:r>
     </w:p>
     <w:p>
@@ -23754,23 +23185,13 @@
         </w:rPr>
         <w:t>Fagan ME, Peart DR (2004) Impact of the invasive shrub glossy buckthorn (</w:t>
       </w:r>
-      <w:proofErr w:type="spellStart"/>
       <w:r>
         <w:rPr>
           <w:rFonts w:cs="Times New Roman"/>
           <w:i/>
           <w:iCs/>
         </w:rPr>
-        <w:t>Rhamnus</w:t>
-      </w:r>
-      <w:proofErr w:type="spellEnd"/>
-      <w:r>
-        <w:rPr>
-          <w:rFonts w:cs="Times New Roman"/>
-          <w:i/>
-          <w:iCs/>
-        </w:rPr>
-        <w:t xml:space="preserve"> frangula</w:t>
+        <w:t>Rhamnus frangula</w:t>
       </w:r>
       <w:r>
         <w:rPr>
@@ -23804,21 +23225,7 @@
         <w:rPr>
           <w:rFonts w:cs="Times New Roman"/>
         </w:rPr>
-        <w:t xml:space="preserve">Fordham DA, </w:t>
-      </w:r>
-      <w:proofErr w:type="spellStart"/>
-      <w:r>
-        <w:rPr>
-          <w:rFonts w:cs="Times New Roman"/>
-        </w:rPr>
-        <w:t>Akçakaya</w:t>
-      </w:r>
-      <w:proofErr w:type="spellEnd"/>
-      <w:r>
-        <w:rPr>
-          <w:rFonts w:cs="Times New Roman"/>
-        </w:rPr>
-        <w:t xml:space="preserve"> HR, Araújo MB, Brook BW (2012) Modeling Range Shifts for Invasive Vertebrates in Response to Climate Change. In: Brodie (ed). pp 1–31</w:t>
+        <w:t>Fordham DA, Akçakaya HR, Araújo MB, Brook BW (2012) Modeling Range Shifts for Invasive Vertebrates in Response to Climate Change. In: Brodie (ed). pp 1–31</w:t>
       </w:r>
     </w:p>
     <w:p>
@@ -23832,21 +23239,7 @@
         <w:rPr>
           <w:rFonts w:cs="Times New Roman"/>
         </w:rPr>
-        <w:t xml:space="preserve">Fordham DA, </w:t>
-      </w:r>
-      <w:proofErr w:type="spellStart"/>
-      <w:r>
-        <w:rPr>
-          <w:rFonts w:cs="Times New Roman"/>
-        </w:rPr>
-        <w:t>Mellin</w:t>
-      </w:r>
-      <w:proofErr w:type="spellEnd"/>
-      <w:r>
-        <w:rPr>
-          <w:rFonts w:cs="Times New Roman"/>
-        </w:rPr>
-        <w:t xml:space="preserve"> C, Russell BD, et al (2013) Population dynamics can be more important than physiological limits for determining range shifts under climate change. Global change biology 19:3224–37. https://doi.org/10.1111/gcb.12289</w:t>
+        <w:t>Fordham DA, Mellin C, Russell BD, et al (2013) Population dynamics can be more important than physiological limits for determining range shifts under climate change. Global change biology 19:3224–37. https://doi.org/10.1111/gcb.12289</w:t>
       </w:r>
     </w:p>
     <w:p>
@@ -23889,21 +23282,7 @@
           <w:rFonts w:cs="Times New Roman"/>
         </w:rPr>
         <w:lastRenderedPageBreak/>
-        <w:t xml:space="preserve">Franklin J, Regan HM, </w:t>
-      </w:r>
-      <w:proofErr w:type="spellStart"/>
-      <w:r>
-        <w:rPr>
-          <w:rFonts w:cs="Times New Roman"/>
-        </w:rPr>
-        <w:t>Syphard</w:t>
-      </w:r>
-      <w:proofErr w:type="spellEnd"/>
-      <w:r>
-        <w:rPr>
-          <w:rFonts w:cs="Times New Roman"/>
-        </w:rPr>
-        <w:t xml:space="preserve"> AD (2013) Linking spatially explicit species distribution and population models to plan for the persistence of plant species under global change. Environmental Conservation 1–13. https://doi.org/10.1017/S0376892913000453</w:t>
+        <w:t>Franklin J, Regan HM, Syphard AD (2013) Linking spatially explicit species distribution and population models to plan for the persistence of plant species under global change. Environmental Conservation 1–13. https://doi.org/10.1017/S0376892913000453</w:t>
       </w:r>
     </w:p>
     <w:p>
@@ -23913,33 +23292,11 @@
           <w:rFonts w:cs="Times New Roman"/>
         </w:rPr>
       </w:pPr>
-      <w:proofErr w:type="spellStart"/>
-      <w:r>
-        <w:rPr>
-          <w:rFonts w:cs="Times New Roman"/>
-        </w:rPr>
-        <w:t>Frappier</w:t>
-      </w:r>
-      <w:proofErr w:type="spellEnd"/>
-      <w:r>
-        <w:rPr>
-          <w:rFonts w:cs="Times New Roman"/>
-        </w:rPr>
-        <w:t xml:space="preserve"> B, Eckert RT, Lee TD (2003a) Potential impacts of the invasive exotic shrub </w:t>
-      </w:r>
-      <w:proofErr w:type="spellStart"/>
-      <w:r>
-        <w:rPr>
-          <w:rFonts w:cs="Times New Roman"/>
-        </w:rPr>
-        <w:t>Rhamnus</w:t>
-      </w:r>
-      <w:proofErr w:type="spellEnd"/>
-      <w:r>
-        <w:rPr>
-          <w:rFonts w:cs="Times New Roman"/>
-        </w:rPr>
-        <w:t xml:space="preserve"> frangula L. (glossy buckthorn) on forests of southern New Hampshire. Northeastern Naturalist 10:277–296</w:t>
+      <w:r>
+        <w:rPr>
+          <w:rFonts w:cs="Times New Roman"/>
+        </w:rPr>
+        <w:t>Frappier B, Eckert RT, Lee TD (2003a) Potential impacts of the invasive exotic shrub Rhamnus frangula L. (glossy buckthorn) on forests of southern New Hampshire. Northeastern Naturalist 10:277–296</w:t>
       </w:r>
     </w:p>
     <w:p>
@@ -23949,37 +23306,19 @@
           <w:rFonts w:cs="Times New Roman"/>
         </w:rPr>
       </w:pPr>
-      <w:proofErr w:type="spellStart"/>
-      <w:r>
-        <w:rPr>
-          <w:rFonts w:cs="Times New Roman"/>
-        </w:rPr>
-        <w:t>Frappier</w:t>
-      </w:r>
-      <w:proofErr w:type="spellEnd"/>
-      <w:r>
-        <w:rPr>
-          <w:rFonts w:cs="Times New Roman"/>
-        </w:rPr>
-        <w:t xml:space="preserve"> B, Eckert RT, Lee TD (2004) Experimental removal of the non-indigenous shrub </w:t>
-      </w:r>
-      <w:proofErr w:type="spellStart"/>
+      <w:r>
+        <w:rPr>
+          <w:rFonts w:cs="Times New Roman"/>
+        </w:rPr>
+        <w:t xml:space="preserve">Frappier B, Eckert RT, Lee TD (2004) Experimental removal of the non-indigenous shrub </w:t>
+      </w:r>
       <w:r>
         <w:rPr>
           <w:rFonts w:cs="Times New Roman"/>
           <w:i/>
           <w:iCs/>
         </w:rPr>
-        <w:t>Rhamnus</w:t>
-      </w:r>
-      <w:proofErr w:type="spellEnd"/>
-      <w:r>
-        <w:rPr>
-          <w:rFonts w:cs="Times New Roman"/>
-          <w:i/>
-          <w:iCs/>
-        </w:rPr>
-        <w:t xml:space="preserve"> frangula</w:t>
+        <w:t>Rhamnus frangula</w:t>
       </w:r>
       <w:r>
         <w:rPr>
@@ -23995,37 +23334,19 @@
           <w:rFonts w:cs="Times New Roman"/>
         </w:rPr>
       </w:pPr>
-      <w:proofErr w:type="spellStart"/>
-      <w:r>
-        <w:rPr>
-          <w:rFonts w:cs="Times New Roman"/>
-        </w:rPr>
-        <w:t>Frappier</w:t>
-      </w:r>
-      <w:proofErr w:type="spellEnd"/>
-      <w:r>
-        <w:rPr>
-          <w:rFonts w:cs="Times New Roman"/>
-        </w:rPr>
-        <w:t xml:space="preserve"> B, Lee TD, Olson KF, Eckert RT (2003b) Small-scale invasion pattern, spread rate, and lag-phase behavior of </w:t>
-      </w:r>
-      <w:proofErr w:type="spellStart"/>
+      <w:r>
+        <w:rPr>
+          <w:rFonts w:cs="Times New Roman"/>
+        </w:rPr>
+        <w:t xml:space="preserve">Frappier B, Lee TD, Olson KF, Eckert RT (2003b) Small-scale invasion pattern, spread rate, and lag-phase behavior of </w:t>
+      </w:r>
       <w:r>
         <w:rPr>
           <w:rFonts w:cs="Times New Roman"/>
           <w:i/>
           <w:iCs/>
         </w:rPr>
-        <w:t>Rhamnus</w:t>
-      </w:r>
-      <w:proofErr w:type="spellEnd"/>
-      <w:r>
-        <w:rPr>
-          <w:rFonts w:cs="Times New Roman"/>
-          <w:i/>
-          <w:iCs/>
-        </w:rPr>
-        <w:t xml:space="preserve"> frangula</w:t>
+        <w:t>Rhamnus frangula</w:t>
       </w:r>
       <w:r>
         <w:rPr>
@@ -24041,33 +23362,11 @@
           <w:rFonts w:cs="Times New Roman"/>
         </w:rPr>
       </w:pPr>
-      <w:proofErr w:type="spellStart"/>
-      <w:r>
-        <w:rPr>
-          <w:rFonts w:cs="Times New Roman"/>
-        </w:rPr>
-        <w:t>Gavier</w:t>
-      </w:r>
-      <w:proofErr w:type="spellEnd"/>
-      <w:r>
-        <w:rPr>
-          <w:rFonts w:cs="Times New Roman"/>
-        </w:rPr>
-        <w:t xml:space="preserve">-Pizarro GI, </w:t>
-      </w:r>
-      <w:proofErr w:type="spellStart"/>
-      <w:r>
-        <w:rPr>
-          <w:rFonts w:cs="Times New Roman"/>
-        </w:rPr>
-        <w:t>Radeloff</w:t>
-      </w:r>
-      <w:proofErr w:type="spellEnd"/>
-      <w:r>
-        <w:rPr>
-          <w:rFonts w:cs="Times New Roman"/>
-        </w:rPr>
-        <w:t xml:space="preserve"> VC, Stewart SI, et al (2010) Housing is positively associated with invasive exotic plant species richness in New England, USA. Ecological Applications 20:1913–1925</w:t>
+      <w:r>
+        <w:rPr>
+          <w:rFonts w:cs="Times New Roman"/>
+        </w:rPr>
+        <w:t>Gavier-Pizarro GI, Radeloff VC, Stewart SI, et al (2010) Housing is positively associated with invasive exotic plant species richness in New England, USA. Ecological Applications 20:1913–1925</w:t>
       </w:r>
     </w:p>
     <w:p>
@@ -24089,18 +23388,8 @@
           <w:i/>
           <w:iCs/>
         </w:rPr>
-        <w:t xml:space="preserve">Frangula </w:t>
-      </w:r>
-      <w:proofErr w:type="spellStart"/>
-      <w:r>
-        <w:rPr>
-          <w:rFonts w:cs="Times New Roman"/>
-          <w:i/>
-          <w:iCs/>
-        </w:rPr>
-        <w:t>alnus</w:t>
-      </w:r>
-      <w:proofErr w:type="spellEnd"/>
+        <w:t>Frangula alnus</w:t>
+      </w:r>
       <w:r>
         <w:rPr>
           <w:rFonts w:cs="Times New Roman"/>
@@ -24119,35 +23408,7 @@
         <w:rPr>
           <w:rFonts w:cs="Times New Roman"/>
         </w:rPr>
-        <w:t xml:space="preserve">Godwin H (1936) Studies in the ecology of </w:t>
-      </w:r>
-      <w:proofErr w:type="spellStart"/>
-      <w:r>
-        <w:rPr>
-          <w:rFonts w:cs="Times New Roman"/>
-        </w:rPr>
-        <w:t>Wicken</w:t>
-      </w:r>
-      <w:proofErr w:type="spellEnd"/>
-      <w:r>
-        <w:rPr>
-          <w:rFonts w:cs="Times New Roman"/>
-        </w:rPr>
-        <w:t xml:space="preserve"> Fen: III. the establishment and development of Fen Scrub (</w:t>
-      </w:r>
-      <w:proofErr w:type="spellStart"/>
-      <w:r>
-        <w:rPr>
-          <w:rFonts w:cs="Times New Roman"/>
-        </w:rPr>
-        <w:t>Carr</w:t>
-      </w:r>
-      <w:proofErr w:type="spellEnd"/>
-      <w:r>
-        <w:rPr>
-          <w:rFonts w:cs="Times New Roman"/>
-        </w:rPr>
-        <w:t>). The Journal of Ecology 82–116</w:t>
+        <w:t>Godwin H (1936) Studies in the ecology of Wicken Fen: III. the establishment and development of Fen Scrub (Carr). The Journal of Ecology 82–116</w:t>
       </w:r>
     </w:p>
     <w:p>
@@ -24161,21 +23422,7 @@
         <w:rPr>
           <w:rFonts w:cs="Times New Roman"/>
         </w:rPr>
-        <w:t xml:space="preserve">Graham CH, Ferrier S, </w:t>
-      </w:r>
-      <w:proofErr w:type="spellStart"/>
-      <w:r>
-        <w:rPr>
-          <w:rFonts w:cs="Times New Roman"/>
-        </w:rPr>
-        <w:t>Huettman</w:t>
-      </w:r>
-      <w:proofErr w:type="spellEnd"/>
-      <w:r>
-        <w:rPr>
-          <w:rFonts w:cs="Times New Roman"/>
-        </w:rPr>
-        <w:t xml:space="preserve"> F, et al (2004) New developments in museum-based informatics and applications in biodiversity analysis. Trends in Ecology &amp; Evolution 19:497–503. https://doi.org/10.1016/j.tree.2004.07.006</w:t>
+        <w:t>Graham CH, Ferrier S, Huettman F, et al (2004) New developments in museum-based informatics and applications in biodiversity analysis. Trends in Ecology &amp; Evolution 19:497–503. https://doi.org/10.1016/j.tree.2004.07.006</w:t>
       </w:r>
     </w:p>
     <w:p>
@@ -24185,19 +23432,11 @@
           <w:rFonts w:cs="Times New Roman"/>
         </w:rPr>
       </w:pPr>
-      <w:proofErr w:type="spellStart"/>
-      <w:r>
-        <w:rPr>
-          <w:rFonts w:cs="Times New Roman"/>
-        </w:rPr>
-        <w:t>Granstrom</w:t>
-      </w:r>
-      <w:proofErr w:type="spellEnd"/>
-      <w:r>
-        <w:rPr>
-          <w:rFonts w:cs="Times New Roman"/>
-        </w:rPr>
-        <w:t xml:space="preserve"> A (1988) Seed banks at six open and afforested heathland sites in southern Sweden. Journal of Applied Ecology 297–306</w:t>
+      <w:r>
+        <w:rPr>
+          <w:rFonts w:cs="Times New Roman"/>
+        </w:rPr>
+        <w:t>Granstrom A (1988) Seed banks at six open and afforested heathland sites in southern Sweden. Journal of Applied Ecology 297–306</w:t>
       </w:r>
     </w:p>
     <w:p>
@@ -24207,19 +23446,11 @@
           <w:rFonts w:cs="Times New Roman"/>
         </w:rPr>
       </w:pPr>
-      <w:proofErr w:type="spellStart"/>
-      <w:r>
-        <w:rPr>
-          <w:rFonts w:cs="Times New Roman"/>
-        </w:rPr>
-        <w:t>Gurevitch</w:t>
-      </w:r>
-      <w:proofErr w:type="spellEnd"/>
-      <w:r>
-        <w:rPr>
-          <w:rFonts w:cs="Times New Roman"/>
-        </w:rPr>
-        <w:t xml:space="preserve"> J, Fox GA, Wardle GM, et al (2011) Emergent insights from the synthesis of conceptual frameworks for biological invasions. Ecology Letters 14:407–418. https://doi.org/10.1111/j.1461-0248.2011.01594.x</w:t>
+      <w:r>
+        <w:rPr>
+          <w:rFonts w:cs="Times New Roman"/>
+        </w:rPr>
+        <w:t>Gurevitch J, Fox GA, Wardle GM, et al (2011) Emergent insights from the synthesis of conceptual frameworks for biological invasions. Ecology Letters 14:407–418. https://doi.org/10.1111/j.1461-0248.2011.01594.x</w:t>
       </w:r>
     </w:p>
     <w:p>
@@ -24229,33 +23460,11 @@
           <w:rFonts w:cs="Times New Roman"/>
         </w:rPr>
       </w:pPr>
-      <w:proofErr w:type="spellStart"/>
-      <w:r>
-        <w:rPr>
-          <w:rFonts w:cs="Times New Roman"/>
-        </w:rPr>
-        <w:t>Hampe</w:t>
-      </w:r>
-      <w:proofErr w:type="spellEnd"/>
-      <w:r>
-        <w:rPr>
-          <w:rFonts w:cs="Times New Roman"/>
-        </w:rPr>
-        <w:t xml:space="preserve"> A (2008) Fruit tracking, frugivore satiation, and their consequences for seed dispersal. </w:t>
-      </w:r>
-      <w:proofErr w:type="spellStart"/>
-      <w:r>
-        <w:rPr>
-          <w:rFonts w:cs="Times New Roman"/>
-        </w:rPr>
-        <w:t>Oecologia</w:t>
-      </w:r>
-      <w:proofErr w:type="spellEnd"/>
-      <w:r>
-        <w:rPr>
-          <w:rFonts w:cs="Times New Roman"/>
-        </w:rPr>
-        <w:t xml:space="preserve"> 156:137–145. https://doi.org/10.1007/s00442-008-0979-0</w:t>
+      <w:r>
+        <w:rPr>
+          <w:rFonts w:cs="Times New Roman"/>
+        </w:rPr>
+        <w:t>Hampe A (2008) Fruit tracking, frugivore satiation, and their consequences for seed dispersal. Oecologia 156:137–145. https://doi.org/10.1007/s00442-008-0979-0</w:t>
       </w:r>
     </w:p>
     <w:p>
@@ -24265,33 +23474,11 @@
           <w:rFonts w:cs="Times New Roman"/>
         </w:rPr>
       </w:pPr>
-      <w:proofErr w:type="spellStart"/>
-      <w:r>
-        <w:rPr>
-          <w:rFonts w:cs="Times New Roman"/>
-        </w:rPr>
-        <w:t>Hampe</w:t>
-      </w:r>
-      <w:proofErr w:type="spellEnd"/>
-      <w:r>
-        <w:rPr>
-          <w:rFonts w:cs="Times New Roman"/>
-        </w:rPr>
-        <w:t xml:space="preserve"> A (2004) Extensive hydrochory uncouples spatiotemporal patterns of </w:t>
-      </w:r>
-      <w:proofErr w:type="spellStart"/>
-      <w:r>
-        <w:rPr>
-          <w:rFonts w:cs="Times New Roman"/>
-        </w:rPr>
-        <w:t>seedfall</w:t>
-      </w:r>
-      <w:proofErr w:type="spellEnd"/>
-      <w:r>
-        <w:rPr>
-          <w:rFonts w:cs="Times New Roman"/>
-        </w:rPr>
-        <w:t xml:space="preserve"> and seedling recruitment in a ‘bird‐dispersed’ riparian tree. Journal of Ecology 92:797–807</w:t>
+      <w:r>
+        <w:rPr>
+          <w:rFonts w:cs="Times New Roman"/>
+        </w:rPr>
+        <w:t>Hampe A (2004) Extensive hydrochory uncouples spatiotemporal patterns of seedfall and seedling recruitment in a ‘bird‐dispersed’ riparian tree. Journal of Ecology 92:797–807</w:t>
       </w:r>
     </w:p>
     <w:p>
@@ -24301,61 +23488,11 @@
           <w:rFonts w:cs="Times New Roman"/>
         </w:rPr>
       </w:pPr>
-      <w:proofErr w:type="spellStart"/>
-      <w:r>
-        <w:rPr>
-          <w:rFonts w:cs="Times New Roman"/>
-        </w:rPr>
-        <w:t>Hampe</w:t>
-      </w:r>
-      <w:proofErr w:type="spellEnd"/>
-      <w:r>
-        <w:rPr>
-          <w:rFonts w:cs="Times New Roman"/>
-        </w:rPr>
-        <w:t xml:space="preserve"> A, Arroyo J, </w:t>
-      </w:r>
-      <w:proofErr w:type="spellStart"/>
-      <w:r>
-        <w:rPr>
-          <w:rFonts w:cs="Times New Roman"/>
-        </w:rPr>
-        <w:t>Jordano</w:t>
-      </w:r>
-      <w:proofErr w:type="spellEnd"/>
-      <w:r>
-        <w:rPr>
-          <w:rFonts w:cs="Times New Roman"/>
-        </w:rPr>
-        <w:t xml:space="preserve"> P, Petit RJ (2003) </w:t>
-      </w:r>
-      <w:proofErr w:type="spellStart"/>
-      <w:r>
-        <w:rPr>
-          <w:rFonts w:cs="Times New Roman"/>
-        </w:rPr>
-        <w:t>Rangewide</w:t>
-      </w:r>
-      <w:proofErr w:type="spellEnd"/>
-      <w:r>
-        <w:rPr>
-          <w:rFonts w:cs="Times New Roman"/>
-        </w:rPr>
-        <w:t xml:space="preserve"> </w:t>
-      </w:r>
-      <w:proofErr w:type="spellStart"/>
-      <w:r>
-        <w:rPr>
-          <w:rFonts w:cs="Times New Roman"/>
-        </w:rPr>
-        <w:t>phylogeography</w:t>
-      </w:r>
-      <w:proofErr w:type="spellEnd"/>
-      <w:r>
-        <w:rPr>
-          <w:rFonts w:cs="Times New Roman"/>
-        </w:rPr>
-        <w:t xml:space="preserve"> of a bird-dispersed Eurasian shrub: contrasting Mediterranean and temperate glacial refugia. Molecular Ecology 12:3415–3426. https://doi.org/10.1046/j.1365-294X.2003.02006.x</w:t>
+      <w:r>
+        <w:rPr>
+          <w:rFonts w:cs="Times New Roman"/>
+        </w:rPr>
+        <w:t>Hampe A, Arroyo J, Jordano P, Petit RJ (2003) Rangewide phylogeography of a bird-dispersed Eurasian shrub: contrasting Mediterranean and temperate glacial refugia. Molecular Ecology 12:3415–3426. https://doi.org/10.1046/j.1365-294X.2003.02006.x</w:t>
       </w:r>
     </w:p>
     <w:p>
@@ -24365,34 +23502,12 @@
           <w:rFonts w:cs="Times New Roman"/>
         </w:rPr>
       </w:pPr>
-      <w:proofErr w:type="spellStart"/>
       <w:r>
         <w:rPr>
           <w:rFonts w:cs="Times New Roman"/>
         </w:rPr>
         <w:lastRenderedPageBreak/>
-        <w:t>Hampe</w:t>
-      </w:r>
-      <w:proofErr w:type="spellEnd"/>
-      <w:r>
-        <w:rPr>
-          <w:rFonts w:cs="Times New Roman"/>
-        </w:rPr>
-        <w:t xml:space="preserve"> A, </w:t>
-      </w:r>
-      <w:proofErr w:type="spellStart"/>
-      <w:r>
-        <w:rPr>
-          <w:rFonts w:cs="Times New Roman"/>
-        </w:rPr>
-        <w:t>Bairlein</w:t>
-      </w:r>
-      <w:proofErr w:type="spellEnd"/>
-      <w:r>
-        <w:rPr>
-          <w:rFonts w:cs="Times New Roman"/>
-        </w:rPr>
-        <w:t xml:space="preserve"> F (2000) Modified dispersal‐related traits in disjunct populations of bird‐dispersed </w:t>
+        <w:t xml:space="preserve">Hampe A, Bairlein F (2000) Modified dispersal‐related traits in disjunct populations of bird‐dispersed </w:t>
       </w:r>
       <w:r>
         <w:rPr>
@@ -24400,51 +23515,13 @@
           <w:i/>
           <w:iCs/>
         </w:rPr>
-        <w:t xml:space="preserve">Frangula </w:t>
-      </w:r>
-      <w:proofErr w:type="spellStart"/>
-      <w:r>
-        <w:rPr>
-          <w:rFonts w:cs="Times New Roman"/>
-          <w:i/>
-          <w:iCs/>
-        </w:rPr>
-        <w:t>alnus</w:t>
-      </w:r>
-      <w:proofErr w:type="spellEnd"/>
-      <w:r>
-        <w:rPr>
-          <w:rFonts w:cs="Times New Roman"/>
-        </w:rPr>
-        <w:t xml:space="preserve"> (</w:t>
-      </w:r>
-      <w:proofErr w:type="spellStart"/>
-      <w:r>
-        <w:rPr>
-          <w:rFonts w:cs="Times New Roman"/>
-        </w:rPr>
-        <w:t>Rhamnaceae</w:t>
-      </w:r>
-      <w:proofErr w:type="spellEnd"/>
-      <w:r>
-        <w:rPr>
-          <w:rFonts w:cs="Times New Roman"/>
-        </w:rPr>
-        <w:t xml:space="preserve">): a result of its Quaternary distribution shifts? </w:t>
-      </w:r>
-      <w:proofErr w:type="spellStart"/>
-      <w:r>
-        <w:rPr>
-          <w:rFonts w:cs="Times New Roman"/>
-        </w:rPr>
-        <w:t>Ecography</w:t>
-      </w:r>
-      <w:proofErr w:type="spellEnd"/>
-      <w:r>
-        <w:rPr>
-          <w:rFonts w:cs="Times New Roman"/>
-        </w:rPr>
-        <w:t xml:space="preserve"> 23:603–613</w:t>
+        <w:t>Frangula alnus</w:t>
+      </w:r>
+      <w:r>
+        <w:rPr>
+          <w:rFonts w:cs="Times New Roman"/>
+        </w:rPr>
+        <w:t xml:space="preserve"> (Rhamnaceae): a result of its Quaternary distribution shifts? Ecography 23:603–613</w:t>
       </w:r>
     </w:p>
     <w:p>
@@ -24458,21 +23535,7 @@
         <w:rPr>
           <w:rFonts w:cs="Times New Roman"/>
         </w:rPr>
-        <w:t xml:space="preserve">Harris CM, Park KJ, Atkinson R, et al (2009) Invasive species control: Incorporating demographic data and seed dispersal into a management model for Rhododendron </w:t>
-      </w:r>
-      <w:proofErr w:type="spellStart"/>
-      <w:r>
-        <w:rPr>
-          <w:rFonts w:cs="Times New Roman"/>
-        </w:rPr>
-        <w:t>ponticum</w:t>
-      </w:r>
-      <w:proofErr w:type="spellEnd"/>
-      <w:r>
-        <w:rPr>
-          <w:rFonts w:cs="Times New Roman"/>
-        </w:rPr>
-        <w:t>. Ecological Informatics 4:226–233. https://doi.org/10.1016/j.ecoinf.2009.07.005</w:t>
+        <w:t>Harris CM, Park KJ, Atkinson R, et al (2009) Invasive species control: Incorporating demographic data and seed dispersal into a management model for Rhododendron ponticum. Ecological Informatics 4:226–233. https://doi.org/10.1016/j.ecoinf.2009.07.005</w:t>
       </w:r>
     </w:p>
     <w:p>
@@ -24486,21 +23549,7 @@
         <w:rPr>
           <w:rFonts w:cs="Times New Roman"/>
         </w:rPr>
-        <w:t xml:space="preserve">Hastings A, </w:t>
-      </w:r>
-      <w:proofErr w:type="spellStart"/>
-      <w:r>
-        <w:rPr>
-          <w:rFonts w:cs="Times New Roman"/>
-        </w:rPr>
-        <w:t>Cuddington</w:t>
-      </w:r>
-      <w:proofErr w:type="spellEnd"/>
-      <w:r>
-        <w:rPr>
-          <w:rFonts w:cs="Times New Roman"/>
-        </w:rPr>
-        <w:t xml:space="preserve"> K, Davies KF, et al (2005) The spatial spread of invasions: new developments in theory and evidence. Ecology Letters 8:91–101. https://doi.org/10.1111/j.1461-0248.2004.00687.x</w:t>
+        <w:t>Hastings A, Cuddington K, Davies KF, et al (2005) The spatial spread of invasions: new developments in theory and evidence. Ecology Letters 8:91–101. https://doi.org/10.1111/j.1461-0248.2004.00687.x</w:t>
       </w:r>
     </w:p>
     <w:p>
@@ -24514,21 +23563,7 @@
         <w:rPr>
           <w:rFonts w:cs="Times New Roman"/>
         </w:rPr>
-        <w:t xml:space="preserve">Herron PM, Martine CT, Latimer AM, </w:t>
-      </w:r>
-      <w:proofErr w:type="spellStart"/>
-      <w:r>
-        <w:rPr>
-          <w:rFonts w:cs="Times New Roman"/>
-        </w:rPr>
-        <w:t>Leicht</w:t>
-      </w:r>
-      <w:proofErr w:type="spellEnd"/>
-      <w:r>
-        <w:rPr>
-          <w:rFonts w:cs="Times New Roman"/>
-        </w:rPr>
-        <w:t>-Young SA (2007) Invasive plants and their ecological strategies: prediction and explanation of woody plant invasion in New England. Diversity and Distributions 13:633–644. https://doi.org/10.1111/j.1472-4642.2007.00381.x</w:t>
+        <w:t>Herron PM, Martine CT, Latimer AM, Leicht-Young SA (2007) Invasive plants and their ecological strategies: prediction and explanation of woody plant invasion in New England. Diversity and Distributions 13:633–644. https://doi.org/10.1111/j.1472-4642.2007.00381.x</w:t>
       </w:r>
     </w:p>
     <w:p>
@@ -24542,59 +23577,21 @@
         <w:rPr>
           <w:rFonts w:cs="Times New Roman"/>
         </w:rPr>
-        <w:t xml:space="preserve">Howell JA, Blackwell </w:t>
-      </w:r>
-      <w:proofErr w:type="spellStart"/>
-      <w:r>
-        <w:rPr>
-          <w:rFonts w:cs="Times New Roman"/>
-        </w:rPr>
-        <w:t>WHJr</w:t>
-      </w:r>
-      <w:proofErr w:type="spellEnd"/>
-      <w:r>
-        <w:rPr>
-          <w:rFonts w:cs="Times New Roman"/>
-        </w:rPr>
-        <w:t xml:space="preserve"> (1977) The history of </w:t>
-      </w:r>
-      <w:proofErr w:type="spellStart"/>
+        <w:t xml:space="preserve">Howell JA, Blackwell WHJr (1977) The history of </w:t>
+      </w:r>
       <w:r>
         <w:rPr>
           <w:rFonts w:cs="Times New Roman"/>
           <w:i/>
           <w:iCs/>
         </w:rPr>
-        <w:t>Rhamnus</w:t>
-      </w:r>
-      <w:proofErr w:type="spellEnd"/>
-      <w:r>
-        <w:rPr>
-          <w:rFonts w:cs="Times New Roman"/>
-          <w:i/>
-          <w:iCs/>
-        </w:rPr>
-        <w:t xml:space="preserve"> frangula</w:t>
-      </w:r>
-      <w:r>
-        <w:rPr>
-          <w:rFonts w:cs="Times New Roman"/>
-        </w:rPr>
-        <w:t xml:space="preserve"> (glossy buckthorn) in the Ohio flora. </w:t>
-      </w:r>
-      <w:proofErr w:type="spellStart"/>
-      <w:r>
-        <w:rPr>
-          <w:rFonts w:cs="Times New Roman"/>
-        </w:rPr>
-        <w:t>Castanea</w:t>
-      </w:r>
-      <w:proofErr w:type="spellEnd"/>
-      <w:r>
-        <w:rPr>
-          <w:rFonts w:cs="Times New Roman"/>
-        </w:rPr>
-        <w:t xml:space="preserve"> 42:111–115</w:t>
+        <w:t>Rhamnus frangula</w:t>
+      </w:r>
+      <w:r>
+        <w:rPr>
+          <w:rFonts w:cs="Times New Roman"/>
+        </w:rPr>
+        <w:t xml:space="preserve"> (glossy buckthorn) in the Ohio flora. Castanea 42:111–115</w:t>
       </w:r>
     </w:p>
     <w:p>
@@ -24604,62 +23601,20 @@
           <w:rFonts w:cs="Times New Roman"/>
         </w:rPr>
       </w:pPr>
-      <w:proofErr w:type="spellStart"/>
-      <w:r>
-        <w:rPr>
-          <w:rFonts w:cs="Times New Roman"/>
-        </w:rPr>
-        <w:t>Jongejans</w:t>
-      </w:r>
-      <w:proofErr w:type="spellEnd"/>
-      <w:r>
-        <w:rPr>
-          <w:rFonts w:cs="Times New Roman"/>
-        </w:rPr>
-        <w:t xml:space="preserve"> E, Shea K, </w:t>
-      </w:r>
-      <w:proofErr w:type="spellStart"/>
-      <w:r>
-        <w:rPr>
-          <w:rFonts w:cs="Times New Roman"/>
-        </w:rPr>
-        <w:t>Skarpaas</w:t>
-      </w:r>
-      <w:proofErr w:type="spellEnd"/>
-      <w:r>
-        <w:rPr>
-          <w:rFonts w:cs="Times New Roman"/>
-        </w:rPr>
-        <w:t xml:space="preserve"> O, et al (2008) Dispersal and demography contributions to population spread of </w:t>
-      </w:r>
-      <w:proofErr w:type="spellStart"/>
+      <w:r>
+        <w:rPr>
+          <w:rFonts w:cs="Times New Roman"/>
+        </w:rPr>
+        <w:t xml:space="preserve">Jongejans E, Shea K, Skarpaas O, et al (2008) Dispersal and demography contributions to population spread of </w:t>
+      </w:r>
       <w:r>
         <w:rPr>
           <w:rFonts w:cs="Times New Roman"/>
           <w:i/>
           <w:iCs/>
         </w:rPr>
-        <w:t>Carduus</w:t>
-      </w:r>
-      <w:proofErr w:type="spellEnd"/>
-      <w:r>
-        <w:rPr>
-          <w:rFonts w:cs="Times New Roman"/>
-          <w:i/>
-          <w:iCs/>
-        </w:rPr>
-        <w:t xml:space="preserve"> </w:t>
-      </w:r>
-      <w:proofErr w:type="spellStart"/>
-      <w:r>
-        <w:rPr>
-          <w:rFonts w:cs="Times New Roman"/>
-          <w:i/>
-          <w:iCs/>
-        </w:rPr>
-        <w:t>nutansin</w:t>
-      </w:r>
-      <w:proofErr w:type="spellEnd"/>
+        <w:t>Carduus nutansin</w:t>
+      </w:r>
       <w:r>
         <w:rPr>
           <w:rFonts w:cs="Times New Roman"/>
@@ -24678,35 +23633,7 @@
         <w:rPr>
           <w:rFonts w:cs="Times New Roman"/>
         </w:rPr>
-        <w:t xml:space="preserve">Keith DA, </w:t>
-      </w:r>
-      <w:proofErr w:type="spellStart"/>
-      <w:r>
-        <w:rPr>
-          <w:rFonts w:cs="Times New Roman"/>
-        </w:rPr>
-        <w:t>Akçakaya</w:t>
-      </w:r>
-      <w:proofErr w:type="spellEnd"/>
-      <w:r>
-        <w:rPr>
-          <w:rFonts w:cs="Times New Roman"/>
-        </w:rPr>
-        <w:t xml:space="preserve"> HR, </w:t>
-      </w:r>
-      <w:proofErr w:type="spellStart"/>
-      <w:r>
-        <w:rPr>
-          <w:rFonts w:cs="Times New Roman"/>
-        </w:rPr>
-        <w:t>Thuiller</w:t>
-      </w:r>
-      <w:proofErr w:type="spellEnd"/>
-      <w:r>
-        <w:rPr>
-          <w:rFonts w:cs="Times New Roman"/>
-        </w:rPr>
-        <w:t xml:space="preserve"> W, et al (2008) Predicting extinction risks under climate change: coupling stochastic population models with dynamic bioclimatic habitat models. Biology Letters 4:560–563. https://doi.org/10.1098/rsbl.2008.0049</w:t>
+        <w:t>Keith DA, Akçakaya HR, Thuiller W, et al (2008) Predicting extinction risks under climate change: coupling stochastic population models with dynamic bioclimatic habitat models. Biology Letters 4:560–563. https://doi.org/10.1098/rsbl.2008.0049</w:t>
       </w:r>
     </w:p>
     <w:p>
@@ -24720,49 +23647,7 @@
         <w:rPr>
           <w:rFonts w:cs="Times New Roman"/>
         </w:rPr>
-        <w:t xml:space="preserve">Klein </w:t>
-      </w:r>
-      <w:proofErr w:type="spellStart"/>
-      <w:r>
-        <w:rPr>
-          <w:rFonts w:cs="Times New Roman"/>
-        </w:rPr>
-        <w:t>Goldewijk</w:t>
-      </w:r>
-      <w:proofErr w:type="spellEnd"/>
-      <w:r>
-        <w:rPr>
-          <w:rFonts w:cs="Times New Roman"/>
-        </w:rPr>
-        <w:t xml:space="preserve"> K, </w:t>
-      </w:r>
-      <w:proofErr w:type="spellStart"/>
-      <w:r>
-        <w:rPr>
-          <w:rFonts w:cs="Times New Roman"/>
-        </w:rPr>
-        <w:t>Beusen</w:t>
-      </w:r>
-      <w:proofErr w:type="spellEnd"/>
-      <w:r>
-        <w:rPr>
-          <w:rFonts w:cs="Times New Roman"/>
-        </w:rPr>
-        <w:t xml:space="preserve"> A, Van </w:t>
-      </w:r>
-      <w:proofErr w:type="spellStart"/>
-      <w:r>
-        <w:rPr>
-          <w:rFonts w:cs="Times New Roman"/>
-        </w:rPr>
-        <w:t>Drecht</w:t>
-      </w:r>
-      <w:proofErr w:type="spellEnd"/>
-      <w:r>
-        <w:rPr>
-          <w:rFonts w:cs="Times New Roman"/>
-        </w:rPr>
-        <w:t xml:space="preserve"> G, De Vos M (2010) The HYDE 3.1 spatially explicit database of human-induced global land-use change over the past 12,000 years. Global Ecology and Biogeography 20:73–86. https://doi.org/10.1111/j.1466-8238.2010.00587.x</w:t>
+        <w:t>Klein Goldewijk K, Beusen A, Van Drecht G, De Vos M (2010) The HYDE 3.1 spatially explicit database of human-induced global land-use change over the past 12,000 years. Global Ecology and Biogeography 20:73–86. https://doi.org/10.1111/j.1466-8238.2010.00587.x</w:t>
       </w:r>
     </w:p>
     <w:p>
@@ -24776,35 +23661,7 @@
         <w:rPr>
           <w:rFonts w:cs="Times New Roman"/>
         </w:rPr>
-        <w:t xml:space="preserve">Knight TM, Havens K, </w:t>
-      </w:r>
-      <w:proofErr w:type="spellStart"/>
-      <w:r>
-        <w:rPr>
-          <w:rFonts w:cs="Times New Roman"/>
-        </w:rPr>
-        <w:t>Vitt</w:t>
-      </w:r>
-      <w:proofErr w:type="spellEnd"/>
-      <w:r>
-        <w:rPr>
-          <w:rFonts w:cs="Times New Roman"/>
-        </w:rPr>
-        <w:t xml:space="preserve"> P (2011) Will the use of less fecund cultivars reduce the invasiveness of perennial plants? </w:t>
-      </w:r>
-      <w:proofErr w:type="spellStart"/>
-      <w:r>
-        <w:rPr>
-          <w:rFonts w:cs="Times New Roman"/>
-        </w:rPr>
-        <w:t>BioScience</w:t>
-      </w:r>
-      <w:proofErr w:type="spellEnd"/>
-      <w:r>
-        <w:rPr>
-          <w:rFonts w:cs="Times New Roman"/>
-        </w:rPr>
-        <w:t xml:space="preserve"> 61:816–822. https://doi.org/10.1525/bio.2011.61.10.11</w:t>
+        <w:t>Knight TM, Havens K, Vitt P (2011) Will the use of less fecund cultivars reduce the invasiveness of perennial plants? BioScience 61:816–822. https://doi.org/10.1525/bio.2011.61.10.11</w:t>
       </w:r>
     </w:p>
     <w:p>
@@ -24814,19 +23671,11 @@
           <w:rFonts w:cs="Times New Roman"/>
         </w:rPr>
       </w:pPr>
-      <w:proofErr w:type="spellStart"/>
-      <w:r>
-        <w:rPr>
-          <w:rFonts w:cs="Times New Roman"/>
-        </w:rPr>
-        <w:t>Kostel</w:t>
-      </w:r>
-      <w:proofErr w:type="spellEnd"/>
-      <w:r>
-        <w:rPr>
-          <w:rFonts w:cs="Times New Roman"/>
-        </w:rPr>
-        <w:t>-Hughes F, Young TP, McDonnell MJ (1998) The soil seed bank and its relationship to the aboveground vegetation in deciduous forests in New York City. Urban Ecosystems 2:43–59</w:t>
+      <w:r>
+        <w:rPr>
+          <w:rFonts w:cs="Times New Roman"/>
+        </w:rPr>
+        <w:t>Kostel-Hughes F, Young TP, McDonnell MJ (1998) The soil seed bank and its relationship to the aboveground vegetation in deciduous forests in New York City. Urban Ecosystems 2:43–59</w:t>
       </w:r>
     </w:p>
     <w:p>
@@ -24836,61 +23685,11 @@
           <w:rFonts w:cs="Times New Roman"/>
         </w:rPr>
       </w:pPr>
-      <w:proofErr w:type="spellStart"/>
-      <w:r>
-        <w:rPr>
-          <w:rFonts w:cs="Times New Roman"/>
-        </w:rPr>
-        <w:t>Kowarik</w:t>
-      </w:r>
-      <w:proofErr w:type="spellEnd"/>
-      <w:r>
-        <w:rPr>
-          <w:rFonts w:cs="Times New Roman"/>
-        </w:rPr>
-        <w:t xml:space="preserve"> I (1995) Time lags in biological invasions with regard to success and failure of alien species. In: </w:t>
-      </w:r>
-      <w:proofErr w:type="spellStart"/>
-      <w:r>
-        <w:rPr>
-          <w:rFonts w:cs="Times New Roman"/>
-        </w:rPr>
-        <w:t>Pyšek</w:t>
-      </w:r>
-      <w:proofErr w:type="spellEnd"/>
-      <w:r>
-        <w:rPr>
-          <w:rFonts w:cs="Times New Roman"/>
-        </w:rPr>
-        <w:t xml:space="preserve"> P, </w:t>
-      </w:r>
-      <w:proofErr w:type="spellStart"/>
-      <w:r>
-        <w:rPr>
-          <w:rFonts w:cs="Times New Roman"/>
-        </w:rPr>
-        <w:t>Prach</w:t>
-      </w:r>
-      <w:proofErr w:type="spellEnd"/>
-      <w:r>
-        <w:rPr>
-          <w:rFonts w:cs="Times New Roman"/>
-        </w:rPr>
-        <w:t xml:space="preserve"> K, </w:t>
-      </w:r>
-      <w:proofErr w:type="spellStart"/>
-      <w:r>
-        <w:rPr>
-          <w:rFonts w:cs="Times New Roman"/>
-        </w:rPr>
-        <w:t>Rejmánek</w:t>
-      </w:r>
-      <w:proofErr w:type="spellEnd"/>
-      <w:r>
-        <w:rPr>
-          <w:rFonts w:cs="Times New Roman"/>
-        </w:rPr>
-        <w:t xml:space="preserve"> M, Wade M (eds) Plant invasions: General aspects and special problems. SPB Academic Publishing, Amsterdam, The Netherlands</w:t>
+      <w:r>
+        <w:rPr>
+          <w:rFonts w:cs="Times New Roman"/>
+        </w:rPr>
+        <w:t>Kowarik I (1995) Time lags in biological invasions with regard to success and failure of alien species. In: Pyšek P, Prach K, Rejmánek M, Wade M (eds) Plant invasions: General aspects and special problems. SPB Academic Publishing, Amsterdam, The Netherlands</w:t>
       </w:r>
     </w:p>
     <w:p>
@@ -24941,18 +23740,8 @@
           <w:i/>
           <w:iCs/>
         </w:rPr>
-        <w:t xml:space="preserve">Frangula </w:t>
-      </w:r>
-      <w:proofErr w:type="spellStart"/>
-      <w:r>
-        <w:rPr>
-          <w:rFonts w:cs="Times New Roman"/>
-          <w:i/>
-          <w:iCs/>
-        </w:rPr>
-        <w:t>alnus</w:t>
-      </w:r>
-      <w:proofErr w:type="spellEnd"/>
+        <w:t>Frangula alnus</w:t>
+      </w:r>
       <w:r>
         <w:rPr>
           <w:rFonts w:cs="Times New Roman"/>
@@ -24971,21 +23760,7 @@
         <w:rPr>
           <w:rFonts w:cs="Times New Roman"/>
         </w:rPr>
-        <w:t xml:space="preserve">Lowry E, Rollinson EJ, </w:t>
-      </w:r>
-      <w:proofErr w:type="spellStart"/>
-      <w:r>
-        <w:rPr>
-          <w:rFonts w:cs="Times New Roman"/>
-        </w:rPr>
-        <w:t>Laybourn</w:t>
-      </w:r>
-      <w:proofErr w:type="spellEnd"/>
-      <w:r>
-        <w:rPr>
-          <w:rFonts w:cs="Times New Roman"/>
-        </w:rPr>
-        <w:t xml:space="preserve"> AJ, et al (2012) Biological invasions: a field synopsis, systematic review, and database of the literature. Ecology and Evolution 3:182–96. https://doi.org/10.1002/ece3.431</w:t>
+        <w:t>Lowry E, Rollinson EJ, Laybourn AJ, et al (2012) Biological invasions: a field synopsis, systematic review, and database of the literature. Ecology and Evolution 3:182–96. https://doi.org/10.1002/ece3.431</w:t>
       </w:r>
     </w:p>
     <w:p>
@@ -24999,21 +23774,7 @@
         <w:rPr>
           <w:rFonts w:cs="Times New Roman"/>
         </w:rPr>
-        <w:t xml:space="preserve">Mack RN, </w:t>
-      </w:r>
-      <w:proofErr w:type="spellStart"/>
-      <w:r>
-        <w:rPr>
-          <w:rFonts w:cs="Times New Roman"/>
-        </w:rPr>
-        <w:t>Simberloff</w:t>
-      </w:r>
-      <w:proofErr w:type="spellEnd"/>
-      <w:r>
-        <w:rPr>
-          <w:rFonts w:cs="Times New Roman"/>
-        </w:rPr>
-        <w:t xml:space="preserve"> D, Mark Lonsdale W, et al (2000) Biotic invasions: causes, epidemiology, global consequences, and control. Ecological Applications 10:689–710</w:t>
+        <w:t>Mack RN, Simberloff D, Mark Lonsdale W, et al (2000) Biotic invasions: causes, epidemiology, global consequences, and control. Ecological Applications 10:689–710</w:t>
       </w:r>
     </w:p>
     <w:p>
@@ -25041,21 +23802,7 @@
         <w:rPr>
           <w:rFonts w:cs="Times New Roman"/>
         </w:rPr>
-        <w:t xml:space="preserve">McDonald RI, </w:t>
-      </w:r>
-      <w:proofErr w:type="spellStart"/>
-      <w:r>
-        <w:rPr>
-          <w:rFonts w:cs="Times New Roman"/>
-        </w:rPr>
-        <w:t>Motzkin</w:t>
-      </w:r>
-      <w:proofErr w:type="spellEnd"/>
-      <w:r>
-        <w:rPr>
-          <w:rFonts w:cs="Times New Roman"/>
-        </w:rPr>
-        <w:t xml:space="preserve"> G, Foster DR (2008) Assessing the influence of historical factors, contemporary processes, and environmental conditions on the distribution of invasive species. The Journal of the Torrey Botanical Society 135:260–271</w:t>
+        <w:t>McDonald RI, Motzkin G, Foster DR (2008) Assessing the influence of historical factors, contemporary processes, and environmental conditions on the distribution of invasive species. The Journal of the Torrey Botanical Society 135:260–271</w:t>
       </w:r>
     </w:p>
     <w:p>
@@ -25077,37 +23824,13 @@
           <w:i/>
           <w:iCs/>
         </w:rPr>
-        <w:t xml:space="preserve">Frangula </w:t>
-      </w:r>
-      <w:proofErr w:type="spellStart"/>
-      <w:r>
-        <w:rPr>
-          <w:rFonts w:cs="Times New Roman"/>
-          <w:i/>
-          <w:iCs/>
-        </w:rPr>
-        <w:t>alnus</w:t>
-      </w:r>
-      <w:proofErr w:type="spellEnd"/>
-      <w:r>
-        <w:rPr>
-          <w:rFonts w:cs="Times New Roman"/>
-        </w:rPr>
-        <w:t xml:space="preserve"> (</w:t>
-      </w:r>
-      <w:proofErr w:type="spellStart"/>
-      <w:r>
-        <w:rPr>
-          <w:rFonts w:cs="Times New Roman"/>
-        </w:rPr>
-        <w:t>Rhamnaceae</w:t>
-      </w:r>
-      <w:proofErr w:type="spellEnd"/>
-      <w:r>
-        <w:rPr>
-          <w:rFonts w:cs="Times New Roman"/>
-        </w:rPr>
-        <w:t>) in southern Spain. Plant Systematics and Evolution 193:173–186. https://doi.org/10.1007/BF00983549</w:t>
+        <w:t>Frangula alnus</w:t>
+      </w:r>
+      <w:r>
+        <w:rPr>
+          <w:rFonts w:cs="Times New Roman"/>
+        </w:rPr>
+        <w:t xml:space="preserve"> (Rhamnaceae) in southern Spain. Plant Systematics and Evolution 193:173–186. https://doi.org/10.1007/BF00983549</w:t>
       </w:r>
     </w:p>
     <w:p>
@@ -25131,33 +23854,11 @@
           <w:rFonts w:cs="Times New Roman"/>
         </w:rPr>
       </w:pPr>
-      <w:proofErr w:type="spellStart"/>
-      <w:r>
-        <w:rPr>
-          <w:rFonts w:cs="Times New Roman"/>
-        </w:rPr>
-        <w:t>Merow</w:t>
-      </w:r>
-      <w:proofErr w:type="spellEnd"/>
-      <w:r>
-        <w:rPr>
-          <w:rFonts w:cs="Times New Roman"/>
-        </w:rPr>
-        <w:t xml:space="preserve"> C, LaFleur N, </w:t>
-      </w:r>
-      <w:proofErr w:type="spellStart"/>
-      <w:r>
-        <w:rPr>
-          <w:rFonts w:cs="Times New Roman"/>
-        </w:rPr>
-        <w:t>Silander</w:t>
-      </w:r>
-      <w:proofErr w:type="spellEnd"/>
-      <w:r>
-        <w:rPr>
-          <w:rFonts w:cs="Times New Roman"/>
-        </w:rPr>
-        <w:t xml:space="preserve"> Jr JA, et al (2011) Developing dynamic mechanistic species distribution models: predicting bird-mediated spread of invasive plants across northeastern North America. The American Naturalist 178:30–43. https://doi.org/10.1086/660295</w:t>
+      <w:r>
+        <w:rPr>
+          <w:rFonts w:cs="Times New Roman"/>
+        </w:rPr>
+        <w:t>Merow C, LaFleur N, Silander Jr JA, et al (2011) Developing dynamic mechanistic species distribution models: predicting bird-mediated spread of invasive plants across northeastern North America. The American Naturalist 178:30–43. https://doi.org/10.1086/660295</w:t>
       </w:r>
     </w:p>
     <w:p>
@@ -25167,33 +23868,11 @@
           <w:rFonts w:cs="Times New Roman"/>
         </w:rPr>
       </w:pPr>
-      <w:proofErr w:type="spellStart"/>
-      <w:r>
-        <w:rPr>
-          <w:rFonts w:cs="Times New Roman"/>
-        </w:rPr>
-        <w:t>Merow</w:t>
-      </w:r>
-      <w:proofErr w:type="spellEnd"/>
-      <w:r>
-        <w:rPr>
-          <w:rFonts w:cs="Times New Roman"/>
-        </w:rPr>
-        <w:t xml:space="preserve"> C, Latimer AM, Wilson AM, et al (2014) On using integral projection models to generate demographically driven predictions of species’ distributions: development and validation using sparse data. </w:t>
-      </w:r>
-      <w:proofErr w:type="spellStart"/>
-      <w:r>
-        <w:rPr>
-          <w:rFonts w:cs="Times New Roman"/>
-        </w:rPr>
-        <w:t>Ecography</w:t>
-      </w:r>
-      <w:proofErr w:type="spellEnd"/>
-      <w:r>
-        <w:rPr>
-          <w:rFonts w:cs="Times New Roman"/>
-        </w:rPr>
-        <w:t xml:space="preserve"> 37:1167–1183. https://doi.org/10.1111/ecog.00839</w:t>
+      <w:r>
+        <w:rPr>
+          <w:rFonts w:cs="Times New Roman"/>
+        </w:rPr>
+        <w:t>Merow C, Latimer AM, Wilson AM, et al (2014) On using integral projection models to generate demographically driven predictions of species’ distributions: development and validation using sparse data. Ecography 37:1167–1183. https://doi.org/10.1111/ecog.00839</w:t>
       </w:r>
     </w:p>
     <w:p>
@@ -25203,61 +23882,11 @@
           <w:rFonts w:cs="Times New Roman"/>
         </w:rPr>
       </w:pPr>
-      <w:proofErr w:type="spellStart"/>
-      <w:r>
-        <w:rPr>
-          <w:rFonts w:cs="Times New Roman"/>
-        </w:rPr>
-        <w:t>Merow</w:t>
-      </w:r>
-      <w:proofErr w:type="spellEnd"/>
-      <w:r>
-        <w:rPr>
-          <w:rFonts w:cs="Times New Roman"/>
-        </w:rPr>
-        <w:t xml:space="preserve"> C, Smith MJ, </w:t>
-      </w:r>
-      <w:proofErr w:type="spellStart"/>
-      <w:r>
-        <w:rPr>
-          <w:rFonts w:cs="Times New Roman"/>
-        </w:rPr>
-        <w:t>Silander</w:t>
-      </w:r>
-      <w:proofErr w:type="spellEnd"/>
-      <w:r>
-        <w:rPr>
-          <w:rFonts w:cs="Times New Roman"/>
-        </w:rPr>
-        <w:t xml:space="preserve"> Jr JA (2013) A practical guide to </w:t>
-      </w:r>
-      <w:proofErr w:type="spellStart"/>
-      <w:r>
-        <w:rPr>
-          <w:rFonts w:cs="Times New Roman"/>
-        </w:rPr>
-        <w:t>MaxEnt</w:t>
-      </w:r>
-      <w:proofErr w:type="spellEnd"/>
-      <w:r>
-        <w:rPr>
-          <w:rFonts w:cs="Times New Roman"/>
-        </w:rPr>
-        <w:t xml:space="preserve"> for modeling species’ distributions: what it does, and why inputs and settings matter. </w:t>
-      </w:r>
-      <w:proofErr w:type="spellStart"/>
-      <w:r>
-        <w:rPr>
-          <w:rFonts w:cs="Times New Roman"/>
-        </w:rPr>
-        <w:t>Ecography</w:t>
-      </w:r>
-      <w:proofErr w:type="spellEnd"/>
-      <w:r>
-        <w:rPr>
-          <w:rFonts w:cs="Times New Roman"/>
-        </w:rPr>
-        <w:t xml:space="preserve"> In press. https://doi.org/10.1111/j.1600-0587.2013.07872.x</w:t>
+      <w:r>
+        <w:rPr>
+          <w:rFonts w:cs="Times New Roman"/>
+        </w:rPr>
+        <w:t>Merow C, Smith MJ, Silander Jr JA (2013) A practical guide to MaxEnt for modeling species’ distributions: what it does, and why inputs and settings matter. Ecography In press. https://doi.org/10.1111/j.1600-0587.2013.07872.x</w:t>
       </w:r>
     </w:p>
     <w:p>
@@ -25271,21 +23900,7 @@
         <w:rPr>
           <w:rFonts w:cs="Times New Roman"/>
         </w:rPr>
-        <w:t xml:space="preserve">Mills JE, Meyer GA, </w:t>
-      </w:r>
-      <w:proofErr w:type="spellStart"/>
-      <w:r>
-        <w:rPr>
-          <w:rFonts w:cs="Times New Roman"/>
-        </w:rPr>
-        <w:t>Reinartz</w:t>
-      </w:r>
-      <w:proofErr w:type="spellEnd"/>
-      <w:r>
-        <w:rPr>
-          <w:rFonts w:cs="Times New Roman"/>
-        </w:rPr>
-        <w:t xml:space="preserve"> JA (2012) An exotic invasive shrub has greater recruitment than native shrub species within a large undisturbed wetland. Plant Ecology 213:1425–1436</w:t>
+        <w:t>Mills JE, Meyer GA, Reinartz JA (2012) An exotic invasive shrub has greater recruitment than native shrub species within a large undisturbed wetland. Plant Ecology 213:1425–1436</w:t>
       </w:r>
     </w:p>
     <w:p>
@@ -25299,21 +23914,7 @@
         <w:rPr>
           <w:rFonts w:cs="Times New Roman"/>
         </w:rPr>
-        <w:t xml:space="preserve">Mills JE, </w:t>
-      </w:r>
-      <w:proofErr w:type="spellStart"/>
-      <w:r>
-        <w:rPr>
-          <w:rFonts w:cs="Times New Roman"/>
-        </w:rPr>
-        <w:t>Reinartz</w:t>
-      </w:r>
-      <w:proofErr w:type="spellEnd"/>
-      <w:r>
-        <w:rPr>
-          <w:rFonts w:cs="Times New Roman"/>
-        </w:rPr>
-        <w:t xml:space="preserve"> JA, Meyer GA, Young EB (2009) Exotic shrub invasion in an undisturbed wetland has little community-level effect over a 15-year period. Biological Invasions 11:1803–1820. https://doi.org/10.1007/s10530-008-9359-2</w:t>
+        <w:t>Mills JE, Reinartz JA, Meyer GA, Young EB (2009) Exotic shrub invasion in an undisturbed wetland has little community-level effect over a 15-year period. Biological Invasions 11:1803–1820. https://doi.org/10.1007/s10530-008-9359-2</w:t>
       </w:r>
     </w:p>
     <w:p>
@@ -25328,21 +23929,7 @@
           <w:rFonts w:cs="Times New Roman"/>
         </w:rPr>
         <w:lastRenderedPageBreak/>
-        <w:t xml:space="preserve">Mosher ES, </w:t>
-      </w:r>
-      <w:proofErr w:type="spellStart"/>
-      <w:r>
-        <w:rPr>
-          <w:rFonts w:cs="Times New Roman"/>
-        </w:rPr>
-        <w:t>Silander</w:t>
-      </w:r>
-      <w:proofErr w:type="spellEnd"/>
-      <w:r>
-        <w:rPr>
-          <w:rFonts w:cs="Times New Roman"/>
-        </w:rPr>
-        <w:t xml:space="preserve"> Jr JA, Latimer AM (2009) The role of land-use history in major invasions by woody plant species in the northeastern North American landscape. Biological Invasions 11:2317–2328. https://doi.org/10.1007/s10530-008-9418-8</w:t>
+        <w:t>Mosher ES, Silander Jr JA, Latimer AM (2009) The role of land-use history in major invasions by woody plant species in the northeastern North American landscape. Biological Invasions 11:2317–2328. https://doi.org/10.1007/s10530-008-9418-8</w:t>
       </w:r>
     </w:p>
     <w:p>
@@ -25352,33 +23939,11 @@
           <w:rFonts w:cs="Times New Roman"/>
         </w:rPr>
       </w:pPr>
-      <w:proofErr w:type="spellStart"/>
-      <w:r>
-        <w:rPr>
-          <w:rFonts w:cs="Times New Roman"/>
-        </w:rPr>
-        <w:t>Nehrbass</w:t>
-      </w:r>
-      <w:proofErr w:type="spellEnd"/>
-      <w:r>
-        <w:rPr>
-          <w:rFonts w:cs="Times New Roman"/>
-        </w:rPr>
-        <w:t xml:space="preserve"> N, Winkler E, </w:t>
-      </w:r>
-      <w:proofErr w:type="spellStart"/>
-      <w:r>
-        <w:rPr>
-          <w:rFonts w:cs="Times New Roman"/>
-        </w:rPr>
-        <w:t>Müllerová</w:t>
-      </w:r>
-      <w:proofErr w:type="spellEnd"/>
-      <w:r>
-        <w:rPr>
-          <w:rFonts w:cs="Times New Roman"/>
-        </w:rPr>
-        <w:t xml:space="preserve"> J, et al (2006) A simulation model of plant invasion: long-distance dispersal determines the pattern of spread. Biological Invasions 9:383–395. https://doi.org/10.1007/s10530-006-9040-6</w:t>
+      <w:r>
+        <w:rPr>
+          <w:rFonts w:cs="Times New Roman"/>
+        </w:rPr>
+        <w:t>Nehrbass N, Winkler E, Müllerová J, et al (2006) A simulation model of plant invasion: long-distance dispersal determines the pattern of spread. Biological Invasions 9:383–395. https://doi.org/10.1007/s10530-006-9040-6</w:t>
       </w:r>
     </w:p>
     <w:p>
@@ -25388,48 +23953,20 @@
           <w:rFonts w:cs="Times New Roman"/>
         </w:rPr>
       </w:pPr>
-      <w:proofErr w:type="spellStart"/>
-      <w:r>
-        <w:rPr>
-          <w:rFonts w:cs="Times New Roman"/>
-        </w:rPr>
-        <w:t>Pardini</w:t>
-      </w:r>
-      <w:proofErr w:type="spellEnd"/>
-      <w:r>
-        <w:rPr>
-          <w:rFonts w:cs="Times New Roman"/>
-        </w:rPr>
-        <w:t xml:space="preserve"> EA, Drake JM, Chase JM, Knight TM (2009) Complex population dynamics and control of the invasive biennial </w:t>
-      </w:r>
-      <w:proofErr w:type="spellStart"/>
+      <w:r>
+        <w:rPr>
+          <w:rFonts w:cs="Times New Roman"/>
+        </w:rPr>
+        <w:t xml:space="preserve">Pardini EA, Drake JM, Chase JM, Knight TM (2009) Complex population dynamics and control of the invasive biennial </w:t>
+      </w:r>
       <w:r>
         <w:rPr>
           <w:rFonts w:cs="Times New Roman"/>
           <w:i/>
           <w:iCs/>
         </w:rPr>
-        <w:t>Alliaria</w:t>
-      </w:r>
-      <w:proofErr w:type="spellEnd"/>
-      <w:r>
-        <w:rPr>
-          <w:rFonts w:cs="Times New Roman"/>
-          <w:i/>
-          <w:iCs/>
-        </w:rPr>
-        <w:t xml:space="preserve"> </w:t>
-      </w:r>
-      <w:proofErr w:type="spellStart"/>
-      <w:r>
-        <w:rPr>
-          <w:rFonts w:cs="Times New Roman"/>
-          <w:i/>
-          <w:iCs/>
-        </w:rPr>
-        <w:t>petiolata</w:t>
-      </w:r>
-      <w:proofErr w:type="spellEnd"/>
+        <w:t>Alliaria petiolata</w:t>
+      </w:r>
       <w:r>
         <w:rPr>
           <w:rFonts w:cs="Times New Roman"/>
@@ -25462,21 +23999,7 @@
         <w:rPr>
           <w:rFonts w:cs="Times New Roman"/>
         </w:rPr>
-        <w:t xml:space="preserve">Peterson AT, </w:t>
-      </w:r>
-      <w:proofErr w:type="spellStart"/>
-      <w:r>
-        <w:rPr>
-          <w:rFonts w:cs="Times New Roman"/>
-        </w:rPr>
-        <w:t>Soberón</w:t>
-      </w:r>
-      <w:proofErr w:type="spellEnd"/>
-      <w:r>
-        <w:rPr>
-          <w:rFonts w:cs="Times New Roman"/>
-        </w:rPr>
-        <w:t xml:space="preserve"> J, Pearson RG, et al (2011) Ecological niches and geographic distributions (MPB-49). Princeton University Press, Princeton</w:t>
+        <w:t>Peterson AT, Soberón J, Pearson RG, et al (2011) Ecological niches and geographic distributions (MPB-49). Princeton University Press, Princeton</w:t>
       </w:r>
     </w:p>
     <w:p>
@@ -25490,21 +24013,7 @@
         <w:rPr>
           <w:rFonts w:cs="Times New Roman"/>
         </w:rPr>
-        <w:t xml:space="preserve">Phillips SJ, Anderson RP, </w:t>
-      </w:r>
-      <w:proofErr w:type="spellStart"/>
-      <w:r>
-        <w:rPr>
-          <w:rFonts w:cs="Times New Roman"/>
-        </w:rPr>
-        <w:t>Schapire</w:t>
-      </w:r>
-      <w:proofErr w:type="spellEnd"/>
-      <w:r>
-        <w:rPr>
-          <w:rFonts w:cs="Times New Roman"/>
-        </w:rPr>
-        <w:t xml:space="preserve"> RE (2006) Maximum entropy modeling of species geographic distributions. Ecological Modelling 190:231–259. https://doi.org/10.1016/j.ecolmodel.2005.03.026</w:t>
+        <w:t>Phillips SJ, Anderson RP, Schapire RE (2006) Maximum entropy modeling of species geographic distributions. Ecological Modelling 190:231–259. https://doi.org/10.1016/j.ecolmodel.2005.03.026</w:t>
       </w:r>
     </w:p>
     <w:p>
@@ -25518,35 +24027,7 @@
         <w:rPr>
           <w:rFonts w:cs="Times New Roman"/>
         </w:rPr>
-        <w:t xml:space="preserve">Phillips SJ, </w:t>
-      </w:r>
-      <w:proofErr w:type="spellStart"/>
-      <w:r>
-        <w:rPr>
-          <w:rFonts w:cs="Times New Roman"/>
-        </w:rPr>
-        <w:t>Dudík</w:t>
-      </w:r>
-      <w:proofErr w:type="spellEnd"/>
-      <w:r>
-        <w:rPr>
-          <w:rFonts w:cs="Times New Roman"/>
-        </w:rPr>
-        <w:t xml:space="preserve"> M (2008) Modeling of species distributions with Maxent: new extensions and a comprehensive evaluation. </w:t>
-      </w:r>
-      <w:proofErr w:type="spellStart"/>
-      <w:r>
-        <w:rPr>
-          <w:rFonts w:cs="Times New Roman"/>
-        </w:rPr>
-        <w:t>Ecography</w:t>
-      </w:r>
-      <w:proofErr w:type="spellEnd"/>
-      <w:r>
-        <w:rPr>
-          <w:rFonts w:cs="Times New Roman"/>
-        </w:rPr>
-        <w:t xml:space="preserve"> 31:161–175. https://doi.org/10.1111/j.2007.0906-7590.05203.x</w:t>
+        <w:t>Phillips SJ, Dudík M (2008) Modeling of species distributions with Maxent: new extensions and a comprehensive evaluation. Ecography 31:161–175. https://doi.org/10.1111/j.2007.0906-7590.05203.x</w:t>
       </w:r>
     </w:p>
     <w:p>
@@ -25556,51 +24037,19 @@
           <w:rFonts w:cs="Times New Roman"/>
         </w:rPr>
       </w:pPr>
-      <w:proofErr w:type="spellStart"/>
-      <w:r>
-        <w:rPr>
-          <w:rFonts w:cs="Times New Roman"/>
-        </w:rPr>
-        <w:t>Possessky</w:t>
-      </w:r>
-      <w:proofErr w:type="spellEnd"/>
-      <w:r>
-        <w:rPr>
-          <w:rFonts w:cs="Times New Roman"/>
-        </w:rPr>
-        <w:t xml:space="preserve"> SL, Williams CE, </w:t>
-      </w:r>
-      <w:proofErr w:type="spellStart"/>
-      <w:r>
-        <w:rPr>
-          <w:rFonts w:cs="Times New Roman"/>
-        </w:rPr>
-        <w:t>Moriarity</w:t>
-      </w:r>
-      <w:proofErr w:type="spellEnd"/>
-      <w:r>
-        <w:rPr>
-          <w:rFonts w:cs="Times New Roman"/>
-        </w:rPr>
-        <w:t xml:space="preserve"> WJ (2000) Glossy buckthorn, </w:t>
-      </w:r>
-      <w:proofErr w:type="spellStart"/>
+      <w:r>
+        <w:rPr>
+          <w:rFonts w:cs="Times New Roman"/>
+        </w:rPr>
+        <w:t xml:space="preserve">Possessky SL, Williams CE, Moriarity WJ (2000) Glossy buckthorn, </w:t>
+      </w:r>
       <w:r>
         <w:rPr>
           <w:rFonts w:cs="Times New Roman"/>
           <w:i/>
           <w:iCs/>
         </w:rPr>
-        <w:t>Rhamnus</w:t>
-      </w:r>
-      <w:proofErr w:type="spellEnd"/>
-      <w:r>
-        <w:rPr>
-          <w:rFonts w:cs="Times New Roman"/>
-          <w:i/>
-          <w:iCs/>
-        </w:rPr>
-        <w:t xml:space="preserve"> frangula</w:t>
+        <w:t>Rhamnus frangula</w:t>
       </w:r>
       <w:r>
         <w:rPr>
@@ -25620,21 +24069,7 @@
         <w:rPr>
           <w:rFonts w:cs="Times New Roman"/>
         </w:rPr>
-        <w:t xml:space="preserve">Prowse TAA, Johnson CN, Lacy RC, et al (2013) No need for disease: Testing extinction hypotheses for the </w:t>
-      </w:r>
-      <w:proofErr w:type="spellStart"/>
-      <w:r>
-        <w:rPr>
-          <w:rFonts w:cs="Times New Roman"/>
-        </w:rPr>
-        <w:t>thylacine</w:t>
-      </w:r>
-      <w:proofErr w:type="spellEnd"/>
-      <w:r>
-        <w:rPr>
-          <w:rFonts w:cs="Times New Roman"/>
-        </w:rPr>
-        <w:t xml:space="preserve"> using multi-species metamodels. Journal of Animal Ecology 82:355–364. https://doi.org/10.1111/1365-2656.12029</w:t>
+        <w:t>Prowse TAA, Johnson CN, Lacy RC, et al (2013) No need for disease: Testing extinction hypotheses for the thylacine using multi-species metamodels. Journal of Animal Ecology 82:355–364. https://doi.org/10.1111/1365-2656.12029</w:t>
       </w:r>
     </w:p>
     <w:p>
@@ -25644,61 +24079,11 @@
           <w:rFonts w:cs="Times New Roman"/>
         </w:rPr>
       </w:pPr>
-      <w:proofErr w:type="spellStart"/>
-      <w:r>
-        <w:rPr>
-          <w:rFonts w:cs="Times New Roman"/>
-        </w:rPr>
-        <w:t>Pyšek</w:t>
-      </w:r>
-      <w:proofErr w:type="spellEnd"/>
-      <w:r>
-        <w:rPr>
-          <w:rFonts w:cs="Times New Roman"/>
-        </w:rPr>
-        <w:t xml:space="preserve"> P, </w:t>
-      </w:r>
-      <w:proofErr w:type="spellStart"/>
-      <w:r>
-        <w:rPr>
-          <w:rFonts w:cs="Times New Roman"/>
-        </w:rPr>
-        <w:t>Hulme</w:t>
-      </w:r>
-      <w:proofErr w:type="spellEnd"/>
-      <w:r>
-        <w:rPr>
-          <w:rFonts w:cs="Times New Roman"/>
-        </w:rPr>
-        <w:t xml:space="preserve"> PE (2005) </w:t>
-      </w:r>
-      <w:proofErr w:type="spellStart"/>
-      <w:r>
-        <w:rPr>
-          <w:rFonts w:cs="Times New Roman"/>
-        </w:rPr>
-        <w:t>Spatio</w:t>
-      </w:r>
-      <w:proofErr w:type="spellEnd"/>
-      <w:r>
-        <w:rPr>
-          <w:rFonts w:cs="Times New Roman"/>
-        </w:rPr>
-        <w:t xml:space="preserve">-temporal dynamics of plant invasions: linking pattern to process. </w:t>
-      </w:r>
-      <w:proofErr w:type="spellStart"/>
-      <w:r>
-        <w:rPr>
-          <w:rFonts w:cs="Times New Roman"/>
-        </w:rPr>
-        <w:t>Ecoscience</w:t>
-      </w:r>
-      <w:proofErr w:type="spellEnd"/>
-      <w:r>
-        <w:rPr>
-          <w:rFonts w:cs="Times New Roman"/>
-        </w:rPr>
-        <w:t xml:space="preserve"> 12:302–315</w:t>
+      <w:r>
+        <w:rPr>
+          <w:rFonts w:cs="Times New Roman"/>
+        </w:rPr>
+        <w:t>Pyšek P, Hulme PE (2005) Spatio-temporal dynamics of plant invasions: linking pattern to process. Ecoscience 12:302–315</w:t>
       </w:r>
     </w:p>
     <w:p>
@@ -25708,19 +24093,11 @@
           <w:rFonts w:cs="Times New Roman"/>
         </w:rPr>
       </w:pPr>
-      <w:proofErr w:type="spellStart"/>
-      <w:r>
-        <w:rPr>
-          <w:rFonts w:cs="Times New Roman"/>
-        </w:rPr>
-        <w:t>Ramula</w:t>
-      </w:r>
-      <w:proofErr w:type="spellEnd"/>
-      <w:r>
-        <w:rPr>
-          <w:rFonts w:cs="Times New Roman"/>
-        </w:rPr>
-        <w:t xml:space="preserve"> S, Buckley YM (2010) Management recommendations for short-lived weeds depend on model structure and explicit characterization of density dependence. Methods in Ecology and Evolution 1:158–167. https://doi.org/10.1111/j.2041-210X.2010.00022.x</w:t>
+      <w:r>
+        <w:rPr>
+          <w:rFonts w:cs="Times New Roman"/>
+        </w:rPr>
+        <w:t>Ramula S, Buckley YM (2010) Management recommendations for short-lived weeds depend on model structure and explicit characterization of density dependence. Methods in Ecology and Evolution 1:158–167. https://doi.org/10.1111/j.2041-210X.2010.00022.x</w:t>
       </w:r>
     </w:p>
     <w:p>
@@ -25730,19 +24107,11 @@
           <w:rFonts w:cs="Times New Roman"/>
         </w:rPr>
       </w:pPr>
-      <w:proofErr w:type="spellStart"/>
-      <w:r>
-        <w:rPr>
-          <w:rFonts w:cs="Times New Roman"/>
-        </w:rPr>
-        <w:t>Ramula</w:t>
-      </w:r>
-      <w:proofErr w:type="spellEnd"/>
-      <w:r>
-        <w:rPr>
-          <w:rFonts w:cs="Times New Roman"/>
-        </w:rPr>
-        <w:t xml:space="preserve"> S, Knight TM, Burns JH, Buckley YM (2008) General guidelines for invasive plant management based on comparative demography of invasive and native plant populations. Journal of Applied Ecology 45:1124–1133. https://doi.org/10.1111/j.1365-2664.2008.01502.x</w:t>
+      <w:r>
+        <w:rPr>
+          <w:rFonts w:cs="Times New Roman"/>
+        </w:rPr>
+        <w:t>Ramula S, Knight TM, Burns JH, Buckley YM (2008) General guidelines for invasive plant management based on comparative demography of invasive and native plant populations. Journal of Applied Ecology 45:1124–1133. https://doi.org/10.1111/j.1365-2664.2008.01502.x</w:t>
       </w:r>
     </w:p>
     <w:p>
@@ -25757,21 +24126,7 @@
           <w:rFonts w:cs="Times New Roman"/>
         </w:rPr>
         <w:lastRenderedPageBreak/>
-        <w:t xml:space="preserve">Rees M, </w:t>
-      </w:r>
-      <w:proofErr w:type="spellStart"/>
-      <w:r>
-        <w:rPr>
-          <w:rFonts w:cs="Times New Roman"/>
-        </w:rPr>
-        <w:t>Ellner</w:t>
-      </w:r>
-      <w:proofErr w:type="spellEnd"/>
-      <w:r>
-        <w:rPr>
-          <w:rFonts w:cs="Times New Roman"/>
-        </w:rPr>
-        <w:t xml:space="preserve"> SP (2009) Integral projection models for populations in temporally varying environments. Ecological Monographs 79:575–594</w:t>
+        <w:t>Rees M, Ellner SP (2009) Integral projection models for populations in temporally varying environments. Ecological Monographs 79:575–594</w:t>
       </w:r>
     </w:p>
     <w:p>
@@ -25785,21 +24140,7 @@
         <w:rPr>
           <w:rFonts w:cs="Times New Roman"/>
         </w:rPr>
-        <w:t xml:space="preserve">Sakai AK, </w:t>
-      </w:r>
-      <w:proofErr w:type="spellStart"/>
-      <w:r>
-        <w:rPr>
-          <w:rFonts w:cs="Times New Roman"/>
-        </w:rPr>
-        <w:t>Allendorf</w:t>
-      </w:r>
-      <w:proofErr w:type="spellEnd"/>
-      <w:r>
-        <w:rPr>
-          <w:rFonts w:cs="Times New Roman"/>
-        </w:rPr>
-        <w:t xml:space="preserve"> FW, Holt JS, et al (2001) The population biology of invasive species. Annual Review of Ecology and Systematics 32:305–332</w:t>
+        <w:t>Sakai AK, Allendorf FW, Holt JS, et al (2001) The population biology of invasive species. Annual Review of Ecology and Systematics 32:305–332</w:t>
       </w:r>
     </w:p>
     <w:p>
@@ -25813,35 +24154,7 @@
         <w:rPr>
           <w:rFonts w:cs="Times New Roman"/>
         </w:rPr>
-        <w:t xml:space="preserve">Searcy KB, </w:t>
-      </w:r>
-      <w:proofErr w:type="spellStart"/>
-      <w:r>
-        <w:rPr>
-          <w:rFonts w:cs="Times New Roman"/>
-        </w:rPr>
-        <w:t>Pucko</w:t>
-      </w:r>
-      <w:proofErr w:type="spellEnd"/>
-      <w:r>
-        <w:rPr>
-          <w:rFonts w:cs="Times New Roman"/>
-        </w:rPr>
-        <w:t xml:space="preserve"> C, McClelland D (2006) The distribution and habitat preferences of introduced species in the Mount Holyoke Range, Hampshire Co., Massachusetts. </w:t>
-      </w:r>
-      <w:proofErr w:type="spellStart"/>
-      <w:r>
-        <w:rPr>
-          <w:rFonts w:cs="Times New Roman"/>
-        </w:rPr>
-        <w:t>Rhodora</w:t>
-      </w:r>
-      <w:proofErr w:type="spellEnd"/>
-      <w:r>
-        <w:rPr>
-          <w:rFonts w:cs="Times New Roman"/>
-        </w:rPr>
-        <w:t xml:space="preserve"> 108:43–61. https://doi.org/10.3119/04-16.1</w:t>
+        <w:t>Searcy KB, Pucko C, McClelland D (2006) The distribution and habitat preferences of introduced species in the Mount Holyoke Range, Hampshire Co., Massachusetts. Rhodora 108:43–61. https://doi.org/10.3119/04-16.1</w:t>
       </w:r>
     </w:p>
     <w:p>
@@ -25851,19 +24164,11 @@
           <w:rFonts w:cs="Times New Roman"/>
         </w:rPr>
       </w:pPr>
-      <w:proofErr w:type="spellStart"/>
-      <w:r>
-        <w:rPr>
-          <w:rFonts w:cs="Times New Roman"/>
-        </w:rPr>
-        <w:t>Simberloff</w:t>
-      </w:r>
-      <w:proofErr w:type="spellEnd"/>
-      <w:r>
-        <w:rPr>
-          <w:rFonts w:cs="Times New Roman"/>
-        </w:rPr>
-        <w:t xml:space="preserve"> D (2009) The Role of Propagule Pressure in Biological Invasions. Annual Review of Ecology, Evolution, and Systematics 40:81–102. https://doi.org/10.1146/annurev.ecolsys.110308.120304</w:t>
+      <w:r>
+        <w:rPr>
+          <w:rFonts w:cs="Times New Roman"/>
+        </w:rPr>
+        <w:t>Simberloff D (2009) The Role of Propagule Pressure in Biological Invasions. Annual Review of Ecology, Evolution, and Systematics 40:81–102. https://doi.org/10.1146/annurev.ecolsys.110308.120304</w:t>
       </w:r>
     </w:p>
     <w:p>
@@ -25877,35 +24182,7 @@
         <w:rPr>
           <w:rFonts w:cs="Times New Roman"/>
         </w:rPr>
-        <w:t>Stanton JC (2014) Present-day risk assessment would have predicted the extinction of the passenger pigeon (</w:t>
-      </w:r>
-      <w:proofErr w:type="spellStart"/>
-      <w:r>
-        <w:rPr>
-          <w:rFonts w:cs="Times New Roman"/>
-        </w:rPr>
-        <w:t>Ectopistes</w:t>
-      </w:r>
-      <w:proofErr w:type="spellEnd"/>
-      <w:r>
-        <w:rPr>
-          <w:rFonts w:cs="Times New Roman"/>
-        </w:rPr>
-        <w:t xml:space="preserve"> </w:t>
-      </w:r>
-      <w:proofErr w:type="spellStart"/>
-      <w:r>
-        <w:rPr>
-          <w:rFonts w:cs="Times New Roman"/>
-        </w:rPr>
-        <w:t>migratorius</w:t>
-      </w:r>
-      <w:proofErr w:type="spellEnd"/>
-      <w:r>
-        <w:rPr>
-          <w:rFonts w:cs="Times New Roman"/>
-        </w:rPr>
-        <w:t>). Biological Conservation 180:11–20. https://doi.org/10.1016/j.biocon.2014.09.023</w:t>
+        <w:t>Stanton JC (2014) Present-day risk assessment would have predicted the extinction of the passenger pigeon (Ectopistes migratorius). Biological Conservation 180:11–20. https://doi.org/10.1016/j.biocon.2014.09.023</w:t>
       </w:r>
     </w:p>
     <w:p>
@@ -25919,21 +24196,7 @@
         <w:rPr>
           <w:rFonts w:cs="Times New Roman"/>
         </w:rPr>
-        <w:t xml:space="preserve">Sullivan MJP, Davies RG, </w:t>
-      </w:r>
-      <w:proofErr w:type="spellStart"/>
-      <w:r>
-        <w:rPr>
-          <w:rFonts w:cs="Times New Roman"/>
-        </w:rPr>
-        <w:t>Reino</w:t>
-      </w:r>
-      <w:proofErr w:type="spellEnd"/>
-      <w:r>
-        <w:rPr>
-          <w:rFonts w:cs="Times New Roman"/>
-        </w:rPr>
-        <w:t xml:space="preserve"> L, Franco AM a. (2012) Using dispersal information to model the species-environment relationship of spreading non-native species. Methods in Ecology and Evolution 3:870–879. https://doi.org/10.1111/j.2041-210X.2012.00219.x</w:t>
+        <w:t>Sullivan MJP, Davies RG, Reino L, Franco AM a. (2012) Using dispersal information to model the species-environment relationship of spreading non-native species. Methods in Ecology and Evolution 3:870–879. https://doi.org/10.1111/j.2041-210X.2012.00219.x</w:t>
       </w:r>
     </w:p>
     <w:p>
@@ -25943,61 +24206,11 @@
           <w:rFonts w:cs="Times New Roman"/>
         </w:rPr>
       </w:pPr>
-      <w:proofErr w:type="spellStart"/>
-      <w:r>
-        <w:rPr>
-          <w:rFonts w:cs="Times New Roman"/>
-        </w:rPr>
-        <w:t>Syfert</w:t>
-      </w:r>
-      <w:proofErr w:type="spellEnd"/>
-      <w:r>
-        <w:rPr>
-          <w:rFonts w:cs="Times New Roman"/>
-        </w:rPr>
-        <w:t xml:space="preserve"> MM, Smith MJ, </w:t>
-      </w:r>
-      <w:proofErr w:type="spellStart"/>
-      <w:r>
-        <w:rPr>
-          <w:rFonts w:cs="Times New Roman"/>
-        </w:rPr>
-        <w:t>Coomes</w:t>
-      </w:r>
-      <w:proofErr w:type="spellEnd"/>
-      <w:r>
-        <w:rPr>
-          <w:rFonts w:cs="Times New Roman"/>
-        </w:rPr>
-        <w:t xml:space="preserve"> DA (2013) The effects of sampling bias and model complexity on the predictive performance of </w:t>
-      </w:r>
-      <w:proofErr w:type="spellStart"/>
-      <w:r>
-        <w:rPr>
-          <w:rFonts w:cs="Times New Roman"/>
-        </w:rPr>
-        <w:t>MaxEnt</w:t>
-      </w:r>
-      <w:proofErr w:type="spellEnd"/>
-      <w:r>
-        <w:rPr>
-          <w:rFonts w:cs="Times New Roman"/>
-        </w:rPr>
-        <w:t xml:space="preserve"> species distribution models. </w:t>
-      </w:r>
-      <w:proofErr w:type="spellStart"/>
-      <w:r>
-        <w:rPr>
-          <w:rFonts w:cs="Times New Roman"/>
-        </w:rPr>
-        <w:t>PLoS</w:t>
-      </w:r>
-      <w:proofErr w:type="spellEnd"/>
-      <w:r>
-        <w:rPr>
-          <w:rFonts w:cs="Times New Roman"/>
-        </w:rPr>
-        <w:t xml:space="preserve"> ONE 8:e55158. https://doi.org/10.1371/journal.pone.0055158</w:t>
+      <w:r>
+        <w:rPr>
+          <w:rFonts w:cs="Times New Roman"/>
+        </w:rPr>
+        <w:t>Syfert MM, Smith MJ, Coomes DA (2013) The effects of sampling bias and model complexity on the predictive performance of MaxEnt species distribution models. PLoS ONE 8:e55158. https://doi.org/10.1371/journal.pone.0055158</w:t>
       </w:r>
     </w:p>
     <w:p>
@@ -26007,33 +24220,11 @@
           <w:rFonts w:cs="Times New Roman"/>
         </w:rPr>
       </w:pPr>
-      <w:proofErr w:type="spellStart"/>
-      <w:r>
-        <w:rPr>
-          <w:rFonts w:cs="Times New Roman"/>
-        </w:rPr>
-        <w:t>Theoharides</w:t>
-      </w:r>
-      <w:proofErr w:type="spellEnd"/>
-      <w:r>
-        <w:rPr>
-          <w:rFonts w:cs="Times New Roman"/>
-        </w:rPr>
-        <w:t xml:space="preserve"> KA, Dukes JS (2007) Plant invasion across space and time: factors affecting nonindigenous species success during four stages of invasion. New </w:t>
-      </w:r>
-      <w:proofErr w:type="spellStart"/>
-      <w:r>
-        <w:rPr>
-          <w:rFonts w:cs="Times New Roman"/>
-        </w:rPr>
-        <w:t>Phytologist</w:t>
-      </w:r>
-      <w:proofErr w:type="spellEnd"/>
-      <w:r>
-        <w:rPr>
-          <w:rFonts w:cs="Times New Roman"/>
-        </w:rPr>
-        <w:t xml:space="preserve"> 176:256–273. https://doi.org/10.1111/j.1469-8137.2007.02207.x</w:t>
+      <w:r>
+        <w:rPr>
+          <w:rFonts w:cs="Times New Roman"/>
+        </w:rPr>
+        <w:t>Theoharides KA, Dukes JS (2007) Plant invasion across space and time: factors affecting nonindigenous species success during four stages of invasion. New Phytologist 176:256–273. https://doi.org/10.1111/j.1469-8137.2007.02207.x</w:t>
       </w:r>
     </w:p>
     <w:p>
@@ -26055,43 +24246,7 @@
           <w:i/>
           <w:iCs/>
         </w:rPr>
-        <w:t>(</w:t>
-      </w:r>
-      <w:proofErr w:type="spellStart"/>
-      <w:r>
-        <w:rPr>
-          <w:rFonts w:cs="Times New Roman"/>
-          <w:i/>
-          <w:iCs/>
-        </w:rPr>
-        <w:t>Chaunus</w:t>
-      </w:r>
-      <w:proofErr w:type="spellEnd"/>
-      <w:r>
-        <w:rPr>
-          <w:rFonts w:cs="Times New Roman"/>
-          <w:i/>
-          <w:iCs/>
-        </w:rPr>
-        <w:t xml:space="preserve"> [</w:t>
-      </w:r>
-      <w:proofErr w:type="spellStart"/>
-      <w:r>
-        <w:rPr>
-          <w:rFonts w:cs="Times New Roman"/>
-          <w:i/>
-          <w:iCs/>
-        </w:rPr>
-        <w:t>Bufo</w:t>
-      </w:r>
-      <w:proofErr w:type="spellEnd"/>
-      <w:r>
-        <w:rPr>
-          <w:rFonts w:cs="Times New Roman"/>
-          <w:i/>
-          <w:iCs/>
-        </w:rPr>
-        <w:t>] marinus)</w:t>
+        <w:t>(Chaunus [Bufo] marinus)</w:t>
       </w:r>
       <w:r>
         <w:rPr>
@@ -26107,19 +24262,11 @@
           <w:rFonts w:cs="Times New Roman"/>
         </w:rPr>
       </w:pPr>
-      <w:proofErr w:type="spellStart"/>
-      <w:r>
-        <w:rPr>
-          <w:rFonts w:cs="Times New Roman"/>
-        </w:rPr>
-        <w:t>VanDerWal</w:t>
-      </w:r>
-      <w:proofErr w:type="spellEnd"/>
-      <w:r>
-        <w:rPr>
-          <w:rFonts w:cs="Times New Roman"/>
-        </w:rPr>
-        <w:t xml:space="preserve"> J, Shoo LP, Johnson CN, Williams SE (2009) Abundance and the environmental niche: environmental suitability estimated from niche models predicts the upper limit of local abundance. The American Naturalist 174:282–91. https://doi.org/10.1086/600087</w:t>
+      <w:r>
+        <w:rPr>
+          <w:rFonts w:cs="Times New Roman"/>
+        </w:rPr>
+        <w:t>VanDerWal J, Shoo LP, Johnson CN, Williams SE (2009) Abundance and the environmental niche: environmental suitability estimated from niche models predicts the upper limit of local abundance. The American Naturalist 174:282–91. https://doi.org/10.1086/600087</w:t>
       </w:r>
     </w:p>
     <w:p>
@@ -26129,33 +24276,11 @@
           <w:rFonts w:cs="Times New Roman"/>
         </w:rPr>
       </w:pPr>
-      <w:proofErr w:type="spellStart"/>
-      <w:r>
-        <w:rPr>
-          <w:rFonts w:cs="Times New Roman"/>
-        </w:rPr>
-        <w:t>Vindenes</w:t>
-      </w:r>
-      <w:proofErr w:type="spellEnd"/>
-      <w:r>
-        <w:rPr>
-          <w:rFonts w:cs="Times New Roman"/>
-        </w:rPr>
-        <w:t xml:space="preserve"> Y, Engen S, </w:t>
-      </w:r>
-      <w:proofErr w:type="spellStart"/>
-      <w:r>
-        <w:rPr>
-          <w:rFonts w:cs="Times New Roman"/>
-        </w:rPr>
-        <w:t>Saether</w:t>
-      </w:r>
-      <w:proofErr w:type="spellEnd"/>
-      <w:r>
-        <w:rPr>
-          <w:rFonts w:cs="Times New Roman"/>
-        </w:rPr>
-        <w:t xml:space="preserve"> B-E (2011) Integral projection models for finite populations in a stochastic environment. Ecology 92:1146–56</w:t>
+      <w:r>
+        <w:rPr>
+          <w:rFonts w:cs="Times New Roman"/>
+        </w:rPr>
+        <w:t>Vindenes Y, Engen S, Saether B-E (2011) Integral projection models for finite populations in a stochastic environment. Ecology 92:1146–56</w:t>
       </w:r>
     </w:p>
     <w:p>
@@ -28435,7 +26560,7 @@
 </file>
 
 <file path=customXml/itemProps1.xml><?xml version="1.0" encoding="utf-8"?>
-<ds:datastoreItem xmlns:ds="http://schemas.openxmlformats.org/officeDocument/2006/customXml" ds:itemID="{1E9FD7EF-0F8A-AA45-B82D-555A2AF12D21}">
+<ds:datastoreItem xmlns:ds="http://schemas.openxmlformats.org/officeDocument/2006/customXml" ds:itemID="{281CC260-53B7-104D-A3F2-04A70B05524B}">
   <ds:schemaRefs>
     <ds:schemaRef ds:uri="http://schemas.openxmlformats.org/officeDocument/2006/bibliography"/>
   </ds:schemaRefs>

</xml_diff>

<commit_message>
Finalized references cited in both main doc and supp info.
</commit_message>
<xml_diff>
--- a/manuscript/Aiello-Lammens-Fral_Spatial_Demog.docx
+++ b/manuscript/Aiello-Lammens-Fral_Spatial_Demog.docx
@@ -843,44 +843,37 @@
         <w:rPr>
           <w:rFonts w:cs="Times New Roman"/>
         </w:rPr>
+        <w:fldChar w:fldCharType="begin"/>
+      </w:r>
+      <w:r>
+        <w:rPr>
+          <w:rFonts w:cs="Times New Roman"/>
+        </w:rPr>
+        <w:instrText xml:space="preserve"> ADDIN ZOTERO_ITEM CSL_CITATION {"citationID":"ae5cre909n","properties":{"formattedCitation":"(Davis et al. 2006; Harris et al. 2009)","plainCitation":"(Davis et al. 2006; Harris et al. 2009)","noteIndex":0},"citationItems":[{"id":1819,"uris":["http://zotero.org/users/193070/items/6AQ9DLH4"],"uri":["http://zotero.org/users/193070/items/6AQ9DLH4"],"itemData":{"id":1819,"type":"article-journal","title":"Demographic models inform selection of biocontrol agents for garlic mustard (&lt;i&gt;Alliaria petiolata&lt;/i&gt;)","container-title":"Ecological Applications","page":"2399-2410","volume":"16","issue":"6","abstract":"Nonindigenous invasive plants pose a major threat to natural communities worldwide. Biological control of weeds via selected introduction of their natural enemies can affect control over large spatial areas but also risk nontarget effects. To maximize effectiveness while minimizing risk, weed biocontrol programs should introduce the minimum number of host-specific natural enemies necessary to control an invasive nonindigenous plant. We used elasticity analysis of a matrix model to help inform biocontrol agent selection for garlic mustard (Alliaria petiolata (M. Bieb.) Cavara and Grande). The Eurasian biennial A. petiolata is considered one of the most problematic invaders of temperate forests in North America. Four weevil species in the genus Ceutorhynchus (Coleoptera: Curculionidae) are currently considered potential biocontrol agents. These species attack rosettes (C. scrobicollis), stems (C. roberti, C. alliariae), and seeds (C. constrictus) of A. petiolata. Elasticity analyses using A. petiolata demographic parameters from North America indicated that changes in the rosette-to-flowering-plant transition and changes in fecundity consistently had the greatest impact on population growth rate. These results suggest that attack by the rosette-feeder C. scrobicollis, which reduces overwintering survival, and seed or stem feeders that reduce seed output should be particularly effective. Model outcomes differed greatly as A. petiolata demographic parameters were varied within ranges observed in North America, indicating that successful control of A. petiolata populations may occur under some, but not all, conditions. Using these a priori analyses we predict: (1) rosette mortality and reduction of seed output will be the most important factors determining A. petiolata demography; (2) the root-crown feeder C. scrobicollis will have the most significant impact on A. petiolata demography; (3) releases of single control agents are unlikely to control A. petiolata across its full range of demographic variability; (4) combinations of agents that simultaneously reduce rosette survival and seed production will be required to suppress the most vigorous A. petiolata populations. These predictions can be tested using established long-term monitoring sites coupled with a designed release program. If demographic models can successfully predict biocontrol agent impact on invasive plant populations, a continued dialogue and collaboration between empirical and theoretical approaches may be the key to the development of successful biocontrol tactics for plant invaders in the future.","note":"publisher: Ecological Society of America\nCitation Key: Davis2006\nPlace: Department of Crop and Soil Science, Michigan State University, East Lansing 48824, USA. asdavis1@uiuc.edu","author":[{"family":"Davis","given":"Adam S"},{"family":"Landis","given":"Douglas A"},{"family":"Nuzzo","given":"Victoria"},{"family":"Blossey","given":"Bernd"},{"family":"Gerber","given":"Esther"},{"family":"Hinz","given":"Hariet L"}],"issued":{"date-parts":[["2006"]]}}},{"id":676,"uris":["http://zotero.org/users/193070/items/EETWESDD"],"uri":["http://zotero.org/users/193070/items/EETWESDD"],"itemData":{"id":676,"type":"article-journal","title":"Invasive species control: Incorporating demographic data and seed dispersal into a management model for &lt;i&gt;Rhododendron ponticum&lt;/i&gt;","container-title":"Ecological Informatics","page":"226-233","volume":"4","issue":"4","DOI":"10.1016/j.ecoinf.2009.07.005","note":"publisher: Elsevier B.V.\nCitation Key: Harris2009","author":[{"family":"Harris","given":"C M"},{"family":"Park","given":"K J"},{"family":"Atkinson","given":"R"},{"family":"Edwards","given":"C"},{"family":"Travis","given":"J M J"}],"issued":{"date-parts":[["2009"]]}}}],"schema":"https://github.com/citation-style-language/schema/raw/master/csl-citation.json"} </w:instrText>
+      </w:r>
+      <w:r>
+        <w:rPr>
+          <w:rFonts w:cs="Times New Roman"/>
+        </w:rPr>
+        <w:fldChar w:fldCharType="separate"/>
+      </w:r>
+      <w:r>
+        <w:rPr>
+          <w:rFonts w:cs="Times New Roman"/>
+        </w:rPr>
         <w:t>(</w:t>
       </w:r>
       <w:r>
         <w:rPr>
           <w:rFonts w:cs="Times New Roman"/>
-          <w:highlight w:val="yellow"/>
-        </w:rPr>
-        <w:t>e.g.,</w:t>
-      </w:r>
-      <w:r>
-        <w:rPr>
-          <w:rFonts w:cs="Times New Roman"/>
-        </w:rPr>
-        <w:t xml:space="preserve"> </w:t>
-      </w:r>
-      <w:r>
-        <w:rPr>
-          <w:rFonts w:cs="Times New Roman"/>
-        </w:rPr>
-        <w:fldChar w:fldCharType="begin"/>
-      </w:r>
-      <w:r>
-        <w:rPr>
-          <w:rFonts w:cs="Times New Roman"/>
-        </w:rPr>
-        <w:instrText xml:space="preserve"> ADDIN ZOTERO_ITEM CSL_CITATION {"citationID":"ae5cre909n","properties":{"formattedCitation":"(Davis et al. 2006; Harris et al. 2009)","plainCitation":"(Davis et al. 2006; Harris et al. 2009)","noteIndex":0},"citationItems":[{"id":1819,"uris":["http://zotero.org/users/193070/items/6AQ9DLH4"],"uri":["http://zotero.org/users/193070/items/6AQ9DLH4"],"itemData":{"id":1819,"type":"article-journal","title":"Demographic models inform selection of biocontrol agents for garlic mustard (&lt;i&gt;Alliaria petiolata&lt;/i&gt;)","container-title":"Ecological Applications","page":"2399-2410","volume":"16","issue":"6","abstract":"Nonindigenous invasive plants pose a major threat to natural communities worldwide. Biological control of weeds via selected introduction of their natural enemies can affect control over large spatial areas but also risk nontarget effects. To maximize effectiveness while minimizing risk, weed biocontrol programs should introduce the minimum number of host-specific natural enemies necessary to control an invasive nonindigenous plant. We used elasticity analysis of a matrix model to help inform biocontrol agent selection for garlic mustard (Alliaria petiolata (M. Bieb.) Cavara and Grande). The Eurasian biennial A. petiolata is considered one of the most problematic invaders of temperate forests in North America. Four weevil species in the genus Ceutorhynchus (Coleoptera: Curculionidae) are currently considered potential biocontrol agents. These species attack rosettes (C. scrobicollis), stems (C. roberti, C. alliariae), and seeds (C. constrictus) of A. petiolata. Elasticity analyses using A. petiolata demographic parameters from North America indicated that changes in the rosette-to-flowering-plant transition and changes in fecundity consistently had the greatest impact on population growth rate. These results suggest that attack by the rosette-feeder C. scrobicollis, which reduces overwintering survival, and seed or stem feeders that reduce seed output should be particularly effective. Model outcomes differed greatly as A. petiolata demographic parameters were varied within ranges observed in North America, indicating that successful control of A. petiolata populations may occur under some, but not all, conditions. Using these a priori analyses we predict: (1) rosette mortality and reduction of seed output will be the most important factors determining A. petiolata demography; (2) the root-crown feeder C. scrobicollis will have the most significant impact on A. petiolata demography; (3) releases of single control agents are unlikely to control A. petiolata across its full range of demographic variability; (4) combinations of agents that simultaneously reduce rosette survival and seed production will be required to suppress the most vigorous A. petiolata populations. These predictions can be tested using established long-term monitoring sites coupled with a designed release program. If demographic models can successfully predict biocontrol agent impact on invasive plant populations, a continued dialogue and collaboration between empirical and theoretical approaches may be the key to the development of successful biocontrol tactics for plant invaders in the future.","note":"publisher: Ecological Society of America\nCitation Key: Davis2006\nPlace: Department of Crop and Soil Science, Michigan State University, East Lansing 48824, USA. asdavis1@uiuc.edu","author":[{"family":"Davis","given":"Adam S"},{"family":"Landis","given":"Douglas A"},{"family":"Nuzzo","given":"Victoria"},{"family":"Blossey","given":"Bernd"},{"family":"Gerber","given":"Esther"},{"family":"Hinz","given":"Hariet L"}],"issued":{"date-parts":[["2006"]]}}},{"id":676,"uris":["http://zotero.org/users/193070/items/EETWESDD"],"uri":["http://zotero.org/users/193070/items/EETWESDD"],"itemData":{"id":676,"type":"article-journal","title":"Invasive species control: Incorporating demographic data and seed dispersal into a management model for Rhododendron ponticum","container-title":"Ecological Informatics","page":"226-233","volume":"4","issue":"4","DOI":"10.1016/j.ecoinf.2009.07.005","note":"publisher: Elsevier B.V.\nCitation Key: Harris2009","author":[{"family":"Harris","given":"C M"},{"family":"Park","given":"K J"},{"family":"Atkinson","given":"R"},{"family":"Edwards","given":"C"},{"family":"Travis","given":"J M J"}],"issued":{"date-parts":[["2009"]]}}}],"schema":"https://github.com/citation-style-language/schema/raw/master/csl-citation.json"} </w:instrText>
-      </w:r>
-      <w:r>
-        <w:rPr>
-          <w:rFonts w:cs="Times New Roman"/>
-        </w:rPr>
-        <w:fldChar w:fldCharType="separate"/>
-      </w:r>
-      <w:r>
-        <w:rPr>
-          <w:rFonts w:cs="Times New Roman"/>
-        </w:rPr>
-        <w:t>(Davis et al. 2006; Harris et al. 2009)</w:t>
+        </w:rPr>
+        <w:t xml:space="preserve">e.g., </w:t>
+      </w:r>
+      <w:r>
+        <w:rPr>
+          <w:rFonts w:cs="Times New Roman"/>
+        </w:rPr>
+        <w:t>Davis et al. 2006; Harris et al. 2009)</w:t>
       </w:r>
       <w:r>
         <w:rPr>
@@ -1407,7 +1400,7 @@
         <w:rPr>
           <w:rFonts w:cs="Times New Roman"/>
         </w:rPr>
-        <w:instrText xml:space="preserve"> ADDIN ZOTERO_ITEM CSL_CITATION {"citationID":"a1tcos9ipls","properties":{"formattedCitation":"(Prowse et al. 2013; Stanton 2014)","plainCitation":"(Prowse et al. 2013; Stanton 2014)","noteIndex":0},"citationItems":[{"id":2333,"uris":["http://zotero.org/users/193070/items/EI832ADK"],"uri":["http://zotero.org/users/193070/items/EI832ADK"],"itemData":{"id":2333,"type":"article-journal","title":"No need for disease: Testing extinction hypotheses for the thylacine using multi-species metamodels","container-title":"Journal of Animal Ecology","page":"355-364","volume":"82","issue":"2","DOI":"10.1111/1365-2656.12029","ISSN":"00218790","note":"PMID: 23347431\nCitation Key: Prowse2013\nISBN: 1365-2656","author":[{"family":"Prowse","given":"Thomas A A"},{"family":"Johnson","given":"Christopher N"},{"family":"Lacy","given":"Robert C"},{"family":"Bradshaw","given":"Corey J A"},{"family":"Pollak","given":"John P"},{"family":"Watts","given":"Michael J"},{"family":"Brook","given":"Barry W"}],"issued":{"date-parts":[["2013",1,24]]}}},{"id":4424,"uris":["http://zotero.org/users/193070/items/83NKXZ8J"],"uri":["http://zotero.org/users/193070/items/83NKXZ8J"],"itemData":{"id":4424,"type":"article-journal","title":"Present-day risk assessment would have predicted the extinction of the passenger pigeon (Ectopistes migratorius)","container-title":"Biological Conservation","page":"11-20","volume":"180","DOI":"10.1016/j.biocon.2014.09.023","ISSN":"00063207","note":"publisher: Elsevier Ltd\nCitation Key: Stanton2014a","author":[{"family":"Stanton","given":"Jessica C."}],"issued":{"date-parts":[["2014"]]}}}],"schema":"https://github.com/citation-style-language/schema/raw/master/csl-citation.json"} </w:instrText>
+        <w:instrText xml:space="preserve"> ADDIN ZOTERO_ITEM CSL_CITATION {"citationID":"a1tcos9ipls","properties":{"formattedCitation":"(Prowse et al. 2013; Stanton 2014)","plainCitation":"(Prowse et al. 2013; Stanton 2014)","noteIndex":0},"citationItems":[{"id":2333,"uris":["http://zotero.org/users/193070/items/EI832ADK"],"uri":["http://zotero.org/users/193070/items/EI832ADK"],"itemData":{"id":2333,"type":"article-journal","title":"No need for disease: Testing extinction hypotheses for the thylacine using multi-species metamodels","container-title":"Journal of Animal Ecology","page":"355-364","volume":"82","issue":"2","DOI":"10.1111/1365-2656.12029","ISSN":"00218790","note":"PMID: 23347431\nCitation Key: Prowse2013\nISBN: 1365-2656","author":[{"family":"Prowse","given":"Thomas A A"},{"family":"Johnson","given":"Christopher N"},{"family":"Lacy","given":"Robert C"},{"family":"Bradshaw","given":"Corey J A"},{"family":"Pollak","given":"John P"},{"family":"Watts","given":"Michael J"},{"family":"Brook","given":"Barry W"}],"issued":{"date-parts":[["2013",1,24]]}}},{"id":4424,"uris":["http://zotero.org/users/193070/items/83NKXZ8J"],"uri":["http://zotero.org/users/193070/items/83NKXZ8J"],"itemData":{"id":4424,"type":"article-journal","title":"Present-day risk assessment would have predicted the extinction of the passenger pigeon (&lt;i&gt;Ectopistes migratorius&lt;/i&gt;)","container-title":"Biological Conservation","page":"11-20","volume":"180","DOI":"10.1016/j.biocon.2014.09.023","ISSN":"00063207","note":"publisher: Elsevier Ltd\nCitation Key: Stanton2014a","author":[{"family":"Stanton","given":"Jessica C."}],"issued":{"date-parts":[["2014"]]}}}],"schema":"https://github.com/citation-style-language/schema/raw/master/csl-citation.json"} </w:instrText>
       </w:r>
       <w:r>
         <w:rPr>
@@ -1896,7 +1889,7 @@
           <w:rFonts w:cs="Times New Roman"/>
           <w:iCs/>
         </w:rPr>
-        <w:instrText xml:space="preserve"> ADDIN ZOTERO_ITEM CSL_CITATION {"citationID":"a16p91eup1v","properties":{"formattedCitation":"(Aiello-Lammens 2014)","plainCitation":"(Aiello-Lammens 2014)","noteIndex":0},"citationItems":[{"id":5192,"uris":["http://zotero.org/users/193070/items/PMXCGDDG"],"uri":["http://zotero.org/users/193070/items/PMXCGDDG"],"itemData":{"id":5192,"type":"thesis","title":"Patterns and Processes of the Invasion of Frangula alnus: An Integrated Model Framework","publisher":"Stony Brook University","number-of-pages":"201","genre":"Ph.D.","abstract":"Ph.D. disertation","URL":"http://www.soilinfo.psu.edu/","note":"Citation Key: Aiello-Lammens2014\nissue: May","author":[{"family":"Aiello-Lammens","given":"Matthew E."}],"issued":{"date-parts":[["2014"]]}}}],"schema":"https://github.com/citation-style-language/schema/raw/master/csl-citation.json"} </w:instrText>
+        <w:instrText xml:space="preserve"> ADDIN ZOTERO_ITEM CSL_CITATION {"citationID":"a16p91eup1v","properties":{"formattedCitation":"(Aiello-Lammens 2014)","plainCitation":"(Aiello-Lammens 2014)","noteIndex":0},"citationItems":[{"id":5192,"uris":["http://zotero.org/users/193070/items/PMXCGDDG"],"uri":["http://zotero.org/users/193070/items/PMXCGDDG"],"itemData":{"id":5192,"type":"thesis","title":"Patterns and Processes of the Invasion of &lt;i&gt;Frangula alnus&lt;/i&gt;: An Integrated Model Framework","publisher":"Stony Brook University","number-of-pages":"201","genre":"Ph.D.","abstract":"Ph.D. disertation","URL":"http://www.soilinfo.psu.edu/","note":"Citation Key: Aiello-Lammens2014\nissue: May","author":[{"family":"Aiello-Lammens","given":"Matthew E."}],"issued":{"date-parts":[["2014"]]}}}],"schema":"https://github.com/citation-style-language/schema/raw/master/csl-citation.json"} </w:instrText>
       </w:r>
       <w:r>
         <w:rPr>
@@ -2830,7 +2823,7 @@
           <w:rFonts w:cs="Times New Roman"/>
           <w:iCs/>
         </w:rPr>
-        <w:instrText xml:space="preserve"> ADDIN ZOTERO_ITEM CSL_CITATION {"citationID":"a221lh0un7k","properties":{"formattedCitation":"(Howell and Blackwell 1977; Catling and Porebski 1994; Frappier et al. 2003a)","plainCitation":"(Howell and Blackwell 1977; Catling and Porebski 1994; Frappier et al. 2003a)","noteIndex":0},"citationItems":[{"id":2071,"uris":["http://zotero.org/users/193070/items/ZPYKAPL4"],"uri":["http://zotero.org/users/193070/items/ZPYKAPL4"],"itemData":{"id":2071,"type":"article-journal","title":"The history of &lt;i&gt;Rhamnus frangula&lt;/i&gt; (glossy buckthorn) in the Ohio flora","container-title":"Castanea","page":"111-115","volume":"42","issue":"2","note":"publisher: JSTOR\nCitation Key: Howell1977","author":[{"family":"Howell","given":"J A"},{"family":"Blackwell","given":"W H Jr."}],"issued":{"date-parts":[["1977"]]}}},{"id":1249,"uris":["http://zotero.org/users/193070/items/J77SR8UR"],"uri":["http://zotero.org/users/193070/items/J77SR8UR"],"itemData":{"id":1249,"type":"article-journal","title":"The history of invasion and current status of glossy buckthorn, &lt;i&gt;Rhamnus frangula&lt;/i&gt;, in southern Ontario","container-title":"Canadian field-naturalist","page":"305-310","volume":"108","issue":"3","note":"Citation Key: Catling1994","author":[{"family":"Catling","given":"P M"},{"family":"Porebski","given":"Z S"}],"issued":{"date-parts":[["1994"]]}}},{"id":556,"uris":["http://zotero.org/users/193070/items/RV6XJBXN"],"uri":["http://zotero.org/users/193070/items/RV6XJBXN"],"itemData":{"id":556,"type":"article-journal","title":"Potential impacts of the invasive exotic shrub Rhamnus frangula L. (glossy buckthorn) on forests of southern New Hampshire","container-title":"Northeastern Naturalist","page":"277-296","volume":"10","issue":"3","note":"publisher: BioOne\nCitation Key: Frappier2003a","author":[{"family":"Frappier","given":"B"},{"family":"Eckert","given":"Robert T"},{"family":"Lee","given":"T D"}],"issued":{"date-parts":[["2003"]]}}}],"schema":"https://github.com/citation-style-language/schema/raw/master/csl-citation.json"} </w:instrText>
+        <w:instrText xml:space="preserve"> ADDIN ZOTERO_ITEM CSL_CITATION {"citationID":"a221lh0un7k","properties":{"formattedCitation":"(Howell and Blackwell 1977; Catling and Porebski 1994; Frappier et al. 2003a)","plainCitation":"(Howell and Blackwell 1977; Catling and Porebski 1994; Frappier et al. 2003a)","noteIndex":0},"citationItems":[{"id":2071,"uris":["http://zotero.org/users/193070/items/ZPYKAPL4"],"uri":["http://zotero.org/users/193070/items/ZPYKAPL4"],"itemData":{"id":2071,"type":"article-journal","title":"The history of &lt;i&gt;Rhamnus frangula&lt;/i&gt; (glossy buckthorn) in the Ohio flora","container-title":"Castanea","page":"111-115","volume":"42","issue":"2","note":"publisher: JSTOR\nCitation Key: Howell1977","author":[{"family":"Howell","given":"J A"},{"family":"Blackwell","given":"W H Jr."}],"issued":{"date-parts":[["1977"]]}}},{"id":1249,"uris":["http://zotero.org/users/193070/items/J77SR8UR"],"uri":["http://zotero.org/users/193070/items/J77SR8UR"],"itemData":{"id":1249,"type":"article-journal","title":"The history of invasion and current status of glossy buckthorn, &lt;i&gt;Rhamnus frangula&lt;/i&gt;, in southern Ontario","container-title":"Canadian field-naturalist","page":"305-310","volume":"108","issue":"3","note":"Citation Key: Catling1994","author":[{"family":"Catling","given":"P M"},{"family":"Porebski","given":"Z S"}],"issued":{"date-parts":[["1994"]]}}},{"id":556,"uris":["http://zotero.org/users/193070/items/RV6XJBXN"],"uri":["http://zotero.org/users/193070/items/RV6XJBXN"],"itemData":{"id":556,"type":"article-journal","title":"Potential impacts of the invasive exotic shrub &lt;i&gt;Rhamnus frangula&lt;/i&gt; L. (glossy buckthorn) on forests of southern New Hampshire","container-title":"Northeastern Naturalist","page":"277-296","volume":"10","issue":"3","note":"publisher: BioOne\nCitation Key: Frappier2003a","author":[{"family":"Frappier","given":"B"},{"family":"Eckert","given":"Robert T"},{"family":"Lee","given":"T D"}],"issued":{"date-parts":[["2003"]]}}}],"schema":"https://github.com/citation-style-language/schema/raw/master/csl-citation.json"} </w:instrText>
       </w:r>
       <w:r>
         <w:rPr>
@@ -2921,7 +2914,7 @@
           <w:rFonts w:cs="Times New Roman"/>
           <w:iCs/>
         </w:rPr>
-        <w:instrText xml:space="preserve"> ADDIN ZOTERO_ITEM CSL_CITATION {"citationID":"a2kg9abu3ov","properties":{"formattedCitation":"(Possessky et al. 2000; Frappier et al. 2003a; Fagan and Peart 2004)","plainCitation":"(Possessky et al. 2000; Frappier et al. 2003a; Fagan and Peart 2004)","noteIndex":0},"citationItems":[{"id":932,"uris":["http://zotero.org/users/193070/items/WERT675G"],"uri":["http://zotero.org/users/193070/items/WERT675G"],"itemData":{"id":932,"type":"article-journal","title":"Glossy buckthorn, &lt;i&gt;Rhamnus frangula&lt;/i&gt; L.: A threat to riparian plant communities of the northern Allegheny Plateau (USA)","container-title":"Natural Areas Journal","page":"290-292","volume":"20","issue":"3","note":"Citation Key: Possessky2000","author":[{"family":"Possessky","given":"S L"},{"family":"Williams","given":"C E"},{"family":"Moriarity","given":"W J"}],"issued":{"date-parts":[["2000"]]}}},{"id":556,"uris":["http://zotero.org/users/193070/items/RV6XJBXN"],"uri":["http://zotero.org/users/193070/items/RV6XJBXN"],"itemData":{"id":556,"type":"article-journal","title":"Potential impacts of the invasive exotic shrub Rhamnus frangula L. (glossy buckthorn) on forests of southern New Hampshire","container-title":"Northeastern Naturalist","page":"277-296","volume":"10","issue":"3","note":"publisher: BioOne\nCitation Key: Frappier2003a","author":[{"family":"Frappier","given":"B"},{"family":"Eckert","given":"Robert T"},{"family":"Lee","given":"T D"}],"issued":{"date-parts":[["2003"]]}}},{"id":1487,"uris":["http://zotero.org/users/193070/items/I65FK8S7"],"uri":["http://zotero.org/users/193070/items/I65FK8S7"],"itemData":{"id":1487,"type":"article-journal","title":"Impact of the invasive shrub glossy buckthorn (&lt;i&gt;Rhamnus frangula&lt;/i&gt; L.) on juvenile recruitment by canopy trees","container-title":"Forest Ecology and Management","page":"95-107","volume":"194","issue":"1-3","DOI":"10.1016/j.foreco.2004.02.015","note":"Citation Key: Fagan2004","author":[{"family":"Fagan","given":"M E"},{"family":"Peart","given":"D R"}],"issued":{"date-parts":[["2004"]]}}}],"schema":"https://github.com/citation-style-language/schema/raw/master/csl-citation.json"} </w:instrText>
+        <w:instrText xml:space="preserve"> ADDIN ZOTERO_ITEM CSL_CITATION {"citationID":"a2kg9abu3ov","properties":{"formattedCitation":"(Possessky et al. 2000; Frappier et al. 2003a; Fagan and Peart 2004)","plainCitation":"(Possessky et al. 2000; Frappier et al. 2003a; Fagan and Peart 2004)","noteIndex":0},"citationItems":[{"id":932,"uris":["http://zotero.org/users/193070/items/WERT675G"],"uri":["http://zotero.org/users/193070/items/WERT675G"],"itemData":{"id":932,"type":"article-journal","title":"Glossy buckthorn, &lt;i&gt;Rhamnus frangula&lt;/i&gt; L.: A threat to riparian plant communities of the northern Allegheny Plateau (USA)","container-title":"Natural Areas Journal","page":"290-292","volume":"20","issue":"3","note":"Citation Key: Possessky2000","author":[{"family":"Possessky","given":"S L"},{"family":"Williams","given":"C E"},{"family":"Moriarity","given":"W J"}],"issued":{"date-parts":[["2000"]]}}},{"id":556,"uris":["http://zotero.org/users/193070/items/RV6XJBXN"],"uri":["http://zotero.org/users/193070/items/RV6XJBXN"],"itemData":{"id":556,"type":"article-journal","title":"Potential impacts of the invasive exotic shrub &lt;i&gt;Rhamnus frangula&lt;/i&gt; L. (glossy buckthorn) on forests of southern New Hampshire","container-title":"Northeastern Naturalist","page":"277-296","volume":"10","issue":"3","note":"publisher: BioOne\nCitation Key: Frappier2003a","author":[{"family":"Frappier","given":"B"},{"family":"Eckert","given":"Robert T"},{"family":"Lee","given":"T D"}],"issued":{"date-parts":[["2003"]]}}},{"id":1487,"uris":["http://zotero.org/users/193070/items/I65FK8S7"],"uri":["http://zotero.org/users/193070/items/I65FK8S7"],"itemData":{"id":1487,"type":"article-journal","title":"Impact of the invasive shrub glossy buckthorn (&lt;i&gt;Rhamnus frangula&lt;/i&gt; L.) on juvenile recruitment by canopy trees","container-title":"Forest Ecology and Management","page":"95-107","volume":"194","issue":"1-3","DOI":"10.1016/j.foreco.2004.02.015","note":"Citation Key: Fagan2004","author":[{"family":"Fagan","given":"M E"},{"family":"Peart","given":"D R"}],"issued":{"date-parts":[["2004"]]}}}],"schema":"https://github.com/citation-style-language/schema/raw/master/csl-citation.json"} </w:instrText>
       </w:r>
       <w:r>
         <w:rPr>
@@ -2934,7 +2927,21 @@
         <w:rPr>
           <w:rFonts w:cs="Times New Roman"/>
         </w:rPr>
-        <w:t>(Possessky et al. 2000; Frappier et al. 2003a; Fagan and Peart 2004)</w:t>
+        <w:t>(</w:t>
+      </w:r>
+      <w:proofErr w:type="spellStart"/>
+      <w:r>
+        <w:rPr>
+          <w:rFonts w:cs="Times New Roman"/>
+        </w:rPr>
+        <w:t>Possessky</w:t>
+      </w:r>
+      <w:proofErr w:type="spellEnd"/>
+      <w:r>
+        <w:rPr>
+          <w:rFonts w:cs="Times New Roman"/>
+        </w:rPr>
+        <w:t xml:space="preserve"> et al. 2000; Frappier et al. 2003a; Fagan and Peart 2004)</w:t>
       </w:r>
       <w:r>
         <w:rPr>
@@ -4223,20 +4230,7 @@
         <w:rPr>
           <w:rFonts w:cs="Times New Roman"/>
         </w:rPr>
-        <w:t xml:space="preserve"> density. Population density can greatly affect demographic processes (</w:t>
-      </w:r>
-      <w:r>
-        <w:rPr>
-          <w:rFonts w:cs="Times New Roman"/>
-          <w:highlight w:val="yellow"/>
-        </w:rPr>
-        <w:t>e.g.,</w:t>
-      </w:r>
-      <w:r>
-        <w:rPr>
-          <w:rFonts w:cs="Times New Roman"/>
-        </w:rPr>
-        <w:t xml:space="preserve"> </w:t>
+        <w:t xml:space="preserve"> density. Population density can greatly affect demographic processes </w:t>
       </w:r>
       <w:r>
         <w:rPr>
@@ -4260,7 +4254,27 @@
         <w:rPr>
           <w:rFonts w:cs="Times New Roman"/>
         </w:rPr>
-        <w:t>(Comita and Hubbell 2009; Pardini et al. 2009; Dwyer et al. 2010; Ramula and Buckley 2010)</w:t>
+        <w:t>(</w:t>
+      </w:r>
+      <w:r>
+        <w:rPr>
+          <w:rFonts w:cs="Times New Roman"/>
+        </w:rPr>
+        <w:t xml:space="preserve">e.g., </w:t>
+      </w:r>
+      <w:proofErr w:type="spellStart"/>
+      <w:r>
+        <w:rPr>
+          <w:rFonts w:cs="Times New Roman"/>
+        </w:rPr>
+        <w:t>Comita</w:t>
+      </w:r>
+      <w:proofErr w:type="spellEnd"/>
+      <w:r>
+        <w:rPr>
+          <w:rFonts w:cs="Times New Roman"/>
+        </w:rPr>
+        <w:t xml:space="preserve"> and Hubbell 2009; Pardini et al. 2009; Dwyer et al. 2010; Ramula and Buckley 2010)</w:t>
       </w:r>
       <w:r>
         <w:rPr>
@@ -6906,7 +6920,6 @@
         <w:rPr>
           <w:rFonts w:cs="Times New Roman"/>
           <w:iCs/>
-          <w:highlight w:val="yellow"/>
         </w:rPr>
         <w:t>as described in</w:t>
       </w:r>
@@ -6929,7 +6942,7 @@
           <w:rFonts w:cs="Times New Roman"/>
           <w:iCs/>
         </w:rPr>
-        <w:instrText xml:space="preserve"> ADDIN ZOTERO_ITEM CSL_CITATION {"citationID":"a11akpreb92","properties":{"formattedCitation":"(Aiello-Lammens 2014)","plainCitation":"(Aiello-Lammens 2014)","noteIndex":0},"citationItems":[{"id":5192,"uris":["http://zotero.org/users/193070/items/PMXCGDDG"],"uri":["http://zotero.org/users/193070/items/PMXCGDDG"],"itemData":{"id":5192,"type":"thesis","title":"Patterns and Processes of the Invasion of Frangula alnus: An Integrated Model Framework","publisher":"Stony Brook University","number-of-pages":"201","genre":"Ph.D.","abstract":"Ph.D. disertation","URL":"http://www.soilinfo.psu.edu/","note":"Citation Key: Aiello-Lammens2014\nissue: May","author":[{"family":"Aiello-Lammens","given":"Matthew E."}],"issued":{"date-parts":[["2014"]]}}}],"schema":"https://github.com/citation-style-language/schema/raw/master/csl-citation.json"} </w:instrText>
+        <w:instrText xml:space="preserve"> ADDIN ZOTERO_ITEM CSL_CITATION {"citationID":"a11akpreb92","properties":{"formattedCitation":"(Aiello-Lammens 2014)","plainCitation":"(Aiello-Lammens 2014)","noteIndex":0},"citationItems":[{"id":5192,"uris":["http://zotero.org/users/193070/items/PMXCGDDG"],"uri":["http://zotero.org/users/193070/items/PMXCGDDG"],"itemData":{"id":5192,"type":"thesis","title":"Patterns and Processes of the Invasion of &lt;i&gt;Frangula alnus&lt;/i&gt;: An Integrated Model Framework","publisher":"Stony Brook University","number-of-pages":"201","genre":"Ph.D.","abstract":"Ph.D. disertation","URL":"http://www.soilinfo.psu.edu/","note":"Citation Key: Aiello-Lammens2014\nissue: May","author":[{"family":"Aiello-Lammens","given":"Matthew E."}],"issued":{"date-parts":[["2014"]]}}}],"schema":"https://github.com/citation-style-language/schema/raw/master/csl-citation.json"} </w:instrText>
       </w:r>
       <w:r>
         <w:rPr>
@@ -6942,7 +6955,7 @@
         <w:rPr>
           <w:rFonts w:cs="Times New Roman"/>
         </w:rPr>
-        <w:t>(Aiello-Lammens 2014)</w:t>
+        <w:t>Aiello-Lammens 2014)</w:t>
       </w:r>
       <w:r>
         <w:rPr>
@@ -12629,7 +12642,6 @@
         <w:rPr>
           <w:rFonts w:cs="Times New Roman"/>
           <w:iCs/>
-          <w:highlight w:val="yellow"/>
         </w:rPr>
         <w:t>e.g.,</w:t>
       </w:r>
@@ -12661,11 +12673,13 @@
         </w:rPr>
         <w:fldChar w:fldCharType="separate"/>
       </w:r>
-      <w:r>
-        <w:rPr>
-          <w:rFonts w:cs="Times New Roman"/>
-        </w:rPr>
-        <w:t>(Foster and Gross 1999; Searcy et al. 2006; McDonald et al. 2008; Mosher et al. 2009)</w:t>
+      <w:bookmarkStart w:id="6" w:name="_GoBack"/>
+      <w:bookmarkEnd w:id="6"/>
+      <w:r>
+        <w:rPr>
+          <w:rFonts w:cs="Times New Roman"/>
+        </w:rPr>
+        <w:t>Foster and Gross 1999; Searcy et al. 2006; McDonald et al. 2008; Mosher et al. 2009)</w:t>
       </w:r>
       <w:r>
         <w:rPr>
@@ -14840,7 +14854,7 @@
         <w:fldChar w:fldCharType="begin"/>
       </w:r>
       <w:r>
-        <w:instrText xml:space="preserve"> ADDIN ZOTERO_ITEM CSL_CITATION {"citationID":"a1elt6m0d11","properties":{"formattedCitation":"(Vindenes et al. 2011)","plainCitation":"(Vindenes et al. 2011)","noteIndex":0},"citationItems":[{"id":3089,"uris":["http://zotero.org/users/193070/items/8M2L99UF"],"uri":["http://zotero.org/users/193070/items/8M2L99UF"],"itemData":{"id":3089,"type":"article-journal","title":"Integral projection models for finite populations in a stochastic environment.","container-title":"Ecology","page":"1146-56","volume":"92","issue":"5","abstract":"Continuous types of population structure occur when continuous variables such as body size or habitat quality affect the vital parameters of individuals. These structures can give rise to complex population dynamics and interact with environmental conditions. Here we present a model for continuously structured populations with finite size, including both demographic and environmental stochasticity in the dynamics. Using recent methods developed for discrete age-structured models we derive the demographic and environmental variance of the population growth as functions of a continuous state variable. These two parameters, together with the expected population growth rate, are used to define a one-dimensional diffusion approximation of the population dynamics. Thus, a substantial reduction in complexity is achieved as the dynamics of the complex structured model can be described by only three population parameters. We provide methods for numerical calculation of the model parameters and demonstrate the accuracy of the diffusion approximation by computer simulation of specific examples. The general modeling framework makes it possible to analyze and predict future dynamics and extinction risk of populations with various types of structure, and to explore consequences of changes in demography caused by, e.g., climate change or different management decisions. Our results are especially relevant for small populations that are often of conservation concern.","ISSN":"0012-9658","note":"PMID: 21661575\nCitation Key: Vindenes2011","author":[{"family":"Vindenes","given":"Yngvild"},{"family":"Engen","given":"Steinar"},{"family":"Saether","given":"Bernt-Erik"}],"issued":{"date-parts":[["2011",5]]}}}],"schema":"https://github.com/citation-style-language/schema/raw/master/csl-citation.json"} </w:instrText>
+        <w:instrText xml:space="preserve"> ADDIN ZOTERO_ITEM CSL_CITATION {"citationID":"a1elt6m0d11","properties":{"formattedCitation":"(Vindenes et al. 2011)","plainCitation":"(Vindenes et al. 2011)","noteIndex":0},"citationItems":[{"id":3089,"uris":["http://zotero.org/users/193070/items/8M2L99UF"],"uri":["http://zotero.org/users/193070/items/8M2L99UF"],"itemData":{"id":3089,"type":"article-journal","title":"Integral projection models for finite populations in a stochastic environment.","container-title":"Ecology","page":"1146-56","volume":"92","issue":"5","abstract":"Continuous types of population structure occur when continuous variables such as body size or habitat quality affect the vital parameters of individuals. These structures can give rise to complex population dynamics and interact with environmental conditions. Here we present a model for continuously structured populations with finite size, including both demographic and environmental stochasticity in the dynamics. Using recent methods developed for discrete age-structured models we derive the demographic and environmental variance of the population growth as functions of a continuous state variable. These two parameters, together with the expected population growth rate, are used to define a one-dimensional diffusion approximation of the population dynamics. Thus, a substantial reduction in complexity is achieved as the dynamics of the complex structured model can be described by only three population parameters. We provide methods for numerical calculation of the model parameters and demonstrate the accuracy of the diffusion approximation by computer simulation of specific examples. The general modeling framework makes it possible to analyze and predict future dynamics and extinction risk of populations with various types of structure, and to explore consequences of changes in demography caused by, e.g., climate change or different management decisions. Our results are especially relevant for small populations that are often of conservation concern.","DOI":"10.1890/10-0500.1","ISSN":"0012-9658","note":"PMID: 21661575\nCitation Key: Vindenes2011","author":[{"family":"Vindenes","given":"Yngvild"},{"family":"Engen","given":"Steinar"},{"family":"Saether","given":"Bernt-Erik"}],"issued":{"date-parts":[["2011",5]]}}}],"schema":"https://github.com/citation-style-language/schema/raw/master/csl-citation.json"} </w:instrText>
       </w:r>
       <w:r>
         <w:fldChar w:fldCharType="separate"/>
@@ -14849,7 +14863,21 @@
         <w:rPr>
           <w:rFonts w:cs="Times New Roman"/>
         </w:rPr>
-        <w:t>(Vindenes et al. 2011)</w:t>
+        <w:t>(</w:t>
+      </w:r>
+      <w:proofErr w:type="spellStart"/>
+      <w:r>
+        <w:rPr>
+          <w:rFonts w:cs="Times New Roman"/>
+        </w:rPr>
+        <w:t>Vindenes</w:t>
+      </w:r>
+      <w:proofErr w:type="spellEnd"/>
+      <w:r>
+        <w:rPr>
+          <w:rFonts w:cs="Times New Roman"/>
+        </w:rPr>
+        <w:t xml:space="preserve"> et al. 2011)</w:t>
       </w:r>
       <w:r>
         <w:fldChar w:fldCharType="end"/>
@@ -14980,7 +15008,7 @@
           <w:rFonts w:cs="Times New Roman"/>
           <w:iCs/>
         </w:rPr>
-        <w:instrText xml:space="preserve"> ADDIN ZOTERO_ITEM CSL_CITATION {"citationID":"a2br9gpvvoh","properties":{"formattedCitation":"(Syfert et al. 2013; Merow et al. 2013)","plainCitation":"(Syfert et al. 2013; Merow et al. 2013)","noteIndex":0},"citationItems":[{"id":2291,"uris":["http://zotero.org/users/193070/items/SHTKQ9EI"],"uri":["http://zotero.org/users/193070/items/SHTKQ9EI"],"itemData":{"id":2291,"type":"article-journal","title":"The effects of sampling bias and model complexity on the predictive performance of MaxEnt species distribution models","container-title":"PLoS ONE","page":"e55158","volume":"8","issue":"2","DOI":"10.1371/journal.pone.0055158","ISSN":"1932-6203","note":"Citation Key: Syfert2013","author":[{"family":"Syfert","given":"Mindy M."},{"family":"Smith","given":"Matthew J."},{"family":"Coomes","given":"David A."}],"editor":[{"family":"Roberts","given":"David L."}],"issued":{"date-parts":[["2013",2,14]]}}},{"id":2999,"uris":["http://zotero.org/users/193070/items/5PZP6WAH"],"uri":["http://zotero.org/users/193070/items/5PZP6WAH"],"itemData":{"id":2999,"type":"article-journal","title":"A practical guide to MaxEnt for modeling species’ distributions: what it does, and why inputs and settings matter","container-title":"Ecography","page":"In press","issue":"March","DOI":"10.1111/j.1600-0587.2013.07872.x","ISSN":"09067590","note":"Citation Key: Merow2013","author":[{"family":"Merow","given":"Cory"},{"family":"Smith","given":"Matthew J."},{"family":"Silander Jr","given":"John A"}],"issued":{"date-parts":[["2013",6,18]]}}}],"schema":"https://github.com/citation-style-language/schema/raw/master/csl-citation.json"} </w:instrText>
+        <w:instrText xml:space="preserve"> ADDIN ZOTERO_ITEM CSL_CITATION {"citationID":"a2br9gpvvoh","properties":{"formattedCitation":"(Syfert et al. 2013; Merow et al. 2013)","plainCitation":"(Syfert et al. 2013; Merow et al. 2013)","noteIndex":0},"citationItems":[{"id":2291,"uris":["http://zotero.org/users/193070/items/SHTKQ9EI"],"uri":["http://zotero.org/users/193070/items/SHTKQ9EI"],"itemData":{"id":2291,"type":"article-journal","title":"The effects of sampling bias and model complexity on the predictive performance of MaxEnt species distribution models","container-title":"PLoS ONE","page":"e55158","volume":"8","issue":"2","DOI":"10.1371/journal.pone.0055158","ISSN":"1932-6203","note":"Citation Key: Syfert2013","author":[{"family":"Syfert","given":"Mindy M."},{"family":"Smith","given":"Matthew J."},{"family":"Coomes","given":"David A."}],"editor":[{"family":"Roberts","given":"David L."}],"issued":{"date-parts":[["2013",2,14]]}}},{"id":2999,"uris":["http://zotero.org/users/193070/items/5PZP6WAH"],"uri":["http://zotero.org/users/193070/items/5PZP6WAH"],"itemData":{"id":2999,"type":"article-journal","title":"A practical guide to MaxEnt for modeling species’ distributions: what it does, and why inputs and settings matter","container-title":"Ecography","page":"1058-1069","volume":"36","issue":"10","DOI":"10.1111/j.1600-0587.2013.07872.x","ISSN":"09067590","note":"Citation Key: Merow2013","author":[{"family":"Merow","given":"Cory"},{"family":"Smith","given":"Matthew J."},{"family":"Silander Jr","given":"John A"}],"issued":{"date-parts":[["2013",6,18]]}}}],"schema":"https://github.com/citation-style-language/schema/raw/master/csl-citation.json"} </w:instrText>
       </w:r>
       <w:r>
         <w:rPr>
@@ -14993,7 +15021,21 @@
         <w:rPr>
           <w:rFonts w:cs="Times New Roman"/>
         </w:rPr>
-        <w:t>(Syfert et al. 2013; Merow et al. 2013)</w:t>
+        <w:t>(</w:t>
+      </w:r>
+      <w:proofErr w:type="spellStart"/>
+      <w:r>
+        <w:rPr>
+          <w:rFonts w:cs="Times New Roman"/>
+        </w:rPr>
+        <w:t>Syfert</w:t>
+      </w:r>
+      <w:proofErr w:type="spellEnd"/>
+      <w:r>
+        <w:rPr>
+          <w:rFonts w:cs="Times New Roman"/>
+        </w:rPr>
+        <w:t xml:space="preserve"> et al. 2013; Merow et al. 2013)</w:t>
       </w:r>
       <w:r>
         <w:rPr>
@@ -17329,8 +17371,8 @@
                 <w:szCs w:val="22"/>
               </w:rPr>
             </w:pPr>
-            <w:bookmarkStart w:id="6" w:name="OLE_LINK7"/>
-            <w:bookmarkStart w:id="7" w:name="OLE_LINK8"/>
+            <w:bookmarkStart w:id="7" w:name="OLE_LINK7"/>
+            <w:bookmarkStart w:id="8" w:name="OLE_LINK8"/>
             <w:r>
               <w:rPr>
                 <w:rFonts w:cs="Times New Roman"/>
@@ -17339,8 +17381,8 @@
               </w:rPr>
               <w:t>Julian day number at start of growing season</w:t>
             </w:r>
-            <w:bookmarkEnd w:id="6"/>
             <w:bookmarkEnd w:id="7"/>
+            <w:bookmarkEnd w:id="8"/>
           </w:p>
         </w:tc>
         <w:tc>
@@ -20643,7 +20685,7 @@
                         <a:effectLst/>
                         <a:extLst>
                           <a:ext uri="{C572A759-6A51-4108-AA02-DFA0A04FC94B}">
-                            <ma14:wrappingTextBoxFlag xmlns="" xmlns:mo="http://schemas.microsoft.com/office/mac/office/2008/main" xmlns:mv="urn:schemas-microsoft-com:mac:vml" xmlns:o="urn:schemas-microsoft-com:office:office" xmlns:v="urn:schemas-microsoft-com:vml" xmlns:w10="urn:schemas-microsoft-com:office:word" xmlns:w="http://schemas.openxmlformats.org/wordprocessingml/2006/main" xmlns:ma14="http://schemas.microsoft.com/office/mac/drawingml/2011/main"/>
+                            <ma14:wrappingTextBoxFlag xmlns:ma14="http://schemas.microsoft.com/office/mac/drawingml/2011/main" xmlns:w="http://schemas.openxmlformats.org/wordprocessingml/2006/main" xmlns:w10="urn:schemas-microsoft-com:office:word" xmlns:v="urn:schemas-microsoft-com:vml" xmlns:o="urn:schemas-microsoft-com:office:office" xmlns:mv="urn:schemas-microsoft-com:mac:vml" xmlns:mo="http://schemas.microsoft.com/office/mac/office/2008/main" xmlns=""/>
                           </a:ext>
                         </a:extLst>
                       </wps:spPr>
@@ -20765,7 +20807,7 @@
                         <a:effectLst/>
                         <a:extLst>
                           <a:ext uri="{C572A759-6A51-4108-AA02-DFA0A04FC94B}">
-                            <ma14:wrappingTextBoxFlag xmlns="" xmlns:mo="http://schemas.microsoft.com/office/mac/office/2008/main" xmlns:mv="urn:schemas-microsoft-com:mac:vml" xmlns:o="urn:schemas-microsoft-com:office:office" xmlns:v="urn:schemas-microsoft-com:vml" xmlns:w10="urn:schemas-microsoft-com:office:word" xmlns:w="http://schemas.openxmlformats.org/wordprocessingml/2006/main" xmlns:ma14="http://schemas.microsoft.com/office/mac/drawingml/2011/main"/>
+                            <ma14:wrappingTextBoxFlag xmlns:ma14="http://schemas.microsoft.com/office/mac/drawingml/2011/main" xmlns:w="http://schemas.openxmlformats.org/wordprocessingml/2006/main" xmlns:w10="urn:schemas-microsoft-com:office:word" xmlns:v="urn:schemas-microsoft-com:vml" xmlns:o="urn:schemas-microsoft-com:office:office" xmlns:mv="urn:schemas-microsoft-com:mac:vml" xmlns:mo="http://schemas.microsoft.com/office/mac/office/2008/main" xmlns=""/>
                           </a:ext>
                         </a:extLst>
                       </wps:spPr>
@@ -20883,7 +20925,7 @@
                         <a:effectLst/>
                         <a:extLst>
                           <a:ext uri="{C572A759-6A51-4108-AA02-DFA0A04FC94B}">
-                            <ma14:wrappingTextBoxFlag xmlns="" xmlns:mo="http://schemas.microsoft.com/office/mac/office/2008/main" xmlns:mv="urn:schemas-microsoft-com:mac:vml" xmlns:o="urn:schemas-microsoft-com:office:office" xmlns:v="urn:schemas-microsoft-com:vml" xmlns:w10="urn:schemas-microsoft-com:office:word" xmlns:w="http://schemas.openxmlformats.org/wordprocessingml/2006/main" xmlns:ma14="http://schemas.microsoft.com/office/mac/drawingml/2011/main"/>
+                            <ma14:wrappingTextBoxFlag xmlns:ma14="http://schemas.microsoft.com/office/mac/drawingml/2011/main" xmlns:w="http://schemas.openxmlformats.org/wordprocessingml/2006/main" xmlns:w10="urn:schemas-microsoft-com:office:word" xmlns:v="urn:schemas-microsoft-com:vml" xmlns:o="urn:schemas-microsoft-com:office:office" xmlns:mv="urn:schemas-microsoft-com:mac:vml" xmlns:mo="http://schemas.microsoft.com/office/mac/office/2008/main" xmlns=""/>
                           </a:ext>
                         </a:extLst>
                       </wps:spPr>
@@ -21030,7 +21072,7 @@
                                     </pic:cNvPicPr>
                                   </pic:nvPicPr>
                                   <pic:blipFill>
-                                    <a:blip r:embed="rId8">
+                                    <a:blip r:embed="rId9">
                                       <a:extLst>
                                         <a:ext uri="{28A0092B-C50C-407E-A947-70E740481C1C}">
                                           <a14:useLocalDpi xmlns:a14="http://schemas.microsoft.com/office/drawing/2010/main" val="0"/>
@@ -21109,7 +21151,7 @@
                         <a:effectLst/>
                         <a:extLst>
                           <a:ext uri="{C572A759-6A51-4108-AA02-DFA0A04FC94B}">
-                            <ma14:wrappingTextBoxFlag xmlns="" xmlns:mo="http://schemas.microsoft.com/office/mac/office/2008/main" xmlns:mv="urn:schemas-microsoft-com:mac:vml" xmlns:o="urn:schemas-microsoft-com:office:office" xmlns:v="urn:schemas-microsoft-com:vml" xmlns:w10="urn:schemas-microsoft-com:office:word" xmlns:w="http://schemas.openxmlformats.org/wordprocessingml/2006/main" xmlns:ma14="http://schemas.microsoft.com/office/mac/drawingml/2011/main"/>
+                            <ma14:wrappingTextBoxFlag xmlns:ma14="http://schemas.microsoft.com/office/mac/drawingml/2011/main" xmlns:w="http://schemas.openxmlformats.org/wordprocessingml/2006/main" xmlns:w10="urn:schemas-microsoft-com:office:word" xmlns:v="urn:schemas-microsoft-com:vml" xmlns:o="urn:schemas-microsoft-com:office:office" xmlns:mv="urn:schemas-microsoft-com:mac:vml" xmlns:mo="http://schemas.microsoft.com/office/mac/office/2008/main" xmlns=""/>
                           </a:ext>
                         </a:extLst>
                       </wps:spPr>
@@ -21216,7 +21258,7 @@
                     <pic:cNvPicPr/>
                   </pic:nvPicPr>
                   <pic:blipFill>
-                    <a:blip r:embed="rId9">
+                    <a:blip r:embed="rId10">
                       <a:extLst>
                         <a:ext uri="{28A0092B-C50C-407E-A947-70E740481C1C}">
                           <a14:useLocalDpi xmlns:a14="http://schemas.microsoft.com/office/drawing/2010/main" val="0"/>
@@ -21262,8 +21304,8 @@
           <w:b/>
         </w:rPr>
         <w:sectPr>
-          <w:footerReference w:type="even" r:id="rId10"/>
-          <w:footerReference w:type="default" r:id="rId11"/>
+          <w:footerReference w:type="even" r:id="rId11"/>
+          <w:footerReference w:type="default" r:id="rId12"/>
           <w:pgSz w:w="12240" w:h="15840"/>
           <w:pgMar w:top="1440" w:right="1440" w:bottom="1440" w:left="1440" w:header="720" w:footer="720" w:gutter="0"/>
           <w:cols w:space="720"/>
@@ -21371,7 +21413,7 @@
                     <pic:cNvPicPr/>
                   </pic:nvPicPr>
                   <pic:blipFill>
-                    <a:blip r:embed="rId12">
+                    <a:blip r:embed="rId13">
                       <a:extLst>
                         <a:ext uri="{28A0092B-C50C-407E-A947-70E740481C1C}">
                           <a14:useLocalDpi xmlns:a14="http://schemas.microsoft.com/office/drawing/2010/main" val="0"/>
@@ -21448,13 +21490,13 @@
       <w:r>
         <w:t xml:space="preserve">. </w:t>
       </w:r>
-      <w:bookmarkStart w:id="8" w:name="OLE_LINK3"/>
-      <w:bookmarkStart w:id="9" w:name="OLE_LINK4"/>
+      <w:bookmarkStart w:id="9" w:name="OLE_LINK3"/>
+      <w:bookmarkStart w:id="10" w:name="OLE_LINK4"/>
       <w:r>
         <w:t xml:space="preserve">Simulations plotted here were those using plot effective density dependence, land-use change, and long-distance dispersal weighted by human population density. </w:t>
       </w:r>
-      <w:bookmarkEnd w:id="8"/>
       <w:bookmarkEnd w:id="9"/>
+      <w:bookmarkEnd w:id="10"/>
       <w:r>
         <w:t xml:space="preserve">The sensitivity of each model with respect to historical occurrence records was calculated for each year of the simulation (1911 to 2010). A sensitivity value of 1 indicates that the simulation predicted occurrences in all populations where </w:t>
       </w:r>
@@ -21512,107 +21554,6 @@
                 <pic:pic xmlns:pic="http://schemas.openxmlformats.org/drawingml/2006/picture">
                   <pic:nvPicPr>
                     <pic:cNvPr id="0" name="Sensitivity_All_Models.pdf"/>
-                    <pic:cNvPicPr/>
-                  </pic:nvPicPr>
-                  <pic:blipFill>
-                    <a:blip r:embed="rId13"/>
-                    <a:stretch>
-                      <a:fillRect/>
-                    </a:stretch>
-                  </pic:blipFill>
-                  <pic:spPr>
-                    <a:xfrm>
-                      <a:off x="0" y="0"/>
-                      <a:ext cx="5943600" cy="5943600"/>
-                    </a:xfrm>
-                    <a:prstGeom prst="rect">
-                      <a:avLst/>
-                    </a:prstGeom>
-                  </pic:spPr>
-                </pic:pic>
-              </a:graphicData>
-            </a:graphic>
-          </wp:inline>
-        </w:drawing>
-      </w:r>
-      <w:r>
-        <w:rPr>
-          <w:b/>
-          <w:u w:val="single"/>
-        </w:rPr>
-        <w:br w:type="page"/>
-      </w:r>
-    </w:p>
-    <w:p>
-      <w:r>
-        <w:rPr>
-          <w:b/>
-        </w:rPr>
-        <w:lastRenderedPageBreak/>
-        <w:t xml:space="preserve">Figure </w:t>
-      </w:r>
-      <w:r>
-        <w:rPr>
-          <w:b/>
-        </w:rPr>
-        <w:t>4</w:t>
-      </w:r>
-      <w:r>
-        <w:rPr>
-          <w:b/>
-        </w:rPr>
-        <w:t xml:space="preserve">. </w:t>
-      </w:r>
-      <w:r>
-        <w:t xml:space="preserve">Cumulative occupied area (measured as the number of 20 x 20 km patches classified as occupied) curves for all simulation models. Simulations presented here are those using plot effective density dependence, land-use change, and long-distance dispersal weighted by human population density. The black line represents cumulative occupied area for </w:t>
-      </w:r>
-      <w:r>
-        <w:rPr>
-          <w:rFonts w:eastAsiaTheme="minorEastAsia" w:cs="Times New Roman"/>
-          <w:i/>
-          <w:iCs/>
-        </w:rPr>
-        <w:t xml:space="preserve">F. </w:t>
-      </w:r>
-      <w:proofErr w:type="spellStart"/>
-      <w:r>
-        <w:rPr>
-          <w:rFonts w:eastAsiaTheme="minorEastAsia" w:cs="Times New Roman"/>
-          <w:i/>
-          <w:iCs/>
-        </w:rPr>
-        <w:t>alnus</w:t>
-      </w:r>
-      <w:proofErr w:type="spellEnd"/>
-      <w:r>
-        <w:t xml:space="preserve"> based on historical occurrence records. Results from three different occupancy thresholds are represented by three different colors. The red line represents the square-root of the maximum number of patches occupied, based on the historical observations.</w:t>
-      </w:r>
-    </w:p>
-    <w:p>
-      <w:pPr>
-        <w:spacing w:after="0"/>
-        <w:rPr>
-          <w:b/>
-        </w:rPr>
-      </w:pPr>
-      <w:r>
-        <w:rPr>
-          <w:rFonts w:ascii="Times" w:eastAsiaTheme="minorEastAsia" w:hAnsi="Times" w:cs="Times New Roman"/>
-          <w:noProof/>
-        </w:rPr>
-        <w:drawing>
-          <wp:inline distT="0" distB="0" distL="0" distR="0" wp14:anchorId="7EB296A1" wp14:editId="2449A2D0">
-            <wp:extent cx="5943600" cy="5943600"/>
-            <wp:effectExtent l="0" t="0" r="0" b="0"/>
-            <wp:docPr id="4" name="Picture 4" descr="A screenshot of a computer&#10;&#10;Description automatically generated"/>
-            <wp:cNvGraphicFramePr>
-              <a:graphicFrameLocks xmlns:a="http://schemas.openxmlformats.org/drawingml/2006/main" noChangeAspect="1"/>
-            </wp:cNvGraphicFramePr>
-            <a:graphic xmlns:a="http://schemas.openxmlformats.org/drawingml/2006/main">
-              <a:graphicData uri="http://schemas.openxmlformats.org/drawingml/2006/picture">
-                <pic:pic xmlns:pic="http://schemas.openxmlformats.org/drawingml/2006/picture">
-                  <pic:nvPicPr>
-                    <pic:cNvPr id="0" name="Cumulative_AOO_DensEff_PopD_allsims.jpg"/>
                     <pic:cNvPicPr/>
                   </pic:nvPicPr>
                   <pic:blipFill>
@@ -21636,6 +21577,58 @@
           </wp:inline>
         </w:drawing>
       </w:r>
+      <w:r>
+        <w:rPr>
+          <w:b/>
+          <w:u w:val="single"/>
+        </w:rPr>
+        <w:br w:type="page"/>
+      </w:r>
+    </w:p>
+    <w:p>
+      <w:r>
+        <w:rPr>
+          <w:b/>
+        </w:rPr>
+        <w:lastRenderedPageBreak/>
+        <w:t xml:space="preserve">Figure </w:t>
+      </w:r>
+      <w:r>
+        <w:rPr>
+          <w:b/>
+        </w:rPr>
+        <w:t>4</w:t>
+      </w:r>
+      <w:r>
+        <w:rPr>
+          <w:b/>
+        </w:rPr>
+        <w:t xml:space="preserve">. </w:t>
+      </w:r>
+      <w:r>
+        <w:t xml:space="preserve">Cumulative occupied area (measured as the number of 20 x 20 km patches classified as occupied) curves for all simulation models. Simulations presented here are those using plot effective density dependence, land-use change, and long-distance dispersal weighted by human population density. The black line represents cumulative occupied area for </w:t>
+      </w:r>
+      <w:r>
+        <w:rPr>
+          <w:rFonts w:eastAsiaTheme="minorEastAsia" w:cs="Times New Roman"/>
+          <w:i/>
+          <w:iCs/>
+        </w:rPr>
+        <w:t xml:space="preserve">F. </w:t>
+      </w:r>
+      <w:proofErr w:type="spellStart"/>
+      <w:r>
+        <w:rPr>
+          <w:rFonts w:eastAsiaTheme="minorEastAsia" w:cs="Times New Roman"/>
+          <w:i/>
+          <w:iCs/>
+        </w:rPr>
+        <w:t>alnus</w:t>
+      </w:r>
+      <w:proofErr w:type="spellEnd"/>
+      <w:r>
+        <w:t xml:space="preserve"> based on historical occurrence records. Results from three different occupancy thresholds are represented by three different colors. The red line represents the square-root of the maximum number of patches occupied, based on the historical observations.</w:t>
+      </w:r>
     </w:p>
     <w:p>
       <w:pPr>
@@ -21646,69 +21639,14 @@
       </w:pPr>
       <w:r>
         <w:rPr>
-          <w:b/>
-        </w:rPr>
-        <w:br w:type="page"/>
-      </w:r>
-    </w:p>
-    <w:p>
-      <w:pPr>
-        <w:spacing w:after="0"/>
-      </w:pPr>
-      <w:r>
-        <w:rPr>
-          <w:b/>
-        </w:rPr>
-        <w:lastRenderedPageBreak/>
-        <w:t xml:space="preserve">Figure </w:t>
-      </w:r>
-      <w:r>
-        <w:rPr>
-          <w:b/>
-        </w:rPr>
-        <w:t>5</w:t>
-      </w:r>
-      <w:r>
-        <w:rPr>
-          <w:b/>
-        </w:rPr>
-        <w:t xml:space="preserve">. </w:t>
-      </w:r>
-      <w:r>
-        <w:t xml:space="preserve">Sensitivity versus positive predictive power for simulations using plot effective density dependence, land-use change, and long-distance dispersal weighted by human population density. Model fit measures were calculated based on an occupancy threshold of 1000 individuals. Simulations classified as having a combined sensitivity and positive predictive power metric value of 1 (90 of 500 simulations) are </w:t>
-      </w:r>
-      <w:r>
-        <w:t>black, all others are grey</w:t>
-      </w:r>
-      <w:r>
-        <w:t>.</w:t>
-      </w:r>
-    </w:p>
-    <w:p>
-      <w:pPr>
-        <w:spacing w:after="0"/>
-        <w:rPr>
-          <w:b/>
-        </w:rPr>
-      </w:pPr>
-    </w:p>
-    <w:p>
-      <w:pPr>
-        <w:spacing w:after="0"/>
-        <w:rPr>
-          <w:b/>
-        </w:rPr>
-      </w:pPr>
-      <w:r>
-        <w:rPr>
-          <w:b/>
+          <w:rFonts w:ascii="Times" w:eastAsiaTheme="minorEastAsia" w:hAnsi="Times" w:cs="Times New Roman"/>
           <w:noProof/>
         </w:rPr>
         <w:drawing>
-          <wp:inline distT="0" distB="0" distL="0" distR="0" wp14:anchorId="3AF179C8" wp14:editId="60BD84B2">
+          <wp:inline distT="0" distB="0" distL="0" distR="0" wp14:anchorId="7EB296A1" wp14:editId="2449A2D0">
             <wp:extent cx="5943600" cy="5943600"/>
             <wp:effectExtent l="0" t="0" r="0" b="0"/>
-            <wp:docPr id="1" name="Picture 1"/>
+            <wp:docPr id="4" name="Picture 4" descr="A screenshot of a computer&#10;&#10;Description automatically generated"/>
             <wp:cNvGraphicFramePr>
               <a:graphicFrameLocks xmlns:a="http://schemas.openxmlformats.org/drawingml/2006/main" noChangeAspect="1"/>
             </wp:cNvGraphicFramePr>
@@ -21716,7 +21654,7 @@
               <a:graphicData uri="http://schemas.openxmlformats.org/drawingml/2006/picture">
                 <pic:pic xmlns:pic="http://schemas.openxmlformats.org/drawingml/2006/picture">
                   <pic:nvPicPr>
-                    <pic:cNvPr id="0" name="Sensitivity_vs_PPP_popd_1k.pdf"/>
+                    <pic:cNvPr id="0" name="Cumulative_AOO_DensEff_PopD_allsims.jpg"/>
                     <pic:cNvPicPr/>
                   </pic:nvPicPr>
                   <pic:blipFill>
@@ -21740,18 +21678,24 @@
           </wp:inline>
         </w:drawing>
       </w:r>
-      <w:r>
-        <w:rPr>
-          <w:b/>
-        </w:rPr>
-        <w:br w:type="page"/>
-      </w:r>
     </w:p>
     <w:p>
       <w:pPr>
+        <w:spacing w:after="0"/>
         <w:rPr>
           <w:b/>
         </w:rPr>
+      </w:pPr>
+      <w:r>
+        <w:rPr>
+          <w:b/>
+        </w:rPr>
+        <w:br w:type="page"/>
+      </w:r>
+    </w:p>
+    <w:p>
+      <w:pPr>
+        <w:spacing w:after="0"/>
       </w:pPr>
       <w:r>
         <w:rPr>
@@ -21764,6 +21708,104 @@
         <w:rPr>
           <w:b/>
         </w:rPr>
+        <w:t>5</w:t>
+      </w:r>
+      <w:r>
+        <w:rPr>
+          <w:b/>
+        </w:rPr>
+        <w:t xml:space="preserve">. </w:t>
+      </w:r>
+      <w:r>
+        <w:t xml:space="preserve">Sensitivity versus positive predictive power for simulations using plot effective density dependence, land-use change, and long-distance dispersal weighted by human population density. Model fit measures were calculated based on an occupancy threshold of 1000 individuals. Simulations classified as having a combined sensitivity and positive predictive power metric value of 1 (90 of 500 simulations) are </w:t>
+      </w:r>
+      <w:r>
+        <w:t>black, all others are grey</w:t>
+      </w:r>
+      <w:r>
+        <w:t>.</w:t>
+      </w:r>
+    </w:p>
+    <w:p>
+      <w:pPr>
+        <w:spacing w:after="0"/>
+        <w:rPr>
+          <w:b/>
+        </w:rPr>
+      </w:pPr>
+    </w:p>
+    <w:p>
+      <w:pPr>
+        <w:spacing w:after="0"/>
+        <w:rPr>
+          <w:b/>
+        </w:rPr>
+      </w:pPr>
+      <w:r>
+        <w:rPr>
+          <w:b/>
+          <w:noProof/>
+        </w:rPr>
+        <w:drawing>
+          <wp:inline distT="0" distB="0" distL="0" distR="0" wp14:anchorId="3AF179C8" wp14:editId="60BD84B2">
+            <wp:extent cx="5943600" cy="5943600"/>
+            <wp:effectExtent l="0" t="0" r="0" b="0"/>
+            <wp:docPr id="1" name="Picture 1"/>
+            <wp:cNvGraphicFramePr>
+              <a:graphicFrameLocks xmlns:a="http://schemas.openxmlformats.org/drawingml/2006/main" noChangeAspect="1"/>
+            </wp:cNvGraphicFramePr>
+            <a:graphic xmlns:a="http://schemas.openxmlformats.org/drawingml/2006/main">
+              <a:graphicData uri="http://schemas.openxmlformats.org/drawingml/2006/picture">
+                <pic:pic xmlns:pic="http://schemas.openxmlformats.org/drawingml/2006/picture">
+                  <pic:nvPicPr>
+                    <pic:cNvPr id="0" name="Sensitivity_vs_PPP_popd_1k.pdf"/>
+                    <pic:cNvPicPr/>
+                  </pic:nvPicPr>
+                  <pic:blipFill>
+                    <a:blip r:embed="rId16"/>
+                    <a:stretch>
+                      <a:fillRect/>
+                    </a:stretch>
+                  </pic:blipFill>
+                  <pic:spPr>
+                    <a:xfrm>
+                      <a:off x="0" y="0"/>
+                      <a:ext cx="5943600" cy="5943600"/>
+                    </a:xfrm>
+                    <a:prstGeom prst="rect">
+                      <a:avLst/>
+                    </a:prstGeom>
+                  </pic:spPr>
+                </pic:pic>
+              </a:graphicData>
+            </a:graphic>
+          </wp:inline>
+        </w:drawing>
+      </w:r>
+      <w:r>
+        <w:rPr>
+          <w:b/>
+        </w:rPr>
+        <w:br w:type="page"/>
+      </w:r>
+    </w:p>
+    <w:p>
+      <w:pPr>
+        <w:rPr>
+          <w:b/>
+        </w:rPr>
+      </w:pPr>
+      <w:r>
+        <w:rPr>
+          <w:b/>
+        </w:rPr>
+        <w:lastRenderedPageBreak/>
+        <w:t xml:space="preserve">Figure </w:t>
+      </w:r>
+      <w:r>
+        <w:rPr>
+          <w:b/>
+        </w:rPr>
         <w:t>6</w:t>
       </w:r>
       <w:r>
@@ -21802,8 +21844,6 @@
       <w:r>
         <w:t>s</w:t>
       </w:r>
-      <w:bookmarkStart w:id="10" w:name="_GoBack"/>
-      <w:bookmarkEnd w:id="10"/>
       <w:r>
         <w:t xml:space="preserve"> relative influence value </w:t>
       </w:r>
@@ -21853,7 +21893,7 @@
                     <pic:cNvPicPr/>
                   </pic:nvPicPr>
                   <pic:blipFill>
-                    <a:blip r:embed="rId16">
+                    <a:blip r:embed="rId17">
                       <a:extLst>
                         <a:ext uri="{28A0092B-C50C-407E-A947-70E740481C1C}">
                           <a14:useLocalDpi xmlns:a14="http://schemas.microsoft.com/office/drawing/2010/main" val="0"/>
@@ -21950,7 +21990,7 @@
                     <pic:cNvPicPr/>
                   </pic:nvPicPr>
                   <pic:blipFill>
-                    <a:blip r:embed="rId17">
+                    <a:blip r:embed="rId18">
                       <a:extLst>
                         <a:ext uri="{28A0092B-C50C-407E-A947-70E740481C1C}">
                           <a14:useLocalDpi xmlns:a14="http://schemas.microsoft.com/office/drawing/2010/main" val="0"/>
@@ -22068,7 +22108,7 @@
                         <a:effectLst/>
                         <a:extLst>
                           <a:ext uri="{C572A759-6A51-4108-AA02-DFA0A04FC94B}">
-                            <ma14:wrappingTextBoxFlag xmlns="" xmlns:mo="http://schemas.microsoft.com/office/mac/office/2008/main" xmlns:mv="urn:schemas-microsoft-com:mac:vml" xmlns:o="urn:schemas-microsoft-com:office:office" xmlns:v="urn:schemas-microsoft-com:vml" xmlns:w10="urn:schemas-microsoft-com:office:word" xmlns:w="http://schemas.openxmlformats.org/wordprocessingml/2006/main" xmlns:ma14="http://schemas.microsoft.com/office/mac/drawingml/2011/main"/>
+                            <ma14:wrappingTextBoxFlag xmlns:ma14="http://schemas.microsoft.com/office/mac/drawingml/2011/main" xmlns:w="http://schemas.openxmlformats.org/wordprocessingml/2006/main" xmlns:w10="urn:schemas-microsoft-com:office:word" xmlns:v="urn:schemas-microsoft-com:vml" xmlns:o="urn:schemas-microsoft-com:office:office" xmlns:mv="urn:schemas-microsoft-com:mac:vml" xmlns:mo="http://schemas.microsoft.com/office/mac/office/2008/main" xmlns=""/>
                           </a:ext>
                         </a:extLst>
                       </wps:spPr>
@@ -22186,7 +22226,7 @@
                         <a:effectLst/>
                         <a:extLst>
                           <a:ext uri="{C572A759-6A51-4108-AA02-DFA0A04FC94B}">
-                            <ma14:wrappingTextBoxFlag xmlns="" xmlns:mo="http://schemas.microsoft.com/office/mac/office/2008/main" xmlns:mv="urn:schemas-microsoft-com:mac:vml" xmlns:o="urn:schemas-microsoft-com:office:office" xmlns:v="urn:schemas-microsoft-com:vml" xmlns:w10="urn:schemas-microsoft-com:office:word" xmlns:w="http://schemas.openxmlformats.org/wordprocessingml/2006/main" xmlns:ma14="http://schemas.microsoft.com/office/mac/drawingml/2011/main"/>
+                            <ma14:wrappingTextBoxFlag xmlns:ma14="http://schemas.microsoft.com/office/mac/drawingml/2011/main" xmlns:w="http://schemas.openxmlformats.org/wordprocessingml/2006/main" xmlns:w10="urn:schemas-microsoft-com:office:word" xmlns:v="urn:schemas-microsoft-com:vml" xmlns:o="urn:schemas-microsoft-com:office:office" xmlns:mv="urn:schemas-microsoft-com:mac:vml" xmlns:mo="http://schemas.microsoft.com/office/mac/office/2008/main" xmlns=""/>
                           </a:ext>
                         </a:extLst>
                       </wps:spPr>
@@ -22304,7 +22344,7 @@
                         <a:effectLst/>
                         <a:extLst>
                           <a:ext uri="{C572A759-6A51-4108-AA02-DFA0A04FC94B}">
-                            <ma14:wrappingTextBoxFlag xmlns="" xmlns:mo="http://schemas.microsoft.com/office/mac/office/2008/main" xmlns:mv="urn:schemas-microsoft-com:mac:vml" xmlns:o="urn:schemas-microsoft-com:office:office" xmlns:v="urn:schemas-microsoft-com:vml" xmlns:w10="urn:schemas-microsoft-com:office:word" xmlns:w="http://schemas.openxmlformats.org/wordprocessingml/2006/main" xmlns:ma14="http://schemas.microsoft.com/office/mac/drawingml/2011/main"/>
+                            <ma14:wrappingTextBoxFlag xmlns:ma14="http://schemas.microsoft.com/office/mac/drawingml/2011/main" xmlns:w="http://schemas.openxmlformats.org/wordprocessingml/2006/main" xmlns:w10="urn:schemas-microsoft-com:office:word" xmlns:v="urn:schemas-microsoft-com:vml" xmlns:o="urn:schemas-microsoft-com:office:office" xmlns:mv="urn:schemas-microsoft-com:mac:vml" xmlns:mo="http://schemas.microsoft.com/office/mac/office/2008/main" xmlns=""/>
                           </a:ext>
                         </a:extLst>
                       </wps:spPr>
@@ -22410,7 +22450,7 @@
                     <pic:cNvPicPr/>
                   </pic:nvPicPr>
                   <pic:blipFill>
-                    <a:blip r:embed="rId18">
+                    <a:blip r:embed="rId19">
                       <a:extLst>
                         <a:ext uri="{28A0092B-C50C-407E-A947-70E740481C1C}">
                           <a14:useLocalDpi xmlns:a14="http://schemas.microsoft.com/office/drawing/2010/main" val="0"/>
@@ -22492,7 +22532,7 @@
                         <a:effectLst/>
                         <a:extLst>
                           <a:ext uri="{C572A759-6A51-4108-AA02-DFA0A04FC94B}">
-                            <ma14:wrappingTextBoxFlag xmlns="" xmlns:mo="http://schemas.microsoft.com/office/mac/office/2008/main" xmlns:mv="urn:schemas-microsoft-com:mac:vml" xmlns:o="urn:schemas-microsoft-com:office:office" xmlns:v="urn:schemas-microsoft-com:vml" xmlns:w10="urn:schemas-microsoft-com:office:word" xmlns:w="http://schemas.openxmlformats.org/wordprocessingml/2006/main" xmlns:ma14="http://schemas.microsoft.com/office/mac/drawingml/2011/main"/>
+                            <ma14:wrappingTextBoxFlag xmlns:ma14="http://schemas.microsoft.com/office/mac/drawingml/2011/main" xmlns:w="http://schemas.openxmlformats.org/wordprocessingml/2006/main" xmlns:w10="urn:schemas-microsoft-com:office:word" xmlns:v="urn:schemas-microsoft-com:vml" xmlns:o="urn:schemas-microsoft-com:office:office" xmlns:mv="urn:schemas-microsoft-com:mac:vml" xmlns:mo="http://schemas.microsoft.com/office/mac/office/2008/main" xmlns=""/>
                           </a:ext>
                         </a:extLst>
                       </wps:spPr>
@@ -22609,9 +22649,6 @@
     <w:p>
       <w:pPr>
         <w:pStyle w:val="Bibliography"/>
-        <w:rPr>
-          <w:rFonts w:cs="Times New Roman"/>
-        </w:rPr>
       </w:pPr>
       <w:r>
         <w:rPr>
@@ -22632,1091 +22669,1432 @@
         <w:fldChar w:fldCharType="separate"/>
       </w:r>
       <w:r>
-        <w:rPr>
-          <w:rFonts w:cs="Times New Roman"/>
-        </w:rPr>
         <w:t>Adams J (1927) The germination of the seeds of some plants with fleshy fruits. American Journal of Botany 415–428</w:t>
       </w:r>
     </w:p>
     <w:p>
       <w:pPr>
         <w:pStyle w:val="Bibliography"/>
-        <w:rPr>
-          <w:rFonts w:cs="Times New Roman"/>
-        </w:rPr>
       </w:pPr>
       <w:r>
-        <w:rPr>
-          <w:rFonts w:cs="Times New Roman"/>
-        </w:rPr>
-        <w:t>Aiello-Lammens ME (2014) Patterns and Processes of the Invasion of Frangula alnus: An Integrated Model Framework. Ph.D., Stony Brook University</w:t>
+        <w:t xml:space="preserve">Aiello-Lammens ME (2014) Patterns and Processes of the Invasion of </w:t>
+      </w:r>
+      <w:r>
+        <w:rPr>
+          <w:i/>
+          <w:iCs/>
+        </w:rPr>
+        <w:t xml:space="preserve">Frangula </w:t>
+      </w:r>
+      <w:proofErr w:type="spellStart"/>
+      <w:r>
+        <w:rPr>
+          <w:i/>
+          <w:iCs/>
+        </w:rPr>
+        <w:t>alnus</w:t>
+      </w:r>
+      <w:proofErr w:type="spellEnd"/>
+      <w:r>
+        <w:t>: An Integrated Model Framework. Ph.D., Stony Brook University</w:t>
       </w:r>
     </w:p>
     <w:p>
       <w:pPr>
         <w:pStyle w:val="Bibliography"/>
-        <w:rPr>
-          <w:rFonts w:cs="Times New Roman"/>
-        </w:rPr>
       </w:pPr>
       <w:r>
-        <w:rPr>
-          <w:rFonts w:cs="Times New Roman"/>
-        </w:rPr>
-        <w:t>Aiello-Lammens ME, Chu-Agor ML, Convertino M, et al (2011) The impact of sea-level rise on Snowy Plovers in Florida: integrating geomorphological, habitat, and metapopulation models. Global Change Biology 17:3644–3654. https://doi.org/10.1111/j.1365-2486.2011.02497.x</w:t>
+        <w:t>Aiello-Lammens ME, Chu-</w:t>
+      </w:r>
+      <w:proofErr w:type="spellStart"/>
+      <w:r>
+        <w:t>Agor</w:t>
+      </w:r>
+      <w:proofErr w:type="spellEnd"/>
+      <w:r>
+        <w:t xml:space="preserve"> ML, </w:t>
+      </w:r>
+      <w:proofErr w:type="spellStart"/>
+      <w:r>
+        <w:t>Convertino</w:t>
+      </w:r>
+      <w:proofErr w:type="spellEnd"/>
+      <w:r>
+        <w:t xml:space="preserve"> M, et al (2011) The impact of sea-level rise on Snowy Plovers in Florida: integrating geomorphological, habitat, and metapopulation models. Global Change Biology 17:3644–3654. https://doi.org/10.1111/j.1365-2486.2011.02497.x</w:t>
       </w:r>
     </w:p>
     <w:p>
       <w:pPr>
         <w:pStyle w:val="Bibliography"/>
-        <w:rPr>
-          <w:rFonts w:cs="Times New Roman"/>
-        </w:rPr>
       </w:pPr>
       <w:r>
-        <w:rPr>
-          <w:rFonts w:cs="Times New Roman"/>
-        </w:rPr>
-        <w:t>Aiello-Lammens ME, Resit Akçakaya H (2017) Using global sensitivity analysis of demographic models for ecological impact assessment. Conservation Biology 31:116–125. https://doi.org/10.1111/cobi.12726</w:t>
+        <w:t xml:space="preserve">Aiello-Lammens ME, </w:t>
+      </w:r>
+      <w:proofErr w:type="spellStart"/>
+      <w:r>
+        <w:t>Resit</w:t>
+      </w:r>
+      <w:proofErr w:type="spellEnd"/>
+      <w:r>
+        <w:t xml:space="preserve"> </w:t>
+      </w:r>
+      <w:proofErr w:type="spellStart"/>
+      <w:r>
+        <w:t>Akçakaya</w:t>
+      </w:r>
+      <w:proofErr w:type="spellEnd"/>
+      <w:r>
+        <w:t xml:space="preserve"> H (2017) Using global sensitivity analysis of demographic models for ecological impact assessment. Conservation Biology 31:116–125. https://doi.org/10.1111/cobi.12726</w:t>
       </w:r>
     </w:p>
     <w:p>
       <w:pPr>
         <w:pStyle w:val="Bibliography"/>
-        <w:rPr>
-          <w:rFonts w:cs="Times New Roman"/>
-        </w:rPr>
       </w:pPr>
-      <w:r>
-        <w:rPr>
-          <w:rFonts w:cs="Times New Roman"/>
-        </w:rPr>
-        <w:t>Akçakaya HR (2000) Population viability analyses with demographically and spatially structured models. Ecological Bulletins 23–38</w:t>
+      <w:proofErr w:type="spellStart"/>
+      <w:r>
+        <w:t>Akçakaya</w:t>
+      </w:r>
+      <w:proofErr w:type="spellEnd"/>
+      <w:r>
+        <w:t xml:space="preserve"> HR (2000) Population viability analyses with demographically and spatially structured models. Ecological Bulletins 23–38</w:t>
       </w:r>
     </w:p>
     <w:p>
       <w:pPr>
         <w:pStyle w:val="Bibliography"/>
-        <w:rPr>
-          <w:rFonts w:cs="Times New Roman"/>
-        </w:rPr>
       </w:pPr>
-      <w:r>
-        <w:rPr>
-          <w:rFonts w:cs="Times New Roman"/>
-        </w:rPr>
-        <w:t>Akçakaya HR (2001) Linking population-level risk assessment with landscape and habitat models. The Science of the total environment 274:283–291</w:t>
+      <w:proofErr w:type="spellStart"/>
+      <w:r>
+        <w:t>Akçakaya</w:t>
+      </w:r>
+      <w:proofErr w:type="spellEnd"/>
+      <w:r>
+        <w:t xml:space="preserve"> HR (2001) Linking population-level risk assessment with landscape and habitat models. The Science of the total environment 274:283–291</w:t>
       </w:r>
     </w:p>
     <w:p>
       <w:pPr>
         <w:pStyle w:val="Bibliography"/>
-        <w:rPr>
-          <w:rFonts w:cs="Times New Roman"/>
-        </w:rPr>
       </w:pPr>
-      <w:r>
-        <w:rPr>
-          <w:rFonts w:cs="Times New Roman"/>
-        </w:rPr>
-        <w:t>Akçakaya HR (2002) RAMAS GIS: Linking Spatial Data with Population Viability Analysis. Applied Biomathematics, Setauket</w:t>
+      <w:proofErr w:type="spellStart"/>
+      <w:r>
+        <w:t>Akçakaya</w:t>
+      </w:r>
+      <w:proofErr w:type="spellEnd"/>
+      <w:r>
+        <w:t xml:space="preserve"> HR (2002) RAMAS GIS: Linking Spatial Data with Population Viability Analysis. Applied Biomathematics, Setauket</w:t>
       </w:r>
     </w:p>
     <w:p>
       <w:pPr>
         <w:pStyle w:val="Bibliography"/>
-        <w:rPr>
-          <w:rFonts w:cs="Times New Roman"/>
-        </w:rPr>
       </w:pPr>
-      <w:r>
-        <w:rPr>
-          <w:rFonts w:cs="Times New Roman"/>
-        </w:rPr>
-        <w:t>Akçakaya HR, Radeloff VC, Mladenoff DJ, He HS (2004) Integrating landscape and metapopulation modeling approaches: viability of the sharp‐tailed grouse in a dynamic landscape. Conservation Biology 18:526–537</w:t>
+      <w:proofErr w:type="spellStart"/>
+      <w:r>
+        <w:t>Akçakaya</w:t>
+      </w:r>
+      <w:proofErr w:type="spellEnd"/>
+      <w:r>
+        <w:t xml:space="preserve"> HR, </w:t>
+      </w:r>
+      <w:proofErr w:type="spellStart"/>
+      <w:r>
+        <w:t>Radeloff</w:t>
+      </w:r>
+      <w:proofErr w:type="spellEnd"/>
+      <w:r>
+        <w:t xml:space="preserve"> VC, </w:t>
+      </w:r>
+      <w:proofErr w:type="spellStart"/>
+      <w:r>
+        <w:t>Mladenoff</w:t>
+      </w:r>
+      <w:proofErr w:type="spellEnd"/>
+      <w:r>
+        <w:t xml:space="preserve"> DJ, He HS (2004) Integrating landscape and metapopulation modeling approaches: viability of the sharp‐tailed grouse in a dynamic landscape. Conservation Biology 18:526–537</w:t>
       </w:r>
     </w:p>
     <w:p>
       <w:pPr>
         <w:pStyle w:val="Bibliography"/>
-        <w:rPr>
-          <w:rFonts w:cs="Times New Roman"/>
-        </w:rPr>
       </w:pPr>
       <w:r>
-        <w:rPr>
-          <w:rFonts w:cs="Times New Roman"/>
-        </w:rPr>
         <w:t>Anderson RP (2012) Harnessing the world’s biodiversity data: promise and peril in ecological niche modeling of species distributions. Annals of the New York Academy of Sciences 1260:66–80. https://doi.org/10.1111/j.1749-6632.2011.06440.x</w:t>
       </w:r>
     </w:p>
     <w:p>
       <w:pPr>
         <w:pStyle w:val="Bibliography"/>
-        <w:rPr>
-          <w:rFonts w:cs="Times New Roman"/>
-        </w:rPr>
       </w:pPr>
       <w:r>
-        <w:rPr>
-          <w:rFonts w:cs="Times New Roman"/>
-        </w:rPr>
         <w:t>Berg J (2011) Susceptibility of five wetland community types to invasion by Glossy Buckthorn (</w:t>
       </w:r>
       <w:r>
         <w:rPr>
-          <w:rFonts w:cs="Times New Roman"/>
-          <w:i/>
-          <w:iCs/>
-        </w:rPr>
-        <w:t>Frangula alnus</w:t>
-      </w:r>
-      <w:r>
-        <w:rPr>
-          <w:rFonts w:cs="Times New Roman"/>
-        </w:rPr>
-        <w:t xml:space="preserve"> Mill.). Masters of Science, University of Wisconsin-Milwaukee</w:t>
+          <w:i/>
+          <w:iCs/>
+        </w:rPr>
+        <w:t xml:space="preserve">Frangula </w:t>
+      </w:r>
+      <w:proofErr w:type="spellStart"/>
+      <w:r>
+        <w:rPr>
+          <w:i/>
+          <w:iCs/>
+        </w:rPr>
+        <w:t>alnus</w:t>
+      </w:r>
+      <w:proofErr w:type="spellEnd"/>
+      <w:r>
+        <w:t xml:space="preserve"> Mill.). </w:t>
+      </w:r>
+      <w:proofErr w:type="spellStart"/>
+      <w:r>
+        <w:t>Masters</w:t>
+      </w:r>
+      <w:proofErr w:type="spellEnd"/>
+      <w:r>
+        <w:t xml:space="preserve"> of Science, University of Wisconsin-Milwaukee</w:t>
       </w:r>
     </w:p>
     <w:p>
       <w:pPr>
         <w:pStyle w:val="Bibliography"/>
-        <w:rPr>
-          <w:rFonts w:cs="Times New Roman"/>
-        </w:rPr>
       </w:pPr>
       <w:r>
-        <w:rPr>
-          <w:rFonts w:cs="Times New Roman"/>
-        </w:rPr>
-        <w:t>Blackburn TM, Pyšek P, Bacher S, et al (2011) A proposed unified framework for biological invasions. Trends in Ecology &amp; Evolution 26:333–339. https://doi.org/10.1016/j.tree.2011.03.023</w:t>
+        <w:t xml:space="preserve">Blackburn TM, </w:t>
+      </w:r>
+      <w:proofErr w:type="spellStart"/>
+      <w:r>
+        <w:t>Pyšek</w:t>
+      </w:r>
+      <w:proofErr w:type="spellEnd"/>
+      <w:r>
+        <w:t xml:space="preserve"> P, </w:t>
+      </w:r>
+      <w:proofErr w:type="spellStart"/>
+      <w:r>
+        <w:t>Bacher</w:t>
+      </w:r>
+      <w:proofErr w:type="spellEnd"/>
+      <w:r>
+        <w:t xml:space="preserve"> S, et al (2011) A proposed unified framework for biological invasions. Trends in Ecology &amp; Evolution 26:333–339. https://doi.org/10.1016/j.tree.2011.03.023</w:t>
       </w:r>
     </w:p>
     <w:p>
       <w:pPr>
         <w:pStyle w:val="Bibliography"/>
-        <w:rPr>
-          <w:rFonts w:cs="Times New Roman"/>
-        </w:rPr>
       </w:pPr>
       <w:r>
-        <w:rPr>
-          <w:rFonts w:cs="Times New Roman"/>
-        </w:rPr>
-        <w:t>Briscoe NJ, Elith J, Salguero‐Gómez R, et al (2019) Forecasting species range dynamics with process‐explicit models: matching methods to applications. Ecol Lett ele.13348. https://doi.org/10.1111/ele.13348</w:t>
+        <w:t xml:space="preserve">Briscoe NJ, </w:t>
+      </w:r>
+      <w:proofErr w:type="spellStart"/>
+      <w:r>
+        <w:t>Elith</w:t>
+      </w:r>
+      <w:proofErr w:type="spellEnd"/>
+      <w:r>
+        <w:t xml:space="preserve"> J, Salguero‐Gómez R, et al (2019) Forecasting species range dynamics with process‐explicit models: matching methods to applications. </w:t>
+      </w:r>
+      <w:proofErr w:type="spellStart"/>
+      <w:r>
+        <w:t>Ecol</w:t>
+      </w:r>
+      <w:proofErr w:type="spellEnd"/>
+      <w:r>
+        <w:t xml:space="preserve"> Lett ele.13348. https://doi.org/10.1111/ele.13348</w:t>
       </w:r>
     </w:p>
     <w:p>
       <w:pPr>
         <w:pStyle w:val="Bibliography"/>
-        <w:rPr>
-          <w:rFonts w:cs="Times New Roman"/>
-        </w:rPr>
       </w:pPr>
       <w:r>
-        <w:rPr>
-          <w:rFonts w:cs="Times New Roman"/>
-        </w:rPr>
         <w:lastRenderedPageBreak/>
-        <w:t>Brook BW, Akçakaya HR, Keith DA, et al (2009) Integrating bioclimate with population models to improve forecasts of species extinctions under climate change. Biology Letters 5:723–725. https://doi.org/10.1098/rsbl.2009.0480</w:t>
+        <w:t xml:space="preserve">Brook BW, </w:t>
+      </w:r>
+      <w:proofErr w:type="spellStart"/>
+      <w:r>
+        <w:t>Akçakaya</w:t>
+      </w:r>
+      <w:proofErr w:type="spellEnd"/>
+      <w:r>
+        <w:t xml:space="preserve"> HR, Keith DA, et al (2009) Integrating bioclimate with population models to improve forecasts of species extinctions under climate change. Biology Letters 5:723–725. https://doi.org/10.1098/rsbl.2009.0480</w:t>
       </w:r>
     </w:p>
     <w:p>
       <w:pPr>
         <w:pStyle w:val="Bibliography"/>
-        <w:rPr>
-          <w:rFonts w:cs="Times New Roman"/>
-        </w:rPr>
       </w:pPr>
       <w:r>
-        <w:rPr>
-          <w:rFonts w:cs="Times New Roman"/>
-        </w:rPr>
         <w:t xml:space="preserve">Burnham KM, Lee TD (2009) Canopy gaps facilitate establishment, growth, and reproduction of invasive </w:t>
       </w:r>
       <w:r>
         <w:rPr>
-          <w:rFonts w:cs="Times New Roman"/>
-          <w:i/>
-          <w:iCs/>
-        </w:rPr>
-        <w:t>Frangula alnus</w:t>
-      </w:r>
-      <w:r>
-        <w:rPr>
-          <w:rFonts w:cs="Times New Roman"/>
-        </w:rPr>
+          <w:i/>
+          <w:iCs/>
+        </w:rPr>
+        <w:t xml:space="preserve">Frangula </w:t>
+      </w:r>
+      <w:proofErr w:type="spellStart"/>
+      <w:r>
+        <w:rPr>
+          <w:i/>
+          <w:iCs/>
+        </w:rPr>
+        <w:t>alnus</w:t>
+      </w:r>
+      <w:proofErr w:type="spellEnd"/>
+      <w:r>
         <w:t xml:space="preserve"> in a </w:t>
       </w:r>
       <w:r>
         <w:rPr>
-          <w:rFonts w:cs="Times New Roman"/>
           <w:i/>
           <w:iCs/>
         </w:rPr>
         <w:t>Tsuga canadensis</w:t>
       </w:r>
       <w:r>
-        <w:rPr>
-          <w:rFonts w:cs="Times New Roman"/>
-        </w:rPr>
         <w:t xml:space="preserve"> dominated forest. Biological Invasions 12:1509–1520. https://doi.org/10.1007/s10530-009-9563-8</w:t>
       </w:r>
     </w:p>
     <w:p>
       <w:pPr>
         <w:pStyle w:val="Bibliography"/>
-        <w:rPr>
-          <w:rFonts w:cs="Times New Roman"/>
-        </w:rPr>
       </w:pPr>
-      <w:r>
-        <w:rPr>
-          <w:rFonts w:cs="Times New Roman"/>
-        </w:rPr>
-        <w:t>Cadotte MW, Lovett-Doust J (2001) Ecological and taxonomic differences between native and introduced plants of southwestern Ontario. Ecoscience 8:230–238</w:t>
+      <w:proofErr w:type="spellStart"/>
+      <w:r>
+        <w:t>Cadotte</w:t>
+      </w:r>
+      <w:proofErr w:type="spellEnd"/>
+      <w:r>
+        <w:t xml:space="preserve"> MW, Lovett-</w:t>
+      </w:r>
+      <w:proofErr w:type="spellStart"/>
+      <w:r>
+        <w:t>Doust</w:t>
+      </w:r>
+      <w:proofErr w:type="spellEnd"/>
+      <w:r>
+        <w:t xml:space="preserve"> J (2001) Ecological and taxonomic differences between native and introduced plants of southwestern Ontario. </w:t>
+      </w:r>
+      <w:proofErr w:type="spellStart"/>
+      <w:r>
+        <w:t>Ecoscience</w:t>
+      </w:r>
+      <w:proofErr w:type="spellEnd"/>
+      <w:r>
+        <w:t xml:space="preserve"> 8:230–238</w:t>
       </w:r>
     </w:p>
     <w:p>
       <w:pPr>
         <w:pStyle w:val="Bibliography"/>
-        <w:rPr>
-          <w:rFonts w:cs="Times New Roman"/>
-        </w:rPr>
       </w:pPr>
       <w:r>
-        <w:rPr>
-          <w:rFonts w:cs="Times New Roman"/>
-        </w:rPr>
         <w:t>Caswell H (2006) Matrix Population Models: Construction, Analysis, and Interpretation, Second. Sinauer Associates, Sunderland, MA</w:t>
       </w:r>
     </w:p>
     <w:p>
       <w:pPr>
         <w:pStyle w:val="Bibliography"/>
-        <w:rPr>
-          <w:rFonts w:cs="Times New Roman"/>
-        </w:rPr>
       </w:pPr>
-      <w:r>
-        <w:rPr>
-          <w:rFonts w:cs="Times New Roman"/>
-        </w:rPr>
-        <w:t xml:space="preserve">Catling PM, Porebski ZS (1994) The history of invasion and current status of glossy buckthorn, </w:t>
-      </w:r>
-      <w:r>
-        <w:rPr>
-          <w:rFonts w:cs="Times New Roman"/>
-          <w:i/>
-          <w:iCs/>
-        </w:rPr>
-        <w:t>Rhamnus frangula</w:t>
-      </w:r>
-      <w:r>
-        <w:rPr>
-          <w:rFonts w:cs="Times New Roman"/>
-        </w:rPr>
+      <w:proofErr w:type="spellStart"/>
+      <w:r>
+        <w:t>Catling</w:t>
+      </w:r>
+      <w:proofErr w:type="spellEnd"/>
+      <w:r>
+        <w:t xml:space="preserve"> PM, </w:t>
+      </w:r>
+      <w:proofErr w:type="spellStart"/>
+      <w:r>
+        <w:t>Porebski</w:t>
+      </w:r>
+      <w:proofErr w:type="spellEnd"/>
+      <w:r>
+        <w:t xml:space="preserve"> ZS (1994) The history of invasion and current status of glossy buckthorn, </w:t>
+      </w:r>
+      <w:proofErr w:type="spellStart"/>
+      <w:r>
+        <w:rPr>
+          <w:i/>
+          <w:iCs/>
+        </w:rPr>
+        <w:t>Rhamnus</w:t>
+      </w:r>
+      <w:proofErr w:type="spellEnd"/>
+      <w:r>
+        <w:rPr>
+          <w:i/>
+          <w:iCs/>
+        </w:rPr>
+        <w:t xml:space="preserve"> frangula</w:t>
+      </w:r>
+      <w:r>
         <w:t>, in southern Ontario. Canadian field-naturalist 108:305–310</w:t>
       </w:r>
     </w:p>
     <w:p>
       <w:pPr>
         <w:pStyle w:val="Bibliography"/>
-        <w:rPr>
-          <w:rFonts w:cs="Times New Roman"/>
-        </w:rPr>
       </w:pPr>
       <w:r>
-        <w:rPr>
-          <w:rFonts w:cs="Times New Roman"/>
-        </w:rPr>
         <w:t>Clark JS, Lewis M, Horvath L (2001) Invasion by extremes: population spread with variation in dispersal and reproduction. The American Naturalist 157:537–54. https://doi.org/10.1086/319934</w:t>
       </w:r>
     </w:p>
     <w:p>
       <w:pPr>
         <w:pStyle w:val="Bibliography"/>
-        <w:rPr>
-          <w:rFonts w:cs="Times New Roman"/>
-        </w:rPr>
       </w:pPr>
-      <w:r>
-        <w:rPr>
-          <w:rFonts w:cs="Times New Roman"/>
-        </w:rPr>
-        <w:t>Colautti RI, Grigorovich IA, MacIsaac HJ (2006) Propagule Pressure: A Null Model for Biological Invasions. Biological Invasions 8:1023–1037. https://doi.org/10.1007/s10530-005-3735-y</w:t>
+      <w:proofErr w:type="spellStart"/>
+      <w:r>
+        <w:t>Colautti</w:t>
+      </w:r>
+      <w:proofErr w:type="spellEnd"/>
+      <w:r>
+        <w:t xml:space="preserve"> RI, </w:t>
+      </w:r>
+      <w:proofErr w:type="spellStart"/>
+      <w:r>
+        <w:t>Grigorovich</w:t>
+      </w:r>
+      <w:proofErr w:type="spellEnd"/>
+      <w:r>
+        <w:t xml:space="preserve"> IA, MacIsaac HJ (2006) Propagule Pressure: A Null Model for Biological Invasions. Biological Invasions 8:1023–1037. https://doi.org/10.1007/s10530-005-3735-y</w:t>
       </w:r>
     </w:p>
     <w:p>
       <w:pPr>
         <w:pStyle w:val="Bibliography"/>
-        <w:rPr>
-          <w:rFonts w:cs="Times New Roman"/>
-        </w:rPr>
       </w:pPr>
-      <w:r>
-        <w:rPr>
-          <w:rFonts w:cs="Times New Roman"/>
-        </w:rPr>
-        <w:t>Comita L, Hubbell S (2009) Local neighborhood and species’ shade tolerance influence survival in a diverse seedling bank. Ecology 90:328–334</w:t>
+      <w:proofErr w:type="spellStart"/>
+      <w:r>
+        <w:t>Comita</w:t>
+      </w:r>
+      <w:proofErr w:type="spellEnd"/>
+      <w:r>
+        <w:t xml:space="preserve"> L, Hubbell S (2009) Local neighborhood and species’ shade tolerance influence survival in a diverse seedling bank. Ecology 90:328–334</w:t>
       </w:r>
     </w:p>
     <w:p>
       <w:pPr>
         <w:pStyle w:val="Bibliography"/>
-        <w:rPr>
-          <w:rFonts w:cs="Times New Roman"/>
-        </w:rPr>
       </w:pPr>
       <w:r>
-        <w:rPr>
-          <w:rFonts w:cs="Times New Roman"/>
-        </w:rPr>
-        <w:t>Coutts SR, Yokomizo H (2013) Meta-models as a straightforward approach to the sensitivity analysis of complex models. Population Ecology 56:7–19. https://doi.org/10.1007/s10144-013-0422-1</w:t>
+        <w:t xml:space="preserve">Coutts SR, </w:t>
+      </w:r>
+      <w:proofErr w:type="spellStart"/>
+      <w:r>
+        <w:t>Yokomizo</w:t>
+      </w:r>
+      <w:proofErr w:type="spellEnd"/>
+      <w:r>
+        <w:t xml:space="preserve"> H (2013) Meta-models as a straightforward approach to the sensitivity analysis of complex models. Population Ecology 56:7–19. https://doi.org/10.1007/s10144-013-0422-1</w:t>
       </w:r>
     </w:p>
     <w:p>
       <w:pPr>
         <w:pStyle w:val="Bibliography"/>
-        <w:rPr>
-          <w:rFonts w:cs="Times New Roman"/>
-        </w:rPr>
       </w:pPr>
       <w:r>
-        <w:rPr>
-          <w:rFonts w:cs="Times New Roman"/>
-        </w:rPr>
         <w:t>Crone EE, Menges ES, Ellis MM, et al (2010) How do plant ecologists use matrix population models? Ecology Letters 14:1–8. https://doi.org/10.1111/j.1461-0248.2010.01540.x</w:t>
       </w:r>
     </w:p>
     <w:p>
       <w:pPr>
         <w:pStyle w:val="Bibliography"/>
-        <w:rPr>
-          <w:rFonts w:cs="Times New Roman"/>
-        </w:rPr>
       </w:pPr>
       <w:r>
-        <w:rPr>
-          <w:rFonts w:cs="Times New Roman"/>
-        </w:rPr>
-        <w:t>Crooks J (2005) Lag times and exotic species: the ecology and management of biological invasions in slow-motion. Ecoscience 12:316–329</w:t>
+        <w:t xml:space="preserve">Crooks J (2005) Lag times and exotic species: the ecology and management of biological invasions in slow-motion. </w:t>
+      </w:r>
+      <w:proofErr w:type="spellStart"/>
+      <w:r>
+        <w:t>Ecoscience</w:t>
+      </w:r>
+      <w:proofErr w:type="spellEnd"/>
+      <w:r>
+        <w:t xml:space="preserve"> 12:316–329</w:t>
       </w:r>
     </w:p>
     <w:p>
       <w:pPr>
         <w:pStyle w:val="Bibliography"/>
-        <w:rPr>
-          <w:rFonts w:cs="Times New Roman"/>
-        </w:rPr>
       </w:pPr>
       <w:r>
-        <w:rPr>
-          <w:rFonts w:cs="Times New Roman"/>
-        </w:rPr>
-        <w:t>Crooks JA, Soulé ME (1999) Lag times in population explosions of invasive species: causes and implications. In: Sandlund OT, Schei PJ, Viken A (eds) Invasive species and biodiversity management. Kluwer Academic Dordrecht, The Netherlands, pp 103–125</w:t>
+        <w:t xml:space="preserve">Crooks JA, </w:t>
+      </w:r>
+      <w:proofErr w:type="spellStart"/>
+      <w:r>
+        <w:t>Soulé</w:t>
+      </w:r>
+      <w:proofErr w:type="spellEnd"/>
+      <w:r>
+        <w:t xml:space="preserve"> ME (1999) Lag times in population explosions of invasive species: causes and implications. In: </w:t>
+      </w:r>
+      <w:proofErr w:type="spellStart"/>
+      <w:r>
+        <w:t>Sandlund</w:t>
+      </w:r>
+      <w:proofErr w:type="spellEnd"/>
+      <w:r>
+        <w:t xml:space="preserve"> OT, </w:t>
+      </w:r>
+      <w:proofErr w:type="spellStart"/>
+      <w:r>
+        <w:t>Schei</w:t>
+      </w:r>
+      <w:proofErr w:type="spellEnd"/>
+      <w:r>
+        <w:t xml:space="preserve"> PJ, </w:t>
+      </w:r>
+      <w:proofErr w:type="spellStart"/>
+      <w:r>
+        <w:t>Viken</w:t>
+      </w:r>
+      <w:proofErr w:type="spellEnd"/>
+      <w:r>
+        <w:t xml:space="preserve"> A (eds) Invasive species and biodiversity management. Kluwer Academic Dordrecht, The Netherlands, pp 103–125</w:t>
       </w:r>
     </w:p>
     <w:p>
       <w:pPr>
         <w:pStyle w:val="Bibliography"/>
-        <w:rPr>
-          <w:rFonts w:cs="Times New Roman"/>
-        </w:rPr>
       </w:pPr>
       <w:r>
-        <w:rPr>
-          <w:rFonts w:cs="Times New Roman"/>
-        </w:rPr>
         <w:t>Cunard C, Lee TD (2008) Is patience a virtue? Succession, light, and the death of invasive glossy buckthorn (</w:t>
       </w:r>
       <w:r>
         <w:rPr>
-          <w:rFonts w:cs="Times New Roman"/>
-          <w:i/>
-          <w:iCs/>
-        </w:rPr>
-        <w:t>Frangula alnus</w:t>
-      </w:r>
-      <w:r>
-        <w:rPr>
-          <w:rFonts w:cs="Times New Roman"/>
-        </w:rPr>
+          <w:i/>
+          <w:iCs/>
+        </w:rPr>
+        <w:t xml:space="preserve">Frangula </w:t>
+      </w:r>
+      <w:proofErr w:type="spellStart"/>
+      <w:r>
+        <w:rPr>
+          <w:i/>
+          <w:iCs/>
+        </w:rPr>
+        <w:t>alnus</w:t>
+      </w:r>
+      <w:proofErr w:type="spellEnd"/>
+      <w:r>
         <w:t>). Biological Invasions 11:577–586. https://doi.org/10.1007/s10530-008-9272-8</w:t>
       </w:r>
     </w:p>
     <w:p>
       <w:pPr>
         <w:pStyle w:val="Bibliography"/>
-        <w:rPr>
-          <w:rFonts w:cs="Times New Roman"/>
-        </w:rPr>
       </w:pPr>
       <w:r>
-        <w:rPr>
-          <w:rFonts w:cs="Times New Roman"/>
-        </w:rPr>
         <w:lastRenderedPageBreak/>
         <w:t>Davis AS, Landis DA, Nuzzo V, et al (2006) Demographic models inform selection of biocontrol agents for garlic mustard (</w:t>
       </w:r>
-      <w:r>
-        <w:rPr>
-          <w:rFonts w:cs="Times New Roman"/>
-          <w:i/>
-          <w:iCs/>
-        </w:rPr>
-        <w:t>Alliaria petiolata</w:t>
-      </w:r>
-      <w:r>
-        <w:rPr>
-          <w:rFonts w:cs="Times New Roman"/>
-        </w:rPr>
+      <w:proofErr w:type="spellStart"/>
+      <w:r>
+        <w:rPr>
+          <w:i/>
+          <w:iCs/>
+        </w:rPr>
+        <w:t>Alliaria</w:t>
+      </w:r>
+      <w:proofErr w:type="spellEnd"/>
+      <w:r>
+        <w:rPr>
+          <w:i/>
+          <w:iCs/>
+        </w:rPr>
+        <w:t xml:space="preserve"> </w:t>
+      </w:r>
+      <w:proofErr w:type="spellStart"/>
+      <w:r>
+        <w:rPr>
+          <w:i/>
+          <w:iCs/>
+        </w:rPr>
+        <w:t>petiolata</w:t>
+      </w:r>
+      <w:proofErr w:type="spellEnd"/>
+      <w:r>
         <w:t>). Ecological Applications 16:2399–2410</w:t>
       </w:r>
     </w:p>
     <w:p>
       <w:pPr>
         <w:pStyle w:val="Bibliography"/>
-        <w:rPr>
-          <w:rFonts w:cs="Times New Roman"/>
-        </w:rPr>
       </w:pPr>
       <w:r>
-        <w:rPr>
-          <w:rFonts w:cs="Times New Roman"/>
-        </w:rPr>
-        <w:t>Davis M, Grime J, Thompson K (2000) Fluctuating resources in plant communites: a general theory of invasibility. Journal of Ecology 88:528–534</w:t>
+        <w:t xml:space="preserve">Davis M, Grime J, Thompson K (2000) Fluctuating resources in plant </w:t>
+      </w:r>
+      <w:proofErr w:type="spellStart"/>
+      <w:r>
+        <w:t>communites</w:t>
+      </w:r>
+      <w:proofErr w:type="spellEnd"/>
+      <w:r>
+        <w:t xml:space="preserve">: a general theory of </w:t>
+      </w:r>
+      <w:proofErr w:type="spellStart"/>
+      <w:r>
+        <w:t>invasibility</w:t>
+      </w:r>
+      <w:proofErr w:type="spellEnd"/>
+      <w:r>
+        <w:t>. Journal of Ecology 88:528–534</w:t>
       </w:r>
     </w:p>
     <w:p>
       <w:pPr>
         <w:pStyle w:val="Bibliography"/>
-        <w:rPr>
-          <w:rFonts w:cs="Times New Roman"/>
-        </w:rPr>
       </w:pPr>
       <w:r>
-        <w:rPr>
-          <w:rFonts w:cs="Times New Roman"/>
-        </w:rPr>
-        <w:t>Dwyer JM, Fensham RJ, Fairfax RJ, Buckley YM (2010) Neighbourhood effects influence drought-induced mortality of savanna trees in Australia. Journal of Vegetation Science 21:573–585. https://doi.org/10.1111/j.1654-1103.2009.01167.x</w:t>
+        <w:t xml:space="preserve">Dwyer JM, </w:t>
+      </w:r>
+      <w:proofErr w:type="spellStart"/>
+      <w:r>
+        <w:t>Fensham</w:t>
+      </w:r>
+      <w:proofErr w:type="spellEnd"/>
+      <w:r>
+        <w:t xml:space="preserve"> RJ, Fairfax RJ, Buckley YM (2010) </w:t>
+      </w:r>
+      <w:proofErr w:type="spellStart"/>
+      <w:r>
+        <w:t>Neighbourhood</w:t>
+      </w:r>
+      <w:proofErr w:type="spellEnd"/>
+      <w:r>
+        <w:t xml:space="preserve"> effects influence drought-induced mortality of savanna trees in Australia. Journal of Vegetation Science 21:573–585. https://doi.org/10.1111/j.1654-1103.2009.01167.x</w:t>
       </w:r>
     </w:p>
     <w:p>
       <w:pPr>
         <w:pStyle w:val="Bibliography"/>
-        <w:rPr>
-          <w:rFonts w:cs="Times New Roman"/>
-        </w:rPr>
       </w:pPr>
       <w:r>
-        <w:rPr>
-          <w:rFonts w:cs="Times New Roman"/>
-        </w:rPr>
-        <w:t>Easterling MR, Ellner SP, Dixon PM (2000) Size-specific sensitivity: applying a new structured population model. Ecology 81:694–708</w:t>
+        <w:t xml:space="preserve">Easterling MR, </w:t>
+      </w:r>
+      <w:proofErr w:type="spellStart"/>
+      <w:r>
+        <w:t>Ellner</w:t>
+      </w:r>
+      <w:proofErr w:type="spellEnd"/>
+      <w:r>
+        <w:t xml:space="preserve"> SP, Dixon PM (2000) Size-specific sensitivity: applying a new structured population model. Ecology 81:694–708</w:t>
       </w:r>
     </w:p>
     <w:p>
       <w:pPr>
         <w:pStyle w:val="Bibliography"/>
-        <w:rPr>
-          <w:rFonts w:cs="Times New Roman"/>
-        </w:rPr>
       </w:pPr>
-      <w:r>
-        <w:rPr>
-          <w:rFonts w:cs="Times New Roman"/>
-        </w:rPr>
-        <w:t>Elith J, Leathwick JR, Hastie T (2008) A working guide to boosted regression trees. Journal of Animal Ecology 77:802–813. https://doi.org/10.1111/j.1365-2656.2008.01390.x</w:t>
+      <w:proofErr w:type="spellStart"/>
+      <w:r>
+        <w:t>Elith</w:t>
+      </w:r>
+      <w:proofErr w:type="spellEnd"/>
+      <w:r>
+        <w:t xml:space="preserve"> J, </w:t>
+      </w:r>
+      <w:proofErr w:type="spellStart"/>
+      <w:r>
+        <w:t>Leathwick</w:t>
+      </w:r>
+      <w:proofErr w:type="spellEnd"/>
+      <w:r>
+        <w:t xml:space="preserve"> JR, Hastie T (2008) A working guide to boosted regression trees. Journal of Animal Ecology 77:802–813. https://doi.org/10.1111/j.1365-2656.2008.01390.x</w:t>
       </w:r>
     </w:p>
     <w:p>
       <w:pPr>
         <w:pStyle w:val="Bibliography"/>
-        <w:rPr>
-          <w:rFonts w:cs="Times New Roman"/>
-        </w:rPr>
       </w:pPr>
-      <w:r>
-        <w:rPr>
-          <w:rFonts w:cs="Times New Roman"/>
-        </w:rPr>
-        <w:t>Elith J, Phillips SJ, Hastie T, et al (2010) A statistical explanation of MaxEnt for ecologists. Diversity and Distributions 17:43–57. https://doi.org/10.1111/j.1472-4642.2010.00725.x</w:t>
+      <w:proofErr w:type="spellStart"/>
+      <w:r>
+        <w:t>Elith</w:t>
+      </w:r>
+      <w:proofErr w:type="spellEnd"/>
+      <w:r>
+        <w:t xml:space="preserve"> J, Phillips SJ, Hastie T, et al (2010) A statistical explanation of </w:t>
+      </w:r>
+      <w:proofErr w:type="spellStart"/>
+      <w:r>
+        <w:t>MaxEnt</w:t>
+      </w:r>
+      <w:proofErr w:type="spellEnd"/>
+      <w:r>
+        <w:t xml:space="preserve"> for ecologists. Diversity and Distributions 17:43–57. https://doi.org/10.1111/j.1472-4642.2010.00725.x</w:t>
       </w:r>
     </w:p>
     <w:p>
       <w:pPr>
         <w:pStyle w:val="Bibliography"/>
-        <w:rPr>
-          <w:rFonts w:cs="Times New Roman"/>
-        </w:rPr>
       </w:pPr>
-      <w:r>
-        <w:rPr>
-          <w:rFonts w:cs="Times New Roman"/>
-        </w:rPr>
-        <w:t>Ellner SP, Rees M (2006) Integral projection models for species with complex demography. The American Naturalist 167:410–428</w:t>
+      <w:proofErr w:type="spellStart"/>
+      <w:r>
+        <w:t>Ellner</w:t>
+      </w:r>
+      <w:proofErr w:type="spellEnd"/>
+      <w:r>
+        <w:t xml:space="preserve"> SP, Rees M (2006) Integral projection models for species with complex demography. The American Naturalist 167:410–428</w:t>
       </w:r>
     </w:p>
     <w:p>
       <w:pPr>
         <w:pStyle w:val="Bibliography"/>
-        <w:rPr>
-          <w:rFonts w:cs="Times New Roman"/>
-        </w:rPr>
       </w:pPr>
-      <w:r>
-        <w:rPr>
-          <w:rFonts w:cs="Times New Roman"/>
-        </w:rPr>
-        <w:t>Ellner SP, Rees M (2007) Stochastic stable population growth in integral projection models: theory and application. Journal of mathematical biology 54:227–56. https://doi.org/10.1007/s00285-006-0044-8</w:t>
+      <w:proofErr w:type="spellStart"/>
+      <w:r>
+        <w:t>Ellner</w:t>
+      </w:r>
+      <w:proofErr w:type="spellEnd"/>
+      <w:r>
+        <w:t xml:space="preserve"> SP, Rees M (2007) Stochastic stable population growth in integral projection models: theory and application. Journal of mathematical biology 54:227–56. https://doi.org/10.1007/s00285-006-0044-8</w:t>
       </w:r>
     </w:p>
     <w:p>
       <w:pPr>
         <w:pStyle w:val="Bibliography"/>
-        <w:rPr>
-          <w:rFonts w:cs="Times New Roman"/>
-        </w:rPr>
       </w:pPr>
       <w:r>
-        <w:rPr>
-          <w:rFonts w:cs="Times New Roman"/>
-        </w:rPr>
         <w:t>Fagan ME, Peart DR (2004) Impact of the invasive shrub glossy buckthorn (</w:t>
       </w:r>
-      <w:r>
-        <w:rPr>
-          <w:rFonts w:cs="Times New Roman"/>
-          <w:i/>
-          <w:iCs/>
-        </w:rPr>
-        <w:t>Rhamnus frangula</w:t>
-      </w:r>
-      <w:r>
-        <w:rPr>
-          <w:rFonts w:cs="Times New Roman"/>
-        </w:rPr>
+      <w:proofErr w:type="spellStart"/>
+      <w:r>
+        <w:rPr>
+          <w:i/>
+          <w:iCs/>
+        </w:rPr>
+        <w:t>Rhamnus</w:t>
+      </w:r>
+      <w:proofErr w:type="spellEnd"/>
+      <w:r>
+        <w:rPr>
+          <w:i/>
+          <w:iCs/>
+        </w:rPr>
+        <w:t xml:space="preserve"> frangula</w:t>
+      </w:r>
+      <w:r>
         <w:t xml:space="preserve"> L.) on juvenile recruitment by canopy trees. Forest Ecology and Management 194:95–107. https://doi.org/10.1016/j.foreco.2004.02.015</w:t>
       </w:r>
     </w:p>
     <w:p>
       <w:pPr>
         <w:pStyle w:val="Bibliography"/>
-        <w:rPr>
-          <w:rFonts w:cs="Times New Roman"/>
-        </w:rPr>
       </w:pPr>
       <w:r>
-        <w:rPr>
-          <w:rFonts w:cs="Times New Roman"/>
-        </w:rPr>
         <w:t>Fielding AH, Bell JF (1997) A review of methods for the assessment of prediction errors in conservation presence/absence models. Environmental Conservation 24:38–49</w:t>
       </w:r>
     </w:p>
     <w:p>
       <w:pPr>
         <w:pStyle w:val="Bibliography"/>
-        <w:rPr>
-          <w:rFonts w:cs="Times New Roman"/>
-        </w:rPr>
       </w:pPr>
       <w:r>
-        <w:rPr>
-          <w:rFonts w:cs="Times New Roman"/>
-        </w:rPr>
-        <w:t>Fordham DA, Akçakaya HR, Araújo MB, Brook BW (2012) Modeling Range Shifts for Invasive Vertebrates in Response to Climate Change. In: Brodie (ed). pp 1–31</w:t>
+        <w:t xml:space="preserve">Fordham DA, </w:t>
+      </w:r>
+      <w:proofErr w:type="spellStart"/>
+      <w:r>
+        <w:t>Akçakaya</w:t>
+      </w:r>
+      <w:proofErr w:type="spellEnd"/>
+      <w:r>
+        <w:t xml:space="preserve"> HR, Araújo MB, Brook BW (2012) Modeling Range Shifts for Invasive Vertebrates in Response to Climate Change. In: Brodie (ed). pp 1–31</w:t>
       </w:r>
     </w:p>
     <w:p>
       <w:pPr>
         <w:pStyle w:val="Bibliography"/>
-        <w:rPr>
-          <w:rFonts w:cs="Times New Roman"/>
-        </w:rPr>
       </w:pPr>
       <w:r>
-        <w:rPr>
-          <w:rFonts w:cs="Times New Roman"/>
-        </w:rPr>
-        <w:t>Fordham DA, Mellin C, Russell BD, et al (2013) Population dynamics can be more important than physiological limits for determining range shifts under climate change. Global change biology 19:3224–37. https://doi.org/10.1111/gcb.12289</w:t>
+        <w:t xml:space="preserve">Fordham DA, </w:t>
+      </w:r>
+      <w:proofErr w:type="spellStart"/>
+      <w:r>
+        <w:t>Mellin</w:t>
+      </w:r>
+      <w:proofErr w:type="spellEnd"/>
+      <w:r>
+        <w:t xml:space="preserve"> C, Russell BD, et al (2013) Population dynamics can be more important than physiological limits for determining range shifts under climate change. Global change biology 19:3224–37. https://doi.org/10.1111/gcb.12289</w:t>
       </w:r>
     </w:p>
     <w:p>
       <w:pPr>
         <w:pStyle w:val="Bibliography"/>
-        <w:rPr>
-          <w:rFonts w:cs="Times New Roman"/>
-        </w:rPr>
       </w:pPr>
       <w:r>
-        <w:rPr>
-          <w:rFonts w:cs="Times New Roman"/>
-        </w:rPr>
         <w:t>Foster BL, Gross KL (1999) Temporal and spatial patterns of woody plant establishment in Michigan old fields. The American Midland Naturalist 142:229–243</w:t>
       </w:r>
     </w:p>
     <w:p>
       <w:pPr>
         <w:pStyle w:val="Bibliography"/>
-        <w:rPr>
-          <w:rFonts w:cs="Times New Roman"/>
-        </w:rPr>
       </w:pPr>
       <w:r>
-        <w:rPr>
-          <w:rFonts w:cs="Times New Roman"/>
-        </w:rPr>
         <w:t>Franklin J (2010) Moving beyond static species distribution models in support of conservation biogeography. Diversity and Distributions 16:321–330. https://doi.org/10.1111/j.1472-4642.2010.00641.x</w:t>
       </w:r>
     </w:p>
     <w:p>
       <w:pPr>
         <w:pStyle w:val="Bibliography"/>
-        <w:rPr>
-          <w:rFonts w:cs="Times New Roman"/>
-        </w:rPr>
       </w:pPr>
       <w:r>
-        <w:rPr>
-          <w:rFonts w:cs="Times New Roman"/>
-        </w:rPr>
         <w:lastRenderedPageBreak/>
-        <w:t>Franklin J, Regan HM, Syphard AD (2013) Linking spatially explicit species distribution and population models to plan for the persistence of plant species under global change. Environmental Conservation 1–13. https://doi.org/10.1017/S0376892913000453</w:t>
+        <w:t xml:space="preserve">Franklin J, Regan HM, </w:t>
+      </w:r>
+      <w:proofErr w:type="spellStart"/>
+      <w:r>
+        <w:t>Syphard</w:t>
+      </w:r>
+      <w:proofErr w:type="spellEnd"/>
+      <w:r>
+        <w:t xml:space="preserve"> AD (2013) Linking spatially explicit species distribution and population models to plan for the persistence of plant species under global change. Environmental Conservation 1–13. https://doi.org/10.1017/S0376892913000453</w:t>
       </w:r>
     </w:p>
     <w:p>
       <w:pPr>
         <w:pStyle w:val="Bibliography"/>
-        <w:rPr>
-          <w:rFonts w:cs="Times New Roman"/>
-        </w:rPr>
       </w:pPr>
-      <w:r>
-        <w:rPr>
-          <w:rFonts w:cs="Times New Roman"/>
-        </w:rPr>
-        <w:t>Frappier B, Eckert RT, Lee TD (2003a) Potential impacts of the invasive exotic shrub Rhamnus frangula L. (glossy buckthorn) on forests of southern New Hampshire. Northeastern Naturalist 10:277–296</w:t>
+      <w:proofErr w:type="spellStart"/>
+      <w:r>
+        <w:t>Frappier</w:t>
+      </w:r>
+      <w:proofErr w:type="spellEnd"/>
+      <w:r>
+        <w:t xml:space="preserve"> B, Eckert RT, Lee TD (2003a) Potential impacts of the invasive exotic shrub </w:t>
+      </w:r>
+      <w:proofErr w:type="spellStart"/>
+      <w:r>
+        <w:rPr>
+          <w:i/>
+          <w:iCs/>
+        </w:rPr>
+        <w:t>Rhamnus</w:t>
+      </w:r>
+      <w:proofErr w:type="spellEnd"/>
+      <w:r>
+        <w:rPr>
+          <w:i/>
+          <w:iCs/>
+        </w:rPr>
+        <w:t xml:space="preserve"> frangula</w:t>
+      </w:r>
+      <w:r>
+        <w:t xml:space="preserve"> L. (glossy buckthorn) on forests of southern New Hampshire. Northeastern Naturalist 10:277–296</w:t>
       </w:r>
     </w:p>
     <w:p>
       <w:pPr>
         <w:pStyle w:val="Bibliography"/>
-        <w:rPr>
-          <w:rFonts w:cs="Times New Roman"/>
-        </w:rPr>
       </w:pPr>
-      <w:r>
-        <w:rPr>
-          <w:rFonts w:cs="Times New Roman"/>
-        </w:rPr>
-        <w:t xml:space="preserve">Frappier B, Eckert RT, Lee TD (2004) Experimental removal of the non-indigenous shrub </w:t>
-      </w:r>
-      <w:r>
-        <w:rPr>
-          <w:rFonts w:cs="Times New Roman"/>
-          <w:i/>
-          <w:iCs/>
-        </w:rPr>
-        <w:t>Rhamnus frangula</w:t>
-      </w:r>
-      <w:r>
-        <w:rPr>
-          <w:rFonts w:cs="Times New Roman"/>
-        </w:rPr>
+      <w:proofErr w:type="spellStart"/>
+      <w:r>
+        <w:t>Frappier</w:t>
+      </w:r>
+      <w:proofErr w:type="spellEnd"/>
+      <w:r>
+        <w:t xml:space="preserve"> B, Eckert RT, Lee TD (2004) Experimental removal of the non-indigenous shrub </w:t>
+      </w:r>
+      <w:proofErr w:type="spellStart"/>
+      <w:r>
+        <w:rPr>
+          <w:i/>
+          <w:iCs/>
+        </w:rPr>
+        <w:t>Rhamnus</w:t>
+      </w:r>
+      <w:proofErr w:type="spellEnd"/>
+      <w:r>
+        <w:rPr>
+          <w:i/>
+          <w:iCs/>
+        </w:rPr>
+        <w:t xml:space="preserve"> frangula</w:t>
+      </w:r>
+      <w:r>
         <w:t xml:space="preserve"> (glossy buckthorn): Effects on native herbs and woody seedlings. Northeastern Naturalist 11:333–342</w:t>
       </w:r>
     </w:p>
     <w:p>
       <w:pPr>
         <w:pStyle w:val="Bibliography"/>
-        <w:rPr>
-          <w:rFonts w:cs="Times New Roman"/>
-        </w:rPr>
       </w:pPr>
-      <w:r>
-        <w:rPr>
-          <w:rFonts w:cs="Times New Roman"/>
-        </w:rPr>
-        <w:t xml:space="preserve">Frappier B, Lee TD, Olson KF, Eckert RT (2003b) Small-scale invasion pattern, spread rate, and lag-phase behavior of </w:t>
-      </w:r>
-      <w:r>
-        <w:rPr>
-          <w:rFonts w:cs="Times New Roman"/>
-          <w:i/>
-          <w:iCs/>
-        </w:rPr>
-        <w:t>Rhamnus frangula</w:t>
-      </w:r>
-      <w:r>
-        <w:rPr>
-          <w:rFonts w:cs="Times New Roman"/>
-        </w:rPr>
+      <w:proofErr w:type="spellStart"/>
+      <w:r>
+        <w:t>Frappier</w:t>
+      </w:r>
+      <w:proofErr w:type="spellEnd"/>
+      <w:r>
+        <w:t xml:space="preserve"> B, Lee TD, Olson KF, Eckert RT (2003b) Small-scale invasion pattern, spread rate, and lag-phase behavior of </w:t>
+      </w:r>
+      <w:proofErr w:type="spellStart"/>
+      <w:r>
+        <w:rPr>
+          <w:i/>
+          <w:iCs/>
+        </w:rPr>
+        <w:t>Rhamnus</w:t>
+      </w:r>
+      <w:proofErr w:type="spellEnd"/>
+      <w:r>
+        <w:rPr>
+          <w:i/>
+          <w:iCs/>
+        </w:rPr>
+        <w:t xml:space="preserve"> frangula</w:t>
+      </w:r>
+      <w:r>
         <w:t xml:space="preserve"> L. Forest Ecology and Management 186:1–6. https://doi.org/10.1016/S0378-1127(03)00274-3</w:t>
       </w:r>
     </w:p>
     <w:p>
       <w:pPr>
         <w:pStyle w:val="Bibliography"/>
-        <w:rPr>
-          <w:rFonts w:cs="Times New Roman"/>
-        </w:rPr>
       </w:pPr>
-      <w:r>
-        <w:rPr>
-          <w:rFonts w:cs="Times New Roman"/>
-        </w:rPr>
-        <w:t>Gavier-Pizarro GI, Radeloff VC, Stewart SI, et al (2010) Housing is positively associated with invasive exotic plant species richness in New England, USA. Ecological Applications 20:1913–1925</w:t>
+      <w:proofErr w:type="spellStart"/>
+      <w:r>
+        <w:t>Gavier</w:t>
+      </w:r>
+      <w:proofErr w:type="spellEnd"/>
+      <w:r>
+        <w:t xml:space="preserve">-Pizarro GI, </w:t>
+      </w:r>
+      <w:proofErr w:type="spellStart"/>
+      <w:r>
+        <w:t>Radeloff</w:t>
+      </w:r>
+      <w:proofErr w:type="spellEnd"/>
+      <w:r>
+        <w:t xml:space="preserve"> VC, Stewart SI, et al (2010) Housing is positively associated with invasive exotic plant species richness in New England, USA. Ecological Applications 20:1913–1925</w:t>
       </w:r>
     </w:p>
     <w:p>
       <w:pPr>
         <w:pStyle w:val="Bibliography"/>
-        <w:rPr>
-          <w:rFonts w:cs="Times New Roman"/>
-        </w:rPr>
       </w:pPr>
       <w:r>
-        <w:rPr>
-          <w:rFonts w:cs="Times New Roman"/>
-        </w:rPr>
         <w:t xml:space="preserve">Godwin H (1943) </w:t>
       </w:r>
       <w:r>
         <w:rPr>
-          <w:rFonts w:cs="Times New Roman"/>
-          <w:i/>
-          <w:iCs/>
-        </w:rPr>
-        <w:t>Frangula alnus</w:t>
-      </w:r>
-      <w:r>
-        <w:rPr>
-          <w:rFonts w:cs="Times New Roman"/>
-        </w:rPr>
+          <w:i/>
+          <w:iCs/>
+        </w:rPr>
+        <w:t xml:space="preserve">Frangula </w:t>
+      </w:r>
+      <w:proofErr w:type="spellStart"/>
+      <w:r>
+        <w:rPr>
+          <w:i/>
+          <w:iCs/>
+        </w:rPr>
+        <w:t>alnus</w:t>
+      </w:r>
+      <w:proofErr w:type="spellEnd"/>
+      <w:r>
         <w:t xml:space="preserve"> Miller. Journal of Ecology 31:77–92</w:t>
       </w:r>
     </w:p>
     <w:p>
       <w:pPr>
         <w:pStyle w:val="Bibliography"/>
-        <w:rPr>
-          <w:rFonts w:cs="Times New Roman"/>
-        </w:rPr>
       </w:pPr>
       <w:r>
-        <w:rPr>
-          <w:rFonts w:cs="Times New Roman"/>
-        </w:rPr>
-        <w:t>Godwin H (1936) Studies in the ecology of Wicken Fen: III. the establishment and development of Fen Scrub (Carr). The Journal of Ecology 82–116</w:t>
+        <w:t xml:space="preserve">Godwin H (1936) Studies in the ecology of </w:t>
+      </w:r>
+      <w:proofErr w:type="spellStart"/>
+      <w:r>
+        <w:t>Wicken</w:t>
+      </w:r>
+      <w:proofErr w:type="spellEnd"/>
+      <w:r>
+        <w:t xml:space="preserve"> Fen: III. the establishment and development of Fen Scrub (</w:t>
+      </w:r>
+      <w:proofErr w:type="spellStart"/>
+      <w:r>
+        <w:t>Carr</w:t>
+      </w:r>
+      <w:proofErr w:type="spellEnd"/>
+      <w:r>
+        <w:t>). The Journal of Ecology 82–116</w:t>
       </w:r>
     </w:p>
     <w:p>
       <w:pPr>
         <w:pStyle w:val="Bibliography"/>
-        <w:rPr>
-          <w:rFonts w:cs="Times New Roman"/>
-        </w:rPr>
       </w:pPr>
       <w:r>
-        <w:rPr>
-          <w:rFonts w:cs="Times New Roman"/>
-        </w:rPr>
-        <w:t>Graham CH, Ferrier S, Huettman F, et al (2004) New developments in museum-based informatics and applications in biodiversity analysis. Trends in Ecology &amp; Evolution 19:497–503. https://doi.org/10.1016/j.tree.2004.07.006</w:t>
+        <w:t xml:space="preserve">Graham CH, Ferrier S, </w:t>
+      </w:r>
+      <w:proofErr w:type="spellStart"/>
+      <w:r>
+        <w:t>Huettman</w:t>
+      </w:r>
+      <w:proofErr w:type="spellEnd"/>
+      <w:r>
+        <w:t xml:space="preserve"> F, et al (2004) New developments in museum-based informatics and applications in biodiversity analysis. Trends in Ecology &amp; Evolution 19:497–503. https://doi.org/10.1016/j.tree.2004.07.006</w:t>
       </w:r>
     </w:p>
     <w:p>
       <w:pPr>
         <w:pStyle w:val="Bibliography"/>
-        <w:rPr>
-          <w:rFonts w:cs="Times New Roman"/>
-        </w:rPr>
       </w:pPr>
-      <w:r>
-        <w:rPr>
-          <w:rFonts w:cs="Times New Roman"/>
-        </w:rPr>
-        <w:t>Granstrom A (1988) Seed banks at six open and afforested heathland sites in southern Sweden. Journal of Applied Ecology 297–306</w:t>
+      <w:proofErr w:type="spellStart"/>
+      <w:r>
+        <w:t>Granstrom</w:t>
+      </w:r>
+      <w:proofErr w:type="spellEnd"/>
+      <w:r>
+        <w:t xml:space="preserve"> A (1988) Seed banks at six open and afforested heathland sites in southern Sweden. Journal of Applied Ecology 297–306</w:t>
       </w:r>
     </w:p>
     <w:p>
       <w:pPr>
         <w:pStyle w:val="Bibliography"/>
-        <w:rPr>
-          <w:rFonts w:cs="Times New Roman"/>
-        </w:rPr>
       </w:pPr>
-      <w:r>
-        <w:rPr>
-          <w:rFonts w:cs="Times New Roman"/>
-        </w:rPr>
-        <w:t>Gurevitch J, Fox GA, Wardle GM, et al (2011) Emergent insights from the synthesis of conceptual frameworks for biological invasions. Ecology Letters 14:407–418. https://doi.org/10.1111/j.1461-0248.2011.01594.x</w:t>
+      <w:proofErr w:type="spellStart"/>
+      <w:r>
+        <w:t>Gurevitch</w:t>
+      </w:r>
+      <w:proofErr w:type="spellEnd"/>
+      <w:r>
+        <w:t xml:space="preserve"> J, Fox GA, Wardle GM, et al (2011) Emergent insights from the synthesis of conceptual frameworks for biological invasions. Ecology Letters 14:407–418. https://doi.org/10.1111/j.1461-0248.2011.01594.x</w:t>
       </w:r>
     </w:p>
     <w:p>
       <w:pPr>
         <w:pStyle w:val="Bibliography"/>
-        <w:rPr>
-          <w:rFonts w:cs="Times New Roman"/>
-        </w:rPr>
       </w:pPr>
-      <w:r>
-        <w:rPr>
-          <w:rFonts w:cs="Times New Roman"/>
-        </w:rPr>
-        <w:t>Hampe A (2008) Fruit tracking, frugivore satiation, and their consequences for seed dispersal. Oecologia 156:137–145. https://doi.org/10.1007/s00442-008-0979-0</w:t>
+      <w:proofErr w:type="spellStart"/>
+      <w:r>
+        <w:t>Hampe</w:t>
+      </w:r>
+      <w:proofErr w:type="spellEnd"/>
+      <w:r>
+        <w:t xml:space="preserve"> A (2008) Fruit tracking, frugivore satiation, and their consequences for seed dispersal. </w:t>
+      </w:r>
+      <w:proofErr w:type="spellStart"/>
+      <w:r>
+        <w:t>Oecologia</w:t>
+      </w:r>
+      <w:proofErr w:type="spellEnd"/>
+      <w:r>
+        <w:t xml:space="preserve"> 156:137–145. https://doi.org/10.1007/s00442-008-0979-0</w:t>
       </w:r>
     </w:p>
     <w:p>
       <w:pPr>
         <w:pStyle w:val="Bibliography"/>
-        <w:rPr>
-          <w:rFonts w:cs="Times New Roman"/>
-        </w:rPr>
       </w:pPr>
-      <w:r>
-        <w:rPr>
-          <w:rFonts w:cs="Times New Roman"/>
-        </w:rPr>
-        <w:t>Hampe A (2004) Extensive hydrochory uncouples spatiotemporal patterns of seedfall and seedling recruitment in a ‘bird‐dispersed’ riparian tree. Journal of Ecology 92:797–807</w:t>
+      <w:proofErr w:type="spellStart"/>
+      <w:r>
+        <w:t>Hampe</w:t>
+      </w:r>
+      <w:proofErr w:type="spellEnd"/>
+      <w:r>
+        <w:t xml:space="preserve"> A (2004) Extensive hydrochory uncouples spatiotemporal patterns of </w:t>
+      </w:r>
+      <w:proofErr w:type="spellStart"/>
+      <w:r>
+        <w:t>seedfall</w:t>
+      </w:r>
+      <w:proofErr w:type="spellEnd"/>
+      <w:r>
+        <w:t xml:space="preserve"> and seedling recruitment in a ‘bird‐dispersed’ riparian tree. Journal of Ecology 92:797–807</w:t>
       </w:r>
     </w:p>
     <w:p>
       <w:pPr>
         <w:pStyle w:val="Bibliography"/>
-        <w:rPr>
-          <w:rFonts w:cs="Times New Roman"/>
-        </w:rPr>
       </w:pPr>
-      <w:r>
-        <w:rPr>
-          <w:rFonts w:cs="Times New Roman"/>
-        </w:rPr>
-        <w:t>Hampe A, Arroyo J, Jordano P, Petit RJ (2003) Rangewide phylogeography of a bird-dispersed Eurasian shrub: contrasting Mediterranean and temperate glacial refugia. Molecular Ecology 12:3415–3426. https://doi.org/10.1046/j.1365-294X.2003.02006.x</w:t>
+      <w:proofErr w:type="spellStart"/>
+      <w:r>
+        <w:t>Hampe</w:t>
+      </w:r>
+      <w:proofErr w:type="spellEnd"/>
+      <w:r>
+        <w:t xml:space="preserve"> A, Arroyo J, </w:t>
+      </w:r>
+      <w:proofErr w:type="spellStart"/>
+      <w:r>
+        <w:t>Jordano</w:t>
+      </w:r>
+      <w:proofErr w:type="spellEnd"/>
+      <w:r>
+        <w:t xml:space="preserve"> P, Petit RJ (2003) </w:t>
+      </w:r>
+      <w:proofErr w:type="spellStart"/>
+      <w:r>
+        <w:t>Rangewide</w:t>
+      </w:r>
+      <w:proofErr w:type="spellEnd"/>
+      <w:r>
+        <w:t xml:space="preserve"> </w:t>
+      </w:r>
+      <w:proofErr w:type="spellStart"/>
+      <w:r>
+        <w:t>phylogeography</w:t>
+      </w:r>
+      <w:proofErr w:type="spellEnd"/>
+      <w:r>
+        <w:t xml:space="preserve"> of a bird-dispersed Eurasian shrub: contrasting Mediterranean and temperate glacial refugia. Molecular Ecology 12:3415–3426. https://doi.org/10.1046/j.1365-294X.2003.02006.x</w:t>
       </w:r>
     </w:p>
     <w:p>
       <w:pPr>
         <w:pStyle w:val="Bibliography"/>
-        <w:rPr>
-          <w:rFonts w:cs="Times New Roman"/>
-        </w:rPr>
       </w:pPr>
-      <w:r>
-        <w:rPr>
-          <w:rFonts w:cs="Times New Roman"/>
-        </w:rPr>
+      <w:proofErr w:type="spellStart"/>
+      <w:r>
         <w:lastRenderedPageBreak/>
-        <w:t xml:space="preserve">Hampe A, Bairlein F (2000) Modified dispersal‐related traits in disjunct populations of bird‐dispersed </w:t>
-      </w:r>
-      <w:r>
-        <w:rPr>
-          <w:rFonts w:cs="Times New Roman"/>
-          <w:i/>
-          <w:iCs/>
-        </w:rPr>
-        <w:t>Frangula alnus</w:t>
-      </w:r>
-      <w:r>
-        <w:rPr>
-          <w:rFonts w:cs="Times New Roman"/>
-        </w:rPr>
-        <w:t xml:space="preserve"> (Rhamnaceae): a result of its Quaternary distribution shifts? Ecography 23:603–613</w:t>
+        <w:t>Hampe</w:t>
+      </w:r>
+      <w:proofErr w:type="spellEnd"/>
+      <w:r>
+        <w:t xml:space="preserve"> A, </w:t>
+      </w:r>
+      <w:proofErr w:type="spellStart"/>
+      <w:r>
+        <w:t>Bairlein</w:t>
+      </w:r>
+      <w:proofErr w:type="spellEnd"/>
+      <w:r>
+        <w:t xml:space="preserve"> F (2000) Modified dispersal‐related traits in disjunct populations of bird‐dispersed </w:t>
+      </w:r>
+      <w:r>
+        <w:rPr>
+          <w:i/>
+          <w:iCs/>
+        </w:rPr>
+        <w:t xml:space="preserve">Frangula </w:t>
+      </w:r>
+      <w:proofErr w:type="spellStart"/>
+      <w:r>
+        <w:rPr>
+          <w:i/>
+          <w:iCs/>
+        </w:rPr>
+        <w:t>alnus</w:t>
+      </w:r>
+      <w:proofErr w:type="spellEnd"/>
+      <w:r>
+        <w:t xml:space="preserve"> (</w:t>
+      </w:r>
+      <w:proofErr w:type="spellStart"/>
+      <w:r>
+        <w:t>Rhamnaceae</w:t>
+      </w:r>
+      <w:proofErr w:type="spellEnd"/>
+      <w:r>
+        <w:t xml:space="preserve">): a result of its Quaternary distribution shifts? </w:t>
+      </w:r>
+      <w:proofErr w:type="spellStart"/>
+      <w:r>
+        <w:t>Ecography</w:t>
+      </w:r>
+      <w:proofErr w:type="spellEnd"/>
+      <w:r>
+        <w:t xml:space="preserve"> 23:603–613</w:t>
       </w:r>
     </w:p>
     <w:p>
       <w:pPr>
         <w:pStyle w:val="Bibliography"/>
-        <w:rPr>
-          <w:rFonts w:cs="Times New Roman"/>
-        </w:rPr>
       </w:pPr>
       <w:r>
-        <w:rPr>
-          <w:rFonts w:cs="Times New Roman"/>
-        </w:rPr>
-        <w:t>Harris CM, Park KJ, Atkinson R, et al (2009) Invasive species control: Incorporating demographic data and seed dispersal into a management model for Rhododendron ponticum. Ecological Informatics 4:226–233. https://doi.org/10.1016/j.ecoinf.2009.07.005</w:t>
+        <w:t xml:space="preserve">Harris CM, Park KJ, Atkinson R, et al (2009) Invasive species control: Incorporating demographic data and seed dispersal into a management model for </w:t>
+      </w:r>
+      <w:r>
+        <w:rPr>
+          <w:i/>
+          <w:iCs/>
+        </w:rPr>
+        <w:t xml:space="preserve">Rhododendron </w:t>
+      </w:r>
+      <w:proofErr w:type="spellStart"/>
+      <w:r>
+        <w:rPr>
+          <w:i/>
+          <w:iCs/>
+        </w:rPr>
+        <w:t>ponticum</w:t>
+      </w:r>
+      <w:proofErr w:type="spellEnd"/>
+      <w:r>
+        <w:t>. Ecological Informatics 4:226–233. https://doi.org/10.1016/j.ecoinf.2009.07.005</w:t>
       </w:r>
     </w:p>
     <w:p>
       <w:pPr>
         <w:pStyle w:val="Bibliography"/>
-        <w:rPr>
-          <w:rFonts w:cs="Times New Roman"/>
-        </w:rPr>
       </w:pPr>
       <w:r>
-        <w:rPr>
-          <w:rFonts w:cs="Times New Roman"/>
-        </w:rPr>
-        <w:t>Hastings A, Cuddington K, Davies KF, et al (2005) The spatial spread of invasions: new developments in theory and evidence. Ecology Letters 8:91–101. https://doi.org/10.1111/j.1461-0248.2004.00687.x</w:t>
+        <w:t xml:space="preserve">Hastings A, </w:t>
+      </w:r>
+      <w:proofErr w:type="spellStart"/>
+      <w:r>
+        <w:t>Cuddington</w:t>
+      </w:r>
+      <w:proofErr w:type="spellEnd"/>
+      <w:r>
+        <w:t xml:space="preserve"> K, Davies KF, et al (2005) The spatial spread of invasions: new developments in theory and evidence. Ecology Letters 8:91–101. https://doi.org/10.1111/j.1461-0248.2004.00687.x</w:t>
       </w:r>
     </w:p>
     <w:p>
       <w:pPr>
         <w:pStyle w:val="Bibliography"/>
-        <w:rPr>
-          <w:rFonts w:cs="Times New Roman"/>
-        </w:rPr>
       </w:pPr>
       <w:r>
-        <w:rPr>
-          <w:rFonts w:cs="Times New Roman"/>
-        </w:rPr>
-        <w:t>Herron PM, Martine CT, Latimer AM, Leicht-Young SA (2007) Invasive plants and their ecological strategies: prediction and explanation of woody plant invasion in New England. Diversity and Distributions 13:633–644. https://doi.org/10.1111/j.1472-4642.2007.00381.x</w:t>
+        <w:t xml:space="preserve">Herron PM, Martine CT, Latimer AM, </w:t>
+      </w:r>
+      <w:proofErr w:type="spellStart"/>
+      <w:r>
+        <w:t>Leicht</w:t>
+      </w:r>
+      <w:proofErr w:type="spellEnd"/>
+      <w:r>
+        <w:t>-Young SA (2007) Invasive plants and their ecological strategies: prediction and explanation of woody plant invasion in New England. Diversity and Distributions 13:633–644. https://doi.org/10.1111/j.1472-4642.2007.00381.x</w:t>
       </w:r>
     </w:p>
     <w:p>
       <w:pPr>
         <w:pStyle w:val="Bibliography"/>
-        <w:rPr>
-          <w:rFonts w:cs="Times New Roman"/>
-        </w:rPr>
       </w:pPr>
       <w:r>
-        <w:rPr>
-          <w:rFonts w:cs="Times New Roman"/>
-        </w:rPr>
-        <w:t xml:space="preserve">Howell JA, Blackwell WHJr (1977) The history of </w:t>
-      </w:r>
-      <w:r>
-        <w:rPr>
-          <w:rFonts w:cs="Times New Roman"/>
-          <w:i/>
-          <w:iCs/>
-        </w:rPr>
-        <w:t>Rhamnus frangula</w:t>
-      </w:r>
-      <w:r>
-        <w:rPr>
-          <w:rFonts w:cs="Times New Roman"/>
-        </w:rPr>
-        <w:t xml:space="preserve"> (glossy buckthorn) in the Ohio flora. Castanea 42:111–115</w:t>
+        <w:t xml:space="preserve">Howell JA, Blackwell </w:t>
+      </w:r>
+      <w:proofErr w:type="spellStart"/>
+      <w:r>
+        <w:t>WHJr</w:t>
+      </w:r>
+      <w:proofErr w:type="spellEnd"/>
+      <w:r>
+        <w:t xml:space="preserve"> (1977) The history of </w:t>
+      </w:r>
+      <w:proofErr w:type="spellStart"/>
+      <w:r>
+        <w:rPr>
+          <w:i/>
+          <w:iCs/>
+        </w:rPr>
+        <w:t>Rhamnus</w:t>
+      </w:r>
+      <w:proofErr w:type="spellEnd"/>
+      <w:r>
+        <w:rPr>
+          <w:i/>
+          <w:iCs/>
+        </w:rPr>
+        <w:t xml:space="preserve"> frangula</w:t>
+      </w:r>
+      <w:r>
+        <w:t xml:space="preserve"> (glossy buckthorn) in the Ohio flora. </w:t>
+      </w:r>
+      <w:proofErr w:type="spellStart"/>
+      <w:r>
+        <w:t>Castanea</w:t>
+      </w:r>
+      <w:proofErr w:type="spellEnd"/>
+      <w:r>
+        <w:t xml:space="preserve"> 42:111–115</w:t>
       </w:r>
     </w:p>
     <w:p>
       <w:pPr>
         <w:pStyle w:val="Bibliography"/>
-        <w:rPr>
-          <w:rFonts w:cs="Times New Roman"/>
-        </w:rPr>
       </w:pPr>
-      <w:r>
-        <w:rPr>
-          <w:rFonts w:cs="Times New Roman"/>
-        </w:rPr>
-        <w:t xml:space="preserve">Jongejans E, Shea K, Skarpaas O, et al (2008) Dispersal and demography contributions to population spread of </w:t>
-      </w:r>
-      <w:r>
-        <w:rPr>
-          <w:rFonts w:cs="Times New Roman"/>
-          <w:i/>
-          <w:iCs/>
-        </w:rPr>
-        <w:t>Carduus nutansin</w:t>
-      </w:r>
-      <w:r>
-        <w:rPr>
-          <w:rFonts w:cs="Times New Roman"/>
-        </w:rPr>
+      <w:proofErr w:type="spellStart"/>
+      <w:r>
+        <w:t>Jongejans</w:t>
+      </w:r>
+      <w:proofErr w:type="spellEnd"/>
+      <w:r>
+        <w:t xml:space="preserve"> E, Shea K, </w:t>
+      </w:r>
+      <w:proofErr w:type="spellStart"/>
+      <w:r>
+        <w:t>Skarpaas</w:t>
+      </w:r>
+      <w:proofErr w:type="spellEnd"/>
+      <w:r>
+        <w:t xml:space="preserve"> O, et al (2008) Dispersal and demography contributions to population spread of </w:t>
+      </w:r>
+      <w:proofErr w:type="spellStart"/>
+      <w:r>
+        <w:rPr>
+          <w:i/>
+          <w:iCs/>
+        </w:rPr>
+        <w:t>Carduus</w:t>
+      </w:r>
+      <w:proofErr w:type="spellEnd"/>
+      <w:r>
+        <w:rPr>
+          <w:i/>
+          <w:iCs/>
+        </w:rPr>
+        <w:t xml:space="preserve"> </w:t>
+      </w:r>
+      <w:proofErr w:type="spellStart"/>
+      <w:r>
+        <w:rPr>
+          <w:i/>
+          <w:iCs/>
+        </w:rPr>
+        <w:t>nutansin</w:t>
+      </w:r>
+      <w:proofErr w:type="spellEnd"/>
+      <w:r>
         <w:t xml:space="preserve"> its native and invaded ranges. Journal of Ecology 96:687–697. https://doi.org/10.1111/j.1365-2745.2008.01367.x</w:t>
       </w:r>
     </w:p>
     <w:p>
       <w:pPr>
         <w:pStyle w:val="Bibliography"/>
-        <w:rPr>
-          <w:rFonts w:cs="Times New Roman"/>
-        </w:rPr>
       </w:pPr>
       <w:r>
-        <w:rPr>
-          <w:rFonts w:cs="Times New Roman"/>
-        </w:rPr>
-        <w:t>Keith DA, Akçakaya HR, Thuiller W, et al (2008) Predicting extinction risks under climate change: coupling stochastic population models with dynamic bioclimatic habitat models. Biology Letters 4:560–563. https://doi.org/10.1098/rsbl.2008.0049</w:t>
+        <w:t xml:space="preserve">Keith DA, </w:t>
+      </w:r>
+      <w:proofErr w:type="spellStart"/>
+      <w:r>
+        <w:t>Akçakaya</w:t>
+      </w:r>
+      <w:proofErr w:type="spellEnd"/>
+      <w:r>
+        <w:t xml:space="preserve"> HR, </w:t>
+      </w:r>
+      <w:proofErr w:type="spellStart"/>
+      <w:r>
+        <w:t>Thuiller</w:t>
+      </w:r>
+      <w:proofErr w:type="spellEnd"/>
+      <w:r>
+        <w:t xml:space="preserve"> W, et al (2008) Predicting extinction risks under climate change: coupling stochastic population models with dynamic bioclimatic habitat models. Biology Letters 4:560–563. https://doi.org/10.1098/rsbl.2008.0049</w:t>
       </w:r>
     </w:p>
     <w:p>
       <w:pPr>
         <w:pStyle w:val="Bibliography"/>
-        <w:rPr>
-          <w:rFonts w:cs="Times New Roman"/>
-        </w:rPr>
       </w:pPr>
       <w:r>
-        <w:rPr>
-          <w:rFonts w:cs="Times New Roman"/>
-        </w:rPr>
-        <w:t>Klein Goldewijk K, Beusen A, Van Drecht G, De Vos M (2010) The HYDE 3.1 spatially explicit database of human-induced global land-use change over the past 12,000 years. Global Ecology and Biogeography 20:73–86. https://doi.org/10.1111/j.1466-8238.2010.00587.x</w:t>
+        <w:t xml:space="preserve">Klein </w:t>
+      </w:r>
+      <w:proofErr w:type="spellStart"/>
+      <w:r>
+        <w:t>Goldewijk</w:t>
+      </w:r>
+      <w:proofErr w:type="spellEnd"/>
+      <w:r>
+        <w:t xml:space="preserve"> K, </w:t>
+      </w:r>
+      <w:proofErr w:type="spellStart"/>
+      <w:r>
+        <w:t>Beusen</w:t>
+      </w:r>
+      <w:proofErr w:type="spellEnd"/>
+      <w:r>
+        <w:t xml:space="preserve"> A, Van </w:t>
+      </w:r>
+      <w:proofErr w:type="spellStart"/>
+      <w:r>
+        <w:t>Drecht</w:t>
+      </w:r>
+      <w:proofErr w:type="spellEnd"/>
+      <w:r>
+        <w:t xml:space="preserve"> G, De Vos M (2010) The HYDE 3.1 spatially explicit database of human-induced global land-use change over the past 12,000 years. Global Ecology and Biogeography 20:73–86. https://doi.org/10.1111/j.1466-8238.2010.00587.x</w:t>
       </w:r>
     </w:p>
     <w:p>
       <w:pPr>
         <w:pStyle w:val="Bibliography"/>
-        <w:rPr>
-          <w:rFonts w:cs="Times New Roman"/>
-        </w:rPr>
       </w:pPr>
       <w:r>
-        <w:rPr>
-          <w:rFonts w:cs="Times New Roman"/>
-        </w:rPr>
-        <w:t>Knight TM, Havens K, Vitt P (2011) Will the use of less fecund cultivars reduce the invasiveness of perennial plants? BioScience 61:816–822. https://doi.org/10.1525/bio.2011.61.10.11</w:t>
+        <w:t xml:space="preserve">Knight TM, Havens K, </w:t>
+      </w:r>
+      <w:proofErr w:type="spellStart"/>
+      <w:r>
+        <w:t>Vitt</w:t>
+      </w:r>
+      <w:proofErr w:type="spellEnd"/>
+      <w:r>
+        <w:t xml:space="preserve"> P (2011) Will the use of less fecund cultivars reduce the invasiveness of perennial plants? </w:t>
+      </w:r>
+      <w:proofErr w:type="spellStart"/>
+      <w:r>
+        <w:t>BioScience</w:t>
+      </w:r>
+      <w:proofErr w:type="spellEnd"/>
+      <w:r>
+        <w:t xml:space="preserve"> 61:816–822. https://doi.org/10.1525/bio.2011.61.10.11</w:t>
       </w:r>
     </w:p>
     <w:p>
       <w:pPr>
         <w:pStyle w:val="Bibliography"/>
-        <w:rPr>
-          <w:rFonts w:cs="Times New Roman"/>
-        </w:rPr>
       </w:pPr>
-      <w:r>
-        <w:rPr>
-          <w:rFonts w:cs="Times New Roman"/>
-        </w:rPr>
-        <w:t>Kostel-Hughes F, Young TP, McDonnell MJ (1998) The soil seed bank and its relationship to the aboveground vegetation in deciduous forests in New York City. Urban Ecosystems 2:43–59</w:t>
+      <w:proofErr w:type="spellStart"/>
+      <w:r>
+        <w:t>Kostel</w:t>
+      </w:r>
+      <w:proofErr w:type="spellEnd"/>
+      <w:r>
+        <w:t>-Hughes F, Young TP, McDonnell MJ (1998) The soil seed bank and its relationship to the aboveground vegetation in deciduous forests in New York City. Urban Ecosystems 2:43–59</w:t>
       </w:r>
     </w:p>
     <w:p>
       <w:pPr>
         <w:pStyle w:val="Bibliography"/>
-        <w:rPr>
-          <w:rFonts w:cs="Times New Roman"/>
-        </w:rPr>
       </w:pPr>
-      <w:r>
-        <w:rPr>
-          <w:rFonts w:cs="Times New Roman"/>
-        </w:rPr>
-        <w:t>Kowarik I (1995) Time lags in biological invasions with regard to success and failure of alien species. In: Pyšek P, Prach K, Rejmánek M, Wade M (eds) Plant invasions: General aspects and special problems. SPB Academic Publishing, Amsterdam, The Netherlands</w:t>
+      <w:proofErr w:type="spellStart"/>
+      <w:r>
+        <w:t>Kowarik</w:t>
+      </w:r>
+      <w:proofErr w:type="spellEnd"/>
+      <w:r>
+        <w:t xml:space="preserve"> I (1995) Time lags in biological invasions with regard to success and failure of alien species. In: </w:t>
+      </w:r>
+      <w:proofErr w:type="spellStart"/>
+      <w:r>
+        <w:t>Pyšek</w:t>
+      </w:r>
+      <w:proofErr w:type="spellEnd"/>
+      <w:r>
+        <w:t xml:space="preserve"> P, </w:t>
+      </w:r>
+      <w:proofErr w:type="spellStart"/>
+      <w:r>
+        <w:t>Prach</w:t>
+      </w:r>
+      <w:proofErr w:type="spellEnd"/>
+      <w:r>
+        <w:t xml:space="preserve"> K, </w:t>
+      </w:r>
+      <w:proofErr w:type="spellStart"/>
+      <w:r>
+        <w:t>Rejmánek</w:t>
+      </w:r>
+      <w:proofErr w:type="spellEnd"/>
+      <w:r>
+        <w:t xml:space="preserve"> M, Wade M (eds) Plant invasions: General aspects and special problems. SPB Academic Publishing, Amsterdam, The Netherlands</w:t>
       </w:r>
     </w:p>
     <w:p>
       <w:pPr>
         <w:pStyle w:val="Bibliography"/>
-        <w:rPr>
-          <w:rFonts w:cs="Times New Roman"/>
-        </w:rPr>
       </w:pPr>
       <w:r>
-        <w:rPr>
-          <w:rFonts w:cs="Times New Roman"/>
-        </w:rPr>
         <w:t>Larkin DJ (2011) Lengths and correlates of lag phases in upper-Midwest plant invasions. Biological Invasions 14:827–838. https://doi.org/10.1007/s10530-011-0119-3</w:t>
       </w:r>
     </w:p>
     <w:p>
       <w:pPr>
         <w:pStyle w:val="Bibliography"/>
-        <w:rPr>
-          <w:rFonts w:cs="Times New Roman"/>
-        </w:rPr>
       </w:pPr>
       <w:r>
-        <w:rPr>
-          <w:rFonts w:cs="Times New Roman"/>
-        </w:rPr>
         <w:lastRenderedPageBreak/>
         <w:t>Lavoie C (2012) Biological collections in an ever changing world: herbaria as tools for biogeographical and environmental studies. Perspectives in Plant Ecology, Evolution and Systematics 15:68–76. https://doi.org/10.1016/j.ppees.2012.10.002</w:t>
       </w:r>
@@ -23724,590 +24102,779 @@
     <w:p>
       <w:pPr>
         <w:pStyle w:val="Bibliography"/>
-        <w:rPr>
-          <w:rFonts w:cs="Times New Roman"/>
-        </w:rPr>
       </w:pPr>
       <w:r>
-        <w:rPr>
-          <w:rFonts w:cs="Times New Roman"/>
-        </w:rPr>
         <w:t>Lee TD, Thompson JH (2012) Effects of logging history on invasion of eastern white pine forests by exotic glossy buckthorn (</w:t>
       </w:r>
       <w:r>
         <w:rPr>
-          <w:rFonts w:cs="Times New Roman"/>
-          <w:i/>
-          <w:iCs/>
-        </w:rPr>
-        <w:t>Frangula alnus</w:t>
-      </w:r>
-      <w:r>
-        <w:rPr>
-          <w:rFonts w:cs="Times New Roman"/>
-        </w:rPr>
+          <w:i/>
+          <w:iCs/>
+        </w:rPr>
+        <w:t xml:space="preserve">Frangula </w:t>
+      </w:r>
+      <w:proofErr w:type="spellStart"/>
+      <w:r>
+        <w:rPr>
+          <w:i/>
+          <w:iCs/>
+        </w:rPr>
+        <w:t>alnus</w:t>
+      </w:r>
+      <w:proofErr w:type="spellEnd"/>
+      <w:r>
         <w:t xml:space="preserve"> P. Mill.). Forest Ecology and Management 265:201–210. https://doi.org/10.1016/j.foreco.2011.10.035</w:t>
       </w:r>
     </w:p>
     <w:p>
       <w:pPr>
         <w:pStyle w:val="Bibliography"/>
-        <w:rPr>
-          <w:rFonts w:cs="Times New Roman"/>
-        </w:rPr>
       </w:pPr>
       <w:r>
-        <w:rPr>
-          <w:rFonts w:cs="Times New Roman"/>
-        </w:rPr>
-        <w:t>Lowry E, Rollinson EJ, Laybourn AJ, et al (2012) Biological invasions: a field synopsis, systematic review, and database of the literature. Ecology and Evolution 3:182–96. https://doi.org/10.1002/ece3.431</w:t>
+        <w:t xml:space="preserve">Lowry E, Rollinson EJ, </w:t>
+      </w:r>
+      <w:proofErr w:type="spellStart"/>
+      <w:r>
+        <w:t>Laybourn</w:t>
+      </w:r>
+      <w:proofErr w:type="spellEnd"/>
+      <w:r>
+        <w:t xml:space="preserve"> AJ, et al (2012) Biological invasions: a field synopsis, systematic review, and database of the literature. Ecology and Evolution 3:182–96. https://doi.org/10.1002/ece3.431</w:t>
       </w:r>
     </w:p>
     <w:p>
       <w:pPr>
         <w:pStyle w:val="Bibliography"/>
-        <w:rPr>
-          <w:rFonts w:cs="Times New Roman"/>
-        </w:rPr>
       </w:pPr>
       <w:r>
-        <w:rPr>
-          <w:rFonts w:cs="Times New Roman"/>
-        </w:rPr>
-        <w:t>Mack RN, Simberloff D, Mark Lonsdale W, et al (2000) Biotic invasions: causes, epidemiology, global consequences, and control. Ecological Applications 10:689–710</w:t>
+        <w:t xml:space="preserve">Mack RN, </w:t>
+      </w:r>
+      <w:proofErr w:type="spellStart"/>
+      <w:r>
+        <w:t>Simberloff</w:t>
+      </w:r>
+      <w:proofErr w:type="spellEnd"/>
+      <w:r>
+        <w:t xml:space="preserve"> D, Mark Lonsdale W, et al (2000) Biotic invasions: causes, epidemiology, global consequences, and control. Ecological Applications 10:689–710</w:t>
       </w:r>
     </w:p>
     <w:p>
       <w:pPr>
         <w:pStyle w:val="Bibliography"/>
-        <w:rPr>
-          <w:rFonts w:cs="Times New Roman"/>
-        </w:rPr>
       </w:pPr>
       <w:r>
-        <w:rPr>
-          <w:rFonts w:cs="Times New Roman"/>
-        </w:rPr>
         <w:t>Mason R a. B, Cooke J, Moles AT, Leishman MR (2008) Reproductive output of invasive versus native plants. Global Ecology and Biogeography 17:633–640. https://doi.org/10.1111/j.1466-8238.2008.00402.x</w:t>
       </w:r>
     </w:p>
     <w:p>
       <w:pPr>
         <w:pStyle w:val="Bibliography"/>
-        <w:rPr>
-          <w:rFonts w:cs="Times New Roman"/>
-        </w:rPr>
       </w:pPr>
       <w:r>
-        <w:rPr>
-          <w:rFonts w:cs="Times New Roman"/>
-        </w:rPr>
-        <w:t>McDonald RI, Motzkin G, Foster DR (2008) Assessing the influence of historical factors, contemporary processes, and environmental conditions on the distribution of invasive species. The Journal of the Torrey Botanical Society 135:260–271</w:t>
+        <w:t xml:space="preserve">McDonald RI, </w:t>
+      </w:r>
+      <w:proofErr w:type="spellStart"/>
+      <w:r>
+        <w:t>Motzkin</w:t>
+      </w:r>
+      <w:proofErr w:type="spellEnd"/>
+      <w:r>
+        <w:t xml:space="preserve"> G, Foster DR (2008) Assessing the influence of historical factors, contemporary processes, and environmental conditions on the distribution of invasive species. The Journal of the Torrey Botanical Society 135:260–271</w:t>
       </w:r>
     </w:p>
     <w:p>
       <w:pPr>
         <w:pStyle w:val="Bibliography"/>
-        <w:rPr>
-          <w:rFonts w:cs="Times New Roman"/>
-        </w:rPr>
       </w:pPr>
       <w:r>
-        <w:rPr>
-          <w:rFonts w:cs="Times New Roman"/>
-        </w:rPr>
         <w:t xml:space="preserve">Medan D (1994) Reproductive biology of </w:t>
       </w:r>
       <w:r>
         <w:rPr>
-          <w:rFonts w:cs="Times New Roman"/>
-          <w:i/>
-          <w:iCs/>
-        </w:rPr>
-        <w:t>Frangula alnus</w:t>
-      </w:r>
-      <w:r>
-        <w:rPr>
-          <w:rFonts w:cs="Times New Roman"/>
-        </w:rPr>
-        <w:t xml:space="preserve"> (Rhamnaceae) in southern Spain. Plant Systematics and Evolution 193:173–186. https://doi.org/10.1007/BF00983549</w:t>
+          <w:i/>
+          <w:iCs/>
+        </w:rPr>
+        <w:t xml:space="preserve">Frangula </w:t>
+      </w:r>
+      <w:proofErr w:type="spellStart"/>
+      <w:r>
+        <w:rPr>
+          <w:i/>
+          <w:iCs/>
+        </w:rPr>
+        <w:t>alnus</w:t>
+      </w:r>
+      <w:proofErr w:type="spellEnd"/>
+      <w:r>
+        <w:t xml:space="preserve"> (</w:t>
+      </w:r>
+      <w:proofErr w:type="spellStart"/>
+      <w:r>
+        <w:t>Rhamnaceae</w:t>
+      </w:r>
+      <w:proofErr w:type="spellEnd"/>
+      <w:r>
+        <w:t>) in southern Spain. Plant Systematics and Evolution 193:173–186. https://doi.org/10.1007/BF00983549</w:t>
       </w:r>
     </w:p>
     <w:p>
       <w:pPr>
         <w:pStyle w:val="Bibliography"/>
-        <w:rPr>
-          <w:rFonts w:cs="Times New Roman"/>
-        </w:rPr>
       </w:pPr>
       <w:r>
-        <w:rPr>
-          <w:rFonts w:cs="Times New Roman"/>
-        </w:rPr>
         <w:t>Menges ES (2000) Population viability analyses in plants: challenges and opportunities. Trends in Ecology &amp; Evolution 15:51–56</w:t>
       </w:r>
     </w:p>
     <w:p>
       <w:pPr>
         <w:pStyle w:val="Bibliography"/>
-        <w:rPr>
-          <w:rFonts w:cs="Times New Roman"/>
-        </w:rPr>
       </w:pPr>
-      <w:r>
-        <w:rPr>
-          <w:rFonts w:cs="Times New Roman"/>
-        </w:rPr>
-        <w:t>Merow C, LaFleur N, Silander Jr JA, et al (2011) Developing dynamic mechanistic species distribution models: predicting bird-mediated spread of invasive plants across northeastern North America. The American Naturalist 178:30–43. https://doi.org/10.1086/660295</w:t>
+      <w:proofErr w:type="spellStart"/>
+      <w:r>
+        <w:t>Merow</w:t>
+      </w:r>
+      <w:proofErr w:type="spellEnd"/>
+      <w:r>
+        <w:t xml:space="preserve"> C, LaFleur N, </w:t>
+      </w:r>
+      <w:proofErr w:type="spellStart"/>
+      <w:r>
+        <w:t>Silander</w:t>
+      </w:r>
+      <w:proofErr w:type="spellEnd"/>
+      <w:r>
+        <w:t xml:space="preserve"> Jr JA, et al (2011) Developing dynamic mechanistic species distribution models: predicting bird-mediated spread of invasive plants across northeastern North America. The American Naturalist 178:30–43. https://doi.org/10.1086/660295</w:t>
       </w:r>
     </w:p>
     <w:p>
       <w:pPr>
         <w:pStyle w:val="Bibliography"/>
-        <w:rPr>
-          <w:rFonts w:cs="Times New Roman"/>
-        </w:rPr>
       </w:pPr>
-      <w:r>
-        <w:rPr>
-          <w:rFonts w:cs="Times New Roman"/>
-        </w:rPr>
-        <w:t>Merow C, Latimer AM, Wilson AM, et al (2014) On using integral projection models to generate demographically driven predictions of species’ distributions: development and validation using sparse data. Ecography 37:1167–1183. https://doi.org/10.1111/ecog.00839</w:t>
+      <w:proofErr w:type="spellStart"/>
+      <w:r>
+        <w:t>Merow</w:t>
+      </w:r>
+      <w:proofErr w:type="spellEnd"/>
+      <w:r>
+        <w:t xml:space="preserve"> C, Latimer AM, Wilson AM, et al (2014) On using integral projection models to generate demographically driven predictions of species’ distributions: development and validation using sparse data. </w:t>
+      </w:r>
+      <w:proofErr w:type="spellStart"/>
+      <w:r>
+        <w:t>Ecography</w:t>
+      </w:r>
+      <w:proofErr w:type="spellEnd"/>
+      <w:r>
+        <w:t xml:space="preserve"> 37:1167–1183. https://doi.org/10.1111/ecog.00839</w:t>
       </w:r>
     </w:p>
     <w:p>
       <w:pPr>
         <w:pStyle w:val="Bibliography"/>
-        <w:rPr>
-          <w:rFonts w:cs="Times New Roman"/>
-        </w:rPr>
       </w:pPr>
-      <w:r>
-        <w:rPr>
-          <w:rFonts w:cs="Times New Roman"/>
-        </w:rPr>
-        <w:t>Merow C, Smith MJ, Silander Jr JA (2013) A practical guide to MaxEnt for modeling species’ distributions: what it does, and why inputs and settings matter. Ecography In press. https://doi.org/10.1111/j.1600-0587.2013.07872.x</w:t>
+      <w:proofErr w:type="spellStart"/>
+      <w:r>
+        <w:t>Merow</w:t>
+      </w:r>
+      <w:proofErr w:type="spellEnd"/>
+      <w:r>
+        <w:t xml:space="preserve"> C, Smith MJ, </w:t>
+      </w:r>
+      <w:proofErr w:type="spellStart"/>
+      <w:r>
+        <w:t>Silander</w:t>
+      </w:r>
+      <w:proofErr w:type="spellEnd"/>
+      <w:r>
+        <w:t xml:space="preserve"> Jr JA (2013) A practical guide to </w:t>
+      </w:r>
+      <w:proofErr w:type="spellStart"/>
+      <w:r>
+        <w:t>MaxEnt</w:t>
+      </w:r>
+      <w:proofErr w:type="spellEnd"/>
+      <w:r>
+        <w:t xml:space="preserve"> for modeling species’ distributions: what it does, and why inputs and settings matter. </w:t>
+      </w:r>
+      <w:proofErr w:type="spellStart"/>
+      <w:r>
+        <w:t>Ecography</w:t>
+      </w:r>
+      <w:proofErr w:type="spellEnd"/>
+      <w:r>
+        <w:t xml:space="preserve"> 36:1058–1069. https://doi.org/10.1111/j.1600-0587.2013.07872.x</w:t>
       </w:r>
     </w:p>
     <w:p>
       <w:pPr>
         <w:pStyle w:val="Bibliography"/>
-        <w:rPr>
-          <w:rFonts w:cs="Times New Roman"/>
-        </w:rPr>
       </w:pPr>
       <w:r>
-        <w:rPr>
-          <w:rFonts w:cs="Times New Roman"/>
-        </w:rPr>
-        <w:t>Mills JE, Meyer GA, Reinartz JA (2012) An exotic invasive shrub has greater recruitment than native shrub species within a large undisturbed wetland. Plant Ecology 213:1425–1436</w:t>
+        <w:t xml:space="preserve">Mills JE, Meyer GA, </w:t>
+      </w:r>
+      <w:proofErr w:type="spellStart"/>
+      <w:r>
+        <w:t>Reinartz</w:t>
+      </w:r>
+      <w:proofErr w:type="spellEnd"/>
+      <w:r>
+        <w:t xml:space="preserve"> JA (2012) An exotic invasive shrub has greater recruitment than native shrub species within a large undisturbed wetland. Plant Ecology 213:1425–1436</w:t>
       </w:r>
     </w:p>
     <w:p>
       <w:pPr>
         <w:pStyle w:val="Bibliography"/>
-        <w:rPr>
-          <w:rFonts w:cs="Times New Roman"/>
-        </w:rPr>
       </w:pPr>
       <w:r>
-        <w:rPr>
-          <w:rFonts w:cs="Times New Roman"/>
-        </w:rPr>
-        <w:t>Mills JE, Reinartz JA, Meyer GA, Young EB (2009) Exotic shrub invasion in an undisturbed wetland has little community-level effect over a 15-year period. Biological Invasions 11:1803–1820. https://doi.org/10.1007/s10530-008-9359-2</w:t>
+        <w:t xml:space="preserve">Mills JE, </w:t>
+      </w:r>
+      <w:proofErr w:type="spellStart"/>
+      <w:r>
+        <w:t>Reinartz</w:t>
+      </w:r>
+      <w:proofErr w:type="spellEnd"/>
+      <w:r>
+        <w:t xml:space="preserve"> JA, Meyer GA, Young EB (2009) Exotic shrub invasion in an undisturbed wetland has little community-level effect over a 15-year period. Biological Invasions 11:1803–1820. https://doi.org/10.1007/s10530-008-9359-2</w:t>
       </w:r>
     </w:p>
     <w:p>
       <w:pPr>
         <w:pStyle w:val="Bibliography"/>
-        <w:rPr>
-          <w:rFonts w:cs="Times New Roman"/>
-        </w:rPr>
       </w:pPr>
       <w:r>
-        <w:rPr>
-          <w:rFonts w:cs="Times New Roman"/>
-        </w:rPr>
         <w:lastRenderedPageBreak/>
-        <w:t>Mosher ES, Silander Jr JA, Latimer AM (2009) The role of land-use history in major invasions by woody plant species in the northeastern North American landscape. Biological Invasions 11:2317–2328. https://doi.org/10.1007/s10530-008-9418-8</w:t>
+        <w:t xml:space="preserve">Mosher ES, </w:t>
+      </w:r>
+      <w:proofErr w:type="spellStart"/>
+      <w:r>
+        <w:t>Silander</w:t>
+      </w:r>
+      <w:proofErr w:type="spellEnd"/>
+      <w:r>
+        <w:t xml:space="preserve"> Jr JA, Latimer AM (2009) The role of land-use history in major invasions by woody plant species in the northeastern North American landscape. Biological Invasions 11:2317–2328. https://doi.org/10.1007/s10530-008-9418-8</w:t>
       </w:r>
     </w:p>
     <w:p>
       <w:pPr>
         <w:pStyle w:val="Bibliography"/>
-        <w:rPr>
-          <w:rFonts w:cs="Times New Roman"/>
-        </w:rPr>
       </w:pPr>
-      <w:r>
-        <w:rPr>
-          <w:rFonts w:cs="Times New Roman"/>
-        </w:rPr>
-        <w:t>Nehrbass N, Winkler E, Müllerová J, et al (2006) A simulation model of plant invasion: long-distance dispersal determines the pattern of spread. Biological Invasions 9:383–395. https://doi.org/10.1007/s10530-006-9040-6</w:t>
+      <w:proofErr w:type="spellStart"/>
+      <w:r>
+        <w:t>Nehrbass</w:t>
+      </w:r>
+      <w:proofErr w:type="spellEnd"/>
+      <w:r>
+        <w:t xml:space="preserve"> N, Winkler E, </w:t>
+      </w:r>
+      <w:proofErr w:type="spellStart"/>
+      <w:r>
+        <w:t>Müllerová</w:t>
+      </w:r>
+      <w:proofErr w:type="spellEnd"/>
+      <w:r>
+        <w:t xml:space="preserve"> J, et al (2006) A simulation model of plant invasion: long-distance dispersal determines the pattern of spread. Biological Invasions 9:383–395. https://doi.org/10.1007/s10530-006-9040-6</w:t>
       </w:r>
     </w:p>
     <w:p>
       <w:pPr>
         <w:pStyle w:val="Bibliography"/>
-        <w:rPr>
-          <w:rFonts w:cs="Times New Roman"/>
-        </w:rPr>
       </w:pPr>
-      <w:r>
-        <w:rPr>
-          <w:rFonts w:cs="Times New Roman"/>
-        </w:rPr>
-        <w:t xml:space="preserve">Pardini EA, Drake JM, Chase JM, Knight TM (2009) Complex population dynamics and control of the invasive biennial </w:t>
-      </w:r>
-      <w:r>
-        <w:rPr>
-          <w:rFonts w:cs="Times New Roman"/>
-          <w:i/>
-          <w:iCs/>
-        </w:rPr>
-        <w:t>Alliaria petiolata</w:t>
-      </w:r>
-      <w:r>
-        <w:rPr>
-          <w:rFonts w:cs="Times New Roman"/>
-        </w:rPr>
+      <w:proofErr w:type="spellStart"/>
+      <w:r>
+        <w:t>Pardini</w:t>
+      </w:r>
+      <w:proofErr w:type="spellEnd"/>
+      <w:r>
+        <w:t xml:space="preserve"> EA, Drake JM, Chase JM, Knight TM (2009) Complex population dynamics and control of the invasive biennial </w:t>
+      </w:r>
+      <w:proofErr w:type="spellStart"/>
+      <w:r>
+        <w:rPr>
+          <w:i/>
+          <w:iCs/>
+        </w:rPr>
+        <w:t>Alliaria</w:t>
+      </w:r>
+      <w:proofErr w:type="spellEnd"/>
+      <w:r>
+        <w:rPr>
+          <w:i/>
+          <w:iCs/>
+        </w:rPr>
+        <w:t xml:space="preserve"> </w:t>
+      </w:r>
+      <w:proofErr w:type="spellStart"/>
+      <w:r>
+        <w:rPr>
+          <w:i/>
+          <w:iCs/>
+        </w:rPr>
+        <w:t>petiolata</w:t>
+      </w:r>
+      <w:proofErr w:type="spellEnd"/>
+      <w:r>
         <w:t xml:space="preserve"> (garlic mustard). Ecological Applications 19:387–397</w:t>
       </w:r>
     </w:p>
     <w:p>
       <w:pPr>
         <w:pStyle w:val="Bibliography"/>
-        <w:rPr>
-          <w:rFonts w:cs="Times New Roman"/>
-        </w:rPr>
       </w:pPr>
       <w:r>
-        <w:rPr>
-          <w:rFonts w:cs="Times New Roman"/>
-        </w:rPr>
         <w:t>Pearson RG, Stanton JC, Shoemaker KT, et al (2014) Life history and spatial traits predict extinction risk due to climate change. Nature Climate Change 4:217–221. https://doi.org/10.1038/NCLIMATE2113</w:t>
       </w:r>
     </w:p>
     <w:p>
       <w:pPr>
         <w:pStyle w:val="Bibliography"/>
-        <w:rPr>
-          <w:rFonts w:cs="Times New Roman"/>
-        </w:rPr>
       </w:pPr>
       <w:r>
-        <w:rPr>
-          <w:rFonts w:cs="Times New Roman"/>
-        </w:rPr>
-        <w:t>Peterson AT, Soberón J, Pearson RG, et al (2011) Ecological niches and geographic distributions (MPB-49). Princeton University Press, Princeton</w:t>
+        <w:t xml:space="preserve">Peterson AT, </w:t>
+      </w:r>
+      <w:proofErr w:type="spellStart"/>
+      <w:r>
+        <w:t>Soberón</w:t>
+      </w:r>
+      <w:proofErr w:type="spellEnd"/>
+      <w:r>
+        <w:t xml:space="preserve"> J, Pearson RG, et al (2011) Ecological niches and geographic distributions (MPB-49). Princeton University Press, Princeton</w:t>
       </w:r>
     </w:p>
     <w:p>
       <w:pPr>
         <w:pStyle w:val="Bibliography"/>
-        <w:rPr>
-          <w:rFonts w:cs="Times New Roman"/>
-        </w:rPr>
       </w:pPr>
       <w:r>
-        <w:rPr>
-          <w:rFonts w:cs="Times New Roman"/>
-        </w:rPr>
-        <w:t>Phillips SJ, Anderson RP, Schapire RE (2006) Maximum entropy modeling of species geographic distributions. Ecological Modelling 190:231–259. https://doi.org/10.1016/j.ecolmodel.2005.03.026</w:t>
+        <w:t xml:space="preserve">Phillips SJ, Anderson RP, </w:t>
+      </w:r>
+      <w:proofErr w:type="spellStart"/>
+      <w:r>
+        <w:t>Schapire</w:t>
+      </w:r>
+      <w:proofErr w:type="spellEnd"/>
+      <w:r>
+        <w:t xml:space="preserve"> RE (2006) Maximum entropy modeling of species geographic distributions. Ecological Modelling 190:231–259. https://doi.org/10.1016/j.ecolmodel.2005.03.026</w:t>
       </w:r>
     </w:p>
     <w:p>
       <w:pPr>
         <w:pStyle w:val="Bibliography"/>
-        <w:rPr>
-          <w:rFonts w:cs="Times New Roman"/>
-        </w:rPr>
       </w:pPr>
       <w:r>
-        <w:rPr>
-          <w:rFonts w:cs="Times New Roman"/>
-        </w:rPr>
-        <w:t>Phillips SJ, Dudík M (2008) Modeling of species distributions with Maxent: new extensions and a comprehensive evaluation. Ecography 31:161–175. https://doi.org/10.1111/j.2007.0906-7590.05203.x</w:t>
+        <w:t xml:space="preserve">Phillips SJ, </w:t>
+      </w:r>
+      <w:proofErr w:type="spellStart"/>
+      <w:r>
+        <w:t>Dudík</w:t>
+      </w:r>
+      <w:proofErr w:type="spellEnd"/>
+      <w:r>
+        <w:t xml:space="preserve"> M (2008) Modeling of species distributions with Maxent: new extensions and a comprehensive evaluation. </w:t>
+      </w:r>
+      <w:proofErr w:type="spellStart"/>
+      <w:r>
+        <w:t>Ecography</w:t>
+      </w:r>
+      <w:proofErr w:type="spellEnd"/>
+      <w:r>
+        <w:t xml:space="preserve"> 31:161–175. https://doi.org/10.1111/j.2007.0906-7590.05203.x</w:t>
       </w:r>
     </w:p>
     <w:p>
       <w:pPr>
         <w:pStyle w:val="Bibliography"/>
-        <w:rPr>
-          <w:rFonts w:cs="Times New Roman"/>
-        </w:rPr>
       </w:pPr>
-      <w:r>
-        <w:rPr>
-          <w:rFonts w:cs="Times New Roman"/>
-        </w:rPr>
-        <w:t xml:space="preserve">Possessky SL, Williams CE, Moriarity WJ (2000) Glossy buckthorn, </w:t>
-      </w:r>
-      <w:r>
-        <w:rPr>
-          <w:rFonts w:cs="Times New Roman"/>
-          <w:i/>
-          <w:iCs/>
-        </w:rPr>
-        <w:t>Rhamnus frangula</w:t>
-      </w:r>
-      <w:r>
-        <w:rPr>
-          <w:rFonts w:cs="Times New Roman"/>
-        </w:rPr>
+      <w:proofErr w:type="spellStart"/>
+      <w:r>
+        <w:t>Possessky</w:t>
+      </w:r>
+      <w:proofErr w:type="spellEnd"/>
+      <w:r>
+        <w:t xml:space="preserve"> SL, Williams CE, </w:t>
+      </w:r>
+      <w:proofErr w:type="spellStart"/>
+      <w:r>
+        <w:t>Moriarity</w:t>
+      </w:r>
+      <w:proofErr w:type="spellEnd"/>
+      <w:r>
+        <w:t xml:space="preserve"> WJ (2000) Glossy buckthorn, </w:t>
+      </w:r>
+      <w:proofErr w:type="spellStart"/>
+      <w:r>
+        <w:rPr>
+          <w:i/>
+          <w:iCs/>
+        </w:rPr>
+        <w:t>Rhamnus</w:t>
+      </w:r>
+      <w:proofErr w:type="spellEnd"/>
+      <w:r>
+        <w:rPr>
+          <w:i/>
+          <w:iCs/>
+        </w:rPr>
+        <w:t xml:space="preserve"> frangula</w:t>
+      </w:r>
+      <w:r>
         <w:t xml:space="preserve"> L.: A threat to riparian plant communities of the northern Allegheny Plateau (USA). Natural Areas Journal 20:290–292</w:t>
       </w:r>
     </w:p>
     <w:p>
       <w:pPr>
         <w:pStyle w:val="Bibliography"/>
-        <w:rPr>
-          <w:rFonts w:cs="Times New Roman"/>
-        </w:rPr>
       </w:pPr>
       <w:r>
-        <w:rPr>
-          <w:rFonts w:cs="Times New Roman"/>
-        </w:rPr>
-        <w:t>Prowse TAA, Johnson CN, Lacy RC, et al (2013) No need for disease: Testing extinction hypotheses for the thylacine using multi-species metamodels. Journal of Animal Ecology 82:355–364. https://doi.org/10.1111/1365-2656.12029</w:t>
+        <w:t xml:space="preserve">Prowse TAA, Johnson CN, Lacy RC, et al (2013) No need for disease: Testing extinction hypotheses for the </w:t>
+      </w:r>
+      <w:proofErr w:type="spellStart"/>
+      <w:r>
+        <w:t>thylacine</w:t>
+      </w:r>
+      <w:proofErr w:type="spellEnd"/>
+      <w:r>
+        <w:t xml:space="preserve"> using multi-species metamodels. Journal of Animal Ecology 82:355–364. https://doi.org/10.1111/1365-2656.12029</w:t>
       </w:r>
     </w:p>
     <w:p>
       <w:pPr>
         <w:pStyle w:val="Bibliography"/>
-        <w:rPr>
-          <w:rFonts w:cs="Times New Roman"/>
-        </w:rPr>
       </w:pPr>
-      <w:r>
-        <w:rPr>
-          <w:rFonts w:cs="Times New Roman"/>
-        </w:rPr>
-        <w:t>Pyšek P, Hulme PE (2005) Spatio-temporal dynamics of plant invasions: linking pattern to process. Ecoscience 12:302–315</w:t>
+      <w:proofErr w:type="spellStart"/>
+      <w:r>
+        <w:t>Pyšek</w:t>
+      </w:r>
+      <w:proofErr w:type="spellEnd"/>
+      <w:r>
+        <w:t xml:space="preserve"> P, </w:t>
+      </w:r>
+      <w:proofErr w:type="spellStart"/>
+      <w:r>
+        <w:t>Hulme</w:t>
+      </w:r>
+      <w:proofErr w:type="spellEnd"/>
+      <w:r>
+        <w:t xml:space="preserve"> PE (2005) </w:t>
+      </w:r>
+      <w:proofErr w:type="spellStart"/>
+      <w:r>
+        <w:t>Spatio</w:t>
+      </w:r>
+      <w:proofErr w:type="spellEnd"/>
+      <w:r>
+        <w:t xml:space="preserve">-temporal dynamics of plant invasions: linking pattern to process. </w:t>
+      </w:r>
+      <w:proofErr w:type="spellStart"/>
+      <w:r>
+        <w:t>Ecoscience</w:t>
+      </w:r>
+      <w:proofErr w:type="spellEnd"/>
+      <w:r>
+        <w:t xml:space="preserve"> 12:302–315</w:t>
       </w:r>
     </w:p>
     <w:p>
       <w:pPr>
         <w:pStyle w:val="Bibliography"/>
-        <w:rPr>
-          <w:rFonts w:cs="Times New Roman"/>
-        </w:rPr>
       </w:pPr>
-      <w:r>
-        <w:rPr>
-          <w:rFonts w:cs="Times New Roman"/>
-        </w:rPr>
-        <w:t>Ramula S, Buckley YM (2010) Management recommendations for short-lived weeds depend on model structure and explicit characterization of density dependence. Methods in Ecology and Evolution 1:158–167. https://doi.org/10.1111/j.2041-210X.2010.00022.x</w:t>
+      <w:proofErr w:type="spellStart"/>
+      <w:r>
+        <w:t>Ramula</w:t>
+      </w:r>
+      <w:proofErr w:type="spellEnd"/>
+      <w:r>
+        <w:t xml:space="preserve"> S, Buckley YM (2010) Management recommendations for short-lived weeds depend on model structure and explicit characterization of density dependence. Methods in Ecology and Evolution 1:158–167. https://doi.org/10.1111/j.2041-210X.2010.00022.x</w:t>
       </w:r>
     </w:p>
     <w:p>
       <w:pPr>
         <w:pStyle w:val="Bibliography"/>
-        <w:rPr>
-          <w:rFonts w:cs="Times New Roman"/>
-        </w:rPr>
       </w:pPr>
-      <w:r>
-        <w:rPr>
-          <w:rFonts w:cs="Times New Roman"/>
-        </w:rPr>
-        <w:t>Ramula S, Knight TM, Burns JH, Buckley YM (2008) General guidelines for invasive plant management based on comparative demography of invasive and native plant populations. Journal of Applied Ecology 45:1124–1133. https://doi.org/10.1111/j.1365-2664.2008.01502.x</w:t>
+      <w:proofErr w:type="spellStart"/>
+      <w:r>
+        <w:t>Ramula</w:t>
+      </w:r>
+      <w:proofErr w:type="spellEnd"/>
+      <w:r>
+        <w:t xml:space="preserve"> S, Knight TM, Burns JH, Buckley YM (2008) General guidelines for invasive plant management based on comparative demography of invasive and native plant populations. Journal of Applied Ecology 45:1124–1133. https://doi.org/10.1111/j.1365-2664.2008.01502.x</w:t>
       </w:r>
     </w:p>
     <w:p>
       <w:pPr>
         <w:pStyle w:val="Bibliography"/>
-        <w:rPr>
-          <w:rFonts w:cs="Times New Roman"/>
-        </w:rPr>
       </w:pPr>
       <w:r>
-        <w:rPr>
-          <w:rFonts w:cs="Times New Roman"/>
-        </w:rPr>
         <w:lastRenderedPageBreak/>
-        <w:t>Rees M, Ellner SP (2009) Integral projection models for populations in temporally varying environments. Ecological Monographs 79:575–594</w:t>
+        <w:t xml:space="preserve">Rees M, </w:t>
+      </w:r>
+      <w:proofErr w:type="spellStart"/>
+      <w:r>
+        <w:t>Ellner</w:t>
+      </w:r>
+      <w:proofErr w:type="spellEnd"/>
+      <w:r>
+        <w:t xml:space="preserve"> SP (2009) Integral projection models for populations in temporally varying environments. Ecological Monographs 79:575–594</w:t>
       </w:r>
     </w:p>
     <w:p>
       <w:pPr>
         <w:pStyle w:val="Bibliography"/>
-        <w:rPr>
-          <w:rFonts w:cs="Times New Roman"/>
-        </w:rPr>
       </w:pPr>
       <w:r>
-        <w:rPr>
-          <w:rFonts w:cs="Times New Roman"/>
-        </w:rPr>
-        <w:t>Sakai AK, Allendorf FW, Holt JS, et al (2001) The population biology of invasive species. Annual Review of Ecology and Systematics 32:305–332</w:t>
+        <w:t xml:space="preserve">Sakai AK, </w:t>
+      </w:r>
+      <w:proofErr w:type="spellStart"/>
+      <w:r>
+        <w:t>Allendorf</w:t>
+      </w:r>
+      <w:proofErr w:type="spellEnd"/>
+      <w:r>
+        <w:t xml:space="preserve"> FW, Holt JS, et al (2001) The population biology of invasive species. Annual Review of Ecology and Systematics 32:305–332</w:t>
       </w:r>
     </w:p>
     <w:p>
       <w:pPr>
         <w:pStyle w:val="Bibliography"/>
-        <w:rPr>
-          <w:rFonts w:cs="Times New Roman"/>
-        </w:rPr>
       </w:pPr>
       <w:r>
-        <w:rPr>
-          <w:rFonts w:cs="Times New Roman"/>
-        </w:rPr>
-        <w:t>Searcy KB, Pucko C, McClelland D (2006) The distribution and habitat preferences of introduced species in the Mount Holyoke Range, Hampshire Co., Massachusetts. Rhodora 108:43–61. https://doi.org/10.3119/04-16.1</w:t>
+        <w:t xml:space="preserve">Searcy KB, </w:t>
+      </w:r>
+      <w:proofErr w:type="spellStart"/>
+      <w:r>
+        <w:t>Pucko</w:t>
+      </w:r>
+      <w:proofErr w:type="spellEnd"/>
+      <w:r>
+        <w:t xml:space="preserve"> C, McClelland D (2006) The distribution and habitat preferences of introduced species in the Mount Holyoke Range, Hampshire Co., Massachusetts. </w:t>
+      </w:r>
+      <w:proofErr w:type="spellStart"/>
+      <w:r>
+        <w:t>Rhodora</w:t>
+      </w:r>
+      <w:proofErr w:type="spellEnd"/>
+      <w:r>
+        <w:t xml:space="preserve"> 108:43–61. https://doi.org/10.3119/04-16.1</w:t>
       </w:r>
     </w:p>
     <w:p>
       <w:pPr>
         <w:pStyle w:val="Bibliography"/>
-        <w:rPr>
-          <w:rFonts w:cs="Times New Roman"/>
-        </w:rPr>
       </w:pPr>
-      <w:r>
-        <w:rPr>
-          <w:rFonts w:cs="Times New Roman"/>
-        </w:rPr>
-        <w:t>Simberloff D (2009) The Role of Propagule Pressure in Biological Invasions. Annual Review of Ecology, Evolution, and Systematics 40:81–102. https://doi.org/10.1146/annurev.ecolsys.110308.120304</w:t>
+      <w:proofErr w:type="spellStart"/>
+      <w:r>
+        <w:t>Simberloff</w:t>
+      </w:r>
+      <w:proofErr w:type="spellEnd"/>
+      <w:r>
+        <w:t xml:space="preserve"> D (2009) The Role of Propagule Pressure in Biological Invasions. Annual Review of Ecology, Evolution, and Systematics 40:81–102. https://doi.org/10.1146/annurev.ecolsys.110308.120304</w:t>
       </w:r>
     </w:p>
     <w:p>
       <w:pPr>
         <w:pStyle w:val="Bibliography"/>
-        <w:rPr>
-          <w:rFonts w:cs="Times New Roman"/>
-        </w:rPr>
       </w:pPr>
       <w:r>
-        <w:rPr>
-          <w:rFonts w:cs="Times New Roman"/>
-        </w:rPr>
-        <w:t>Stanton JC (2014) Present-day risk assessment would have predicted the extinction of the passenger pigeon (Ectopistes migratorius). Biological Conservation 180:11–20. https://doi.org/10.1016/j.biocon.2014.09.023</w:t>
+        <w:t>Stanton JC (2014) Present-day risk assessment would have predicted the extinction of the passenger pigeon (</w:t>
+      </w:r>
+      <w:proofErr w:type="spellStart"/>
+      <w:r>
+        <w:rPr>
+          <w:i/>
+          <w:iCs/>
+        </w:rPr>
+        <w:t>Ectopistes</w:t>
+      </w:r>
+      <w:proofErr w:type="spellEnd"/>
+      <w:r>
+        <w:rPr>
+          <w:i/>
+          <w:iCs/>
+        </w:rPr>
+        <w:t xml:space="preserve"> </w:t>
+      </w:r>
+      <w:proofErr w:type="spellStart"/>
+      <w:r>
+        <w:rPr>
+          <w:i/>
+          <w:iCs/>
+        </w:rPr>
+        <w:t>migratorius</w:t>
+      </w:r>
+      <w:proofErr w:type="spellEnd"/>
+      <w:r>
+        <w:t>). Biological Conservation 180:11–20. https://doi.org/10.1016/j.biocon.2014.09.023</w:t>
       </w:r>
     </w:p>
     <w:p>
       <w:pPr>
         <w:pStyle w:val="Bibliography"/>
-        <w:rPr>
-          <w:rFonts w:cs="Times New Roman"/>
-        </w:rPr>
       </w:pPr>
       <w:r>
-        <w:rPr>
-          <w:rFonts w:cs="Times New Roman"/>
-        </w:rPr>
-        <w:t>Sullivan MJP, Davies RG, Reino L, Franco AM a. (2012) Using dispersal information to model the species-environment relationship of spreading non-native species. Methods in Ecology and Evolution 3:870–879. https://doi.org/10.1111/j.2041-210X.2012.00219.x</w:t>
+        <w:t xml:space="preserve">Sullivan MJP, Davies RG, </w:t>
+      </w:r>
+      <w:proofErr w:type="spellStart"/>
+      <w:r>
+        <w:t>Reino</w:t>
+      </w:r>
+      <w:proofErr w:type="spellEnd"/>
+      <w:r>
+        <w:t xml:space="preserve"> L, Franco AM a. (2012) Using dispersal information to model the species-environment relationship of spreading non-native species. Methods in Ecology and Evolution 3:870–879. https://doi.org/10.1111/j.2041-210X.2012.00219.x</w:t>
       </w:r>
     </w:p>
     <w:p>
       <w:pPr>
         <w:pStyle w:val="Bibliography"/>
-        <w:rPr>
-          <w:rFonts w:cs="Times New Roman"/>
-        </w:rPr>
       </w:pPr>
-      <w:r>
-        <w:rPr>
-          <w:rFonts w:cs="Times New Roman"/>
-        </w:rPr>
-        <w:t>Syfert MM, Smith MJ, Coomes DA (2013) The effects of sampling bias and model complexity on the predictive performance of MaxEnt species distribution models. PLoS ONE 8:e55158. https://doi.org/10.1371/journal.pone.0055158</w:t>
+      <w:proofErr w:type="spellStart"/>
+      <w:r>
+        <w:t>Syfert</w:t>
+      </w:r>
+      <w:proofErr w:type="spellEnd"/>
+      <w:r>
+        <w:t xml:space="preserve"> MM, Smith MJ, </w:t>
+      </w:r>
+      <w:proofErr w:type="spellStart"/>
+      <w:r>
+        <w:t>Coomes</w:t>
+      </w:r>
+      <w:proofErr w:type="spellEnd"/>
+      <w:r>
+        <w:t xml:space="preserve"> DA (2013) The effects of sampling bias and model complexity on the predictive performance of </w:t>
+      </w:r>
+      <w:proofErr w:type="spellStart"/>
+      <w:r>
+        <w:t>MaxEnt</w:t>
+      </w:r>
+      <w:proofErr w:type="spellEnd"/>
+      <w:r>
+        <w:t xml:space="preserve"> species distribution models. </w:t>
+      </w:r>
+      <w:proofErr w:type="spellStart"/>
+      <w:r>
+        <w:t>PLoS</w:t>
+      </w:r>
+      <w:proofErr w:type="spellEnd"/>
+      <w:r>
+        <w:t xml:space="preserve"> ONE 8:e55158. https://doi.org/10.1371/journal.pone.0055158</w:t>
       </w:r>
     </w:p>
     <w:p>
       <w:pPr>
         <w:pStyle w:val="Bibliography"/>
-        <w:rPr>
-          <w:rFonts w:cs="Times New Roman"/>
-        </w:rPr>
       </w:pPr>
-      <w:r>
-        <w:rPr>
-          <w:rFonts w:cs="Times New Roman"/>
-        </w:rPr>
-        <w:t>Theoharides KA, Dukes JS (2007) Plant invasion across space and time: factors affecting nonindigenous species success during four stages of invasion. New Phytologist 176:256–273. https://doi.org/10.1111/j.1469-8137.2007.02207.x</w:t>
+      <w:proofErr w:type="spellStart"/>
+      <w:r>
+        <w:t>Theoharides</w:t>
+      </w:r>
+      <w:proofErr w:type="spellEnd"/>
+      <w:r>
+        <w:t xml:space="preserve"> KA, Dukes JS (2007) Plant invasion across space and time: factors affecting nonindigenous species success during four stages of invasion. New </w:t>
+      </w:r>
+      <w:proofErr w:type="spellStart"/>
+      <w:r>
+        <w:t>Phytologist</w:t>
+      </w:r>
+      <w:proofErr w:type="spellEnd"/>
+      <w:r>
+        <w:t xml:space="preserve"> 176:256–273. https://doi.org/10.1111/j.1469-8137.2007.02207.x</w:t>
       </w:r>
     </w:p>
     <w:p>
       <w:pPr>
         <w:pStyle w:val="Bibliography"/>
-        <w:rPr>
-          <w:rFonts w:cs="Times New Roman"/>
-        </w:rPr>
       </w:pPr>
       <w:r>
-        <w:rPr>
-          <w:rFonts w:cs="Times New Roman"/>
-        </w:rPr>
         <w:t xml:space="preserve">Urban MC, Phillips BL, Skelly DK, Shine R (2007) The cane toad’s </w:t>
       </w:r>
       <w:r>
         <w:rPr>
-          <w:rFonts w:cs="Times New Roman"/>
-          <w:i/>
-          <w:iCs/>
-        </w:rPr>
-        <w:t>(Chaunus [Bufo] marinus)</w:t>
-      </w:r>
-      <w:r>
-        <w:rPr>
-          <w:rFonts w:cs="Times New Roman"/>
-        </w:rPr>
+          <w:i/>
+          <w:iCs/>
+        </w:rPr>
+        <w:t>(</w:t>
+      </w:r>
+      <w:proofErr w:type="spellStart"/>
+      <w:r>
+        <w:rPr>
+          <w:i/>
+          <w:iCs/>
+        </w:rPr>
+        <w:t>Chaunus</w:t>
+      </w:r>
+      <w:proofErr w:type="spellEnd"/>
+      <w:r>
+        <w:rPr>
+          <w:i/>
+          <w:iCs/>
+        </w:rPr>
+        <w:t xml:space="preserve"> [</w:t>
+      </w:r>
+      <w:proofErr w:type="spellStart"/>
+      <w:r>
+        <w:rPr>
+          <w:i/>
+          <w:iCs/>
+        </w:rPr>
+        <w:t>Bufo</w:t>
+      </w:r>
+      <w:proofErr w:type="spellEnd"/>
+      <w:r>
+        <w:rPr>
+          <w:i/>
+          <w:iCs/>
+        </w:rPr>
+        <w:t>] marinus)</w:t>
+      </w:r>
+      <w:r>
         <w:t xml:space="preserve"> increasing ability to invade Australia is revealed by a dynamically updated range model. Proceedings of the Royal Society B: Biological Sciences 274:1413–9. https://doi.org/10.1098/rspb.2007.0114</w:t>
       </w:r>
     </w:p>
     <w:p>
       <w:pPr>
         <w:pStyle w:val="Bibliography"/>
-        <w:rPr>
-          <w:rFonts w:cs="Times New Roman"/>
-        </w:rPr>
       </w:pPr>
-      <w:r>
-        <w:rPr>
-          <w:rFonts w:cs="Times New Roman"/>
-        </w:rPr>
-        <w:t>VanDerWal J, Shoo LP, Johnson CN, Williams SE (2009) Abundance and the environmental niche: environmental suitability estimated from niche models predicts the upper limit of local abundance. The American Naturalist 174:282–91. https://doi.org/10.1086/600087</w:t>
+      <w:proofErr w:type="spellStart"/>
+      <w:r>
+        <w:t>VanDerWal</w:t>
+      </w:r>
+      <w:proofErr w:type="spellEnd"/>
+      <w:r>
+        <w:t xml:space="preserve"> J, Shoo LP, Johnson CN, Williams SE (2009) Abundance and the environmental niche: environmental suitability estimated from niche models predicts the upper limit of local abundance. The American Naturalist 174:282–91. https://doi.org/10.1086/600087</w:t>
       </w:r>
     </w:p>
     <w:p>
       <w:pPr>
         <w:pStyle w:val="Bibliography"/>
-        <w:rPr>
-          <w:rFonts w:cs="Times New Roman"/>
-        </w:rPr>
       </w:pPr>
-      <w:r>
-        <w:rPr>
-          <w:rFonts w:cs="Times New Roman"/>
-        </w:rPr>
-        <w:t>Vindenes Y, Engen S, Saether B-E (2011) Integral projection models for finite populations in a stochastic environment. Ecology 92:1146–56</w:t>
+      <w:proofErr w:type="spellStart"/>
+      <w:r>
+        <w:t>Vindenes</w:t>
+      </w:r>
+      <w:proofErr w:type="spellEnd"/>
+      <w:r>
+        <w:t xml:space="preserve"> Y, Engen S, </w:t>
+      </w:r>
+      <w:proofErr w:type="spellStart"/>
+      <w:r>
+        <w:t>Saether</w:t>
+      </w:r>
+      <w:proofErr w:type="spellEnd"/>
+      <w:r>
+        <w:t xml:space="preserve"> B-E (2011) Integral projection models for finite populations in a stochastic environment. Ecology 92:1146–56. https://doi.org/10.1890/10-0500.1</w:t>
       </w:r>
     </w:p>
     <w:p>
       <w:pPr>
         <w:pStyle w:val="Bibliography"/>
-        <w:rPr>
-          <w:rFonts w:cs="Times New Roman"/>
-        </w:rPr>
       </w:pPr>
       <w:r>
-        <w:rPr>
-          <w:rFonts w:cs="Times New Roman"/>
-        </w:rPr>
         <w:t>With K a. (2002) The Landscape Ecology of Invasive Spread. Conservation Biology 16:1192–1203. https://doi.org/10.1046/j.1523-1739.2002.01064.x</w:t>
       </w:r>
     </w:p>
     <w:p>
       <w:pPr>
         <w:pStyle w:val="Bibliography"/>
-        <w:rPr>
-          <w:rFonts w:cs="Times New Roman"/>
-        </w:rPr>
       </w:pPr>
       <w:r>
-        <w:rPr>
-          <w:rFonts w:cs="Times New Roman"/>
-        </w:rPr>
         <w:t>With KA (2004) Assessing the risk of invasive spread in fragmented landscapes. Risk Analysis 24:803–815. https://doi.org/10.1111/j.0272-4332.2004.00480.x</w:t>
       </w:r>
     </w:p>
@@ -26560,7 +27127,7 @@
 </file>
 
 <file path=customXml/itemProps1.xml><?xml version="1.0" encoding="utf-8"?>
-<ds:datastoreItem xmlns:ds="http://schemas.openxmlformats.org/officeDocument/2006/customXml" ds:itemID="{281CC260-53B7-104D-A3F2-04A70B05524B}">
+<ds:datastoreItem xmlns:ds="http://schemas.openxmlformats.org/officeDocument/2006/customXml" ds:itemID="{5AD66C30-CE5E-B746-9593-F6E12A16F5F9}">
   <ds:schemaRefs>
     <ds:schemaRef ds:uri="http://schemas.openxmlformats.org/officeDocument/2006/bibliography"/>
   </ds:schemaRefs>

</xml_diff>

<commit_message>
Added title page and acknowledgments. Also renamed figures, but they aren't tracked in git.
</commit_message>
<xml_diff>
--- a/manuscript/Aiello-Lammens-Fral_Spatial_Demog.docx
+++ b/manuscript/Aiello-Lammens-Fral_Spatial_Demog.docx
@@ -9,6 +9,8 @@
         <w:rPr>
           <w:rFonts w:cs="Times New Roman"/>
           <w:b/>
+          <w:sz w:val="28"/>
+          <w:szCs w:val="28"/>
         </w:rPr>
       </w:pPr>
       <w:bookmarkStart w:id="0" w:name="introduction"/>
@@ -16,6 +18,8 @@
         <w:rPr>
           <w:rFonts w:cs="Times New Roman"/>
           <w:b/>
+          <w:sz w:val="28"/>
+          <w:szCs w:val="28"/>
         </w:rPr>
         <w:t>Understanding invasions</w:t>
       </w:r>
@@ -23,6 +27,8 @@
         <w:rPr>
           <w:rFonts w:cs="Times New Roman"/>
           <w:b/>
+          <w:sz w:val="28"/>
+          <w:szCs w:val="28"/>
         </w:rPr>
         <w:t xml:space="preserve"> with </w:t>
       </w:r>
@@ -30,28 +36,254 @@
         <w:rPr>
           <w:rFonts w:cs="Times New Roman"/>
           <w:b/>
+          <w:sz w:val="28"/>
+          <w:szCs w:val="28"/>
         </w:rPr>
         <w:t>linked distribution and demographic models</w:t>
       </w:r>
-      <w:r>
-        <w:rPr>
-          <w:rFonts w:cs="Times New Roman"/>
-          <w:b/>
-        </w:rPr>
-        <w:t xml:space="preserve"> </w:t>
-      </w:r>
     </w:p>
-    <w:p/>
     <w:p>
       <w:pPr>
-        <w:rPr>
+        <w:pStyle w:val="Header"/>
+        <w:jc w:val="center"/>
+        <w:rPr>
+          <w:rFonts w:cs="Times New Roman"/>
           <w:b/>
         </w:rPr>
       </w:pPr>
-      <w:r>
-        <w:rPr>
+    </w:p>
+    <w:p>
+      <w:pPr>
+        <w:pStyle w:val="Header"/>
+        <w:jc w:val="center"/>
+        <w:rPr>
+          <w:rFonts w:cs="Times New Roman"/>
           <w:b/>
-        </w:rPr>
+          <w:sz w:val="22"/>
+          <w:szCs w:val="22"/>
+        </w:rPr>
+      </w:pPr>
+      <w:r>
+        <w:rPr>
+          <w:rFonts w:cs="Times New Roman"/>
+          <w:b/>
+          <w:sz w:val="22"/>
+          <w:szCs w:val="22"/>
+        </w:rPr>
+        <w:t>Matthew E. Aiello-Lammens</w:t>
+      </w:r>
+    </w:p>
+    <w:p>
+      <w:pPr>
+        <w:pStyle w:val="Header"/>
+        <w:jc w:val="center"/>
+        <w:rPr>
+          <w:rFonts w:cs="Times New Roman"/>
+          <w:b/>
+        </w:rPr>
+      </w:pPr>
+    </w:p>
+    <w:p>
+      <w:pPr>
+        <w:pStyle w:val="Header"/>
+        <w:jc w:val="center"/>
+        <w:rPr>
+          <w:rFonts w:cs="Times New Roman"/>
+          <w:b/>
+        </w:rPr>
+      </w:pPr>
+    </w:p>
+    <w:p>
+      <w:pPr>
+        <w:pStyle w:val="Header"/>
+        <w:jc w:val="center"/>
+        <w:rPr>
+          <w:rFonts w:cs="Times New Roman"/>
+          <w:bCs/>
+        </w:rPr>
+      </w:pPr>
+      <w:bookmarkStart w:id="1" w:name="_GoBack"/>
+      <w:r>
+        <w:rPr>
+          <w:rFonts w:cs="Times New Roman"/>
+          <w:bCs/>
+        </w:rPr>
+        <w:t>Pace University</w:t>
+      </w:r>
+    </w:p>
+    <w:p>
+      <w:pPr>
+        <w:pStyle w:val="Header"/>
+        <w:jc w:val="center"/>
+        <w:rPr>
+          <w:rFonts w:cs="Times New Roman"/>
+          <w:bCs/>
+        </w:rPr>
+      </w:pPr>
+      <w:r>
+        <w:rPr>
+          <w:rFonts w:cs="Times New Roman"/>
+          <w:bCs/>
+        </w:rPr>
+        <w:t>Environmental Studies and Science Department</w:t>
+      </w:r>
+    </w:p>
+    <w:p>
+      <w:pPr>
+        <w:pStyle w:val="Header"/>
+        <w:jc w:val="center"/>
+        <w:rPr>
+          <w:rFonts w:cs="Times New Roman"/>
+          <w:bCs/>
+        </w:rPr>
+      </w:pPr>
+      <w:r>
+        <w:rPr>
+          <w:rFonts w:cs="Times New Roman"/>
+          <w:bCs/>
+        </w:rPr>
+        <w:t>Pleasantville</w:t>
+      </w:r>
+    </w:p>
+    <w:p>
+      <w:pPr>
+        <w:pStyle w:val="Header"/>
+        <w:jc w:val="center"/>
+        <w:rPr>
+          <w:rFonts w:cs="Times New Roman"/>
+          <w:bCs/>
+        </w:rPr>
+      </w:pPr>
+      <w:r>
+        <w:rPr>
+          <w:rFonts w:cs="Times New Roman"/>
+          <w:bCs/>
+        </w:rPr>
+        <w:t>New York</w:t>
+      </w:r>
+    </w:p>
+    <w:p>
+      <w:pPr>
+        <w:pStyle w:val="Header"/>
+        <w:jc w:val="center"/>
+        <w:rPr>
+          <w:rFonts w:cs="Times New Roman"/>
+          <w:bCs/>
+        </w:rPr>
+      </w:pPr>
+      <w:r>
+        <w:rPr>
+          <w:rFonts w:cs="Times New Roman"/>
+          <w:bCs/>
+        </w:rPr>
+        <w:t>USA</w:t>
+      </w:r>
+    </w:p>
+    <w:p>
+      <w:pPr>
+        <w:pStyle w:val="Header"/>
+        <w:jc w:val="center"/>
+        <w:rPr>
+          <w:rFonts w:cs="Times New Roman"/>
+          <w:bCs/>
+        </w:rPr>
+      </w:pPr>
+    </w:p>
+    <w:p>
+      <w:pPr>
+        <w:pStyle w:val="Header"/>
+        <w:jc w:val="center"/>
+        <w:rPr>
+          <w:rFonts w:cs="Times New Roman"/>
+          <w:bCs/>
+        </w:rPr>
+      </w:pPr>
+      <w:r>
+        <w:rPr>
+          <w:rFonts w:cs="Times New Roman"/>
+          <w:bCs/>
+        </w:rPr>
+        <w:t>maiellolammens@pace.edu</w:t>
+      </w:r>
+    </w:p>
+    <w:p>
+      <w:pPr>
+        <w:pStyle w:val="Header"/>
+        <w:jc w:val="center"/>
+        <w:rPr>
+          <w:rFonts w:cs="Times New Roman"/>
+          <w:bCs/>
+        </w:rPr>
+      </w:pPr>
+    </w:p>
+    <w:p>
+      <w:pPr>
+        <w:pStyle w:val="Header"/>
+        <w:jc w:val="center"/>
+        <w:rPr>
+          <w:rFonts w:cs="Times New Roman"/>
+          <w:bCs/>
+        </w:rPr>
+      </w:pPr>
+      <w:r>
+        <w:rPr>
+          <w:rFonts w:cs="Times New Roman"/>
+          <w:bCs/>
+        </w:rPr>
+        <w:t xml:space="preserve">ORCID ID: </w:t>
+      </w:r>
+      <w:r>
+        <w:rPr>
+          <w:rFonts w:cs="Times New Roman"/>
+          <w:bCs/>
+        </w:rPr>
+        <w:t>0000-0002-6180-5959</w:t>
+      </w:r>
+    </w:p>
+    <w:p>
+      <w:pPr>
+        <w:pStyle w:val="Header"/>
+        <w:jc w:val="center"/>
+        <w:rPr>
+          <w:rFonts w:cs="Times New Roman"/>
+          <w:bCs/>
+        </w:rPr>
+      </w:pPr>
+    </w:p>
+    <w:p>
+      <w:pPr>
+        <w:jc w:val="center"/>
+        <w:rPr>
+          <w:bCs/>
+        </w:rPr>
+      </w:pPr>
+    </w:p>
+    <w:bookmarkEnd w:id="1"/>
+    <w:p>
+      <w:pPr>
+        <w:spacing w:after="0"/>
+        <w:rPr>
+          <w:b/>
+        </w:rPr>
+      </w:pPr>
+      <w:r>
+        <w:rPr>
+          <w:b/>
+        </w:rPr>
+        <w:br w:type="page"/>
+      </w:r>
+    </w:p>
+    <w:p>
+      <w:pPr>
+        <w:rPr>
+          <w:b/>
+        </w:rPr>
+      </w:pPr>
+      <w:r>
+        <w:rPr>
+          <w:b/>
+        </w:rPr>
+        <w:lastRenderedPageBreak/>
         <w:t>Abstract</w:t>
       </w:r>
     </w:p>
@@ -354,24 +586,61 @@
         <w:t xml:space="preserve">played </w:t>
       </w:r>
       <w:r>
-        <w:t xml:space="preserve">in </w:t>
-      </w:r>
-      <w:r>
+        <w:t xml:space="preserve">in shaping patterns of </w:t>
+      </w:r>
+      <w:r>
+        <w:rPr>
+          <w:rFonts w:eastAsiaTheme="minorEastAsia" w:cs="Times New Roman"/>
+          <w:i/>
+          <w:iCs/>
+        </w:rPr>
+        <w:t xml:space="preserve">F. </w:t>
+      </w:r>
+      <w:proofErr w:type="spellStart"/>
+      <w:r>
+        <w:rPr>
+          <w:rFonts w:eastAsiaTheme="minorEastAsia" w:cs="Times New Roman"/>
+          <w:i/>
+          <w:iCs/>
+        </w:rPr>
+        <w:t>alnus</w:t>
+      </w:r>
+      <w:proofErr w:type="spellEnd"/>
+      <w:r>
+        <w:t xml:space="preserve"> biogeography in its naturalized range. Wider application of these methods will further our understanding of species invasions more generally. </w:t>
+      </w:r>
+    </w:p>
+    <w:p>
+      <w:pPr>
+        <w:spacing w:line="480" w:lineRule="auto"/>
+        <w:rPr>
+          <w:b/>
+          <w:bCs/>
+        </w:rPr>
+      </w:pPr>
+      <w:r>
+        <w:rPr>
+          <w:b/>
+          <w:bCs/>
+        </w:rPr>
         <w:lastRenderedPageBreak/>
-        <w:t xml:space="preserve">shaping patterns of </w:t>
-      </w:r>
-      <w:r>
-        <w:rPr>
-          <w:rFonts w:eastAsiaTheme="minorEastAsia" w:cs="Times New Roman"/>
-          <w:i/>
-          <w:iCs/>
-        </w:rPr>
-        <w:t xml:space="preserve">F. </w:t>
+        <w:t>Keywords</w:t>
+      </w:r>
+    </w:p>
+    <w:p>
+      <w:pPr>
+        <w:spacing w:line="480" w:lineRule="auto"/>
+      </w:pPr>
+      <w:r>
+        <w:rPr>
+          <w:i/>
+          <w:iCs/>
+        </w:rPr>
+        <w:t xml:space="preserve">Frangula </w:t>
       </w:r>
       <w:proofErr w:type="spellStart"/>
       <w:r>
         <w:rPr>
-          <w:rFonts w:eastAsiaTheme="minorEastAsia" w:cs="Times New Roman"/>
           <w:i/>
           <w:iCs/>
         </w:rPr>
@@ -379,7 +648,7 @@
       </w:r>
       <w:proofErr w:type="spellEnd"/>
       <w:r>
-        <w:t xml:space="preserve"> biogeography in its naturalized range. Wider application of these methods will further our understanding of species invasions more generally. </w:t>
+        <w:t>; linked models; demographic model; species distribution model; invasion dynamics</w:t>
       </w:r>
     </w:p>
     <w:p>
@@ -2418,7 +2687,7 @@
         </w:rPr>
         <w:t xml:space="preserve"> other invasive species. </w:t>
       </w:r>
-      <w:bookmarkStart w:id="1" w:name="methods-and-results"/>
+      <w:bookmarkStart w:id="2" w:name="methods-and-results"/>
       <w:r>
         <w:rPr>
           <w:rFonts w:cs="Times New Roman"/>
@@ -2927,21 +3196,7 @@
         <w:rPr>
           <w:rFonts w:cs="Times New Roman"/>
         </w:rPr>
-        <w:t>(</w:t>
-      </w:r>
-      <w:proofErr w:type="spellStart"/>
-      <w:r>
-        <w:rPr>
-          <w:rFonts w:cs="Times New Roman"/>
-        </w:rPr>
-        <w:t>Possessky</w:t>
-      </w:r>
-      <w:proofErr w:type="spellEnd"/>
-      <w:r>
-        <w:rPr>
-          <w:rFonts w:cs="Times New Roman"/>
-        </w:rPr>
-        <w:t xml:space="preserve"> et al. 2000; Frappier et al. 2003a; Fagan and Peart 2004)</w:t>
+        <w:t>(Possessky et al. 2000; Frappier et al. 2003a; Fagan and Peart 2004)</w:t>
       </w:r>
       <w:r>
         <w:rPr>
@@ -4262,19 +4517,11 @@
         </w:rPr>
         <w:t xml:space="preserve">e.g., </w:t>
       </w:r>
-      <w:proofErr w:type="spellStart"/>
-      <w:r>
-        <w:rPr>
-          <w:rFonts w:cs="Times New Roman"/>
-        </w:rPr>
-        <w:t>Comita</w:t>
-      </w:r>
-      <w:proofErr w:type="spellEnd"/>
-      <w:r>
-        <w:rPr>
-          <w:rFonts w:cs="Times New Roman"/>
-        </w:rPr>
-        <w:t xml:space="preserve"> and Hubbell 2009; Pardini et al. 2009; Dwyer et al. 2010; Ramula and Buckley 2010)</w:t>
+      <w:r>
+        <w:rPr>
+          <w:rFonts w:cs="Times New Roman"/>
+        </w:rPr>
+        <w:t>Comita and Hubbell 2009; Pardini et al. 2009; Dwyer et al. 2010; Ramula and Buckley 2010)</w:t>
       </w:r>
       <w:r>
         <w:rPr>
@@ -7686,7 +7933,7 @@
         <w:t>. The values were chosen to represent perfect observation, to match the initial population sizes used in simulations, and to represent a density of approximately one reproductive plant per square kilometer in a 20 x 20 km patch, respectively.</w:t>
       </w:r>
     </w:p>
-    <w:bookmarkEnd w:id="1"/>
+    <w:bookmarkEnd w:id="2"/>
     <w:p>
       <w:pPr>
         <w:spacing w:line="480" w:lineRule="auto"/>
@@ -8616,8 +8863,8 @@
           </w:rPr>
           <m:t>=</m:t>
         </m:r>
-        <w:bookmarkStart w:id="2" w:name="OLE_LINK1"/>
-        <w:bookmarkStart w:id="3" w:name="OLE_LINK2"/>
+        <w:bookmarkStart w:id="3" w:name="OLE_LINK1"/>
+        <w:bookmarkStart w:id="4" w:name="OLE_LINK2"/>
         <m:sSub>
           <m:sSubPr>
             <m:ctrlPr>
@@ -8689,8 +8936,8 @@
         </w:rPr>
         <w:t xml:space="preserve"> </w:t>
       </w:r>
-      <w:bookmarkEnd w:id="2"/>
       <w:bookmarkEnd w:id="3"/>
+      <w:bookmarkEnd w:id="4"/>
       <w:r>
         <w:rPr>
           <w:rFonts w:cs="Times New Roman"/>
@@ -10941,8 +11188,8 @@
           <w:iCs/>
         </w:rPr>
       </w:pPr>
-      <w:bookmarkStart w:id="4" w:name="OLE_LINK9"/>
-      <w:bookmarkStart w:id="5" w:name="OLE_LINK10"/>
+      <w:bookmarkStart w:id="5" w:name="OLE_LINK9"/>
+      <w:bookmarkStart w:id="6" w:name="OLE_LINK10"/>
       <w:r>
         <w:rPr>
           <w:i/>
@@ -10975,8 +11222,8 @@
         </w:rPr>
         <w:t xml:space="preserve"> occurrence</w:t>
       </w:r>
-      <w:bookmarkEnd w:id="4"/>
       <w:bookmarkEnd w:id="5"/>
+      <w:bookmarkEnd w:id="6"/>
       <w:r>
         <w:rPr>
           <w:rFonts w:cs="Times New Roman"/>
@@ -12673,8 +12920,6 @@
         </w:rPr>
         <w:fldChar w:fldCharType="separate"/>
       </w:r>
-      <w:bookmarkStart w:id="6" w:name="_GoBack"/>
-      <w:bookmarkEnd w:id="6"/>
       <w:r>
         <w:rPr>
           <w:rFonts w:cs="Times New Roman"/>
@@ -14863,21 +15108,7 @@
         <w:rPr>
           <w:rFonts w:cs="Times New Roman"/>
         </w:rPr>
-        <w:t>(</w:t>
-      </w:r>
-      <w:proofErr w:type="spellStart"/>
-      <w:r>
-        <w:rPr>
-          <w:rFonts w:cs="Times New Roman"/>
-        </w:rPr>
-        <w:t>Vindenes</w:t>
-      </w:r>
-      <w:proofErr w:type="spellEnd"/>
-      <w:r>
-        <w:rPr>
-          <w:rFonts w:cs="Times New Roman"/>
-        </w:rPr>
-        <w:t xml:space="preserve"> et al. 2011)</w:t>
+        <w:t>(Vindenes et al. 2011)</w:t>
       </w:r>
       <w:r>
         <w:fldChar w:fldCharType="end"/>
@@ -15021,21 +15252,7 @@
         <w:rPr>
           <w:rFonts w:cs="Times New Roman"/>
         </w:rPr>
-        <w:t>(</w:t>
-      </w:r>
-      <w:proofErr w:type="spellStart"/>
-      <w:r>
-        <w:rPr>
-          <w:rFonts w:cs="Times New Roman"/>
-        </w:rPr>
-        <w:t>Syfert</w:t>
-      </w:r>
-      <w:proofErr w:type="spellEnd"/>
-      <w:r>
-        <w:rPr>
-          <w:rFonts w:cs="Times New Roman"/>
-        </w:rPr>
-        <w:t xml:space="preserve"> et al. 2013; Merow et al. 2013)</w:t>
+        <w:t>(Syfert et al. 2013; Merow et al. 2013)</w:t>
       </w:r>
       <w:r>
         <w:rPr>
@@ -16075,6 +16292,10 @@
       <w:pPr>
         <w:spacing w:line="480" w:lineRule="auto"/>
         <w:ind w:firstLine="720"/>
+        <w:rPr>
+          <w:rFonts w:eastAsiaTheme="minorEastAsia" w:cs="Times New Roman"/>
+          <w:iCs/>
+        </w:rPr>
       </w:pPr>
       <w:r>
         <w:rPr>
@@ -16210,6 +16431,139 @@
         <w:lastRenderedPageBreak/>
         <w:t>how interactions among processes affect species spread. As shown in this study, these methods are a promising way to achieve this goal.</w:t>
       </w:r>
+    </w:p>
+    <w:p>
+      <w:pPr>
+        <w:spacing w:after="0"/>
+        <w:rPr>
+          <w:rFonts w:eastAsiaTheme="minorEastAsia" w:cs="Times New Roman"/>
+          <w:iCs/>
+        </w:rPr>
+      </w:pPr>
+      <w:r>
+        <w:rPr>
+          <w:rFonts w:eastAsiaTheme="minorEastAsia" w:cs="Times New Roman"/>
+          <w:iCs/>
+        </w:rPr>
+        <w:br w:type="page"/>
+      </w:r>
+    </w:p>
+    <w:p>
+      <w:pPr>
+        <w:spacing w:line="480" w:lineRule="auto"/>
+        <w:rPr>
+          <w:b/>
+          <w:bCs/>
+        </w:rPr>
+      </w:pPr>
+      <w:r>
+        <w:rPr>
+          <w:b/>
+          <w:bCs/>
+        </w:rPr>
+        <w:lastRenderedPageBreak/>
+        <w:t>Acknowledgments</w:t>
+      </w:r>
+    </w:p>
+    <w:p>
+      <w:pPr>
+        <w:spacing w:line="480" w:lineRule="auto"/>
+      </w:pPr>
+      <w:r>
+        <w:t xml:space="preserve">I </w:t>
+      </w:r>
+      <w:r>
+        <w:t>thank C.</w:t>
+      </w:r>
+      <w:r>
+        <w:t xml:space="preserve"> H.</w:t>
+      </w:r>
+      <w:r>
+        <w:t xml:space="preserve"> Graham, J. </w:t>
+      </w:r>
+      <w:proofErr w:type="spellStart"/>
+      <w:r>
+        <w:t>Gurevitch</w:t>
+      </w:r>
+      <w:proofErr w:type="spellEnd"/>
+      <w:r>
+        <w:t>, T.</w:t>
+      </w:r>
+      <w:r>
+        <w:t xml:space="preserve"> M.</w:t>
+      </w:r>
+      <w:r>
+        <w:t xml:space="preserve"> Knight </w:t>
+      </w:r>
+      <w:r>
+        <w:t xml:space="preserve">and H. R. </w:t>
+      </w:r>
+      <w:proofErr w:type="spellStart"/>
+      <w:r>
+        <w:t>Akçakaya</w:t>
+      </w:r>
+      <w:proofErr w:type="spellEnd"/>
+      <w:r>
+        <w:t xml:space="preserve"> </w:t>
+      </w:r>
+      <w:r>
+        <w:t>for helpful comments on earlier versions of this manuscript. M.A.-L. C</w:t>
+      </w:r>
+      <w:r>
+        <w:t xml:space="preserve">. </w:t>
+      </w:r>
+      <w:proofErr w:type="spellStart"/>
+      <w:r>
+        <w:t>Mattrick</w:t>
+      </w:r>
+      <w:proofErr w:type="spellEnd"/>
+      <w:r>
+        <w:t xml:space="preserve"> helped me to establish field sites in the White Mountains National Forest of New Hampshire. T</w:t>
+      </w:r>
+      <w:r>
+        <w:t>.</w:t>
+      </w:r>
+      <w:r>
+        <w:t xml:space="preserve"> Lee and S</w:t>
+      </w:r>
+      <w:r>
+        <w:t>.</w:t>
+      </w:r>
+      <w:r>
+        <w:t xml:space="preserve"> </w:t>
+      </w:r>
+      <w:proofErr w:type="spellStart"/>
+      <w:r>
+        <w:t>Eisenhaure</w:t>
+      </w:r>
+      <w:proofErr w:type="spellEnd"/>
+      <w:r>
+        <w:t xml:space="preserve"> at the University of New Hampshire helped me establish field sites in the Durham, NH region. W</w:t>
+      </w:r>
+      <w:r>
+        <w:t>.</w:t>
+      </w:r>
+      <w:r>
+        <w:t xml:space="preserve"> </w:t>
+      </w:r>
+      <w:proofErr w:type="spellStart"/>
+      <w:r>
+        <w:t>Bohach</w:t>
+      </w:r>
+      <w:proofErr w:type="spellEnd"/>
+      <w:r>
+        <w:t xml:space="preserve"> helped me obtain permits to establish field sites at Caleb Smith State Park in New York. </w:t>
+      </w:r>
+    </w:p>
+    <w:p>
+      <w:pPr>
+        <w:spacing w:line="480" w:lineRule="auto"/>
+      </w:pPr>
+    </w:p>
+    <w:p>
+      <w:pPr>
+        <w:spacing w:line="480" w:lineRule="auto"/>
+      </w:pPr>
     </w:p>
     <w:p>
       <w:pPr>
@@ -20685,7 +21039,7 @@
                         <a:effectLst/>
                         <a:extLst>
                           <a:ext uri="{C572A759-6A51-4108-AA02-DFA0A04FC94B}">
-                            <ma14:wrappingTextBoxFlag xmlns:ma14="http://schemas.microsoft.com/office/mac/drawingml/2011/main" xmlns:w="http://schemas.openxmlformats.org/wordprocessingml/2006/main" xmlns:w10="urn:schemas-microsoft-com:office:word" xmlns:v="urn:schemas-microsoft-com:vml" xmlns:o="urn:schemas-microsoft-com:office:office" xmlns:mv="urn:schemas-microsoft-com:mac:vml" xmlns:mo="http://schemas.microsoft.com/office/mac/office/2008/main" xmlns=""/>
+                            <ma14:wrappingTextBoxFlag xmlns="" xmlns:mo="http://schemas.microsoft.com/office/mac/office/2008/main" xmlns:mv="urn:schemas-microsoft-com:mac:vml" xmlns:o="urn:schemas-microsoft-com:office:office" xmlns:v="urn:schemas-microsoft-com:vml" xmlns:w10="urn:schemas-microsoft-com:office:word" xmlns:w="http://schemas.openxmlformats.org/wordprocessingml/2006/main" xmlns:ma14="http://schemas.microsoft.com/office/mac/drawingml/2011/main"/>
                           </a:ext>
                         </a:extLst>
                       </wps:spPr>
@@ -20807,7 +21161,7 @@
                         <a:effectLst/>
                         <a:extLst>
                           <a:ext uri="{C572A759-6A51-4108-AA02-DFA0A04FC94B}">
-                            <ma14:wrappingTextBoxFlag xmlns:ma14="http://schemas.microsoft.com/office/mac/drawingml/2011/main" xmlns:w="http://schemas.openxmlformats.org/wordprocessingml/2006/main" xmlns:w10="urn:schemas-microsoft-com:office:word" xmlns:v="urn:schemas-microsoft-com:vml" xmlns:o="urn:schemas-microsoft-com:office:office" xmlns:mv="urn:schemas-microsoft-com:mac:vml" xmlns:mo="http://schemas.microsoft.com/office/mac/office/2008/main" xmlns=""/>
+                            <ma14:wrappingTextBoxFlag xmlns="" xmlns:mo="http://schemas.microsoft.com/office/mac/office/2008/main" xmlns:mv="urn:schemas-microsoft-com:mac:vml" xmlns:o="urn:schemas-microsoft-com:office:office" xmlns:v="urn:schemas-microsoft-com:vml" xmlns:w10="urn:schemas-microsoft-com:office:word" xmlns:w="http://schemas.openxmlformats.org/wordprocessingml/2006/main" xmlns:ma14="http://schemas.microsoft.com/office/mac/drawingml/2011/main"/>
                           </a:ext>
                         </a:extLst>
                       </wps:spPr>
@@ -20925,7 +21279,7 @@
                         <a:effectLst/>
                         <a:extLst>
                           <a:ext uri="{C572A759-6A51-4108-AA02-DFA0A04FC94B}">
-                            <ma14:wrappingTextBoxFlag xmlns:ma14="http://schemas.microsoft.com/office/mac/drawingml/2011/main" xmlns:w="http://schemas.openxmlformats.org/wordprocessingml/2006/main" xmlns:w10="urn:schemas-microsoft-com:office:word" xmlns:v="urn:schemas-microsoft-com:vml" xmlns:o="urn:schemas-microsoft-com:office:office" xmlns:mv="urn:schemas-microsoft-com:mac:vml" xmlns:mo="http://schemas.microsoft.com/office/mac/office/2008/main" xmlns=""/>
+                            <ma14:wrappingTextBoxFlag xmlns="" xmlns:mo="http://schemas.microsoft.com/office/mac/office/2008/main" xmlns:mv="urn:schemas-microsoft-com:mac:vml" xmlns:o="urn:schemas-microsoft-com:office:office" xmlns:v="urn:schemas-microsoft-com:vml" xmlns:w10="urn:schemas-microsoft-com:office:word" xmlns:w="http://schemas.openxmlformats.org/wordprocessingml/2006/main" xmlns:ma14="http://schemas.microsoft.com/office/mac/drawingml/2011/main"/>
                           </a:ext>
                         </a:extLst>
                       </wps:spPr>
@@ -21072,7 +21426,7 @@
                                     </pic:cNvPicPr>
                                   </pic:nvPicPr>
                                   <pic:blipFill>
-                                    <a:blip r:embed="rId9">
+                                    <a:blip r:embed="rId8">
                                       <a:extLst>
                                         <a:ext uri="{28A0092B-C50C-407E-A947-70E740481C1C}">
                                           <a14:useLocalDpi xmlns:a14="http://schemas.microsoft.com/office/drawing/2010/main" val="0"/>
@@ -21151,7 +21505,7 @@
                         <a:effectLst/>
                         <a:extLst>
                           <a:ext uri="{C572A759-6A51-4108-AA02-DFA0A04FC94B}">
-                            <ma14:wrappingTextBoxFlag xmlns:ma14="http://schemas.microsoft.com/office/mac/drawingml/2011/main" xmlns:w="http://schemas.openxmlformats.org/wordprocessingml/2006/main" xmlns:w10="urn:schemas-microsoft-com:office:word" xmlns:v="urn:schemas-microsoft-com:vml" xmlns:o="urn:schemas-microsoft-com:office:office" xmlns:mv="urn:schemas-microsoft-com:mac:vml" xmlns:mo="http://schemas.microsoft.com/office/mac/office/2008/main" xmlns=""/>
+                            <ma14:wrappingTextBoxFlag xmlns="" xmlns:mo="http://schemas.microsoft.com/office/mac/office/2008/main" xmlns:mv="urn:schemas-microsoft-com:mac:vml" xmlns:o="urn:schemas-microsoft-com:office:office" xmlns:v="urn:schemas-microsoft-com:vml" xmlns:w10="urn:schemas-microsoft-com:office:word" xmlns:w="http://schemas.openxmlformats.org/wordprocessingml/2006/main" xmlns:ma14="http://schemas.microsoft.com/office/mac/drawingml/2011/main"/>
                           </a:ext>
                         </a:extLst>
                       </wps:spPr>
@@ -21258,7 +21612,7 @@
                     <pic:cNvPicPr/>
                   </pic:nvPicPr>
                   <pic:blipFill>
-                    <a:blip r:embed="rId10">
+                    <a:blip r:embed="rId9">
                       <a:extLst>
                         <a:ext uri="{28A0092B-C50C-407E-A947-70E740481C1C}">
                           <a14:useLocalDpi xmlns:a14="http://schemas.microsoft.com/office/drawing/2010/main" val="0"/>
@@ -21304,8 +21658,8 @@
           <w:b/>
         </w:rPr>
         <w:sectPr>
-          <w:footerReference w:type="even" r:id="rId11"/>
-          <w:footerReference w:type="default" r:id="rId12"/>
+          <w:footerReference w:type="even" r:id="rId10"/>
+          <w:footerReference w:type="default" r:id="rId11"/>
           <w:pgSz w:w="12240" w:h="15840"/>
           <w:pgMar w:top="1440" w:right="1440" w:bottom="1440" w:left="1440" w:header="720" w:footer="720" w:gutter="0"/>
           <w:cols w:space="720"/>
@@ -21413,7 +21767,7 @@
                     <pic:cNvPicPr/>
                   </pic:nvPicPr>
                   <pic:blipFill>
-                    <a:blip r:embed="rId13">
+                    <a:blip r:embed="rId12">
                       <a:extLst>
                         <a:ext uri="{28A0092B-C50C-407E-A947-70E740481C1C}">
                           <a14:useLocalDpi xmlns:a14="http://schemas.microsoft.com/office/drawing/2010/main" val="0"/>
@@ -21557,6 +21911,107 @@
                     <pic:cNvPicPr/>
                   </pic:nvPicPr>
                   <pic:blipFill>
+                    <a:blip r:embed="rId13"/>
+                    <a:stretch>
+                      <a:fillRect/>
+                    </a:stretch>
+                  </pic:blipFill>
+                  <pic:spPr>
+                    <a:xfrm>
+                      <a:off x="0" y="0"/>
+                      <a:ext cx="5943600" cy="5943600"/>
+                    </a:xfrm>
+                    <a:prstGeom prst="rect">
+                      <a:avLst/>
+                    </a:prstGeom>
+                  </pic:spPr>
+                </pic:pic>
+              </a:graphicData>
+            </a:graphic>
+          </wp:inline>
+        </w:drawing>
+      </w:r>
+      <w:r>
+        <w:rPr>
+          <w:b/>
+          <w:u w:val="single"/>
+        </w:rPr>
+        <w:br w:type="page"/>
+      </w:r>
+    </w:p>
+    <w:p>
+      <w:r>
+        <w:rPr>
+          <w:b/>
+        </w:rPr>
+        <w:lastRenderedPageBreak/>
+        <w:t xml:space="preserve">Figure </w:t>
+      </w:r>
+      <w:r>
+        <w:rPr>
+          <w:b/>
+        </w:rPr>
+        <w:t>4</w:t>
+      </w:r>
+      <w:r>
+        <w:rPr>
+          <w:b/>
+        </w:rPr>
+        <w:t xml:space="preserve">. </w:t>
+      </w:r>
+      <w:r>
+        <w:t xml:space="preserve">Cumulative occupied area (measured as the number of 20 x 20 km patches classified as occupied) curves for all simulation models. Simulations presented here are those using plot effective density dependence, land-use change, and long-distance dispersal weighted by human population density. The black line represents cumulative occupied area for </w:t>
+      </w:r>
+      <w:r>
+        <w:rPr>
+          <w:rFonts w:eastAsiaTheme="minorEastAsia" w:cs="Times New Roman"/>
+          <w:i/>
+          <w:iCs/>
+        </w:rPr>
+        <w:t xml:space="preserve">F. </w:t>
+      </w:r>
+      <w:proofErr w:type="spellStart"/>
+      <w:r>
+        <w:rPr>
+          <w:rFonts w:eastAsiaTheme="minorEastAsia" w:cs="Times New Roman"/>
+          <w:i/>
+          <w:iCs/>
+        </w:rPr>
+        <w:t>alnus</w:t>
+      </w:r>
+      <w:proofErr w:type="spellEnd"/>
+      <w:r>
+        <w:t xml:space="preserve"> based on historical occurrence records. Results from three different occupancy thresholds are represented by three different colors. The red line represents the square-root of the maximum number of patches occupied, based on the historical observations.</w:t>
+      </w:r>
+    </w:p>
+    <w:p>
+      <w:pPr>
+        <w:spacing w:after="0"/>
+        <w:rPr>
+          <w:b/>
+        </w:rPr>
+      </w:pPr>
+      <w:r>
+        <w:rPr>
+          <w:rFonts w:ascii="Times" w:eastAsiaTheme="minorEastAsia" w:hAnsi="Times" w:cs="Times New Roman"/>
+          <w:noProof/>
+        </w:rPr>
+        <w:drawing>
+          <wp:inline distT="0" distB="0" distL="0" distR="0" wp14:anchorId="7EB296A1" wp14:editId="2449A2D0">
+            <wp:extent cx="5943600" cy="5943600"/>
+            <wp:effectExtent l="0" t="0" r="0" b="0"/>
+            <wp:docPr id="4" name="Picture 4" descr="A screenshot of a computer&#10;&#10;Description automatically generated"/>
+            <wp:cNvGraphicFramePr>
+              <a:graphicFrameLocks xmlns:a="http://schemas.openxmlformats.org/drawingml/2006/main" noChangeAspect="1"/>
+            </wp:cNvGraphicFramePr>
+            <a:graphic xmlns:a="http://schemas.openxmlformats.org/drawingml/2006/main">
+              <a:graphicData uri="http://schemas.openxmlformats.org/drawingml/2006/picture">
+                <pic:pic xmlns:pic="http://schemas.openxmlformats.org/drawingml/2006/picture">
+                  <pic:nvPicPr>
+                    <pic:cNvPr id="0" name="Cumulative_AOO_DensEff_PopD_allsims.jpg"/>
+                    <pic:cNvPicPr/>
+                  </pic:nvPicPr>
+                  <pic:blipFill>
                     <a:blip r:embed="rId14"/>
                     <a:stretch>
                       <a:fillRect/>
@@ -21577,58 +22032,6 @@
           </wp:inline>
         </w:drawing>
       </w:r>
-      <w:r>
-        <w:rPr>
-          <w:b/>
-          <w:u w:val="single"/>
-        </w:rPr>
-        <w:br w:type="page"/>
-      </w:r>
-    </w:p>
-    <w:p>
-      <w:r>
-        <w:rPr>
-          <w:b/>
-        </w:rPr>
-        <w:lastRenderedPageBreak/>
-        <w:t xml:space="preserve">Figure </w:t>
-      </w:r>
-      <w:r>
-        <w:rPr>
-          <w:b/>
-        </w:rPr>
-        <w:t>4</w:t>
-      </w:r>
-      <w:r>
-        <w:rPr>
-          <w:b/>
-        </w:rPr>
-        <w:t xml:space="preserve">. </w:t>
-      </w:r>
-      <w:r>
-        <w:t xml:space="preserve">Cumulative occupied area (measured as the number of 20 x 20 km patches classified as occupied) curves for all simulation models. Simulations presented here are those using plot effective density dependence, land-use change, and long-distance dispersal weighted by human population density. The black line represents cumulative occupied area for </w:t>
-      </w:r>
-      <w:r>
-        <w:rPr>
-          <w:rFonts w:eastAsiaTheme="minorEastAsia" w:cs="Times New Roman"/>
-          <w:i/>
-          <w:iCs/>
-        </w:rPr>
-        <w:t xml:space="preserve">F. </w:t>
-      </w:r>
-      <w:proofErr w:type="spellStart"/>
-      <w:r>
-        <w:rPr>
-          <w:rFonts w:eastAsiaTheme="minorEastAsia" w:cs="Times New Roman"/>
-          <w:i/>
-          <w:iCs/>
-        </w:rPr>
-        <w:t>alnus</w:t>
-      </w:r>
-      <w:proofErr w:type="spellEnd"/>
-      <w:r>
-        <w:t xml:space="preserve"> based on historical occurrence records. Results from three different occupancy thresholds are represented by three different colors. The red line represents the square-root of the maximum number of patches occupied, based on the historical observations.</w:t>
-      </w:r>
     </w:p>
     <w:p>
       <w:pPr>
@@ -21639,14 +22042,69 @@
       </w:pPr>
       <w:r>
         <w:rPr>
-          <w:rFonts w:ascii="Times" w:eastAsiaTheme="minorEastAsia" w:hAnsi="Times" w:cs="Times New Roman"/>
+          <w:b/>
+        </w:rPr>
+        <w:br w:type="page"/>
+      </w:r>
+    </w:p>
+    <w:p>
+      <w:pPr>
+        <w:spacing w:after="0"/>
+      </w:pPr>
+      <w:r>
+        <w:rPr>
+          <w:b/>
+        </w:rPr>
+        <w:lastRenderedPageBreak/>
+        <w:t xml:space="preserve">Figure </w:t>
+      </w:r>
+      <w:r>
+        <w:rPr>
+          <w:b/>
+        </w:rPr>
+        <w:t>5</w:t>
+      </w:r>
+      <w:r>
+        <w:rPr>
+          <w:b/>
+        </w:rPr>
+        <w:t xml:space="preserve">. </w:t>
+      </w:r>
+      <w:r>
+        <w:t xml:space="preserve">Sensitivity versus positive predictive power for simulations using plot effective density dependence, land-use change, and long-distance dispersal weighted by human population density. Model fit measures were calculated based on an occupancy threshold of 1000 individuals. Simulations classified as having a combined sensitivity and positive predictive power metric value of 1 (90 of 500 simulations) are </w:t>
+      </w:r>
+      <w:r>
+        <w:t>black, all others are grey</w:t>
+      </w:r>
+      <w:r>
+        <w:t>.</w:t>
+      </w:r>
+    </w:p>
+    <w:p>
+      <w:pPr>
+        <w:spacing w:after="0"/>
+        <w:rPr>
+          <w:b/>
+        </w:rPr>
+      </w:pPr>
+    </w:p>
+    <w:p>
+      <w:pPr>
+        <w:spacing w:after="0"/>
+        <w:rPr>
+          <w:b/>
+        </w:rPr>
+      </w:pPr>
+      <w:r>
+        <w:rPr>
+          <w:b/>
           <w:noProof/>
         </w:rPr>
         <w:drawing>
-          <wp:inline distT="0" distB="0" distL="0" distR="0" wp14:anchorId="7EB296A1" wp14:editId="2449A2D0">
+          <wp:inline distT="0" distB="0" distL="0" distR="0" wp14:anchorId="3AF179C8" wp14:editId="60BD84B2">
             <wp:extent cx="5943600" cy="5943600"/>
             <wp:effectExtent l="0" t="0" r="0" b="0"/>
-            <wp:docPr id="4" name="Picture 4" descr="A screenshot of a computer&#10;&#10;Description automatically generated"/>
+            <wp:docPr id="1" name="Picture 1"/>
             <wp:cNvGraphicFramePr>
               <a:graphicFrameLocks xmlns:a="http://schemas.openxmlformats.org/drawingml/2006/main" noChangeAspect="1"/>
             </wp:cNvGraphicFramePr>
@@ -21654,7 +22112,7 @@
               <a:graphicData uri="http://schemas.openxmlformats.org/drawingml/2006/picture">
                 <pic:pic xmlns:pic="http://schemas.openxmlformats.org/drawingml/2006/picture">
                   <pic:nvPicPr>
-                    <pic:cNvPr id="0" name="Cumulative_AOO_DensEff_PopD_allsims.jpg"/>
+                    <pic:cNvPr id="0" name="Sensitivity_vs_PPP_popd_1k.pdf"/>
                     <pic:cNvPicPr/>
                   </pic:nvPicPr>
                   <pic:blipFill>
@@ -21678,110 +22136,6 @@
           </wp:inline>
         </w:drawing>
       </w:r>
-    </w:p>
-    <w:p>
-      <w:pPr>
-        <w:spacing w:after="0"/>
-        <w:rPr>
-          <w:b/>
-        </w:rPr>
-      </w:pPr>
-      <w:r>
-        <w:rPr>
-          <w:b/>
-        </w:rPr>
-        <w:br w:type="page"/>
-      </w:r>
-    </w:p>
-    <w:p>
-      <w:pPr>
-        <w:spacing w:after="0"/>
-      </w:pPr>
-      <w:r>
-        <w:rPr>
-          <w:b/>
-        </w:rPr>
-        <w:lastRenderedPageBreak/>
-        <w:t xml:space="preserve">Figure </w:t>
-      </w:r>
-      <w:r>
-        <w:rPr>
-          <w:b/>
-        </w:rPr>
-        <w:t>5</w:t>
-      </w:r>
-      <w:r>
-        <w:rPr>
-          <w:b/>
-        </w:rPr>
-        <w:t xml:space="preserve">. </w:t>
-      </w:r>
-      <w:r>
-        <w:t xml:space="preserve">Sensitivity versus positive predictive power for simulations using plot effective density dependence, land-use change, and long-distance dispersal weighted by human population density. Model fit measures were calculated based on an occupancy threshold of 1000 individuals. Simulations classified as having a combined sensitivity and positive predictive power metric value of 1 (90 of 500 simulations) are </w:t>
-      </w:r>
-      <w:r>
-        <w:t>black, all others are grey</w:t>
-      </w:r>
-      <w:r>
-        <w:t>.</w:t>
-      </w:r>
-    </w:p>
-    <w:p>
-      <w:pPr>
-        <w:spacing w:after="0"/>
-        <w:rPr>
-          <w:b/>
-        </w:rPr>
-      </w:pPr>
-    </w:p>
-    <w:p>
-      <w:pPr>
-        <w:spacing w:after="0"/>
-        <w:rPr>
-          <w:b/>
-        </w:rPr>
-      </w:pPr>
-      <w:r>
-        <w:rPr>
-          <w:b/>
-          <w:noProof/>
-        </w:rPr>
-        <w:drawing>
-          <wp:inline distT="0" distB="0" distL="0" distR="0" wp14:anchorId="3AF179C8" wp14:editId="60BD84B2">
-            <wp:extent cx="5943600" cy="5943600"/>
-            <wp:effectExtent l="0" t="0" r="0" b="0"/>
-            <wp:docPr id="1" name="Picture 1"/>
-            <wp:cNvGraphicFramePr>
-              <a:graphicFrameLocks xmlns:a="http://schemas.openxmlformats.org/drawingml/2006/main" noChangeAspect="1"/>
-            </wp:cNvGraphicFramePr>
-            <a:graphic xmlns:a="http://schemas.openxmlformats.org/drawingml/2006/main">
-              <a:graphicData uri="http://schemas.openxmlformats.org/drawingml/2006/picture">
-                <pic:pic xmlns:pic="http://schemas.openxmlformats.org/drawingml/2006/picture">
-                  <pic:nvPicPr>
-                    <pic:cNvPr id="0" name="Sensitivity_vs_PPP_popd_1k.pdf"/>
-                    <pic:cNvPicPr/>
-                  </pic:nvPicPr>
-                  <pic:blipFill>
-                    <a:blip r:embed="rId16"/>
-                    <a:stretch>
-                      <a:fillRect/>
-                    </a:stretch>
-                  </pic:blipFill>
-                  <pic:spPr>
-                    <a:xfrm>
-                      <a:off x="0" y="0"/>
-                      <a:ext cx="5943600" cy="5943600"/>
-                    </a:xfrm>
-                    <a:prstGeom prst="rect">
-                      <a:avLst/>
-                    </a:prstGeom>
-                  </pic:spPr>
-                </pic:pic>
-              </a:graphicData>
-            </a:graphic>
-          </wp:inline>
-        </w:drawing>
-      </w:r>
       <w:r>
         <w:rPr>
           <w:b/>
@@ -21893,7 +22247,7 @@
                     <pic:cNvPicPr/>
                   </pic:nvPicPr>
                   <pic:blipFill>
-                    <a:blip r:embed="rId17">
+                    <a:blip r:embed="rId16">
                       <a:extLst>
                         <a:ext uri="{28A0092B-C50C-407E-A947-70E740481C1C}">
                           <a14:useLocalDpi xmlns:a14="http://schemas.microsoft.com/office/drawing/2010/main" val="0"/>
@@ -21990,7 +22344,7 @@
                     <pic:cNvPicPr/>
                   </pic:nvPicPr>
                   <pic:blipFill>
-                    <a:blip r:embed="rId18">
+                    <a:blip r:embed="rId17">
                       <a:extLst>
                         <a:ext uri="{28A0092B-C50C-407E-A947-70E740481C1C}">
                           <a14:useLocalDpi xmlns:a14="http://schemas.microsoft.com/office/drawing/2010/main" val="0"/>
@@ -22108,7 +22462,7 @@
                         <a:effectLst/>
                         <a:extLst>
                           <a:ext uri="{C572A759-6A51-4108-AA02-DFA0A04FC94B}">
-                            <ma14:wrappingTextBoxFlag xmlns:ma14="http://schemas.microsoft.com/office/mac/drawingml/2011/main" xmlns:w="http://schemas.openxmlformats.org/wordprocessingml/2006/main" xmlns:w10="urn:schemas-microsoft-com:office:word" xmlns:v="urn:schemas-microsoft-com:vml" xmlns:o="urn:schemas-microsoft-com:office:office" xmlns:mv="urn:schemas-microsoft-com:mac:vml" xmlns:mo="http://schemas.microsoft.com/office/mac/office/2008/main" xmlns=""/>
+                            <ma14:wrappingTextBoxFlag xmlns="" xmlns:mo="http://schemas.microsoft.com/office/mac/office/2008/main" xmlns:mv="urn:schemas-microsoft-com:mac:vml" xmlns:o="urn:schemas-microsoft-com:office:office" xmlns:v="urn:schemas-microsoft-com:vml" xmlns:w10="urn:schemas-microsoft-com:office:word" xmlns:w="http://schemas.openxmlformats.org/wordprocessingml/2006/main" xmlns:ma14="http://schemas.microsoft.com/office/mac/drawingml/2011/main"/>
                           </a:ext>
                         </a:extLst>
                       </wps:spPr>
@@ -22226,7 +22580,7 @@
                         <a:effectLst/>
                         <a:extLst>
                           <a:ext uri="{C572A759-6A51-4108-AA02-DFA0A04FC94B}">
-                            <ma14:wrappingTextBoxFlag xmlns:ma14="http://schemas.microsoft.com/office/mac/drawingml/2011/main" xmlns:w="http://schemas.openxmlformats.org/wordprocessingml/2006/main" xmlns:w10="urn:schemas-microsoft-com:office:word" xmlns:v="urn:schemas-microsoft-com:vml" xmlns:o="urn:schemas-microsoft-com:office:office" xmlns:mv="urn:schemas-microsoft-com:mac:vml" xmlns:mo="http://schemas.microsoft.com/office/mac/office/2008/main" xmlns=""/>
+                            <ma14:wrappingTextBoxFlag xmlns="" xmlns:mo="http://schemas.microsoft.com/office/mac/office/2008/main" xmlns:mv="urn:schemas-microsoft-com:mac:vml" xmlns:o="urn:schemas-microsoft-com:office:office" xmlns:v="urn:schemas-microsoft-com:vml" xmlns:w10="urn:schemas-microsoft-com:office:word" xmlns:w="http://schemas.openxmlformats.org/wordprocessingml/2006/main" xmlns:ma14="http://schemas.microsoft.com/office/mac/drawingml/2011/main"/>
                           </a:ext>
                         </a:extLst>
                       </wps:spPr>
@@ -22344,7 +22698,7 @@
                         <a:effectLst/>
                         <a:extLst>
                           <a:ext uri="{C572A759-6A51-4108-AA02-DFA0A04FC94B}">
-                            <ma14:wrappingTextBoxFlag xmlns:ma14="http://schemas.microsoft.com/office/mac/drawingml/2011/main" xmlns:w="http://schemas.openxmlformats.org/wordprocessingml/2006/main" xmlns:w10="urn:schemas-microsoft-com:office:word" xmlns:v="urn:schemas-microsoft-com:vml" xmlns:o="urn:schemas-microsoft-com:office:office" xmlns:mv="urn:schemas-microsoft-com:mac:vml" xmlns:mo="http://schemas.microsoft.com/office/mac/office/2008/main" xmlns=""/>
+                            <ma14:wrappingTextBoxFlag xmlns="" xmlns:mo="http://schemas.microsoft.com/office/mac/office/2008/main" xmlns:mv="urn:schemas-microsoft-com:mac:vml" xmlns:o="urn:schemas-microsoft-com:office:office" xmlns:v="urn:schemas-microsoft-com:vml" xmlns:w10="urn:schemas-microsoft-com:office:word" xmlns:w="http://schemas.openxmlformats.org/wordprocessingml/2006/main" xmlns:ma14="http://schemas.microsoft.com/office/mac/drawingml/2011/main"/>
                           </a:ext>
                         </a:extLst>
                       </wps:spPr>
@@ -22450,7 +22804,7 @@
                     <pic:cNvPicPr/>
                   </pic:nvPicPr>
                   <pic:blipFill>
-                    <a:blip r:embed="rId19">
+                    <a:blip r:embed="rId18">
                       <a:extLst>
                         <a:ext uri="{28A0092B-C50C-407E-A947-70E740481C1C}">
                           <a14:useLocalDpi xmlns:a14="http://schemas.microsoft.com/office/drawing/2010/main" val="0"/>
@@ -22532,7 +22886,7 @@
                         <a:effectLst/>
                         <a:extLst>
                           <a:ext uri="{C572A759-6A51-4108-AA02-DFA0A04FC94B}">
-                            <ma14:wrappingTextBoxFlag xmlns:ma14="http://schemas.microsoft.com/office/mac/drawingml/2011/main" xmlns:w="http://schemas.openxmlformats.org/wordprocessingml/2006/main" xmlns:w10="urn:schemas-microsoft-com:office:word" xmlns:v="urn:schemas-microsoft-com:vml" xmlns:o="urn:schemas-microsoft-com:office:office" xmlns:mv="urn:schemas-microsoft-com:mac:vml" xmlns:mo="http://schemas.microsoft.com/office/mac/office/2008/main" xmlns=""/>
+                            <ma14:wrappingTextBoxFlag xmlns="" xmlns:mo="http://schemas.microsoft.com/office/mac/office/2008/main" xmlns:mv="urn:schemas-microsoft-com:mac:vml" xmlns:o="urn:schemas-microsoft-com:office:office" xmlns:v="urn:schemas-microsoft-com:vml" xmlns:w10="urn:schemas-microsoft-com:office:word" xmlns:w="http://schemas.openxmlformats.org/wordprocessingml/2006/main" xmlns:ma14="http://schemas.microsoft.com/office/mac/drawingml/2011/main"/>
                           </a:ext>
                         </a:extLst>
                       </wps:spPr>
@@ -22684,17 +23038,8 @@
           <w:i/>
           <w:iCs/>
         </w:rPr>
-        <w:t xml:space="preserve">Frangula </w:t>
-      </w:r>
-      <w:proofErr w:type="spellStart"/>
-      <w:r>
-        <w:rPr>
-          <w:i/>
-          <w:iCs/>
-        </w:rPr>
-        <w:t>alnus</w:t>
-      </w:r>
-      <w:proofErr w:type="spellEnd"/>
+        <w:t>Frangula alnus</w:t>
+      </w:r>
       <w:r>
         <w:t>: An Integrated Model Framework. Ph.D., Stony Brook University</w:t>
       </w:r>
@@ -22704,23 +23049,7 @@
         <w:pStyle w:val="Bibliography"/>
       </w:pPr>
       <w:r>
-        <w:t>Aiello-Lammens ME, Chu-</w:t>
-      </w:r>
-      <w:proofErr w:type="spellStart"/>
-      <w:r>
-        <w:t>Agor</w:t>
-      </w:r>
-      <w:proofErr w:type="spellEnd"/>
-      <w:r>
-        <w:t xml:space="preserve"> ML, </w:t>
-      </w:r>
-      <w:proofErr w:type="spellStart"/>
-      <w:r>
-        <w:t>Convertino</w:t>
-      </w:r>
-      <w:proofErr w:type="spellEnd"/>
-      <w:r>
-        <w:t xml:space="preserve"> M, et al (2011) The impact of sea-level rise on Snowy Plovers in Florida: integrating geomorphological, habitat, and metapopulation models. Global Change Biology 17:3644–3654. https://doi.org/10.1111/j.1365-2486.2011.02497.x</w:t>
+        <w:t>Aiello-Lammens ME, Chu-Agor ML, Convertino M, et al (2011) The impact of sea-level rise on Snowy Plovers in Florida: integrating geomorphological, habitat, and metapopulation models. Global Change Biology 17:3644–3654. https://doi.org/10.1111/j.1365-2486.2011.02497.x</w:t>
       </w:r>
     </w:p>
     <w:p>
@@ -22728,91 +23057,39 @@
         <w:pStyle w:val="Bibliography"/>
       </w:pPr>
       <w:r>
-        <w:t xml:space="preserve">Aiello-Lammens ME, </w:t>
-      </w:r>
-      <w:proofErr w:type="spellStart"/>
-      <w:r>
-        <w:t>Resit</w:t>
-      </w:r>
-      <w:proofErr w:type="spellEnd"/>
-      <w:r>
-        <w:t xml:space="preserve"> </w:t>
-      </w:r>
-      <w:proofErr w:type="spellStart"/>
-      <w:r>
-        <w:t>Akçakaya</w:t>
-      </w:r>
-      <w:proofErr w:type="spellEnd"/>
-      <w:r>
-        <w:t xml:space="preserve"> H (2017) Using global sensitivity analysis of demographic models for ecological impact assessment. Conservation Biology 31:116–125. https://doi.org/10.1111/cobi.12726</w:t>
+        <w:t>Aiello-Lammens ME, Resit Akçakaya H (2017) Using global sensitivity analysis of demographic models for ecological impact assessment. Conservation Biology 31:116–125. https://doi.org/10.1111/cobi.12726</w:t>
       </w:r>
     </w:p>
     <w:p>
       <w:pPr>
         <w:pStyle w:val="Bibliography"/>
       </w:pPr>
-      <w:proofErr w:type="spellStart"/>
-      <w:r>
-        <w:t>Akçakaya</w:t>
-      </w:r>
-      <w:proofErr w:type="spellEnd"/>
-      <w:r>
-        <w:t xml:space="preserve"> HR (2000) Population viability analyses with demographically and spatially structured models. Ecological Bulletins 23–38</w:t>
+      <w:r>
+        <w:t>Akçakaya HR (2000) Population viability analyses with demographically and spatially structured models. Ecological Bulletins 23–38</w:t>
       </w:r>
     </w:p>
     <w:p>
       <w:pPr>
         <w:pStyle w:val="Bibliography"/>
       </w:pPr>
-      <w:proofErr w:type="spellStart"/>
-      <w:r>
-        <w:t>Akçakaya</w:t>
-      </w:r>
-      <w:proofErr w:type="spellEnd"/>
-      <w:r>
-        <w:t xml:space="preserve"> HR (2001) Linking population-level risk assessment with landscape and habitat models. The Science of the total environment 274:283–291</w:t>
+      <w:r>
+        <w:t>Akçakaya HR (2001) Linking population-level risk assessment with landscape and habitat models. The Science of the total environment 274:283–291</w:t>
       </w:r>
     </w:p>
     <w:p>
       <w:pPr>
         <w:pStyle w:val="Bibliography"/>
       </w:pPr>
-      <w:proofErr w:type="spellStart"/>
-      <w:r>
-        <w:t>Akçakaya</w:t>
-      </w:r>
-      <w:proofErr w:type="spellEnd"/>
-      <w:r>
-        <w:t xml:space="preserve"> HR (2002) RAMAS GIS: Linking Spatial Data with Population Viability Analysis. Applied Biomathematics, Setauket</w:t>
+      <w:r>
+        <w:t>Akçakaya HR (2002) RAMAS GIS: Linking Spatial Data with Population Viability Analysis. Applied Biomathematics, Setauket</w:t>
       </w:r>
     </w:p>
     <w:p>
       <w:pPr>
         <w:pStyle w:val="Bibliography"/>
       </w:pPr>
-      <w:proofErr w:type="spellStart"/>
-      <w:r>
-        <w:t>Akçakaya</w:t>
-      </w:r>
-      <w:proofErr w:type="spellEnd"/>
-      <w:r>
-        <w:t xml:space="preserve"> HR, </w:t>
-      </w:r>
-      <w:proofErr w:type="spellStart"/>
-      <w:r>
-        <w:t>Radeloff</w:t>
-      </w:r>
-      <w:proofErr w:type="spellEnd"/>
-      <w:r>
-        <w:t xml:space="preserve"> VC, </w:t>
-      </w:r>
-      <w:proofErr w:type="spellStart"/>
-      <w:r>
-        <w:t>Mladenoff</w:t>
-      </w:r>
-      <w:proofErr w:type="spellEnd"/>
-      <w:r>
-        <w:t xml:space="preserve"> DJ, He HS (2004) Integrating landscape and metapopulation modeling approaches: viability of the sharp‐tailed grouse in a dynamic landscape. Conservation Biology 18:526–537</w:t>
+      <w:r>
+        <w:t>Akçakaya HR, Radeloff VC, Mladenoff DJ, He HS (2004) Integrating landscape and metapopulation modeling approaches: viability of the sharp‐tailed grouse in a dynamic landscape. Conservation Biology 18:526–537</w:t>
       </w:r>
     </w:p>
     <w:p>
@@ -22835,27 +23112,10 @@
           <w:i/>
           <w:iCs/>
         </w:rPr>
-        <w:t xml:space="preserve">Frangula </w:t>
-      </w:r>
-      <w:proofErr w:type="spellStart"/>
-      <w:r>
-        <w:rPr>
-          <w:i/>
-          <w:iCs/>
-        </w:rPr>
-        <w:t>alnus</w:t>
-      </w:r>
-      <w:proofErr w:type="spellEnd"/>
-      <w:r>
-        <w:t xml:space="preserve"> Mill.). </w:t>
-      </w:r>
-      <w:proofErr w:type="spellStart"/>
-      <w:r>
-        <w:t>Masters</w:t>
-      </w:r>
-      <w:proofErr w:type="spellEnd"/>
-      <w:r>
-        <w:t xml:space="preserve"> of Science, University of Wisconsin-Milwaukee</w:t>
+        <w:t>Frangula alnus</w:t>
+      </w:r>
+      <w:r>
+        <w:t xml:space="preserve"> Mill.). Masters of Science, University of Wisconsin-Milwaukee</w:t>
       </w:r>
     </w:p>
     <w:p>
@@ -22863,23 +23123,7 @@
         <w:pStyle w:val="Bibliography"/>
       </w:pPr>
       <w:r>
-        <w:t xml:space="preserve">Blackburn TM, </w:t>
-      </w:r>
-      <w:proofErr w:type="spellStart"/>
-      <w:r>
-        <w:t>Pyšek</w:t>
-      </w:r>
-      <w:proofErr w:type="spellEnd"/>
-      <w:r>
-        <w:t xml:space="preserve"> P, </w:t>
-      </w:r>
-      <w:proofErr w:type="spellStart"/>
-      <w:r>
-        <w:t>Bacher</w:t>
-      </w:r>
-      <w:proofErr w:type="spellEnd"/>
-      <w:r>
-        <w:t xml:space="preserve"> S, et al (2011) A proposed unified framework for biological invasions. Trends in Ecology &amp; Evolution 26:333–339. https://doi.org/10.1016/j.tree.2011.03.023</w:t>
+        <w:t>Blackburn TM, Pyšek P, Bacher S, et al (2011) A proposed unified framework for biological invasions. Trends in Ecology &amp; Evolution 26:333–339. https://doi.org/10.1016/j.tree.2011.03.023</w:t>
       </w:r>
     </w:p>
     <w:p>
@@ -22887,23 +23131,7 @@
         <w:pStyle w:val="Bibliography"/>
       </w:pPr>
       <w:r>
-        <w:t xml:space="preserve">Briscoe NJ, </w:t>
-      </w:r>
-      <w:proofErr w:type="spellStart"/>
-      <w:r>
-        <w:t>Elith</w:t>
-      </w:r>
-      <w:proofErr w:type="spellEnd"/>
-      <w:r>
-        <w:t xml:space="preserve"> J, Salguero‐Gómez R, et al (2019) Forecasting species range dynamics with process‐explicit models: matching methods to applications. </w:t>
-      </w:r>
-      <w:proofErr w:type="spellStart"/>
-      <w:r>
-        <w:t>Ecol</w:t>
-      </w:r>
-      <w:proofErr w:type="spellEnd"/>
-      <w:r>
-        <w:t xml:space="preserve"> Lett ele.13348. https://doi.org/10.1111/ele.13348</w:t>
+        <w:t>Briscoe NJ, Elith J, Salguero‐Gómez R, et al (2019) Forecasting species range dynamics with process‐explicit models: matching methods to applications. Ecol Lett ele.13348. https://doi.org/10.1111/ele.13348</w:t>
       </w:r>
     </w:p>
     <w:p>
@@ -22912,15 +23140,7 @@
       </w:pPr>
       <w:r>
         <w:lastRenderedPageBreak/>
-        <w:t xml:space="preserve">Brook BW, </w:t>
-      </w:r>
-      <w:proofErr w:type="spellStart"/>
-      <w:r>
-        <w:t>Akçakaya</w:t>
-      </w:r>
-      <w:proofErr w:type="spellEnd"/>
-      <w:r>
-        <w:t xml:space="preserve"> HR, Keith DA, et al (2009) Integrating bioclimate with population models to improve forecasts of species extinctions under climate change. Biology Letters 5:723–725. https://doi.org/10.1098/rsbl.2009.0480</w:t>
+        <w:t>Brook BW, Akçakaya HR, Keith DA, et al (2009) Integrating bioclimate with population models to improve forecasts of species extinctions under climate change. Biology Letters 5:723–725. https://doi.org/10.1098/rsbl.2009.0480</w:t>
       </w:r>
     </w:p>
     <w:p>
@@ -22935,17 +23155,8 @@
           <w:i/>
           <w:iCs/>
         </w:rPr>
-        <w:t xml:space="preserve">Frangula </w:t>
-      </w:r>
-      <w:proofErr w:type="spellStart"/>
-      <w:r>
-        <w:rPr>
-          <w:i/>
-          <w:iCs/>
-        </w:rPr>
-        <w:t>alnus</w:t>
-      </w:r>
-      <w:proofErr w:type="spellEnd"/>
+        <w:t>Frangula alnus</w:t>
+      </w:r>
       <w:r>
         <w:t xml:space="preserve"> in a </w:t>
       </w:r>
@@ -22964,29 +23175,8 @@
       <w:pPr>
         <w:pStyle w:val="Bibliography"/>
       </w:pPr>
-      <w:proofErr w:type="spellStart"/>
-      <w:r>
-        <w:t>Cadotte</w:t>
-      </w:r>
-      <w:proofErr w:type="spellEnd"/>
-      <w:r>
-        <w:t xml:space="preserve"> MW, Lovett-</w:t>
-      </w:r>
-      <w:proofErr w:type="spellStart"/>
-      <w:r>
-        <w:t>Doust</w:t>
-      </w:r>
-      <w:proofErr w:type="spellEnd"/>
-      <w:r>
-        <w:t xml:space="preserve"> J (2001) Ecological and taxonomic differences between native and introduced plants of southwestern Ontario. </w:t>
-      </w:r>
-      <w:proofErr w:type="spellStart"/>
-      <w:r>
-        <w:t>Ecoscience</w:t>
-      </w:r>
-      <w:proofErr w:type="spellEnd"/>
-      <w:r>
-        <w:t xml:space="preserve"> 8:230–238</w:t>
+      <w:r>
+        <w:t>Cadotte MW, Lovett-Doust J (2001) Ecological and taxonomic differences between native and introduced plants of southwestern Ontario. Ecoscience 8:230–238</w:t>
       </w:r>
     </w:p>
     <w:p>
@@ -23001,37 +23191,15 @@
       <w:pPr>
         <w:pStyle w:val="Bibliography"/>
       </w:pPr>
-      <w:proofErr w:type="spellStart"/>
-      <w:r>
-        <w:t>Catling</w:t>
-      </w:r>
-      <w:proofErr w:type="spellEnd"/>
-      <w:r>
-        <w:t xml:space="preserve"> PM, </w:t>
-      </w:r>
-      <w:proofErr w:type="spellStart"/>
-      <w:r>
-        <w:t>Porebski</w:t>
-      </w:r>
-      <w:proofErr w:type="spellEnd"/>
-      <w:r>
-        <w:t xml:space="preserve"> ZS (1994) The history of invasion and current status of glossy buckthorn, </w:t>
-      </w:r>
-      <w:proofErr w:type="spellStart"/>
-      <w:r>
-        <w:rPr>
-          <w:i/>
-          <w:iCs/>
-        </w:rPr>
-        <w:t>Rhamnus</w:t>
-      </w:r>
-      <w:proofErr w:type="spellEnd"/>
-      <w:r>
-        <w:rPr>
-          <w:i/>
-          <w:iCs/>
-        </w:rPr>
-        <w:t xml:space="preserve"> frangula</w:t>
+      <w:r>
+        <w:t xml:space="preserve">Catling PM, Porebski ZS (1994) The history of invasion and current status of glossy buckthorn, </w:t>
+      </w:r>
+      <w:r>
+        <w:rPr>
+          <w:i/>
+          <w:iCs/>
+        </w:rPr>
+        <w:t>Rhamnus frangula</w:t>
       </w:r>
       <w:r>
         <w:t>, in southern Ontario. Canadian field-naturalist 108:305–310</w:t>
@@ -23049,34 +23217,16 @@
       <w:pPr>
         <w:pStyle w:val="Bibliography"/>
       </w:pPr>
-      <w:proofErr w:type="spellStart"/>
-      <w:r>
-        <w:t>Colautti</w:t>
-      </w:r>
-      <w:proofErr w:type="spellEnd"/>
-      <w:r>
-        <w:t xml:space="preserve"> RI, </w:t>
-      </w:r>
-      <w:proofErr w:type="spellStart"/>
-      <w:r>
-        <w:t>Grigorovich</w:t>
-      </w:r>
-      <w:proofErr w:type="spellEnd"/>
-      <w:r>
-        <w:t xml:space="preserve"> IA, MacIsaac HJ (2006) Propagule Pressure: A Null Model for Biological Invasions. Biological Invasions 8:1023–1037. https://doi.org/10.1007/s10530-005-3735-y</w:t>
+      <w:r>
+        <w:t>Colautti RI, Grigorovich IA, MacIsaac HJ (2006) Propagule Pressure: A Null Model for Biological Invasions. Biological Invasions 8:1023–1037. https://doi.org/10.1007/s10530-005-3735-y</w:t>
       </w:r>
     </w:p>
     <w:p>
       <w:pPr>
         <w:pStyle w:val="Bibliography"/>
       </w:pPr>
-      <w:proofErr w:type="spellStart"/>
-      <w:r>
-        <w:t>Comita</w:t>
-      </w:r>
-      <w:proofErr w:type="spellEnd"/>
-      <w:r>
-        <w:t xml:space="preserve"> L, Hubbell S (2009) Local neighborhood and species’ shade tolerance influence survival in a diverse seedling bank. Ecology 90:328–334</w:t>
+      <w:r>
+        <w:t>Comita L, Hubbell S (2009) Local neighborhood and species’ shade tolerance influence survival in a diverse seedling bank. Ecology 90:328–334</w:t>
       </w:r>
     </w:p>
     <w:p>
@@ -23084,15 +23234,7 @@
         <w:pStyle w:val="Bibliography"/>
       </w:pPr>
       <w:r>
-        <w:t xml:space="preserve">Coutts SR, </w:t>
-      </w:r>
-      <w:proofErr w:type="spellStart"/>
-      <w:r>
-        <w:t>Yokomizo</w:t>
-      </w:r>
-      <w:proofErr w:type="spellEnd"/>
-      <w:r>
-        <w:t xml:space="preserve"> H (2013) Meta-models as a straightforward approach to the sensitivity analysis of complex models. Population Ecology 56:7–19. https://doi.org/10.1007/s10144-013-0422-1</w:t>
+        <w:t>Coutts SR, Yokomizo H (2013) Meta-models as a straightforward approach to the sensitivity analysis of complex models. Population Ecology 56:7–19. https://doi.org/10.1007/s10144-013-0422-1</w:t>
       </w:r>
     </w:p>
     <w:p>
@@ -23108,15 +23250,7 @@
         <w:pStyle w:val="Bibliography"/>
       </w:pPr>
       <w:r>
-        <w:t xml:space="preserve">Crooks J (2005) Lag times and exotic species: the ecology and management of biological invasions in slow-motion. </w:t>
-      </w:r>
-      <w:proofErr w:type="spellStart"/>
-      <w:r>
-        <w:t>Ecoscience</w:t>
-      </w:r>
-      <w:proofErr w:type="spellEnd"/>
-      <w:r>
-        <w:t xml:space="preserve"> 12:316–329</w:t>
+        <w:t>Crooks J (2005) Lag times and exotic species: the ecology and management of biological invasions in slow-motion. Ecoscience 12:316–329</w:t>
       </w:r>
     </w:p>
     <w:p>
@@ -23124,39 +23258,7 @@
         <w:pStyle w:val="Bibliography"/>
       </w:pPr>
       <w:r>
-        <w:t xml:space="preserve">Crooks JA, </w:t>
-      </w:r>
-      <w:proofErr w:type="spellStart"/>
-      <w:r>
-        <w:t>Soulé</w:t>
-      </w:r>
-      <w:proofErr w:type="spellEnd"/>
-      <w:r>
-        <w:t xml:space="preserve"> ME (1999) Lag times in population explosions of invasive species: causes and implications. In: </w:t>
-      </w:r>
-      <w:proofErr w:type="spellStart"/>
-      <w:r>
-        <w:t>Sandlund</w:t>
-      </w:r>
-      <w:proofErr w:type="spellEnd"/>
-      <w:r>
-        <w:t xml:space="preserve"> OT, </w:t>
-      </w:r>
-      <w:proofErr w:type="spellStart"/>
-      <w:r>
-        <w:t>Schei</w:t>
-      </w:r>
-      <w:proofErr w:type="spellEnd"/>
-      <w:r>
-        <w:t xml:space="preserve"> PJ, </w:t>
-      </w:r>
-      <w:proofErr w:type="spellStart"/>
-      <w:r>
-        <w:t>Viken</w:t>
-      </w:r>
-      <w:proofErr w:type="spellEnd"/>
-      <w:r>
-        <w:t xml:space="preserve"> A (eds) Invasive species and biodiversity management. Kluwer Academic Dordrecht, The Netherlands, pp 103–125</w:t>
+        <w:t>Crooks JA, Soulé ME (1999) Lag times in population explosions of invasive species: causes and implications. In: Sandlund OT, Schei PJ, Viken A (eds) Invasive species and biodiversity management. Kluwer Academic Dordrecht, The Netherlands, pp 103–125</w:t>
       </w:r>
     </w:p>
     <w:p>
@@ -23171,17 +23273,8 @@
           <w:i/>
           <w:iCs/>
         </w:rPr>
-        <w:t xml:space="preserve">Frangula </w:t>
-      </w:r>
-      <w:proofErr w:type="spellStart"/>
-      <w:r>
-        <w:rPr>
-          <w:i/>
-          <w:iCs/>
-        </w:rPr>
-        <w:t>alnus</w:t>
-      </w:r>
-      <w:proofErr w:type="spellEnd"/>
+        <w:t>Frangula alnus</w:t>
+      </w:r>
       <w:r>
         <w:t>). Biological Invasions 11:577–586. https://doi.org/10.1007/s10530-008-9272-8</w:t>
       </w:r>
@@ -23194,31 +23287,13 @@
         <w:lastRenderedPageBreak/>
         <w:t>Davis AS, Landis DA, Nuzzo V, et al (2006) Demographic models inform selection of biocontrol agents for garlic mustard (</w:t>
       </w:r>
-      <w:proofErr w:type="spellStart"/>
-      <w:r>
-        <w:rPr>
-          <w:i/>
-          <w:iCs/>
-        </w:rPr>
-        <w:t>Alliaria</w:t>
-      </w:r>
-      <w:proofErr w:type="spellEnd"/>
-      <w:r>
-        <w:rPr>
-          <w:i/>
-          <w:iCs/>
-        </w:rPr>
-        <w:t xml:space="preserve"> </w:t>
-      </w:r>
-      <w:proofErr w:type="spellStart"/>
-      <w:r>
-        <w:rPr>
-          <w:i/>
-          <w:iCs/>
-        </w:rPr>
-        <w:t>petiolata</w:t>
-      </w:r>
-      <w:proofErr w:type="spellEnd"/>
+      <w:r>
+        <w:rPr>
+          <w:i/>
+          <w:iCs/>
+        </w:rPr>
+        <w:t>Alliaria petiolata</w:t>
+      </w:r>
       <w:r>
         <w:t>). Ecological Applications 16:2399–2410</w:t>
       </w:r>
@@ -23228,23 +23303,7 @@
         <w:pStyle w:val="Bibliography"/>
       </w:pPr>
       <w:r>
-        <w:t xml:space="preserve">Davis M, Grime J, Thompson K (2000) Fluctuating resources in plant </w:t>
-      </w:r>
-      <w:proofErr w:type="spellStart"/>
-      <w:r>
-        <w:t>communites</w:t>
-      </w:r>
-      <w:proofErr w:type="spellEnd"/>
-      <w:r>
-        <w:t xml:space="preserve">: a general theory of </w:t>
-      </w:r>
-      <w:proofErr w:type="spellStart"/>
-      <w:r>
-        <w:t>invasibility</w:t>
-      </w:r>
-      <w:proofErr w:type="spellEnd"/>
-      <w:r>
-        <w:t>. Journal of Ecology 88:528–534</w:t>
+        <w:t>Davis M, Grime J, Thompson K (2000) Fluctuating resources in plant communites: a general theory of invasibility. Journal of Ecology 88:528–534</w:t>
       </w:r>
     </w:p>
     <w:p>
@@ -23252,23 +23311,7 @@
         <w:pStyle w:val="Bibliography"/>
       </w:pPr>
       <w:r>
-        <w:t xml:space="preserve">Dwyer JM, </w:t>
-      </w:r>
-      <w:proofErr w:type="spellStart"/>
-      <w:r>
-        <w:t>Fensham</w:t>
-      </w:r>
-      <w:proofErr w:type="spellEnd"/>
-      <w:r>
-        <w:t xml:space="preserve"> RJ, Fairfax RJ, Buckley YM (2010) </w:t>
-      </w:r>
-      <w:proofErr w:type="spellStart"/>
-      <w:r>
-        <w:t>Neighbourhood</w:t>
-      </w:r>
-      <w:proofErr w:type="spellEnd"/>
-      <w:r>
-        <w:t xml:space="preserve"> effects influence drought-induced mortality of savanna trees in Australia. Journal of Vegetation Science 21:573–585. https://doi.org/10.1111/j.1654-1103.2009.01167.x</w:t>
+        <w:t>Dwyer JM, Fensham RJ, Fairfax RJ, Buckley YM (2010) Neighbourhood effects influence drought-induced mortality of savanna trees in Australia. Journal of Vegetation Science 21:573–585. https://doi.org/10.1111/j.1654-1103.2009.01167.x</w:t>
       </w:r>
     </w:p>
     <w:p>
@@ -23276,83 +23319,39 @@
         <w:pStyle w:val="Bibliography"/>
       </w:pPr>
       <w:r>
-        <w:t xml:space="preserve">Easterling MR, </w:t>
-      </w:r>
-      <w:proofErr w:type="spellStart"/>
-      <w:r>
-        <w:t>Ellner</w:t>
-      </w:r>
-      <w:proofErr w:type="spellEnd"/>
-      <w:r>
-        <w:t xml:space="preserve"> SP, Dixon PM (2000) Size-specific sensitivity: applying a new structured population model. Ecology 81:694–708</w:t>
+        <w:t>Easterling MR, Ellner SP, Dixon PM (2000) Size-specific sensitivity: applying a new structured population model. Ecology 81:694–708</w:t>
       </w:r>
     </w:p>
     <w:p>
       <w:pPr>
         <w:pStyle w:val="Bibliography"/>
       </w:pPr>
-      <w:proofErr w:type="spellStart"/>
-      <w:r>
-        <w:t>Elith</w:t>
-      </w:r>
-      <w:proofErr w:type="spellEnd"/>
-      <w:r>
-        <w:t xml:space="preserve"> J, </w:t>
-      </w:r>
-      <w:proofErr w:type="spellStart"/>
-      <w:r>
-        <w:t>Leathwick</w:t>
-      </w:r>
-      <w:proofErr w:type="spellEnd"/>
-      <w:r>
-        <w:t xml:space="preserve"> JR, Hastie T (2008) A working guide to boosted regression trees. Journal of Animal Ecology 77:802–813. https://doi.org/10.1111/j.1365-2656.2008.01390.x</w:t>
+      <w:r>
+        <w:t>Elith J, Leathwick JR, Hastie T (2008) A working guide to boosted regression trees. Journal of Animal Ecology 77:802–813. https://doi.org/10.1111/j.1365-2656.2008.01390.x</w:t>
       </w:r>
     </w:p>
     <w:p>
       <w:pPr>
         <w:pStyle w:val="Bibliography"/>
       </w:pPr>
-      <w:proofErr w:type="spellStart"/>
-      <w:r>
-        <w:t>Elith</w:t>
-      </w:r>
-      <w:proofErr w:type="spellEnd"/>
-      <w:r>
-        <w:t xml:space="preserve"> J, Phillips SJ, Hastie T, et al (2010) A statistical explanation of </w:t>
-      </w:r>
-      <w:proofErr w:type="spellStart"/>
-      <w:r>
-        <w:t>MaxEnt</w:t>
-      </w:r>
-      <w:proofErr w:type="spellEnd"/>
-      <w:r>
-        <w:t xml:space="preserve"> for ecologists. Diversity and Distributions 17:43–57. https://doi.org/10.1111/j.1472-4642.2010.00725.x</w:t>
+      <w:r>
+        <w:t>Elith J, Phillips SJ, Hastie T, et al (2010) A statistical explanation of MaxEnt for ecologists. Diversity and Distributions 17:43–57. https://doi.org/10.1111/j.1472-4642.2010.00725.x</w:t>
       </w:r>
     </w:p>
     <w:p>
       <w:pPr>
         <w:pStyle w:val="Bibliography"/>
       </w:pPr>
-      <w:proofErr w:type="spellStart"/>
-      <w:r>
-        <w:t>Ellner</w:t>
-      </w:r>
-      <w:proofErr w:type="spellEnd"/>
-      <w:r>
-        <w:t xml:space="preserve"> SP, Rees M (2006) Integral projection models for species with complex demography. The American Naturalist 167:410–428</w:t>
+      <w:r>
+        <w:t>Ellner SP, Rees M (2006) Integral projection models for species with complex demography. The American Naturalist 167:410–428</w:t>
       </w:r>
     </w:p>
     <w:p>
       <w:pPr>
         <w:pStyle w:val="Bibliography"/>
       </w:pPr>
-      <w:proofErr w:type="spellStart"/>
-      <w:r>
-        <w:t>Ellner</w:t>
-      </w:r>
-      <w:proofErr w:type="spellEnd"/>
-      <w:r>
-        <w:t xml:space="preserve"> SP, Rees M (2007) Stochastic stable population growth in integral projection models: theory and application. Journal of mathematical biology 54:227–56. https://doi.org/10.1007/s00285-006-0044-8</w:t>
+      <w:r>
+        <w:t>Ellner SP, Rees M (2007) Stochastic stable population growth in integral projection models: theory and application. Journal of mathematical biology 54:227–56. https://doi.org/10.1007/s00285-006-0044-8</w:t>
       </w:r>
     </w:p>
     <w:p>
@@ -23362,21 +23361,12 @@
       <w:r>
         <w:t>Fagan ME, Peart DR (2004) Impact of the invasive shrub glossy buckthorn (</w:t>
       </w:r>
-      <w:proofErr w:type="spellStart"/>
-      <w:r>
-        <w:rPr>
-          <w:i/>
-          <w:iCs/>
-        </w:rPr>
-        <w:t>Rhamnus</w:t>
-      </w:r>
-      <w:proofErr w:type="spellEnd"/>
-      <w:r>
-        <w:rPr>
-          <w:i/>
-          <w:iCs/>
-        </w:rPr>
-        <w:t xml:space="preserve"> frangula</w:t>
+      <w:r>
+        <w:rPr>
+          <w:i/>
+          <w:iCs/>
+        </w:rPr>
+        <w:t>Rhamnus frangula</w:t>
       </w:r>
       <w:r>
         <w:t xml:space="preserve"> L.) on juvenile recruitment by canopy trees. Forest Ecology and Management 194:95–107. https://doi.org/10.1016/j.foreco.2004.02.015</w:t>
@@ -23395,15 +23385,7 @@
         <w:pStyle w:val="Bibliography"/>
       </w:pPr>
       <w:r>
-        <w:t xml:space="preserve">Fordham DA, </w:t>
-      </w:r>
-      <w:proofErr w:type="spellStart"/>
-      <w:r>
-        <w:t>Akçakaya</w:t>
-      </w:r>
-      <w:proofErr w:type="spellEnd"/>
-      <w:r>
-        <w:t xml:space="preserve"> HR, Araújo MB, Brook BW (2012) Modeling Range Shifts for Invasive Vertebrates in Response to Climate Change. In: Brodie (ed). pp 1–31</w:t>
+        <w:t>Fordham DA, Akçakaya HR, Araújo MB, Brook BW (2012) Modeling Range Shifts for Invasive Vertebrates in Response to Climate Change. In: Brodie (ed). pp 1–31</w:t>
       </w:r>
     </w:p>
     <w:p>
@@ -23411,15 +23393,7 @@
         <w:pStyle w:val="Bibliography"/>
       </w:pPr>
       <w:r>
-        <w:t xml:space="preserve">Fordham DA, </w:t>
-      </w:r>
-      <w:proofErr w:type="spellStart"/>
-      <w:r>
-        <w:t>Mellin</w:t>
-      </w:r>
-      <w:proofErr w:type="spellEnd"/>
-      <w:r>
-        <w:t xml:space="preserve"> C, Russell BD, et al (2013) Population dynamics can be more important than physiological limits for determining range shifts under climate change. Global change biology 19:3224–37. https://doi.org/10.1111/gcb.12289</w:t>
+        <w:t>Fordham DA, Mellin C, Russell BD, et al (2013) Population dynamics can be more important than physiological limits for determining range shifts under climate change. Global change biology 19:3224–37. https://doi.org/10.1111/gcb.12289</w:t>
       </w:r>
     </w:p>
     <w:p>
@@ -23444,44 +23418,22 @@
       </w:pPr>
       <w:r>
         <w:lastRenderedPageBreak/>
-        <w:t xml:space="preserve">Franklin J, Regan HM, </w:t>
-      </w:r>
-      <w:proofErr w:type="spellStart"/>
-      <w:r>
-        <w:t>Syphard</w:t>
-      </w:r>
-      <w:proofErr w:type="spellEnd"/>
-      <w:r>
-        <w:t xml:space="preserve"> AD (2013) Linking spatially explicit species distribution and population models to plan for the persistence of plant species under global change. Environmental Conservation 1–13. https://doi.org/10.1017/S0376892913000453</w:t>
+        <w:t>Franklin J, Regan HM, Syphard AD (2013) Linking spatially explicit species distribution and population models to plan for the persistence of plant species under global change. Environmental Conservation 1–13. https://doi.org/10.1017/S0376892913000453</w:t>
       </w:r>
     </w:p>
     <w:p>
       <w:pPr>
         <w:pStyle w:val="Bibliography"/>
       </w:pPr>
-      <w:proofErr w:type="spellStart"/>
-      <w:r>
-        <w:t>Frappier</w:t>
-      </w:r>
-      <w:proofErr w:type="spellEnd"/>
-      <w:r>
-        <w:t xml:space="preserve"> B, Eckert RT, Lee TD (2003a) Potential impacts of the invasive exotic shrub </w:t>
-      </w:r>
-      <w:proofErr w:type="spellStart"/>
-      <w:r>
-        <w:rPr>
-          <w:i/>
-          <w:iCs/>
-        </w:rPr>
-        <w:t>Rhamnus</w:t>
-      </w:r>
-      <w:proofErr w:type="spellEnd"/>
-      <w:r>
-        <w:rPr>
-          <w:i/>
-          <w:iCs/>
-        </w:rPr>
-        <w:t xml:space="preserve"> frangula</w:t>
+      <w:r>
+        <w:t xml:space="preserve">Frappier B, Eckert RT, Lee TD (2003a) Potential impacts of the invasive exotic shrub </w:t>
+      </w:r>
+      <w:r>
+        <w:rPr>
+          <w:i/>
+          <w:iCs/>
+        </w:rPr>
+        <w:t>Rhamnus frangula</w:t>
       </w:r>
       <w:r>
         <w:t xml:space="preserve"> L. (glossy buckthorn) on forests of southern New Hampshire. Northeastern Naturalist 10:277–296</w:t>
@@ -23491,29 +23443,15 @@
       <w:pPr>
         <w:pStyle w:val="Bibliography"/>
       </w:pPr>
-      <w:proofErr w:type="spellStart"/>
-      <w:r>
-        <w:t>Frappier</w:t>
-      </w:r>
-      <w:proofErr w:type="spellEnd"/>
-      <w:r>
-        <w:t xml:space="preserve"> B, Eckert RT, Lee TD (2004) Experimental removal of the non-indigenous shrub </w:t>
-      </w:r>
-      <w:proofErr w:type="spellStart"/>
-      <w:r>
-        <w:rPr>
-          <w:i/>
-          <w:iCs/>
-        </w:rPr>
-        <w:t>Rhamnus</w:t>
-      </w:r>
-      <w:proofErr w:type="spellEnd"/>
-      <w:r>
-        <w:rPr>
-          <w:i/>
-          <w:iCs/>
-        </w:rPr>
-        <w:t xml:space="preserve"> frangula</w:t>
+      <w:r>
+        <w:t xml:space="preserve">Frappier B, Eckert RT, Lee TD (2004) Experimental removal of the non-indigenous shrub </w:t>
+      </w:r>
+      <w:r>
+        <w:rPr>
+          <w:i/>
+          <w:iCs/>
+        </w:rPr>
+        <w:t>Rhamnus frangula</w:t>
       </w:r>
       <w:r>
         <w:t xml:space="preserve"> (glossy buckthorn): Effects on native herbs and woody seedlings. Northeastern Naturalist 11:333–342</w:t>
@@ -23523,29 +23461,15 @@
       <w:pPr>
         <w:pStyle w:val="Bibliography"/>
       </w:pPr>
-      <w:proofErr w:type="spellStart"/>
-      <w:r>
-        <w:t>Frappier</w:t>
-      </w:r>
-      <w:proofErr w:type="spellEnd"/>
-      <w:r>
-        <w:t xml:space="preserve"> B, Lee TD, Olson KF, Eckert RT (2003b) Small-scale invasion pattern, spread rate, and lag-phase behavior of </w:t>
-      </w:r>
-      <w:proofErr w:type="spellStart"/>
-      <w:r>
-        <w:rPr>
-          <w:i/>
-          <w:iCs/>
-        </w:rPr>
-        <w:t>Rhamnus</w:t>
-      </w:r>
-      <w:proofErr w:type="spellEnd"/>
-      <w:r>
-        <w:rPr>
-          <w:i/>
-          <w:iCs/>
-        </w:rPr>
-        <w:t xml:space="preserve"> frangula</w:t>
+      <w:r>
+        <w:t xml:space="preserve">Frappier B, Lee TD, Olson KF, Eckert RT (2003b) Small-scale invasion pattern, spread rate, and lag-phase behavior of </w:t>
+      </w:r>
+      <w:r>
+        <w:rPr>
+          <w:i/>
+          <w:iCs/>
+        </w:rPr>
+        <w:t>Rhamnus frangula</w:t>
       </w:r>
       <w:r>
         <w:t xml:space="preserve"> L. Forest Ecology and Management 186:1–6. https://doi.org/10.1016/S0378-1127(03)00274-3</w:t>
@@ -23555,21 +23479,8 @@
       <w:pPr>
         <w:pStyle w:val="Bibliography"/>
       </w:pPr>
-      <w:proofErr w:type="spellStart"/>
-      <w:r>
-        <w:t>Gavier</w:t>
-      </w:r>
-      <w:proofErr w:type="spellEnd"/>
-      <w:r>
-        <w:t xml:space="preserve">-Pizarro GI, </w:t>
-      </w:r>
-      <w:proofErr w:type="spellStart"/>
-      <w:r>
-        <w:t>Radeloff</w:t>
-      </w:r>
-      <w:proofErr w:type="spellEnd"/>
-      <w:r>
-        <w:t xml:space="preserve"> VC, Stewart SI, et al (2010) Housing is positively associated with invasive exotic plant species richness in New England, USA. Ecological Applications 20:1913–1925</w:t>
+      <w:r>
+        <w:t>Gavier-Pizarro GI, Radeloff VC, Stewart SI, et al (2010) Housing is positively associated with invasive exotic plant species richness in New England, USA. Ecological Applications 20:1913–1925</w:t>
       </w:r>
     </w:p>
     <w:p>
@@ -23584,17 +23495,8 @@
           <w:i/>
           <w:iCs/>
         </w:rPr>
-        <w:t xml:space="preserve">Frangula </w:t>
-      </w:r>
-      <w:proofErr w:type="spellStart"/>
-      <w:r>
-        <w:rPr>
-          <w:i/>
-          <w:iCs/>
-        </w:rPr>
-        <w:t>alnus</w:t>
-      </w:r>
-      <w:proofErr w:type="spellEnd"/>
+        <w:t>Frangula alnus</w:t>
+      </w:r>
       <w:r>
         <w:t xml:space="preserve"> Miller. Journal of Ecology 31:77–92</w:t>
       </w:r>
@@ -23604,23 +23506,7 @@
         <w:pStyle w:val="Bibliography"/>
       </w:pPr>
       <w:r>
-        <w:t xml:space="preserve">Godwin H (1936) Studies in the ecology of </w:t>
-      </w:r>
-      <w:proofErr w:type="spellStart"/>
-      <w:r>
-        <w:t>Wicken</w:t>
-      </w:r>
-      <w:proofErr w:type="spellEnd"/>
-      <w:r>
-        <w:t xml:space="preserve"> Fen: III. the establishment and development of Fen Scrub (</w:t>
-      </w:r>
-      <w:proofErr w:type="spellStart"/>
-      <w:r>
-        <w:t>Carr</w:t>
-      </w:r>
-      <w:proofErr w:type="spellEnd"/>
-      <w:r>
-        <w:t>). The Journal of Ecology 82–116</w:t>
+        <w:t>Godwin H (1936) Studies in the ecology of Wicken Fen: III. the establishment and development of Fen Scrub (Carr). The Journal of Ecology 82–116</w:t>
       </w:r>
     </w:p>
     <w:p>
@@ -23628,177 +23514,66 @@
         <w:pStyle w:val="Bibliography"/>
       </w:pPr>
       <w:r>
-        <w:t xml:space="preserve">Graham CH, Ferrier S, </w:t>
-      </w:r>
-      <w:proofErr w:type="spellStart"/>
-      <w:r>
-        <w:t>Huettman</w:t>
-      </w:r>
-      <w:proofErr w:type="spellEnd"/>
-      <w:r>
-        <w:t xml:space="preserve"> F, et al (2004) New developments in museum-based informatics and applications in biodiversity analysis. Trends in Ecology &amp; Evolution 19:497–503. https://doi.org/10.1016/j.tree.2004.07.006</w:t>
+        <w:t>Graham CH, Ferrier S, Huettman F, et al (2004) New developments in museum-based informatics and applications in biodiversity analysis. Trends in Ecology &amp; Evolution 19:497–503. https://doi.org/10.1016/j.tree.2004.07.006</w:t>
       </w:r>
     </w:p>
     <w:p>
       <w:pPr>
         <w:pStyle w:val="Bibliography"/>
       </w:pPr>
-      <w:proofErr w:type="spellStart"/>
-      <w:r>
-        <w:t>Granstrom</w:t>
-      </w:r>
-      <w:proofErr w:type="spellEnd"/>
-      <w:r>
-        <w:t xml:space="preserve"> A (1988) Seed banks at six open and afforested heathland sites in southern Sweden. Journal of Applied Ecology 297–306</w:t>
+      <w:r>
+        <w:t>Granstrom A (1988) Seed banks at six open and afforested heathland sites in southern Sweden. Journal of Applied Ecology 297–306</w:t>
       </w:r>
     </w:p>
     <w:p>
       <w:pPr>
         <w:pStyle w:val="Bibliography"/>
       </w:pPr>
-      <w:proofErr w:type="spellStart"/>
-      <w:r>
-        <w:t>Gurevitch</w:t>
-      </w:r>
-      <w:proofErr w:type="spellEnd"/>
-      <w:r>
-        <w:t xml:space="preserve"> J, Fox GA, Wardle GM, et al (2011) Emergent insights from the synthesis of conceptual frameworks for biological invasions. Ecology Letters 14:407–418. https://doi.org/10.1111/j.1461-0248.2011.01594.x</w:t>
+      <w:r>
+        <w:t>Gurevitch J, Fox GA, Wardle GM, et al (2011) Emergent insights from the synthesis of conceptual frameworks for biological invasions. Ecology Letters 14:407–418. https://doi.org/10.1111/j.1461-0248.2011.01594.x</w:t>
       </w:r>
     </w:p>
     <w:p>
       <w:pPr>
         <w:pStyle w:val="Bibliography"/>
       </w:pPr>
-      <w:proofErr w:type="spellStart"/>
-      <w:r>
-        <w:t>Hampe</w:t>
-      </w:r>
-      <w:proofErr w:type="spellEnd"/>
-      <w:r>
-        <w:t xml:space="preserve"> A (2008) Fruit tracking, frugivore satiation, and their consequences for seed dispersal. </w:t>
-      </w:r>
-      <w:proofErr w:type="spellStart"/>
-      <w:r>
-        <w:t>Oecologia</w:t>
-      </w:r>
-      <w:proofErr w:type="spellEnd"/>
-      <w:r>
-        <w:t xml:space="preserve"> 156:137–145. https://doi.org/10.1007/s00442-008-0979-0</w:t>
+      <w:r>
+        <w:t>Hampe A (2008) Fruit tracking, frugivore satiation, and their consequences for seed dispersal. Oecologia 156:137–145. https://doi.org/10.1007/s00442-008-0979-0</w:t>
       </w:r>
     </w:p>
     <w:p>
       <w:pPr>
         <w:pStyle w:val="Bibliography"/>
       </w:pPr>
-      <w:proofErr w:type="spellStart"/>
-      <w:r>
-        <w:t>Hampe</w:t>
-      </w:r>
-      <w:proofErr w:type="spellEnd"/>
-      <w:r>
-        <w:t xml:space="preserve"> A (2004) Extensive hydrochory uncouples spatiotemporal patterns of </w:t>
-      </w:r>
-      <w:proofErr w:type="spellStart"/>
-      <w:r>
-        <w:t>seedfall</w:t>
-      </w:r>
-      <w:proofErr w:type="spellEnd"/>
-      <w:r>
-        <w:t xml:space="preserve"> and seedling recruitment in a ‘bird‐dispersed’ riparian tree. Journal of Ecology 92:797–807</w:t>
+      <w:r>
+        <w:t>Hampe A (2004) Extensive hydrochory uncouples spatiotemporal patterns of seedfall and seedling recruitment in a ‘bird‐dispersed’ riparian tree. Journal of Ecology 92:797–807</w:t>
       </w:r>
     </w:p>
     <w:p>
       <w:pPr>
         <w:pStyle w:val="Bibliography"/>
       </w:pPr>
-      <w:proofErr w:type="spellStart"/>
-      <w:r>
-        <w:t>Hampe</w:t>
-      </w:r>
-      <w:proofErr w:type="spellEnd"/>
-      <w:r>
-        <w:t xml:space="preserve"> A, Arroyo J, </w:t>
-      </w:r>
-      <w:proofErr w:type="spellStart"/>
-      <w:r>
-        <w:t>Jordano</w:t>
-      </w:r>
-      <w:proofErr w:type="spellEnd"/>
-      <w:r>
-        <w:t xml:space="preserve"> P, Petit RJ (2003) </w:t>
-      </w:r>
-      <w:proofErr w:type="spellStart"/>
-      <w:r>
-        <w:t>Rangewide</w:t>
-      </w:r>
-      <w:proofErr w:type="spellEnd"/>
-      <w:r>
-        <w:t xml:space="preserve"> </w:t>
-      </w:r>
-      <w:proofErr w:type="spellStart"/>
-      <w:r>
-        <w:t>phylogeography</w:t>
-      </w:r>
-      <w:proofErr w:type="spellEnd"/>
-      <w:r>
-        <w:t xml:space="preserve"> of a bird-dispersed Eurasian shrub: contrasting Mediterranean and temperate glacial refugia. Molecular Ecology 12:3415–3426. https://doi.org/10.1046/j.1365-294X.2003.02006.x</w:t>
+      <w:r>
+        <w:t>Hampe A, Arroyo J, Jordano P, Petit RJ (2003) Rangewide phylogeography of a bird-dispersed Eurasian shrub: contrasting Mediterranean and temperate glacial refugia. Molecular Ecology 12:3415–3426. https://doi.org/10.1046/j.1365-294X.2003.02006.x</w:t>
       </w:r>
     </w:p>
     <w:p>
       <w:pPr>
         <w:pStyle w:val="Bibliography"/>
       </w:pPr>
-      <w:proofErr w:type="spellStart"/>
       <w:r>
         <w:lastRenderedPageBreak/>
-        <w:t>Hampe</w:t>
-      </w:r>
-      <w:proofErr w:type="spellEnd"/>
-      <w:r>
-        <w:t xml:space="preserve"> A, </w:t>
-      </w:r>
-      <w:proofErr w:type="spellStart"/>
-      <w:r>
-        <w:t>Bairlein</w:t>
-      </w:r>
-      <w:proofErr w:type="spellEnd"/>
-      <w:r>
-        <w:t xml:space="preserve"> F (2000) Modified dispersal‐related traits in disjunct populations of bird‐dispersed </w:t>
-      </w:r>
-      <w:r>
-        <w:rPr>
-          <w:i/>
-          <w:iCs/>
-        </w:rPr>
-        <w:t xml:space="preserve">Frangula </w:t>
-      </w:r>
-      <w:proofErr w:type="spellStart"/>
-      <w:r>
-        <w:rPr>
-          <w:i/>
-          <w:iCs/>
-        </w:rPr>
-        <w:t>alnus</w:t>
-      </w:r>
-      <w:proofErr w:type="spellEnd"/>
-      <w:r>
-        <w:t xml:space="preserve"> (</w:t>
-      </w:r>
-      <w:proofErr w:type="spellStart"/>
-      <w:r>
-        <w:t>Rhamnaceae</w:t>
-      </w:r>
-      <w:proofErr w:type="spellEnd"/>
-      <w:r>
-        <w:t xml:space="preserve">): a result of its Quaternary distribution shifts? </w:t>
-      </w:r>
-      <w:proofErr w:type="spellStart"/>
-      <w:r>
-        <w:t>Ecography</w:t>
-      </w:r>
-      <w:proofErr w:type="spellEnd"/>
-      <w:r>
-        <w:t xml:space="preserve"> 23:603–613</w:t>
+        <w:t xml:space="preserve">Hampe A, Bairlein F (2000) Modified dispersal‐related traits in disjunct populations of bird‐dispersed </w:t>
+      </w:r>
+      <w:r>
+        <w:rPr>
+          <w:i/>
+          <w:iCs/>
+        </w:rPr>
+        <w:t>Frangula alnus</w:t>
+      </w:r>
+      <w:r>
+        <w:t xml:space="preserve"> (Rhamnaceae): a result of its Quaternary distribution shifts? Ecography 23:603–613</w:t>
       </w:r>
     </w:p>
     <w:p>
@@ -23813,17 +23588,8 @@
           <w:i/>
           <w:iCs/>
         </w:rPr>
-        <w:t xml:space="preserve">Rhododendron </w:t>
-      </w:r>
-      <w:proofErr w:type="spellStart"/>
-      <w:r>
-        <w:rPr>
-          <w:i/>
-          <w:iCs/>
-        </w:rPr>
-        <w:t>ponticum</w:t>
-      </w:r>
-      <w:proofErr w:type="spellEnd"/>
+        <w:t>Rhododendron ponticum</w:t>
+      </w:r>
       <w:r>
         <w:t>. Ecological Informatics 4:226–233. https://doi.org/10.1016/j.ecoinf.2009.07.005</w:t>
       </w:r>
@@ -23833,15 +23599,7 @@
         <w:pStyle w:val="Bibliography"/>
       </w:pPr>
       <w:r>
-        <w:t xml:space="preserve">Hastings A, </w:t>
-      </w:r>
-      <w:proofErr w:type="spellStart"/>
-      <w:r>
-        <w:t>Cuddington</w:t>
-      </w:r>
-      <w:proofErr w:type="spellEnd"/>
-      <w:r>
-        <w:t xml:space="preserve"> K, Davies KF, et al (2005) The spatial spread of invasions: new developments in theory and evidence. Ecology Letters 8:91–101. https://doi.org/10.1111/j.1461-0248.2004.00687.x</w:t>
+        <w:t>Hastings A, Cuddington K, Davies KF, et al (2005) The spatial spread of invasions: new developments in theory and evidence. Ecology Letters 8:91–101. https://doi.org/10.1111/j.1461-0248.2004.00687.x</w:t>
       </w:r>
     </w:p>
     <w:p>
@@ -23849,15 +23607,7 @@
         <w:pStyle w:val="Bibliography"/>
       </w:pPr>
       <w:r>
-        <w:t xml:space="preserve">Herron PM, Martine CT, Latimer AM, </w:t>
-      </w:r>
-      <w:proofErr w:type="spellStart"/>
-      <w:r>
-        <w:t>Leicht</w:t>
-      </w:r>
-      <w:proofErr w:type="spellEnd"/>
-      <w:r>
-        <w:t>-Young SA (2007) Invasive plants and their ecological strategies: prediction and explanation of woody plant invasion in New England. Diversity and Distributions 13:633–644. https://doi.org/10.1111/j.1472-4642.2007.00381.x</w:t>
+        <w:t>Herron PM, Martine CT, Latimer AM, Leicht-Young SA (2007) Invasive plants and their ecological strategies: prediction and explanation of woody plant invasion in New England. Diversity and Distributions 13:633–644. https://doi.org/10.1111/j.1472-4642.2007.00381.x</w:t>
       </w:r>
     </w:p>
     <w:p>
@@ -23865,89 +23615,33 @@
         <w:pStyle w:val="Bibliography"/>
       </w:pPr>
       <w:r>
-        <w:t xml:space="preserve">Howell JA, Blackwell </w:t>
-      </w:r>
-      <w:proofErr w:type="spellStart"/>
-      <w:r>
-        <w:t>WHJr</w:t>
-      </w:r>
-      <w:proofErr w:type="spellEnd"/>
-      <w:r>
-        <w:t xml:space="preserve"> (1977) The history of </w:t>
-      </w:r>
-      <w:proofErr w:type="spellStart"/>
-      <w:r>
-        <w:rPr>
-          <w:i/>
-          <w:iCs/>
-        </w:rPr>
-        <w:t>Rhamnus</w:t>
-      </w:r>
-      <w:proofErr w:type="spellEnd"/>
-      <w:r>
-        <w:rPr>
-          <w:i/>
-          <w:iCs/>
-        </w:rPr>
-        <w:t xml:space="preserve"> frangula</w:t>
-      </w:r>
-      <w:r>
-        <w:t xml:space="preserve"> (glossy buckthorn) in the Ohio flora. </w:t>
-      </w:r>
-      <w:proofErr w:type="spellStart"/>
-      <w:r>
-        <w:t>Castanea</w:t>
-      </w:r>
-      <w:proofErr w:type="spellEnd"/>
-      <w:r>
-        <w:t xml:space="preserve"> 42:111–115</w:t>
+        <w:t xml:space="preserve">Howell JA, Blackwell WHJr (1977) The history of </w:t>
+      </w:r>
+      <w:r>
+        <w:rPr>
+          <w:i/>
+          <w:iCs/>
+        </w:rPr>
+        <w:t>Rhamnus frangula</w:t>
+      </w:r>
+      <w:r>
+        <w:t xml:space="preserve"> (glossy buckthorn) in the Ohio flora. Castanea 42:111–115</w:t>
       </w:r>
     </w:p>
     <w:p>
       <w:pPr>
         <w:pStyle w:val="Bibliography"/>
       </w:pPr>
-      <w:proofErr w:type="spellStart"/>
-      <w:r>
-        <w:t>Jongejans</w:t>
-      </w:r>
-      <w:proofErr w:type="spellEnd"/>
-      <w:r>
-        <w:t xml:space="preserve"> E, Shea K, </w:t>
-      </w:r>
-      <w:proofErr w:type="spellStart"/>
-      <w:r>
-        <w:t>Skarpaas</w:t>
-      </w:r>
-      <w:proofErr w:type="spellEnd"/>
-      <w:r>
-        <w:t xml:space="preserve"> O, et al (2008) Dispersal and demography contributions to population spread of </w:t>
-      </w:r>
-      <w:proofErr w:type="spellStart"/>
-      <w:r>
-        <w:rPr>
-          <w:i/>
-          <w:iCs/>
-        </w:rPr>
-        <w:t>Carduus</w:t>
-      </w:r>
-      <w:proofErr w:type="spellEnd"/>
-      <w:r>
-        <w:rPr>
-          <w:i/>
-          <w:iCs/>
-        </w:rPr>
-        <w:t xml:space="preserve"> </w:t>
-      </w:r>
-      <w:proofErr w:type="spellStart"/>
-      <w:r>
-        <w:rPr>
-          <w:i/>
-          <w:iCs/>
-        </w:rPr>
-        <w:t>nutansin</w:t>
-      </w:r>
-      <w:proofErr w:type="spellEnd"/>
+      <w:r>
+        <w:t xml:space="preserve">Jongejans E, Shea K, Skarpaas O, et al (2008) Dispersal and demography contributions to population spread of </w:t>
+      </w:r>
+      <w:r>
+        <w:rPr>
+          <w:i/>
+          <w:iCs/>
+        </w:rPr>
+        <w:t>Carduus nutansin</w:t>
+      </w:r>
       <w:r>
         <w:t xml:space="preserve"> its native and invaded ranges. Journal of Ecology 96:687–697. https://doi.org/10.1111/j.1365-2745.2008.01367.x</w:t>
       </w:r>
@@ -23957,23 +23651,7 @@
         <w:pStyle w:val="Bibliography"/>
       </w:pPr>
       <w:r>
-        <w:t xml:space="preserve">Keith DA, </w:t>
-      </w:r>
-      <w:proofErr w:type="spellStart"/>
-      <w:r>
-        <w:t>Akçakaya</w:t>
-      </w:r>
-      <w:proofErr w:type="spellEnd"/>
-      <w:r>
-        <w:t xml:space="preserve"> HR, </w:t>
-      </w:r>
-      <w:proofErr w:type="spellStart"/>
-      <w:r>
-        <w:t>Thuiller</w:t>
-      </w:r>
-      <w:proofErr w:type="spellEnd"/>
-      <w:r>
-        <w:t xml:space="preserve"> W, et al (2008) Predicting extinction risks under climate change: coupling stochastic population models with dynamic bioclimatic habitat models. Biology Letters 4:560–563. https://doi.org/10.1098/rsbl.2008.0049</w:t>
+        <w:t>Keith DA, Akçakaya HR, Thuiller W, et al (2008) Predicting extinction risks under climate change: coupling stochastic population models with dynamic bioclimatic habitat models. Biology Letters 4:560–563. https://doi.org/10.1098/rsbl.2008.0049</w:t>
       </w:r>
     </w:p>
     <w:p>
@@ -23981,31 +23659,7 @@
         <w:pStyle w:val="Bibliography"/>
       </w:pPr>
       <w:r>
-        <w:t xml:space="preserve">Klein </w:t>
-      </w:r>
-      <w:proofErr w:type="spellStart"/>
-      <w:r>
-        <w:t>Goldewijk</w:t>
-      </w:r>
-      <w:proofErr w:type="spellEnd"/>
-      <w:r>
-        <w:t xml:space="preserve"> K, </w:t>
-      </w:r>
-      <w:proofErr w:type="spellStart"/>
-      <w:r>
-        <w:t>Beusen</w:t>
-      </w:r>
-      <w:proofErr w:type="spellEnd"/>
-      <w:r>
-        <w:t xml:space="preserve"> A, Van </w:t>
-      </w:r>
-      <w:proofErr w:type="spellStart"/>
-      <w:r>
-        <w:t>Drecht</w:t>
-      </w:r>
-      <w:proofErr w:type="spellEnd"/>
-      <w:r>
-        <w:t xml:space="preserve"> G, De Vos M (2010) The HYDE 3.1 spatially explicit database of human-induced global land-use change over the past 12,000 years. Global Ecology and Biogeography 20:73–86. https://doi.org/10.1111/j.1466-8238.2010.00587.x</w:t>
+        <w:t>Klein Goldewijk K, Beusen A, Van Drecht G, De Vos M (2010) The HYDE 3.1 spatially explicit database of human-induced global land-use change over the past 12,000 years. Global Ecology and Biogeography 20:73–86. https://doi.org/10.1111/j.1466-8238.2010.00587.x</w:t>
       </w:r>
     </w:p>
     <w:p>
@@ -24013,73 +23667,23 @@
         <w:pStyle w:val="Bibliography"/>
       </w:pPr>
       <w:r>
-        <w:t xml:space="preserve">Knight TM, Havens K, </w:t>
-      </w:r>
-      <w:proofErr w:type="spellStart"/>
-      <w:r>
-        <w:t>Vitt</w:t>
-      </w:r>
-      <w:proofErr w:type="spellEnd"/>
-      <w:r>
-        <w:t xml:space="preserve"> P (2011) Will the use of less fecund cultivars reduce the invasiveness of perennial plants? </w:t>
-      </w:r>
-      <w:proofErr w:type="spellStart"/>
-      <w:r>
-        <w:t>BioScience</w:t>
-      </w:r>
-      <w:proofErr w:type="spellEnd"/>
-      <w:r>
-        <w:t xml:space="preserve"> 61:816–822. https://doi.org/10.1525/bio.2011.61.10.11</w:t>
+        <w:t>Knight TM, Havens K, Vitt P (2011) Will the use of less fecund cultivars reduce the invasiveness of perennial plants? BioScience 61:816–822. https://doi.org/10.1525/bio.2011.61.10.11</w:t>
       </w:r>
     </w:p>
     <w:p>
       <w:pPr>
         <w:pStyle w:val="Bibliography"/>
       </w:pPr>
-      <w:proofErr w:type="spellStart"/>
-      <w:r>
-        <w:t>Kostel</w:t>
-      </w:r>
-      <w:proofErr w:type="spellEnd"/>
-      <w:r>
-        <w:t>-Hughes F, Young TP, McDonnell MJ (1998) The soil seed bank and its relationship to the aboveground vegetation in deciduous forests in New York City. Urban Ecosystems 2:43–59</w:t>
+      <w:r>
+        <w:t>Kostel-Hughes F, Young TP, McDonnell MJ (1998) The soil seed bank and its relationship to the aboveground vegetation in deciduous forests in New York City. Urban Ecosystems 2:43–59</w:t>
       </w:r>
     </w:p>
     <w:p>
       <w:pPr>
         <w:pStyle w:val="Bibliography"/>
       </w:pPr>
-      <w:proofErr w:type="spellStart"/>
-      <w:r>
-        <w:t>Kowarik</w:t>
-      </w:r>
-      <w:proofErr w:type="spellEnd"/>
-      <w:r>
-        <w:t xml:space="preserve"> I (1995) Time lags in biological invasions with regard to success and failure of alien species. In: </w:t>
-      </w:r>
-      <w:proofErr w:type="spellStart"/>
-      <w:r>
-        <w:t>Pyšek</w:t>
-      </w:r>
-      <w:proofErr w:type="spellEnd"/>
-      <w:r>
-        <w:t xml:space="preserve"> P, </w:t>
-      </w:r>
-      <w:proofErr w:type="spellStart"/>
-      <w:r>
-        <w:t>Prach</w:t>
-      </w:r>
-      <w:proofErr w:type="spellEnd"/>
-      <w:r>
-        <w:t xml:space="preserve"> K, </w:t>
-      </w:r>
-      <w:proofErr w:type="spellStart"/>
-      <w:r>
-        <w:t>Rejmánek</w:t>
-      </w:r>
-      <w:proofErr w:type="spellEnd"/>
-      <w:r>
-        <w:t xml:space="preserve"> M, Wade M (eds) Plant invasions: General aspects and special problems. SPB Academic Publishing, Amsterdam, The Netherlands</w:t>
+      <w:r>
+        <w:t>Kowarik I (1995) Time lags in biological invasions with regard to success and failure of alien species. In: Pyšek P, Prach K, Rejmánek M, Wade M (eds) Plant invasions: General aspects and special problems. SPB Academic Publishing, Amsterdam, The Netherlands</w:t>
       </w:r>
     </w:p>
     <w:p>
@@ -24111,17 +23715,8 @@
           <w:i/>
           <w:iCs/>
         </w:rPr>
-        <w:t xml:space="preserve">Frangula </w:t>
-      </w:r>
-      <w:proofErr w:type="spellStart"/>
-      <w:r>
-        <w:rPr>
-          <w:i/>
-          <w:iCs/>
-        </w:rPr>
-        <w:t>alnus</w:t>
-      </w:r>
-      <w:proofErr w:type="spellEnd"/>
+        <w:t>Frangula alnus</w:t>
+      </w:r>
       <w:r>
         <w:t xml:space="preserve"> P. Mill.). Forest Ecology and Management 265:201–210. https://doi.org/10.1016/j.foreco.2011.10.035</w:t>
       </w:r>
@@ -24131,15 +23726,7 @@
         <w:pStyle w:val="Bibliography"/>
       </w:pPr>
       <w:r>
-        <w:t xml:space="preserve">Lowry E, Rollinson EJ, </w:t>
-      </w:r>
-      <w:proofErr w:type="spellStart"/>
-      <w:r>
-        <w:t>Laybourn</w:t>
-      </w:r>
-      <w:proofErr w:type="spellEnd"/>
-      <w:r>
-        <w:t xml:space="preserve"> AJ, et al (2012) Biological invasions: a field synopsis, systematic review, and database of the literature. Ecology and Evolution 3:182–96. https://doi.org/10.1002/ece3.431</w:t>
+        <w:t>Lowry E, Rollinson EJ, Laybourn AJ, et al (2012) Biological invasions: a field synopsis, systematic review, and database of the literature. Ecology and Evolution 3:182–96. https://doi.org/10.1002/ece3.431</w:t>
       </w:r>
     </w:p>
     <w:p>
@@ -24147,15 +23734,7 @@
         <w:pStyle w:val="Bibliography"/>
       </w:pPr>
       <w:r>
-        <w:t xml:space="preserve">Mack RN, </w:t>
-      </w:r>
-      <w:proofErr w:type="spellStart"/>
-      <w:r>
-        <w:t>Simberloff</w:t>
-      </w:r>
-      <w:proofErr w:type="spellEnd"/>
-      <w:r>
-        <w:t xml:space="preserve"> D, Mark Lonsdale W, et al (2000) Biotic invasions: causes, epidemiology, global consequences, and control. Ecological Applications 10:689–710</w:t>
+        <w:t>Mack RN, Simberloff D, Mark Lonsdale W, et al (2000) Biotic invasions: causes, epidemiology, global consequences, and control. Ecological Applications 10:689–710</w:t>
       </w:r>
     </w:p>
     <w:p>
@@ -24171,15 +23750,7 @@
         <w:pStyle w:val="Bibliography"/>
       </w:pPr>
       <w:r>
-        <w:t xml:space="preserve">McDonald RI, </w:t>
-      </w:r>
-      <w:proofErr w:type="spellStart"/>
-      <w:r>
-        <w:t>Motzkin</w:t>
-      </w:r>
-      <w:proofErr w:type="spellEnd"/>
-      <w:r>
-        <w:t xml:space="preserve"> G, Foster DR (2008) Assessing the influence of historical factors, contemporary processes, and environmental conditions on the distribution of invasive species. The Journal of the Torrey Botanical Society 135:260–271</w:t>
+        <w:t>McDonald RI, Motzkin G, Foster DR (2008) Assessing the influence of historical factors, contemporary processes, and environmental conditions on the distribution of invasive species. The Journal of the Torrey Botanical Society 135:260–271</w:t>
       </w:r>
     </w:p>
     <w:p>
@@ -24194,27 +23765,10 @@
           <w:i/>
           <w:iCs/>
         </w:rPr>
-        <w:t xml:space="preserve">Frangula </w:t>
-      </w:r>
-      <w:proofErr w:type="spellStart"/>
-      <w:r>
-        <w:rPr>
-          <w:i/>
-          <w:iCs/>
-        </w:rPr>
-        <w:t>alnus</w:t>
-      </w:r>
-      <w:proofErr w:type="spellEnd"/>
-      <w:r>
-        <w:t xml:space="preserve"> (</w:t>
-      </w:r>
-      <w:proofErr w:type="spellStart"/>
-      <w:r>
-        <w:t>Rhamnaceae</w:t>
-      </w:r>
-      <w:proofErr w:type="spellEnd"/>
-      <w:r>
-        <w:t>) in southern Spain. Plant Systematics and Evolution 193:173–186. https://doi.org/10.1007/BF00983549</w:t>
+        <w:t>Frangula alnus</w:t>
+      </w:r>
+      <w:r>
+        <w:t xml:space="preserve"> (Rhamnaceae) in southern Spain. Plant Systematics and Evolution 193:173–186. https://doi.org/10.1007/BF00983549</w:t>
       </w:r>
     </w:p>
     <w:p>
@@ -24229,79 +23783,24 @@
       <w:pPr>
         <w:pStyle w:val="Bibliography"/>
       </w:pPr>
-      <w:proofErr w:type="spellStart"/>
-      <w:r>
-        <w:t>Merow</w:t>
-      </w:r>
-      <w:proofErr w:type="spellEnd"/>
-      <w:r>
-        <w:t xml:space="preserve"> C, LaFleur N, </w:t>
-      </w:r>
-      <w:proofErr w:type="spellStart"/>
-      <w:r>
-        <w:t>Silander</w:t>
-      </w:r>
-      <w:proofErr w:type="spellEnd"/>
-      <w:r>
-        <w:t xml:space="preserve"> Jr JA, et al (2011) Developing dynamic mechanistic species distribution models: predicting bird-mediated spread of invasive plants across northeastern North America. The American Naturalist 178:30–43. https://doi.org/10.1086/660295</w:t>
+      <w:r>
+        <w:t>Merow C, LaFleur N, Silander Jr JA, et al (2011) Developing dynamic mechanistic species distribution models: predicting bird-mediated spread of invasive plants across northeastern North America. The American Naturalist 178:30–43. https://doi.org/10.1086/660295</w:t>
       </w:r>
     </w:p>
     <w:p>
       <w:pPr>
         <w:pStyle w:val="Bibliography"/>
       </w:pPr>
-      <w:proofErr w:type="spellStart"/>
-      <w:r>
-        <w:t>Merow</w:t>
-      </w:r>
-      <w:proofErr w:type="spellEnd"/>
-      <w:r>
-        <w:t xml:space="preserve"> C, Latimer AM, Wilson AM, et al (2014) On using integral projection models to generate demographically driven predictions of species’ distributions: development and validation using sparse data. </w:t>
-      </w:r>
-      <w:proofErr w:type="spellStart"/>
-      <w:r>
-        <w:t>Ecography</w:t>
-      </w:r>
-      <w:proofErr w:type="spellEnd"/>
-      <w:r>
-        <w:t xml:space="preserve"> 37:1167–1183. https://doi.org/10.1111/ecog.00839</w:t>
+      <w:r>
+        <w:t>Merow C, Latimer AM, Wilson AM, et al (2014) On using integral projection models to generate demographically driven predictions of species’ distributions: development and validation using sparse data. Ecography 37:1167–1183. https://doi.org/10.1111/ecog.00839</w:t>
       </w:r>
     </w:p>
     <w:p>
       <w:pPr>
         <w:pStyle w:val="Bibliography"/>
       </w:pPr>
-      <w:proofErr w:type="spellStart"/>
-      <w:r>
-        <w:t>Merow</w:t>
-      </w:r>
-      <w:proofErr w:type="spellEnd"/>
-      <w:r>
-        <w:t xml:space="preserve"> C, Smith MJ, </w:t>
-      </w:r>
-      <w:proofErr w:type="spellStart"/>
-      <w:r>
-        <w:t>Silander</w:t>
-      </w:r>
-      <w:proofErr w:type="spellEnd"/>
-      <w:r>
-        <w:t xml:space="preserve"> Jr JA (2013) A practical guide to </w:t>
-      </w:r>
-      <w:proofErr w:type="spellStart"/>
-      <w:r>
-        <w:t>MaxEnt</w:t>
-      </w:r>
-      <w:proofErr w:type="spellEnd"/>
-      <w:r>
-        <w:t xml:space="preserve"> for modeling species’ distributions: what it does, and why inputs and settings matter. </w:t>
-      </w:r>
-      <w:proofErr w:type="spellStart"/>
-      <w:r>
-        <w:t>Ecography</w:t>
-      </w:r>
-      <w:proofErr w:type="spellEnd"/>
-      <w:r>
-        <w:t xml:space="preserve"> 36:1058–1069. https://doi.org/10.1111/j.1600-0587.2013.07872.x</w:t>
+      <w:r>
+        <w:t>Merow C, Smith MJ, Silander Jr JA (2013) A practical guide to MaxEnt for modeling species’ distributions: what it does, and why inputs and settings matter. Ecography 36:1058–1069. https://doi.org/10.1111/j.1600-0587.2013.07872.x</w:t>
       </w:r>
     </w:p>
     <w:p>
@@ -24309,15 +23808,7 @@
         <w:pStyle w:val="Bibliography"/>
       </w:pPr>
       <w:r>
-        <w:t xml:space="preserve">Mills JE, Meyer GA, </w:t>
-      </w:r>
-      <w:proofErr w:type="spellStart"/>
-      <w:r>
-        <w:t>Reinartz</w:t>
-      </w:r>
-      <w:proofErr w:type="spellEnd"/>
-      <w:r>
-        <w:t xml:space="preserve"> JA (2012) An exotic invasive shrub has greater recruitment than native shrub species within a large undisturbed wetland. Plant Ecology 213:1425–1436</w:t>
+        <w:t>Mills JE, Meyer GA, Reinartz JA (2012) An exotic invasive shrub has greater recruitment than native shrub species within a large undisturbed wetland. Plant Ecology 213:1425–1436</w:t>
       </w:r>
     </w:p>
     <w:p>
@@ -24325,15 +23816,7 @@
         <w:pStyle w:val="Bibliography"/>
       </w:pPr>
       <w:r>
-        <w:t xml:space="preserve">Mills JE, </w:t>
-      </w:r>
-      <w:proofErr w:type="spellStart"/>
-      <w:r>
-        <w:t>Reinartz</w:t>
-      </w:r>
-      <w:proofErr w:type="spellEnd"/>
-      <w:r>
-        <w:t xml:space="preserve"> JA, Meyer GA, Young EB (2009) Exotic shrub invasion in an undisturbed wetland has little community-level effect over a 15-year period. Biological Invasions 11:1803–1820. https://doi.org/10.1007/s10530-008-9359-2</w:t>
+        <w:t>Mills JE, Reinartz JA, Meyer GA, Young EB (2009) Exotic shrub invasion in an undisturbed wetland has little community-level effect over a 15-year period. Biological Invasions 11:1803–1820. https://doi.org/10.1007/s10530-008-9359-2</w:t>
       </w:r>
     </w:p>
     <w:p>
@@ -24342,75 +23825,31 @@
       </w:pPr>
       <w:r>
         <w:lastRenderedPageBreak/>
-        <w:t xml:space="preserve">Mosher ES, </w:t>
-      </w:r>
-      <w:proofErr w:type="spellStart"/>
-      <w:r>
-        <w:t>Silander</w:t>
-      </w:r>
-      <w:proofErr w:type="spellEnd"/>
-      <w:r>
-        <w:t xml:space="preserve"> Jr JA, Latimer AM (2009) The role of land-use history in major invasions by woody plant species in the northeastern North American landscape. Biological Invasions 11:2317–2328. https://doi.org/10.1007/s10530-008-9418-8</w:t>
+        <w:t>Mosher ES, Silander Jr JA, Latimer AM (2009) The role of land-use history in major invasions by woody plant species in the northeastern North American landscape. Biological Invasions 11:2317–2328. https://doi.org/10.1007/s10530-008-9418-8</w:t>
       </w:r>
     </w:p>
     <w:p>
       <w:pPr>
         <w:pStyle w:val="Bibliography"/>
       </w:pPr>
-      <w:proofErr w:type="spellStart"/>
-      <w:r>
-        <w:t>Nehrbass</w:t>
-      </w:r>
-      <w:proofErr w:type="spellEnd"/>
-      <w:r>
-        <w:t xml:space="preserve"> N, Winkler E, </w:t>
-      </w:r>
-      <w:proofErr w:type="spellStart"/>
-      <w:r>
-        <w:t>Müllerová</w:t>
-      </w:r>
-      <w:proofErr w:type="spellEnd"/>
-      <w:r>
-        <w:t xml:space="preserve"> J, et al (2006) A simulation model of plant invasion: long-distance dispersal determines the pattern of spread. Biological Invasions 9:383–395. https://doi.org/10.1007/s10530-006-9040-6</w:t>
+      <w:r>
+        <w:t>Nehrbass N, Winkler E, Müllerová J, et al (2006) A simulation model of plant invasion: long-distance dispersal determines the pattern of spread. Biological Invasions 9:383–395. https://doi.org/10.1007/s10530-006-9040-6</w:t>
       </w:r>
     </w:p>
     <w:p>
       <w:pPr>
         <w:pStyle w:val="Bibliography"/>
       </w:pPr>
-      <w:proofErr w:type="spellStart"/>
-      <w:r>
-        <w:t>Pardini</w:t>
-      </w:r>
-      <w:proofErr w:type="spellEnd"/>
-      <w:r>
-        <w:t xml:space="preserve"> EA, Drake JM, Chase JM, Knight TM (2009) Complex population dynamics and control of the invasive biennial </w:t>
-      </w:r>
-      <w:proofErr w:type="spellStart"/>
-      <w:r>
-        <w:rPr>
-          <w:i/>
-          <w:iCs/>
-        </w:rPr>
-        <w:t>Alliaria</w:t>
-      </w:r>
-      <w:proofErr w:type="spellEnd"/>
-      <w:r>
-        <w:rPr>
-          <w:i/>
-          <w:iCs/>
-        </w:rPr>
-        <w:t xml:space="preserve"> </w:t>
-      </w:r>
-      <w:proofErr w:type="spellStart"/>
-      <w:r>
-        <w:rPr>
-          <w:i/>
-          <w:iCs/>
-        </w:rPr>
-        <w:t>petiolata</w:t>
-      </w:r>
-      <w:proofErr w:type="spellEnd"/>
+      <w:r>
+        <w:t xml:space="preserve">Pardini EA, Drake JM, Chase JM, Knight TM (2009) Complex population dynamics and control of the invasive biennial </w:t>
+      </w:r>
+      <w:r>
+        <w:rPr>
+          <w:i/>
+          <w:iCs/>
+        </w:rPr>
+        <w:t>Alliaria petiolata</w:t>
+      </w:r>
       <w:r>
         <w:t xml:space="preserve"> (garlic mustard). Ecological Applications 19:387–397</w:t>
       </w:r>
@@ -24428,15 +23867,7 @@
         <w:pStyle w:val="Bibliography"/>
       </w:pPr>
       <w:r>
-        <w:t xml:space="preserve">Peterson AT, </w:t>
-      </w:r>
-      <w:proofErr w:type="spellStart"/>
-      <w:r>
-        <w:t>Soberón</w:t>
-      </w:r>
-      <w:proofErr w:type="spellEnd"/>
-      <w:r>
-        <w:t xml:space="preserve"> J, Pearson RG, et al (2011) Ecological niches and geographic distributions (MPB-49). Princeton University Press, Princeton</w:t>
+        <w:t>Peterson AT, Soberón J, Pearson RG, et al (2011) Ecological niches and geographic distributions (MPB-49). Princeton University Press, Princeton</w:t>
       </w:r>
     </w:p>
     <w:p>
@@ -24444,15 +23875,7 @@
         <w:pStyle w:val="Bibliography"/>
       </w:pPr>
       <w:r>
-        <w:t xml:space="preserve">Phillips SJ, Anderson RP, </w:t>
-      </w:r>
-      <w:proofErr w:type="spellStart"/>
-      <w:r>
-        <w:t>Schapire</w:t>
-      </w:r>
-      <w:proofErr w:type="spellEnd"/>
-      <w:r>
-        <w:t xml:space="preserve"> RE (2006) Maximum entropy modeling of species geographic distributions. Ecological Modelling 190:231–259. https://doi.org/10.1016/j.ecolmodel.2005.03.026</w:t>
+        <w:t>Phillips SJ, Anderson RP, Schapire RE (2006) Maximum entropy modeling of species geographic distributions. Ecological Modelling 190:231–259. https://doi.org/10.1016/j.ecolmodel.2005.03.026</w:t>
       </w:r>
     </w:p>
     <w:p>
@@ -24460,60 +23883,22 @@
         <w:pStyle w:val="Bibliography"/>
       </w:pPr>
       <w:r>
-        <w:t xml:space="preserve">Phillips SJ, </w:t>
-      </w:r>
-      <w:proofErr w:type="spellStart"/>
-      <w:r>
-        <w:t>Dudík</w:t>
-      </w:r>
-      <w:proofErr w:type="spellEnd"/>
-      <w:r>
-        <w:t xml:space="preserve"> M (2008) Modeling of species distributions with Maxent: new extensions and a comprehensive evaluation. </w:t>
-      </w:r>
-      <w:proofErr w:type="spellStart"/>
-      <w:r>
-        <w:t>Ecography</w:t>
-      </w:r>
-      <w:proofErr w:type="spellEnd"/>
-      <w:r>
-        <w:t xml:space="preserve"> 31:161–175. https://doi.org/10.1111/j.2007.0906-7590.05203.x</w:t>
+        <w:t>Phillips SJ, Dudík M (2008) Modeling of species distributions with Maxent: new extensions and a comprehensive evaluation. Ecography 31:161–175. https://doi.org/10.1111/j.2007.0906-7590.05203.x</w:t>
       </w:r>
     </w:p>
     <w:p>
       <w:pPr>
         <w:pStyle w:val="Bibliography"/>
       </w:pPr>
-      <w:proofErr w:type="spellStart"/>
-      <w:r>
-        <w:t>Possessky</w:t>
-      </w:r>
-      <w:proofErr w:type="spellEnd"/>
-      <w:r>
-        <w:t xml:space="preserve"> SL, Williams CE, </w:t>
-      </w:r>
-      <w:proofErr w:type="spellStart"/>
-      <w:r>
-        <w:t>Moriarity</w:t>
-      </w:r>
-      <w:proofErr w:type="spellEnd"/>
-      <w:r>
-        <w:t xml:space="preserve"> WJ (2000) Glossy buckthorn, </w:t>
-      </w:r>
-      <w:proofErr w:type="spellStart"/>
-      <w:r>
-        <w:rPr>
-          <w:i/>
-          <w:iCs/>
-        </w:rPr>
-        <w:t>Rhamnus</w:t>
-      </w:r>
-      <w:proofErr w:type="spellEnd"/>
-      <w:r>
-        <w:rPr>
-          <w:i/>
-          <w:iCs/>
-        </w:rPr>
-        <w:t xml:space="preserve"> frangula</w:t>
+      <w:r>
+        <w:t xml:space="preserve">Possessky SL, Williams CE, Moriarity WJ (2000) Glossy buckthorn, </w:t>
+      </w:r>
+      <w:r>
+        <w:rPr>
+          <w:i/>
+          <w:iCs/>
+        </w:rPr>
+        <w:t>Rhamnus frangula</w:t>
       </w:r>
       <w:r>
         <w:t xml:space="preserve"> L.: A threat to riparian plant communities of the northern Allegheny Plateau (USA). Natural Areas Journal 20:290–292</w:t>
@@ -24524,78 +23909,31 @@
         <w:pStyle w:val="Bibliography"/>
       </w:pPr>
       <w:r>
-        <w:t xml:space="preserve">Prowse TAA, Johnson CN, Lacy RC, et al (2013) No need for disease: Testing extinction hypotheses for the </w:t>
-      </w:r>
-      <w:proofErr w:type="spellStart"/>
-      <w:r>
-        <w:t>thylacine</w:t>
-      </w:r>
-      <w:proofErr w:type="spellEnd"/>
-      <w:r>
-        <w:t xml:space="preserve"> using multi-species metamodels. Journal of Animal Ecology 82:355–364. https://doi.org/10.1111/1365-2656.12029</w:t>
+        <w:t>Prowse TAA, Johnson CN, Lacy RC, et al (2013) No need for disease: Testing extinction hypotheses for the thylacine using multi-species metamodels. Journal of Animal Ecology 82:355–364. https://doi.org/10.1111/1365-2656.12029</w:t>
       </w:r>
     </w:p>
     <w:p>
       <w:pPr>
         <w:pStyle w:val="Bibliography"/>
       </w:pPr>
-      <w:proofErr w:type="spellStart"/>
-      <w:r>
-        <w:t>Pyšek</w:t>
-      </w:r>
-      <w:proofErr w:type="spellEnd"/>
-      <w:r>
-        <w:t xml:space="preserve"> P, </w:t>
-      </w:r>
-      <w:proofErr w:type="spellStart"/>
-      <w:r>
-        <w:t>Hulme</w:t>
-      </w:r>
-      <w:proofErr w:type="spellEnd"/>
-      <w:r>
-        <w:t xml:space="preserve"> PE (2005) </w:t>
-      </w:r>
-      <w:proofErr w:type="spellStart"/>
-      <w:r>
-        <w:t>Spatio</w:t>
-      </w:r>
-      <w:proofErr w:type="spellEnd"/>
-      <w:r>
-        <w:t xml:space="preserve">-temporal dynamics of plant invasions: linking pattern to process. </w:t>
-      </w:r>
-      <w:proofErr w:type="spellStart"/>
-      <w:r>
-        <w:t>Ecoscience</w:t>
-      </w:r>
-      <w:proofErr w:type="spellEnd"/>
-      <w:r>
-        <w:t xml:space="preserve"> 12:302–315</w:t>
+      <w:r>
+        <w:t>Pyšek P, Hulme PE (2005) Spatio-temporal dynamics of plant invasions: linking pattern to process. Ecoscience 12:302–315</w:t>
       </w:r>
     </w:p>
     <w:p>
       <w:pPr>
         <w:pStyle w:val="Bibliography"/>
       </w:pPr>
-      <w:proofErr w:type="spellStart"/>
-      <w:r>
-        <w:t>Ramula</w:t>
-      </w:r>
-      <w:proofErr w:type="spellEnd"/>
-      <w:r>
-        <w:t xml:space="preserve"> S, Buckley YM (2010) Management recommendations for short-lived weeds depend on model structure and explicit characterization of density dependence. Methods in Ecology and Evolution 1:158–167. https://doi.org/10.1111/j.2041-210X.2010.00022.x</w:t>
+      <w:r>
+        <w:t>Ramula S, Buckley YM (2010) Management recommendations for short-lived weeds depend on model structure and explicit characterization of density dependence. Methods in Ecology and Evolution 1:158–167. https://doi.org/10.1111/j.2041-210X.2010.00022.x</w:t>
       </w:r>
     </w:p>
     <w:p>
       <w:pPr>
         <w:pStyle w:val="Bibliography"/>
       </w:pPr>
-      <w:proofErr w:type="spellStart"/>
-      <w:r>
-        <w:t>Ramula</w:t>
-      </w:r>
-      <w:proofErr w:type="spellEnd"/>
-      <w:r>
-        <w:t xml:space="preserve"> S, Knight TM, Burns JH, Buckley YM (2008) General guidelines for invasive plant management based on comparative demography of invasive and native plant populations. Journal of Applied Ecology 45:1124–1133. https://doi.org/10.1111/j.1365-2664.2008.01502.x</w:t>
+      <w:r>
+        <w:t>Ramula S, Knight TM, Burns JH, Buckley YM (2008) General guidelines for invasive plant management based on comparative demography of invasive and native plant populations. Journal of Applied Ecology 45:1124–1133. https://doi.org/10.1111/j.1365-2664.2008.01502.x</w:t>
       </w:r>
     </w:p>
     <w:p>
@@ -24604,15 +23942,7 @@
       </w:pPr>
       <w:r>
         <w:lastRenderedPageBreak/>
-        <w:t xml:space="preserve">Rees M, </w:t>
-      </w:r>
-      <w:proofErr w:type="spellStart"/>
-      <w:r>
-        <w:t>Ellner</w:t>
-      </w:r>
-      <w:proofErr w:type="spellEnd"/>
-      <w:r>
-        <w:t xml:space="preserve"> SP (2009) Integral projection models for populations in temporally varying environments. Ecological Monographs 79:575–594</w:t>
+        <w:t>Rees M, Ellner SP (2009) Integral projection models for populations in temporally varying environments. Ecological Monographs 79:575–594</w:t>
       </w:r>
     </w:p>
     <w:p>
@@ -24620,15 +23950,7 @@
         <w:pStyle w:val="Bibliography"/>
       </w:pPr>
       <w:r>
-        <w:t xml:space="preserve">Sakai AK, </w:t>
-      </w:r>
-      <w:proofErr w:type="spellStart"/>
-      <w:r>
-        <w:t>Allendorf</w:t>
-      </w:r>
-      <w:proofErr w:type="spellEnd"/>
-      <w:r>
-        <w:t xml:space="preserve"> FW, Holt JS, et al (2001) The population biology of invasive species. Annual Review of Ecology and Systematics 32:305–332</w:t>
+        <w:t>Sakai AK, Allendorf FW, Holt JS, et al (2001) The population biology of invasive species. Annual Review of Ecology and Systematics 32:305–332</w:t>
       </w:r>
     </w:p>
     <w:p>
@@ -24636,36 +23958,15 @@
         <w:pStyle w:val="Bibliography"/>
       </w:pPr>
       <w:r>
-        <w:t xml:space="preserve">Searcy KB, </w:t>
-      </w:r>
-      <w:proofErr w:type="spellStart"/>
-      <w:r>
-        <w:t>Pucko</w:t>
-      </w:r>
-      <w:proofErr w:type="spellEnd"/>
-      <w:r>
-        <w:t xml:space="preserve"> C, McClelland D (2006) The distribution and habitat preferences of introduced species in the Mount Holyoke Range, Hampshire Co., Massachusetts. </w:t>
-      </w:r>
-      <w:proofErr w:type="spellStart"/>
-      <w:r>
-        <w:t>Rhodora</w:t>
-      </w:r>
-      <w:proofErr w:type="spellEnd"/>
-      <w:r>
-        <w:t xml:space="preserve"> 108:43–61. https://doi.org/10.3119/04-16.1</w:t>
+        <w:t>Searcy KB, Pucko C, McClelland D (2006) The distribution and habitat preferences of introduced species in the Mount Holyoke Range, Hampshire Co., Massachusetts. Rhodora 108:43–61. https://doi.org/10.3119/04-16.1</w:t>
       </w:r>
     </w:p>
     <w:p>
       <w:pPr>
         <w:pStyle w:val="Bibliography"/>
       </w:pPr>
-      <w:proofErr w:type="spellStart"/>
-      <w:r>
-        <w:t>Simberloff</w:t>
-      </w:r>
-      <w:proofErr w:type="spellEnd"/>
-      <w:r>
-        <w:t xml:space="preserve"> D (2009) The Role of Propagule Pressure in Biological Invasions. Annual Review of Ecology, Evolution, and Systematics 40:81–102. https://doi.org/10.1146/annurev.ecolsys.110308.120304</w:t>
+      <w:r>
+        <w:t>Simberloff D (2009) The Role of Propagule Pressure in Biological Invasions. Annual Review of Ecology, Evolution, and Systematics 40:81–102. https://doi.org/10.1146/annurev.ecolsys.110308.120304</w:t>
       </w:r>
     </w:p>
     <w:p>
@@ -24675,31 +23976,13 @@
       <w:r>
         <w:t>Stanton JC (2014) Present-day risk assessment would have predicted the extinction of the passenger pigeon (</w:t>
       </w:r>
-      <w:proofErr w:type="spellStart"/>
-      <w:r>
-        <w:rPr>
-          <w:i/>
-          <w:iCs/>
-        </w:rPr>
-        <w:t>Ectopistes</w:t>
-      </w:r>
-      <w:proofErr w:type="spellEnd"/>
-      <w:r>
-        <w:rPr>
-          <w:i/>
-          <w:iCs/>
-        </w:rPr>
-        <w:t xml:space="preserve"> </w:t>
-      </w:r>
-      <w:proofErr w:type="spellStart"/>
-      <w:r>
-        <w:rPr>
-          <w:i/>
-          <w:iCs/>
-        </w:rPr>
-        <w:t>migratorius</w:t>
-      </w:r>
-      <w:proofErr w:type="spellEnd"/>
+      <w:r>
+        <w:rPr>
+          <w:i/>
+          <w:iCs/>
+        </w:rPr>
+        <w:t>Ectopistes migratorius</w:t>
+      </w:r>
       <w:r>
         <w:t>). Biological Conservation 180:11–20. https://doi.org/10.1016/j.biocon.2014.09.023</w:t>
       </w:r>
@@ -24709,73 +23992,23 @@
         <w:pStyle w:val="Bibliography"/>
       </w:pPr>
       <w:r>
-        <w:t xml:space="preserve">Sullivan MJP, Davies RG, </w:t>
-      </w:r>
-      <w:proofErr w:type="spellStart"/>
-      <w:r>
-        <w:t>Reino</w:t>
-      </w:r>
-      <w:proofErr w:type="spellEnd"/>
-      <w:r>
-        <w:t xml:space="preserve"> L, Franco AM a. (2012) Using dispersal information to model the species-environment relationship of spreading non-native species. Methods in Ecology and Evolution 3:870–879. https://doi.org/10.1111/j.2041-210X.2012.00219.x</w:t>
+        <w:t>Sullivan MJP, Davies RG, Reino L, Franco AM a. (2012) Using dispersal information to model the species-environment relationship of spreading non-native species. Methods in Ecology and Evolution 3:870–879. https://doi.org/10.1111/j.2041-210X.2012.00219.x</w:t>
       </w:r>
     </w:p>
     <w:p>
       <w:pPr>
         <w:pStyle w:val="Bibliography"/>
       </w:pPr>
-      <w:proofErr w:type="spellStart"/>
-      <w:r>
-        <w:t>Syfert</w:t>
-      </w:r>
-      <w:proofErr w:type="spellEnd"/>
-      <w:r>
-        <w:t xml:space="preserve"> MM, Smith MJ, </w:t>
-      </w:r>
-      <w:proofErr w:type="spellStart"/>
-      <w:r>
-        <w:t>Coomes</w:t>
-      </w:r>
-      <w:proofErr w:type="spellEnd"/>
-      <w:r>
-        <w:t xml:space="preserve"> DA (2013) The effects of sampling bias and model complexity on the predictive performance of </w:t>
-      </w:r>
-      <w:proofErr w:type="spellStart"/>
-      <w:r>
-        <w:t>MaxEnt</w:t>
-      </w:r>
-      <w:proofErr w:type="spellEnd"/>
-      <w:r>
-        <w:t xml:space="preserve"> species distribution models. </w:t>
-      </w:r>
-      <w:proofErr w:type="spellStart"/>
-      <w:r>
-        <w:t>PLoS</w:t>
-      </w:r>
-      <w:proofErr w:type="spellEnd"/>
-      <w:r>
-        <w:t xml:space="preserve"> ONE 8:e55158. https://doi.org/10.1371/journal.pone.0055158</w:t>
+      <w:r>
+        <w:t>Syfert MM, Smith MJ, Coomes DA (2013) The effects of sampling bias and model complexity on the predictive performance of MaxEnt species distribution models. PLoS ONE 8:e55158. https://doi.org/10.1371/journal.pone.0055158</w:t>
       </w:r>
     </w:p>
     <w:p>
       <w:pPr>
         <w:pStyle w:val="Bibliography"/>
       </w:pPr>
-      <w:proofErr w:type="spellStart"/>
-      <w:r>
-        <w:t>Theoharides</w:t>
-      </w:r>
-      <w:proofErr w:type="spellEnd"/>
-      <w:r>
-        <w:t xml:space="preserve"> KA, Dukes JS (2007) Plant invasion across space and time: factors affecting nonindigenous species success during four stages of invasion. New </w:t>
-      </w:r>
-      <w:proofErr w:type="spellStart"/>
-      <w:r>
-        <w:t>Phytologist</w:t>
-      </w:r>
-      <w:proofErr w:type="spellEnd"/>
-      <w:r>
-        <w:t xml:space="preserve"> 176:256–273. https://doi.org/10.1111/j.1469-8137.2007.02207.x</w:t>
+      <w:r>
+        <w:t>Theoharides KA, Dukes JS (2007) Plant invasion across space and time: factors affecting nonindigenous species success during four stages of invasion. New Phytologist 176:256–273. https://doi.org/10.1111/j.1469-8137.2007.02207.x</w:t>
       </w:r>
     </w:p>
     <w:p>
@@ -24790,39 +24023,7 @@
           <w:i/>
           <w:iCs/>
         </w:rPr>
-        <w:t>(</w:t>
-      </w:r>
-      <w:proofErr w:type="spellStart"/>
-      <w:r>
-        <w:rPr>
-          <w:i/>
-          <w:iCs/>
-        </w:rPr>
-        <w:t>Chaunus</w:t>
-      </w:r>
-      <w:proofErr w:type="spellEnd"/>
-      <w:r>
-        <w:rPr>
-          <w:i/>
-          <w:iCs/>
-        </w:rPr>
-        <w:t xml:space="preserve"> [</w:t>
-      </w:r>
-      <w:proofErr w:type="spellStart"/>
-      <w:r>
-        <w:rPr>
-          <w:i/>
-          <w:iCs/>
-        </w:rPr>
-        <w:t>Bufo</w:t>
-      </w:r>
-      <w:proofErr w:type="spellEnd"/>
-      <w:r>
-        <w:rPr>
-          <w:i/>
-          <w:iCs/>
-        </w:rPr>
-        <w:t>] marinus)</w:t>
+        <w:t>(Chaunus [Bufo] marinus)</w:t>
       </w:r>
       <w:r>
         <w:t xml:space="preserve"> increasing ability to invade Australia is revealed by a dynamically updated range model. Proceedings of the Royal Society B: Biological Sciences 274:1413–9. https://doi.org/10.1098/rspb.2007.0114</w:t>
@@ -24832,34 +24033,16 @@
       <w:pPr>
         <w:pStyle w:val="Bibliography"/>
       </w:pPr>
-      <w:proofErr w:type="spellStart"/>
-      <w:r>
-        <w:t>VanDerWal</w:t>
-      </w:r>
-      <w:proofErr w:type="spellEnd"/>
-      <w:r>
-        <w:t xml:space="preserve"> J, Shoo LP, Johnson CN, Williams SE (2009) Abundance and the environmental niche: environmental suitability estimated from niche models predicts the upper limit of local abundance. The American Naturalist 174:282–91. https://doi.org/10.1086/600087</w:t>
+      <w:r>
+        <w:t>VanDerWal J, Shoo LP, Johnson CN, Williams SE (2009) Abundance and the environmental niche: environmental suitability estimated from niche models predicts the upper limit of local abundance. The American Naturalist 174:282–91. https://doi.org/10.1086/600087</w:t>
       </w:r>
     </w:p>
     <w:p>
       <w:pPr>
         <w:pStyle w:val="Bibliography"/>
       </w:pPr>
-      <w:proofErr w:type="spellStart"/>
-      <w:r>
-        <w:t>Vindenes</w:t>
-      </w:r>
-      <w:proofErr w:type="spellEnd"/>
-      <w:r>
-        <w:t xml:space="preserve"> Y, Engen S, </w:t>
-      </w:r>
-      <w:proofErr w:type="spellStart"/>
-      <w:r>
-        <w:t>Saether</w:t>
-      </w:r>
-      <w:proofErr w:type="spellEnd"/>
-      <w:r>
-        <w:t xml:space="preserve"> B-E (2011) Integral projection models for finite populations in a stochastic environment. Ecology 92:1146–56. https://doi.org/10.1890/10-0500.1</w:t>
+      <w:r>
+        <w:t>Vindenes Y, Engen S, Saether B-E (2011) Integral projection models for finite populations in a stochastic environment. Ecology 92:1146–56. https://doi.org/10.1890/10-0500.1</w:t>
       </w:r>
     </w:p>
     <w:p>
@@ -26097,7 +25280,6 @@
   <w:style w:type="character" w:default="1" w:styleId="DefaultParagraphFont">
     <w:name w:val="Default Paragraph Font"/>
     <w:uiPriority w:val="1"/>
-    <w:semiHidden/>
     <w:unhideWhenUsed/>
   </w:style>
   <w:style w:type="table" w:default="1" w:styleId="TableNormal">
@@ -27127,7 +26309,7 @@
 </file>
 
 <file path=customXml/itemProps1.xml><?xml version="1.0" encoding="utf-8"?>
-<ds:datastoreItem xmlns:ds="http://schemas.openxmlformats.org/officeDocument/2006/customXml" ds:itemID="{5AD66C30-CE5E-B746-9593-F6E12A16F5F9}">
+<ds:datastoreItem xmlns:ds="http://schemas.openxmlformats.org/officeDocument/2006/customXml" ds:itemID="{FF5A4DC6-324A-A54A-8259-C13F4B2BDE84}">
   <ds:schemaRefs>
     <ds:schemaRef ds:uri="http://schemas.openxmlformats.org/officeDocument/2006/bibliography"/>
   </ds:schemaRefs>

</xml_diff>

<commit_message>
Removed figures from MS and added line numbers.
</commit_message>
<xml_diff>
--- a/manuscript/Aiello-Lammens-Fral_Spatial_Demog.docx
+++ b/manuscript/Aiello-Lammens-Fral_Spatial_Demog.docx
@@ -238,429 +238,390 @@
         </w:rPr>
         <w:t>0000-0002-6180-5959</w:t>
       </w:r>
+      <w:r>
+        <w:rPr>
+          <w:b/>
+        </w:rPr>
+        <w:br w:type="page"/>
+      </w:r>
     </w:p>
     <w:p>
       <w:pPr>
-        <w:pStyle w:val="Header"/>
-        <w:jc w:val="center"/>
-        <w:rPr>
-          <w:rFonts w:cs="Times New Roman"/>
-          <w:bCs/>
-        </w:rPr>
-      </w:pPr>
+        <w:rPr>
+          <w:b/>
+        </w:rPr>
+      </w:pPr>
+      <w:r>
+        <w:rPr>
+          <w:b/>
+        </w:rPr>
+        <w:lastRenderedPageBreak/>
+        <w:t>Abstract</w:t>
+      </w:r>
     </w:p>
     <w:p>
       <w:pPr>
-        <w:jc w:val="center"/>
-        <w:rPr>
-          <w:bCs/>
-        </w:rPr>
-      </w:pPr>
+        <w:spacing w:line="480" w:lineRule="auto"/>
+        <w:ind w:firstLine="720"/>
+      </w:pPr>
+      <w:r>
+        <w:t>The</w:t>
+      </w:r>
+      <w:r>
+        <w:t xml:space="preserve"> </w:t>
+      </w:r>
+      <w:r>
+        <w:t>temporal and spatial patterns</w:t>
+      </w:r>
+      <w:r>
+        <w:t xml:space="preserve"> of a species</w:t>
+      </w:r>
+      <w:r>
+        <w:t xml:space="preserve"> invasion </w:t>
+      </w:r>
+      <w:r>
+        <w:t>are</w:t>
+      </w:r>
+      <w:r>
+        <w:t xml:space="preserve"> determined by life history</w:t>
+      </w:r>
+      <w:r>
+        <w:t xml:space="preserve"> characteristics</w:t>
+      </w:r>
+      <w:r>
+        <w:t>, biological and environmental con</w:t>
+      </w:r>
+      <w:r>
+        <w:t>ditions of the novel range</w:t>
+      </w:r>
+      <w:r>
+        <w:t>, and human activities. Untangling the contributions of these factors based on current ecology and distribution</w:t>
+      </w:r>
+      <w:r>
+        <w:t>al knowledge</w:t>
+      </w:r>
+      <w:r>
+        <w:t xml:space="preserve"> </w:t>
+      </w:r>
+      <w:r>
+        <w:t>for individual</w:t>
+      </w:r>
+      <w:r>
+        <w:t xml:space="preserve"> invasive</w:t>
+      </w:r>
+      <w:r>
+        <w:t xml:space="preserve"> species</w:t>
+      </w:r>
+      <w:r>
+        <w:t xml:space="preserve"> has proven difficult. </w:t>
+      </w:r>
+      <w:r>
+        <w:t>A new analytical approach to this problem</w:t>
+      </w:r>
+      <w:r>
+        <w:t xml:space="preserve"> is </w:t>
+      </w:r>
+      <w:r>
+        <w:t xml:space="preserve">to </w:t>
+      </w:r>
+      <w:r>
+        <w:t>us</w:t>
+      </w:r>
+      <w:r>
+        <w:t>e</w:t>
+      </w:r>
+      <w:r>
+        <w:t xml:space="preserve"> </w:t>
+      </w:r>
+      <w:r>
+        <w:t xml:space="preserve">linked distribution and </w:t>
+      </w:r>
+      <w:r>
+        <w:t xml:space="preserve">demographic models and the past </w:t>
+      </w:r>
+      <w:proofErr w:type="spellStart"/>
+      <w:r>
+        <w:t>spatio</w:t>
+      </w:r>
+      <w:proofErr w:type="spellEnd"/>
+      <w:r>
+        <w:t xml:space="preserve">-temporal patterns of </w:t>
+      </w:r>
+      <w:r>
+        <w:t>an</w:t>
+      </w:r>
+      <w:r>
+        <w:t xml:space="preserve"> invasion to test alternative</w:t>
+      </w:r>
+      <w:r>
+        <w:t xml:space="preserve"> </w:t>
+      </w:r>
+      <w:r>
+        <w:t xml:space="preserve">hypotheses.  Recent advances in modeling species ranges and dynamics allow directly linking observations of species occurrences, life history characteristics and environmental gradients, increasing our ability to analyze and predict the processes that shape patterns of biogeography. Application of these methods is increasing in conservation biology, but underutilized in invasion biology. To demonstrate the utility of these methods, I developed a </w:t>
+      </w:r>
+      <w:r>
+        <w:t>linked</w:t>
+      </w:r>
+      <w:r>
+        <w:t xml:space="preserve"> demographic and species distribution model for the invasive species </w:t>
+      </w:r>
+      <w:r>
+        <w:rPr>
+          <w:i/>
+          <w:iCs/>
+        </w:rPr>
+        <w:t xml:space="preserve">Frangula </w:t>
+      </w:r>
+      <w:proofErr w:type="spellStart"/>
+      <w:r>
+        <w:rPr>
+          <w:i/>
+          <w:iCs/>
+        </w:rPr>
+        <w:t>alnus</w:t>
+      </w:r>
+      <w:proofErr w:type="spellEnd"/>
+      <w:r>
+        <w:t>. Using a global sensitivity analysis approach, I created simulations</w:t>
+      </w:r>
+      <w:r>
+        <w:t xml:space="preserve"> representing an extensive parameter uncertainty space, and identified regions in this space that best explain historic occurr</w:t>
+      </w:r>
+      <w:r>
+        <w:t xml:space="preserve">ence patterns for this species. </w:t>
+      </w:r>
+      <w:r>
+        <w:t xml:space="preserve">Investigations of parameter uncertainty space facilitate invasion hypothesis testing, as parameter values can be associated with specific hypotheses </w:t>
+      </w:r>
+      <w:r>
+        <w:rPr>
+          <w:i/>
+          <w:iCs/>
+        </w:rPr>
+        <w:t>a priori</w:t>
+      </w:r>
+      <w:r>
+        <w:t xml:space="preserve">. </w:t>
+      </w:r>
+      <w:r>
+        <w:t xml:space="preserve">In the case of </w:t>
+      </w:r>
+      <w:r>
+        <w:rPr>
+          <w:rFonts w:eastAsiaTheme="minorEastAsia" w:cs="Times New Roman"/>
+          <w:i/>
+          <w:iCs/>
+        </w:rPr>
+        <w:t xml:space="preserve">F. </w:t>
+      </w:r>
+      <w:proofErr w:type="spellStart"/>
+      <w:r>
+        <w:rPr>
+          <w:rFonts w:eastAsiaTheme="minorEastAsia" w:cs="Times New Roman"/>
+          <w:i/>
+          <w:iCs/>
+        </w:rPr>
+        <w:t>a</w:t>
+      </w:r>
+      <w:r>
+        <w:rPr>
+          <w:rFonts w:eastAsiaTheme="minorEastAsia" w:cs="Times New Roman"/>
+          <w:i/>
+          <w:iCs/>
+        </w:rPr>
+        <w:t>lnus</w:t>
+      </w:r>
+      <w:proofErr w:type="spellEnd"/>
+      <w:r>
+        <w:rPr>
+          <w:rFonts w:eastAsiaTheme="minorEastAsia" w:cs="Times New Roman"/>
+          <w:i/>
+          <w:iCs/>
+        </w:rPr>
+        <w:t xml:space="preserve">, </w:t>
+      </w:r>
+      <w:r>
+        <w:rPr>
+          <w:iCs/>
+        </w:rPr>
+        <w:t>s</w:t>
+      </w:r>
+      <w:r>
+        <w:rPr>
+          <w:iCs/>
+        </w:rPr>
+        <w:t xml:space="preserve">imulations parameterized with moderate fecundity, high survival, and extensive long-distance dispersal values </w:t>
+      </w:r>
+      <w:r>
+        <w:rPr>
+          <w:iCs/>
+        </w:rPr>
+        <w:t>best-predicted</w:t>
+      </w:r>
+      <w:r>
+        <w:rPr>
+          <w:iCs/>
+        </w:rPr>
+        <w:t xml:space="preserve"> </w:t>
+      </w:r>
+      <w:r>
+        <w:rPr>
+          <w:iCs/>
+        </w:rPr>
+        <w:t>historic occurrences</w:t>
+      </w:r>
+      <w:r>
+        <w:rPr>
+          <w:iCs/>
+        </w:rPr>
+        <w:t xml:space="preserve">. </w:t>
+      </w:r>
+      <w:r>
+        <w:rPr>
+          <w:iCs/>
+        </w:rPr>
+        <w:t>S</w:t>
+      </w:r>
+      <w:r>
+        <w:rPr>
+          <w:iCs/>
+        </w:rPr>
+        <w:t xml:space="preserve">trong interaction effects between fecundity and long-distance dispersal </w:t>
+      </w:r>
+      <w:r>
+        <w:rPr>
+          <w:iCs/>
+        </w:rPr>
+        <w:t>indicate</w:t>
+      </w:r>
+      <w:r>
+        <w:rPr>
+          <w:iCs/>
+        </w:rPr>
+        <w:t xml:space="preserve"> that a successful invasion required both of these processes</w:t>
+      </w:r>
+      <w:r>
+        <w:rPr>
+          <w:iCs/>
+        </w:rPr>
+        <w:t>, which occur at different spatial scales</w:t>
+      </w:r>
+      <w:r>
+        <w:rPr>
+          <w:iCs/>
+        </w:rPr>
+        <w:t>. Lastly, long-distance dispersal was most likely</w:t>
+      </w:r>
+      <w:r>
+        <w:rPr>
+          <w:iCs/>
+        </w:rPr>
+        <w:t xml:space="preserve"> facilitated by human transport</w:t>
+      </w:r>
+      <w:r>
+        <w:rPr>
+          <w:iCs/>
+        </w:rPr>
+        <w:t>.</w:t>
+      </w:r>
+      <w:r>
+        <w:rPr>
+          <w:iCs/>
+        </w:rPr>
+        <w:t xml:space="preserve"> Results from </w:t>
+      </w:r>
+      <w:r>
+        <w:rPr>
+          <w:iCs/>
+        </w:rPr>
+        <w:t>linked</w:t>
+      </w:r>
+      <w:r>
+        <w:rPr>
+          <w:iCs/>
+        </w:rPr>
+        <w:t xml:space="preserve"> models</w:t>
+      </w:r>
+      <w:r>
+        <w:t xml:space="preserve"> improved our understanding of the roles various</w:t>
+      </w:r>
+      <w:r>
+        <w:t xml:space="preserve"> </w:t>
+      </w:r>
+      <w:r>
+        <w:t>population processes</w:t>
+      </w:r>
+      <w:r>
+        <w:t xml:space="preserve"> </w:t>
+      </w:r>
+      <w:r>
+        <w:t xml:space="preserve">played </w:t>
+      </w:r>
+      <w:r>
+        <w:t xml:space="preserve">in shaping patterns of </w:t>
+      </w:r>
+      <w:r>
+        <w:rPr>
+          <w:rFonts w:eastAsiaTheme="minorEastAsia" w:cs="Times New Roman"/>
+          <w:i/>
+          <w:iCs/>
+        </w:rPr>
+        <w:t xml:space="preserve">F. </w:t>
+      </w:r>
+      <w:proofErr w:type="spellStart"/>
+      <w:r>
+        <w:rPr>
+          <w:rFonts w:eastAsiaTheme="minorEastAsia" w:cs="Times New Roman"/>
+          <w:i/>
+          <w:iCs/>
+        </w:rPr>
+        <w:t>alnus</w:t>
+      </w:r>
+      <w:proofErr w:type="spellEnd"/>
+      <w:r>
+        <w:t xml:space="preserve"> biogeography in its naturalized range. Wider application of these methods will further our understanding of species invasions more generally. </w:t>
+      </w:r>
     </w:p>
     <w:p>
       <w:pPr>
-        <w:spacing w:after="0"/>
+        <w:spacing w:line="480" w:lineRule="auto"/>
         <w:rPr>
           <w:b/>
+          <w:bCs/>
         </w:rPr>
       </w:pPr>
       <w:r>
         <w:rPr>
           <w:b/>
-        </w:rPr>
-        <w:br w:type="page"/>
+          <w:bCs/>
+        </w:rPr>
+        <w:lastRenderedPageBreak/>
+        <w:t>Keywords</w:t>
       </w:r>
     </w:p>
     <w:p>
       <w:pPr>
-        <w:rPr>
-          <w:b/>
-        </w:rPr>
-      </w:pPr>
-      <w:r>
-        <w:rPr>
-          <w:b/>
-        </w:rPr>
-        <w:lastRenderedPageBreak/>
-        <w:t>Abstract</w:t>
-      </w:r>
-    </w:p>
-    <w:p>
-      <w:pPr>
         <w:spacing w:line="480" w:lineRule="auto"/>
-        <w:ind w:firstLine="720"/>
-      </w:pPr>
-      <w:r>
-        <w:t>The</w:t>
-      </w:r>
-      <w:r>
-        <w:t xml:space="preserve"> </w:t>
-      </w:r>
-      <w:r>
-        <w:t>temporal and spatial patterns</w:t>
-      </w:r>
-      <w:r>
-        <w:t xml:space="preserve"> of a species</w:t>
-      </w:r>
-      <w:r>
-        <w:t xml:space="preserve"> invasion </w:t>
-      </w:r>
-      <w:r>
-        <w:t>are</w:t>
-      </w:r>
-      <w:r>
-        <w:t xml:space="preserve"> determined by life history</w:t>
-      </w:r>
-      <w:r>
-        <w:t xml:space="preserve"> characteristics</w:t>
-      </w:r>
-      <w:r>
-        <w:t>, biological and environmental con</w:t>
-      </w:r>
-      <w:r>
-        <w:t>ditions of the novel range</w:t>
-      </w:r>
-      <w:r>
-        <w:t>, and human activities. Untangling the contributions of these factors based on current ecology and distribution</w:t>
-      </w:r>
-      <w:r>
-        <w:t>al knowledge</w:t>
-      </w:r>
-      <w:r>
-        <w:t xml:space="preserve"> </w:t>
-      </w:r>
-      <w:r>
-        <w:t>for individual</w:t>
-      </w:r>
-      <w:r>
-        <w:t xml:space="preserve"> invasive</w:t>
-      </w:r>
-      <w:r>
-        <w:t xml:space="preserve"> species</w:t>
-      </w:r>
-      <w:r>
-        <w:t xml:space="preserve"> has proven difficult. </w:t>
-      </w:r>
-      <w:r>
-        <w:t>A new analytical approach to this problem</w:t>
-      </w:r>
-      <w:r>
-        <w:t xml:space="preserve"> is </w:t>
-      </w:r>
-      <w:r>
-        <w:t xml:space="preserve">to </w:t>
-      </w:r>
-      <w:r>
-        <w:t>us</w:t>
-      </w:r>
-      <w:r>
-        <w:t>e</w:t>
-      </w:r>
-      <w:r>
-        <w:t xml:space="preserve"> </w:t>
-      </w:r>
-      <w:r>
-        <w:t xml:space="preserve">linked distribution and </w:t>
-      </w:r>
-      <w:r>
-        <w:t xml:space="preserve">demographic models and the past </w:t>
+      </w:pPr>
+      <w:r>
+        <w:rPr>
+          <w:i/>
+          <w:iCs/>
+        </w:rPr>
+        <w:t xml:space="preserve">Frangula </w:t>
       </w:r>
       <w:proofErr w:type="spellStart"/>
       <w:r>
-        <w:t>spatio</w:t>
+        <w:rPr>
+          <w:i/>
+          <w:iCs/>
+        </w:rPr>
+        <w:t>alnus</w:t>
       </w:r>
       <w:proofErr w:type="spellEnd"/>
       <w:r>
-        <w:t xml:space="preserve">-temporal patterns of </w:t>
-      </w:r>
-      <w:r>
-        <w:t>an</w:t>
-      </w:r>
-      <w:r>
-        <w:t xml:space="preserve"> invasion to test alternative</w:t>
-      </w:r>
-      <w:r>
-        <w:t xml:space="preserve"> </w:t>
-      </w:r>
-      <w:r>
-        <w:t xml:space="preserve">hypotheses.  Recent advances in modeling species ranges and dynamics allow directly linking observations of species occurrences, life history characteristics and environmental gradients, increasing our ability to analyze and predict the processes that shape patterns of biogeography. Application of these methods is increasing in conservation biology, but underutilized in invasion biology. To demonstrate the utility of these methods, I developed a </w:t>
-      </w:r>
-      <w:r>
-        <w:t>linked</w:t>
-      </w:r>
-      <w:r>
-        <w:t xml:space="preserve"> demographic and species distribution model for the invasive species </w:t>
-      </w:r>
-      <w:r>
-        <w:rPr>
-          <w:i/>
-          <w:iCs/>
-        </w:rPr>
-        <w:t xml:space="preserve">Frangula </w:t>
-      </w:r>
-      <w:proofErr w:type="spellStart"/>
-      <w:r>
-        <w:rPr>
-          <w:i/>
-          <w:iCs/>
-        </w:rPr>
-        <w:t>alnus</w:t>
-      </w:r>
-      <w:proofErr w:type="spellEnd"/>
-      <w:r>
-        <w:t>. Using a global sensitivity analysis approach, I created simulations</w:t>
-      </w:r>
-      <w:r>
-        <w:t xml:space="preserve"> representing an extensive parameter uncertainty space, and identified regions in this space that best explain historic occurr</w:t>
-      </w:r>
-      <w:r>
-        <w:t xml:space="preserve">ence patterns for this species. </w:t>
-      </w:r>
-      <w:r>
-        <w:t xml:space="preserve">Investigations of parameter uncertainty space facilitate invasion hypothesis testing, as parameter values can be associated with specific hypotheses </w:t>
-      </w:r>
-      <w:r>
-        <w:rPr>
-          <w:i/>
-          <w:iCs/>
-        </w:rPr>
-        <w:t>a priori</w:t>
-      </w:r>
-      <w:r>
-        <w:t xml:space="preserve">. </w:t>
-      </w:r>
-      <w:r>
-        <w:t xml:space="preserve">In the case of </w:t>
-      </w:r>
-      <w:r>
-        <w:rPr>
-          <w:rFonts w:eastAsiaTheme="minorEastAsia" w:cs="Times New Roman"/>
-          <w:i/>
-          <w:iCs/>
-        </w:rPr>
-        <w:t xml:space="preserve">F. </w:t>
-      </w:r>
-      <w:proofErr w:type="spellStart"/>
-      <w:r>
-        <w:rPr>
-          <w:rFonts w:eastAsiaTheme="minorEastAsia" w:cs="Times New Roman"/>
-          <w:i/>
-          <w:iCs/>
-        </w:rPr>
-        <w:t>a</w:t>
-      </w:r>
-      <w:r>
-        <w:rPr>
-          <w:rFonts w:eastAsiaTheme="minorEastAsia" w:cs="Times New Roman"/>
-          <w:i/>
-          <w:iCs/>
-        </w:rPr>
-        <w:t>lnus</w:t>
-      </w:r>
-      <w:proofErr w:type="spellEnd"/>
-      <w:r>
-        <w:rPr>
-          <w:rFonts w:eastAsiaTheme="minorEastAsia" w:cs="Times New Roman"/>
-          <w:i/>
-          <w:iCs/>
-        </w:rPr>
-        <w:t xml:space="preserve">, </w:t>
-      </w:r>
-      <w:r>
-        <w:rPr>
-          <w:iCs/>
-        </w:rPr>
-        <w:t>s</w:t>
-      </w:r>
-      <w:r>
-        <w:rPr>
-          <w:iCs/>
-        </w:rPr>
-        <w:t xml:space="preserve">imulations parameterized with moderate fecundity, high survival, and extensive long-distance dispersal values </w:t>
-      </w:r>
-      <w:r>
-        <w:rPr>
-          <w:iCs/>
-        </w:rPr>
-        <w:t>best-predicted</w:t>
-      </w:r>
-      <w:r>
-        <w:rPr>
-          <w:iCs/>
-        </w:rPr>
-        <w:t xml:space="preserve"> </w:t>
-      </w:r>
-      <w:r>
-        <w:rPr>
-          <w:iCs/>
-        </w:rPr>
-        <w:t>historic occurrences</w:t>
-      </w:r>
-      <w:r>
-        <w:rPr>
-          <w:iCs/>
-        </w:rPr>
-        <w:t xml:space="preserve">. </w:t>
-      </w:r>
-      <w:r>
-        <w:rPr>
-          <w:iCs/>
-        </w:rPr>
-        <w:t>S</w:t>
-      </w:r>
-      <w:r>
-        <w:rPr>
-          <w:iCs/>
-        </w:rPr>
-        <w:t xml:space="preserve">trong interaction effects between fecundity and long-distance dispersal </w:t>
-      </w:r>
-      <w:r>
-        <w:rPr>
-          <w:iCs/>
-        </w:rPr>
-        <w:t>indicate</w:t>
-      </w:r>
-      <w:r>
-        <w:rPr>
-          <w:iCs/>
-        </w:rPr>
-        <w:t xml:space="preserve"> that a successful invasion required both of these processes</w:t>
-      </w:r>
-      <w:r>
-        <w:rPr>
-          <w:iCs/>
-        </w:rPr>
-        <w:t>, which occur at different spatial scales</w:t>
-      </w:r>
-      <w:r>
-        <w:rPr>
-          <w:iCs/>
-        </w:rPr>
-        <w:t>. Lastly, long-distance dispersal was most likely</w:t>
-      </w:r>
-      <w:r>
-        <w:rPr>
-          <w:iCs/>
-        </w:rPr>
-        <w:t xml:space="preserve"> facilitated by human transport</w:t>
-      </w:r>
-      <w:r>
-        <w:rPr>
-          <w:iCs/>
-        </w:rPr>
-        <w:t>.</w:t>
-      </w:r>
-      <w:r>
-        <w:rPr>
-          <w:iCs/>
-        </w:rPr>
-        <w:t xml:space="preserve"> Results from </w:t>
-      </w:r>
-      <w:r>
-        <w:rPr>
-          <w:iCs/>
-        </w:rPr>
-        <w:t>linked</w:t>
-      </w:r>
-      <w:r>
-        <w:rPr>
-          <w:iCs/>
-        </w:rPr>
-        <w:t xml:space="preserve"> models</w:t>
-      </w:r>
-      <w:r>
-        <w:t xml:space="preserve"> improved our understanding of the roles various</w:t>
-      </w:r>
-      <w:r>
-        <w:t xml:space="preserve"> </w:t>
-      </w:r>
-      <w:r>
-        <w:t>population processes</w:t>
-      </w:r>
-      <w:r>
-        <w:t xml:space="preserve"> </w:t>
-      </w:r>
-      <w:r>
-        <w:t xml:space="preserve">played </w:t>
-      </w:r>
-      <w:r>
-        <w:t xml:space="preserve">in shaping patterns of </w:t>
-      </w:r>
-      <w:r>
-        <w:rPr>
-          <w:rFonts w:eastAsiaTheme="minorEastAsia" w:cs="Times New Roman"/>
-          <w:i/>
-          <w:iCs/>
-        </w:rPr>
-        <w:t xml:space="preserve">F. </w:t>
-      </w:r>
-      <w:proofErr w:type="spellStart"/>
-      <w:r>
-        <w:rPr>
-          <w:rFonts w:eastAsiaTheme="minorEastAsia" w:cs="Times New Roman"/>
-          <w:i/>
-          <w:iCs/>
-        </w:rPr>
-        <w:t>alnus</w:t>
-      </w:r>
-      <w:proofErr w:type="spellEnd"/>
-      <w:r>
-        <w:t xml:space="preserve"> biogeography in its naturalized range. Wider application of these methods will further our understanding of species invasions more generally. </w:t>
-      </w:r>
-    </w:p>
-    <w:p>
-      <w:pPr>
-        <w:spacing w:line="480" w:lineRule="auto"/>
-        <w:rPr>
-          <w:b/>
-          <w:bCs/>
-        </w:rPr>
-      </w:pPr>
-      <w:r>
-        <w:rPr>
-          <w:b/>
-          <w:bCs/>
-        </w:rPr>
-        <w:lastRenderedPageBreak/>
-        <w:t>Keywords</w:t>
-      </w:r>
-    </w:p>
-    <w:p>
-      <w:pPr>
-        <w:spacing w:line="480" w:lineRule="auto"/>
-      </w:pPr>
-      <w:r>
-        <w:rPr>
-          <w:i/>
-          <w:iCs/>
-        </w:rPr>
-        <w:t xml:space="preserve">Frangula </w:t>
-      </w:r>
-      <w:proofErr w:type="spellStart"/>
-      <w:r>
-        <w:rPr>
-          <w:i/>
-          <w:iCs/>
-        </w:rPr>
-        <w:t>alnus</w:t>
-      </w:r>
-      <w:proofErr w:type="spellEnd"/>
-      <w:r>
         <w:t>; linked models; demographic model; species distribution model; invasion dynamics</w:t>
       </w:r>
-    </w:p>
-    <w:p>
-      <w:pPr>
-        <w:spacing w:after="0"/>
-        <w:rPr>
-          <w:rFonts w:eastAsiaTheme="majorEastAsia" w:cs="Times New Roman"/>
-          <w:b/>
-          <w:bCs/>
-          <w:color w:val="345A8A" w:themeColor="accent1" w:themeShade="B5"/>
-          <w:sz w:val="28"/>
-          <w:szCs w:val="36"/>
-        </w:rPr>
-      </w:pPr>
       <w:r>
         <w:rPr>
           <w:rFonts w:cs="Times New Roman"/>
@@ -7146,20 +7107,7 @@
         </w:rPr>
         <w:t>. The values were chosen to represent perfect observation, to match the initial population sizes used in simulations, and to represent a density of approximately one reproductive plant per square kilometer in a 20 x 20 km patch, respectively.</w:t>
       </w:r>
-    </w:p>
-    <w:bookmarkEnd w:id="1"/>
-    <w:p>
-      <w:pPr>
-        <w:spacing w:line="480" w:lineRule="auto"/>
-        <w:rPr>
-          <w:rFonts w:eastAsiaTheme="majorEastAsia" w:cstheme="majorBidi"/>
-          <w:b/>
-          <w:bCs/>
-          <w:color w:val="345A8A" w:themeColor="accent1" w:themeShade="B5"/>
-          <w:sz w:val="28"/>
-          <w:szCs w:val="36"/>
-        </w:rPr>
-      </w:pPr>
+      <w:bookmarkEnd w:id="1"/>
       <w:r>
         <w:br w:type="page"/>
       </w:r>
@@ -15173,43 +15121,34 @@
         <w:lastRenderedPageBreak/>
         <w:t>how interactions among processes affect species spread. As shown in this study, these methods are a promising way to achieve this goal.</w:t>
       </w:r>
+      <w:r>
+        <w:rPr>
+          <w:rFonts w:eastAsiaTheme="minorEastAsia" w:cs="Times New Roman"/>
+          <w:iCs/>
+        </w:rPr>
+        <w:br w:type="page"/>
+      </w:r>
     </w:p>
     <w:p>
       <w:pPr>
-        <w:spacing w:after="0"/>
-        <w:rPr>
-          <w:rFonts w:eastAsiaTheme="minorEastAsia" w:cs="Times New Roman"/>
-          <w:iCs/>
-        </w:rPr>
-      </w:pPr>
-      <w:r>
-        <w:rPr>
-          <w:rFonts w:eastAsiaTheme="minorEastAsia" w:cs="Times New Roman"/>
-          <w:iCs/>
-        </w:rPr>
-        <w:br w:type="page"/>
+        <w:spacing w:line="480" w:lineRule="auto"/>
+        <w:rPr>
+          <w:b/>
+          <w:bCs/>
+        </w:rPr>
+      </w:pPr>
+      <w:r>
+        <w:rPr>
+          <w:b/>
+          <w:bCs/>
+        </w:rPr>
+        <w:lastRenderedPageBreak/>
+        <w:t>Acknowledgments</w:t>
       </w:r>
     </w:p>
     <w:p>
       <w:pPr>
         <w:spacing w:line="480" w:lineRule="auto"/>
-        <w:rPr>
-          <w:b/>
-          <w:bCs/>
-        </w:rPr>
-      </w:pPr>
-      <w:r>
-        <w:rPr>
-          <w:b/>
-          <w:bCs/>
-        </w:rPr>
-        <w:lastRenderedPageBreak/>
-        <w:t>Acknowledgments</w:t>
-      </w:r>
-    </w:p>
-    <w:p>
-      <w:pPr>
-        <w:spacing w:line="480" w:lineRule="auto"/>
       </w:pPr>
       <w:r>
         <w:t xml:space="preserve">I </w:t>
@@ -15296,39 +15235,8 @@
       <w:r>
         <w:t xml:space="preserve"> helped me obtain permits to establish field sites at Caleb Smith State Park in New York. </w:t>
       </w:r>
-    </w:p>
-    <w:p>
-      <w:pPr>
-        <w:spacing w:line="480" w:lineRule="auto"/>
-      </w:pPr>
-    </w:p>
-    <w:p>
-      <w:pPr>
-        <w:spacing w:line="480" w:lineRule="auto"/>
-      </w:pPr>
-    </w:p>
-    <w:p>
-      <w:pPr>
-        <w:rPr>
-          <w:rFonts w:cs="Times New Roman"/>
-          <w:iCs/>
-        </w:rPr>
-      </w:pPr>
-      <w:r>
-        <w:rPr>
-          <w:rFonts w:eastAsiaTheme="minorEastAsia" w:cs="Times New Roman"/>
-          <w:iCs/>
-        </w:rPr>
-        <w:tab/>
-        <w:t xml:space="preserve"> </w:t>
-      </w:r>
-    </w:p>
-    <w:p>
-      <w:pPr>
-        <w:rPr>
-          <w:b/>
-        </w:rPr>
-      </w:pPr>
+      <w:bookmarkStart w:id="6" w:name="_GoBack"/>
+      <w:bookmarkEnd w:id="6"/>
       <w:r>
         <w:rPr>
           <w:b/>
@@ -17529,8 +17437,8 @@
                 <w:szCs w:val="22"/>
               </w:rPr>
             </w:pPr>
-            <w:bookmarkStart w:id="6" w:name="OLE_LINK7"/>
-            <w:bookmarkStart w:id="7" w:name="OLE_LINK8"/>
+            <w:bookmarkStart w:id="7" w:name="OLE_LINK7"/>
+            <w:bookmarkStart w:id="8" w:name="OLE_LINK8"/>
             <w:r>
               <w:rPr>
                 <w:rFonts w:cs="Times New Roman"/>
@@ -17539,8 +17447,8 @@
               </w:rPr>
               <w:t>Julian day number at start of growing season</w:t>
             </w:r>
-            <w:bookmarkEnd w:id="6"/>
             <w:bookmarkEnd w:id="7"/>
+            <w:bookmarkEnd w:id="8"/>
           </w:p>
         </w:tc>
         <w:tc>
@@ -20664,6 +20572,9 @@
       </w:r>
     </w:p>
     <w:p>
+      <w:pPr>
+        <w:spacing w:after="0"/>
+      </w:pPr>
       <w:r>
         <w:rPr>
           <w:b/>
@@ -20737,827 +20648,148 @@
     </w:p>
     <w:p>
       <w:pPr>
-        <w:rPr>
-          <w:b/>
-        </w:rPr>
-      </w:pPr>
-      <w:r>
-        <w:rPr>
-          <w:b/>
-          <w:noProof/>
-        </w:rPr>
-        <mc:AlternateContent>
-          <mc:Choice Requires="wps">
-            <w:drawing>
-              <wp:anchor distT="0" distB="0" distL="114300" distR="114300" simplePos="0" relativeHeight="251684864" behindDoc="0" locked="0" layoutInCell="1" allowOverlap="1" wp14:anchorId="23BE85BE" wp14:editId="5F1D8285">
-                <wp:simplePos x="0" y="0"/>
-                <wp:positionH relativeFrom="column">
-                  <wp:posOffset>3086100</wp:posOffset>
-                </wp:positionH>
-                <wp:positionV relativeFrom="paragraph">
-                  <wp:posOffset>3035300</wp:posOffset>
-                </wp:positionV>
-                <wp:extent cx="342900" cy="342900"/>
-                <wp:effectExtent l="0" t="0" r="0" b="12700"/>
-                <wp:wrapNone/>
-                <wp:docPr id="19" name="Text Box 19"/>
-                <wp:cNvGraphicFramePr/>
-                <a:graphic xmlns:a="http://schemas.openxmlformats.org/drawingml/2006/main">
-                  <a:graphicData uri="http://schemas.microsoft.com/office/word/2010/wordprocessingShape">
-                    <wps:wsp>
-                      <wps:cNvSpPr txBox="1"/>
-                      <wps:spPr>
-                        <a:xfrm>
-                          <a:off x="0" y="0"/>
-                          <a:ext cx="342900" cy="342900"/>
-                        </a:xfrm>
-                        <a:prstGeom prst="rect">
-                          <a:avLst/>
-                        </a:prstGeom>
-                        <a:noFill/>
-                        <a:ln>
-                          <a:noFill/>
-                        </a:ln>
-                        <a:effectLst/>
-                        <a:extLst>
-                          <a:ext uri="{C572A759-6A51-4108-AA02-DFA0A04FC94B}">
-                            <ma14:wrappingTextBoxFlag xmlns="" xmlns:mo="http://schemas.microsoft.com/office/mac/office/2008/main" xmlns:mv="urn:schemas-microsoft-com:mac:vml" xmlns:o="urn:schemas-microsoft-com:office:office" xmlns:v="urn:schemas-microsoft-com:vml" xmlns:w10="urn:schemas-microsoft-com:office:word" xmlns:w="http://schemas.openxmlformats.org/wordprocessingml/2006/main" xmlns:ma14="http://schemas.microsoft.com/office/mac/drawingml/2011/main"/>
-                          </a:ext>
-                        </a:extLst>
-                      </wps:spPr>
-                      <wps:style>
-                        <a:lnRef idx="0">
-                          <a:schemeClr val="accent1"/>
-                        </a:lnRef>
-                        <a:fillRef idx="0">
-                          <a:schemeClr val="accent1"/>
-                        </a:fillRef>
-                        <a:effectRef idx="0">
-                          <a:schemeClr val="accent1"/>
-                        </a:effectRef>
-                        <a:fontRef idx="minor">
-                          <a:schemeClr val="dk1"/>
-                        </a:fontRef>
-                      </wps:style>
-                      <wps:txbx>
-                        <w:txbxContent>
-                          <w:p>
-                            <w:pPr>
-                              <w:rPr>
-                                <w:b/>
-                              </w:rPr>
-                            </w:pPr>
-                            <w:r>
-                              <w:rPr>
-                                <w:b/>
-                              </w:rPr>
-                              <w:t>D</w:t>
-                            </w:r>
-                          </w:p>
-                        </w:txbxContent>
-                      </wps:txbx>
-                      <wps:bodyPr rot="0" spcFirstLastPara="0" vertOverflow="overflow" horzOverflow="overflow" vert="horz" wrap="square" lIns="91440" tIns="45720" rIns="91440" bIns="45720" numCol="1" spcCol="0" rtlCol="0" fromWordArt="0" anchor="t" anchorCtr="0" forceAA="0" compatLnSpc="1">
-                        <a:prstTxWarp prst="textNoShape">
-                          <a:avLst/>
-                        </a:prstTxWarp>
-                        <a:noAutofit/>
-                      </wps:bodyPr>
-                    </wps:wsp>
-                  </a:graphicData>
-                </a:graphic>
-                <wp14:sizeRelH relativeFrom="margin">
-                  <wp14:pctWidth>0</wp14:pctWidth>
-                </wp14:sizeRelH>
-                <wp14:sizeRelV relativeFrom="margin">
-                  <wp14:pctHeight>0</wp14:pctHeight>
-                </wp14:sizeRelV>
-              </wp:anchor>
-            </w:drawing>
-          </mc:Choice>
-          <mc:Fallback>
-            <w:pict>
-              <v:shapetype w14:anchorId="23BE85BE" id="_x0000_t202" coordsize="21600,21600" o:spt="202" path="m,l,21600r21600,l21600,xe">
-                <v:stroke joinstyle="miter"/>
-                <v:path gradientshapeok="t" o:connecttype="rect"/>
-              </v:shapetype>
-              <v:shape id="Text Box 19" o:spid="_x0000_s1026" type="#_x0000_t202" style="position:absolute;margin-left:243pt;margin-top:239pt;width:27pt;height:27pt;z-index:251684864;visibility:visible;mso-wrap-style:square;mso-width-percent:0;mso-height-percent:0;mso-wrap-distance-left:9pt;mso-wrap-distance-top:0;mso-wrap-distance-right:9pt;mso-wrap-distance-bottom:0;mso-position-horizontal:absolute;mso-position-horizontal-relative:text;mso-position-vertical:absolute;mso-position-vertical-relative:text;mso-width-percent:0;mso-height-percent:0;mso-width-relative:margin;mso-height-relative:margin;v-text-anchor:top" o:gfxdata="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" filled="f" stroked="f">
-                <v:textbox>
-                  <w:txbxContent>
-                    <w:p>
-                      <w:pPr>
-                        <w:rPr>
-                          <w:b/>
-                        </w:rPr>
-                      </w:pPr>
-                      <w:r>
-                        <w:rPr>
-                          <w:b/>
-                        </w:rPr>
-                        <w:t>D</w:t>
-                      </w:r>
-                    </w:p>
-                  </w:txbxContent>
-                </v:textbox>
-              </v:shape>
-            </w:pict>
-          </mc:Fallback>
-        </mc:AlternateContent>
-      </w:r>
-      <w:r>
-        <w:rPr>
-          <w:b/>
-          <w:noProof/>
-        </w:rPr>
-        <mc:AlternateContent>
-          <mc:Choice Requires="wps">
-            <w:drawing>
-              <wp:anchor distT="0" distB="0" distL="114300" distR="114300" simplePos="0" relativeHeight="251683840" behindDoc="0" locked="0" layoutInCell="1" allowOverlap="1" wp14:anchorId="0A250083" wp14:editId="48914D0C">
-                <wp:simplePos x="0" y="0"/>
-                <wp:positionH relativeFrom="column">
-                  <wp:posOffset>114300</wp:posOffset>
-                </wp:positionH>
-                <wp:positionV relativeFrom="paragraph">
-                  <wp:posOffset>3035300</wp:posOffset>
-                </wp:positionV>
-                <wp:extent cx="342900" cy="342900"/>
-                <wp:effectExtent l="0" t="0" r="0" b="12700"/>
-                <wp:wrapNone/>
-                <wp:docPr id="18" name="Text Box 18"/>
-                <wp:cNvGraphicFramePr/>
-                <a:graphic xmlns:a="http://schemas.openxmlformats.org/drawingml/2006/main">
-                  <a:graphicData uri="http://schemas.microsoft.com/office/word/2010/wordprocessingShape">
-                    <wps:wsp>
-                      <wps:cNvSpPr txBox="1"/>
-                      <wps:spPr>
-                        <a:xfrm>
-                          <a:off x="0" y="0"/>
-                          <a:ext cx="342900" cy="342900"/>
-                        </a:xfrm>
-                        <a:prstGeom prst="rect">
-                          <a:avLst/>
-                        </a:prstGeom>
-                        <a:noFill/>
-                        <a:ln>
-                          <a:noFill/>
-                        </a:ln>
-                        <a:effectLst/>
-                        <a:extLst>
-                          <a:ext uri="{C572A759-6A51-4108-AA02-DFA0A04FC94B}">
-                            <ma14:wrappingTextBoxFlag xmlns="" xmlns:mo="http://schemas.microsoft.com/office/mac/office/2008/main" xmlns:mv="urn:schemas-microsoft-com:mac:vml" xmlns:o="urn:schemas-microsoft-com:office:office" xmlns:v="urn:schemas-microsoft-com:vml" xmlns:w10="urn:schemas-microsoft-com:office:word" xmlns:w="http://schemas.openxmlformats.org/wordprocessingml/2006/main" xmlns:ma14="http://schemas.microsoft.com/office/mac/drawingml/2011/main"/>
-                          </a:ext>
-                        </a:extLst>
-                      </wps:spPr>
-                      <wps:style>
-                        <a:lnRef idx="0">
-                          <a:schemeClr val="accent1"/>
-                        </a:lnRef>
-                        <a:fillRef idx="0">
-                          <a:schemeClr val="accent1"/>
-                        </a:fillRef>
-                        <a:effectRef idx="0">
-                          <a:schemeClr val="accent1"/>
-                        </a:effectRef>
-                        <a:fontRef idx="minor">
-                          <a:schemeClr val="dk1"/>
-                        </a:fontRef>
-                      </wps:style>
-                      <wps:txbx>
-                        <w:txbxContent>
-                          <w:p>
-                            <w:pPr>
-                              <w:rPr>
-                                <w:b/>
-                              </w:rPr>
-                            </w:pPr>
-                            <w:r>
-                              <w:rPr>
-                                <w:b/>
-                              </w:rPr>
-                              <w:t>C</w:t>
-                            </w:r>
-                          </w:p>
-                        </w:txbxContent>
-                      </wps:txbx>
-                      <wps:bodyPr rot="0" spcFirstLastPara="0" vertOverflow="overflow" horzOverflow="overflow" vert="horz" wrap="square" lIns="91440" tIns="45720" rIns="91440" bIns="45720" numCol="1" spcCol="0" rtlCol="0" fromWordArt="0" anchor="t" anchorCtr="0" forceAA="0" compatLnSpc="1">
-                        <a:prstTxWarp prst="textNoShape">
-                          <a:avLst/>
-                        </a:prstTxWarp>
-                        <a:noAutofit/>
-                      </wps:bodyPr>
-                    </wps:wsp>
-                  </a:graphicData>
-                </a:graphic>
-                <wp14:sizeRelH relativeFrom="margin">
-                  <wp14:pctWidth>0</wp14:pctWidth>
-                </wp14:sizeRelH>
-                <wp14:sizeRelV relativeFrom="margin">
-                  <wp14:pctHeight>0</wp14:pctHeight>
-                </wp14:sizeRelV>
-              </wp:anchor>
-            </w:drawing>
-          </mc:Choice>
-          <mc:Fallback>
-            <w:pict>
-              <v:shape w14:anchorId="0A250083" id="Text Box 18" o:spid="_x0000_s1027" type="#_x0000_t202" style="position:absolute;margin-left:9pt;margin-top:239pt;width:27pt;height:27pt;z-index:251683840;visibility:visible;mso-wrap-style:square;mso-width-percent:0;mso-height-percent:0;mso-wrap-distance-left:9pt;mso-wrap-distance-top:0;mso-wrap-distance-right:9pt;mso-wrap-distance-bottom:0;mso-position-horizontal:absolute;mso-position-horizontal-relative:text;mso-position-vertical:absolute;mso-position-vertical-relative:text;mso-width-percent:0;mso-height-percent:0;mso-width-relative:margin;mso-height-relative:margin;v-text-anchor:top" o:gfxdata="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" filled="f" stroked="f">
-                <v:textbox>
-                  <w:txbxContent>
-                    <w:p>
-                      <w:pPr>
-                        <w:rPr>
-                          <w:b/>
-                        </w:rPr>
-                      </w:pPr>
-                      <w:r>
-                        <w:rPr>
-                          <w:b/>
-                        </w:rPr>
-                        <w:t>C</w:t>
-                      </w:r>
-                    </w:p>
-                  </w:txbxContent>
-                </v:textbox>
-              </v:shape>
-            </w:pict>
-          </mc:Fallback>
-        </mc:AlternateContent>
-      </w:r>
-      <w:r>
-        <w:rPr>
-          <w:b/>
-          <w:noProof/>
-        </w:rPr>
-        <mc:AlternateContent>
-          <mc:Choice Requires="wps">
-            <w:drawing>
-              <wp:anchor distT="0" distB="0" distL="114300" distR="114300" simplePos="0" relativeHeight="251682816" behindDoc="0" locked="0" layoutInCell="1" allowOverlap="1" wp14:anchorId="0945ACB0" wp14:editId="50FEA1EB">
-                <wp:simplePos x="0" y="0"/>
-                <wp:positionH relativeFrom="column">
-                  <wp:posOffset>3086100</wp:posOffset>
-                </wp:positionH>
-                <wp:positionV relativeFrom="paragraph">
-                  <wp:posOffset>63500</wp:posOffset>
-                </wp:positionV>
-                <wp:extent cx="342900" cy="342900"/>
-                <wp:effectExtent l="0" t="0" r="0" b="12700"/>
-                <wp:wrapNone/>
-                <wp:docPr id="5" name="Text Box 5"/>
-                <wp:cNvGraphicFramePr/>
-                <a:graphic xmlns:a="http://schemas.openxmlformats.org/drawingml/2006/main">
-                  <a:graphicData uri="http://schemas.microsoft.com/office/word/2010/wordprocessingShape">
-                    <wps:wsp>
-                      <wps:cNvSpPr txBox="1"/>
-                      <wps:spPr>
-                        <a:xfrm>
-                          <a:off x="0" y="0"/>
-                          <a:ext cx="342900" cy="342900"/>
-                        </a:xfrm>
-                        <a:prstGeom prst="rect">
-                          <a:avLst/>
-                        </a:prstGeom>
-                        <a:noFill/>
-                        <a:ln>
-                          <a:noFill/>
-                        </a:ln>
-                        <a:effectLst/>
-                        <a:extLst>
-                          <a:ext uri="{C572A759-6A51-4108-AA02-DFA0A04FC94B}">
-                            <ma14:wrappingTextBoxFlag xmlns="" xmlns:mo="http://schemas.microsoft.com/office/mac/office/2008/main" xmlns:mv="urn:schemas-microsoft-com:mac:vml" xmlns:o="urn:schemas-microsoft-com:office:office" xmlns:v="urn:schemas-microsoft-com:vml" xmlns:w10="urn:schemas-microsoft-com:office:word" xmlns:w="http://schemas.openxmlformats.org/wordprocessingml/2006/main" xmlns:ma14="http://schemas.microsoft.com/office/mac/drawingml/2011/main"/>
-                          </a:ext>
-                        </a:extLst>
-                      </wps:spPr>
-                      <wps:style>
-                        <a:lnRef idx="0">
-                          <a:schemeClr val="accent1"/>
-                        </a:lnRef>
-                        <a:fillRef idx="0">
-                          <a:schemeClr val="accent1"/>
-                        </a:fillRef>
-                        <a:effectRef idx="0">
-                          <a:schemeClr val="accent1"/>
-                        </a:effectRef>
-                        <a:fontRef idx="minor">
-                          <a:schemeClr val="dk1"/>
-                        </a:fontRef>
-                      </wps:style>
-                      <wps:txbx>
-                        <w:txbxContent>
-                          <w:p>
-                            <w:pPr>
-                              <w:rPr>
-                                <w:b/>
-                              </w:rPr>
-                            </w:pPr>
-                            <w:r>
-                              <w:rPr>
-                                <w:b/>
-                              </w:rPr>
-                              <w:t>B</w:t>
-                            </w:r>
-                            <w:r>
-                              <w:rPr>
-                                <w:b/>
-                                <w:noProof/>
-                              </w:rPr>
-                              <w:drawing>
-                                <wp:inline distT="0" distB="0" distL="0" distR="0" wp14:anchorId="4AAA1EB6" wp14:editId="7B69129E">
-                                  <wp:extent cx="160020" cy="240030"/>
-                                  <wp:effectExtent l="0" t="0" r="0" b="0"/>
-                                  <wp:docPr id="17" name="Picture 1"/>
-                                  <wp:cNvGraphicFramePr>
-                                    <a:graphicFrameLocks xmlns:a="http://schemas.openxmlformats.org/drawingml/2006/main" noChangeAspect="1"/>
-                                  </wp:cNvGraphicFramePr>
-                                  <a:graphic xmlns:a="http://schemas.openxmlformats.org/drawingml/2006/main">
-                                    <a:graphicData uri="http://schemas.openxmlformats.org/drawingml/2006/picture">
-                                      <pic:pic xmlns:pic="http://schemas.openxmlformats.org/drawingml/2006/picture">
-                                        <pic:nvPicPr>
-                                          <pic:cNvPr id="0" name="Picture 1"/>
-                                          <pic:cNvPicPr>
-                                            <a:picLocks noChangeAspect="1" noChangeArrowheads="1"/>
-                                          </pic:cNvPicPr>
-                                        </pic:nvPicPr>
-                                        <pic:blipFill>
-                                          <a:blip r:embed="rId8">
-                                            <a:extLst>
-                                              <a:ext uri="{28A0092B-C50C-407E-A947-70E740481C1C}">
-                                                <a14:useLocalDpi xmlns:a14="http://schemas.microsoft.com/office/drawing/2010/main" val="0"/>
-                                              </a:ext>
-                                            </a:extLst>
-                                          </a:blip>
-                                          <a:srcRect/>
-                                          <a:stretch>
-                                            <a:fillRect/>
-                                          </a:stretch>
-                                        </pic:blipFill>
-                                        <pic:spPr bwMode="auto">
-                                          <a:xfrm>
-                                            <a:off x="0" y="0"/>
-                                            <a:ext cx="160020" cy="240030"/>
-                                          </a:xfrm>
-                                          <a:prstGeom prst="rect">
-                                            <a:avLst/>
-                                          </a:prstGeom>
-                                          <a:noFill/>
-                                          <a:ln>
-                                            <a:noFill/>
-                                          </a:ln>
-                                        </pic:spPr>
-                                      </pic:pic>
-                                    </a:graphicData>
-                                  </a:graphic>
-                                </wp:inline>
-                              </w:drawing>
-                            </w:r>
-                          </w:p>
-                        </w:txbxContent>
-                      </wps:txbx>
-                      <wps:bodyPr rot="0" spcFirstLastPara="0" vertOverflow="overflow" horzOverflow="overflow" vert="horz" wrap="square" lIns="91440" tIns="45720" rIns="91440" bIns="45720" numCol="1" spcCol="0" rtlCol="0" fromWordArt="0" anchor="t" anchorCtr="0" forceAA="0" compatLnSpc="1">
-                        <a:prstTxWarp prst="textNoShape">
-                          <a:avLst/>
-                        </a:prstTxWarp>
-                        <a:noAutofit/>
-                      </wps:bodyPr>
-                    </wps:wsp>
-                  </a:graphicData>
-                </a:graphic>
-                <wp14:sizeRelH relativeFrom="margin">
-                  <wp14:pctWidth>0</wp14:pctWidth>
-                </wp14:sizeRelH>
-                <wp14:sizeRelV relativeFrom="margin">
-                  <wp14:pctHeight>0</wp14:pctHeight>
-                </wp14:sizeRelV>
-              </wp:anchor>
-            </w:drawing>
-          </mc:Choice>
-          <mc:Fallback>
-            <w:pict>
-              <v:shape w14:anchorId="0945ACB0" id="Text Box 5" o:spid="_x0000_s1028" type="#_x0000_t202" style="position:absolute;margin-left:243pt;margin-top:5pt;width:27pt;height:27pt;z-index:251682816;visibility:visible;mso-wrap-style:square;mso-width-percent:0;mso-height-percent:0;mso-wrap-distance-left:9pt;mso-wrap-distance-top:0;mso-wrap-distance-right:9pt;mso-wrap-distance-bottom:0;mso-position-horizontal:absolute;mso-position-horizontal-relative:text;mso-position-vertical:absolute;mso-position-vertical-relative:text;mso-width-percent:0;mso-height-percent:0;mso-width-relative:margin;mso-height-relative:margin;v-text-anchor:top" o:gfxdata="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" filled="f" stroked="f">
-                <v:textbox>
-                  <w:txbxContent>
-                    <w:p>
-                      <w:pPr>
-                        <w:rPr>
-                          <w:b/>
-                        </w:rPr>
-                      </w:pPr>
-                      <w:r>
-                        <w:rPr>
-                          <w:b/>
-                        </w:rPr>
-                        <w:t>B</w:t>
-                      </w:r>
-                      <w:r>
-                        <w:rPr>
-                          <w:b/>
-                          <w:noProof/>
-                        </w:rPr>
-                        <w:drawing>
-                          <wp:inline distT="0" distB="0" distL="0" distR="0" wp14:anchorId="4AAA1EB6" wp14:editId="7B69129E">
-                            <wp:extent cx="160020" cy="240030"/>
-                            <wp:effectExtent l="0" t="0" r="0" b="0"/>
-                            <wp:docPr id="17" name="Picture 1"/>
-                            <wp:cNvGraphicFramePr>
-                              <a:graphicFrameLocks xmlns:a="http://schemas.openxmlformats.org/drawingml/2006/main" noChangeAspect="1"/>
-                            </wp:cNvGraphicFramePr>
-                            <a:graphic xmlns:a="http://schemas.openxmlformats.org/drawingml/2006/main">
-                              <a:graphicData uri="http://schemas.openxmlformats.org/drawingml/2006/picture">
-                                <pic:pic xmlns:pic="http://schemas.openxmlformats.org/drawingml/2006/picture">
-                                  <pic:nvPicPr>
-                                    <pic:cNvPr id="0" name="Picture 1"/>
-                                    <pic:cNvPicPr>
-                                      <a:picLocks noChangeAspect="1" noChangeArrowheads="1"/>
-                                    </pic:cNvPicPr>
-                                  </pic:nvPicPr>
-                                  <pic:blipFill>
-                                    <a:blip r:embed="rId8">
-                                      <a:extLst>
-                                        <a:ext uri="{28A0092B-C50C-407E-A947-70E740481C1C}">
-                                          <a14:useLocalDpi xmlns:a14="http://schemas.microsoft.com/office/drawing/2010/main" val="0"/>
-                                        </a:ext>
-                                      </a:extLst>
-                                    </a:blip>
-                                    <a:srcRect/>
-                                    <a:stretch>
-                                      <a:fillRect/>
-                                    </a:stretch>
-                                  </pic:blipFill>
-                                  <pic:spPr bwMode="auto">
-                                    <a:xfrm>
-                                      <a:off x="0" y="0"/>
-                                      <a:ext cx="160020" cy="240030"/>
-                                    </a:xfrm>
-                                    <a:prstGeom prst="rect">
-                                      <a:avLst/>
-                                    </a:prstGeom>
-                                    <a:noFill/>
-                                    <a:ln>
-                                      <a:noFill/>
-                                    </a:ln>
-                                  </pic:spPr>
-                                </pic:pic>
-                              </a:graphicData>
-                            </a:graphic>
-                          </wp:inline>
-                        </w:drawing>
-                      </w:r>
-                    </w:p>
-                  </w:txbxContent>
-                </v:textbox>
-              </v:shape>
-            </w:pict>
-          </mc:Fallback>
-        </mc:AlternateContent>
-      </w:r>
-      <w:r>
-        <w:rPr>
-          <w:b/>
-          <w:noProof/>
-        </w:rPr>
-        <mc:AlternateContent>
-          <mc:Choice Requires="wps">
-            <w:drawing>
-              <wp:anchor distT="0" distB="0" distL="114300" distR="114300" simplePos="0" relativeHeight="251681792" behindDoc="0" locked="0" layoutInCell="1" allowOverlap="1" wp14:anchorId="5396A73C" wp14:editId="559A9418">
-                <wp:simplePos x="0" y="0"/>
-                <wp:positionH relativeFrom="column">
-                  <wp:posOffset>114300</wp:posOffset>
-                </wp:positionH>
-                <wp:positionV relativeFrom="paragraph">
-                  <wp:posOffset>63500</wp:posOffset>
-                </wp:positionV>
-                <wp:extent cx="342900" cy="342900"/>
-                <wp:effectExtent l="0" t="0" r="0" b="12700"/>
-                <wp:wrapNone/>
-                <wp:docPr id="2" name="Text Box 2"/>
-                <wp:cNvGraphicFramePr/>
-                <a:graphic xmlns:a="http://schemas.openxmlformats.org/drawingml/2006/main">
-                  <a:graphicData uri="http://schemas.microsoft.com/office/word/2010/wordprocessingShape">
-                    <wps:wsp>
-                      <wps:cNvSpPr txBox="1"/>
-                      <wps:spPr>
-                        <a:xfrm>
-                          <a:off x="0" y="0"/>
-                          <a:ext cx="342900" cy="342900"/>
-                        </a:xfrm>
-                        <a:prstGeom prst="rect">
-                          <a:avLst/>
-                        </a:prstGeom>
-                        <a:noFill/>
-                        <a:ln>
-                          <a:noFill/>
-                        </a:ln>
-                        <a:effectLst/>
-                        <a:extLst>
-                          <a:ext uri="{C572A759-6A51-4108-AA02-DFA0A04FC94B}">
-                            <ma14:wrappingTextBoxFlag xmlns="" xmlns:mo="http://schemas.microsoft.com/office/mac/office/2008/main" xmlns:mv="urn:schemas-microsoft-com:mac:vml" xmlns:o="urn:schemas-microsoft-com:office:office" xmlns:v="urn:schemas-microsoft-com:vml" xmlns:w10="urn:schemas-microsoft-com:office:word" xmlns:w="http://schemas.openxmlformats.org/wordprocessingml/2006/main" xmlns:ma14="http://schemas.microsoft.com/office/mac/drawingml/2011/main"/>
-                          </a:ext>
-                        </a:extLst>
-                      </wps:spPr>
-                      <wps:style>
-                        <a:lnRef idx="0">
-                          <a:schemeClr val="accent1"/>
-                        </a:lnRef>
-                        <a:fillRef idx="0">
-                          <a:schemeClr val="accent1"/>
-                        </a:fillRef>
-                        <a:effectRef idx="0">
-                          <a:schemeClr val="accent1"/>
-                        </a:effectRef>
-                        <a:fontRef idx="minor">
-                          <a:schemeClr val="dk1"/>
-                        </a:fontRef>
-                      </wps:style>
-                      <wps:txbx>
-                        <w:txbxContent>
-                          <w:p>
-                            <w:pPr>
-                              <w:rPr>
-                                <w:b/>
-                              </w:rPr>
-                            </w:pPr>
-                            <w:r>
-                              <w:rPr>
-                                <w:b/>
-                              </w:rPr>
-                              <w:t>A</w:t>
-                            </w:r>
-                          </w:p>
-                        </w:txbxContent>
-                      </wps:txbx>
-                      <wps:bodyPr rot="0" spcFirstLastPara="0" vertOverflow="overflow" horzOverflow="overflow" vert="horz" wrap="square" lIns="91440" tIns="45720" rIns="91440" bIns="45720" numCol="1" spcCol="0" rtlCol="0" fromWordArt="0" anchor="t" anchorCtr="0" forceAA="0" compatLnSpc="1">
-                        <a:prstTxWarp prst="textNoShape">
-                          <a:avLst/>
-                        </a:prstTxWarp>
-                        <a:noAutofit/>
-                      </wps:bodyPr>
-                    </wps:wsp>
-                  </a:graphicData>
-                </a:graphic>
-                <wp14:sizeRelH relativeFrom="margin">
-                  <wp14:pctWidth>0</wp14:pctWidth>
-                </wp14:sizeRelH>
-                <wp14:sizeRelV relativeFrom="margin">
-                  <wp14:pctHeight>0</wp14:pctHeight>
-                </wp14:sizeRelV>
-              </wp:anchor>
-            </w:drawing>
-          </mc:Choice>
-          <mc:Fallback>
-            <w:pict>
-              <v:shape w14:anchorId="5396A73C" id="Text Box 2" o:spid="_x0000_s1029" type="#_x0000_t202" style="position:absolute;margin-left:9pt;margin-top:5pt;width:27pt;height:27pt;z-index:251681792;visibility:visible;mso-wrap-style:square;mso-width-percent:0;mso-height-percent:0;mso-wrap-distance-left:9pt;mso-wrap-distance-top:0;mso-wrap-distance-right:9pt;mso-wrap-distance-bottom:0;mso-position-horizontal:absolute;mso-position-horizontal-relative:text;mso-position-vertical:absolute;mso-position-vertical-relative:text;mso-width-percent:0;mso-height-percent:0;mso-width-relative:margin;mso-height-relative:margin;v-text-anchor:top" o:gfxdata="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" filled="f" stroked="f">
-                <v:textbox>
-                  <w:txbxContent>
-                    <w:p>
-                      <w:pPr>
-                        <w:rPr>
-                          <w:b/>
-                        </w:rPr>
-                      </w:pPr>
-                      <w:r>
-                        <w:rPr>
-                          <w:b/>
-                        </w:rPr>
-                        <w:t>A</w:t>
-                      </w:r>
-                    </w:p>
-                  </w:txbxContent>
-                </v:textbox>
-              </v:shape>
-            </w:pict>
-          </mc:Fallback>
-        </mc:AlternateContent>
-      </w:r>
-      <w:bookmarkStart w:id="8" w:name="_GoBack"/>
-      <w:r>
-        <w:rPr>
-          <w:b/>
-          <w:noProof/>
-        </w:rPr>
-        <w:drawing>
-          <wp:anchor distT="0" distB="0" distL="114300" distR="114300" simplePos="0" relativeHeight="251680768" behindDoc="1" locked="0" layoutInCell="1" allowOverlap="1" wp14:anchorId="26303AC1" wp14:editId="234AD662">
-            <wp:simplePos x="0" y="0"/>
-            <wp:positionH relativeFrom="column">
-              <wp:posOffset>0</wp:posOffset>
-            </wp:positionH>
-            <wp:positionV relativeFrom="paragraph">
-              <wp:posOffset>635</wp:posOffset>
-            </wp:positionV>
-            <wp:extent cx="5943600" cy="5943600"/>
-            <wp:effectExtent l="0" t="0" r="0" b="0"/>
-            <wp:wrapNone/>
-            <wp:docPr id="10" name="Picture 10"/>
-            <wp:cNvGraphicFramePr>
-              <a:graphicFrameLocks xmlns:a="http://schemas.openxmlformats.org/drawingml/2006/main" noChangeAspect="1"/>
-            </wp:cNvGraphicFramePr>
-            <a:graphic xmlns:a="http://schemas.openxmlformats.org/drawingml/2006/main">
-              <a:graphicData uri="http://schemas.openxmlformats.org/drawingml/2006/picture">
-                <pic:pic xmlns:pic="http://schemas.openxmlformats.org/drawingml/2006/picture">
-                  <pic:nvPicPr>
-                    <pic:cNvPr id="0" name="Model_Figure.pdf"/>
-                    <pic:cNvPicPr/>
-                  </pic:nvPicPr>
-                  <pic:blipFill>
-                    <a:blip r:embed="rId9">
-                      <a:extLst>
-                        <a:ext uri="{28A0092B-C50C-407E-A947-70E740481C1C}">
-                          <a14:useLocalDpi xmlns:a14="http://schemas.microsoft.com/office/drawing/2010/main" val="0"/>
-                        </a:ext>
-                      </a:extLst>
-                    </a:blip>
-                    <a:stretch>
-                      <a:fillRect/>
-                    </a:stretch>
-                  </pic:blipFill>
-                  <pic:spPr>
-                    <a:xfrm>
-                      <a:off x="0" y="0"/>
-                      <a:ext cx="5943600" cy="5943600"/>
-                    </a:xfrm>
-                    <a:prstGeom prst="rect">
-                      <a:avLst/>
-                    </a:prstGeom>
-                  </pic:spPr>
-                </pic:pic>
-              </a:graphicData>
-            </a:graphic>
-            <wp14:sizeRelH relativeFrom="page">
-              <wp14:pctWidth>0</wp14:pctWidth>
-            </wp14:sizeRelH>
-            <wp14:sizeRelV relativeFrom="page">
-              <wp14:pctHeight>0</wp14:pctHeight>
-            </wp14:sizeRelV>
-          </wp:anchor>
-        </w:drawing>
-      </w:r>
-      <w:bookmarkEnd w:id="8"/>
-      <w:r>
-        <w:rPr>
-          <w:b/>
-        </w:rPr>
-        <w:br w:type="page"/>
-      </w:r>
+        <w:spacing w:after="0"/>
+      </w:pPr>
     </w:p>
     <w:p>
       <w:pPr>
-        <w:ind w:left="720" w:hanging="720"/>
+        <w:spacing w:after="0"/>
+        <w:rPr>
+          <w:rFonts w:cs="Times New Roman"/>
+          <w:iCs/>
+        </w:rPr>
+      </w:pPr>
+      <w:r>
         <w:rPr>
           <w:b/>
         </w:rPr>
-        <w:sectPr>
-          <w:footerReference w:type="even" r:id="rId10"/>
-          <w:footerReference w:type="default" r:id="rId11"/>
-          <w:pgSz w:w="12240" w:h="15840"/>
-          <w:pgMar w:top="1440" w:right="1440" w:bottom="1440" w:left="1440" w:header="720" w:footer="720" w:gutter="0"/>
-          <w:cols w:space="720"/>
-          <w:docGrid w:linePitch="360"/>
-        </w:sectPr>
-      </w:pPr>
+        <w:t>Figure 2.</w:t>
+      </w:r>
+      <w:r>
+        <w:t xml:space="preserve"> Habitat suitability (HS) through time. (A) Study region (red square) with respect to northeast and middle North America, and all occurrence records. (B) HS for six representative time points. Black dots are </w:t>
+      </w:r>
+      <w:r>
+        <w:rPr>
+          <w:rFonts w:cs="Times New Roman"/>
+          <w:i/>
+          <w:iCs/>
+        </w:rPr>
+        <w:t xml:space="preserve">F. </w:t>
+      </w:r>
+      <w:proofErr w:type="spellStart"/>
+      <w:r>
+        <w:rPr>
+          <w:rFonts w:cs="Times New Roman"/>
+          <w:i/>
+          <w:iCs/>
+        </w:rPr>
+        <w:t>alnus</w:t>
+      </w:r>
+      <w:proofErr w:type="spellEnd"/>
+      <w:r>
+        <w:rPr>
+          <w:rFonts w:cs="Times New Roman"/>
+          <w:i/>
+          <w:iCs/>
+        </w:rPr>
+        <w:t xml:space="preserve"> </w:t>
+      </w:r>
+      <w:r>
+        <w:rPr>
+          <w:rFonts w:cs="Times New Roman"/>
+          <w:iCs/>
+        </w:rPr>
+        <w:t>occurrence records up to, and including, the HS layer year. (C) Change in total metapopulation carrying capacity through time under high, medium, and low scenarios.</w:t>
+      </w:r>
     </w:p>
     <w:p>
       <w:pPr>
-        <w:spacing w:after="40"/>
-      </w:pPr>
-      <w:r>
-        <w:rPr>
-          <w:b/>
-        </w:rPr>
-        <w:lastRenderedPageBreak/>
-        <w:t>Figure 2.</w:t>
-      </w:r>
-      <w:r>
-        <w:t xml:space="preserve"> Habitat suitability (HS) through time. (A) Study region (red square) with respect to northeast and middle North America, and all occurrence records. (B) HS for six representative time points. Black dots are </w:t>
-      </w:r>
-      <w:r>
-        <w:rPr>
-          <w:rFonts w:cs="Times New Roman"/>
-          <w:i/>
-          <w:iCs/>
-        </w:rPr>
-        <w:t xml:space="preserve">F. </w:t>
-      </w:r>
-      <w:proofErr w:type="spellStart"/>
-      <w:r>
-        <w:rPr>
-          <w:rFonts w:cs="Times New Roman"/>
-          <w:i/>
-          <w:iCs/>
-        </w:rPr>
-        <w:t>alnus</w:t>
-      </w:r>
-      <w:proofErr w:type="spellEnd"/>
-      <w:r>
-        <w:rPr>
-          <w:rFonts w:cs="Times New Roman"/>
-          <w:i/>
-          <w:iCs/>
-        </w:rPr>
-        <w:t xml:space="preserve"> </w:t>
-      </w:r>
-      <w:r>
-        <w:rPr>
-          <w:rFonts w:cs="Times New Roman"/>
-          <w:iCs/>
-        </w:rPr>
-        <w:t>occurrence records up to, and including, the HS layer year. (C) Change in total metapopulation carrying capacity through time under high, medium, and low scenarios.</w:t>
-      </w:r>
+        <w:spacing w:after="0"/>
+        <w:rPr>
+          <w:rFonts w:cs="Times New Roman"/>
+          <w:iCs/>
+        </w:rPr>
+      </w:pPr>
     </w:p>
     <w:p>
-      <w:r>
-        <w:rPr>
-          <w:noProof/>
-        </w:rPr>
-        <w:drawing>
-          <wp:inline distT="0" distB="0" distL="0" distR="0" wp14:anchorId="090F2008" wp14:editId="244C8FC0">
-            <wp:extent cx="8086344" cy="5390896"/>
-            <wp:effectExtent l="0" t="0" r="0" b="0"/>
-            <wp:docPr id="13" name="Picture 13" descr="A close up of a map&#10;&#10;Description automatically generated"/>
-            <wp:cNvGraphicFramePr>
-              <a:graphicFrameLocks xmlns:a="http://schemas.openxmlformats.org/drawingml/2006/main" noChangeAspect="1"/>
-            </wp:cNvGraphicFramePr>
-            <a:graphic xmlns:a="http://schemas.openxmlformats.org/drawingml/2006/main">
-              <a:graphicData uri="http://schemas.openxmlformats.org/drawingml/2006/picture">
-                <pic:pic xmlns:pic="http://schemas.openxmlformats.org/drawingml/2006/picture">
-                  <pic:nvPicPr>
-                    <pic:cNvPr id="0" name="Diss_Fig_5_2_LowRes.jpg"/>
-                    <pic:cNvPicPr/>
-                  </pic:nvPicPr>
-                  <pic:blipFill>
-                    <a:blip r:embed="rId12">
-                      <a:extLst>
-                        <a:ext uri="{28A0092B-C50C-407E-A947-70E740481C1C}">
-                          <a14:useLocalDpi xmlns:a14="http://schemas.microsoft.com/office/drawing/2010/main" val="0"/>
-                        </a:ext>
-                      </a:extLst>
-                    </a:blip>
-                    <a:stretch>
-                      <a:fillRect/>
-                    </a:stretch>
-                  </pic:blipFill>
-                  <pic:spPr>
-                    <a:xfrm>
-                      <a:off x="0" y="0"/>
-                      <a:ext cx="8086344" cy="5390896"/>
-                    </a:xfrm>
-                    <a:prstGeom prst="rect">
-                      <a:avLst/>
-                    </a:prstGeom>
-                  </pic:spPr>
-                </pic:pic>
-              </a:graphicData>
-            </a:graphic>
-          </wp:inline>
-        </w:drawing>
-      </w:r>
-      <w:r>
-        <w:br w:type="page"/>
+      <w:pPr>
+        <w:spacing w:after="0"/>
+      </w:pPr>
+      <w:r>
+        <w:rPr>
+          <w:b/>
+        </w:rPr>
+        <w:t xml:space="preserve">Figure </w:t>
+      </w:r>
+      <w:r>
+        <w:rPr>
+          <w:b/>
+        </w:rPr>
+        <w:t>3.</w:t>
+      </w:r>
+      <w:r>
+        <w:t xml:space="preserve"> Sensitivity of simulation models through time. </w:t>
+      </w:r>
+      <w:bookmarkStart w:id="9" w:name="OLE_LINK3"/>
+      <w:bookmarkStart w:id="10" w:name="OLE_LINK4"/>
+      <w:r>
+        <w:t xml:space="preserve">Simulations plotted here were those using plot effective density dependence, land-use change, and long-distance dispersal weighted by human population density. </w:t>
+      </w:r>
+      <w:bookmarkEnd w:id="9"/>
+      <w:bookmarkEnd w:id="10"/>
+      <w:r>
+        <w:t xml:space="preserve">The sensitivity of each model with respect to historical occurrence records was calculated for each year of the simulation (1911 to 2010). A sensitivity value of 1 indicates that the simulation predicted occurrences in all populations where </w:t>
+      </w:r>
+      <w:r>
+        <w:rPr>
+          <w:rFonts w:cs="Times New Roman"/>
+          <w:i/>
+          <w:iCs/>
+        </w:rPr>
+        <w:t xml:space="preserve">F. </w:t>
+      </w:r>
+      <w:proofErr w:type="spellStart"/>
+      <w:r>
+        <w:rPr>
+          <w:rFonts w:cs="Times New Roman"/>
+          <w:i/>
+          <w:iCs/>
+        </w:rPr>
+        <w:t>alnus</w:t>
+      </w:r>
+      <w:proofErr w:type="spellEnd"/>
+      <w:r>
+        <w:rPr>
+          <w:rFonts w:cs="Times New Roman"/>
+          <w:iCs/>
+        </w:rPr>
+        <w:t xml:space="preserve"> was observed in that year or prior. </w:t>
+      </w:r>
+      <w:r>
+        <w:t xml:space="preserve">Results from the three different occupancy thresholds are represented by three different colors. </w:t>
       </w:r>
     </w:p>
     <w:p>
       <w:pPr>
-        <w:pStyle w:val="NormalWeb"/>
-        <w:ind w:left="480" w:hanging="480"/>
-        <w:rPr>
-          <w:b/>
-          <w:sz w:val="24"/>
-          <w:szCs w:val="24"/>
-          <w:u w:val="single"/>
-        </w:rPr>
-        <w:sectPr>
-          <w:pgSz w:w="15840" w:h="12240" w:orient="landscape"/>
-          <w:pgMar w:top="1440" w:right="1440" w:bottom="1440" w:left="1440" w:header="720" w:footer="720" w:gutter="0"/>
-          <w:cols w:space="720"/>
-          <w:docGrid w:linePitch="360"/>
-        </w:sectPr>
+        <w:spacing w:after="0"/>
       </w:pPr>
     </w:p>
     <w:p>
+      <w:pPr>
+        <w:spacing w:after="0"/>
+      </w:pPr>
       <w:r>
         <w:rPr>
           <w:b/>
         </w:rPr>
-        <w:lastRenderedPageBreak/>
-        <w:t xml:space="preserve">Figure </w:t>
-      </w:r>
-      <w:r>
-        <w:rPr>
-          <w:b/>
-        </w:rPr>
-        <w:t>3.</w:t>
-      </w:r>
-      <w:r>
-        <w:t xml:space="preserve"> Sensitivity of simulation models through time. </w:t>
-      </w:r>
-      <w:bookmarkStart w:id="9" w:name="OLE_LINK3"/>
-      <w:bookmarkStart w:id="10" w:name="OLE_LINK4"/>
-      <w:r>
-        <w:t xml:space="preserve">Simulations plotted here were those using plot effective density dependence, land-use change, and long-distance dispersal weighted by human population density. </w:t>
-      </w:r>
-      <w:bookmarkEnd w:id="9"/>
-      <w:bookmarkEnd w:id="10"/>
-      <w:r>
-        <w:t xml:space="preserve">The sensitivity of each model with respect to historical occurrence records was calculated for each year of the simulation (1911 to 2010). A sensitivity value of 1 indicates that the simulation predicted occurrences in all populations where </w:t>
-      </w:r>
-      <w:r>
-        <w:rPr>
-          <w:rFonts w:cs="Times New Roman"/>
+        <w:t xml:space="preserve">Figure 4. </w:t>
+      </w:r>
+      <w:r>
+        <w:t xml:space="preserve">Cumulative occupied area (measured as the number of 20 x 20 km patches classified as occupied) curves for all simulation models. Simulations presented here are those using plot effective density dependence, land-use change, and long-distance dispersal weighted by human population density. The black line represents cumulative occupied area for </w:t>
+      </w:r>
+      <w:r>
+        <w:rPr>
+          <w:rFonts w:eastAsiaTheme="minorEastAsia" w:cs="Times New Roman"/>
           <w:i/>
           <w:iCs/>
         </w:rPr>
@@ -21566,7 +20798,7 @@
       <w:proofErr w:type="spellStart"/>
       <w:r>
         <w:rPr>
-          <w:rFonts w:cs="Times New Roman"/>
+          <w:rFonts w:eastAsiaTheme="minorEastAsia" w:cs="Times New Roman"/>
           <w:i/>
           <w:iCs/>
         </w:rPr>
@@ -21574,97 +20806,29 @@
       </w:r>
       <w:proofErr w:type="spellEnd"/>
       <w:r>
-        <w:rPr>
-          <w:rFonts w:cs="Times New Roman"/>
-          <w:iCs/>
-        </w:rPr>
-        <w:t xml:space="preserve"> was observed in that year or prior. </w:t>
-      </w:r>
-      <w:r>
-        <w:t xml:space="preserve">Results from the three different occupancy thresholds are represented by three different colors. </w:t>
+        <w:t xml:space="preserve"> based on historical occurrence records. Results from three different occupancy thresholds are represented by three different colors. The red line represents the square-root of the maximum number of patches occupied, based on the historical observations.</w:t>
       </w:r>
     </w:p>
     <w:p>
-      <w:r>
-        <w:rPr>
-          <w:b/>
-          <w:noProof/>
-        </w:rPr>
-        <w:drawing>
-          <wp:inline distT="0" distB="0" distL="0" distR="0" wp14:anchorId="28337F1C" wp14:editId="5AA01E27">
-            <wp:extent cx="5943600" cy="5943600"/>
-            <wp:effectExtent l="0" t="0" r="0" b="0"/>
-            <wp:docPr id="3" name="Picture 3" descr="A close up of a map&#10;&#10;Description automatically generated"/>
-            <wp:cNvGraphicFramePr>
-              <a:graphicFrameLocks xmlns:a="http://schemas.openxmlformats.org/drawingml/2006/main" noChangeAspect="1"/>
-            </wp:cNvGraphicFramePr>
-            <a:graphic xmlns:a="http://schemas.openxmlformats.org/drawingml/2006/main">
-              <a:graphicData uri="http://schemas.openxmlformats.org/drawingml/2006/picture">
-                <pic:pic xmlns:pic="http://schemas.openxmlformats.org/drawingml/2006/picture">
-                  <pic:nvPicPr>
-                    <pic:cNvPr id="0" name="Sensitivity_All_Models.pdf"/>
-                    <pic:cNvPicPr/>
-                  </pic:nvPicPr>
-                  <pic:blipFill>
-                    <a:blip r:embed="rId13"/>
-                    <a:stretch>
-                      <a:fillRect/>
-                    </a:stretch>
-                  </pic:blipFill>
-                  <pic:spPr>
-                    <a:xfrm>
-                      <a:off x="0" y="0"/>
-                      <a:ext cx="5943600" cy="5943600"/>
-                    </a:xfrm>
-                    <a:prstGeom prst="rect">
-                      <a:avLst/>
-                    </a:prstGeom>
-                  </pic:spPr>
-                </pic:pic>
-              </a:graphicData>
-            </a:graphic>
-          </wp:inline>
-        </w:drawing>
-      </w:r>
-      <w:r>
-        <w:rPr>
-          <w:b/>
-          <w:u w:val="single"/>
-        </w:rPr>
-        <w:br w:type="page"/>
-      </w:r>
+      <w:pPr>
+        <w:spacing w:after="0"/>
+      </w:pPr>
     </w:p>
     <w:p>
-      <w:r>
+      <w:pPr>
+        <w:spacing w:after="0"/>
         <w:rPr>
           <w:b/>
         </w:rPr>
-        <w:lastRenderedPageBreak/>
-        <w:t xml:space="preserve">Figure 4. </w:t>
-      </w:r>
-      <w:r>
-        <w:t xml:space="preserve">Cumulative occupied area (measured as the number of 20 x 20 km patches classified as occupied) curves for all simulation models. Simulations presented here are those using plot effective density dependence, land-use change, and long-distance dispersal weighted by human population density. The black line represents cumulative occupied area for </w:t>
-      </w:r>
-      <w:r>
-        <w:rPr>
-          <w:rFonts w:eastAsiaTheme="minorEastAsia" w:cs="Times New Roman"/>
-          <w:i/>
-          <w:iCs/>
-        </w:rPr>
-        <w:t xml:space="preserve">F. </w:t>
-      </w:r>
-      <w:proofErr w:type="spellStart"/>
-      <w:r>
-        <w:rPr>
-          <w:rFonts w:eastAsiaTheme="minorEastAsia" w:cs="Times New Roman"/>
-          <w:i/>
-          <w:iCs/>
-        </w:rPr>
-        <w:t>alnus</w:t>
-      </w:r>
-      <w:proofErr w:type="spellEnd"/>
-      <w:r>
-        <w:t xml:space="preserve"> based on historical occurrence records. Results from three different occupancy thresholds are represented by three different colors. The red line represents the square-root of the maximum number of patches occupied, based on the historical observations.</w:t>
+      </w:pPr>
+      <w:r>
+        <w:rPr>
+          <w:b/>
+        </w:rPr>
+        <w:t xml:space="preserve">Figure 5. </w:t>
+      </w:r>
+      <w:r>
+        <w:t>Sensitivity versus positive predictive power for simulations using plot effective density dependence, land-use change, and long-distance dispersal weighted by human population density. Model fit measures were calculated based on an occupancy threshold of 1000 individuals. Simulations classified as having a combined sensitivity and positive predictive power metric value of 1 (90 of 500 simulations) are black, all others are grey.</w:t>
       </w:r>
     </w:p>
     <w:p>
@@ -21674,47 +20838,6 @@
           <w:b/>
         </w:rPr>
       </w:pPr>
-      <w:r>
-        <w:rPr>
-          <w:rFonts w:ascii="Times" w:eastAsiaTheme="minorEastAsia" w:hAnsi="Times" w:cs="Times New Roman"/>
-          <w:noProof/>
-        </w:rPr>
-        <w:drawing>
-          <wp:inline distT="0" distB="0" distL="0" distR="0" wp14:anchorId="4BB194DC" wp14:editId="76A89BD4">
-            <wp:extent cx="5943600" cy="5943600"/>
-            <wp:effectExtent l="0" t="0" r="0" b="0"/>
-            <wp:docPr id="4" name="Picture 4" descr="A screenshot of a computer&#10;&#10;Description automatically generated"/>
-            <wp:cNvGraphicFramePr>
-              <a:graphicFrameLocks xmlns:a="http://schemas.openxmlformats.org/drawingml/2006/main" noChangeAspect="1"/>
-            </wp:cNvGraphicFramePr>
-            <a:graphic xmlns:a="http://schemas.openxmlformats.org/drawingml/2006/main">
-              <a:graphicData uri="http://schemas.openxmlformats.org/drawingml/2006/picture">
-                <pic:pic xmlns:pic="http://schemas.openxmlformats.org/drawingml/2006/picture">
-                  <pic:nvPicPr>
-                    <pic:cNvPr id="0" name="Cumulative_AOO_DensEff_PopD_allsims.jpg"/>
-                    <pic:cNvPicPr/>
-                  </pic:nvPicPr>
-                  <pic:blipFill>
-                    <a:blip r:embed="rId14"/>
-                    <a:stretch>
-                      <a:fillRect/>
-                    </a:stretch>
-                  </pic:blipFill>
-                  <pic:spPr>
-                    <a:xfrm>
-                      <a:off x="0" y="0"/>
-                      <a:ext cx="5943600" cy="5943600"/>
-                    </a:xfrm>
-                    <a:prstGeom prst="rect">
-                      <a:avLst/>
-                    </a:prstGeom>
-                  </pic:spPr>
-                </pic:pic>
-              </a:graphicData>
-            </a:graphic>
-          </wp:inline>
-        </w:drawing>
-      </w:r>
     </w:p>
     <w:p>
       <w:pPr>
@@ -21727,31 +20850,34 @@
         <w:rPr>
           <w:b/>
         </w:rPr>
-        <w:br w:type="page"/>
+        <w:t xml:space="preserve">Figure 6. </w:t>
+      </w:r>
+      <w:r>
+        <w:t>Response curves of predictor variables versus combined sensitivity and positive predictive power metric from BRT analysis. Each parameters relative influence value is in parentheses after the parameter name. Higher logit(p) values indicate better fit.</w:t>
       </w:r>
     </w:p>
     <w:p>
       <w:pPr>
         <w:spacing w:after="0"/>
       </w:pPr>
-      <w:r>
-        <w:rPr>
-          <w:b/>
-        </w:rPr>
-        <w:lastRenderedPageBreak/>
-        <w:t xml:space="preserve">Figure 5. </w:t>
-      </w:r>
-      <w:r>
-        <w:t>Sensitivity versus positive predictive power for simulations using plot effective density dependence, land-use change, and long-distance dispersal weighted by human population density. Model fit measures were calculated based on an occupancy threshold of 1000 individuals. Simulations classified as having a combined sensitivity and positive predictive power metric value of 1 (90 of 500 simulations) are black, all others are grey.</w:t>
-      </w:r>
     </w:p>
     <w:p>
       <w:pPr>
         <w:spacing w:after="0"/>
+      </w:pPr>
+      <w:r>
         <w:rPr>
           <w:b/>
         </w:rPr>
-      </w:pPr>
+        <w:t>Figure 7.</w:t>
+      </w:r>
+      <w:r>
+        <w:t xml:space="preserve"> Input parameter density plots with dark grey densities representing all 500 randomly generated parameter sets and light gray densities representing parameter sets with combined </w:t>
+      </w:r>
+      <w:r>
+        <w:lastRenderedPageBreak/>
+        <w:t xml:space="preserve">sensitivity and positive predictive power metric equal to 1. Occupancy threshold was set as 1000 individuals in a patch. </w:t>
+      </w:r>
     </w:p>
     <w:p>
       <w:pPr>
@@ -21760,56 +20886,10 @@
           <w:b/>
         </w:rPr>
       </w:pPr>
-      <w:r>
-        <w:rPr>
-          <w:b/>
-          <w:noProof/>
-        </w:rPr>
-        <w:drawing>
-          <wp:inline distT="0" distB="0" distL="0" distR="0" wp14:anchorId="3D6F0109" wp14:editId="66879B32">
-            <wp:extent cx="5943600" cy="5943600"/>
-            <wp:effectExtent l="0" t="0" r="0" b="0"/>
-            <wp:docPr id="1" name="Picture 1"/>
-            <wp:cNvGraphicFramePr>
-              <a:graphicFrameLocks xmlns:a="http://schemas.openxmlformats.org/drawingml/2006/main" noChangeAspect="1"/>
-            </wp:cNvGraphicFramePr>
-            <a:graphic xmlns:a="http://schemas.openxmlformats.org/drawingml/2006/main">
-              <a:graphicData uri="http://schemas.openxmlformats.org/drawingml/2006/picture">
-                <pic:pic xmlns:pic="http://schemas.openxmlformats.org/drawingml/2006/picture">
-                  <pic:nvPicPr>
-                    <pic:cNvPr id="0" name="Sensitivity_vs_PPP_popd_1k.pdf"/>
-                    <pic:cNvPicPr/>
-                  </pic:nvPicPr>
-                  <pic:blipFill>
-                    <a:blip r:embed="rId15"/>
-                    <a:stretch>
-                      <a:fillRect/>
-                    </a:stretch>
-                  </pic:blipFill>
-                  <pic:spPr>
-                    <a:xfrm>
-                      <a:off x="0" y="0"/>
-                      <a:ext cx="5943600" cy="5943600"/>
-                    </a:xfrm>
-                    <a:prstGeom prst="rect">
-                      <a:avLst/>
-                    </a:prstGeom>
-                  </pic:spPr>
-                </pic:pic>
-              </a:graphicData>
-            </a:graphic>
-          </wp:inline>
-        </w:drawing>
-      </w:r>
-      <w:r>
-        <w:rPr>
-          <w:b/>
-        </w:rPr>
-        <w:br w:type="page"/>
-      </w:r>
     </w:p>
     <w:p>
       <w:pPr>
+        <w:spacing w:after="0"/>
         <w:rPr>
           <w:b/>
         </w:rPr>
@@ -21818,584 +20898,24 @@
         <w:rPr>
           <w:b/>
         </w:rPr>
-        <w:lastRenderedPageBreak/>
-        <w:t xml:space="preserve">Figure 6. </w:t>
-      </w:r>
-      <w:r>
-        <w:t>Response curves of predictor variables versus combined sensitivity and positive predictive power metric from BRT analysis. Each parameters relative influence value is in parentheses after the parameter name. Higher logit(p) values indicate better fit.</w:t>
+        <w:t xml:space="preserve">Figure 8. </w:t>
+      </w:r>
+      <w:r>
+        <w:t>Four most important interactions among input parameters, as determined by BRT analysis. Higher logit (p) values indicate better fit.</w:t>
       </w:r>
     </w:p>
     <w:p>
-      <w:r>
-        <w:rPr>
-          <w:noProof/>
-        </w:rPr>
-        <w:drawing>
-          <wp:inline distT="0" distB="0" distL="0" distR="0" wp14:anchorId="7B59C0B3" wp14:editId="3D4296AD">
-            <wp:extent cx="5943600" cy="5943600"/>
-            <wp:effectExtent l="0" t="0" r="0" b="0"/>
-            <wp:docPr id="6" name="Picture 6"/>
-            <wp:cNvGraphicFramePr>
-              <a:graphicFrameLocks xmlns:a="http://schemas.openxmlformats.org/drawingml/2006/main" noChangeAspect="1"/>
-            </wp:cNvGraphicFramePr>
-            <a:graphic xmlns:a="http://schemas.openxmlformats.org/drawingml/2006/main">
-              <a:graphicData uri="http://schemas.openxmlformats.org/drawingml/2006/picture">
-                <pic:pic xmlns:pic="http://schemas.openxmlformats.org/drawingml/2006/picture">
-                  <pic:nvPicPr>
-                    <pic:cNvPr id="0" name="BRT_Response_Curves.pdf"/>
-                    <pic:cNvPicPr/>
-                  </pic:nvPicPr>
-                  <pic:blipFill>
-                    <a:blip r:embed="rId16">
-                      <a:extLst>
-                        <a:ext uri="{28A0092B-C50C-407E-A947-70E740481C1C}">
-                          <a14:useLocalDpi xmlns:a14="http://schemas.microsoft.com/office/drawing/2010/main" val="0"/>
-                        </a:ext>
-                      </a:extLst>
-                    </a:blip>
-                    <a:stretch>
-                      <a:fillRect/>
-                    </a:stretch>
-                  </pic:blipFill>
-                  <pic:spPr>
-                    <a:xfrm>
-                      <a:off x="0" y="0"/>
-                      <a:ext cx="5943600" cy="5943600"/>
-                    </a:xfrm>
-                    <a:prstGeom prst="rect">
-                      <a:avLst/>
-                    </a:prstGeom>
-                  </pic:spPr>
-                </pic:pic>
-              </a:graphicData>
-            </a:graphic>
-          </wp:inline>
-        </w:drawing>
+      <w:pPr>
+        <w:rPr>
+          <w:rFonts w:ascii="Times" w:eastAsiaTheme="minorEastAsia" w:hAnsi="Times" w:cs="Times New Roman"/>
+        </w:rPr>
+      </w:pPr>
+      <w:r>
+        <w:t xml:space="preserve"> </w:t>
       </w:r>
     </w:p>
     <w:p>
       <w:pPr>
-        <w:rPr>
-          <w:b/>
-        </w:rPr>
-      </w:pPr>
-      <w:r>
-        <w:rPr>
-          <w:b/>
-        </w:rPr>
-        <w:br w:type="page"/>
-      </w:r>
-    </w:p>
-    <w:p>
-      <w:r>
-        <w:rPr>
-          <w:b/>
-        </w:rPr>
-        <w:lastRenderedPageBreak/>
-        <w:t>Figure 7.</w:t>
-      </w:r>
-      <w:r>
-        <w:t xml:space="preserve"> Input parameter density plots with dark grey densities representing all 500 randomly generated parameter sets and light gray densities representing parameter sets with combined sensitivity and positive predictive power metric equal to 1. Occupancy threshold was set as 1000 individuals in a patch. </w:t>
-      </w:r>
-    </w:p>
-    <w:p>
-      <w:pPr>
-        <w:rPr>
-          <w:b/>
-        </w:rPr>
-      </w:pPr>
-      <w:r>
-        <w:rPr>
-          <w:b/>
-          <w:noProof/>
-        </w:rPr>
-        <w:drawing>
-          <wp:inline distT="0" distB="0" distL="0" distR="0" wp14:anchorId="3E9B4A3B" wp14:editId="667B9C0A">
-            <wp:extent cx="5943600" cy="5943600"/>
-            <wp:effectExtent l="0" t="0" r="0" b="0"/>
-            <wp:docPr id="16" name="Picture 16"/>
-            <wp:cNvGraphicFramePr>
-              <a:graphicFrameLocks xmlns:a="http://schemas.openxmlformats.org/drawingml/2006/main" noChangeAspect="1"/>
-            </wp:cNvGraphicFramePr>
-            <a:graphic xmlns:a="http://schemas.openxmlformats.org/drawingml/2006/main">
-              <a:graphicData uri="http://schemas.openxmlformats.org/drawingml/2006/picture">
-                <pic:pic xmlns:pic="http://schemas.openxmlformats.org/drawingml/2006/picture">
-                  <pic:nvPicPr>
-                    <pic:cNvPr id="0" name="Prior_posterior_density_1k_sens_ppp_opt.pdf"/>
-                    <pic:cNvPicPr/>
-                  </pic:nvPicPr>
-                  <pic:blipFill>
-                    <a:blip r:embed="rId17">
-                      <a:extLst>
-                        <a:ext uri="{28A0092B-C50C-407E-A947-70E740481C1C}">
-                          <a14:useLocalDpi xmlns:a14="http://schemas.microsoft.com/office/drawing/2010/main" val="0"/>
-                        </a:ext>
-                      </a:extLst>
-                    </a:blip>
-                    <a:stretch>
-                      <a:fillRect/>
-                    </a:stretch>
-                  </pic:blipFill>
-                  <pic:spPr>
-                    <a:xfrm>
-                      <a:off x="0" y="0"/>
-                      <a:ext cx="5943600" cy="5943600"/>
-                    </a:xfrm>
-                    <a:prstGeom prst="rect">
-                      <a:avLst/>
-                    </a:prstGeom>
-                  </pic:spPr>
-                </pic:pic>
-              </a:graphicData>
-            </a:graphic>
-          </wp:inline>
-        </w:drawing>
-      </w:r>
-      <w:r>
-        <w:rPr>
-          <w:b/>
-        </w:rPr>
-        <w:br w:type="page"/>
-      </w:r>
-    </w:p>
-    <w:p>
-      <w:r>
-        <w:rPr>
-          <w:b/>
-        </w:rPr>
-        <w:lastRenderedPageBreak/>
-        <w:t xml:space="preserve">Figure 8. </w:t>
-      </w:r>
-      <w:r>
-        <w:t>Four most important interactions among input parameters, as determined by BRT analysis. Higher logit (p) values indicate better fit.</w:t>
-      </w:r>
-    </w:p>
-    <w:p>
-      <w:pPr>
-        <w:rPr>
-          <w:rFonts w:ascii="Times" w:eastAsiaTheme="minorEastAsia" w:hAnsi="Times" w:cs="Times New Roman"/>
-        </w:rPr>
-      </w:pPr>
-      <w:r>
-        <w:rPr>
-          <w:b/>
-          <w:noProof/>
-        </w:rPr>
-        <mc:AlternateContent>
-          <mc:Choice Requires="wps">
-            <w:drawing>
-              <wp:anchor distT="0" distB="0" distL="114300" distR="114300" simplePos="0" relativeHeight="251688960" behindDoc="0" locked="0" layoutInCell="1" allowOverlap="1" wp14:anchorId="2F1E06F9" wp14:editId="2DFE420B">
-                <wp:simplePos x="0" y="0"/>
-                <wp:positionH relativeFrom="column">
-                  <wp:posOffset>152400</wp:posOffset>
-                </wp:positionH>
-                <wp:positionV relativeFrom="paragraph">
-                  <wp:posOffset>2951480</wp:posOffset>
-                </wp:positionV>
-                <wp:extent cx="342900" cy="342900"/>
-                <wp:effectExtent l="0" t="0" r="0" b="12700"/>
-                <wp:wrapNone/>
-                <wp:docPr id="31" name="Text Box 31"/>
-                <wp:cNvGraphicFramePr/>
-                <a:graphic xmlns:a="http://schemas.openxmlformats.org/drawingml/2006/main">
-                  <a:graphicData uri="http://schemas.microsoft.com/office/word/2010/wordprocessingShape">
-                    <wps:wsp>
-                      <wps:cNvSpPr txBox="1"/>
-                      <wps:spPr>
-                        <a:xfrm>
-                          <a:off x="0" y="0"/>
-                          <a:ext cx="342900" cy="342900"/>
-                        </a:xfrm>
-                        <a:prstGeom prst="rect">
-                          <a:avLst/>
-                        </a:prstGeom>
-                        <a:noFill/>
-                        <a:ln>
-                          <a:noFill/>
-                        </a:ln>
-                        <a:effectLst/>
-                        <a:extLst>
-                          <a:ext uri="{C572A759-6A51-4108-AA02-DFA0A04FC94B}">
-                            <ma14:wrappingTextBoxFlag xmlns="" xmlns:mo="http://schemas.microsoft.com/office/mac/office/2008/main" xmlns:mv="urn:schemas-microsoft-com:mac:vml" xmlns:o="urn:schemas-microsoft-com:office:office" xmlns:v="urn:schemas-microsoft-com:vml" xmlns:w10="urn:schemas-microsoft-com:office:word" xmlns:w="http://schemas.openxmlformats.org/wordprocessingml/2006/main" xmlns:ma14="http://schemas.microsoft.com/office/mac/drawingml/2011/main"/>
-                          </a:ext>
-                        </a:extLst>
-                      </wps:spPr>
-                      <wps:style>
-                        <a:lnRef idx="0">
-                          <a:schemeClr val="accent1"/>
-                        </a:lnRef>
-                        <a:fillRef idx="0">
-                          <a:schemeClr val="accent1"/>
-                        </a:fillRef>
-                        <a:effectRef idx="0">
-                          <a:schemeClr val="accent1"/>
-                        </a:effectRef>
-                        <a:fontRef idx="minor">
-                          <a:schemeClr val="dk1"/>
-                        </a:fontRef>
-                      </wps:style>
-                      <wps:txbx>
-                        <w:txbxContent>
-                          <w:p>
-                            <w:pPr>
-                              <w:rPr>
-                                <w:b/>
-                              </w:rPr>
-                            </w:pPr>
-                            <w:r>
-                              <w:rPr>
-                                <w:b/>
-                              </w:rPr>
-                              <w:t>C</w:t>
-                            </w:r>
-                          </w:p>
-                        </w:txbxContent>
-                      </wps:txbx>
-                      <wps:bodyPr rot="0" spcFirstLastPara="0" vertOverflow="overflow" horzOverflow="overflow" vert="horz" wrap="square" lIns="91440" tIns="45720" rIns="91440" bIns="45720" numCol="1" spcCol="0" rtlCol="0" fromWordArt="0" anchor="t" anchorCtr="0" forceAA="0" compatLnSpc="1">
-                        <a:prstTxWarp prst="textNoShape">
-                          <a:avLst/>
-                        </a:prstTxWarp>
-                        <a:noAutofit/>
-                      </wps:bodyPr>
-                    </wps:wsp>
-                  </a:graphicData>
-                </a:graphic>
-                <wp14:sizeRelH relativeFrom="margin">
-                  <wp14:pctWidth>0</wp14:pctWidth>
-                </wp14:sizeRelH>
-                <wp14:sizeRelV relativeFrom="margin">
-                  <wp14:pctHeight>0</wp14:pctHeight>
-                </wp14:sizeRelV>
-              </wp:anchor>
-            </w:drawing>
-          </mc:Choice>
-          <mc:Fallback>
-            <w:pict>
-              <v:shape w14:anchorId="2F1E06F9" id="Text Box 31" o:spid="_x0000_s1030" type="#_x0000_t202" style="position:absolute;margin-left:12pt;margin-top:232.4pt;width:27pt;height:27pt;z-index:251688960;visibility:visible;mso-wrap-style:square;mso-width-percent:0;mso-height-percent:0;mso-wrap-distance-left:9pt;mso-wrap-distance-top:0;mso-wrap-distance-right:9pt;mso-wrap-distance-bottom:0;mso-position-horizontal:absolute;mso-position-horizontal-relative:text;mso-position-vertical:absolute;mso-position-vertical-relative:text;mso-width-percent:0;mso-height-percent:0;mso-width-relative:margin;mso-height-relative:margin;v-text-anchor:top" o:gfxdata="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" filled="f" stroked="f">
-                <v:textbox>
-                  <w:txbxContent>
-                    <w:p>
-                      <w:pPr>
-                        <w:rPr>
-                          <w:b/>
-                        </w:rPr>
-                      </w:pPr>
-                      <w:r>
-                        <w:rPr>
-                          <w:b/>
-                        </w:rPr>
-                        <w:t>C</w:t>
-                      </w:r>
-                    </w:p>
-                  </w:txbxContent>
-                </v:textbox>
-              </v:shape>
-            </w:pict>
-          </mc:Fallback>
-        </mc:AlternateContent>
-      </w:r>
-      <w:r>
-        <w:rPr>
-          <w:b/>
-          <w:noProof/>
-        </w:rPr>
-        <mc:AlternateContent>
-          <mc:Choice Requires="wps">
-            <w:drawing>
-              <wp:anchor distT="0" distB="0" distL="114300" distR="114300" simplePos="0" relativeHeight="251687936" behindDoc="0" locked="0" layoutInCell="1" allowOverlap="1" wp14:anchorId="0E3873B2" wp14:editId="26BB2305">
-                <wp:simplePos x="0" y="0"/>
-                <wp:positionH relativeFrom="column">
-                  <wp:posOffset>3009900</wp:posOffset>
-                </wp:positionH>
-                <wp:positionV relativeFrom="paragraph">
-                  <wp:posOffset>93980</wp:posOffset>
-                </wp:positionV>
-                <wp:extent cx="342900" cy="342900"/>
-                <wp:effectExtent l="0" t="0" r="0" b="12700"/>
-                <wp:wrapNone/>
-                <wp:docPr id="30" name="Text Box 30"/>
-                <wp:cNvGraphicFramePr/>
-                <a:graphic xmlns:a="http://schemas.openxmlformats.org/drawingml/2006/main">
-                  <a:graphicData uri="http://schemas.microsoft.com/office/word/2010/wordprocessingShape">
-                    <wps:wsp>
-                      <wps:cNvSpPr txBox="1"/>
-                      <wps:spPr>
-                        <a:xfrm>
-                          <a:off x="0" y="0"/>
-                          <a:ext cx="342900" cy="342900"/>
-                        </a:xfrm>
-                        <a:prstGeom prst="rect">
-                          <a:avLst/>
-                        </a:prstGeom>
-                        <a:noFill/>
-                        <a:ln>
-                          <a:noFill/>
-                        </a:ln>
-                        <a:effectLst/>
-                        <a:extLst>
-                          <a:ext uri="{C572A759-6A51-4108-AA02-DFA0A04FC94B}">
-                            <ma14:wrappingTextBoxFlag xmlns="" xmlns:mo="http://schemas.microsoft.com/office/mac/office/2008/main" xmlns:mv="urn:schemas-microsoft-com:mac:vml" xmlns:o="urn:schemas-microsoft-com:office:office" xmlns:v="urn:schemas-microsoft-com:vml" xmlns:w10="urn:schemas-microsoft-com:office:word" xmlns:w="http://schemas.openxmlformats.org/wordprocessingml/2006/main" xmlns:ma14="http://schemas.microsoft.com/office/mac/drawingml/2011/main"/>
-                          </a:ext>
-                        </a:extLst>
-                      </wps:spPr>
-                      <wps:style>
-                        <a:lnRef idx="0">
-                          <a:schemeClr val="accent1"/>
-                        </a:lnRef>
-                        <a:fillRef idx="0">
-                          <a:schemeClr val="accent1"/>
-                        </a:fillRef>
-                        <a:effectRef idx="0">
-                          <a:schemeClr val="accent1"/>
-                        </a:effectRef>
-                        <a:fontRef idx="minor">
-                          <a:schemeClr val="dk1"/>
-                        </a:fontRef>
-                      </wps:style>
-                      <wps:txbx>
-                        <w:txbxContent>
-                          <w:p>
-                            <w:pPr>
-                              <w:rPr>
-                                <w:b/>
-                              </w:rPr>
-                            </w:pPr>
-                            <w:r>
-                              <w:rPr>
-                                <w:b/>
-                              </w:rPr>
-                              <w:t>B</w:t>
-                            </w:r>
-                          </w:p>
-                        </w:txbxContent>
-                      </wps:txbx>
-                      <wps:bodyPr rot="0" spcFirstLastPara="0" vertOverflow="overflow" horzOverflow="overflow" vert="horz" wrap="square" lIns="91440" tIns="45720" rIns="91440" bIns="45720" numCol="1" spcCol="0" rtlCol="0" fromWordArt="0" anchor="t" anchorCtr="0" forceAA="0" compatLnSpc="1">
-                        <a:prstTxWarp prst="textNoShape">
-                          <a:avLst/>
-                        </a:prstTxWarp>
-                        <a:noAutofit/>
-                      </wps:bodyPr>
-                    </wps:wsp>
-                  </a:graphicData>
-                </a:graphic>
-                <wp14:sizeRelH relativeFrom="margin">
-                  <wp14:pctWidth>0</wp14:pctWidth>
-                </wp14:sizeRelH>
-                <wp14:sizeRelV relativeFrom="margin">
-                  <wp14:pctHeight>0</wp14:pctHeight>
-                </wp14:sizeRelV>
-              </wp:anchor>
-            </w:drawing>
-          </mc:Choice>
-          <mc:Fallback>
-            <w:pict>
-              <v:shape w14:anchorId="0E3873B2" id="Text Box 30" o:spid="_x0000_s1031" type="#_x0000_t202" style="position:absolute;margin-left:237pt;margin-top:7.4pt;width:27pt;height:27pt;z-index:251687936;visibility:visible;mso-wrap-style:square;mso-width-percent:0;mso-height-percent:0;mso-wrap-distance-left:9pt;mso-wrap-distance-top:0;mso-wrap-distance-right:9pt;mso-wrap-distance-bottom:0;mso-position-horizontal:absolute;mso-position-horizontal-relative:text;mso-position-vertical:absolute;mso-position-vertical-relative:text;mso-width-percent:0;mso-height-percent:0;mso-width-relative:margin;mso-height-relative:margin;v-text-anchor:top" o:gfxdata="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" filled="f" stroked="f">
-                <v:textbox>
-                  <w:txbxContent>
-                    <w:p>
-                      <w:pPr>
-                        <w:rPr>
-                          <w:b/>
-                        </w:rPr>
-                      </w:pPr>
-                      <w:r>
-                        <w:rPr>
-                          <w:b/>
-                        </w:rPr>
-                        <w:t>B</w:t>
-                      </w:r>
-                    </w:p>
-                  </w:txbxContent>
-                </v:textbox>
-              </v:shape>
-            </w:pict>
-          </mc:Fallback>
-        </mc:AlternateContent>
-      </w:r>
-      <w:r>
-        <w:rPr>
-          <w:b/>
-          <w:noProof/>
-        </w:rPr>
-        <mc:AlternateContent>
-          <mc:Choice Requires="wps">
-            <w:drawing>
-              <wp:anchor distT="0" distB="0" distL="114300" distR="114300" simplePos="0" relativeHeight="251686912" behindDoc="0" locked="0" layoutInCell="1" allowOverlap="1" wp14:anchorId="743B48DC" wp14:editId="21671C28">
-                <wp:simplePos x="0" y="0"/>
-                <wp:positionH relativeFrom="column">
-                  <wp:posOffset>152400</wp:posOffset>
-                </wp:positionH>
-                <wp:positionV relativeFrom="paragraph">
-                  <wp:posOffset>93980</wp:posOffset>
-                </wp:positionV>
-                <wp:extent cx="342900" cy="342900"/>
-                <wp:effectExtent l="0" t="0" r="0" b="12700"/>
-                <wp:wrapNone/>
-                <wp:docPr id="29" name="Text Box 29"/>
-                <wp:cNvGraphicFramePr/>
-                <a:graphic xmlns:a="http://schemas.openxmlformats.org/drawingml/2006/main">
-                  <a:graphicData uri="http://schemas.microsoft.com/office/word/2010/wordprocessingShape">
-                    <wps:wsp>
-                      <wps:cNvSpPr txBox="1"/>
-                      <wps:spPr>
-                        <a:xfrm>
-                          <a:off x="0" y="0"/>
-                          <a:ext cx="342900" cy="342900"/>
-                        </a:xfrm>
-                        <a:prstGeom prst="rect">
-                          <a:avLst/>
-                        </a:prstGeom>
-                        <a:noFill/>
-                        <a:ln>
-                          <a:noFill/>
-                        </a:ln>
-                        <a:effectLst/>
-                        <a:extLst>
-                          <a:ext uri="{C572A759-6A51-4108-AA02-DFA0A04FC94B}">
-                            <ma14:wrappingTextBoxFlag xmlns="" xmlns:mo="http://schemas.microsoft.com/office/mac/office/2008/main" xmlns:mv="urn:schemas-microsoft-com:mac:vml" xmlns:o="urn:schemas-microsoft-com:office:office" xmlns:v="urn:schemas-microsoft-com:vml" xmlns:w10="urn:schemas-microsoft-com:office:word" xmlns:w="http://schemas.openxmlformats.org/wordprocessingml/2006/main" xmlns:ma14="http://schemas.microsoft.com/office/mac/drawingml/2011/main"/>
-                          </a:ext>
-                        </a:extLst>
-                      </wps:spPr>
-                      <wps:style>
-                        <a:lnRef idx="0">
-                          <a:schemeClr val="accent1"/>
-                        </a:lnRef>
-                        <a:fillRef idx="0">
-                          <a:schemeClr val="accent1"/>
-                        </a:fillRef>
-                        <a:effectRef idx="0">
-                          <a:schemeClr val="accent1"/>
-                        </a:effectRef>
-                        <a:fontRef idx="minor">
-                          <a:schemeClr val="dk1"/>
-                        </a:fontRef>
-                      </wps:style>
-                      <wps:txbx>
-                        <w:txbxContent>
-                          <w:p>
-                            <w:pPr>
-                              <w:rPr>
-                                <w:b/>
-                              </w:rPr>
-                            </w:pPr>
-                            <w:r>
-                              <w:rPr>
-                                <w:b/>
-                              </w:rPr>
-                              <w:t>A</w:t>
-                            </w:r>
-                          </w:p>
-                        </w:txbxContent>
-                      </wps:txbx>
-                      <wps:bodyPr rot="0" spcFirstLastPara="0" vertOverflow="overflow" horzOverflow="overflow" vert="horz" wrap="square" lIns="91440" tIns="45720" rIns="91440" bIns="45720" numCol="1" spcCol="0" rtlCol="0" fromWordArt="0" anchor="t" anchorCtr="0" forceAA="0" compatLnSpc="1">
-                        <a:prstTxWarp prst="textNoShape">
-                          <a:avLst/>
-                        </a:prstTxWarp>
-                        <a:noAutofit/>
-                      </wps:bodyPr>
-                    </wps:wsp>
-                  </a:graphicData>
-                </a:graphic>
-                <wp14:sizeRelH relativeFrom="margin">
-                  <wp14:pctWidth>0</wp14:pctWidth>
-                </wp14:sizeRelH>
-                <wp14:sizeRelV relativeFrom="margin">
-                  <wp14:pctHeight>0</wp14:pctHeight>
-                </wp14:sizeRelV>
-              </wp:anchor>
-            </w:drawing>
-          </mc:Choice>
-          <mc:Fallback>
-            <w:pict>
-              <v:shape w14:anchorId="743B48DC" id="Text Box 29" o:spid="_x0000_s1032" type="#_x0000_t202" style="position:absolute;margin-left:12pt;margin-top:7.4pt;width:27pt;height:27pt;z-index:251686912;visibility:visible;mso-wrap-style:square;mso-width-percent:0;mso-height-percent:0;mso-wrap-distance-left:9pt;mso-wrap-distance-top:0;mso-wrap-distance-right:9pt;mso-wrap-distance-bottom:0;mso-position-horizontal:absolute;mso-position-horizontal-relative:text;mso-position-vertical:absolute;mso-position-vertical-relative:text;mso-width-percent:0;mso-height-percent:0;mso-width-relative:margin;mso-height-relative:margin;v-text-anchor:top" o:gfxdata="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" filled="f" stroked="f">
-                <v:textbox>
-                  <w:txbxContent>
-                    <w:p>
-                      <w:pPr>
-                        <w:rPr>
-                          <w:b/>
-                        </w:rPr>
-                      </w:pPr>
-                      <w:r>
-                        <w:rPr>
-                          <w:b/>
-                        </w:rPr>
-                        <w:t>A</w:t>
-                      </w:r>
-                    </w:p>
-                  </w:txbxContent>
-                </v:textbox>
-              </v:shape>
-            </w:pict>
-          </mc:Fallback>
-        </mc:AlternateContent>
-      </w:r>
-      <w:r>
-        <w:rPr>
-          <w:noProof/>
-        </w:rPr>
-        <w:drawing>
-          <wp:anchor distT="0" distB="0" distL="114300" distR="114300" simplePos="0" relativeHeight="251685888" behindDoc="1" locked="0" layoutInCell="1" allowOverlap="1" wp14:anchorId="0BAFE44E" wp14:editId="75D63988">
-            <wp:simplePos x="0" y="0"/>
-            <wp:positionH relativeFrom="column">
-              <wp:posOffset>0</wp:posOffset>
-            </wp:positionH>
-            <wp:positionV relativeFrom="paragraph">
-              <wp:posOffset>0</wp:posOffset>
-            </wp:positionV>
-            <wp:extent cx="5943600" cy="5943600"/>
-            <wp:effectExtent l="0" t="0" r="0" b="0"/>
-            <wp:wrapNone/>
-            <wp:docPr id="7" name="Picture 7"/>
-            <wp:cNvGraphicFramePr>
-              <a:graphicFrameLocks xmlns:a="http://schemas.openxmlformats.org/drawingml/2006/main" noChangeAspect="1"/>
-            </wp:cNvGraphicFramePr>
-            <a:graphic xmlns:a="http://schemas.openxmlformats.org/drawingml/2006/main">
-              <a:graphicData uri="http://schemas.openxmlformats.org/drawingml/2006/picture">
-                <pic:pic xmlns:pic="http://schemas.openxmlformats.org/drawingml/2006/picture">
-                  <pic:nvPicPr>
-                    <pic:cNvPr id="0" name="BRT_Interactions.pdf"/>
-                    <pic:cNvPicPr/>
-                  </pic:nvPicPr>
-                  <pic:blipFill>
-                    <a:blip r:embed="rId18">
-                      <a:extLst>
-                        <a:ext uri="{28A0092B-C50C-407E-A947-70E740481C1C}">
-                          <a14:useLocalDpi xmlns:a14="http://schemas.microsoft.com/office/drawing/2010/main" val="0"/>
-                        </a:ext>
-                      </a:extLst>
-                    </a:blip>
-                    <a:stretch>
-                      <a:fillRect/>
-                    </a:stretch>
-                  </pic:blipFill>
-                  <pic:spPr>
-                    <a:xfrm>
-                      <a:off x="0" y="0"/>
-                      <a:ext cx="5943600" cy="5943600"/>
-                    </a:xfrm>
-                    <a:prstGeom prst="rect">
-                      <a:avLst/>
-                    </a:prstGeom>
-                  </pic:spPr>
-                </pic:pic>
-              </a:graphicData>
-            </a:graphic>
-            <wp14:sizeRelH relativeFrom="page">
-              <wp14:pctWidth>0</wp14:pctWidth>
-            </wp14:sizeRelH>
-            <wp14:sizeRelV relativeFrom="page">
-              <wp14:pctHeight>0</wp14:pctHeight>
-            </wp14:sizeRelV>
-          </wp:anchor>
-        </w:drawing>
-      </w:r>
-      <w:r>
-        <w:t xml:space="preserve"> </w:t>
-      </w:r>
-    </w:p>
-    <w:p>
-      <w:pPr>
         <w:spacing w:after="0"/>
         <w:rPr>
           <w:rFonts w:cs="Times New Roman"/>
@@ -22404,10 +20924,11 @@
       </w:pPr>
     </w:p>
     <w:sectPr>
-      <w:footerReference w:type="even" r:id="rId19"/>
-      <w:footerReference w:type="default" r:id="rId20"/>
+      <w:footerReference w:type="even" r:id="rId8"/>
+      <w:footerReference w:type="default" r:id="rId9"/>
       <w:pgSz w:w="12240" w:h="15840"/>
       <w:pgMar w:top="1440" w:right="1440" w:bottom="1440" w:left="1440" w:header="720" w:footer="720" w:gutter="0"/>
+      <w:lnNumType w:countBy="1" w:restart="continuous"/>
       <w:cols w:space="720"/>
       <w:docGrid w:linePitch="360"/>
     </w:sectPr>
@@ -22479,95 +21000,6 @@
 </file>
 
 <file path=word/footer2.xml><?xml version="1.0" encoding="utf-8"?>
-<w:ftr xmlns:wpc="http://schemas.microsoft.com/office/word/2010/wordprocessingCanvas" xmlns:cx="http://schemas.microsoft.com/office/drawing/2014/chartex" xmlns:cx1="http://schemas.microsoft.com/office/drawing/2015/9/8/chartex" xmlns:cx2="http://schemas.microsoft.com/office/drawing/2015/10/21/chartex" xmlns:cx3="http://schemas.microsoft.com/office/drawing/2016/5/9/chartex" xmlns:cx4="http://schemas.microsoft.com/office/drawing/2016/5/10/chartex" xmlns:cx5="http://schemas.microsoft.com/office/drawing/2016/5/11/chartex" xmlns:cx6="http://schemas.microsoft.com/office/drawing/2016/5/12/chartex" xmlns:cx7="http://schemas.microsoft.com/office/drawing/2016/5/13/chartex" xmlns:cx8="http://schemas.microsoft.com/office/drawing/2016/5/14/chartex" xmlns:mc="http://schemas.openxmlformats.org/markup-compatibility/2006" xmlns:aink="http://schemas.microsoft.com/office/drawing/2016/ink" xmlns:am3d="http://schemas.microsoft.com/office/drawing/2017/model3d" xmlns:o="urn:schemas-microsoft-com:office:office" xmlns:r="http://schemas.openxmlformats.org/officeDocument/2006/relationships" xmlns:m="http://schemas.openxmlformats.org/officeDocument/2006/math" xmlns:v="urn:schemas-microsoft-com:vml" xmlns:wp14="http://schemas.microsoft.com/office/word/2010/wordprocessingDrawing" xmlns:wp="http://schemas.openxmlformats.org/drawingml/2006/wordprocessingDrawing" xmlns:w10="urn:schemas-microsoft-com:office:word" xmlns:w="http://schemas.openxmlformats.org/wordprocessingml/2006/main" xmlns:w14="http://schemas.microsoft.com/office/word/2010/wordml" xmlns:w15="http://schemas.microsoft.com/office/word/2012/wordml" xmlns:w16cid="http://schemas.microsoft.com/office/word/2016/wordml/cid" xmlns:w16se="http://schemas.microsoft.com/office/word/2015/wordml/symex" xmlns:wpg="http://schemas.microsoft.com/office/word/2010/wordprocessingGroup" xmlns:wpi="http://schemas.microsoft.com/office/word/2010/wordprocessingInk" xmlns:wne="http://schemas.microsoft.com/office/word/2006/wordml" xmlns:wps="http://schemas.microsoft.com/office/word/2010/wordprocessingShape" mc:Ignorable="w14 w15 w16se w16cid wp14">
-  <w:p>
-    <w:pPr>
-      <w:pStyle w:val="Footer"/>
-      <w:framePr w:wrap="around" w:vAnchor="text" w:hAnchor="margin" w:xAlign="right" w:y="1"/>
-      <w:rPr>
-        <w:rStyle w:val="PageNumber"/>
-      </w:rPr>
-    </w:pPr>
-    <w:r>
-      <w:rPr>
-        <w:rStyle w:val="PageNumber"/>
-      </w:rPr>
-      <w:fldChar w:fldCharType="begin"/>
-    </w:r>
-    <w:r>
-      <w:rPr>
-        <w:rStyle w:val="PageNumber"/>
-      </w:rPr>
-      <w:instrText xml:space="preserve">PAGE  </w:instrText>
-    </w:r>
-    <w:r>
-      <w:rPr>
-        <w:rStyle w:val="PageNumber"/>
-      </w:rPr>
-      <w:fldChar w:fldCharType="separate"/>
-    </w:r>
-    <w:r>
-      <w:rPr>
-        <w:rStyle w:val="PageNumber"/>
-        <w:noProof/>
-      </w:rPr>
-      <w:t>1</w:t>
-    </w:r>
-    <w:r>
-      <w:rPr>
-        <w:rStyle w:val="PageNumber"/>
-      </w:rPr>
-      <w:fldChar w:fldCharType="end"/>
-    </w:r>
-  </w:p>
-  <w:p>
-    <w:pPr>
-      <w:pStyle w:val="Footer"/>
-      <w:ind w:right="360"/>
-    </w:pPr>
-  </w:p>
-</w:ftr>
-</file>
-
-<file path=word/footer3.xml><?xml version="1.0" encoding="utf-8"?>
-<w:ftr xmlns:wpc="http://schemas.microsoft.com/office/word/2010/wordprocessingCanvas" xmlns:cx="http://schemas.microsoft.com/office/drawing/2014/chartex" xmlns:cx1="http://schemas.microsoft.com/office/drawing/2015/9/8/chartex" xmlns:cx2="http://schemas.microsoft.com/office/drawing/2015/10/21/chartex" xmlns:cx3="http://schemas.microsoft.com/office/drawing/2016/5/9/chartex" xmlns:cx4="http://schemas.microsoft.com/office/drawing/2016/5/10/chartex" xmlns:cx5="http://schemas.microsoft.com/office/drawing/2016/5/11/chartex" xmlns:cx6="http://schemas.microsoft.com/office/drawing/2016/5/12/chartex" xmlns:cx7="http://schemas.microsoft.com/office/drawing/2016/5/13/chartex" xmlns:cx8="http://schemas.microsoft.com/office/drawing/2016/5/14/chartex" xmlns:mc="http://schemas.openxmlformats.org/markup-compatibility/2006" xmlns:aink="http://schemas.microsoft.com/office/drawing/2016/ink" xmlns:am3d="http://schemas.microsoft.com/office/drawing/2017/model3d" xmlns:o="urn:schemas-microsoft-com:office:office" xmlns:r="http://schemas.openxmlformats.org/officeDocument/2006/relationships" xmlns:m="http://schemas.openxmlformats.org/officeDocument/2006/math" xmlns:v="urn:schemas-microsoft-com:vml" xmlns:wp14="http://schemas.microsoft.com/office/word/2010/wordprocessingDrawing" xmlns:wp="http://schemas.openxmlformats.org/drawingml/2006/wordprocessingDrawing" xmlns:w10="urn:schemas-microsoft-com:office:word" xmlns:w="http://schemas.openxmlformats.org/wordprocessingml/2006/main" xmlns:w14="http://schemas.microsoft.com/office/word/2010/wordml" xmlns:w15="http://schemas.microsoft.com/office/word/2012/wordml" xmlns:w16cid="http://schemas.microsoft.com/office/word/2016/wordml/cid" xmlns:w16se="http://schemas.microsoft.com/office/word/2015/wordml/symex" xmlns:wpg="http://schemas.microsoft.com/office/word/2010/wordprocessingGroup" xmlns:wpi="http://schemas.microsoft.com/office/word/2010/wordprocessingInk" xmlns:wne="http://schemas.microsoft.com/office/word/2006/wordml" xmlns:wps="http://schemas.microsoft.com/office/word/2010/wordprocessingShape" mc:Ignorable="w14 w15 w16se w16cid wp14">
-  <w:p>
-    <w:pPr>
-      <w:pStyle w:val="Footer"/>
-      <w:framePr w:wrap="around" w:vAnchor="text" w:hAnchor="margin" w:xAlign="right" w:y="1"/>
-      <w:rPr>
-        <w:rStyle w:val="PageNumber"/>
-      </w:rPr>
-    </w:pPr>
-    <w:r>
-      <w:rPr>
-        <w:rStyle w:val="PageNumber"/>
-      </w:rPr>
-      <w:fldChar w:fldCharType="begin"/>
-    </w:r>
-    <w:r>
-      <w:rPr>
-        <w:rStyle w:val="PageNumber"/>
-      </w:rPr>
-      <w:instrText xml:space="preserve">PAGE  </w:instrText>
-    </w:r>
-    <w:r>
-      <w:rPr>
-        <w:rStyle w:val="PageNumber"/>
-      </w:rPr>
-      <w:fldChar w:fldCharType="end"/>
-    </w:r>
-  </w:p>
-  <w:p>
-    <w:pPr>
-      <w:pStyle w:val="Footer"/>
-      <w:ind w:right="360"/>
-    </w:pPr>
-  </w:p>
-</w:ftr>
-</file>
-
-<file path=word/footer4.xml><?xml version="1.0" encoding="utf-8"?>
 <w:ftr xmlns:wpc="http://schemas.microsoft.com/office/word/2010/wordprocessingCanvas" xmlns:cx="http://schemas.microsoft.com/office/drawing/2014/chartex" xmlns:cx1="http://schemas.microsoft.com/office/drawing/2015/9/8/chartex" xmlns:cx2="http://schemas.microsoft.com/office/drawing/2015/10/21/chartex" xmlns:cx3="http://schemas.microsoft.com/office/drawing/2016/5/9/chartex" xmlns:cx4="http://schemas.microsoft.com/office/drawing/2016/5/10/chartex" xmlns:cx5="http://schemas.microsoft.com/office/drawing/2016/5/11/chartex" xmlns:cx6="http://schemas.microsoft.com/office/drawing/2016/5/12/chartex" xmlns:cx7="http://schemas.microsoft.com/office/drawing/2016/5/13/chartex" xmlns:cx8="http://schemas.microsoft.com/office/drawing/2016/5/14/chartex" xmlns:mc="http://schemas.openxmlformats.org/markup-compatibility/2006" xmlns:aink="http://schemas.microsoft.com/office/drawing/2016/ink" xmlns:am3d="http://schemas.microsoft.com/office/drawing/2017/model3d" xmlns:o="urn:schemas-microsoft-com:office:office" xmlns:r="http://schemas.openxmlformats.org/officeDocument/2006/relationships" xmlns:m="http://schemas.openxmlformats.org/officeDocument/2006/math" xmlns:v="urn:schemas-microsoft-com:vml" xmlns:wp14="http://schemas.microsoft.com/office/word/2010/wordprocessingDrawing" xmlns:wp="http://schemas.openxmlformats.org/drawingml/2006/wordprocessingDrawing" xmlns:w10="urn:schemas-microsoft-com:office:word" xmlns:w="http://schemas.openxmlformats.org/wordprocessingml/2006/main" xmlns:w14="http://schemas.microsoft.com/office/word/2010/wordml" xmlns:w15="http://schemas.microsoft.com/office/word/2012/wordml" xmlns:w16cid="http://schemas.microsoft.com/office/word/2016/wordml/cid" xmlns:w16se="http://schemas.microsoft.com/office/word/2015/wordml/symex" xmlns:wpg="http://schemas.microsoft.com/office/word/2010/wordprocessingGroup" xmlns:wpi="http://schemas.microsoft.com/office/word/2010/wordprocessingInk" xmlns:wne="http://schemas.microsoft.com/office/word/2006/wordml" xmlns:wps="http://schemas.microsoft.com/office/word/2010/wordprocessingShape" mc:Ignorable="w14 w15 w16se w16cid wp14">
   <w:p>
     <w:pPr>
@@ -24397,6 +22829,14 @@
       <w:ind w:left="720" w:hanging="720"/>
     </w:pPr>
   </w:style>
+  <w:style w:type="character" w:styleId="LineNumber">
+    <w:name w:val="line number"/>
+    <w:basedOn w:val="DefaultParagraphFont"/>
+    <w:uiPriority w:val="99"/>
+    <w:semiHidden/>
+    <w:unhideWhenUsed/>
+    <w:rsid w:val="00F248AF"/>
+  </w:style>
 </w:styles>
 </file>
 
@@ -24725,7 +23165,7 @@
 </file>
 
 <file path=customXml/itemProps1.xml><?xml version="1.0" encoding="utf-8"?>
-<ds:datastoreItem xmlns:ds="http://schemas.openxmlformats.org/officeDocument/2006/customXml" ds:itemID="{6EF9DFC1-C154-C442-85FF-B36C0BA8DBD8}">
+<ds:datastoreItem xmlns:ds="http://schemas.openxmlformats.org/officeDocument/2006/customXml" ds:itemID="{7EDAA3B5-5115-2248-B7FE-D40C23F91650}">
   <ds:schemaRefs>
     <ds:schemaRef ds:uri="http://schemas.openxmlformats.org/officeDocument/2006/bibliography"/>
   </ds:schemaRefs>

</xml_diff>